<commit_message>
Updated CV (June 2019)
</commit_message>
<xml_diff>
--- a/files/William X. Q. Ngiam Curriculum Vitae.docx
+++ b/files/William X. Q. Ngiam Curriculum Vitae.docx
@@ -59,69 +59,60 @@
           <w:sz w:val="22"/>
         </w:rPr>
       </w:pPr>
-    </w:p>
-    <w:p>
-      <w:pPr>
-        <w:spacing w:line="276" w:lineRule="auto"/>
-        <w:rPr>
-          <w:rFonts w:ascii="Arial" w:hAnsi="Arial" w:cs="Arial"/>
-          <w:sz w:val="22"/>
-        </w:rPr>
-      </w:pPr>
-      <w:r>
-        <w:rPr>
-          <w:rFonts w:ascii="Arial" w:hAnsi="Arial" w:cs="Arial"/>
-          <w:sz w:val="22"/>
-        </w:rPr>
-        <w:t>School of Psychology</w:t>
-      </w:r>
-    </w:p>
-    <w:p>
-      <w:pPr>
-        <w:spacing w:line="276" w:lineRule="auto"/>
-        <w:rPr>
-          <w:rFonts w:ascii="Arial" w:hAnsi="Arial" w:cs="Arial"/>
-          <w:sz w:val="22"/>
-        </w:rPr>
-      </w:pPr>
-      <w:r>
-        <w:rPr>
-          <w:rFonts w:ascii="Arial" w:hAnsi="Arial" w:cs="Arial"/>
-          <w:sz w:val="22"/>
-        </w:rPr>
-        <w:t>Griffith Taylor Building (A19)</w:t>
-      </w:r>
-    </w:p>
-    <w:p>
-      <w:pPr>
-        <w:spacing w:line="276" w:lineRule="auto"/>
-        <w:rPr>
-          <w:rFonts w:ascii="Arial" w:hAnsi="Arial" w:cs="Arial"/>
-          <w:sz w:val="22"/>
-        </w:rPr>
-      </w:pPr>
-      <w:r>
-        <w:rPr>
-          <w:rFonts w:ascii="Arial" w:hAnsi="Arial" w:cs="Arial"/>
-          <w:sz w:val="22"/>
-        </w:rPr>
-        <w:t>The University of Sydney NSW 2006</w:t>
-      </w:r>
-    </w:p>
-    <w:p>
-      <w:pPr>
-        <w:spacing w:line="276" w:lineRule="auto"/>
-        <w:rPr>
-          <w:rFonts w:ascii="Arial" w:hAnsi="Arial" w:cs="Arial"/>
-          <w:sz w:val="22"/>
-        </w:rPr>
-      </w:pPr>
-      <w:r>
-        <w:rPr>
-          <w:rFonts w:ascii="Arial" w:hAnsi="Arial" w:cs="Arial"/>
-          <w:sz w:val="22"/>
-        </w:rPr>
-        <w:t>Australia</w:t>
+      <w:r>
+        <w:rPr>
+          <w:rFonts w:ascii="Arial" w:hAnsi="Arial" w:cs="Arial"/>
+          <w:sz w:val="22"/>
+        </w:rPr>
+        <w:t>Department of Psychology</w:t>
+      </w:r>
+    </w:p>
+    <w:p>
+      <w:pPr>
+        <w:spacing w:line="276" w:lineRule="auto"/>
+        <w:rPr>
+          <w:rFonts w:ascii="Arial" w:hAnsi="Arial" w:cs="Arial"/>
+          <w:sz w:val="22"/>
+        </w:rPr>
+      </w:pPr>
+      <w:r>
+        <w:rPr>
+          <w:rFonts w:ascii="Arial" w:hAnsi="Arial" w:cs="Arial"/>
+          <w:sz w:val="22"/>
+        </w:rPr>
+        <w:t>Biopsychological Research Building</w:t>
+      </w:r>
+    </w:p>
+    <w:p>
+      <w:pPr>
+        <w:spacing w:line="276" w:lineRule="auto"/>
+        <w:rPr>
+          <w:rFonts w:ascii="Arial" w:hAnsi="Arial" w:cs="Arial"/>
+          <w:sz w:val="22"/>
+        </w:rPr>
+      </w:pPr>
+      <w:r>
+        <w:rPr>
+          <w:rFonts w:ascii="Arial" w:hAnsi="Arial" w:cs="Arial"/>
+          <w:sz w:val="22"/>
+        </w:rPr>
+        <w:t>University of Chicago</w:t>
+      </w:r>
+    </w:p>
+    <w:p>
+      <w:pPr>
+        <w:spacing w:line="276" w:lineRule="auto"/>
+        <w:rPr>
+          <w:rFonts w:ascii="Arial" w:hAnsi="Arial" w:cs="Arial"/>
+          <w:sz w:val="22"/>
+        </w:rPr>
+      </w:pPr>
+      <w:r>
+        <w:rPr>
+          <w:rFonts w:ascii="Arial" w:hAnsi="Arial" w:cs="Arial"/>
+          <w:sz w:val="22"/>
+        </w:rPr>
+        <w:t>United States</w:t>
       </w:r>
     </w:p>
     <w:p>
@@ -139,7 +130,7 @@
             <w:rFonts w:ascii="Arial" w:hAnsi="Arial" w:cs="Arial"/>
             <w:sz w:val="22"/>
           </w:rPr>
-          <w:t>william.ngiam@sydney.edu.au</w:t>
+          <w:t>wngiam@uchicago.edu</w:t>
         </w:r>
       </w:hyperlink>
     </w:p>
@@ -158,6 +149,7 @@
         <w:rPr>
           <w:rFonts w:ascii="Arial" w:hAnsi="Arial" w:cs="Arial"/>
           <w:b/>
+          <w:bCs/>
           <w:sz w:val="22"/>
           <w:u w:val="single"/>
         </w:rPr>
@@ -166,23 +158,145 @@
         <w:rPr>
           <w:rFonts w:ascii="Arial" w:hAnsi="Arial" w:cs="Arial"/>
           <w:b/>
+          <w:bCs/>
           <w:sz w:val="22"/>
           <w:u w:val="single"/>
         </w:rPr>
+        <w:t>Employment</w:t>
+      </w:r>
+    </w:p>
+    <w:p>
+      <w:pPr>
+        <w:tabs>
+          <w:tab w:val="left" w:pos="1980"/>
+        </w:tabs>
+        <w:spacing w:line="276" w:lineRule="auto"/>
+        <w:ind w:left="1980" w:hanging="1980"/>
+        <w:rPr>
+          <w:rFonts w:ascii="Arial" w:hAnsi="Arial" w:cs="Arial"/>
+          <w:sz w:val="22"/>
+        </w:rPr>
+      </w:pPr>
+      <w:r>
+        <w:rPr>
+          <w:rFonts w:ascii="Arial" w:hAnsi="Arial" w:cs="Arial"/>
+          <w:sz w:val="22"/>
+        </w:rPr>
+        <w:t>2019 – present</w:t>
+      </w:r>
+      <w:r>
+        <w:rPr>
+          <w:rFonts w:ascii="Arial" w:hAnsi="Arial" w:cs="Arial"/>
+          <w:sz w:val="22"/>
+        </w:rPr>
+        <w:tab/>
+      </w:r>
+      <w:r>
+        <w:rPr>
+          <w:rFonts w:ascii="Arial" w:hAnsi="Arial" w:cs="Arial"/>
+          <w:b/>
+          <w:bCs/>
+          <w:sz w:val="22"/>
+        </w:rPr>
+        <w:t>Postdoctoral Research Fellow</w:t>
+      </w:r>
+    </w:p>
+    <w:p>
+      <w:pPr>
+        <w:tabs>
+          <w:tab w:val="left" w:pos="1980"/>
+        </w:tabs>
+        <w:spacing w:line="276" w:lineRule="auto"/>
+        <w:ind w:left="1980" w:hanging="1980"/>
+        <w:rPr>
+          <w:rFonts w:ascii="Arial" w:hAnsi="Arial" w:cs="Arial"/>
+          <w:sz w:val="22"/>
+        </w:rPr>
+      </w:pPr>
+      <w:r>
+        <w:rPr>
+          <w:rFonts w:ascii="Arial" w:hAnsi="Arial" w:cs="Arial"/>
+          <w:sz w:val="22"/>
+        </w:rPr>
+        <w:tab/>
+        <w:t xml:space="preserve">University of Chicago (with </w:t>
+      </w:r>
+      <w:r>
+        <w:rPr>
+          <w:rFonts w:ascii="Arial" w:hAnsi="Arial" w:cs="Arial"/>
+          <w:sz w:val="22"/>
+        </w:rPr>
+        <w:t xml:space="preserve">Professor </w:t>
+      </w:r>
+      <w:r>
+        <w:rPr>
+          <w:rFonts w:ascii="Arial" w:hAnsi="Arial" w:cs="Arial"/>
+          <w:sz w:val="22"/>
+        </w:rPr>
+        <w:t xml:space="preserve">Edward </w:t>
+      </w:r>
+      <w:proofErr w:type="spellStart"/>
+      <w:r>
+        <w:rPr>
+          <w:rFonts w:ascii="Arial" w:hAnsi="Arial" w:cs="Arial"/>
+          <w:sz w:val="22"/>
+        </w:rPr>
+        <w:t>Awh</w:t>
+      </w:r>
+      <w:proofErr w:type="spellEnd"/>
+      <w:r>
+        <w:rPr>
+          <w:rFonts w:ascii="Arial" w:hAnsi="Arial" w:cs="Arial"/>
+          <w:sz w:val="22"/>
+        </w:rPr>
+        <w:t xml:space="preserve"> and </w:t>
+      </w:r>
+      <w:r>
+        <w:rPr>
+          <w:rFonts w:ascii="Arial" w:hAnsi="Arial" w:cs="Arial"/>
+          <w:sz w:val="22"/>
+        </w:rPr>
+        <w:t xml:space="preserve">Professor </w:t>
+      </w:r>
+      <w:r>
+        <w:rPr>
+          <w:rFonts w:ascii="Arial" w:hAnsi="Arial" w:cs="Arial"/>
+          <w:sz w:val="22"/>
+        </w:rPr>
+        <w:t>Edward Vogel)</w:t>
+      </w:r>
+    </w:p>
+    <w:p>
+      <w:pPr>
+        <w:spacing w:line="276" w:lineRule="auto"/>
+        <w:rPr>
+          <w:rFonts w:ascii="Arial" w:hAnsi="Arial" w:cs="Arial"/>
+          <w:sz w:val="22"/>
+        </w:rPr>
+      </w:pPr>
+    </w:p>
+    <w:p>
+      <w:pPr>
+        <w:spacing w:line="276" w:lineRule="auto"/>
+        <w:rPr>
+          <w:rFonts w:ascii="Arial" w:hAnsi="Arial" w:cs="Arial"/>
+          <w:b/>
+          <w:sz w:val="22"/>
+          <w:u w:val="single"/>
+        </w:rPr>
+      </w:pPr>
+      <w:r>
+        <w:rPr>
+          <w:rFonts w:ascii="Arial" w:hAnsi="Arial" w:cs="Arial"/>
+          <w:b/>
+          <w:sz w:val="22"/>
+          <w:u w:val="single"/>
+        </w:rPr>
         <w:t>Education</w:t>
       </w:r>
     </w:p>
     <w:p>
       <w:pPr>
-        <w:spacing w:line="276" w:lineRule="auto"/>
-        <w:rPr>
-          <w:rFonts w:ascii="Arial" w:hAnsi="Arial" w:cs="Arial"/>
-          <w:sz w:val="22"/>
-        </w:rPr>
-      </w:pPr>
-    </w:p>
-    <w:p>
-      <w:pPr>
         <w:tabs>
           <w:tab w:val="left" w:pos="1985"/>
         </w:tabs>
@@ -198,7 +312,14 @@
           <w:rFonts w:ascii="Arial" w:hAnsi="Arial" w:cs="Arial"/>
           <w:sz w:val="22"/>
         </w:rPr>
-        <w:t>2015 – present</w:t>
+        <w:t xml:space="preserve">2015 – </w:t>
+      </w:r>
+      <w:r>
+        <w:rPr>
+          <w:rFonts w:ascii="Arial" w:hAnsi="Arial" w:cs="Arial"/>
+          <w:sz w:val="22"/>
+        </w:rPr>
+        <w:t>2019</w:t>
       </w:r>
       <w:r>
         <w:rPr>
@@ -211,23 +332,17 @@
         <w:rPr>
           <w:rFonts w:ascii="Arial" w:hAnsi="Arial" w:cs="Arial"/>
           <w:b/>
-          <w:sz w:val="22"/>
-        </w:rPr>
-        <w:t>University of Sydney</w:t>
-      </w:r>
-      <w:r>
-        <w:rPr>
-          <w:rFonts w:ascii="Arial" w:hAnsi="Arial" w:cs="Arial"/>
-          <w:sz w:val="22"/>
-        </w:rPr>
-        <w:t>:</w:t>
-      </w:r>
-      <w:r>
-        <w:rPr>
-          <w:rFonts w:ascii="Arial" w:hAnsi="Arial" w:cs="Arial"/>
-          <w:sz w:val="22"/>
-        </w:rPr>
-        <w:t xml:space="preserve"> Doctoral Student in Psychology </w:t>
+          <w:bCs/>
+          <w:sz w:val="22"/>
+        </w:rPr>
+        <w:t>Doctor of Philosophy</w:t>
+      </w:r>
+      <w:r>
+        <w:rPr>
+          <w:rFonts w:ascii="Arial" w:hAnsi="Arial" w:cs="Arial"/>
+          <w:sz w:val="22"/>
+        </w:rPr>
+        <w:t xml:space="preserve"> in Psychology </w:t>
       </w:r>
       <w:r>
         <w:rPr>
@@ -241,6 +356,13 @@
           <w:rFonts w:ascii="Arial" w:hAnsi="Arial" w:cs="Arial"/>
           <w:sz w:val="22"/>
         </w:rPr>
+        <w:t xml:space="preserve">University of Sydney </w:t>
+      </w:r>
+      <w:r>
+        <w:rPr>
+          <w:rFonts w:ascii="Arial" w:hAnsi="Arial" w:cs="Arial"/>
+          <w:sz w:val="22"/>
+        </w:rPr>
         <w:t>(Supervisor: Professor Alex Holcombe)</w:t>
       </w:r>
     </w:p>
@@ -285,23 +407,17 @@
         <w:rPr>
           <w:rFonts w:ascii="Arial" w:hAnsi="Arial" w:cs="Arial"/>
           <w:b/>
-          <w:sz w:val="22"/>
-        </w:rPr>
-        <w:t>University of Sydney</w:t>
-      </w:r>
-      <w:r>
-        <w:rPr>
-          <w:rFonts w:ascii="Arial" w:hAnsi="Arial" w:cs="Arial"/>
-          <w:sz w:val="22"/>
-        </w:rPr>
-        <w:t>:</w:t>
-      </w:r>
-      <w:r>
-        <w:rPr>
-          <w:rFonts w:ascii="Arial" w:hAnsi="Arial" w:cs="Arial"/>
-          <w:sz w:val="22"/>
-        </w:rPr>
-        <w:t xml:space="preserve"> Bachelor of Psychology (Honours) </w:t>
+          <w:bCs/>
+          <w:sz w:val="22"/>
+        </w:rPr>
+        <w:t>Bachelor of Psychology (Honours)</w:t>
+      </w:r>
+      <w:r>
+        <w:rPr>
+          <w:rFonts w:ascii="Arial" w:hAnsi="Arial" w:cs="Arial"/>
+          <w:sz w:val="22"/>
+        </w:rPr>
+        <w:t xml:space="preserve"> </w:t>
       </w:r>
     </w:p>
     <w:p>
@@ -321,6 +437,19 @@
           <w:sz w:val="22"/>
         </w:rPr>
         <w:tab/>
+      </w:r>
+      <w:r>
+        <w:rPr>
+          <w:rFonts w:ascii="Arial" w:hAnsi="Arial" w:cs="Arial"/>
+          <w:sz w:val="22"/>
+        </w:rPr>
+        <w:t xml:space="preserve">University of Sydney </w:t>
+      </w:r>
+      <w:r>
+        <w:rPr>
+          <w:rFonts w:ascii="Arial" w:hAnsi="Arial" w:cs="Arial"/>
+          <w:sz w:val="22"/>
+        </w:rPr>
         <w:t>(Supervisor: Dr</w:t>
       </w:r>
       <w:r>
@@ -355,7 +484,6 @@
         <w:spacing w:line="276" w:lineRule="auto"/>
         <w:rPr>
           <w:rFonts w:ascii="Arial" w:hAnsi="Arial" w:cs="Arial"/>
-          <w:i/>
           <w:sz w:val="22"/>
         </w:rPr>
       </w:pPr>
@@ -380,338 +508,35 @@
           <w:sz w:val="22"/>
           <w:u w:val="single"/>
         </w:rPr>
-        <w:t>Publications</w:t>
-      </w:r>
-    </w:p>
-    <w:p>
-      <w:pPr>
-        <w:tabs>
-          <w:tab w:val="left" w:pos="1985"/>
-        </w:tabs>
-        <w:spacing w:line="276" w:lineRule="auto"/>
+        <w:t xml:space="preserve">Teaching </w:t>
+      </w:r>
+      <w:r>
         <w:rPr>
           <w:rFonts w:ascii="Arial" w:hAnsi="Arial" w:cs="Arial"/>
           <w:b/>
           <w:sz w:val="22"/>
           <w:u w:val="single"/>
         </w:rPr>
-      </w:pPr>
-    </w:p>
-    <w:p>
-      <w:pPr>
-        <w:tabs>
-          <w:tab w:val="left" w:pos="1985"/>
-        </w:tabs>
-        <w:spacing w:line="276" w:lineRule="auto"/>
-        <w:rPr>
-          <w:rFonts w:ascii="Arial" w:hAnsi="Arial" w:cs="Arial"/>
-          <w:sz w:val="22"/>
-        </w:rPr>
-      </w:pPr>
+        <w:t xml:space="preserve">and Professional </w:t>
+      </w:r>
       <w:r>
         <w:rPr>
           <w:rFonts w:ascii="Arial" w:hAnsi="Arial" w:cs="Arial"/>
           <w:b/>
           <w:sz w:val="22"/>
-        </w:rPr>
-        <w:t>Ngiam, W</w:t>
-      </w:r>
-      <w:r>
-        <w:rPr>
-          <w:rFonts w:ascii="Arial" w:hAnsi="Arial" w:cs="Arial"/>
-          <w:b/>
-          <w:sz w:val="22"/>
-        </w:rPr>
-        <w:t xml:space="preserve">.X.Q., </w:t>
-      </w:r>
-      <w:proofErr w:type="spellStart"/>
-      <w:r>
-        <w:rPr>
-          <w:rFonts w:ascii="Arial" w:hAnsi="Arial" w:cs="Arial"/>
-          <w:sz w:val="22"/>
-        </w:rPr>
-        <w:t>Khaw</w:t>
-      </w:r>
-      <w:proofErr w:type="spellEnd"/>
-      <w:r>
-        <w:rPr>
-          <w:rFonts w:ascii="Arial" w:hAnsi="Arial" w:cs="Arial"/>
-          <w:sz w:val="22"/>
-        </w:rPr>
-        <w:t xml:space="preserve">, K.L.C., Holcombe, A.O., </w:t>
-      </w:r>
-      <w:proofErr w:type="spellStart"/>
-      <w:r>
-        <w:rPr>
-          <w:rFonts w:ascii="Arial" w:hAnsi="Arial" w:cs="Arial"/>
-          <w:sz w:val="22"/>
-        </w:rPr>
-        <w:t>Goodbourn</w:t>
-      </w:r>
-      <w:proofErr w:type="spellEnd"/>
-      <w:r>
-        <w:rPr>
-          <w:rFonts w:ascii="Arial" w:hAnsi="Arial" w:cs="Arial"/>
-          <w:sz w:val="22"/>
-        </w:rPr>
-        <w:t>, P.T. (2018, under review). Visual working memory for letters varies with familiarity but not complexity.</w:t>
-      </w:r>
-      <w:r>
-        <w:rPr>
-          <w:rFonts w:ascii="Arial" w:hAnsi="Arial" w:cs="Arial"/>
-          <w:sz w:val="22"/>
-        </w:rPr>
-        <w:t xml:space="preserve"> </w:t>
-      </w:r>
-      <w:r>
-        <w:rPr>
-          <w:rFonts w:ascii="Arial" w:hAnsi="Arial" w:cs="Arial"/>
-          <w:i/>
-          <w:sz w:val="22"/>
-        </w:rPr>
-        <w:t>Journal of Experimental Psychology: Learning, Memory and Cognition.</w:t>
-      </w:r>
-    </w:p>
-    <w:p>
-      <w:pPr>
-        <w:tabs>
-          <w:tab w:val="left" w:pos="1985"/>
-        </w:tabs>
-        <w:spacing w:line="276" w:lineRule="auto"/>
-        <w:rPr>
-          <w:rFonts w:ascii="Arial" w:hAnsi="Arial" w:cs="Arial"/>
-          <w:sz w:val="22"/>
-        </w:rPr>
-      </w:pPr>
-    </w:p>
-    <w:p>
-      <w:pPr>
-        <w:tabs>
-          <w:tab w:val="left" w:pos="1985"/>
-        </w:tabs>
-        <w:spacing w:line="276" w:lineRule="auto"/>
-        <w:rPr>
-          <w:rFonts w:ascii="Arial" w:hAnsi="Arial" w:cs="Arial"/>
-          <w:sz w:val="22"/>
-        </w:rPr>
-      </w:pPr>
-      <w:r>
-        <w:rPr>
-          <w:rFonts w:ascii="Arial" w:hAnsi="Arial" w:cs="Arial"/>
-          <w:b/>
-          <w:sz w:val="22"/>
-        </w:rPr>
-        <w:t xml:space="preserve">Ngiam, W.X.Q., </w:t>
-      </w:r>
-      <w:proofErr w:type="spellStart"/>
-      <w:r>
-        <w:rPr>
-          <w:rFonts w:ascii="Arial" w:hAnsi="Arial" w:cs="Arial"/>
-          <w:sz w:val="22"/>
-        </w:rPr>
-        <w:t>Brissenden</w:t>
-      </w:r>
-      <w:proofErr w:type="spellEnd"/>
-      <w:r>
-        <w:rPr>
-          <w:rFonts w:ascii="Arial" w:hAnsi="Arial" w:cs="Arial"/>
-          <w:sz w:val="22"/>
-        </w:rPr>
-        <w:t xml:space="preserve">, J.A., </w:t>
-      </w:r>
-      <w:proofErr w:type="spellStart"/>
-      <w:r>
-        <w:rPr>
-          <w:rFonts w:ascii="Arial" w:hAnsi="Arial" w:cs="Arial"/>
-          <w:sz w:val="22"/>
-        </w:rPr>
-        <w:t>Awh</w:t>
-      </w:r>
-      <w:proofErr w:type="spellEnd"/>
-      <w:r>
-        <w:rPr>
-          <w:rFonts w:ascii="Arial" w:hAnsi="Arial" w:cs="Arial"/>
-          <w:sz w:val="22"/>
-        </w:rPr>
-        <w:t xml:space="preserve">, E. (in prep.). </w:t>
-      </w:r>
-      <w:r>
-        <w:rPr>
-          <w:rFonts w:ascii="Arial" w:hAnsi="Arial" w:cs="Arial"/>
-          <w:sz w:val="22"/>
-        </w:rPr>
-        <w:t>“Memory compression” effects in visual working memory are contingent on explicit long term memory.</w:t>
-      </w:r>
-    </w:p>
-    <w:p>
-      <w:pPr>
-        <w:tabs>
-          <w:tab w:val="left" w:pos="1985"/>
-        </w:tabs>
-        <w:spacing w:line="276" w:lineRule="auto"/>
-        <w:rPr>
-          <w:rFonts w:ascii="Arial" w:hAnsi="Arial" w:cs="Arial"/>
-          <w:sz w:val="22"/>
-        </w:rPr>
-      </w:pPr>
-    </w:p>
-    <w:p>
-      <w:pPr>
-        <w:tabs>
-          <w:tab w:val="left" w:pos="1985"/>
-        </w:tabs>
-        <w:spacing w:line="276" w:lineRule="auto"/>
-        <w:rPr>
-          <w:rFonts w:ascii="Arial" w:hAnsi="Arial" w:cs="Arial"/>
-          <w:sz w:val="22"/>
-        </w:rPr>
-      </w:pPr>
-      <w:proofErr w:type="spellStart"/>
-      <w:r>
-        <w:rPr>
-          <w:rFonts w:ascii="Arial" w:hAnsi="Arial" w:cs="Arial"/>
-          <w:sz w:val="22"/>
-        </w:rPr>
-        <w:t>Goodbourn</w:t>
-      </w:r>
-      <w:proofErr w:type="spellEnd"/>
-      <w:r>
-        <w:rPr>
-          <w:rFonts w:ascii="Arial" w:hAnsi="Arial" w:cs="Arial"/>
-          <w:sz w:val="22"/>
-        </w:rPr>
-        <w:t xml:space="preserve">, P.T., Livesey, E.J., </w:t>
-      </w:r>
-      <w:r>
-        <w:rPr>
-          <w:rFonts w:ascii="Arial" w:hAnsi="Arial" w:cs="Arial"/>
-          <w:b/>
-          <w:sz w:val="22"/>
-        </w:rPr>
-        <w:t>Ngiam, W.X.Q.</w:t>
-      </w:r>
-      <w:r>
-        <w:rPr>
-          <w:rFonts w:ascii="Arial" w:hAnsi="Arial" w:cs="Arial"/>
-          <w:sz w:val="22"/>
-        </w:rPr>
-        <w:t>, Holcombe, A.O., Forte, J.D. (in prep.). Learning new symbolic representations of number.</w:t>
-      </w:r>
-    </w:p>
-    <w:p>
-      <w:pPr>
-        <w:tabs>
-          <w:tab w:val="left" w:pos="1985"/>
-        </w:tabs>
-        <w:spacing w:line="276" w:lineRule="auto"/>
-        <w:rPr>
-          <w:rFonts w:ascii="Arial" w:hAnsi="Arial" w:cs="Arial"/>
-          <w:sz w:val="22"/>
-        </w:rPr>
-      </w:pPr>
-    </w:p>
-    <w:p>
-      <w:pPr>
-        <w:tabs>
-          <w:tab w:val="left" w:pos="1985"/>
-        </w:tabs>
-        <w:spacing w:line="276" w:lineRule="auto"/>
-        <w:rPr>
-          <w:rFonts w:ascii="Arial" w:hAnsi="Arial" w:cs="Arial"/>
-          <w:sz w:val="22"/>
-        </w:rPr>
-      </w:pPr>
-      <w:r>
-        <w:rPr>
-          <w:rFonts w:ascii="Arial" w:hAnsi="Arial" w:cs="Arial"/>
-          <w:sz w:val="22"/>
-        </w:rPr>
-        <w:t xml:space="preserve">Bateman, J.E., Birney, D. P., </w:t>
-      </w:r>
-      <w:r>
-        <w:rPr>
-          <w:rFonts w:ascii="Arial" w:hAnsi="Arial" w:cs="Arial"/>
-          <w:b/>
-          <w:sz w:val="22"/>
-        </w:rPr>
-        <w:t>Ngiam, W.X.Q</w:t>
-      </w:r>
-      <w:r>
-        <w:rPr>
-          <w:rFonts w:ascii="Arial" w:hAnsi="Arial" w:cs="Arial"/>
-          <w:sz w:val="22"/>
-        </w:rPr>
-        <w:t>. (</w:t>
-      </w:r>
-      <w:r>
-        <w:rPr>
-          <w:rFonts w:ascii="Arial" w:hAnsi="Arial" w:cs="Arial"/>
-          <w:sz w:val="22"/>
-        </w:rPr>
-        <w:t>2018</w:t>
-      </w:r>
-      <w:r>
-        <w:rPr>
-          <w:rFonts w:ascii="Arial" w:hAnsi="Arial" w:cs="Arial"/>
-          <w:sz w:val="22"/>
-        </w:rPr>
-        <w:t>). Relational encoding in visual working memory: Change detection performance is better fo</w:t>
-      </w:r>
-      <w:r>
-        <w:rPr>
-          <w:rFonts w:ascii="Arial" w:hAnsi="Arial" w:cs="Arial"/>
-          <w:sz w:val="22"/>
-        </w:rPr>
-        <w:t>r violations in group rela</w:t>
-      </w:r>
-      <w:bookmarkStart w:id="0" w:name="_GoBack"/>
-      <w:bookmarkEnd w:id="0"/>
-      <w:r>
-        <w:rPr>
-          <w:rFonts w:ascii="Arial" w:hAnsi="Arial" w:cs="Arial"/>
-          <w:sz w:val="22"/>
-        </w:rPr>
-        <w:t xml:space="preserve">tions. </w:t>
-      </w:r>
-      <w:r>
-        <w:rPr>
-          <w:rFonts w:ascii="Arial" w:hAnsi="Arial" w:cs="Arial"/>
-          <w:i/>
-          <w:sz w:val="22"/>
-        </w:rPr>
-        <w:t>PLOS ONE</w:t>
-      </w:r>
-      <w:r>
-        <w:rPr>
-          <w:rFonts w:ascii="Arial" w:hAnsi="Arial" w:cs="Arial"/>
-          <w:sz w:val="22"/>
-        </w:rPr>
-        <w:t xml:space="preserve"> 13(9): e0203848. https://doi.org/10.1371/journal.pone.0203848</w:t>
-      </w:r>
-    </w:p>
-    <w:p>
-      <w:pPr>
-        <w:tabs>
-          <w:tab w:val="left" w:pos="1985"/>
-        </w:tabs>
-        <w:spacing w:line="276" w:lineRule="auto"/>
-        <w:rPr>
-          <w:rFonts w:ascii="Arial" w:hAnsi="Arial" w:cs="Arial"/>
-          <w:b/>
-          <w:sz w:val="22"/>
           <w:u w:val="single"/>
         </w:rPr>
-      </w:pPr>
-    </w:p>
-    <w:p>
-      <w:pPr>
-        <w:tabs>
-          <w:tab w:val="left" w:pos="1985"/>
-        </w:tabs>
-        <w:spacing w:line="276" w:lineRule="auto"/>
-        <w:rPr>
-          <w:rFonts w:ascii="Arial" w:hAnsi="Arial" w:cs="Arial"/>
-          <w:b/>
+        <w:t>Experience</w:t>
+      </w:r>
+    </w:p>
+    <w:p>
+      <w:pPr>
+        <w:tabs>
+          <w:tab w:val="left" w:pos="1985"/>
+        </w:tabs>
+        <w:spacing w:line="276" w:lineRule="auto"/>
+        <w:rPr>
+          <w:rFonts w:ascii="Arial" w:hAnsi="Arial" w:cs="Arial"/>
           <w:sz w:val="22"/>
           <w:u w:val="single"/>
         </w:rPr>
@@ -719,650 +544,11 @@
       <w:r>
         <w:rPr>
           <w:rFonts w:ascii="Arial" w:hAnsi="Arial" w:cs="Arial"/>
-          <w:b/>
           <w:sz w:val="22"/>
           <w:u w:val="single"/>
         </w:rPr>
-        <w:t>Talks</w:t>
-      </w:r>
-    </w:p>
-    <w:p>
-      <w:pPr>
-        <w:tabs>
-          <w:tab w:val="left" w:pos="1985"/>
-        </w:tabs>
-        <w:spacing w:line="276" w:lineRule="auto"/>
-        <w:rPr>
-          <w:rFonts w:ascii="Arial" w:hAnsi="Arial" w:cs="Arial"/>
-          <w:b/>
-          <w:sz w:val="22"/>
-          <w:u w:val="single"/>
-        </w:rPr>
-      </w:pPr>
-    </w:p>
-    <w:p>
-      <w:pPr>
-        <w:tabs>
-          <w:tab w:val="left" w:pos="1985"/>
-        </w:tabs>
-        <w:spacing w:line="276" w:lineRule="auto"/>
-        <w:rPr>
-          <w:rFonts w:ascii="Arial" w:hAnsi="Arial" w:cs="Arial"/>
-          <w:sz w:val="22"/>
-        </w:rPr>
-      </w:pPr>
-      <w:r>
-        <w:rPr>
-          <w:rFonts w:ascii="Arial" w:hAnsi="Arial" w:cs="Arial"/>
-          <w:b/>
-          <w:sz w:val="22"/>
-        </w:rPr>
-        <w:t>Ngiam, W.X.Q.</w:t>
-      </w:r>
-      <w:r>
-        <w:rPr>
-          <w:rFonts w:ascii="Arial" w:hAnsi="Arial" w:cs="Arial"/>
-          <w:sz w:val="22"/>
-        </w:rPr>
-        <w:t xml:space="preserve">, </w:t>
-      </w:r>
-      <w:proofErr w:type="spellStart"/>
-      <w:r>
-        <w:rPr>
-          <w:rFonts w:ascii="Arial" w:hAnsi="Arial" w:cs="Arial"/>
-          <w:sz w:val="22"/>
-        </w:rPr>
-        <w:t>Khaw</w:t>
-      </w:r>
-      <w:proofErr w:type="spellEnd"/>
-      <w:r>
-        <w:rPr>
-          <w:rFonts w:ascii="Arial" w:hAnsi="Arial" w:cs="Arial"/>
-          <w:sz w:val="22"/>
-        </w:rPr>
-        <w:t xml:space="preserve">, K.L.C., Holcombe, A.O., </w:t>
-      </w:r>
-      <w:proofErr w:type="spellStart"/>
-      <w:r>
-        <w:rPr>
-          <w:rFonts w:ascii="Arial" w:hAnsi="Arial" w:cs="Arial"/>
-          <w:sz w:val="22"/>
-        </w:rPr>
-        <w:t>Goodbourn</w:t>
-      </w:r>
-      <w:proofErr w:type="spellEnd"/>
-      <w:r>
-        <w:rPr>
-          <w:rFonts w:ascii="Arial" w:hAnsi="Arial" w:cs="Arial"/>
-          <w:sz w:val="22"/>
-        </w:rPr>
-        <w:t xml:space="preserve">, P.T. (2018, April). Training recognition familiarity does not improve visual working memory performance. </w:t>
-      </w:r>
-      <w:r>
-        <w:rPr>
-          <w:rFonts w:ascii="Arial" w:hAnsi="Arial" w:cs="Arial"/>
-          <w:i/>
-          <w:sz w:val="22"/>
-        </w:rPr>
-        <w:t>45</w:t>
-      </w:r>
-      <w:r>
-        <w:rPr>
-          <w:rFonts w:ascii="Arial" w:hAnsi="Arial" w:cs="Arial"/>
-          <w:i/>
-          <w:sz w:val="22"/>
-          <w:vertAlign w:val="superscript"/>
-        </w:rPr>
-        <w:t>th</w:t>
-      </w:r>
-      <w:r>
-        <w:rPr>
-          <w:rFonts w:ascii="Arial" w:hAnsi="Arial" w:cs="Arial"/>
-          <w:i/>
-          <w:sz w:val="22"/>
-        </w:rPr>
-        <w:t xml:space="preserve"> Annual Conference of the Australasian Society for Experimental Psychology, </w:t>
-      </w:r>
-      <w:r>
-        <w:rPr>
-          <w:rFonts w:ascii="Arial" w:hAnsi="Arial" w:cs="Arial"/>
-          <w:sz w:val="22"/>
-        </w:rPr>
-        <w:t>Hobart, Australia.</w:t>
-      </w:r>
-    </w:p>
-    <w:p>
-      <w:pPr>
-        <w:tabs>
-          <w:tab w:val="left" w:pos="1985"/>
-        </w:tabs>
-        <w:spacing w:line="276" w:lineRule="auto"/>
-        <w:rPr>
-          <w:rFonts w:ascii="Arial" w:hAnsi="Arial" w:cs="Arial"/>
-          <w:b/>
-          <w:sz w:val="22"/>
-        </w:rPr>
-      </w:pPr>
-    </w:p>
-    <w:p>
-      <w:pPr>
-        <w:tabs>
-          <w:tab w:val="left" w:pos="1985"/>
-        </w:tabs>
-        <w:spacing w:line="276" w:lineRule="auto"/>
-        <w:rPr>
-          <w:rFonts w:ascii="Arial" w:hAnsi="Arial" w:cs="Arial"/>
-          <w:sz w:val="22"/>
-        </w:rPr>
-      </w:pPr>
-      <w:r>
-        <w:rPr>
-          <w:rFonts w:ascii="Arial" w:hAnsi="Arial" w:cs="Arial"/>
-          <w:b/>
-          <w:sz w:val="22"/>
-        </w:rPr>
-        <w:t>Ngiam, W.X.Q.</w:t>
-      </w:r>
-      <w:r>
-        <w:rPr>
-          <w:rFonts w:ascii="Arial" w:hAnsi="Arial" w:cs="Arial"/>
-          <w:sz w:val="22"/>
-        </w:rPr>
-        <w:t xml:space="preserve">, </w:t>
-      </w:r>
-      <w:proofErr w:type="spellStart"/>
-      <w:r>
-        <w:rPr>
-          <w:rFonts w:ascii="Arial" w:hAnsi="Arial" w:cs="Arial"/>
-          <w:sz w:val="22"/>
-        </w:rPr>
-        <w:t>Brissenden</w:t>
-      </w:r>
-      <w:proofErr w:type="spellEnd"/>
-      <w:r>
-        <w:rPr>
-          <w:rFonts w:ascii="Arial" w:hAnsi="Arial" w:cs="Arial"/>
-          <w:sz w:val="22"/>
-        </w:rPr>
-        <w:t xml:space="preserve">, J.A., </w:t>
-      </w:r>
-      <w:proofErr w:type="spellStart"/>
-      <w:r>
-        <w:rPr>
-          <w:rFonts w:ascii="Arial" w:hAnsi="Arial" w:cs="Arial"/>
-          <w:sz w:val="22"/>
-        </w:rPr>
-        <w:t>Awh</w:t>
-      </w:r>
-      <w:proofErr w:type="spellEnd"/>
-      <w:r>
-        <w:rPr>
-          <w:rFonts w:ascii="Arial" w:hAnsi="Arial" w:cs="Arial"/>
-          <w:sz w:val="22"/>
-        </w:rPr>
-        <w:t>, E.</w:t>
-      </w:r>
-      <w:r>
-        <w:rPr>
-          <w:rFonts w:ascii="Arial" w:hAnsi="Arial" w:cs="Arial"/>
-          <w:sz w:val="22"/>
-        </w:rPr>
-        <w:t xml:space="preserve"> (2017, April).</w:t>
-      </w:r>
-      <w:r>
-        <w:rPr>
-          <w:rFonts w:ascii="Arial" w:hAnsi="Arial" w:cs="Arial"/>
-          <w:sz w:val="22"/>
-        </w:rPr>
-        <w:t xml:space="preserve"> Enhancing visual working memory performance using statistical regularities requires explicit awareness. </w:t>
-      </w:r>
-      <w:r>
-        <w:rPr>
-          <w:rFonts w:ascii="Arial" w:hAnsi="Arial" w:cs="Arial"/>
-          <w:i/>
-          <w:sz w:val="22"/>
-        </w:rPr>
-        <w:t>44</w:t>
-      </w:r>
-      <w:r>
-        <w:rPr>
-          <w:rFonts w:ascii="Arial" w:hAnsi="Arial" w:cs="Arial"/>
-          <w:i/>
-          <w:sz w:val="22"/>
-          <w:vertAlign w:val="superscript"/>
-        </w:rPr>
-        <w:t>th</w:t>
-      </w:r>
-      <w:r>
-        <w:rPr>
-          <w:rFonts w:ascii="Arial" w:hAnsi="Arial" w:cs="Arial"/>
-          <w:i/>
-          <w:sz w:val="22"/>
-        </w:rPr>
-        <w:t xml:space="preserve"> Annual Conference of the Australasian Society for Experimental Psychology, </w:t>
-      </w:r>
-      <w:r>
-        <w:rPr>
-          <w:rFonts w:ascii="Arial" w:hAnsi="Arial" w:cs="Arial"/>
-          <w:sz w:val="22"/>
-        </w:rPr>
-        <w:t>Newcastle, Australia.</w:t>
-      </w:r>
-    </w:p>
-    <w:p>
-      <w:pPr>
-        <w:tabs>
-          <w:tab w:val="left" w:pos="1985"/>
-        </w:tabs>
-        <w:spacing w:line="276" w:lineRule="auto"/>
-        <w:rPr>
-          <w:rFonts w:ascii="Arial" w:hAnsi="Arial" w:cs="Arial"/>
-          <w:b/>
-          <w:sz w:val="22"/>
-        </w:rPr>
-      </w:pPr>
-    </w:p>
-    <w:p>
-      <w:pPr>
-        <w:tabs>
-          <w:tab w:val="left" w:pos="1985"/>
-        </w:tabs>
-        <w:spacing w:line="276" w:lineRule="auto"/>
-        <w:rPr>
-          <w:rFonts w:ascii="Arial" w:hAnsi="Arial" w:cs="Arial"/>
-          <w:b/>
-          <w:sz w:val="22"/>
-          <w:u w:val="single"/>
-        </w:rPr>
-      </w:pPr>
-      <w:r>
-        <w:rPr>
-          <w:rFonts w:ascii="Arial" w:hAnsi="Arial" w:cs="Arial"/>
-          <w:b/>
-          <w:sz w:val="22"/>
-          <w:u w:val="single"/>
-        </w:rPr>
-        <w:t>Posters</w:t>
-      </w:r>
-    </w:p>
-    <w:p>
-      <w:pPr>
-        <w:tabs>
-          <w:tab w:val="left" w:pos="1985"/>
-        </w:tabs>
-        <w:spacing w:line="276" w:lineRule="auto"/>
-        <w:rPr>
-          <w:rFonts w:ascii="Arial" w:hAnsi="Arial" w:cs="Arial"/>
-          <w:b/>
-          <w:sz w:val="22"/>
-        </w:rPr>
-      </w:pPr>
-    </w:p>
-    <w:p>
-      <w:pPr>
-        <w:tabs>
-          <w:tab w:val="left" w:pos="1985"/>
-        </w:tabs>
-        <w:spacing w:line="276" w:lineRule="auto"/>
-        <w:rPr>
-          <w:rFonts w:ascii="Arial" w:hAnsi="Arial" w:cs="Arial"/>
-          <w:sz w:val="22"/>
-        </w:rPr>
-      </w:pPr>
-      <w:r>
-        <w:rPr>
-          <w:rFonts w:ascii="Arial" w:hAnsi="Arial" w:cs="Arial"/>
-          <w:b/>
-          <w:sz w:val="22"/>
-        </w:rPr>
-        <w:t>Ngiam, W.X.Q.</w:t>
-      </w:r>
-      <w:r>
-        <w:rPr>
-          <w:rFonts w:ascii="Arial" w:hAnsi="Arial" w:cs="Arial"/>
-          <w:sz w:val="22"/>
-        </w:rPr>
-        <w:t xml:space="preserve">, </w:t>
-      </w:r>
-      <w:proofErr w:type="spellStart"/>
-      <w:r>
-        <w:rPr>
-          <w:rFonts w:ascii="Arial" w:hAnsi="Arial" w:cs="Arial"/>
-          <w:sz w:val="22"/>
-        </w:rPr>
-        <w:t>Brissenden</w:t>
-      </w:r>
-      <w:proofErr w:type="spellEnd"/>
-      <w:r>
-        <w:rPr>
-          <w:rFonts w:ascii="Arial" w:hAnsi="Arial" w:cs="Arial"/>
-          <w:sz w:val="22"/>
-        </w:rPr>
-        <w:t xml:space="preserve">, J.A., </w:t>
-      </w:r>
-      <w:proofErr w:type="spellStart"/>
-      <w:r>
-        <w:rPr>
-          <w:rFonts w:ascii="Arial" w:hAnsi="Arial" w:cs="Arial"/>
-          <w:sz w:val="22"/>
-        </w:rPr>
-        <w:t>Awh</w:t>
-      </w:r>
-      <w:proofErr w:type="spellEnd"/>
-      <w:r>
-        <w:rPr>
-          <w:rFonts w:ascii="Arial" w:hAnsi="Arial" w:cs="Arial"/>
-          <w:sz w:val="22"/>
-        </w:rPr>
-        <w:t xml:space="preserve">, E. (2017, May). Memory compression </w:t>
-      </w:r>
-      <w:r>
-        <w:rPr>
-          <w:rFonts w:ascii="Arial" w:hAnsi="Arial" w:cs="Arial"/>
-          <w:sz w:val="22"/>
-        </w:rPr>
-        <w:t xml:space="preserve">using statistical regularities requires explicit awareness. </w:t>
-      </w:r>
-      <w:r>
-        <w:rPr>
-          <w:rFonts w:ascii="Arial" w:hAnsi="Arial" w:cs="Arial"/>
-          <w:i/>
-          <w:sz w:val="22"/>
-        </w:rPr>
-        <w:t>17</w:t>
-      </w:r>
-      <w:r>
-        <w:rPr>
-          <w:rFonts w:ascii="Arial" w:hAnsi="Arial" w:cs="Arial"/>
-          <w:i/>
-          <w:sz w:val="22"/>
-          <w:vertAlign w:val="superscript"/>
-        </w:rPr>
-        <w:t>th</w:t>
-      </w:r>
-      <w:r>
-        <w:rPr>
-          <w:rFonts w:ascii="Arial" w:hAnsi="Arial" w:cs="Arial"/>
-          <w:i/>
-          <w:sz w:val="22"/>
-        </w:rPr>
-        <w:t xml:space="preserve"> Annual Meeting of the Vision Sciences Society</w:t>
-      </w:r>
-      <w:r>
-        <w:rPr>
-          <w:rFonts w:ascii="Arial" w:hAnsi="Arial" w:cs="Arial"/>
-          <w:sz w:val="22"/>
-        </w:rPr>
-        <w:t>, Florida, United States.</w:t>
-      </w:r>
-    </w:p>
-    <w:p>
-      <w:pPr>
-        <w:tabs>
-          <w:tab w:val="left" w:pos="1985"/>
-        </w:tabs>
-        <w:spacing w:line="276" w:lineRule="auto"/>
-        <w:rPr>
-          <w:rFonts w:ascii="Arial" w:hAnsi="Arial" w:cs="Arial"/>
-          <w:sz w:val="22"/>
-        </w:rPr>
-      </w:pPr>
-    </w:p>
-    <w:p>
-      <w:pPr>
-        <w:tabs>
-          <w:tab w:val="left" w:pos="1985"/>
-        </w:tabs>
-        <w:spacing w:line="276" w:lineRule="auto"/>
-        <w:rPr>
-          <w:rFonts w:ascii="Arial" w:hAnsi="Arial" w:cs="Arial"/>
-          <w:sz w:val="22"/>
-        </w:rPr>
-      </w:pPr>
-      <w:r>
-        <w:rPr>
-          <w:rFonts w:ascii="Arial" w:hAnsi="Arial" w:cs="Arial"/>
-          <w:b/>
-          <w:sz w:val="22"/>
-        </w:rPr>
-        <w:lastRenderedPageBreak/>
-        <w:t xml:space="preserve">Ngiam, W.X.Q., </w:t>
-      </w:r>
-      <w:proofErr w:type="spellStart"/>
-      <w:r>
-        <w:rPr>
-          <w:rFonts w:ascii="Arial" w:hAnsi="Arial" w:cs="Arial"/>
-          <w:sz w:val="22"/>
-        </w:rPr>
-        <w:t>Goodbourn</w:t>
-      </w:r>
-      <w:proofErr w:type="spellEnd"/>
-      <w:r>
-        <w:rPr>
-          <w:rFonts w:ascii="Arial" w:hAnsi="Arial" w:cs="Arial"/>
-          <w:sz w:val="22"/>
-        </w:rPr>
-        <w:t xml:space="preserve">, P.T.G. (2016, November). Familiarity, but not visual complexity, affects letter encoding in visual working memory. </w:t>
-      </w:r>
-      <w:r>
-        <w:rPr>
-          <w:rFonts w:ascii="Arial" w:hAnsi="Arial" w:cs="Arial"/>
-          <w:i/>
-          <w:sz w:val="22"/>
-        </w:rPr>
-        <w:t>57</w:t>
-      </w:r>
-      <w:r>
-        <w:rPr>
-          <w:rFonts w:ascii="Arial" w:hAnsi="Arial" w:cs="Arial"/>
-          <w:i/>
-          <w:sz w:val="22"/>
-          <w:vertAlign w:val="superscript"/>
-        </w:rPr>
-        <w:t>th</w:t>
-      </w:r>
-      <w:r>
-        <w:rPr>
-          <w:rFonts w:ascii="Arial" w:hAnsi="Arial" w:cs="Arial"/>
-          <w:i/>
-          <w:sz w:val="22"/>
-        </w:rPr>
-        <w:t xml:space="preserve"> Annual Meeting of the Psychonomic Society</w:t>
-      </w:r>
-      <w:r>
-        <w:rPr>
-          <w:rFonts w:ascii="Arial" w:hAnsi="Arial" w:cs="Arial"/>
-          <w:sz w:val="22"/>
-        </w:rPr>
-        <w:t>, Boston, United States.</w:t>
-      </w:r>
-    </w:p>
-    <w:p>
-      <w:pPr>
-        <w:tabs>
-          <w:tab w:val="left" w:pos="1985"/>
-        </w:tabs>
-        <w:spacing w:line="276" w:lineRule="auto"/>
-        <w:rPr>
-          <w:rFonts w:ascii="Arial" w:hAnsi="Arial" w:cs="Arial"/>
-          <w:sz w:val="22"/>
-        </w:rPr>
-      </w:pPr>
-    </w:p>
-    <w:p>
-      <w:pPr>
-        <w:tabs>
-          <w:tab w:val="left" w:pos="1985"/>
-        </w:tabs>
-        <w:spacing w:line="276" w:lineRule="auto"/>
-        <w:rPr>
-          <w:rFonts w:ascii="Arial" w:hAnsi="Arial" w:cs="Arial"/>
-          <w:sz w:val="22"/>
-        </w:rPr>
-      </w:pPr>
-      <w:r>
-        <w:rPr>
-          <w:rFonts w:ascii="Arial" w:hAnsi="Arial" w:cs="Arial"/>
-          <w:b/>
-          <w:sz w:val="22"/>
-        </w:rPr>
-        <w:t>Ngiam, W.X.Q.</w:t>
-      </w:r>
-      <w:r>
-        <w:rPr>
-          <w:rFonts w:ascii="Arial" w:hAnsi="Arial" w:cs="Arial"/>
-          <w:sz w:val="22"/>
-        </w:rPr>
-        <w:t xml:space="preserve">, </w:t>
-      </w:r>
-      <w:proofErr w:type="spellStart"/>
-      <w:r>
-        <w:rPr>
-          <w:rFonts w:ascii="Arial" w:hAnsi="Arial" w:cs="Arial"/>
-          <w:sz w:val="22"/>
-        </w:rPr>
-        <w:t>Goodbourn</w:t>
-      </w:r>
-      <w:proofErr w:type="spellEnd"/>
-      <w:r>
-        <w:rPr>
-          <w:rFonts w:ascii="Arial" w:hAnsi="Arial" w:cs="Arial"/>
-          <w:sz w:val="22"/>
-        </w:rPr>
-        <w:t xml:space="preserve">, P.T.G. (2015, April). Encoding and capacity limits of visual working memory are not set by stimulus complexity. </w:t>
-      </w:r>
-      <w:r>
-        <w:rPr>
-          <w:rFonts w:ascii="Arial" w:hAnsi="Arial" w:cs="Arial"/>
-          <w:i/>
-          <w:sz w:val="22"/>
-        </w:rPr>
-        <w:t>42</w:t>
-      </w:r>
-      <w:r>
-        <w:rPr>
-          <w:rFonts w:ascii="Arial" w:hAnsi="Arial" w:cs="Arial"/>
-          <w:i/>
-          <w:sz w:val="22"/>
-          <w:vertAlign w:val="superscript"/>
-        </w:rPr>
-        <w:t>nd</w:t>
-      </w:r>
-      <w:r>
-        <w:rPr>
-          <w:rFonts w:ascii="Arial" w:hAnsi="Arial" w:cs="Arial"/>
-          <w:i/>
-          <w:sz w:val="22"/>
-        </w:rPr>
-        <w:t xml:space="preserve"> Annual Conference of the Australasian Society for Experimental Psychology</w:t>
-      </w:r>
-      <w:r>
-        <w:rPr>
-          <w:rFonts w:ascii="Arial" w:hAnsi="Arial" w:cs="Arial"/>
-          <w:sz w:val="22"/>
-        </w:rPr>
-        <w:t>, Sydney, Australia.</w:t>
-      </w:r>
-    </w:p>
-    <w:p>
-      <w:pPr>
-        <w:tabs>
-          <w:tab w:val="left" w:pos="1985"/>
-        </w:tabs>
-        <w:spacing w:line="276" w:lineRule="auto"/>
-        <w:rPr>
-          <w:rFonts w:ascii="Arial" w:hAnsi="Arial" w:cs="Arial"/>
-          <w:sz w:val="22"/>
-        </w:rPr>
-      </w:pPr>
-    </w:p>
-    <w:p>
-      <w:pPr>
-        <w:tabs>
-          <w:tab w:val="left" w:pos="1985"/>
-        </w:tabs>
-        <w:spacing w:line="276" w:lineRule="auto"/>
-        <w:rPr>
-          <w:rFonts w:ascii="Arial" w:hAnsi="Arial" w:cs="Arial"/>
-          <w:b/>
-          <w:sz w:val="22"/>
-          <w:u w:val="single"/>
-        </w:rPr>
-      </w:pPr>
-      <w:r>
-        <w:rPr>
-          <w:rFonts w:ascii="Arial" w:hAnsi="Arial" w:cs="Arial"/>
-          <w:b/>
-          <w:sz w:val="22"/>
-          <w:u w:val="single"/>
-        </w:rPr>
-        <w:t xml:space="preserve">Teaching </w:t>
-      </w:r>
-      <w:r>
-        <w:rPr>
-          <w:rFonts w:ascii="Arial" w:hAnsi="Arial" w:cs="Arial"/>
-          <w:b/>
-          <w:sz w:val="22"/>
-          <w:u w:val="single"/>
-        </w:rPr>
-        <w:t xml:space="preserve">and Professional </w:t>
-      </w:r>
-      <w:r>
-        <w:rPr>
-          <w:rFonts w:ascii="Arial" w:hAnsi="Arial" w:cs="Arial"/>
-          <w:b/>
-          <w:sz w:val="22"/>
-          <w:u w:val="single"/>
-        </w:rPr>
-        <w:t>Experience</w:t>
-      </w:r>
-    </w:p>
-    <w:p>
-      <w:pPr>
-        <w:tabs>
-          <w:tab w:val="left" w:pos="1985"/>
-        </w:tabs>
-        <w:spacing w:line="276" w:lineRule="auto"/>
-        <w:rPr>
-          <w:rFonts w:ascii="Arial" w:hAnsi="Arial" w:cs="Arial"/>
-          <w:b/>
-          <w:sz w:val="22"/>
-        </w:rPr>
-      </w:pPr>
-    </w:p>
-    <w:p>
-      <w:pPr>
-        <w:tabs>
-          <w:tab w:val="left" w:pos="1985"/>
-        </w:tabs>
-        <w:spacing w:line="276" w:lineRule="auto"/>
-        <w:rPr>
-          <w:rFonts w:ascii="Arial" w:hAnsi="Arial" w:cs="Arial"/>
-          <w:sz w:val="22"/>
-          <w:u w:val="single"/>
-        </w:rPr>
-      </w:pPr>
-      <w:r>
-        <w:rPr>
-          <w:rFonts w:ascii="Arial" w:hAnsi="Arial" w:cs="Arial"/>
-          <w:sz w:val="22"/>
-          <w:u w:val="single"/>
-        </w:rPr>
         <w:t>Research Assistant</w:t>
       </w:r>
-    </w:p>
-    <w:p>
-      <w:pPr>
-        <w:tabs>
-          <w:tab w:val="left" w:pos="1985"/>
-        </w:tabs>
-        <w:spacing w:line="276" w:lineRule="auto"/>
-        <w:rPr>
-          <w:rFonts w:ascii="Arial" w:hAnsi="Arial" w:cs="Arial"/>
-          <w:sz w:val="22"/>
-          <w:u w:val="single"/>
-        </w:rPr>
-      </w:pPr>
     </w:p>
     <w:p>
       <w:pPr>
@@ -1511,19 +697,6 @@
           <w:tab w:val="left" w:pos="1985"/>
         </w:tabs>
         <w:spacing w:line="276" w:lineRule="auto"/>
-        <w:rPr>
-          <w:rFonts w:ascii="Arial" w:hAnsi="Arial" w:cs="Arial"/>
-          <w:sz w:val="22"/>
-          <w:u w:val="single"/>
-        </w:rPr>
-      </w:pPr>
-    </w:p>
-    <w:p>
-      <w:pPr>
-        <w:tabs>
-          <w:tab w:val="left" w:pos="1985"/>
-        </w:tabs>
-        <w:spacing w:line="276" w:lineRule="auto"/>
         <w:ind w:left="1980" w:hanging="1980"/>
         <w:rPr>
           <w:rFonts w:ascii="Arial" w:hAnsi="Arial" w:cs="Arial"/>
@@ -1603,19 +776,6 @@
           <w:tab w:val="left" w:pos="1985"/>
         </w:tabs>
         <w:spacing w:line="276" w:lineRule="auto"/>
-        <w:rPr>
-          <w:rFonts w:ascii="Arial" w:hAnsi="Arial" w:cs="Arial"/>
-          <w:b/>
-          <w:sz w:val="22"/>
-        </w:rPr>
-      </w:pPr>
-    </w:p>
-    <w:p>
-      <w:pPr>
-        <w:tabs>
-          <w:tab w:val="left" w:pos="1985"/>
-        </w:tabs>
-        <w:spacing w:line="276" w:lineRule="auto"/>
         <w:ind w:left="1980" w:hanging="1980"/>
         <w:rPr>
           <w:rFonts w:ascii="Arial" w:hAnsi="Arial" w:cs="Arial"/>
@@ -1822,28 +982,22 @@
         <w:spacing w:line="276" w:lineRule="auto"/>
         <w:rPr>
           <w:rFonts w:ascii="Arial" w:hAnsi="Arial" w:cs="Arial"/>
-          <w:b/>
-          <w:sz w:val="22"/>
-        </w:rPr>
-      </w:pPr>
-    </w:p>
-    <w:p>
-      <w:pPr>
-        <w:tabs>
-          <w:tab w:val="left" w:pos="1985"/>
-        </w:tabs>
-        <w:spacing w:line="276" w:lineRule="auto"/>
-        <w:rPr>
-          <w:rFonts w:ascii="Arial" w:hAnsi="Arial" w:cs="Arial"/>
-          <w:sz w:val="22"/>
-        </w:rPr>
-      </w:pPr>
-      <w:r>
-        <w:rPr>
-          <w:rFonts w:ascii="Arial" w:hAnsi="Arial" w:cs="Arial"/>
-          <w:sz w:val="22"/>
-        </w:rPr>
-        <w:t>2015 – present</w:t>
+          <w:sz w:val="22"/>
+        </w:rPr>
+      </w:pPr>
+      <w:r>
+        <w:rPr>
+          <w:rFonts w:ascii="Arial" w:hAnsi="Arial" w:cs="Arial"/>
+          <w:sz w:val="22"/>
+        </w:rPr>
+        <w:t xml:space="preserve">2015 – </w:t>
+      </w:r>
+      <w:r>
+        <w:rPr>
+          <w:rFonts w:ascii="Arial" w:hAnsi="Arial" w:cs="Arial"/>
+          <w:sz w:val="22"/>
+        </w:rPr>
+        <w:t>2019</w:t>
       </w:r>
       <w:r>
         <w:rPr>
@@ -1938,7 +1092,14 @@
           <w:rFonts w:ascii="Arial" w:hAnsi="Arial" w:cs="Arial"/>
           <w:sz w:val="22"/>
         </w:rPr>
-        <w:t>2015 – present</w:t>
+        <w:t xml:space="preserve">2015 – </w:t>
+      </w:r>
+      <w:r>
+        <w:rPr>
+          <w:rFonts w:ascii="Arial" w:hAnsi="Arial" w:cs="Arial"/>
+          <w:sz w:val="22"/>
+        </w:rPr>
+        <w:t>2019</w:t>
       </w:r>
       <w:r>
         <w:rPr>
@@ -2312,9 +1473,1089 @@
         </w:rPr>
       </w:pPr>
     </w:p>
+    <w:p>
+      <w:pPr>
+        <w:tabs>
+          <w:tab w:val="left" w:pos="1985"/>
+        </w:tabs>
+        <w:spacing w:line="276" w:lineRule="auto"/>
+        <w:rPr>
+          <w:rFonts w:ascii="Arial" w:hAnsi="Arial" w:cs="Arial"/>
+          <w:b/>
+          <w:sz w:val="22"/>
+          <w:u w:val="single"/>
+        </w:rPr>
+      </w:pPr>
+      <w:r>
+        <w:rPr>
+          <w:rFonts w:ascii="Arial" w:hAnsi="Arial" w:cs="Arial"/>
+          <w:b/>
+          <w:sz w:val="22"/>
+          <w:u w:val="single"/>
+        </w:rPr>
+        <w:lastRenderedPageBreak/>
+        <w:t>Publications</w:t>
+      </w:r>
+    </w:p>
+    <w:p>
+      <w:pPr>
+        <w:tabs>
+          <w:tab w:val="left" w:pos="1985"/>
+        </w:tabs>
+        <w:spacing w:line="276" w:lineRule="auto"/>
+        <w:rPr>
+          <w:rFonts w:ascii="Arial" w:hAnsi="Arial" w:cs="Arial"/>
+          <w:iCs/>
+          <w:sz w:val="22"/>
+          <w:lang w:val="en-US"/>
+        </w:rPr>
+      </w:pPr>
+      <w:r>
+        <w:rPr>
+          <w:rFonts w:ascii="Arial" w:hAnsi="Arial" w:cs="Arial"/>
+          <w:b/>
+          <w:sz w:val="22"/>
+        </w:rPr>
+        <w:t xml:space="preserve">Ngiam, W.X.Q., </w:t>
+      </w:r>
+      <w:proofErr w:type="spellStart"/>
+      <w:r>
+        <w:rPr>
+          <w:rFonts w:ascii="Arial" w:hAnsi="Arial" w:cs="Arial"/>
+          <w:sz w:val="22"/>
+        </w:rPr>
+        <w:t>Khaw</w:t>
+      </w:r>
+      <w:proofErr w:type="spellEnd"/>
+      <w:r>
+        <w:rPr>
+          <w:rFonts w:ascii="Arial" w:hAnsi="Arial" w:cs="Arial"/>
+          <w:sz w:val="22"/>
+        </w:rPr>
+        <w:t xml:space="preserve">, K.L.C., Holcombe, A.O., </w:t>
+      </w:r>
+      <w:proofErr w:type="spellStart"/>
+      <w:r>
+        <w:rPr>
+          <w:rFonts w:ascii="Arial" w:hAnsi="Arial" w:cs="Arial"/>
+          <w:sz w:val="22"/>
+        </w:rPr>
+        <w:t>Goodbourn</w:t>
+      </w:r>
+      <w:proofErr w:type="spellEnd"/>
+      <w:r>
+        <w:rPr>
+          <w:rFonts w:ascii="Arial" w:hAnsi="Arial" w:cs="Arial"/>
+          <w:sz w:val="22"/>
+        </w:rPr>
+        <w:t>, P.T. (</w:t>
+      </w:r>
+      <w:r>
+        <w:rPr>
+          <w:rFonts w:ascii="Arial" w:hAnsi="Arial" w:cs="Arial"/>
+          <w:sz w:val="22"/>
+        </w:rPr>
+        <w:t>2018</w:t>
+      </w:r>
+      <w:r>
+        <w:rPr>
+          <w:rFonts w:ascii="Arial" w:hAnsi="Arial" w:cs="Arial"/>
+          <w:sz w:val="22"/>
+        </w:rPr>
+        <w:t>). Visual working memory for letters varies with familiarity but not complexity.</w:t>
+      </w:r>
+      <w:r>
+        <w:rPr>
+          <w:rFonts w:ascii="Arial" w:hAnsi="Arial" w:cs="Arial"/>
+          <w:sz w:val="22"/>
+        </w:rPr>
+        <w:t xml:space="preserve"> </w:t>
+      </w:r>
+      <w:r>
+        <w:rPr>
+          <w:rFonts w:ascii="Arial" w:hAnsi="Arial" w:cs="Arial"/>
+          <w:i/>
+          <w:sz w:val="22"/>
+        </w:rPr>
+        <w:t>Journal of Experimental Psychology: Learning, Memory and Cognition.</w:t>
+      </w:r>
+      <w:r>
+        <w:rPr>
+          <w:rFonts w:ascii="Arial" w:hAnsi="Arial" w:cs="Arial"/>
+          <w:iCs/>
+          <w:sz w:val="22"/>
+        </w:rPr>
+        <w:t xml:space="preserve"> </w:t>
+      </w:r>
+      <w:hyperlink r:id="rId8" w:history="1">
+        <w:r>
+          <w:rPr>
+            <w:rStyle w:val="Hyperlink"/>
+            <w:rFonts w:ascii="Arial" w:hAnsi="Arial" w:cs="Arial"/>
+            <w:iCs/>
+            <w:sz w:val="22"/>
+            <w:lang w:val="en-US"/>
+          </w:rPr>
+          <w:t>http://dx.doi.org/10.1037/xlm0000682</w:t>
+        </w:r>
+      </w:hyperlink>
+    </w:p>
+    <w:p>
+      <w:pPr>
+        <w:tabs>
+          <w:tab w:val="left" w:pos="1985"/>
+        </w:tabs>
+        <w:spacing w:line="276" w:lineRule="auto"/>
+        <w:rPr>
+          <w:rFonts w:ascii="Arial" w:hAnsi="Arial" w:cs="Arial"/>
+          <w:sz w:val="22"/>
+        </w:rPr>
+      </w:pPr>
+    </w:p>
+    <w:p>
+      <w:pPr>
+        <w:tabs>
+          <w:tab w:val="left" w:pos="1985"/>
+        </w:tabs>
+        <w:spacing w:line="276" w:lineRule="auto"/>
+        <w:rPr>
+          <w:rFonts w:ascii="Arial" w:hAnsi="Arial" w:cs="Arial"/>
+          <w:sz w:val="22"/>
+        </w:rPr>
+      </w:pPr>
+      <w:r>
+        <w:rPr>
+          <w:rFonts w:ascii="Arial" w:hAnsi="Arial" w:cs="Arial"/>
+          <w:b/>
+          <w:sz w:val="22"/>
+        </w:rPr>
+        <w:t xml:space="preserve">Ngiam, W.X.Q., </w:t>
+      </w:r>
+      <w:r>
+        <w:rPr>
+          <w:rFonts w:ascii="Arial" w:hAnsi="Arial" w:cs="Arial"/>
+          <w:sz w:val="22"/>
+        </w:rPr>
+        <w:t xml:space="preserve">Brissenden, J.A., </w:t>
+      </w:r>
+      <w:proofErr w:type="spellStart"/>
+      <w:r>
+        <w:rPr>
+          <w:rFonts w:ascii="Arial" w:hAnsi="Arial" w:cs="Arial"/>
+          <w:sz w:val="22"/>
+        </w:rPr>
+        <w:t>Awh</w:t>
+      </w:r>
+      <w:proofErr w:type="spellEnd"/>
+      <w:r>
+        <w:rPr>
+          <w:rFonts w:ascii="Arial" w:hAnsi="Arial" w:cs="Arial"/>
+          <w:sz w:val="22"/>
+        </w:rPr>
+        <w:t>, E. (</w:t>
+      </w:r>
+      <w:r>
+        <w:rPr>
+          <w:rFonts w:ascii="Arial" w:hAnsi="Arial" w:cs="Arial"/>
+          <w:sz w:val="22"/>
+        </w:rPr>
+        <w:t>under review)</w:t>
+      </w:r>
+      <w:r>
+        <w:rPr>
+          <w:rFonts w:ascii="Arial" w:hAnsi="Arial" w:cs="Arial"/>
+          <w:sz w:val="22"/>
+        </w:rPr>
+        <w:t xml:space="preserve"> </w:t>
+      </w:r>
+      <w:r>
+        <w:rPr>
+          <w:rFonts w:ascii="Arial" w:hAnsi="Arial" w:cs="Arial"/>
+          <w:sz w:val="22"/>
+        </w:rPr>
+        <w:t>“Memory compression” effects in visual working memory are contingent on explicit long</w:t>
+      </w:r>
+      <w:r>
+        <w:rPr>
+          <w:rFonts w:ascii="Arial" w:hAnsi="Arial" w:cs="Arial"/>
+          <w:sz w:val="22"/>
+        </w:rPr>
+        <w:t>-</w:t>
+      </w:r>
+      <w:r>
+        <w:rPr>
+          <w:rFonts w:ascii="Arial" w:hAnsi="Arial" w:cs="Arial"/>
+          <w:sz w:val="22"/>
+        </w:rPr>
+        <w:t>term memory.</w:t>
+      </w:r>
+    </w:p>
+    <w:p>
+      <w:pPr>
+        <w:tabs>
+          <w:tab w:val="left" w:pos="1985"/>
+        </w:tabs>
+        <w:spacing w:line="276" w:lineRule="auto"/>
+        <w:rPr>
+          <w:rFonts w:ascii="Arial" w:hAnsi="Arial" w:cs="Arial"/>
+          <w:sz w:val="22"/>
+        </w:rPr>
+      </w:pPr>
+    </w:p>
+    <w:p>
+      <w:pPr>
+        <w:tabs>
+          <w:tab w:val="left" w:pos="1985"/>
+        </w:tabs>
+        <w:spacing w:line="276" w:lineRule="auto"/>
+        <w:rPr>
+          <w:rFonts w:ascii="Arial" w:hAnsi="Arial" w:cs="Arial"/>
+          <w:sz w:val="22"/>
+        </w:rPr>
+      </w:pPr>
+      <w:proofErr w:type="spellStart"/>
+      <w:r>
+        <w:rPr>
+          <w:rFonts w:ascii="Arial" w:hAnsi="Arial" w:cs="Arial"/>
+          <w:sz w:val="22"/>
+        </w:rPr>
+        <w:t>Goodbourn</w:t>
+      </w:r>
+      <w:proofErr w:type="spellEnd"/>
+      <w:r>
+        <w:rPr>
+          <w:rFonts w:ascii="Arial" w:hAnsi="Arial" w:cs="Arial"/>
+          <w:sz w:val="22"/>
+        </w:rPr>
+        <w:t xml:space="preserve">, P.T., Livesey, E.J., </w:t>
+      </w:r>
+      <w:r>
+        <w:rPr>
+          <w:rFonts w:ascii="Arial" w:hAnsi="Arial" w:cs="Arial"/>
+          <w:b/>
+          <w:sz w:val="22"/>
+        </w:rPr>
+        <w:t>Ngiam, W.X.Q.</w:t>
+      </w:r>
+      <w:r>
+        <w:rPr>
+          <w:rFonts w:ascii="Arial" w:hAnsi="Arial" w:cs="Arial"/>
+          <w:sz w:val="22"/>
+        </w:rPr>
+        <w:t>, Holcombe, A.O., Forte, J.D. (in prep.). Learning new symbolic representations of number.</w:t>
+      </w:r>
+    </w:p>
+    <w:p>
+      <w:pPr>
+        <w:tabs>
+          <w:tab w:val="left" w:pos="1985"/>
+        </w:tabs>
+        <w:spacing w:line="276" w:lineRule="auto"/>
+        <w:rPr>
+          <w:rFonts w:ascii="Arial" w:hAnsi="Arial" w:cs="Arial"/>
+          <w:sz w:val="22"/>
+        </w:rPr>
+      </w:pPr>
+    </w:p>
+    <w:p>
+      <w:pPr>
+        <w:tabs>
+          <w:tab w:val="left" w:pos="1985"/>
+        </w:tabs>
+        <w:spacing w:line="276" w:lineRule="auto"/>
+        <w:rPr>
+          <w:rFonts w:ascii="Arial" w:hAnsi="Arial" w:cs="Arial"/>
+          <w:sz w:val="22"/>
+        </w:rPr>
+      </w:pPr>
+      <w:r>
+        <w:rPr>
+          <w:rFonts w:ascii="Arial" w:hAnsi="Arial" w:cs="Arial"/>
+          <w:sz w:val="22"/>
+        </w:rPr>
+        <w:t xml:space="preserve">Bateman, J.E., Birney, D. P., </w:t>
+      </w:r>
+      <w:r>
+        <w:rPr>
+          <w:rFonts w:ascii="Arial" w:hAnsi="Arial" w:cs="Arial"/>
+          <w:b/>
+          <w:sz w:val="22"/>
+        </w:rPr>
+        <w:t>Ngiam, W.X.Q</w:t>
+      </w:r>
+      <w:r>
+        <w:rPr>
+          <w:rFonts w:ascii="Arial" w:hAnsi="Arial" w:cs="Arial"/>
+          <w:sz w:val="22"/>
+        </w:rPr>
+        <w:t>. (</w:t>
+      </w:r>
+      <w:r>
+        <w:rPr>
+          <w:rFonts w:ascii="Arial" w:hAnsi="Arial" w:cs="Arial"/>
+          <w:sz w:val="22"/>
+        </w:rPr>
+        <w:t>2018</w:t>
+      </w:r>
+      <w:r>
+        <w:rPr>
+          <w:rFonts w:ascii="Arial" w:hAnsi="Arial" w:cs="Arial"/>
+          <w:sz w:val="22"/>
+        </w:rPr>
+        <w:t>). Relational encoding in visual working memory: Change detection performance is better fo</w:t>
+      </w:r>
+      <w:r>
+        <w:rPr>
+          <w:rFonts w:ascii="Arial" w:hAnsi="Arial" w:cs="Arial"/>
+          <w:sz w:val="22"/>
+        </w:rPr>
+        <w:t xml:space="preserve">r violations in group relations. </w:t>
+      </w:r>
+      <w:r>
+        <w:rPr>
+          <w:rFonts w:ascii="Arial" w:hAnsi="Arial" w:cs="Arial"/>
+          <w:i/>
+          <w:sz w:val="22"/>
+        </w:rPr>
+        <w:t>PLOS ONE</w:t>
+      </w:r>
+      <w:r>
+        <w:rPr>
+          <w:rFonts w:ascii="Arial" w:hAnsi="Arial" w:cs="Arial"/>
+          <w:sz w:val="22"/>
+        </w:rPr>
+        <w:t xml:space="preserve"> 13(9): e0203848. https://doi.org/10.1371/journal.pone.0203848</w:t>
+      </w:r>
+    </w:p>
+    <w:p>
+      <w:pPr>
+        <w:tabs>
+          <w:tab w:val="left" w:pos="1985"/>
+        </w:tabs>
+        <w:spacing w:line="276" w:lineRule="auto"/>
+        <w:rPr>
+          <w:rFonts w:ascii="Arial" w:hAnsi="Arial" w:cs="Arial"/>
+          <w:b/>
+          <w:sz w:val="22"/>
+          <w:u w:val="single"/>
+        </w:rPr>
+      </w:pPr>
+    </w:p>
+    <w:p>
+      <w:pPr>
+        <w:tabs>
+          <w:tab w:val="left" w:pos="1985"/>
+        </w:tabs>
+        <w:spacing w:line="276" w:lineRule="auto"/>
+        <w:rPr>
+          <w:rFonts w:ascii="Arial" w:hAnsi="Arial" w:cs="Arial"/>
+          <w:b/>
+          <w:sz w:val="22"/>
+          <w:u w:val="single"/>
+        </w:rPr>
+      </w:pPr>
+      <w:r>
+        <w:rPr>
+          <w:rFonts w:ascii="Arial" w:hAnsi="Arial" w:cs="Arial"/>
+          <w:b/>
+          <w:sz w:val="22"/>
+          <w:u w:val="single"/>
+        </w:rPr>
+        <w:t>Talks</w:t>
+      </w:r>
+    </w:p>
+    <w:p>
+      <w:pPr>
+        <w:tabs>
+          <w:tab w:val="left" w:pos="1985"/>
+        </w:tabs>
+        <w:spacing w:line="276" w:lineRule="auto"/>
+        <w:rPr>
+          <w:rFonts w:ascii="Arial" w:hAnsi="Arial" w:cs="Arial"/>
+          <w:sz w:val="22"/>
+        </w:rPr>
+      </w:pPr>
+      <w:r>
+        <w:rPr>
+          <w:rFonts w:ascii="Arial" w:hAnsi="Arial" w:cs="Arial"/>
+          <w:b/>
+          <w:sz w:val="22"/>
+        </w:rPr>
+        <w:t>Ngiam, W.X.Q.</w:t>
+      </w:r>
+      <w:r>
+        <w:rPr>
+          <w:rFonts w:ascii="Arial" w:hAnsi="Arial" w:cs="Arial"/>
+          <w:sz w:val="22"/>
+        </w:rPr>
+        <w:t xml:space="preserve">, </w:t>
+      </w:r>
+      <w:proofErr w:type="spellStart"/>
+      <w:r>
+        <w:rPr>
+          <w:rFonts w:ascii="Arial" w:hAnsi="Arial" w:cs="Arial"/>
+          <w:sz w:val="22"/>
+        </w:rPr>
+        <w:t>Khaw</w:t>
+      </w:r>
+      <w:proofErr w:type="spellEnd"/>
+      <w:r>
+        <w:rPr>
+          <w:rFonts w:ascii="Arial" w:hAnsi="Arial" w:cs="Arial"/>
+          <w:sz w:val="22"/>
+        </w:rPr>
+        <w:t xml:space="preserve">, K.L.C., Holcombe, A.O., </w:t>
+      </w:r>
+      <w:proofErr w:type="spellStart"/>
+      <w:r>
+        <w:rPr>
+          <w:rFonts w:ascii="Arial" w:hAnsi="Arial" w:cs="Arial"/>
+          <w:sz w:val="22"/>
+        </w:rPr>
+        <w:t>Goodbourn</w:t>
+      </w:r>
+      <w:proofErr w:type="spellEnd"/>
+      <w:r>
+        <w:rPr>
+          <w:rFonts w:ascii="Arial" w:hAnsi="Arial" w:cs="Arial"/>
+          <w:sz w:val="22"/>
+        </w:rPr>
+        <w:t xml:space="preserve">, P.T. (2018, April). Training recognition familiarity does not improve visual working memory performance. </w:t>
+      </w:r>
+      <w:r>
+        <w:rPr>
+          <w:rFonts w:ascii="Arial" w:hAnsi="Arial" w:cs="Arial"/>
+          <w:i/>
+          <w:sz w:val="22"/>
+        </w:rPr>
+        <w:t>45</w:t>
+      </w:r>
+      <w:r>
+        <w:rPr>
+          <w:rFonts w:ascii="Arial" w:hAnsi="Arial" w:cs="Arial"/>
+          <w:i/>
+          <w:sz w:val="22"/>
+          <w:vertAlign w:val="superscript"/>
+        </w:rPr>
+        <w:t>th</w:t>
+      </w:r>
+      <w:r>
+        <w:rPr>
+          <w:rFonts w:ascii="Arial" w:hAnsi="Arial" w:cs="Arial"/>
+          <w:i/>
+          <w:sz w:val="22"/>
+        </w:rPr>
+        <w:t xml:space="preserve"> Annual Conference of the Australasian Society for Experimental Psychology, </w:t>
+      </w:r>
+      <w:r>
+        <w:rPr>
+          <w:rFonts w:ascii="Arial" w:hAnsi="Arial" w:cs="Arial"/>
+          <w:sz w:val="22"/>
+        </w:rPr>
+        <w:t>Hobart, Australia.</w:t>
+      </w:r>
+    </w:p>
+    <w:p>
+      <w:pPr>
+        <w:tabs>
+          <w:tab w:val="left" w:pos="1985"/>
+        </w:tabs>
+        <w:spacing w:line="276" w:lineRule="auto"/>
+        <w:rPr>
+          <w:rFonts w:ascii="Arial" w:hAnsi="Arial" w:cs="Arial"/>
+          <w:b/>
+          <w:sz w:val="22"/>
+        </w:rPr>
+      </w:pPr>
+    </w:p>
+    <w:p>
+      <w:pPr>
+        <w:tabs>
+          <w:tab w:val="left" w:pos="1985"/>
+        </w:tabs>
+        <w:spacing w:line="276" w:lineRule="auto"/>
+        <w:rPr>
+          <w:rFonts w:ascii="Arial" w:hAnsi="Arial" w:cs="Arial"/>
+          <w:sz w:val="22"/>
+        </w:rPr>
+      </w:pPr>
+      <w:r>
+        <w:rPr>
+          <w:rFonts w:ascii="Arial" w:hAnsi="Arial" w:cs="Arial"/>
+          <w:b/>
+          <w:sz w:val="22"/>
+        </w:rPr>
+        <w:t>Ngiam, W.X.Q.</w:t>
+      </w:r>
+      <w:r>
+        <w:rPr>
+          <w:rFonts w:ascii="Arial" w:hAnsi="Arial" w:cs="Arial"/>
+          <w:sz w:val="22"/>
+        </w:rPr>
+        <w:t xml:space="preserve">, Brissenden, J.A., </w:t>
+      </w:r>
+      <w:proofErr w:type="spellStart"/>
+      <w:r>
+        <w:rPr>
+          <w:rFonts w:ascii="Arial" w:hAnsi="Arial" w:cs="Arial"/>
+          <w:sz w:val="22"/>
+        </w:rPr>
+        <w:t>Awh</w:t>
+      </w:r>
+      <w:proofErr w:type="spellEnd"/>
+      <w:r>
+        <w:rPr>
+          <w:rFonts w:ascii="Arial" w:hAnsi="Arial" w:cs="Arial"/>
+          <w:sz w:val="22"/>
+        </w:rPr>
+        <w:t xml:space="preserve">, E. (2017, April). Enhancing visual working memory performance using statistical regularities requires explicit awareness. </w:t>
+      </w:r>
+      <w:r>
+        <w:rPr>
+          <w:rFonts w:ascii="Arial" w:hAnsi="Arial" w:cs="Arial"/>
+          <w:i/>
+          <w:sz w:val="22"/>
+        </w:rPr>
+        <w:t>44</w:t>
+      </w:r>
+      <w:r>
+        <w:rPr>
+          <w:rFonts w:ascii="Arial" w:hAnsi="Arial" w:cs="Arial"/>
+          <w:i/>
+          <w:sz w:val="22"/>
+          <w:vertAlign w:val="superscript"/>
+        </w:rPr>
+        <w:t>th</w:t>
+      </w:r>
+      <w:r>
+        <w:rPr>
+          <w:rFonts w:ascii="Arial" w:hAnsi="Arial" w:cs="Arial"/>
+          <w:i/>
+          <w:sz w:val="22"/>
+        </w:rPr>
+        <w:t xml:space="preserve"> Annual Conference of the Australasian Society for Experimental Psychology, </w:t>
+      </w:r>
+      <w:r>
+        <w:rPr>
+          <w:rFonts w:ascii="Arial" w:hAnsi="Arial" w:cs="Arial"/>
+          <w:sz w:val="22"/>
+        </w:rPr>
+        <w:t>Newcastle, Australia.</w:t>
+      </w:r>
+    </w:p>
+    <w:p>
+      <w:pPr>
+        <w:tabs>
+          <w:tab w:val="left" w:pos="1985"/>
+        </w:tabs>
+        <w:spacing w:line="276" w:lineRule="auto"/>
+        <w:rPr>
+          <w:rFonts w:ascii="Arial" w:hAnsi="Arial" w:cs="Arial"/>
+          <w:b/>
+          <w:sz w:val="22"/>
+        </w:rPr>
+      </w:pPr>
+    </w:p>
+    <w:p>
+      <w:pPr>
+        <w:tabs>
+          <w:tab w:val="left" w:pos="1985"/>
+        </w:tabs>
+        <w:spacing w:line="276" w:lineRule="auto"/>
+        <w:rPr>
+          <w:rFonts w:ascii="Arial" w:hAnsi="Arial" w:cs="Arial"/>
+          <w:b/>
+          <w:sz w:val="22"/>
+          <w:u w:val="single"/>
+        </w:rPr>
+      </w:pPr>
+      <w:r>
+        <w:rPr>
+          <w:rFonts w:ascii="Arial" w:hAnsi="Arial" w:cs="Arial"/>
+          <w:b/>
+          <w:sz w:val="22"/>
+          <w:u w:val="single"/>
+        </w:rPr>
+        <w:t>Posters</w:t>
+      </w:r>
+    </w:p>
+    <w:p>
+      <w:pPr>
+        <w:tabs>
+          <w:tab w:val="left" w:pos="1985"/>
+        </w:tabs>
+        <w:spacing w:line="276" w:lineRule="auto"/>
+        <w:rPr>
+          <w:rFonts w:ascii="Arial" w:hAnsi="Arial" w:cs="Arial"/>
+          <w:bCs/>
+          <w:sz w:val="22"/>
+        </w:rPr>
+      </w:pPr>
+      <w:r>
+        <w:rPr>
+          <w:rFonts w:ascii="Arial" w:hAnsi="Arial" w:cs="Arial"/>
+          <w:b/>
+          <w:sz w:val="22"/>
+        </w:rPr>
+        <w:t xml:space="preserve">Ngiam, W.X.Q., </w:t>
+      </w:r>
+      <w:proofErr w:type="spellStart"/>
+      <w:r>
+        <w:rPr>
+          <w:rFonts w:ascii="Arial" w:hAnsi="Arial" w:cs="Arial"/>
+          <w:bCs/>
+          <w:sz w:val="22"/>
+        </w:rPr>
+        <w:t>Awh</w:t>
+      </w:r>
+      <w:proofErr w:type="spellEnd"/>
+      <w:r>
+        <w:rPr>
+          <w:rFonts w:ascii="Arial" w:hAnsi="Arial" w:cs="Arial"/>
+          <w:bCs/>
+          <w:sz w:val="22"/>
+        </w:rPr>
+        <w:t>, E., Holcombe, A. O. (2019, May). Examin</w:t>
+      </w:r>
+      <w:r>
+        <w:rPr>
+          <w:rFonts w:ascii="Arial" w:hAnsi="Arial" w:cs="Arial"/>
+          <w:bCs/>
+          <w:sz w:val="22"/>
+        </w:rPr>
+        <w:t>in</w:t>
+      </w:r>
+      <w:r>
+        <w:rPr>
+          <w:rFonts w:ascii="Arial" w:hAnsi="Arial" w:cs="Arial"/>
+          <w:bCs/>
+          <w:sz w:val="22"/>
+        </w:rPr>
+        <w:t xml:space="preserve">g the effects of memory compression with contralateral delay activity. </w:t>
+      </w:r>
+      <w:r>
+        <w:rPr>
+          <w:rFonts w:ascii="Arial" w:hAnsi="Arial" w:cs="Arial"/>
+          <w:bCs/>
+          <w:i/>
+          <w:iCs/>
+          <w:sz w:val="22"/>
+        </w:rPr>
+        <w:t>19</w:t>
+      </w:r>
+      <w:r>
+        <w:rPr>
+          <w:rFonts w:ascii="Arial" w:hAnsi="Arial" w:cs="Arial"/>
+          <w:bCs/>
+          <w:i/>
+          <w:iCs/>
+          <w:sz w:val="22"/>
+          <w:vertAlign w:val="superscript"/>
+        </w:rPr>
+        <w:t>th</w:t>
+      </w:r>
+      <w:r>
+        <w:rPr>
+          <w:rFonts w:ascii="Arial" w:hAnsi="Arial" w:cs="Arial"/>
+          <w:bCs/>
+          <w:i/>
+          <w:iCs/>
+          <w:sz w:val="22"/>
+        </w:rPr>
+        <w:t xml:space="preserve"> Annual Meeting of the Vision Sciences Society</w:t>
+      </w:r>
+      <w:r>
+        <w:rPr>
+          <w:rFonts w:ascii="Arial" w:hAnsi="Arial" w:cs="Arial"/>
+          <w:bCs/>
+          <w:sz w:val="22"/>
+        </w:rPr>
+        <w:t>, Florida, United States.</w:t>
+      </w:r>
+    </w:p>
+    <w:p>
+      <w:pPr>
+        <w:tabs>
+          <w:tab w:val="left" w:pos="1985"/>
+        </w:tabs>
+        <w:spacing w:line="276" w:lineRule="auto"/>
+        <w:rPr>
+          <w:rFonts w:ascii="Arial" w:hAnsi="Arial" w:cs="Arial"/>
+          <w:bCs/>
+          <w:sz w:val="22"/>
+        </w:rPr>
+      </w:pPr>
+    </w:p>
+    <w:p>
+      <w:pPr>
+        <w:tabs>
+          <w:tab w:val="left" w:pos="1985"/>
+        </w:tabs>
+        <w:spacing w:line="276" w:lineRule="auto"/>
+        <w:rPr>
+          <w:rFonts w:ascii="Arial" w:hAnsi="Arial" w:cs="Arial"/>
+          <w:bCs/>
+          <w:sz w:val="22"/>
+        </w:rPr>
+      </w:pPr>
+      <w:r>
+        <w:rPr>
+          <w:rFonts w:ascii="Arial" w:hAnsi="Arial" w:cs="Arial"/>
+          <w:b/>
+          <w:sz w:val="22"/>
+        </w:rPr>
+        <w:t xml:space="preserve">Ngiam, W.X.Q., </w:t>
+      </w:r>
+      <w:proofErr w:type="spellStart"/>
+      <w:r>
+        <w:rPr>
+          <w:rFonts w:ascii="Arial" w:hAnsi="Arial" w:cs="Arial"/>
+          <w:bCs/>
+          <w:sz w:val="22"/>
+        </w:rPr>
+        <w:t>Khaw</w:t>
+      </w:r>
+      <w:proofErr w:type="spellEnd"/>
+      <w:r>
+        <w:rPr>
+          <w:rFonts w:ascii="Arial" w:hAnsi="Arial" w:cs="Arial"/>
+          <w:bCs/>
+          <w:sz w:val="22"/>
+        </w:rPr>
+        <w:t xml:space="preserve">, K.L.C., Holcombe, A. O., </w:t>
+      </w:r>
+      <w:proofErr w:type="spellStart"/>
+      <w:r>
+        <w:rPr>
+          <w:rFonts w:ascii="Arial" w:hAnsi="Arial" w:cs="Arial"/>
+          <w:bCs/>
+          <w:sz w:val="22"/>
+        </w:rPr>
+        <w:t>Goodbourn</w:t>
+      </w:r>
+      <w:proofErr w:type="spellEnd"/>
+      <w:r>
+        <w:rPr>
+          <w:rFonts w:ascii="Arial" w:hAnsi="Arial" w:cs="Arial"/>
+          <w:bCs/>
+          <w:sz w:val="22"/>
+        </w:rPr>
+        <w:t xml:space="preserve">, P.T. (2018, November). Training recognition familiarity is insufficient to improve visual working memory. </w:t>
+      </w:r>
+      <w:r>
+        <w:rPr>
+          <w:rFonts w:ascii="Arial" w:hAnsi="Arial" w:cs="Arial"/>
+          <w:bCs/>
+          <w:i/>
+          <w:iCs/>
+          <w:sz w:val="22"/>
+        </w:rPr>
+        <w:t>59</w:t>
+      </w:r>
+      <w:r>
+        <w:rPr>
+          <w:rFonts w:ascii="Arial" w:hAnsi="Arial" w:cs="Arial"/>
+          <w:bCs/>
+          <w:i/>
+          <w:iCs/>
+          <w:sz w:val="22"/>
+          <w:vertAlign w:val="superscript"/>
+        </w:rPr>
+        <w:t>th</w:t>
+      </w:r>
+      <w:r>
+        <w:rPr>
+          <w:rFonts w:ascii="Arial" w:hAnsi="Arial" w:cs="Arial"/>
+          <w:bCs/>
+          <w:i/>
+          <w:iCs/>
+          <w:sz w:val="22"/>
+        </w:rPr>
+        <w:t xml:space="preserve"> Annual Meeting of the Psychonomic Society, </w:t>
+      </w:r>
+      <w:r>
+        <w:rPr>
+          <w:rFonts w:ascii="Arial" w:hAnsi="Arial" w:cs="Arial"/>
+          <w:bCs/>
+          <w:sz w:val="22"/>
+        </w:rPr>
+        <w:t>New Orleans, United States.</w:t>
+      </w:r>
+    </w:p>
+    <w:p>
+      <w:pPr>
+        <w:tabs>
+          <w:tab w:val="left" w:pos="1985"/>
+        </w:tabs>
+        <w:spacing w:line="276" w:lineRule="auto"/>
+        <w:rPr>
+          <w:rFonts w:ascii="Arial" w:hAnsi="Arial" w:cs="Arial"/>
+          <w:b/>
+          <w:sz w:val="22"/>
+        </w:rPr>
+      </w:pPr>
+    </w:p>
+    <w:p>
+      <w:pPr>
+        <w:tabs>
+          <w:tab w:val="left" w:pos="1985"/>
+        </w:tabs>
+        <w:spacing w:line="276" w:lineRule="auto"/>
+        <w:rPr>
+          <w:rFonts w:ascii="Arial" w:hAnsi="Arial" w:cs="Arial"/>
+          <w:sz w:val="22"/>
+        </w:rPr>
+      </w:pPr>
+      <w:r>
+        <w:rPr>
+          <w:rFonts w:ascii="Arial" w:hAnsi="Arial" w:cs="Arial"/>
+          <w:b/>
+          <w:sz w:val="22"/>
+        </w:rPr>
+        <w:t>Ngiam, W.X.Q.</w:t>
+      </w:r>
+      <w:r>
+        <w:rPr>
+          <w:rFonts w:ascii="Arial" w:hAnsi="Arial" w:cs="Arial"/>
+          <w:sz w:val="22"/>
+        </w:rPr>
+        <w:t xml:space="preserve">, Brissenden, J.A., </w:t>
+      </w:r>
+      <w:proofErr w:type="spellStart"/>
+      <w:r>
+        <w:rPr>
+          <w:rFonts w:ascii="Arial" w:hAnsi="Arial" w:cs="Arial"/>
+          <w:sz w:val="22"/>
+        </w:rPr>
+        <w:t>Awh</w:t>
+      </w:r>
+      <w:proofErr w:type="spellEnd"/>
+      <w:r>
+        <w:rPr>
+          <w:rFonts w:ascii="Arial" w:hAnsi="Arial" w:cs="Arial"/>
+          <w:sz w:val="22"/>
+        </w:rPr>
+        <w:t xml:space="preserve">, E. (2017, May). Memory compression using statistical regularities requires explicit awareness. </w:t>
+      </w:r>
+      <w:r>
+        <w:rPr>
+          <w:rFonts w:ascii="Arial" w:hAnsi="Arial" w:cs="Arial"/>
+          <w:i/>
+          <w:sz w:val="22"/>
+        </w:rPr>
+        <w:t>17</w:t>
+      </w:r>
+      <w:r>
+        <w:rPr>
+          <w:rFonts w:ascii="Arial" w:hAnsi="Arial" w:cs="Arial"/>
+          <w:i/>
+          <w:sz w:val="22"/>
+          <w:vertAlign w:val="superscript"/>
+        </w:rPr>
+        <w:t>th</w:t>
+      </w:r>
+      <w:r>
+        <w:rPr>
+          <w:rFonts w:ascii="Arial" w:hAnsi="Arial" w:cs="Arial"/>
+          <w:i/>
+          <w:sz w:val="22"/>
+        </w:rPr>
+        <w:t xml:space="preserve"> Annual Meeting of the Vision Sciences Society</w:t>
+      </w:r>
+      <w:r>
+        <w:rPr>
+          <w:rFonts w:ascii="Arial" w:hAnsi="Arial" w:cs="Arial"/>
+          <w:sz w:val="22"/>
+        </w:rPr>
+        <w:t>, Florida, United States.</w:t>
+      </w:r>
+    </w:p>
+    <w:p>
+      <w:pPr>
+        <w:tabs>
+          <w:tab w:val="left" w:pos="1985"/>
+        </w:tabs>
+        <w:spacing w:line="276" w:lineRule="auto"/>
+        <w:rPr>
+          <w:rFonts w:ascii="Arial" w:hAnsi="Arial" w:cs="Arial"/>
+          <w:sz w:val="22"/>
+        </w:rPr>
+      </w:pPr>
+    </w:p>
+    <w:p>
+      <w:pPr>
+        <w:tabs>
+          <w:tab w:val="left" w:pos="1985"/>
+        </w:tabs>
+        <w:spacing w:line="276" w:lineRule="auto"/>
+        <w:rPr>
+          <w:rFonts w:ascii="Arial" w:hAnsi="Arial" w:cs="Arial"/>
+          <w:sz w:val="22"/>
+        </w:rPr>
+      </w:pPr>
+      <w:r>
+        <w:rPr>
+          <w:rFonts w:ascii="Arial" w:hAnsi="Arial" w:cs="Arial"/>
+          <w:b/>
+          <w:sz w:val="22"/>
+        </w:rPr>
+        <w:t xml:space="preserve">Ngiam, W.X.Q., </w:t>
+      </w:r>
+      <w:proofErr w:type="spellStart"/>
+      <w:r>
+        <w:rPr>
+          <w:rFonts w:ascii="Arial" w:hAnsi="Arial" w:cs="Arial"/>
+          <w:sz w:val="22"/>
+        </w:rPr>
+        <w:t>Goodbourn</w:t>
+      </w:r>
+      <w:proofErr w:type="spellEnd"/>
+      <w:r>
+        <w:rPr>
+          <w:rFonts w:ascii="Arial" w:hAnsi="Arial" w:cs="Arial"/>
+          <w:sz w:val="22"/>
+        </w:rPr>
+        <w:t xml:space="preserve">, P.T. (2016, November). Familiarity, but not visual complexity, affects letter encoding in visual working memory. </w:t>
+      </w:r>
+      <w:r>
+        <w:rPr>
+          <w:rFonts w:ascii="Arial" w:hAnsi="Arial" w:cs="Arial"/>
+          <w:i/>
+          <w:sz w:val="22"/>
+        </w:rPr>
+        <w:t>57</w:t>
+      </w:r>
+      <w:r>
+        <w:rPr>
+          <w:rFonts w:ascii="Arial" w:hAnsi="Arial" w:cs="Arial"/>
+          <w:i/>
+          <w:sz w:val="22"/>
+          <w:vertAlign w:val="superscript"/>
+        </w:rPr>
+        <w:t>th</w:t>
+      </w:r>
+      <w:r>
+        <w:rPr>
+          <w:rFonts w:ascii="Arial" w:hAnsi="Arial" w:cs="Arial"/>
+          <w:i/>
+          <w:sz w:val="22"/>
+        </w:rPr>
+        <w:t xml:space="preserve"> Annual Meeting of the Psychonomic Society</w:t>
+      </w:r>
+      <w:r>
+        <w:rPr>
+          <w:rFonts w:ascii="Arial" w:hAnsi="Arial" w:cs="Arial"/>
+          <w:sz w:val="22"/>
+        </w:rPr>
+        <w:t>, Boston, United States.</w:t>
+      </w:r>
+    </w:p>
+    <w:p>
+      <w:pPr>
+        <w:tabs>
+          <w:tab w:val="left" w:pos="1985"/>
+        </w:tabs>
+        <w:spacing w:line="276" w:lineRule="auto"/>
+        <w:rPr>
+          <w:rFonts w:ascii="Arial" w:hAnsi="Arial" w:cs="Arial"/>
+          <w:sz w:val="22"/>
+        </w:rPr>
+      </w:pPr>
+    </w:p>
+    <w:p>
+      <w:pPr>
+        <w:tabs>
+          <w:tab w:val="left" w:pos="1985"/>
+        </w:tabs>
+        <w:spacing w:line="276" w:lineRule="auto"/>
+        <w:rPr>
+          <w:rFonts w:ascii="Arial" w:hAnsi="Arial" w:cs="Arial"/>
+          <w:sz w:val="22"/>
+        </w:rPr>
+      </w:pPr>
+      <w:r>
+        <w:rPr>
+          <w:rFonts w:ascii="Arial" w:hAnsi="Arial" w:cs="Arial"/>
+          <w:b/>
+          <w:sz w:val="22"/>
+        </w:rPr>
+        <w:t>Ngiam, W.X.Q.</w:t>
+      </w:r>
+      <w:r>
+        <w:rPr>
+          <w:rFonts w:ascii="Arial" w:hAnsi="Arial" w:cs="Arial"/>
+          <w:sz w:val="22"/>
+        </w:rPr>
+        <w:t xml:space="preserve">, </w:t>
+      </w:r>
+      <w:proofErr w:type="spellStart"/>
+      <w:r>
+        <w:rPr>
+          <w:rFonts w:ascii="Arial" w:hAnsi="Arial" w:cs="Arial"/>
+          <w:sz w:val="22"/>
+        </w:rPr>
+        <w:t>Goodbourn</w:t>
+      </w:r>
+      <w:proofErr w:type="spellEnd"/>
+      <w:r>
+        <w:rPr>
+          <w:rFonts w:ascii="Arial" w:hAnsi="Arial" w:cs="Arial"/>
+          <w:sz w:val="22"/>
+        </w:rPr>
+        <w:t xml:space="preserve">, P.T. (2015, April). Encoding and capacity limits of visual working memory are not set by stimulus complexity. </w:t>
+      </w:r>
+      <w:r>
+        <w:rPr>
+          <w:rFonts w:ascii="Arial" w:hAnsi="Arial" w:cs="Arial"/>
+          <w:i/>
+          <w:sz w:val="22"/>
+        </w:rPr>
+        <w:t>42</w:t>
+      </w:r>
+      <w:r>
+        <w:rPr>
+          <w:rFonts w:ascii="Arial" w:hAnsi="Arial" w:cs="Arial"/>
+          <w:i/>
+          <w:sz w:val="22"/>
+          <w:vertAlign w:val="superscript"/>
+        </w:rPr>
+        <w:t>nd</w:t>
+      </w:r>
+      <w:r>
+        <w:rPr>
+          <w:rFonts w:ascii="Arial" w:hAnsi="Arial" w:cs="Arial"/>
+          <w:i/>
+          <w:sz w:val="22"/>
+        </w:rPr>
+        <w:t xml:space="preserve"> Annual Conference of the Australasian Society for Experimental Psychology</w:t>
+      </w:r>
+      <w:r>
+        <w:rPr>
+          <w:rFonts w:ascii="Arial" w:hAnsi="Arial" w:cs="Arial"/>
+          <w:sz w:val="22"/>
+        </w:rPr>
+        <w:t>, Sydney, Australia.</w:t>
+      </w:r>
+    </w:p>
+    <w:p>
+      <w:pPr>
+        <w:tabs>
+          <w:tab w:val="left" w:pos="1985"/>
+        </w:tabs>
+        <w:spacing w:line="276" w:lineRule="auto"/>
+        <w:rPr>
+          <w:rFonts w:ascii="Arial" w:hAnsi="Arial" w:cs="Arial"/>
+          <w:sz w:val="22"/>
+        </w:rPr>
+      </w:pPr>
+    </w:p>
     <w:sectPr>
-      <w:headerReference w:type="even" r:id="rId8"/>
-      <w:headerReference w:type="default" r:id="rId9"/>
+      <w:headerReference w:type="even" r:id="rId9"/>
+      <w:headerReference w:type="default" r:id="rId10"/>
+      <w:footerReference w:type="even" r:id="rId11"/>
+      <w:footerReference w:type="default" r:id="rId12"/>
+      <w:headerReference w:type="first" r:id="rId13"/>
+      <w:footerReference w:type="first" r:id="rId14"/>
       <w:pgSz w:w="11900" w:h="16840"/>
       <w:pgMar w:top="267" w:right="701" w:bottom="1440" w:left="709" w:header="278" w:footer="708" w:gutter="0"/>
       <w:cols w:space="708"/>
@@ -2341,6 +2582,36 @@
     </w:p>
   </w:endnote>
 </w:endnotes>
+</file>
+
+<file path=word/footer1.xml><?xml version="1.0" encoding="utf-8"?>
+<w:ftr xmlns:wpc="http://schemas.microsoft.com/office/word/2010/wordprocessingCanvas" xmlns:cx="http://schemas.microsoft.com/office/drawing/2014/chartex" xmlns:cx1="http://schemas.microsoft.com/office/drawing/2015/9/8/chartex" xmlns:cx2="http://schemas.microsoft.com/office/drawing/2015/10/21/chartex" xmlns:cx3="http://schemas.microsoft.com/office/drawing/2016/5/9/chartex" xmlns:cx4="http://schemas.microsoft.com/office/drawing/2016/5/10/chartex" xmlns:cx5="http://schemas.microsoft.com/office/drawing/2016/5/11/chartex" xmlns:cx6="http://schemas.microsoft.com/office/drawing/2016/5/12/chartex" xmlns:cx7="http://schemas.microsoft.com/office/drawing/2016/5/13/chartex" xmlns:cx8="http://schemas.microsoft.com/office/drawing/2016/5/14/chartex" xmlns:mc="http://schemas.openxmlformats.org/markup-compatibility/2006" xmlns:aink="http://schemas.microsoft.com/office/drawing/2016/ink" xmlns:am3d="http://schemas.microsoft.com/office/drawing/2017/model3d" xmlns:o="urn:schemas-microsoft-com:office:office" xmlns:r="http://schemas.openxmlformats.org/officeDocument/2006/relationships" xmlns:m="http://schemas.openxmlformats.org/officeDocument/2006/math" xmlns:v="urn:schemas-microsoft-com:vml" xmlns:wp14="http://schemas.microsoft.com/office/word/2010/wordprocessingDrawing" xmlns:wp="http://schemas.openxmlformats.org/drawingml/2006/wordprocessingDrawing" xmlns:w10="urn:schemas-microsoft-com:office:word" xmlns:w="http://schemas.openxmlformats.org/wordprocessingml/2006/main" xmlns:w14="http://schemas.microsoft.com/office/word/2010/wordml" xmlns:w15="http://schemas.microsoft.com/office/word/2012/wordml" xmlns:w16cid="http://schemas.microsoft.com/office/word/2016/wordml/cid" xmlns:w16se="http://schemas.microsoft.com/office/word/2015/wordml/symex" xmlns:wpg="http://schemas.microsoft.com/office/word/2010/wordprocessingGroup" xmlns:wpi="http://schemas.microsoft.com/office/word/2010/wordprocessingInk" xmlns:wne="http://schemas.microsoft.com/office/word/2006/wordml" xmlns:wps="http://schemas.microsoft.com/office/word/2010/wordprocessingShape" mc:Ignorable="w14 w15 w16se w16cid wp14">
+  <w:p>
+    <w:pPr>
+      <w:pStyle w:val="Footer"/>
+    </w:pPr>
+  </w:p>
+</w:ftr>
+</file>
+
+<file path=word/footer2.xml><?xml version="1.0" encoding="utf-8"?>
+<w:ftr xmlns:wpc="http://schemas.microsoft.com/office/word/2010/wordprocessingCanvas" xmlns:cx="http://schemas.microsoft.com/office/drawing/2014/chartex" xmlns:cx1="http://schemas.microsoft.com/office/drawing/2015/9/8/chartex" xmlns:cx2="http://schemas.microsoft.com/office/drawing/2015/10/21/chartex" xmlns:cx3="http://schemas.microsoft.com/office/drawing/2016/5/9/chartex" xmlns:cx4="http://schemas.microsoft.com/office/drawing/2016/5/10/chartex" xmlns:cx5="http://schemas.microsoft.com/office/drawing/2016/5/11/chartex" xmlns:cx6="http://schemas.microsoft.com/office/drawing/2016/5/12/chartex" xmlns:cx7="http://schemas.microsoft.com/office/drawing/2016/5/13/chartex" xmlns:cx8="http://schemas.microsoft.com/office/drawing/2016/5/14/chartex" xmlns:mc="http://schemas.openxmlformats.org/markup-compatibility/2006" xmlns:aink="http://schemas.microsoft.com/office/drawing/2016/ink" xmlns:am3d="http://schemas.microsoft.com/office/drawing/2017/model3d" xmlns:o="urn:schemas-microsoft-com:office:office" xmlns:r="http://schemas.openxmlformats.org/officeDocument/2006/relationships" xmlns:m="http://schemas.openxmlformats.org/officeDocument/2006/math" xmlns:v="urn:schemas-microsoft-com:vml" xmlns:wp14="http://schemas.microsoft.com/office/word/2010/wordprocessingDrawing" xmlns:wp="http://schemas.openxmlformats.org/drawingml/2006/wordprocessingDrawing" xmlns:w10="urn:schemas-microsoft-com:office:word" xmlns:w="http://schemas.openxmlformats.org/wordprocessingml/2006/main" xmlns:w14="http://schemas.microsoft.com/office/word/2010/wordml" xmlns:w15="http://schemas.microsoft.com/office/word/2012/wordml" xmlns:w16cid="http://schemas.microsoft.com/office/word/2016/wordml/cid" xmlns:w16se="http://schemas.microsoft.com/office/word/2015/wordml/symex" xmlns:wpg="http://schemas.microsoft.com/office/word/2010/wordprocessingGroup" xmlns:wpi="http://schemas.microsoft.com/office/word/2010/wordprocessingInk" xmlns:wne="http://schemas.microsoft.com/office/word/2006/wordml" xmlns:wps="http://schemas.microsoft.com/office/word/2010/wordprocessingShape" mc:Ignorable="w14 w15 w16se w16cid wp14">
+  <w:p>
+    <w:pPr>
+      <w:pStyle w:val="Footer"/>
+    </w:pPr>
+  </w:p>
+</w:ftr>
+</file>
+
+<file path=word/footer3.xml><?xml version="1.0" encoding="utf-8"?>
+<w:ftr xmlns:wpc="http://schemas.microsoft.com/office/word/2010/wordprocessingCanvas" xmlns:cx="http://schemas.microsoft.com/office/drawing/2014/chartex" xmlns:cx1="http://schemas.microsoft.com/office/drawing/2015/9/8/chartex" xmlns:cx2="http://schemas.microsoft.com/office/drawing/2015/10/21/chartex" xmlns:cx3="http://schemas.microsoft.com/office/drawing/2016/5/9/chartex" xmlns:cx4="http://schemas.microsoft.com/office/drawing/2016/5/10/chartex" xmlns:cx5="http://schemas.microsoft.com/office/drawing/2016/5/11/chartex" xmlns:cx6="http://schemas.microsoft.com/office/drawing/2016/5/12/chartex" xmlns:cx7="http://schemas.microsoft.com/office/drawing/2016/5/13/chartex" xmlns:cx8="http://schemas.microsoft.com/office/drawing/2016/5/14/chartex" xmlns:mc="http://schemas.openxmlformats.org/markup-compatibility/2006" xmlns:aink="http://schemas.microsoft.com/office/drawing/2016/ink" xmlns:am3d="http://schemas.microsoft.com/office/drawing/2017/model3d" xmlns:o="urn:schemas-microsoft-com:office:office" xmlns:r="http://schemas.openxmlformats.org/officeDocument/2006/relationships" xmlns:m="http://schemas.openxmlformats.org/officeDocument/2006/math" xmlns:v="urn:schemas-microsoft-com:vml" xmlns:wp14="http://schemas.microsoft.com/office/word/2010/wordprocessingDrawing" xmlns:wp="http://schemas.openxmlformats.org/drawingml/2006/wordprocessingDrawing" xmlns:w10="urn:schemas-microsoft-com:office:word" xmlns:w="http://schemas.openxmlformats.org/wordprocessingml/2006/main" xmlns:w14="http://schemas.microsoft.com/office/word/2010/wordml" xmlns:w15="http://schemas.microsoft.com/office/word/2012/wordml" xmlns:w16cid="http://schemas.microsoft.com/office/word/2016/wordml/cid" xmlns:w16se="http://schemas.microsoft.com/office/word/2015/wordml/symex" xmlns:wpg="http://schemas.microsoft.com/office/word/2010/wordprocessingGroup" xmlns:wpi="http://schemas.microsoft.com/office/word/2010/wordprocessingInk" xmlns:wne="http://schemas.microsoft.com/office/word/2006/wordml" xmlns:wps="http://schemas.microsoft.com/office/word/2010/wordprocessingShape" mc:Ignorable="w14 w15 w16se w16cid wp14">
+  <w:p>
+    <w:pPr>
+      <w:pStyle w:val="Footer"/>
+    </w:pPr>
+  </w:p>
+</w:ftr>
 </file>
 
 <file path=word/footnotes.xml><?xml version="1.0" encoding="utf-8"?>
@@ -2438,53 +2709,71 @@
       <w:pStyle w:val="Header"/>
       <w:ind w:right="-1056"/>
       <w:rPr>
-        <w:rFonts w:ascii="Calibri" w:hAnsi="Calibri"/>
+        <w:rFonts w:ascii="Helvetica" w:hAnsi="Helvetica"/>
       </w:rPr>
     </w:pPr>
     <w:r>
       <w:rPr>
-        <w:rFonts w:ascii="Calibri" w:hAnsi="Calibri"/>
+        <w:rFonts w:ascii="Helvetica" w:hAnsi="Helvetica"/>
       </w:rPr>
-      <w:t>William X. Q. Ngiam</w:t>
+      <w:t xml:space="preserve">William X. Q. </w:t>
     </w:r>
     <w:r>
       <w:rPr>
-        <w:rFonts w:ascii="Calibri" w:hAnsi="Calibri"/>
+        <w:rFonts w:ascii="Helvetica" w:hAnsi="Helvetica"/>
+      </w:rPr>
+      <w:t>Ngiam</w:t>
+    </w:r>
+    <w:r>
+      <w:rPr>
+        <w:rFonts w:ascii="Helvetica" w:hAnsi="Helvetica"/>
       </w:rPr>
       <w:ptab w:relativeTo="margin" w:alignment="center" w:leader="none"/>
     </w:r>
     <w:r>
       <w:rPr>
-        <w:rFonts w:ascii="Calibri" w:hAnsi="Calibri"/>
+        <w:rFonts w:ascii="Helvetica" w:hAnsi="Helvetica"/>
       </w:rPr>
       <w:ptab w:relativeTo="margin" w:alignment="right" w:leader="none"/>
     </w:r>
     <w:r>
       <w:rPr>
-        <w:rFonts w:ascii="Calibri" w:hAnsi="Calibri"/>
+        <w:rFonts w:ascii="Helvetica" w:hAnsi="Helvetica"/>
       </w:rPr>
       <w:t xml:space="preserve">Updated </w:t>
     </w:r>
     <w:r>
       <w:rPr>
-        <w:rFonts w:ascii="Calibri" w:hAnsi="Calibri"/>
+        <w:rFonts w:ascii="Helvetica" w:hAnsi="Helvetica"/>
       </w:rPr>
-      <w:t xml:space="preserve">October </w:t>
+      <w:t xml:space="preserve">June </w:t>
     </w:r>
     <w:r>
       <w:rPr>
-        <w:rFonts w:ascii="Calibri" w:hAnsi="Calibri"/>
+        <w:rFonts w:ascii="Helvetica" w:hAnsi="Helvetica"/>
       </w:rPr>
-      <w:t>2018</w:t>
+      <w:t>2019</w:t>
     </w:r>
+    <w:bookmarkStart w:id="0" w:name="_GoBack"/>
+    <w:bookmarkEnd w:id="0"/>
   </w:p>
   <w:p>
     <w:pPr>
       <w:pStyle w:val="Header"/>
       <w:ind w:right="-1056"/>
       <w:rPr>
-        <w:rFonts w:ascii="Calibri" w:hAnsi="Calibri"/>
+        <w:rFonts w:ascii="Helvetica" w:hAnsi="Helvetica"/>
       </w:rPr>
+    </w:pPr>
+  </w:p>
+</w:hdr>
+</file>
+
+<file path=word/header3.xml><?xml version="1.0" encoding="utf-8"?>
+<w:hdr xmlns:wpc="http://schemas.microsoft.com/office/word/2010/wordprocessingCanvas" xmlns:cx="http://schemas.microsoft.com/office/drawing/2014/chartex" xmlns:cx1="http://schemas.microsoft.com/office/drawing/2015/9/8/chartex" xmlns:cx2="http://schemas.microsoft.com/office/drawing/2015/10/21/chartex" xmlns:cx3="http://schemas.microsoft.com/office/drawing/2016/5/9/chartex" xmlns:cx4="http://schemas.microsoft.com/office/drawing/2016/5/10/chartex" xmlns:cx5="http://schemas.microsoft.com/office/drawing/2016/5/11/chartex" xmlns:cx6="http://schemas.microsoft.com/office/drawing/2016/5/12/chartex" xmlns:cx7="http://schemas.microsoft.com/office/drawing/2016/5/13/chartex" xmlns:cx8="http://schemas.microsoft.com/office/drawing/2016/5/14/chartex" xmlns:mc="http://schemas.openxmlformats.org/markup-compatibility/2006" xmlns:aink="http://schemas.microsoft.com/office/drawing/2016/ink" xmlns:am3d="http://schemas.microsoft.com/office/drawing/2017/model3d" xmlns:o="urn:schemas-microsoft-com:office:office" xmlns:r="http://schemas.openxmlformats.org/officeDocument/2006/relationships" xmlns:m="http://schemas.openxmlformats.org/officeDocument/2006/math" xmlns:v="urn:schemas-microsoft-com:vml" xmlns:wp14="http://schemas.microsoft.com/office/word/2010/wordprocessingDrawing" xmlns:wp="http://schemas.openxmlformats.org/drawingml/2006/wordprocessingDrawing" xmlns:w10="urn:schemas-microsoft-com:office:word" xmlns:w="http://schemas.openxmlformats.org/wordprocessingml/2006/main" xmlns:w14="http://schemas.microsoft.com/office/word/2010/wordml" xmlns:w15="http://schemas.microsoft.com/office/word/2012/wordml" xmlns:w16cid="http://schemas.microsoft.com/office/word/2016/wordml/cid" xmlns:w16se="http://schemas.microsoft.com/office/word/2015/wordml/symex" xmlns:wpg="http://schemas.microsoft.com/office/word/2010/wordprocessingGroup" xmlns:wpi="http://schemas.microsoft.com/office/word/2010/wordprocessingInk" xmlns:wne="http://schemas.microsoft.com/office/word/2006/wordml" xmlns:wps="http://schemas.microsoft.com/office/word/2010/wordprocessingShape" mc:Ignorable="w14 w15 w16se w16cid wp14">
+  <w:p>
+    <w:pPr>
+      <w:pStyle w:val="Header"/>
     </w:pPr>
   </w:p>
 </w:hdr>
@@ -2503,7 +2792,7 @@
     </w:rPrDefault>
     <w:pPrDefault/>
   </w:docDefaults>
-  <w:latentStyles w:defLockedState="0" w:defUIPriority="99" w:defSemiHidden="0" w:defUnhideWhenUsed="0" w:defQFormat="0" w:count="375">
+  <w:latentStyles w:defLockedState="0" w:defUIPriority="99" w:defSemiHidden="0" w:defUnhideWhenUsed="0" w:defQFormat="0" w:count="376">
     <w:lsdException w:name="Normal" w:uiPriority="0" w:qFormat="1"/>
     <w:lsdException w:name="heading 1" w:uiPriority="9" w:qFormat="1"/>
     <w:lsdException w:name="heading 2" w:semiHidden="1" w:uiPriority="9" w:unhideWhenUsed="1" w:qFormat="1"/>
@@ -2877,6 +3166,7 @@
     <w:lsdException w:name="List Table 7 Colorful Accent 6" w:uiPriority="52"/>
     <w:lsdException w:name="Mention" w:semiHidden="1" w:unhideWhenUsed="1"/>
     <w:lsdException w:name="Smart Hyperlink" w:semiHidden="1" w:unhideWhenUsed="1"/>
+    <w:lsdException w:name="Smart Link" w:semiHidden="1" w:unhideWhenUsed="1"/>
   </w:latentStyles>
   <w:style w:type="paragraph" w:default="1" w:styleId="Normal">
     <w:name w:val="Normal"/>
@@ -2960,6 +3250,43 @@
     <w:rPr>
       <w:color w:val="0000FF" w:themeColor="hyperlink"/>
       <w:u w:val="single"/>
+    </w:rPr>
+  </w:style>
+  <w:style w:type="character" w:styleId="UnresolvedMention">
+    <w:name w:val="Unresolved Mention"/>
+    <w:basedOn w:val="DefaultParagraphFont"/>
+    <w:uiPriority w:val="99"/>
+    <w:rsid w:val="009440A6"/>
+    <w:rPr>
+      <w:color w:val="605E5C"/>
+      <w:shd w:val="clear" w:color="auto" w:fill="E1DFDD"/>
+    </w:rPr>
+  </w:style>
+  <w:style w:type="paragraph" w:styleId="BalloonText">
+    <w:name w:val="Balloon Text"/>
+    <w:basedOn w:val="Normal"/>
+    <w:link w:val="BalloonTextChar"/>
+    <w:uiPriority w:val="99"/>
+    <w:semiHidden/>
+    <w:unhideWhenUsed/>
+    <w:rsid w:val="00521B8A"/>
+    <w:rPr>
+      <w:rFonts w:ascii="Times New Roman" w:hAnsi="Times New Roman" w:cs="Times New Roman"/>
+      <w:sz w:val="18"/>
+      <w:szCs w:val="18"/>
+    </w:rPr>
+  </w:style>
+  <w:style w:type="character" w:customStyle="1" w:styleId="BalloonTextChar">
+    <w:name w:val="Balloon Text Char"/>
+    <w:basedOn w:val="DefaultParagraphFont"/>
+    <w:link w:val="BalloonText"/>
+    <w:uiPriority w:val="99"/>
+    <w:semiHidden/>
+    <w:rsid w:val="00521B8A"/>
+    <w:rPr>
+      <w:rFonts w:ascii="Times New Roman" w:hAnsi="Times New Roman" w:cs="Times New Roman"/>
+      <w:sz w:val="18"/>
+      <w:szCs w:val="18"/>
     </w:rPr>
   </w:style>
 </w:styles>
@@ -3072,14 +3399,29 @@
     <w:charset w:val="00"/>
     <w:family w:val="roman"/>
     <w:pitch w:val="variable"/>
-    <w:sig w:usb0="E0002AEF" w:usb1="C0007841" w:usb2="00000009" w:usb3="00000000" w:csb0="000001FF" w:csb1="00000000"/>
+    <w:sig w:usb0="E0002EFF" w:usb1="C000785B" w:usb2="00000009" w:usb3="00000000" w:csb0="000001FF" w:csb1="00000000"/>
   </w:font>
   <w:font w:name="Arial">
     <w:panose1 w:val="020B0604020202020204"/>
     <w:charset w:val="00"/>
+    <w:family w:val="swiss"/>
+    <w:pitch w:val="variable"/>
+    <w:sig w:usb0="E0002AFF" w:usb1="C0007843" w:usb2="00000009" w:usb3="00000000" w:csb0="000001FF" w:csb1="00000000"/>
+  </w:font>
+  <w:font w:name="Helvetica">
+    <w:panose1 w:val="00000000000000000000"/>
+    <w:charset w:val="00"/>
     <w:family w:val="auto"/>
     <w:pitch w:val="variable"/>
-    <w:sig w:usb0="00000003" w:usb1="00000000" w:usb2="00000000" w:usb3="00000000" w:csb0="00000001" w:csb1="00000000"/>
+    <w:sig w:usb0="E00002FF" w:usb1="5000785B" w:usb2="00000000" w:usb3="00000000" w:csb0="0000019F" w:csb1="00000000"/>
+  </w:font>
+  <w:font w:name="MS Gothic">
+    <w:altName w:val="ＭＳ ゴシック"/>
+    <w:panose1 w:val="020B0609070205080204"/>
+    <w:charset w:val="80"/>
+    <w:family w:val="modern"/>
+    <w:pitch w:val="fixed"/>
+    <w:sig w:usb0="E00002FF" w:usb1="6AC7FDFB" w:usb2="08000012" w:usb3="00000000" w:csb0="0002009F" w:csb1="00000000"/>
   </w:font>
   <w:font w:name="Calibri">
     <w:panose1 w:val="020F0502020204030204"/>
@@ -3088,25 +3430,17 @@
     <w:pitch w:val="variable"/>
     <w:sig w:usb0="E0002AFF" w:usb1="C000247B" w:usb2="00000009" w:usb3="00000000" w:csb0="000001FF" w:csb1="00000000"/>
   </w:font>
-  <w:font w:name="MS Gothic">
-    <w:altName w:val="ＭＳ ゴシック"/>
-    <w:panose1 w:val="020B0609070205080204"/>
-    <w:charset w:val="80"/>
-    <w:family w:val="auto"/>
-    <w:pitch w:val="variable"/>
-    <w:sig w:usb0="E00002FF" w:usb1="6AC7FDFB" w:usb2="08000012" w:usb3="00000000" w:csb0="0002009F" w:csb1="00000000"/>
-  </w:font>
   <w:font w:name="Yu Mincho">
     <w:panose1 w:val="02020400000000000000"/>
     <w:charset w:val="80"/>
-    <w:family w:val="auto"/>
+    <w:family w:val="roman"/>
     <w:pitch w:val="variable"/>
     <w:sig w:usb0="800002E7" w:usb1="2AC7FCFF" w:usb2="00000012" w:usb3="00000000" w:csb0="0002009F" w:csb1="00000000"/>
   </w:font>
   <w:font w:name="Yu Gothic Light">
     <w:panose1 w:val="020B0300000000000000"/>
     <w:charset w:val="80"/>
-    <w:family w:val="auto"/>
+    <w:family w:val="swiss"/>
     <w:pitch w:val="variable"/>
     <w:sig w:usb0="E00002FF" w:usb1="2AC7FDFF" w:usb2="00000016" w:usb3="00000000" w:csb0="0002009F" w:csb1="00000000"/>
   </w:font>
@@ -3138,6 +3472,7 @@
     <w:rsid w:val="00183AAF"/>
     <w:rsid w:val="001F6B9C"/>
     <w:rsid w:val="002145D0"/>
+    <w:rsid w:val="002B727E"/>
     <w:rsid w:val="003B18B4"/>
     <w:rsid w:val="003D43AC"/>
     <w:rsid w:val="004A545C"/>
@@ -3148,6 +3483,7 @@
     <w:rsid w:val="00B17569"/>
     <w:rsid w:val="00B80CAE"/>
     <w:rsid w:val="00C946C4"/>
+    <w:rsid w:val="00E60639"/>
     <w:rsid w:val="00FE4F22"/>
   </w:rsids>
   <m:mathPr>
@@ -3185,7 +3521,7 @@
     </w:rPrDefault>
     <w:pPrDefault/>
   </w:docDefaults>
-  <w:latentStyles w:defLockedState="0" w:defUIPriority="99" w:defSemiHidden="0" w:defUnhideWhenUsed="0" w:defQFormat="0" w:count="375">
+  <w:latentStyles w:defLockedState="0" w:defUIPriority="99" w:defSemiHidden="0" w:defUnhideWhenUsed="0" w:defQFormat="0" w:count="376">
     <w:lsdException w:name="Normal" w:uiPriority="0" w:qFormat="1"/>
     <w:lsdException w:name="heading 1" w:uiPriority="9" w:qFormat="1"/>
     <w:lsdException w:name="heading 2" w:semiHidden="1" w:uiPriority="9" w:unhideWhenUsed="1" w:qFormat="1"/>
@@ -3559,6 +3895,7 @@
     <w:lsdException w:name="List Table 7 Colorful Accent 6" w:uiPriority="52"/>
     <w:lsdException w:name="Mention" w:semiHidden="1" w:unhideWhenUsed="1"/>
     <w:lsdException w:name="Smart Hyperlink" w:semiHidden="1" w:unhideWhenUsed="1"/>
+    <w:lsdException w:name="Smart Link" w:semiHidden="1" w:unhideWhenUsed="1"/>
   </w:latentStyles>
   <w:style w:type="paragraph" w:default="1" w:styleId="Normal">
     <w:name w:val="Normal"/>
@@ -3949,7 +4286,7 @@
 </file>
 
 <file path=customXml/itemProps1.xml><?xml version="1.0" encoding="utf-8"?>
-<ds:datastoreItem xmlns:ds="http://schemas.openxmlformats.org/officeDocument/2006/customXml" ds:itemID="{A23AB57F-C0CC-4941-8344-54CA82672FBE}">
+<ds:datastoreItem xmlns:ds="http://schemas.openxmlformats.org/officeDocument/2006/customXml" ds:itemID="{31B87301-1A8B-844C-AA97-9A291B325241}">
   <ds:schemaRefs>
     <ds:schemaRef ds:uri="http://schemas.openxmlformats.org/officeDocument/2006/bibliography"/>
   </ds:schemaRefs>

</xml_diff>

<commit_message>
Updating for Ngiam, Brissenden and Awh (accepted)
</commit_message>
<xml_diff>
--- a/files/William X. Q. Ngiam Curriculum Vitae.docx
+++ b/files/William X. Q. Ngiam Curriculum Vitae.docx
@@ -600,6 +600,8 @@
         </w:rPr>
         <w:t>Using interactive learning to integrate statistical theory with contemporary research practices</w:t>
       </w:r>
+      <w:bookmarkStart w:id="0" w:name="_GoBack"/>
+      <w:bookmarkEnd w:id="0"/>
     </w:p>
     <w:p>
       <w:pPr>
@@ -1505,8 +1507,135 @@
         <w:spacing w:line="276" w:lineRule="auto"/>
         <w:rPr>
           <w:rFonts w:ascii="Arial" w:hAnsi="Arial" w:cs="Arial"/>
+          <w:sz w:val="22"/>
+          <w:lang w:val="en-US"/>
+        </w:rPr>
+      </w:pPr>
+      <w:r>
+        <w:rPr>
+          <w:rFonts w:ascii="Arial" w:hAnsi="Arial" w:cs="Arial"/>
+          <w:b/>
+          <w:sz w:val="22"/>
+        </w:rPr>
+        <w:t xml:space="preserve">Ngiam, W.X.Q., </w:t>
+      </w:r>
+      <w:r>
+        <w:rPr>
+          <w:rFonts w:ascii="Arial" w:hAnsi="Arial" w:cs="Arial"/>
+          <w:sz w:val="22"/>
+        </w:rPr>
+        <w:t xml:space="preserve">Brissenden, J.A., </w:t>
+      </w:r>
+      <w:proofErr w:type="spellStart"/>
+      <w:r>
+        <w:rPr>
+          <w:rFonts w:ascii="Arial" w:hAnsi="Arial" w:cs="Arial"/>
+          <w:sz w:val="22"/>
+        </w:rPr>
+        <w:t>Awh</w:t>
+      </w:r>
+      <w:proofErr w:type="spellEnd"/>
+      <w:r>
+        <w:rPr>
+          <w:rFonts w:ascii="Arial" w:hAnsi="Arial" w:cs="Arial"/>
+          <w:sz w:val="22"/>
+        </w:rPr>
+        <w:t>, E. (</w:t>
+      </w:r>
+      <w:r>
+        <w:rPr>
+          <w:rFonts w:ascii="Arial" w:hAnsi="Arial" w:cs="Arial"/>
+          <w:sz w:val="22"/>
+        </w:rPr>
+        <w:t>accepted</w:t>
+      </w:r>
+      <w:r>
+        <w:rPr>
+          <w:rFonts w:ascii="Arial" w:hAnsi="Arial" w:cs="Arial"/>
+          <w:sz w:val="22"/>
+        </w:rPr>
+        <w:t>)</w:t>
+      </w:r>
+      <w:r>
+        <w:rPr>
+          <w:rFonts w:ascii="Arial" w:hAnsi="Arial" w:cs="Arial"/>
+          <w:sz w:val="22"/>
+        </w:rPr>
+        <w:t xml:space="preserve"> </w:t>
+      </w:r>
+      <w:r>
+        <w:rPr>
+          <w:rFonts w:ascii="Arial" w:hAnsi="Arial" w:cs="Arial"/>
+          <w:sz w:val="22"/>
+        </w:rPr>
+        <w:t>“Memory compression” effects in visual working memory are contingent on explicit long-term memory.</w:t>
+      </w:r>
+      <w:r>
+        <w:rPr>
+          <w:rFonts w:ascii="Arial" w:hAnsi="Arial" w:cs="Arial"/>
+          <w:sz w:val="22"/>
+        </w:rPr>
+        <w:t xml:space="preserve"> </w:t>
+      </w:r>
+      <w:r>
+        <w:rPr>
+          <w:rFonts w:ascii="Arial" w:hAnsi="Arial" w:cs="Arial"/>
+          <w:i/>
           <w:iCs/>
           <w:sz w:val="22"/>
+        </w:rPr>
+        <w:t>Journal of Experimental Psychology: General</w:t>
+      </w:r>
+      <w:r>
+        <w:rPr>
+          <w:rFonts w:ascii="Arial" w:hAnsi="Arial" w:cs="Arial"/>
+          <w:sz w:val="22"/>
+        </w:rPr>
+        <w:t xml:space="preserve">. </w:t>
+      </w:r>
+      <w:hyperlink r:id="rId8" w:history="1">
+        <w:r>
+          <w:rPr>
+            <w:rStyle w:val="Hyperlink"/>
+            <w:rFonts w:ascii="Arial" w:hAnsi="Arial" w:cs="Arial"/>
+            <w:sz w:val="22"/>
+          </w:rPr>
+          <w:t>http://dx.doi.org/</w:t>
+        </w:r>
+        <w:r>
+          <w:rPr>
+            <w:rStyle w:val="Hyperlink"/>
+            <w:rFonts w:ascii="Arial" w:hAnsi="Arial" w:cs="Arial"/>
+            <w:sz w:val="22"/>
+            <w:lang w:val="en-US"/>
+          </w:rPr>
+          <w:t>10.1037/xge0000649 </w:t>
+        </w:r>
+      </w:hyperlink>
+    </w:p>
+    <w:p>
+      <w:pPr>
+        <w:tabs>
+          <w:tab w:val="left" w:pos="1985"/>
+        </w:tabs>
+        <w:spacing w:line="276" w:lineRule="auto"/>
+        <w:rPr>
+          <w:rFonts w:ascii="Arial" w:hAnsi="Arial" w:cs="Arial"/>
+          <w:b/>
+          <w:sz w:val="22"/>
+        </w:rPr>
+      </w:pPr>
+    </w:p>
+    <w:p>
+      <w:pPr>
+        <w:tabs>
+          <w:tab w:val="left" w:pos="1985"/>
+        </w:tabs>
+        <w:spacing w:line="276" w:lineRule="auto"/>
+        <w:rPr>
+          <w:rFonts w:ascii="Arial" w:hAnsi="Arial" w:cs="Arial"/>
+          <w:iCs/>
+          <w:sz w:val="22"/>
           <w:lang w:val="en-US"/>
         </w:rPr>
       </w:pPr>
@@ -1587,7 +1716,7 @@
         </w:rPr>
         <w:t xml:space="preserve"> </w:t>
       </w:r>
-      <w:hyperlink r:id="rId8" w:history="1">
+      <w:hyperlink r:id="rId9" w:history="1">
         <w:r>
           <w:rPr>
             <w:rStyle w:val="Hyperlink"/>
@@ -1623,96 +1752,6 @@
           <w:sz w:val="22"/>
         </w:rPr>
       </w:pPr>
-      <w:r>
-        <w:rPr>
-          <w:rFonts w:ascii="Arial" w:hAnsi="Arial" w:cs="Arial"/>
-          <w:b/>
-          <w:sz w:val="22"/>
-        </w:rPr>
-        <w:t xml:space="preserve">Ngiam, W.X.Q., </w:t>
-      </w:r>
-      <w:r>
-        <w:rPr>
-          <w:rFonts w:ascii="Arial" w:hAnsi="Arial" w:cs="Arial"/>
-          <w:sz w:val="22"/>
-        </w:rPr>
-        <w:t xml:space="preserve">Brissenden, J.A., </w:t>
-      </w:r>
-      <w:proofErr w:type="spellStart"/>
-      <w:r>
-        <w:rPr>
-          <w:rFonts w:ascii="Arial" w:hAnsi="Arial" w:cs="Arial"/>
-          <w:sz w:val="22"/>
-        </w:rPr>
-        <w:t>Awh</w:t>
-      </w:r>
-      <w:proofErr w:type="spellEnd"/>
-      <w:r>
-        <w:rPr>
-          <w:rFonts w:ascii="Arial" w:hAnsi="Arial" w:cs="Arial"/>
-          <w:sz w:val="22"/>
-        </w:rPr>
-        <w:t>, E. (</w:t>
-      </w:r>
-      <w:r>
-        <w:rPr>
-          <w:rFonts w:ascii="Arial" w:hAnsi="Arial" w:cs="Arial"/>
-          <w:sz w:val="22"/>
-        </w:rPr>
-        <w:t>under review)</w:t>
-      </w:r>
-      <w:r>
-        <w:rPr>
-          <w:rFonts w:ascii="Arial" w:hAnsi="Arial" w:cs="Arial"/>
-          <w:sz w:val="22"/>
-        </w:rPr>
-        <w:t xml:space="preserve"> </w:t>
-      </w:r>
-      <w:r>
-        <w:rPr>
-          <w:rFonts w:ascii="Arial" w:hAnsi="Arial" w:cs="Arial"/>
-          <w:sz w:val="22"/>
-        </w:rPr>
-        <w:t>“Memory compression” effects in visual working memory are contingent on explicit long</w:t>
-      </w:r>
-      <w:r>
-        <w:rPr>
-          <w:rFonts w:ascii="Arial" w:hAnsi="Arial" w:cs="Arial"/>
-          <w:sz w:val="22"/>
-        </w:rPr>
-        <w:t>-</w:t>
-      </w:r>
-      <w:r>
-        <w:rPr>
-          <w:rFonts w:ascii="Arial" w:hAnsi="Arial" w:cs="Arial"/>
-          <w:sz w:val="22"/>
-        </w:rPr>
-        <w:t>term memory.</w:t>
-      </w:r>
-    </w:p>
-    <w:p>
-      <w:pPr>
-        <w:tabs>
-          <w:tab w:val="left" w:pos="1985"/>
-        </w:tabs>
-        <w:spacing w:line="276" w:lineRule="auto"/>
-        <w:rPr>
-          <w:rFonts w:ascii="Arial" w:hAnsi="Arial" w:cs="Arial"/>
-          <w:sz w:val="22"/>
-        </w:rPr>
-      </w:pPr>
-    </w:p>
-    <w:p>
-      <w:pPr>
-        <w:tabs>
-          <w:tab w:val="left" w:pos="1985"/>
-        </w:tabs>
-        <w:spacing w:line="276" w:lineRule="auto"/>
-        <w:rPr>
-          <w:rFonts w:ascii="Arial" w:hAnsi="Arial" w:cs="Arial"/>
-          <w:sz w:val="22"/>
-        </w:rPr>
-      </w:pPr>
       <w:proofErr w:type="spellStart"/>
       <w:r>
         <w:rPr>
@@ -2550,12 +2589,12 @@
       </w:pPr>
     </w:p>
     <w:sectPr>
-      <w:headerReference w:type="even" r:id="rId9"/>
-      <w:headerReference w:type="default" r:id="rId10"/>
-      <w:footerReference w:type="even" r:id="rId11"/>
-      <w:footerReference w:type="default" r:id="rId12"/>
-      <w:headerReference w:type="first" r:id="rId13"/>
-      <w:footerReference w:type="first" r:id="rId14"/>
+      <w:headerReference w:type="even" r:id="rId10"/>
+      <w:headerReference w:type="default" r:id="rId11"/>
+      <w:footerReference w:type="even" r:id="rId12"/>
+      <w:footerReference w:type="default" r:id="rId13"/>
+      <w:headerReference w:type="first" r:id="rId14"/>
+      <w:footerReference w:type="first" r:id="rId15"/>
       <w:pgSz w:w="11900" w:h="16840"/>
       <w:pgMar w:top="267" w:right="701" w:bottom="1440" w:left="709" w:header="278" w:footer="708" w:gutter="0"/>
       <w:cols w:space="708"/>
@@ -2716,13 +2755,7 @@
       <w:rPr>
         <w:rFonts w:ascii="Helvetica" w:hAnsi="Helvetica"/>
       </w:rPr>
-      <w:t xml:space="preserve">William X. Q. </w:t>
-    </w:r>
-    <w:r>
-      <w:rPr>
-        <w:rFonts w:ascii="Helvetica" w:hAnsi="Helvetica"/>
-      </w:rPr>
-      <w:t>Ngiam</w:t>
+      <w:t>William X. Q. Ngiam</w:t>
     </w:r>
     <w:r>
       <w:rPr>
@@ -2746,16 +2779,8 @@
       <w:rPr>
         <w:rFonts w:ascii="Helvetica" w:hAnsi="Helvetica"/>
       </w:rPr>
-      <w:t xml:space="preserve">June </w:t>
+      <w:t>June 2019</w:t>
     </w:r>
-    <w:r>
-      <w:rPr>
-        <w:rFonts w:ascii="Helvetica" w:hAnsi="Helvetica"/>
-      </w:rPr>
-      <w:t>2019</w:t>
-    </w:r>
-    <w:bookmarkStart w:id="0" w:name="_GoBack"/>
-    <w:bookmarkEnd w:id="0"/>
   </w:p>
   <w:p>
     <w:pPr>
@@ -3175,7 +3200,6 @@
   <w:style w:type="character" w:default="1" w:styleId="DefaultParagraphFont">
     <w:name w:val="Default Paragraph Font"/>
     <w:uiPriority w:val="1"/>
-    <w:semiHidden/>
     <w:unhideWhenUsed/>
   </w:style>
   <w:style w:type="table" w:default="1" w:styleId="TableNormal">
@@ -3428,7 +3452,7 @@
     <w:charset w:val="00"/>
     <w:family w:val="swiss"/>
     <w:pitch w:val="variable"/>
-    <w:sig w:usb0="E0002AFF" w:usb1="C000247B" w:usb2="00000009" w:usb3="00000000" w:csb0="000001FF" w:csb1="00000000"/>
+    <w:sig w:usb0="E0002AFF" w:usb1="C000ACFF" w:usb2="00000009" w:usb3="00000000" w:csb0="000001FF" w:csb1="00000000"/>
   </w:font>
   <w:font w:name="Yu Mincho">
     <w:panose1 w:val="02020400000000000000"/>
@@ -3479,6 +3503,7 @@
     <w:rsid w:val="005945DE"/>
     <w:rsid w:val="007E4BD3"/>
     <w:rsid w:val="00840B54"/>
+    <w:rsid w:val="009B7301"/>
     <w:rsid w:val="00A00B44"/>
     <w:rsid w:val="00B17569"/>
     <w:rsid w:val="00B80CAE"/>
@@ -4286,7 +4311,7 @@
 </file>
 
 <file path=customXml/itemProps1.xml><?xml version="1.0" encoding="utf-8"?>
-<ds:datastoreItem xmlns:ds="http://schemas.openxmlformats.org/officeDocument/2006/customXml" ds:itemID="{31B87301-1A8B-844C-AA97-9A291B325241}">
+<ds:datastoreItem xmlns:ds="http://schemas.openxmlformats.org/officeDocument/2006/customXml" ds:itemID="{D083662B-46E9-E844-9517-C0E2F55EBC32}">
   <ds:schemaRefs>
     <ds:schemaRef ds:uri="http://schemas.openxmlformats.org/officeDocument/2006/bibliography"/>
   </ds:schemaRefs>

</xml_diff>

<commit_message>
Ngiam...Goodbourn (2019) assigned to issue
</commit_message>
<xml_diff>
--- a/files/William X. Q. Ngiam Curriculum Vitae.docx
+++ b/files/William X. Q. Ngiam Curriculum Vitae.docx
@@ -233,23 +233,7 @@
           <w:rFonts w:ascii="Arial" w:hAnsi="Arial" w:cs="Arial"/>
           <w:sz w:val="22"/>
         </w:rPr>
-        <w:t xml:space="preserve">Edward </w:t>
-      </w:r>
-      <w:proofErr w:type="spellStart"/>
-      <w:r>
-        <w:rPr>
-          <w:rFonts w:ascii="Arial" w:hAnsi="Arial" w:cs="Arial"/>
-          <w:sz w:val="22"/>
-        </w:rPr>
-        <w:t>Awh</w:t>
-      </w:r>
-      <w:proofErr w:type="spellEnd"/>
-      <w:r>
-        <w:rPr>
-          <w:rFonts w:ascii="Arial" w:hAnsi="Arial" w:cs="Arial"/>
-          <w:sz w:val="22"/>
-        </w:rPr>
-        <w:t xml:space="preserve"> and </w:t>
+        <w:t xml:space="preserve">Edward Awh and </w:t>
       </w:r>
       <w:r>
         <w:rPr>
@@ -457,23 +441,7 @@
           <w:rFonts w:ascii="Arial" w:hAnsi="Arial" w:cs="Arial"/>
           <w:sz w:val="22"/>
         </w:rPr>
-        <w:t xml:space="preserve"> Patrick </w:t>
-      </w:r>
-      <w:proofErr w:type="spellStart"/>
-      <w:r>
-        <w:rPr>
-          <w:rFonts w:ascii="Arial" w:hAnsi="Arial" w:cs="Arial"/>
-          <w:sz w:val="22"/>
-        </w:rPr>
-        <w:t>Goodbourn</w:t>
-      </w:r>
-      <w:proofErr w:type="spellEnd"/>
-      <w:r>
-        <w:rPr>
-          <w:rFonts w:ascii="Arial" w:hAnsi="Arial" w:cs="Arial"/>
-          <w:sz w:val="22"/>
-        </w:rPr>
-        <w:t>)</w:t>
+        <w:t xml:space="preserve"> Patrick Goodbourn)</w:t>
       </w:r>
     </w:p>
     <w:p>
@@ -1204,23 +1172,7 @@
           <w:rFonts w:ascii="Arial" w:hAnsi="Arial" w:cs="Arial"/>
           <w:sz w:val="22"/>
         </w:rPr>
-        <w:t xml:space="preserve">– </w:t>
-      </w:r>
-      <w:proofErr w:type="spellStart"/>
-      <w:r>
-        <w:rPr>
-          <w:rFonts w:ascii="Arial" w:hAnsi="Arial" w:cs="Arial"/>
-          <w:sz w:val="22"/>
-        </w:rPr>
-        <w:t>PsychFEST</w:t>
-      </w:r>
-      <w:proofErr w:type="spellEnd"/>
-      <w:r>
-        <w:rPr>
-          <w:rFonts w:ascii="Arial" w:hAnsi="Arial" w:cs="Arial"/>
-          <w:sz w:val="22"/>
-        </w:rPr>
-        <w:t xml:space="preserve"> Award</w:t>
+        <w:t>– PsychFEST Award</w:t>
       </w:r>
     </w:p>
     <w:p>
@@ -1260,17 +1212,8 @@
           <w:rFonts w:ascii="Arial" w:hAnsi="Arial" w:cs="Arial"/>
           <w:sz w:val="15"/>
         </w:rPr>
-        <w:t xml:space="preserve"> School of Psychology’s </w:t>
-      </w:r>
-      <w:proofErr w:type="spellStart"/>
-      <w:r>
-        <w:rPr>
-          <w:rFonts w:ascii="Arial" w:hAnsi="Arial" w:cs="Arial"/>
-          <w:sz w:val="15"/>
-        </w:rPr>
-        <w:t>PsychFEST</w:t>
-      </w:r>
-      <w:proofErr w:type="spellEnd"/>
+        <w:t xml:space="preserve"> School of Psychology’s PsychFEST</w:t>
+      </w:r>
       <w:r>
         <w:rPr>
           <w:rFonts w:ascii="Arial" w:hAnsi="Arial" w:cs="Arial"/>
@@ -1522,30 +1465,21 @@
           <w:rFonts w:ascii="Arial" w:hAnsi="Arial" w:cs="Arial"/>
           <w:sz w:val="22"/>
         </w:rPr>
-        <w:t xml:space="preserve">Brissenden, J.A., </w:t>
-      </w:r>
-      <w:proofErr w:type="spellStart"/>
-      <w:r>
-        <w:rPr>
-          <w:rFonts w:ascii="Arial" w:hAnsi="Arial" w:cs="Arial"/>
-          <w:sz w:val="22"/>
-        </w:rPr>
-        <w:t>Awh</w:t>
-      </w:r>
-      <w:proofErr w:type="spellEnd"/>
-      <w:r>
-        <w:rPr>
-          <w:rFonts w:ascii="Arial" w:hAnsi="Arial" w:cs="Arial"/>
-          <w:sz w:val="22"/>
-        </w:rPr>
-        <w:t>, E. (</w:t>
-      </w:r>
-      <w:r>
-        <w:rPr>
-          <w:rFonts w:ascii="Arial" w:hAnsi="Arial" w:cs="Arial"/>
-          <w:sz w:val="22"/>
-        </w:rPr>
-        <w:t>accepted)</w:t>
+        <w:t>Brissenden, J.A., Awh, E. (</w:t>
+      </w:r>
+      <w:r>
+        <w:rPr>
+          <w:rFonts w:ascii="Arial" w:hAnsi="Arial" w:cs="Arial"/>
+          <w:sz w:val="22"/>
+        </w:rPr>
+        <w:t>2019</w:t>
+      </w:r>
+      <w:r>
+        <w:rPr>
+          <w:rFonts w:ascii="Arial" w:hAnsi="Arial" w:cs="Arial"/>
+          <w:sz w:val="22"/>
+        </w:rPr>
+        <w:t>)</w:t>
       </w:r>
       <w:r>
         <w:rPr>
@@ -1569,6 +1503,15 @@
           <w:sz w:val="22"/>
         </w:rPr>
         <w:t>Journal of Experimental Psychology: General</w:t>
+      </w:r>
+      <w:r>
+        <w:rPr>
+          <w:rFonts w:ascii="Arial" w:hAnsi="Arial" w:cs="Arial"/>
+          <w:i/>
+          <w:iCs/>
+          <w:sz w:val="22"/>
+        </w:rPr>
+        <w:t>, 148(8), 1373</w:t>
       </w:r>
       <w:r>
         <w:rPr>
@@ -1631,44 +1574,26 @@
         </w:rPr>
         <w:t xml:space="preserve">Ngiam, W.X.Q., </w:t>
       </w:r>
-      <w:proofErr w:type="spellStart"/>
-      <w:r>
-        <w:rPr>
-          <w:rFonts w:ascii="Arial" w:hAnsi="Arial" w:cs="Arial"/>
-          <w:sz w:val="22"/>
-        </w:rPr>
-        <w:t>Khaw</w:t>
-      </w:r>
-      <w:proofErr w:type="spellEnd"/>
-      <w:r>
-        <w:rPr>
-          <w:rFonts w:ascii="Arial" w:hAnsi="Arial" w:cs="Arial"/>
-          <w:sz w:val="22"/>
-        </w:rPr>
-        <w:t xml:space="preserve">, K.L.C., Holcombe, A.O., </w:t>
-      </w:r>
-      <w:proofErr w:type="spellStart"/>
-      <w:r>
-        <w:rPr>
-          <w:rFonts w:ascii="Arial" w:hAnsi="Arial" w:cs="Arial"/>
-          <w:sz w:val="22"/>
-        </w:rPr>
-        <w:t>Goodbourn</w:t>
-      </w:r>
-      <w:proofErr w:type="spellEnd"/>
-      <w:r>
-        <w:rPr>
-          <w:rFonts w:ascii="Arial" w:hAnsi="Arial" w:cs="Arial"/>
-          <w:sz w:val="22"/>
-        </w:rPr>
-        <w:t>, P.T. (</w:t>
-      </w:r>
-      <w:r>
-        <w:rPr>
-          <w:rFonts w:ascii="Arial" w:hAnsi="Arial" w:cs="Arial"/>
-          <w:sz w:val="22"/>
-        </w:rPr>
-        <w:t>2018</w:t>
+      <w:r>
+        <w:rPr>
+          <w:rFonts w:ascii="Arial" w:hAnsi="Arial" w:cs="Arial"/>
+          <w:sz w:val="22"/>
+        </w:rPr>
+        <w:t>Khaw, K.L.C., Holcombe, A.O., Goodbourn, P.T. (</w:t>
+      </w:r>
+      <w:r>
+        <w:rPr>
+          <w:rFonts w:ascii="Arial" w:hAnsi="Arial" w:cs="Arial"/>
+          <w:sz w:val="22"/>
+        </w:rPr>
+        <w:t>201</w:t>
+      </w:r>
+      <w:r>
+        <w:rPr>
+          <w:rFonts w:ascii="Arial" w:hAnsi="Arial" w:cs="Arial"/>
+          <w:sz w:val="22"/>
+        </w:rPr>
+        <w:t>9</w:t>
       </w:r>
       <w:r>
         <w:rPr>
@@ -1690,7 +1615,31 @@
           <w:i/>
           <w:sz w:val="22"/>
         </w:rPr>
-        <w:t>Journal of Experimental Psychology: Learning, Memory and Cognition.</w:t>
+        <w:t>Journal of Experimental Psychology: Learning, Memory and Cognition</w:t>
+      </w:r>
+      <w:r>
+        <w:rPr>
+          <w:rFonts w:ascii="Arial" w:hAnsi="Arial" w:cs="Arial"/>
+          <w:i/>
+          <w:sz w:val="22"/>
+        </w:rPr>
+        <w:t xml:space="preserve">, </w:t>
+      </w:r>
+      <w:r>
+        <w:rPr>
+          <w:rFonts w:ascii="Arial" w:hAnsi="Arial" w:cs="Arial"/>
+          <w:i/>
+          <w:sz w:val="22"/>
+        </w:rPr>
+        <w:t>45(10), 1761-1775</w:t>
+      </w:r>
+      <w:r>
+        <w:rPr>
+          <w:rFonts w:ascii="Arial" w:hAnsi="Arial" w:cs="Arial"/>
+          <w:i/>
+          <w:sz w:val="22"/>
+        </w:rPr>
+        <w:t>.</w:t>
       </w:r>
       <w:r>
         <w:rPr>
@@ -1700,57 +1649,68 @@
         </w:rPr>
         <w:t xml:space="preserve"> </w:t>
       </w:r>
-      <w:hyperlink r:id="rId9" w:history="1">
-        <w:r>
-          <w:rPr>
-            <w:rStyle w:val="Hyperlink"/>
-            <w:rFonts w:ascii="Arial" w:hAnsi="Arial" w:cs="Arial"/>
-            <w:iCs/>
-            <w:sz w:val="22"/>
-            <w:lang w:val="en-US"/>
-          </w:rPr>
-          <w:t>http://dx.doi.org/10.1037/xlm0000682</w:t>
-        </w:r>
-      </w:hyperlink>
-    </w:p>
-    <w:p>
-      <w:pPr>
-        <w:tabs>
-          <w:tab w:val="left" w:pos="1985"/>
-        </w:tabs>
-        <w:spacing w:line="276" w:lineRule="auto"/>
-        <w:rPr>
-          <w:rFonts w:ascii="Arial" w:hAnsi="Arial" w:cs="Arial"/>
-          <w:sz w:val="22"/>
-        </w:rPr>
-      </w:pPr>
-    </w:p>
-    <w:p>
-      <w:pPr>
-        <w:tabs>
-          <w:tab w:val="left" w:pos="1985"/>
-        </w:tabs>
-        <w:spacing w:line="276" w:lineRule="auto"/>
-        <w:rPr>
-          <w:rFonts w:ascii="Arial" w:hAnsi="Arial" w:cs="Arial"/>
-          <w:sz w:val="22"/>
-        </w:rPr>
-      </w:pPr>
-      <w:proofErr w:type="spellStart"/>
-      <w:r>
-        <w:rPr>
-          <w:rFonts w:ascii="Arial" w:hAnsi="Arial" w:cs="Arial"/>
-          <w:sz w:val="22"/>
-        </w:rPr>
-        <w:t>Goodbourn</w:t>
-      </w:r>
-      <w:proofErr w:type="spellEnd"/>
-      <w:r>
-        <w:rPr>
-          <w:rFonts w:ascii="Arial" w:hAnsi="Arial" w:cs="Arial"/>
-          <w:sz w:val="22"/>
-        </w:rPr>
-        <w:t xml:space="preserve">, P.T., Livesey, E.J., </w:t>
+      <w:r>
+        <w:fldChar w:fldCharType="begin"/>
+      </w:r>
+      <w:r>
+        <w:instrText xml:space="preserve"> HYPERLINK "http://dx.doi.org/10.1037/x</w:instrText>
+      </w:r>
+      <w:r>
+        <w:instrText xml:space="preserve">lm0000682" </w:instrText>
+      </w:r>
+      <w:r>
+        <w:fldChar w:fldCharType="separate"/>
+      </w:r>
+      <w:r>
+        <w:rPr>
+          <w:rStyle w:val="Hyperlink"/>
+          <w:rFonts w:ascii="Arial" w:hAnsi="Arial" w:cs="Arial"/>
+          <w:iCs/>
+          <w:sz w:val="22"/>
+          <w:lang w:val="en-US"/>
+        </w:rPr>
+        <w:t>http://dx.doi.org/10.1037/xlm0000682</w:t>
+      </w:r>
+      <w:r>
+        <w:rPr>
+          <w:rStyle w:val="Hyperlink"/>
+          <w:rFonts w:ascii="Arial" w:hAnsi="Arial" w:cs="Arial"/>
+          <w:iCs/>
+          <w:sz w:val="22"/>
+          <w:lang w:val="en-US"/>
+        </w:rPr>
+        <w:fldChar w:fldCharType="end"/>
+      </w:r>
+    </w:p>
+    <w:p>
+      <w:pPr>
+        <w:tabs>
+          <w:tab w:val="left" w:pos="1985"/>
+        </w:tabs>
+        <w:spacing w:line="276" w:lineRule="auto"/>
+        <w:rPr>
+          <w:rFonts w:ascii="Arial" w:hAnsi="Arial" w:cs="Arial"/>
+          <w:sz w:val="22"/>
+        </w:rPr>
+      </w:pPr>
+    </w:p>
+    <w:p>
+      <w:pPr>
+        <w:tabs>
+          <w:tab w:val="left" w:pos="1985"/>
+        </w:tabs>
+        <w:spacing w:line="276" w:lineRule="auto"/>
+        <w:rPr>
+          <w:rFonts w:ascii="Arial" w:hAnsi="Arial" w:cs="Arial"/>
+          <w:sz w:val="22"/>
+        </w:rPr>
+      </w:pPr>
+      <w:r>
+        <w:rPr>
+          <w:rFonts w:ascii="Arial" w:hAnsi="Arial" w:cs="Arial"/>
+          <w:sz w:val="22"/>
+        </w:rPr>
+        <w:t xml:space="preserve">Goodbourn, P.T., Livesey, E.J., </w:t>
       </w:r>
       <w:r>
         <w:rPr>
@@ -1766,891 +1726,755 @@
           <w:sz w:val="22"/>
         </w:rPr>
         <w:t>, Holcombe, A.O., Forte, J.D. (in prep.). Learning new symbolic representations of number.</w:t>
-      </w:r>
-    </w:p>
-    <w:p>
-      <w:pPr>
-        <w:tabs>
-          <w:tab w:val="left" w:pos="1985"/>
-        </w:tabs>
-        <w:spacing w:line="276" w:lineRule="auto"/>
-        <w:rPr>
-          <w:rFonts w:ascii="Arial" w:hAnsi="Arial" w:cs="Arial"/>
-          <w:sz w:val="22"/>
-        </w:rPr>
-      </w:pPr>
-    </w:p>
-    <w:p>
-      <w:pPr>
-        <w:tabs>
-          <w:tab w:val="left" w:pos="1985"/>
-        </w:tabs>
-        <w:spacing w:line="276" w:lineRule="auto"/>
-        <w:rPr>
-          <w:rFonts w:ascii="Arial" w:hAnsi="Arial" w:cs="Arial"/>
-          <w:sz w:val="22"/>
-        </w:rPr>
-      </w:pPr>
-      <w:r>
-        <w:rPr>
-          <w:rFonts w:ascii="Arial" w:hAnsi="Arial" w:cs="Arial"/>
-          <w:sz w:val="22"/>
-        </w:rPr>
-        <w:t xml:space="preserve">Bateman, J.E., Birney, D. P., </w:t>
-      </w:r>
-      <w:r>
-        <w:rPr>
-          <w:rFonts w:ascii="Arial" w:hAnsi="Arial" w:cs="Arial"/>
-          <w:b/>
-          <w:sz w:val="22"/>
-        </w:rPr>
-        <w:t>Ngiam, W.X.Q</w:t>
-      </w:r>
-      <w:r>
-        <w:rPr>
-          <w:rFonts w:ascii="Arial" w:hAnsi="Arial" w:cs="Arial"/>
-          <w:sz w:val="22"/>
-        </w:rPr>
-        <w:t>. (</w:t>
-      </w:r>
-      <w:r>
-        <w:rPr>
-          <w:rFonts w:ascii="Arial" w:hAnsi="Arial" w:cs="Arial"/>
-          <w:sz w:val="22"/>
-        </w:rPr>
-        <w:t>2018</w:t>
-      </w:r>
-      <w:r>
-        <w:rPr>
-          <w:rFonts w:ascii="Arial" w:hAnsi="Arial" w:cs="Arial"/>
-          <w:sz w:val="22"/>
-        </w:rPr>
-        <w:t>). Relational encoding in visual working memory: Change detection performance is better fo</w:t>
-      </w:r>
-      <w:r>
-        <w:rPr>
-          <w:rFonts w:ascii="Arial" w:hAnsi="Arial" w:cs="Arial"/>
-          <w:sz w:val="22"/>
-        </w:rPr>
-        <w:t xml:space="preserve">r violations in group relations. </w:t>
-      </w:r>
-      <w:r>
-        <w:rPr>
-          <w:rFonts w:ascii="Arial" w:hAnsi="Arial" w:cs="Arial"/>
-          <w:i/>
-          <w:sz w:val="22"/>
-        </w:rPr>
-        <w:t>PLOS ONE</w:t>
-      </w:r>
-      <w:r>
-        <w:rPr>
-          <w:rFonts w:ascii="Arial" w:hAnsi="Arial" w:cs="Arial"/>
-          <w:sz w:val="22"/>
-        </w:rPr>
-        <w:t xml:space="preserve"> 13(9): e0203848. https://doi.org/10.1371/journal.pone.0203848</w:t>
-      </w:r>
-    </w:p>
-    <w:p>
-      <w:pPr>
-        <w:tabs>
-          <w:tab w:val="left" w:pos="1985"/>
-        </w:tabs>
-        <w:spacing w:line="276" w:lineRule="auto"/>
-        <w:rPr>
-          <w:rFonts w:ascii="Arial" w:hAnsi="Arial" w:cs="Arial"/>
-          <w:b/>
-          <w:sz w:val="22"/>
-          <w:u w:val="single"/>
-        </w:rPr>
-      </w:pPr>
-    </w:p>
-    <w:p>
-      <w:pPr>
-        <w:tabs>
-          <w:tab w:val="left" w:pos="1985"/>
-        </w:tabs>
-        <w:spacing w:line="276" w:lineRule="auto"/>
-        <w:rPr>
-          <w:rFonts w:ascii="Arial" w:hAnsi="Arial" w:cs="Arial"/>
-          <w:b/>
-          <w:sz w:val="22"/>
-          <w:u w:val="single"/>
-        </w:rPr>
-      </w:pPr>
-      <w:r>
-        <w:rPr>
-          <w:rFonts w:ascii="Arial" w:hAnsi="Arial" w:cs="Arial"/>
-          <w:b/>
-          <w:sz w:val="22"/>
-          <w:u w:val="single"/>
-        </w:rPr>
-        <w:t>Talks</w:t>
-      </w:r>
-    </w:p>
-    <w:p>
-      <w:pPr>
-        <w:tabs>
-          <w:tab w:val="left" w:pos="1985"/>
-        </w:tabs>
-        <w:spacing w:line="276" w:lineRule="auto"/>
-        <w:rPr>
-          <w:rFonts w:ascii="Arial" w:hAnsi="Arial" w:cs="Arial"/>
-          <w:sz w:val="22"/>
-        </w:rPr>
-      </w:pPr>
-      <w:r>
-        <w:rPr>
-          <w:rFonts w:ascii="Arial" w:hAnsi="Arial" w:cs="Arial"/>
-          <w:b/>
-          <w:sz w:val="22"/>
-        </w:rPr>
-        <w:t>Ngiam, W.X.Q.</w:t>
-      </w:r>
-      <w:r>
-        <w:rPr>
-          <w:rFonts w:ascii="Arial" w:hAnsi="Arial" w:cs="Arial"/>
-          <w:sz w:val="22"/>
-        </w:rPr>
-        <w:t xml:space="preserve">, </w:t>
-      </w:r>
-      <w:proofErr w:type="spellStart"/>
-      <w:r>
-        <w:rPr>
-          <w:rFonts w:ascii="Arial" w:hAnsi="Arial" w:cs="Arial"/>
-          <w:sz w:val="22"/>
-        </w:rPr>
-        <w:t>Khaw</w:t>
-      </w:r>
-      <w:proofErr w:type="spellEnd"/>
-      <w:r>
-        <w:rPr>
-          <w:rFonts w:ascii="Arial" w:hAnsi="Arial" w:cs="Arial"/>
-          <w:sz w:val="22"/>
-        </w:rPr>
-        <w:t xml:space="preserve">, K.L.C., Holcombe, A.O., </w:t>
-      </w:r>
-      <w:proofErr w:type="spellStart"/>
-      <w:r>
-        <w:rPr>
-          <w:rFonts w:ascii="Arial" w:hAnsi="Arial" w:cs="Arial"/>
-          <w:sz w:val="22"/>
-        </w:rPr>
-        <w:t>Goodbourn</w:t>
-      </w:r>
-      <w:proofErr w:type="spellEnd"/>
-      <w:r>
-        <w:rPr>
-          <w:rFonts w:ascii="Arial" w:hAnsi="Arial" w:cs="Arial"/>
-          <w:sz w:val="22"/>
-        </w:rPr>
-        <w:t xml:space="preserve">, P.T. (2018, April). Training recognition familiarity does not improve visual working memory performance. </w:t>
-      </w:r>
-      <w:r>
-        <w:rPr>
-          <w:rFonts w:ascii="Arial" w:hAnsi="Arial" w:cs="Arial"/>
-          <w:i/>
-          <w:sz w:val="22"/>
-        </w:rPr>
-        <w:t>45</w:t>
-      </w:r>
-      <w:r>
-        <w:rPr>
-          <w:rFonts w:ascii="Arial" w:hAnsi="Arial" w:cs="Arial"/>
-          <w:i/>
-          <w:sz w:val="22"/>
-          <w:vertAlign w:val="superscript"/>
-        </w:rPr>
-        <w:t>th</w:t>
-      </w:r>
-      <w:r>
-        <w:rPr>
-          <w:rFonts w:ascii="Arial" w:hAnsi="Arial" w:cs="Arial"/>
-          <w:i/>
-          <w:sz w:val="22"/>
-        </w:rPr>
-        <w:t xml:space="preserve"> Annual Conference of the Australasian Society for Experimental Psychology, </w:t>
-      </w:r>
-      <w:r>
-        <w:rPr>
-          <w:rFonts w:ascii="Arial" w:hAnsi="Arial" w:cs="Arial"/>
-          <w:sz w:val="22"/>
-        </w:rPr>
-        <w:t>Hobart, Australia.</w:t>
-      </w:r>
-    </w:p>
-    <w:p>
-      <w:pPr>
-        <w:tabs>
-          <w:tab w:val="left" w:pos="1985"/>
-        </w:tabs>
-        <w:spacing w:line="276" w:lineRule="auto"/>
-        <w:rPr>
-          <w:rFonts w:ascii="Arial" w:hAnsi="Arial" w:cs="Arial"/>
-          <w:b/>
-          <w:sz w:val="22"/>
-        </w:rPr>
-      </w:pPr>
-    </w:p>
-    <w:p>
-      <w:pPr>
-        <w:tabs>
-          <w:tab w:val="left" w:pos="1985"/>
-        </w:tabs>
-        <w:spacing w:line="276" w:lineRule="auto"/>
-        <w:rPr>
-          <w:rFonts w:ascii="Arial" w:hAnsi="Arial" w:cs="Arial"/>
-          <w:sz w:val="22"/>
-        </w:rPr>
-      </w:pPr>
-      <w:r>
-        <w:rPr>
-          <w:rFonts w:ascii="Arial" w:hAnsi="Arial" w:cs="Arial"/>
-          <w:b/>
-          <w:sz w:val="22"/>
-        </w:rPr>
-        <w:t>Ngiam, W.X.Q.</w:t>
-      </w:r>
-      <w:r>
-        <w:rPr>
-          <w:rFonts w:ascii="Arial" w:hAnsi="Arial" w:cs="Arial"/>
-          <w:sz w:val="22"/>
-        </w:rPr>
-        <w:t xml:space="preserve">, Brissenden, J.A., </w:t>
-      </w:r>
-      <w:proofErr w:type="spellStart"/>
-      <w:r>
-        <w:rPr>
-          <w:rFonts w:ascii="Arial" w:hAnsi="Arial" w:cs="Arial"/>
-          <w:sz w:val="22"/>
-        </w:rPr>
-        <w:t>Awh</w:t>
-      </w:r>
-      <w:proofErr w:type="spellEnd"/>
-      <w:r>
-        <w:rPr>
-          <w:rFonts w:ascii="Arial" w:hAnsi="Arial" w:cs="Arial"/>
-          <w:sz w:val="22"/>
-        </w:rPr>
-        <w:t xml:space="preserve">, E. (2017, April). Enhancing visual working memory performance using statistical regularities requires explicit awareness. </w:t>
-      </w:r>
-      <w:r>
-        <w:rPr>
-          <w:rFonts w:ascii="Arial" w:hAnsi="Arial" w:cs="Arial"/>
-          <w:i/>
-          <w:sz w:val="22"/>
-        </w:rPr>
-        <w:t>44</w:t>
-      </w:r>
-      <w:r>
-        <w:rPr>
-          <w:rFonts w:ascii="Arial" w:hAnsi="Arial" w:cs="Arial"/>
-          <w:i/>
-          <w:sz w:val="22"/>
-          <w:vertAlign w:val="superscript"/>
-        </w:rPr>
-        <w:t>th</w:t>
-      </w:r>
-      <w:r>
-        <w:rPr>
-          <w:rFonts w:ascii="Arial" w:hAnsi="Arial" w:cs="Arial"/>
-          <w:i/>
-          <w:sz w:val="22"/>
-        </w:rPr>
-        <w:t xml:space="preserve"> Annual Conference of the Australasian Society for Experimental Psychology, </w:t>
-      </w:r>
-      <w:r>
-        <w:rPr>
-          <w:rFonts w:ascii="Arial" w:hAnsi="Arial" w:cs="Arial"/>
-          <w:sz w:val="22"/>
-        </w:rPr>
-        <w:t>Newcastle, Australia.</w:t>
-      </w:r>
-    </w:p>
-    <w:p>
-      <w:pPr>
-        <w:tabs>
-          <w:tab w:val="left" w:pos="1985"/>
-        </w:tabs>
-        <w:spacing w:line="276" w:lineRule="auto"/>
-        <w:rPr>
-          <w:rFonts w:ascii="Arial" w:hAnsi="Arial" w:cs="Arial"/>
-          <w:b/>
-          <w:sz w:val="22"/>
-        </w:rPr>
-      </w:pPr>
-    </w:p>
-    <w:p>
-      <w:pPr>
-        <w:tabs>
-          <w:tab w:val="left" w:pos="1985"/>
-        </w:tabs>
-        <w:spacing w:line="276" w:lineRule="auto"/>
-        <w:rPr>
-          <w:rFonts w:ascii="Arial" w:hAnsi="Arial" w:cs="Arial"/>
-          <w:b/>
-          <w:sz w:val="22"/>
-          <w:u w:val="single"/>
-        </w:rPr>
-      </w:pPr>
-      <w:r>
-        <w:rPr>
-          <w:rFonts w:ascii="Arial" w:hAnsi="Arial" w:cs="Arial"/>
-          <w:b/>
-          <w:sz w:val="22"/>
-          <w:u w:val="single"/>
-        </w:rPr>
-        <w:t>Posters</w:t>
-      </w:r>
-    </w:p>
-    <w:p>
-      <w:pPr>
-        <w:tabs>
-          <w:tab w:val="left" w:pos="1985"/>
-        </w:tabs>
-        <w:spacing w:line="276" w:lineRule="auto"/>
-        <w:rPr>
-          <w:rFonts w:ascii="Arial" w:hAnsi="Arial" w:cs="Arial"/>
-          <w:bCs/>
-          <w:sz w:val="22"/>
-        </w:rPr>
-      </w:pPr>
-      <w:r>
-        <w:rPr>
-          <w:rFonts w:ascii="Arial" w:hAnsi="Arial" w:cs="Arial"/>
-          <w:b/>
-          <w:sz w:val="22"/>
-        </w:rPr>
-        <w:t xml:space="preserve">Ngiam, W.X.Q., </w:t>
-      </w:r>
-      <w:proofErr w:type="spellStart"/>
-      <w:r>
-        <w:rPr>
-          <w:rFonts w:ascii="Arial" w:hAnsi="Arial" w:cs="Arial"/>
-          <w:bCs/>
-          <w:sz w:val="22"/>
-        </w:rPr>
-        <w:t>Awh</w:t>
-      </w:r>
-      <w:proofErr w:type="spellEnd"/>
-      <w:r>
-        <w:rPr>
-          <w:rFonts w:ascii="Arial" w:hAnsi="Arial" w:cs="Arial"/>
-          <w:bCs/>
-          <w:sz w:val="22"/>
-        </w:rPr>
-        <w:t>, E., Holcombe, A. O. (2019, May). Examin</w:t>
-      </w:r>
-      <w:r>
-        <w:rPr>
-          <w:rFonts w:ascii="Arial" w:hAnsi="Arial" w:cs="Arial"/>
-          <w:bCs/>
-          <w:sz w:val="22"/>
-        </w:rPr>
-        <w:t>in</w:t>
-      </w:r>
-      <w:r>
-        <w:rPr>
-          <w:rFonts w:ascii="Arial" w:hAnsi="Arial" w:cs="Arial"/>
-          <w:bCs/>
-          <w:sz w:val="22"/>
-        </w:rPr>
-        <w:t xml:space="preserve">g the effects of memory compression with contralateral delay activity. </w:t>
-      </w:r>
-      <w:r>
-        <w:rPr>
-          <w:rFonts w:ascii="Arial" w:hAnsi="Arial" w:cs="Arial"/>
-          <w:bCs/>
-          <w:i/>
-          <w:iCs/>
-          <w:sz w:val="22"/>
-        </w:rPr>
-        <w:t>19</w:t>
-      </w:r>
-      <w:r>
-        <w:rPr>
-          <w:rFonts w:ascii="Arial" w:hAnsi="Arial" w:cs="Arial"/>
-          <w:bCs/>
-          <w:i/>
-          <w:iCs/>
-          <w:sz w:val="22"/>
-          <w:vertAlign w:val="superscript"/>
-        </w:rPr>
-        <w:t>th</w:t>
-      </w:r>
-      <w:r>
-        <w:rPr>
-          <w:rFonts w:ascii="Arial" w:hAnsi="Arial" w:cs="Arial"/>
-          <w:bCs/>
-          <w:i/>
-          <w:iCs/>
-          <w:sz w:val="22"/>
-        </w:rPr>
-        <w:t xml:space="preserve"> Annual Meeting of the Vision Sciences Society</w:t>
-      </w:r>
-      <w:r>
-        <w:rPr>
-          <w:rFonts w:ascii="Arial" w:hAnsi="Arial" w:cs="Arial"/>
-          <w:bCs/>
-          <w:sz w:val="22"/>
-        </w:rPr>
-        <w:t>, Florida, United States.</w:t>
-      </w:r>
-    </w:p>
-    <w:p>
-      <w:pPr>
-        <w:tabs>
-          <w:tab w:val="left" w:pos="1985"/>
-        </w:tabs>
-        <w:spacing w:line="276" w:lineRule="auto"/>
-        <w:rPr>
-          <w:rFonts w:ascii="Arial" w:hAnsi="Arial" w:cs="Arial"/>
-          <w:bCs/>
-          <w:sz w:val="22"/>
-        </w:rPr>
-      </w:pPr>
-    </w:p>
-    <w:p>
-      <w:pPr>
-        <w:tabs>
-          <w:tab w:val="left" w:pos="1985"/>
-        </w:tabs>
-        <w:spacing w:line="276" w:lineRule="auto"/>
-        <w:rPr>
-          <w:rFonts w:ascii="Arial" w:hAnsi="Arial" w:cs="Arial"/>
-          <w:bCs/>
-          <w:sz w:val="22"/>
-        </w:rPr>
-      </w:pPr>
-      <w:r>
-        <w:rPr>
-          <w:rFonts w:ascii="Arial" w:hAnsi="Arial" w:cs="Arial"/>
-          <w:b/>
-          <w:sz w:val="22"/>
-        </w:rPr>
-        <w:t xml:space="preserve">Ngiam, W.X.Q., </w:t>
-      </w:r>
-      <w:proofErr w:type="spellStart"/>
-      <w:r>
-        <w:rPr>
-          <w:rFonts w:ascii="Arial" w:hAnsi="Arial" w:cs="Arial"/>
-          <w:bCs/>
-          <w:sz w:val="22"/>
-        </w:rPr>
-        <w:t>Khaw</w:t>
-      </w:r>
-      <w:proofErr w:type="spellEnd"/>
-      <w:r>
-        <w:rPr>
-          <w:rFonts w:ascii="Arial" w:hAnsi="Arial" w:cs="Arial"/>
-          <w:bCs/>
-          <w:sz w:val="22"/>
-        </w:rPr>
-        <w:t xml:space="preserve">, K.L.C., Holcombe, A. O., </w:t>
-      </w:r>
-      <w:proofErr w:type="spellStart"/>
-      <w:r>
-        <w:rPr>
-          <w:rFonts w:ascii="Arial" w:hAnsi="Arial" w:cs="Arial"/>
-          <w:bCs/>
-          <w:sz w:val="22"/>
-        </w:rPr>
-        <w:t>Goodbourn</w:t>
-      </w:r>
-      <w:proofErr w:type="spellEnd"/>
-      <w:r>
-        <w:rPr>
-          <w:rFonts w:ascii="Arial" w:hAnsi="Arial" w:cs="Arial"/>
-          <w:bCs/>
-          <w:sz w:val="22"/>
-        </w:rPr>
-        <w:t xml:space="preserve">, P.T. (2018, November). Training recognition familiarity is insufficient to improve visual working memory. </w:t>
-      </w:r>
-      <w:r>
-        <w:rPr>
-          <w:rFonts w:ascii="Arial" w:hAnsi="Arial" w:cs="Arial"/>
-          <w:bCs/>
-          <w:i/>
-          <w:iCs/>
-          <w:sz w:val="22"/>
-        </w:rPr>
-        <w:t>59</w:t>
-      </w:r>
-      <w:r>
-        <w:rPr>
-          <w:rFonts w:ascii="Arial" w:hAnsi="Arial" w:cs="Arial"/>
-          <w:bCs/>
-          <w:i/>
-          <w:iCs/>
-          <w:sz w:val="22"/>
-          <w:vertAlign w:val="superscript"/>
-        </w:rPr>
-        <w:t>th</w:t>
-      </w:r>
-      <w:r>
-        <w:rPr>
-          <w:rFonts w:ascii="Arial" w:hAnsi="Arial" w:cs="Arial"/>
-          <w:bCs/>
-          <w:i/>
-          <w:iCs/>
-          <w:sz w:val="22"/>
-        </w:rPr>
-        <w:t xml:space="preserve"> Annual Meeting of the Psychonomic Society, </w:t>
-      </w:r>
-      <w:r>
-        <w:rPr>
-          <w:rFonts w:ascii="Arial" w:hAnsi="Arial" w:cs="Arial"/>
-          <w:bCs/>
-          <w:sz w:val="22"/>
-        </w:rPr>
-        <w:t>New Orleans, United States.</w:t>
-      </w:r>
-    </w:p>
-    <w:p>
-      <w:pPr>
-        <w:tabs>
-          <w:tab w:val="left" w:pos="1985"/>
-        </w:tabs>
-        <w:spacing w:line="276" w:lineRule="auto"/>
-        <w:rPr>
-          <w:rFonts w:ascii="Arial" w:hAnsi="Arial" w:cs="Arial"/>
-          <w:b/>
-          <w:sz w:val="22"/>
-        </w:rPr>
-      </w:pPr>
-    </w:p>
-    <w:p>
-      <w:pPr>
-        <w:tabs>
-          <w:tab w:val="left" w:pos="1985"/>
-        </w:tabs>
-        <w:spacing w:line="276" w:lineRule="auto"/>
-        <w:rPr>
-          <w:rFonts w:ascii="Arial" w:hAnsi="Arial" w:cs="Arial"/>
-          <w:sz w:val="22"/>
-        </w:rPr>
-      </w:pPr>
-      <w:r>
-        <w:rPr>
-          <w:rFonts w:ascii="Arial" w:hAnsi="Arial" w:cs="Arial"/>
-          <w:b/>
-          <w:sz w:val="22"/>
-        </w:rPr>
-        <w:t>Ngiam, W.X.Q.</w:t>
-      </w:r>
-      <w:r>
-        <w:rPr>
-          <w:rFonts w:ascii="Arial" w:hAnsi="Arial" w:cs="Arial"/>
-          <w:sz w:val="22"/>
-        </w:rPr>
-        <w:t xml:space="preserve">, Brissenden, J.A., </w:t>
-      </w:r>
-      <w:proofErr w:type="spellStart"/>
-      <w:r>
-        <w:rPr>
-          <w:rFonts w:ascii="Arial" w:hAnsi="Arial" w:cs="Arial"/>
-          <w:sz w:val="22"/>
-        </w:rPr>
-        <w:t>Awh</w:t>
-      </w:r>
-      <w:proofErr w:type="spellEnd"/>
-      <w:r>
-        <w:rPr>
-          <w:rFonts w:ascii="Arial" w:hAnsi="Arial" w:cs="Arial"/>
-          <w:sz w:val="22"/>
-        </w:rPr>
-        <w:t xml:space="preserve">, E. (2017, May). Memory compression using statistical regularities requires explicit awareness. </w:t>
-      </w:r>
-      <w:r>
-        <w:rPr>
-          <w:rFonts w:ascii="Arial" w:hAnsi="Arial" w:cs="Arial"/>
-          <w:i/>
-          <w:sz w:val="22"/>
-        </w:rPr>
-        <w:t>17</w:t>
-      </w:r>
-      <w:r>
-        <w:rPr>
-          <w:rFonts w:ascii="Arial" w:hAnsi="Arial" w:cs="Arial"/>
-          <w:i/>
-          <w:sz w:val="22"/>
-          <w:vertAlign w:val="superscript"/>
-        </w:rPr>
-        <w:t>th</w:t>
-      </w:r>
-      <w:r>
-        <w:rPr>
-          <w:rFonts w:ascii="Arial" w:hAnsi="Arial" w:cs="Arial"/>
-          <w:i/>
-          <w:sz w:val="22"/>
-        </w:rPr>
-        <w:t xml:space="preserve"> Annual Meeting of the Vision Sciences Society</w:t>
-      </w:r>
-      <w:r>
-        <w:rPr>
-          <w:rFonts w:ascii="Arial" w:hAnsi="Arial" w:cs="Arial"/>
-          <w:sz w:val="22"/>
-        </w:rPr>
-        <w:t>, Florida, United States.</w:t>
-      </w:r>
-    </w:p>
-    <w:p>
-      <w:pPr>
-        <w:tabs>
-          <w:tab w:val="left" w:pos="1985"/>
-        </w:tabs>
-        <w:spacing w:line="276" w:lineRule="auto"/>
-        <w:rPr>
-          <w:rFonts w:ascii="Arial" w:hAnsi="Arial" w:cs="Arial"/>
-          <w:sz w:val="22"/>
-        </w:rPr>
-      </w:pPr>
-    </w:p>
-    <w:p>
-      <w:pPr>
-        <w:tabs>
-          <w:tab w:val="left" w:pos="1985"/>
-        </w:tabs>
-        <w:spacing w:line="276" w:lineRule="auto"/>
-        <w:rPr>
-          <w:rFonts w:ascii="Arial" w:hAnsi="Arial" w:cs="Arial"/>
-          <w:sz w:val="22"/>
-        </w:rPr>
-      </w:pPr>
-      <w:r>
-        <w:rPr>
-          <w:rFonts w:ascii="Arial" w:hAnsi="Arial" w:cs="Arial"/>
-          <w:b/>
-          <w:sz w:val="22"/>
-        </w:rPr>
-        <w:t xml:space="preserve">Ngiam, W.X.Q., </w:t>
-      </w:r>
-      <w:proofErr w:type="spellStart"/>
-      <w:r>
-        <w:rPr>
-          <w:rFonts w:ascii="Arial" w:hAnsi="Arial" w:cs="Arial"/>
-          <w:sz w:val="22"/>
-        </w:rPr>
-        <w:t>Goodbourn</w:t>
-      </w:r>
-      <w:proofErr w:type="spellEnd"/>
-      <w:r>
-        <w:rPr>
-          <w:rFonts w:ascii="Arial" w:hAnsi="Arial" w:cs="Arial"/>
-          <w:sz w:val="22"/>
-        </w:rPr>
-        <w:t xml:space="preserve">, P.T. (2016, November). Familiarity, but not visual complexity, affects letter encoding in visual working memory. </w:t>
-      </w:r>
-      <w:r>
-        <w:rPr>
-          <w:rFonts w:ascii="Arial" w:hAnsi="Arial" w:cs="Arial"/>
-          <w:i/>
-          <w:sz w:val="22"/>
-        </w:rPr>
-        <w:t>57</w:t>
-      </w:r>
-      <w:r>
-        <w:rPr>
-          <w:rFonts w:ascii="Arial" w:hAnsi="Arial" w:cs="Arial"/>
-          <w:i/>
-          <w:sz w:val="22"/>
-          <w:vertAlign w:val="superscript"/>
-        </w:rPr>
-        <w:t>th</w:t>
-      </w:r>
-      <w:r>
-        <w:rPr>
-          <w:rFonts w:ascii="Arial" w:hAnsi="Arial" w:cs="Arial"/>
-          <w:i/>
-          <w:sz w:val="22"/>
-        </w:rPr>
-        <w:t xml:space="preserve"> Annual Meeting of the Psychonomic Society</w:t>
-      </w:r>
-      <w:r>
-        <w:rPr>
-          <w:rFonts w:ascii="Arial" w:hAnsi="Arial" w:cs="Arial"/>
-          <w:sz w:val="22"/>
-        </w:rPr>
-        <w:t>, Boston, United States.</w:t>
-      </w:r>
-    </w:p>
-    <w:p>
-      <w:pPr>
-        <w:tabs>
-          <w:tab w:val="left" w:pos="1985"/>
-        </w:tabs>
-        <w:spacing w:line="276" w:lineRule="auto"/>
-        <w:rPr>
-          <w:rFonts w:ascii="Arial" w:hAnsi="Arial" w:cs="Arial"/>
-          <w:sz w:val="22"/>
-        </w:rPr>
-      </w:pPr>
-    </w:p>
-    <w:p>
-      <w:pPr>
-        <w:tabs>
-          <w:tab w:val="left" w:pos="1985"/>
-        </w:tabs>
-        <w:spacing w:line="276" w:lineRule="auto"/>
-        <w:rPr>
-          <w:rFonts w:ascii="Arial" w:hAnsi="Arial" w:cs="Arial"/>
-          <w:sz w:val="22"/>
-        </w:rPr>
-      </w:pPr>
-      <w:r>
-        <w:rPr>
-          <w:rFonts w:ascii="Arial" w:hAnsi="Arial" w:cs="Arial"/>
-          <w:b/>
-          <w:sz w:val="22"/>
-        </w:rPr>
-        <w:t>Ngiam, W.X.Q.</w:t>
-      </w:r>
-      <w:r>
-        <w:rPr>
-          <w:rFonts w:ascii="Arial" w:hAnsi="Arial" w:cs="Arial"/>
-          <w:sz w:val="22"/>
-        </w:rPr>
-        <w:t xml:space="preserve">, </w:t>
-      </w:r>
-      <w:proofErr w:type="spellStart"/>
-      <w:r>
-        <w:rPr>
-          <w:rFonts w:ascii="Arial" w:hAnsi="Arial" w:cs="Arial"/>
-          <w:sz w:val="22"/>
-        </w:rPr>
-        <w:t>Goodbourn</w:t>
-      </w:r>
-      <w:proofErr w:type="spellEnd"/>
-      <w:r>
-        <w:rPr>
-          <w:rFonts w:ascii="Arial" w:hAnsi="Arial" w:cs="Arial"/>
-          <w:sz w:val="22"/>
-        </w:rPr>
-        <w:t xml:space="preserve">, P.T. (2015, April). Encoding and capacity limits of visual working memory are not set by stimulus complexity. </w:t>
-      </w:r>
-      <w:r>
-        <w:rPr>
-          <w:rFonts w:ascii="Arial" w:hAnsi="Arial" w:cs="Arial"/>
-          <w:i/>
-          <w:sz w:val="22"/>
-        </w:rPr>
-        <w:t>42</w:t>
-      </w:r>
-      <w:r>
-        <w:rPr>
-          <w:rFonts w:ascii="Arial" w:hAnsi="Arial" w:cs="Arial"/>
-          <w:i/>
-          <w:sz w:val="22"/>
-          <w:vertAlign w:val="superscript"/>
-        </w:rPr>
-        <w:t>nd</w:t>
-      </w:r>
-      <w:r>
-        <w:rPr>
-          <w:rFonts w:ascii="Arial" w:hAnsi="Arial" w:cs="Arial"/>
-          <w:i/>
-          <w:sz w:val="22"/>
-        </w:rPr>
-        <w:t xml:space="preserve"> Annual Conference of the Australasian Society for Experimental Psychology</w:t>
-      </w:r>
-      <w:r>
-        <w:rPr>
-          <w:rFonts w:ascii="Arial" w:hAnsi="Arial" w:cs="Arial"/>
-          <w:sz w:val="22"/>
-        </w:rPr>
-        <w:t>, Sydney, Australia.</w:t>
-      </w:r>
-    </w:p>
-    <w:p>
-      <w:pPr>
-        <w:tabs>
-          <w:tab w:val="left" w:pos="1985"/>
-        </w:tabs>
-        <w:spacing w:line="276" w:lineRule="auto"/>
-        <w:rPr>
-          <w:rFonts w:ascii="Arial" w:hAnsi="Arial" w:cs="Arial"/>
-          <w:sz w:val="22"/>
-        </w:rPr>
-      </w:pPr>
-    </w:p>
-    <w:p>
-      <w:pPr>
-        <w:tabs>
-          <w:tab w:val="left" w:pos="1985"/>
-        </w:tabs>
-        <w:spacing w:line="276" w:lineRule="auto"/>
-        <w:rPr>
-          <w:rFonts w:ascii="Arial" w:hAnsi="Arial" w:cs="Arial"/>
-          <w:b/>
-          <w:bCs/>
-          <w:sz w:val="22"/>
-          <w:u w:val="single"/>
-        </w:rPr>
-      </w:pPr>
-      <w:r>
-        <w:rPr>
-          <w:rFonts w:ascii="Arial" w:hAnsi="Arial" w:cs="Arial"/>
-          <w:b/>
-          <w:bCs/>
-          <w:sz w:val="22"/>
-          <w:u w:val="single"/>
-        </w:rPr>
-        <w:t>Journals Reviewed For</w:t>
-      </w:r>
-    </w:p>
-    <w:p>
-      <w:pPr>
-        <w:tabs>
-          <w:tab w:val="left" w:pos="1985"/>
-        </w:tabs>
-        <w:spacing w:line="276" w:lineRule="auto"/>
-        <w:rPr>
-          <w:rFonts w:ascii="Arial" w:hAnsi="Arial" w:cs="Arial"/>
-          <w:i/>
-          <w:iCs/>
-          <w:sz w:val="22"/>
-        </w:rPr>
-      </w:pPr>
-      <w:r>
-        <w:rPr>
-          <w:rFonts w:ascii="Arial" w:hAnsi="Arial" w:cs="Arial"/>
-          <w:i/>
-          <w:iCs/>
-          <w:sz w:val="22"/>
-        </w:rPr>
-        <w:t>Journal of Experimental Psychology:</w:t>
       </w:r>
       <w:bookmarkStart w:id="0" w:name="_GoBack"/>
       <w:bookmarkEnd w:id="0"/>
-      <w:r>
-        <w:rPr>
-          <w:rFonts w:ascii="Arial" w:hAnsi="Arial" w:cs="Arial"/>
+    </w:p>
+    <w:p>
+      <w:pPr>
+        <w:tabs>
+          <w:tab w:val="left" w:pos="1985"/>
+        </w:tabs>
+        <w:spacing w:line="276" w:lineRule="auto"/>
+        <w:rPr>
+          <w:rFonts w:ascii="Arial" w:hAnsi="Arial" w:cs="Arial"/>
+          <w:sz w:val="22"/>
+        </w:rPr>
+      </w:pPr>
+    </w:p>
+    <w:p>
+      <w:pPr>
+        <w:tabs>
+          <w:tab w:val="left" w:pos="1985"/>
+        </w:tabs>
+        <w:spacing w:line="276" w:lineRule="auto"/>
+        <w:rPr>
+          <w:rFonts w:ascii="Arial" w:hAnsi="Arial" w:cs="Arial"/>
+          <w:sz w:val="22"/>
+        </w:rPr>
+      </w:pPr>
+      <w:r>
+        <w:rPr>
+          <w:rFonts w:ascii="Arial" w:hAnsi="Arial" w:cs="Arial"/>
+          <w:sz w:val="22"/>
+        </w:rPr>
+        <w:t xml:space="preserve">Bateman, J.E., Birney, D. P., </w:t>
+      </w:r>
+      <w:r>
+        <w:rPr>
+          <w:rFonts w:ascii="Arial" w:hAnsi="Arial" w:cs="Arial"/>
+          <w:b/>
+          <w:sz w:val="22"/>
+        </w:rPr>
+        <w:t>Ngiam, W.X.Q</w:t>
+      </w:r>
+      <w:r>
+        <w:rPr>
+          <w:rFonts w:ascii="Arial" w:hAnsi="Arial" w:cs="Arial"/>
+          <w:sz w:val="22"/>
+        </w:rPr>
+        <w:t>. (</w:t>
+      </w:r>
+      <w:r>
+        <w:rPr>
+          <w:rFonts w:ascii="Arial" w:hAnsi="Arial" w:cs="Arial"/>
+          <w:sz w:val="22"/>
+        </w:rPr>
+        <w:t>2018</w:t>
+      </w:r>
+      <w:r>
+        <w:rPr>
+          <w:rFonts w:ascii="Arial" w:hAnsi="Arial" w:cs="Arial"/>
+          <w:sz w:val="22"/>
+        </w:rPr>
+        <w:t>). Relational encoding in visual working memory: Change detection performance is better fo</w:t>
+      </w:r>
+      <w:r>
+        <w:rPr>
+          <w:rFonts w:ascii="Arial" w:hAnsi="Arial" w:cs="Arial"/>
+          <w:sz w:val="22"/>
+        </w:rPr>
+        <w:t xml:space="preserve">r violations in group relations. </w:t>
+      </w:r>
+      <w:r>
+        <w:rPr>
+          <w:rFonts w:ascii="Arial" w:hAnsi="Arial" w:cs="Arial"/>
+          <w:i/>
+          <w:sz w:val="22"/>
+        </w:rPr>
+        <w:t>PLOS ONE</w:t>
+      </w:r>
+      <w:r>
+        <w:rPr>
+          <w:rFonts w:ascii="Arial" w:hAnsi="Arial" w:cs="Arial"/>
+          <w:sz w:val="22"/>
+        </w:rPr>
+        <w:t xml:space="preserve"> 13(9): e0203848. https://doi.org/10.1371/journal.pone.0203848</w:t>
+      </w:r>
+    </w:p>
+    <w:p>
+      <w:pPr>
+        <w:tabs>
+          <w:tab w:val="left" w:pos="1985"/>
+        </w:tabs>
+        <w:spacing w:line="276" w:lineRule="auto"/>
+        <w:rPr>
+          <w:rFonts w:ascii="Arial" w:hAnsi="Arial" w:cs="Arial"/>
+          <w:b/>
+          <w:sz w:val="22"/>
+          <w:u w:val="single"/>
+        </w:rPr>
+      </w:pPr>
+    </w:p>
+    <w:p>
+      <w:pPr>
+        <w:tabs>
+          <w:tab w:val="left" w:pos="1985"/>
+        </w:tabs>
+        <w:spacing w:line="276" w:lineRule="auto"/>
+        <w:rPr>
+          <w:rFonts w:ascii="Arial" w:hAnsi="Arial" w:cs="Arial"/>
+          <w:b/>
+          <w:sz w:val="22"/>
+          <w:u w:val="single"/>
+        </w:rPr>
+      </w:pPr>
+      <w:r>
+        <w:rPr>
+          <w:rFonts w:ascii="Arial" w:hAnsi="Arial" w:cs="Arial"/>
+          <w:b/>
+          <w:sz w:val="22"/>
+          <w:u w:val="single"/>
+        </w:rPr>
+        <w:t>Talks</w:t>
+      </w:r>
+    </w:p>
+    <w:p>
+      <w:pPr>
+        <w:tabs>
+          <w:tab w:val="left" w:pos="1985"/>
+        </w:tabs>
+        <w:spacing w:line="276" w:lineRule="auto"/>
+        <w:rPr>
+          <w:rFonts w:ascii="Arial" w:hAnsi="Arial" w:cs="Arial"/>
+          <w:sz w:val="22"/>
+        </w:rPr>
+      </w:pPr>
+      <w:r>
+        <w:rPr>
+          <w:rFonts w:ascii="Arial" w:hAnsi="Arial" w:cs="Arial"/>
+          <w:b/>
+          <w:sz w:val="22"/>
+        </w:rPr>
+        <w:t>Ngiam, W.X.Q.</w:t>
+      </w:r>
+      <w:r>
+        <w:rPr>
+          <w:rFonts w:ascii="Arial" w:hAnsi="Arial" w:cs="Arial"/>
+          <w:sz w:val="22"/>
+        </w:rPr>
+        <w:t xml:space="preserve">, Khaw, K.L.C., Holcombe, A.O., Goodbourn, P.T. (2018, April). Training recognition familiarity does not improve visual working memory performance. </w:t>
+      </w:r>
+      <w:r>
+        <w:rPr>
+          <w:rFonts w:ascii="Arial" w:hAnsi="Arial" w:cs="Arial"/>
+          <w:i/>
+          <w:sz w:val="22"/>
+        </w:rPr>
+        <w:t>45</w:t>
+      </w:r>
+      <w:r>
+        <w:rPr>
+          <w:rFonts w:ascii="Arial" w:hAnsi="Arial" w:cs="Arial"/>
+          <w:i/>
+          <w:sz w:val="22"/>
+          <w:vertAlign w:val="superscript"/>
+        </w:rPr>
+        <w:t>th</w:t>
+      </w:r>
+      <w:r>
+        <w:rPr>
+          <w:rFonts w:ascii="Arial" w:hAnsi="Arial" w:cs="Arial"/>
+          <w:i/>
+          <w:sz w:val="22"/>
+        </w:rPr>
+        <w:t xml:space="preserve"> Annual Conference of the Australasian Society for Experimental Psychology, </w:t>
+      </w:r>
+      <w:r>
+        <w:rPr>
+          <w:rFonts w:ascii="Arial" w:hAnsi="Arial" w:cs="Arial"/>
+          <w:sz w:val="22"/>
+        </w:rPr>
+        <w:t>Hobart, Australia.</w:t>
+      </w:r>
+    </w:p>
+    <w:p>
+      <w:pPr>
+        <w:tabs>
+          <w:tab w:val="left" w:pos="1985"/>
+        </w:tabs>
+        <w:spacing w:line="276" w:lineRule="auto"/>
+        <w:rPr>
+          <w:rFonts w:ascii="Arial" w:hAnsi="Arial" w:cs="Arial"/>
+          <w:b/>
+          <w:sz w:val="22"/>
+        </w:rPr>
+      </w:pPr>
+    </w:p>
+    <w:p>
+      <w:pPr>
+        <w:tabs>
+          <w:tab w:val="left" w:pos="1985"/>
+        </w:tabs>
+        <w:spacing w:line="276" w:lineRule="auto"/>
+        <w:rPr>
+          <w:rFonts w:ascii="Arial" w:hAnsi="Arial" w:cs="Arial"/>
+          <w:sz w:val="22"/>
+        </w:rPr>
+      </w:pPr>
+      <w:r>
+        <w:rPr>
+          <w:rFonts w:ascii="Arial" w:hAnsi="Arial" w:cs="Arial"/>
+          <w:b/>
+          <w:sz w:val="22"/>
+        </w:rPr>
+        <w:t>Ngiam, W.X.Q.</w:t>
+      </w:r>
+      <w:r>
+        <w:rPr>
+          <w:rFonts w:ascii="Arial" w:hAnsi="Arial" w:cs="Arial"/>
+          <w:sz w:val="22"/>
+        </w:rPr>
+        <w:t xml:space="preserve">, Brissenden, J.A., Awh, E. (2017, April). Enhancing visual working memory performance using statistical regularities requires explicit awareness. </w:t>
+      </w:r>
+      <w:r>
+        <w:rPr>
+          <w:rFonts w:ascii="Arial" w:hAnsi="Arial" w:cs="Arial"/>
+          <w:i/>
+          <w:sz w:val="22"/>
+        </w:rPr>
+        <w:t>44</w:t>
+      </w:r>
+      <w:r>
+        <w:rPr>
+          <w:rFonts w:ascii="Arial" w:hAnsi="Arial" w:cs="Arial"/>
+          <w:i/>
+          <w:sz w:val="22"/>
+          <w:vertAlign w:val="superscript"/>
+        </w:rPr>
+        <w:t>th</w:t>
+      </w:r>
+      <w:r>
+        <w:rPr>
+          <w:rFonts w:ascii="Arial" w:hAnsi="Arial" w:cs="Arial"/>
+          <w:i/>
+          <w:sz w:val="22"/>
+        </w:rPr>
+        <w:t xml:space="preserve"> Annual Conference of the Australasian Society for Experimental Psychology, </w:t>
+      </w:r>
+      <w:r>
+        <w:rPr>
+          <w:rFonts w:ascii="Arial" w:hAnsi="Arial" w:cs="Arial"/>
+          <w:sz w:val="22"/>
+        </w:rPr>
+        <w:t>Newcastle, Australia.</w:t>
+      </w:r>
+    </w:p>
+    <w:p>
+      <w:pPr>
+        <w:tabs>
+          <w:tab w:val="left" w:pos="1985"/>
+        </w:tabs>
+        <w:spacing w:line="276" w:lineRule="auto"/>
+        <w:rPr>
+          <w:rFonts w:ascii="Arial" w:hAnsi="Arial" w:cs="Arial"/>
+          <w:b/>
+          <w:sz w:val="22"/>
+        </w:rPr>
+      </w:pPr>
+    </w:p>
+    <w:p>
+      <w:pPr>
+        <w:tabs>
+          <w:tab w:val="left" w:pos="1985"/>
+        </w:tabs>
+        <w:spacing w:line="276" w:lineRule="auto"/>
+        <w:rPr>
+          <w:rFonts w:ascii="Arial" w:hAnsi="Arial" w:cs="Arial"/>
+          <w:b/>
+          <w:sz w:val="22"/>
+          <w:u w:val="single"/>
+        </w:rPr>
+      </w:pPr>
+      <w:r>
+        <w:rPr>
+          <w:rFonts w:ascii="Arial" w:hAnsi="Arial" w:cs="Arial"/>
+          <w:b/>
+          <w:sz w:val="22"/>
+          <w:u w:val="single"/>
+        </w:rPr>
+        <w:t>Posters</w:t>
+      </w:r>
+    </w:p>
+    <w:p>
+      <w:pPr>
+        <w:tabs>
+          <w:tab w:val="left" w:pos="1985"/>
+        </w:tabs>
+        <w:spacing w:line="276" w:lineRule="auto"/>
+        <w:rPr>
+          <w:rFonts w:ascii="Arial" w:hAnsi="Arial" w:cs="Arial"/>
+          <w:bCs/>
+          <w:sz w:val="22"/>
+        </w:rPr>
+      </w:pPr>
+      <w:r>
+        <w:rPr>
+          <w:rFonts w:ascii="Arial" w:hAnsi="Arial" w:cs="Arial"/>
+          <w:b/>
+          <w:sz w:val="22"/>
+        </w:rPr>
+        <w:t xml:space="preserve">Ngiam, W.X.Q., </w:t>
+      </w:r>
+      <w:r>
+        <w:rPr>
+          <w:rFonts w:ascii="Arial" w:hAnsi="Arial" w:cs="Arial"/>
+          <w:bCs/>
+          <w:sz w:val="22"/>
+        </w:rPr>
+        <w:t>Awh, E., Holcombe, A. O. (2019, May). Examin</w:t>
+      </w:r>
+      <w:r>
+        <w:rPr>
+          <w:rFonts w:ascii="Arial" w:hAnsi="Arial" w:cs="Arial"/>
+          <w:bCs/>
+          <w:sz w:val="22"/>
+        </w:rPr>
+        <w:t>in</w:t>
+      </w:r>
+      <w:r>
+        <w:rPr>
+          <w:rFonts w:ascii="Arial" w:hAnsi="Arial" w:cs="Arial"/>
+          <w:bCs/>
+          <w:sz w:val="22"/>
+        </w:rPr>
+        <w:t xml:space="preserve">g the effects of memory compression with contralateral delay activity. </w:t>
+      </w:r>
+      <w:r>
+        <w:rPr>
+          <w:rFonts w:ascii="Arial" w:hAnsi="Arial" w:cs="Arial"/>
+          <w:bCs/>
           <w:i/>
           <w:iCs/>
           <w:sz w:val="22"/>
         </w:rPr>
-        <w:t xml:space="preserve"> Learning, Memory and Cognition.</w:t>
-      </w:r>
-    </w:p>
-    <w:p>
-      <w:pPr>
-        <w:tabs>
-          <w:tab w:val="left" w:pos="1985"/>
-        </w:tabs>
-        <w:spacing w:line="276" w:lineRule="auto"/>
-        <w:rPr>
-          <w:rFonts w:ascii="Arial" w:hAnsi="Arial" w:cs="Arial"/>
+        <w:t>19</w:t>
+      </w:r>
+      <w:r>
+        <w:rPr>
+          <w:rFonts w:ascii="Arial" w:hAnsi="Arial" w:cs="Arial"/>
+          <w:bCs/>
           <w:i/>
           <w:iCs/>
           <w:sz w:val="22"/>
-        </w:rPr>
-      </w:pPr>
-      <w:r>
-        <w:rPr>
-          <w:rFonts w:ascii="Arial" w:hAnsi="Arial" w:cs="Arial"/>
+          <w:vertAlign w:val="superscript"/>
+        </w:rPr>
+        <w:t>th</w:t>
+      </w:r>
+      <w:r>
+        <w:rPr>
+          <w:rFonts w:ascii="Arial" w:hAnsi="Arial" w:cs="Arial"/>
+          <w:bCs/>
           <w:i/>
           <w:iCs/>
           <w:sz w:val="22"/>
         </w:rPr>
+        <w:t xml:space="preserve"> Annual Meeting of the Vision Sciences Society</w:t>
+      </w:r>
+      <w:r>
+        <w:rPr>
+          <w:rFonts w:ascii="Arial" w:hAnsi="Arial" w:cs="Arial"/>
+          <w:bCs/>
+          <w:sz w:val="22"/>
+        </w:rPr>
+        <w:t>, Florida, United States.</w:t>
+      </w:r>
+    </w:p>
+    <w:p>
+      <w:pPr>
+        <w:tabs>
+          <w:tab w:val="left" w:pos="1985"/>
+        </w:tabs>
+        <w:spacing w:line="276" w:lineRule="auto"/>
+        <w:rPr>
+          <w:rFonts w:ascii="Arial" w:hAnsi="Arial" w:cs="Arial"/>
+          <w:bCs/>
+          <w:sz w:val="22"/>
+        </w:rPr>
+      </w:pPr>
+    </w:p>
+    <w:p>
+      <w:pPr>
+        <w:tabs>
+          <w:tab w:val="left" w:pos="1985"/>
+        </w:tabs>
+        <w:spacing w:line="276" w:lineRule="auto"/>
+        <w:rPr>
+          <w:rFonts w:ascii="Arial" w:hAnsi="Arial" w:cs="Arial"/>
+          <w:bCs/>
+          <w:sz w:val="22"/>
+        </w:rPr>
+      </w:pPr>
+      <w:r>
+        <w:rPr>
+          <w:rFonts w:ascii="Arial" w:hAnsi="Arial" w:cs="Arial"/>
+          <w:b/>
+          <w:sz w:val="22"/>
+        </w:rPr>
+        <w:t xml:space="preserve">Ngiam, W.X.Q., </w:t>
+      </w:r>
+      <w:r>
+        <w:rPr>
+          <w:rFonts w:ascii="Arial" w:hAnsi="Arial" w:cs="Arial"/>
+          <w:bCs/>
+          <w:sz w:val="22"/>
+        </w:rPr>
+        <w:t xml:space="preserve">Khaw, K.L.C., Holcombe, A. O., Goodbourn, P.T. (2018, November). Training recognition familiarity is insufficient to improve visual working memory. </w:t>
+      </w:r>
+      <w:r>
+        <w:rPr>
+          <w:rFonts w:ascii="Arial" w:hAnsi="Arial" w:cs="Arial"/>
+          <w:bCs/>
+          <w:i/>
+          <w:iCs/>
+          <w:sz w:val="22"/>
+        </w:rPr>
+        <w:t>59</w:t>
+      </w:r>
+      <w:r>
+        <w:rPr>
+          <w:rFonts w:ascii="Arial" w:hAnsi="Arial" w:cs="Arial"/>
+          <w:bCs/>
+          <w:i/>
+          <w:iCs/>
+          <w:sz w:val="22"/>
+          <w:vertAlign w:val="superscript"/>
+        </w:rPr>
+        <w:t>th</w:t>
+      </w:r>
+      <w:r>
+        <w:rPr>
+          <w:rFonts w:ascii="Arial" w:hAnsi="Arial" w:cs="Arial"/>
+          <w:bCs/>
+          <w:i/>
+          <w:iCs/>
+          <w:sz w:val="22"/>
+        </w:rPr>
+        <w:t xml:space="preserve"> Annual Meeting of the Psychonomic Society, </w:t>
+      </w:r>
+      <w:r>
+        <w:rPr>
+          <w:rFonts w:ascii="Arial" w:hAnsi="Arial" w:cs="Arial"/>
+          <w:bCs/>
+          <w:sz w:val="22"/>
+        </w:rPr>
+        <w:t>New Orleans, United States.</w:t>
+      </w:r>
+    </w:p>
+    <w:p>
+      <w:pPr>
+        <w:tabs>
+          <w:tab w:val="left" w:pos="1985"/>
+        </w:tabs>
+        <w:spacing w:line="276" w:lineRule="auto"/>
+        <w:rPr>
+          <w:rFonts w:ascii="Arial" w:hAnsi="Arial" w:cs="Arial"/>
+          <w:b/>
+          <w:sz w:val="22"/>
+        </w:rPr>
+      </w:pPr>
+    </w:p>
+    <w:p>
+      <w:pPr>
+        <w:tabs>
+          <w:tab w:val="left" w:pos="1985"/>
+        </w:tabs>
+        <w:spacing w:line="276" w:lineRule="auto"/>
+        <w:rPr>
+          <w:rFonts w:ascii="Arial" w:hAnsi="Arial" w:cs="Arial"/>
+          <w:sz w:val="22"/>
+        </w:rPr>
+      </w:pPr>
+      <w:r>
+        <w:rPr>
+          <w:rFonts w:ascii="Arial" w:hAnsi="Arial" w:cs="Arial"/>
+          <w:b/>
+          <w:sz w:val="22"/>
+        </w:rPr>
+        <w:t>Ngiam, W.X.Q.</w:t>
+      </w:r>
+      <w:r>
+        <w:rPr>
+          <w:rFonts w:ascii="Arial" w:hAnsi="Arial" w:cs="Arial"/>
+          <w:sz w:val="22"/>
+        </w:rPr>
+        <w:t xml:space="preserve">, Brissenden, J.A., Awh, E. (2017, May). Memory compression using statistical regularities requires explicit awareness. </w:t>
+      </w:r>
+      <w:r>
+        <w:rPr>
+          <w:rFonts w:ascii="Arial" w:hAnsi="Arial" w:cs="Arial"/>
+          <w:i/>
+          <w:sz w:val="22"/>
+        </w:rPr>
+        <w:t>17</w:t>
+      </w:r>
+      <w:r>
+        <w:rPr>
+          <w:rFonts w:ascii="Arial" w:hAnsi="Arial" w:cs="Arial"/>
+          <w:i/>
+          <w:sz w:val="22"/>
+          <w:vertAlign w:val="superscript"/>
+        </w:rPr>
+        <w:t>th</w:t>
+      </w:r>
+      <w:r>
+        <w:rPr>
+          <w:rFonts w:ascii="Arial" w:hAnsi="Arial" w:cs="Arial"/>
+          <w:i/>
+          <w:sz w:val="22"/>
+        </w:rPr>
+        <w:t xml:space="preserve"> Annual Meeting of the Vision Sciences Society</w:t>
+      </w:r>
+      <w:r>
+        <w:rPr>
+          <w:rFonts w:ascii="Arial" w:hAnsi="Arial" w:cs="Arial"/>
+          <w:sz w:val="22"/>
+        </w:rPr>
+        <w:t>, Florida, United States.</w:t>
+      </w:r>
+    </w:p>
+    <w:p>
+      <w:pPr>
+        <w:tabs>
+          <w:tab w:val="left" w:pos="1985"/>
+        </w:tabs>
+        <w:spacing w:line="276" w:lineRule="auto"/>
+        <w:rPr>
+          <w:rFonts w:ascii="Arial" w:hAnsi="Arial" w:cs="Arial"/>
+          <w:sz w:val="22"/>
+        </w:rPr>
+      </w:pPr>
+    </w:p>
+    <w:p>
+      <w:pPr>
+        <w:tabs>
+          <w:tab w:val="left" w:pos="1985"/>
+        </w:tabs>
+        <w:spacing w:line="276" w:lineRule="auto"/>
+        <w:rPr>
+          <w:rFonts w:ascii="Arial" w:hAnsi="Arial" w:cs="Arial"/>
+          <w:sz w:val="22"/>
+        </w:rPr>
+      </w:pPr>
+      <w:r>
+        <w:rPr>
+          <w:rFonts w:ascii="Arial" w:hAnsi="Arial" w:cs="Arial"/>
+          <w:b/>
+          <w:sz w:val="22"/>
+        </w:rPr>
+        <w:t xml:space="preserve">Ngiam, W.X.Q., </w:t>
+      </w:r>
+      <w:r>
+        <w:rPr>
+          <w:rFonts w:ascii="Arial" w:hAnsi="Arial" w:cs="Arial"/>
+          <w:sz w:val="22"/>
+        </w:rPr>
+        <w:t xml:space="preserve">Goodbourn, P.T. (2016, November). Familiarity, but not visual complexity, affects letter encoding in visual working memory. </w:t>
+      </w:r>
+      <w:r>
+        <w:rPr>
+          <w:rFonts w:ascii="Arial" w:hAnsi="Arial" w:cs="Arial"/>
+          <w:i/>
+          <w:sz w:val="22"/>
+        </w:rPr>
+        <w:t>57</w:t>
+      </w:r>
+      <w:r>
+        <w:rPr>
+          <w:rFonts w:ascii="Arial" w:hAnsi="Arial" w:cs="Arial"/>
+          <w:i/>
+          <w:sz w:val="22"/>
+          <w:vertAlign w:val="superscript"/>
+        </w:rPr>
+        <w:t>th</w:t>
+      </w:r>
+      <w:r>
+        <w:rPr>
+          <w:rFonts w:ascii="Arial" w:hAnsi="Arial" w:cs="Arial"/>
+          <w:i/>
+          <w:sz w:val="22"/>
+        </w:rPr>
+        <w:t xml:space="preserve"> Annual Meeting of the Psychonomic Society</w:t>
+      </w:r>
+      <w:r>
+        <w:rPr>
+          <w:rFonts w:ascii="Arial" w:hAnsi="Arial" w:cs="Arial"/>
+          <w:sz w:val="22"/>
+        </w:rPr>
+        <w:t>, Boston, United States.</w:t>
+      </w:r>
+    </w:p>
+    <w:p>
+      <w:pPr>
+        <w:tabs>
+          <w:tab w:val="left" w:pos="1985"/>
+        </w:tabs>
+        <w:spacing w:line="276" w:lineRule="auto"/>
+        <w:rPr>
+          <w:rFonts w:ascii="Arial" w:hAnsi="Arial" w:cs="Arial"/>
+          <w:sz w:val="22"/>
+        </w:rPr>
+      </w:pPr>
+    </w:p>
+    <w:p>
+      <w:pPr>
+        <w:tabs>
+          <w:tab w:val="left" w:pos="1985"/>
+        </w:tabs>
+        <w:spacing w:line="276" w:lineRule="auto"/>
+        <w:rPr>
+          <w:rFonts w:ascii="Arial" w:hAnsi="Arial" w:cs="Arial"/>
+          <w:sz w:val="22"/>
+        </w:rPr>
+      </w:pPr>
+      <w:r>
+        <w:rPr>
+          <w:rFonts w:ascii="Arial" w:hAnsi="Arial" w:cs="Arial"/>
+          <w:b/>
+          <w:sz w:val="22"/>
+        </w:rPr>
+        <w:t>Ngiam, W.X.Q.</w:t>
+      </w:r>
+      <w:r>
+        <w:rPr>
+          <w:rFonts w:ascii="Arial" w:hAnsi="Arial" w:cs="Arial"/>
+          <w:sz w:val="22"/>
+        </w:rPr>
+        <w:t xml:space="preserve">, Goodbourn, P.T. (2015, April). Encoding and capacity limits of visual working memory are not set by stimulus complexity. </w:t>
+      </w:r>
+      <w:r>
+        <w:rPr>
+          <w:rFonts w:ascii="Arial" w:hAnsi="Arial" w:cs="Arial"/>
+          <w:i/>
+          <w:sz w:val="22"/>
+        </w:rPr>
+        <w:t>42</w:t>
+      </w:r>
+      <w:r>
+        <w:rPr>
+          <w:rFonts w:ascii="Arial" w:hAnsi="Arial" w:cs="Arial"/>
+          <w:i/>
+          <w:sz w:val="22"/>
+          <w:vertAlign w:val="superscript"/>
+        </w:rPr>
+        <w:t>nd</w:t>
+      </w:r>
+      <w:r>
+        <w:rPr>
+          <w:rFonts w:ascii="Arial" w:hAnsi="Arial" w:cs="Arial"/>
+          <w:i/>
+          <w:sz w:val="22"/>
+        </w:rPr>
+        <w:t xml:space="preserve"> Annual Conference of the Australasian Society for Experimental Psychology</w:t>
+      </w:r>
+      <w:r>
+        <w:rPr>
+          <w:rFonts w:ascii="Arial" w:hAnsi="Arial" w:cs="Arial"/>
+          <w:sz w:val="22"/>
+        </w:rPr>
+        <w:t>, Sydney, Australia.</w:t>
+      </w:r>
+    </w:p>
+    <w:p>
+      <w:pPr>
+        <w:tabs>
+          <w:tab w:val="left" w:pos="1985"/>
+        </w:tabs>
+        <w:spacing w:line="276" w:lineRule="auto"/>
+        <w:rPr>
+          <w:rFonts w:ascii="Arial" w:hAnsi="Arial" w:cs="Arial"/>
+          <w:sz w:val="22"/>
+        </w:rPr>
+      </w:pPr>
+    </w:p>
+    <w:p>
+      <w:pPr>
+        <w:tabs>
+          <w:tab w:val="left" w:pos="1985"/>
+        </w:tabs>
+        <w:spacing w:line="276" w:lineRule="auto"/>
+        <w:rPr>
+          <w:rFonts w:ascii="Arial" w:hAnsi="Arial" w:cs="Arial"/>
+          <w:b/>
+          <w:bCs/>
+          <w:sz w:val="22"/>
+          <w:u w:val="single"/>
+        </w:rPr>
+      </w:pPr>
+      <w:r>
+        <w:rPr>
+          <w:rFonts w:ascii="Arial" w:hAnsi="Arial" w:cs="Arial"/>
+          <w:b/>
+          <w:bCs/>
+          <w:sz w:val="22"/>
+          <w:u w:val="single"/>
+        </w:rPr>
+        <w:t>Journals Reviewed For</w:t>
+      </w:r>
+    </w:p>
+    <w:p>
+      <w:pPr>
+        <w:tabs>
+          <w:tab w:val="left" w:pos="1985"/>
+        </w:tabs>
+        <w:spacing w:line="276" w:lineRule="auto"/>
+        <w:rPr>
+          <w:rFonts w:ascii="Arial" w:hAnsi="Arial" w:cs="Arial"/>
+          <w:i/>
+          <w:iCs/>
+          <w:sz w:val="22"/>
+        </w:rPr>
+      </w:pPr>
+      <w:r>
+        <w:rPr>
+          <w:rFonts w:ascii="Arial" w:hAnsi="Arial" w:cs="Arial"/>
+          <w:i/>
+          <w:iCs/>
+          <w:sz w:val="22"/>
+        </w:rPr>
+        <w:t>Journal of Experimental Psychology: Learning, Memory and Cognition.</w:t>
+      </w:r>
+    </w:p>
+    <w:p>
+      <w:pPr>
+        <w:tabs>
+          <w:tab w:val="left" w:pos="1985"/>
+        </w:tabs>
+        <w:spacing w:line="276" w:lineRule="auto"/>
+        <w:rPr>
+          <w:rFonts w:ascii="Arial" w:hAnsi="Arial" w:cs="Arial"/>
+          <w:i/>
+          <w:iCs/>
+          <w:sz w:val="22"/>
+        </w:rPr>
+      </w:pPr>
+      <w:r>
+        <w:rPr>
+          <w:rFonts w:ascii="Arial" w:hAnsi="Arial" w:cs="Arial"/>
+          <w:i/>
+          <w:iCs/>
+          <w:sz w:val="22"/>
+        </w:rPr>
         <w:t>Nature Scientific Reports</w:t>
       </w:r>
     </w:p>
@@ -2670,12 +2494,12 @@
       </w:pPr>
     </w:p>
     <w:sectPr>
-      <w:headerReference w:type="even" r:id="rId10"/>
-      <w:headerReference w:type="default" r:id="rId11"/>
-      <w:footerReference w:type="even" r:id="rId12"/>
-      <w:footerReference w:type="default" r:id="rId13"/>
-      <w:headerReference w:type="first" r:id="rId14"/>
-      <w:footerReference w:type="first" r:id="rId15"/>
+      <w:headerReference w:type="even" r:id="rId9"/>
+      <w:headerReference w:type="default" r:id="rId10"/>
+      <w:footerReference w:type="even" r:id="rId11"/>
+      <w:footerReference w:type="default" r:id="rId12"/>
+      <w:headerReference w:type="first" r:id="rId13"/>
+      <w:footerReference w:type="first" r:id="rId14"/>
       <w:pgSz w:w="11900" w:h="16840"/>
       <w:pgMar w:top="267" w:right="701" w:bottom="1440" w:left="709" w:header="278" w:footer="708" w:gutter="0"/>
       <w:cols w:space="708"/>
@@ -3395,6 +3219,18 @@
       <w:szCs w:val="18"/>
     </w:rPr>
   </w:style>
+  <w:style w:type="character" w:styleId="FollowedHyperlink">
+    <w:name w:val="FollowedHyperlink"/>
+    <w:basedOn w:val="DefaultParagraphFont"/>
+    <w:uiPriority w:val="99"/>
+    <w:semiHidden/>
+    <w:unhideWhenUsed/>
+    <w:rsid w:val="00693A2A"/>
+    <w:rPr>
+      <w:color w:val="800080" w:themeColor="followedHyperlink"/>
+      <w:u w:val="single"/>
+    </w:rPr>
+  </w:style>
 </w:styles>
 </file>
 
@@ -3575,6 +3411,7 @@
   </w:compat>
   <w:rsids>
     <w:rsidRoot w:val="001F6B9C"/>
+    <w:rsid w:val="00084C53"/>
     <w:rsid w:val="00183AAF"/>
     <w:rsid w:val="001F6B9C"/>
     <w:rsid w:val="002145D0"/>
@@ -4394,7 +4231,7 @@
 </file>
 
 <file path=customXml/itemProps1.xml><?xml version="1.0" encoding="utf-8"?>
-<ds:datastoreItem xmlns:ds="http://schemas.openxmlformats.org/officeDocument/2006/customXml" ds:itemID="{26F31BE3-83D7-EF4E-B188-D40525D66F77}">
+<ds:datastoreItem xmlns:ds="http://schemas.openxmlformats.org/officeDocument/2006/customXml" ds:itemID="{FAA2F59D-C28F-BF42-B790-AEF99E058719}">
   <ds:schemaRefs>
     <ds:schemaRef ds:uri="http://schemas.openxmlformats.org/officeDocument/2006/bibliography"/>
   </ds:schemaRefs>

</xml_diff>

<commit_message>
Update CV - Oct 2019
</commit_message>
<xml_diff>
--- a/files/William X. Q. Ngiam Curriculum Vitae.docx
+++ b/files/William X. Q. Ngiam Curriculum Vitae.docx
@@ -1436,7 +1436,6 @@
           <w:sz w:val="22"/>
           <w:u w:val="single"/>
         </w:rPr>
-        <w:lastRenderedPageBreak/>
         <w:t>Publications</w:t>
       </w:r>
     </w:p>
@@ -1649,69 +1648,540 @@
         </w:rPr>
         <w:t xml:space="preserve"> </w:t>
       </w:r>
-      <w:r>
-        <w:fldChar w:fldCharType="begin"/>
-      </w:r>
-      <w:r>
-        <w:instrText xml:space="preserve"> HYPERLINK "http://dx.doi.org/10.1037/x</w:instrText>
-      </w:r>
-      <w:r>
-        <w:instrText xml:space="preserve">lm0000682" </w:instrText>
-      </w:r>
-      <w:r>
-        <w:fldChar w:fldCharType="separate"/>
-      </w:r>
-      <w:r>
-        <w:rPr>
-          <w:rStyle w:val="Hyperlink"/>
-          <w:rFonts w:ascii="Arial" w:hAnsi="Arial" w:cs="Arial"/>
+      <w:hyperlink r:id="rId9" w:history="1">
+        <w:r>
+          <w:rPr>
+            <w:rStyle w:val="Hyperlink"/>
+            <w:rFonts w:ascii="Arial" w:hAnsi="Arial" w:cs="Arial"/>
+            <w:iCs/>
+            <w:sz w:val="22"/>
+            <w:lang w:val="en-US"/>
+          </w:rPr>
+          <w:t>http://dx.doi.org/10.1037/xlm0000682</w:t>
+        </w:r>
+      </w:hyperlink>
+    </w:p>
+    <w:p>
+      <w:pPr>
+        <w:tabs>
+          <w:tab w:val="left" w:pos="1985"/>
+        </w:tabs>
+        <w:spacing w:line="276" w:lineRule="auto"/>
+        <w:rPr>
+          <w:rFonts w:ascii="Arial" w:hAnsi="Arial" w:cs="Arial"/>
+          <w:sz w:val="22"/>
+        </w:rPr>
+      </w:pPr>
+    </w:p>
+    <w:p>
+      <w:pPr>
+        <w:tabs>
+          <w:tab w:val="left" w:pos="1985"/>
+        </w:tabs>
+        <w:spacing w:line="276" w:lineRule="auto"/>
+        <w:rPr>
+          <w:rFonts w:ascii="Arial" w:hAnsi="Arial" w:cs="Arial"/>
+          <w:sz w:val="22"/>
+        </w:rPr>
+      </w:pPr>
+      <w:r>
+        <w:rPr>
+          <w:rFonts w:ascii="Arial" w:hAnsi="Arial" w:cs="Arial"/>
+          <w:sz w:val="22"/>
+        </w:rPr>
+        <w:t xml:space="preserve">Goodbourn, P.T., Livesey, E.J., </w:t>
+      </w:r>
+      <w:r>
+        <w:rPr>
+          <w:rFonts w:ascii="Arial" w:hAnsi="Arial" w:cs="Arial"/>
+          <w:b/>
+          <w:sz w:val="22"/>
+        </w:rPr>
+        <w:t>Ngiam, W.X.Q.</w:t>
+      </w:r>
+      <w:r>
+        <w:rPr>
+          <w:rFonts w:ascii="Arial" w:hAnsi="Arial" w:cs="Arial"/>
+          <w:sz w:val="22"/>
+        </w:rPr>
+        <w:t>, Holcombe, A.O., Forte, J.D. (in prep.). Learning new symbolic representations of number.</w:t>
+      </w:r>
+    </w:p>
+    <w:p>
+      <w:pPr>
+        <w:tabs>
+          <w:tab w:val="left" w:pos="1985"/>
+        </w:tabs>
+        <w:spacing w:line="276" w:lineRule="auto"/>
+        <w:rPr>
+          <w:rFonts w:ascii="Arial" w:hAnsi="Arial" w:cs="Arial"/>
+          <w:sz w:val="22"/>
+        </w:rPr>
+      </w:pPr>
+    </w:p>
+    <w:p>
+      <w:pPr>
+        <w:tabs>
+          <w:tab w:val="left" w:pos="1985"/>
+        </w:tabs>
+        <w:spacing w:line="276" w:lineRule="auto"/>
+        <w:rPr>
+          <w:rFonts w:ascii="Arial" w:hAnsi="Arial" w:cs="Arial"/>
+          <w:sz w:val="22"/>
+        </w:rPr>
+      </w:pPr>
+      <w:r>
+        <w:rPr>
+          <w:rFonts w:ascii="Arial" w:hAnsi="Arial" w:cs="Arial"/>
+          <w:sz w:val="22"/>
+        </w:rPr>
+        <w:t xml:space="preserve">Bateman, J.E., Birney, D. P., </w:t>
+      </w:r>
+      <w:r>
+        <w:rPr>
+          <w:rFonts w:ascii="Arial" w:hAnsi="Arial" w:cs="Arial"/>
+          <w:b/>
+          <w:sz w:val="22"/>
+        </w:rPr>
+        <w:t>Ngiam, W.X.Q</w:t>
+      </w:r>
+      <w:r>
+        <w:rPr>
+          <w:rFonts w:ascii="Arial" w:hAnsi="Arial" w:cs="Arial"/>
+          <w:sz w:val="22"/>
+        </w:rPr>
+        <w:t>. (</w:t>
+      </w:r>
+      <w:r>
+        <w:rPr>
+          <w:rFonts w:ascii="Arial" w:hAnsi="Arial" w:cs="Arial"/>
+          <w:sz w:val="22"/>
+        </w:rPr>
+        <w:t>2018</w:t>
+      </w:r>
+      <w:r>
+        <w:rPr>
+          <w:rFonts w:ascii="Arial" w:hAnsi="Arial" w:cs="Arial"/>
+          <w:sz w:val="22"/>
+        </w:rPr>
+        <w:t>). Relational encoding in visual working memory: Change detection performance is better fo</w:t>
+      </w:r>
+      <w:r>
+        <w:rPr>
+          <w:rFonts w:ascii="Arial" w:hAnsi="Arial" w:cs="Arial"/>
+          <w:sz w:val="22"/>
+        </w:rPr>
+        <w:t xml:space="preserve">r violations in group relations. </w:t>
+      </w:r>
+      <w:r>
+        <w:rPr>
+          <w:rFonts w:ascii="Arial" w:hAnsi="Arial" w:cs="Arial"/>
+          <w:i/>
+          <w:sz w:val="22"/>
+        </w:rPr>
+        <w:t>PLOS ONE</w:t>
+      </w:r>
+      <w:r>
+        <w:rPr>
+          <w:rFonts w:ascii="Arial" w:hAnsi="Arial" w:cs="Arial"/>
+          <w:sz w:val="22"/>
+        </w:rPr>
+        <w:t xml:space="preserve"> 13(9): e0203848. https://doi.org/10.1371/journal.pone.0203848</w:t>
+      </w:r>
+    </w:p>
+    <w:p>
+      <w:pPr>
+        <w:tabs>
+          <w:tab w:val="left" w:pos="1985"/>
+        </w:tabs>
+        <w:spacing w:line="276" w:lineRule="auto"/>
+        <w:rPr>
+          <w:rFonts w:ascii="Arial" w:hAnsi="Arial" w:cs="Arial"/>
+          <w:b/>
+          <w:sz w:val="22"/>
+          <w:u w:val="single"/>
+        </w:rPr>
+      </w:pPr>
+    </w:p>
+    <w:p>
+      <w:pPr>
+        <w:tabs>
+          <w:tab w:val="left" w:pos="1985"/>
+        </w:tabs>
+        <w:spacing w:line="276" w:lineRule="auto"/>
+        <w:rPr>
+          <w:rFonts w:ascii="Arial" w:hAnsi="Arial" w:cs="Arial"/>
+          <w:b/>
+          <w:sz w:val="22"/>
+          <w:u w:val="single"/>
+        </w:rPr>
+      </w:pPr>
+      <w:r>
+        <w:rPr>
+          <w:rFonts w:ascii="Arial" w:hAnsi="Arial" w:cs="Arial"/>
+          <w:b/>
+          <w:sz w:val="22"/>
+          <w:u w:val="single"/>
+        </w:rPr>
+        <w:t>Talks</w:t>
+      </w:r>
+    </w:p>
+    <w:p>
+      <w:pPr>
+        <w:tabs>
+          <w:tab w:val="left" w:pos="1985"/>
+        </w:tabs>
+        <w:spacing w:line="276" w:lineRule="auto"/>
+        <w:rPr>
+          <w:rFonts w:ascii="Arial" w:hAnsi="Arial" w:cs="Arial"/>
+          <w:sz w:val="22"/>
+        </w:rPr>
+      </w:pPr>
+      <w:r>
+        <w:rPr>
+          <w:rFonts w:ascii="Arial" w:hAnsi="Arial" w:cs="Arial"/>
+          <w:b/>
+          <w:sz w:val="22"/>
+        </w:rPr>
+        <w:t>Ngiam, W.X.Q.</w:t>
+      </w:r>
+      <w:r>
+        <w:rPr>
+          <w:rFonts w:ascii="Arial" w:hAnsi="Arial" w:cs="Arial"/>
+          <w:sz w:val="22"/>
+        </w:rPr>
+        <w:t xml:space="preserve">, Khaw, K.L.C., Holcombe, A.O., Goodbourn, P.T. (2018, April). Training recognition familiarity does not improve visual working memory performance. </w:t>
+      </w:r>
+      <w:r>
+        <w:rPr>
+          <w:rFonts w:ascii="Arial" w:hAnsi="Arial" w:cs="Arial"/>
+          <w:i/>
+          <w:sz w:val="22"/>
+        </w:rPr>
+        <w:t>45</w:t>
+      </w:r>
+      <w:r>
+        <w:rPr>
+          <w:rFonts w:ascii="Arial" w:hAnsi="Arial" w:cs="Arial"/>
+          <w:i/>
+          <w:sz w:val="22"/>
+          <w:vertAlign w:val="superscript"/>
+        </w:rPr>
+        <w:t>th</w:t>
+      </w:r>
+      <w:r>
+        <w:rPr>
+          <w:rFonts w:ascii="Arial" w:hAnsi="Arial" w:cs="Arial"/>
+          <w:i/>
+          <w:sz w:val="22"/>
+        </w:rPr>
+        <w:t xml:space="preserve"> Annual Conference of the Australasian Society for Experimental Psychology, </w:t>
+      </w:r>
+      <w:r>
+        <w:rPr>
+          <w:rFonts w:ascii="Arial" w:hAnsi="Arial" w:cs="Arial"/>
+          <w:sz w:val="22"/>
+        </w:rPr>
+        <w:t>Hobart, Australia.</w:t>
+      </w:r>
+    </w:p>
+    <w:p>
+      <w:pPr>
+        <w:tabs>
+          <w:tab w:val="left" w:pos="1985"/>
+        </w:tabs>
+        <w:spacing w:line="276" w:lineRule="auto"/>
+        <w:rPr>
+          <w:rFonts w:ascii="Arial" w:hAnsi="Arial" w:cs="Arial"/>
+          <w:b/>
+          <w:sz w:val="22"/>
+        </w:rPr>
+      </w:pPr>
+    </w:p>
+    <w:p>
+      <w:pPr>
+        <w:tabs>
+          <w:tab w:val="left" w:pos="1985"/>
+        </w:tabs>
+        <w:spacing w:line="276" w:lineRule="auto"/>
+        <w:rPr>
+          <w:rFonts w:ascii="Arial" w:hAnsi="Arial" w:cs="Arial"/>
+          <w:sz w:val="22"/>
+        </w:rPr>
+      </w:pPr>
+      <w:r>
+        <w:rPr>
+          <w:rFonts w:ascii="Arial" w:hAnsi="Arial" w:cs="Arial"/>
+          <w:b/>
+          <w:sz w:val="22"/>
+        </w:rPr>
+        <w:t>Ngiam, W.X.Q.</w:t>
+      </w:r>
+      <w:r>
+        <w:rPr>
+          <w:rFonts w:ascii="Arial" w:hAnsi="Arial" w:cs="Arial"/>
+          <w:sz w:val="22"/>
+        </w:rPr>
+        <w:t xml:space="preserve">, Brissenden, J.A., Awh, E. (2017, April). Enhancing visual working memory performance using statistical regularities requires explicit awareness. </w:t>
+      </w:r>
+      <w:r>
+        <w:rPr>
+          <w:rFonts w:ascii="Arial" w:hAnsi="Arial" w:cs="Arial"/>
+          <w:i/>
+          <w:sz w:val="22"/>
+        </w:rPr>
+        <w:t>44</w:t>
+      </w:r>
+      <w:r>
+        <w:rPr>
+          <w:rFonts w:ascii="Arial" w:hAnsi="Arial" w:cs="Arial"/>
+          <w:i/>
+          <w:sz w:val="22"/>
+          <w:vertAlign w:val="superscript"/>
+        </w:rPr>
+        <w:t>th</w:t>
+      </w:r>
+      <w:r>
+        <w:rPr>
+          <w:rFonts w:ascii="Arial" w:hAnsi="Arial" w:cs="Arial"/>
+          <w:i/>
+          <w:sz w:val="22"/>
+        </w:rPr>
+        <w:t xml:space="preserve"> Annual Conference of the Australasian Society for Experimental Psychology, </w:t>
+      </w:r>
+      <w:r>
+        <w:rPr>
+          <w:rFonts w:ascii="Arial" w:hAnsi="Arial" w:cs="Arial"/>
+          <w:sz w:val="22"/>
+        </w:rPr>
+        <w:t>Newcastle, Australia.</w:t>
+      </w:r>
+    </w:p>
+    <w:p>
+      <w:pPr>
+        <w:tabs>
+          <w:tab w:val="left" w:pos="1985"/>
+        </w:tabs>
+        <w:spacing w:line="276" w:lineRule="auto"/>
+        <w:rPr>
+          <w:rFonts w:ascii="Arial" w:hAnsi="Arial" w:cs="Arial"/>
+          <w:b/>
+          <w:sz w:val="22"/>
+        </w:rPr>
+      </w:pPr>
+    </w:p>
+    <w:p>
+      <w:pPr>
+        <w:tabs>
+          <w:tab w:val="left" w:pos="1985"/>
+        </w:tabs>
+        <w:spacing w:line="276" w:lineRule="auto"/>
+        <w:rPr>
+          <w:rFonts w:ascii="Arial" w:hAnsi="Arial" w:cs="Arial"/>
+          <w:b/>
+          <w:sz w:val="22"/>
+          <w:u w:val="single"/>
+        </w:rPr>
+      </w:pPr>
+      <w:r>
+        <w:rPr>
+          <w:rFonts w:ascii="Arial" w:hAnsi="Arial" w:cs="Arial"/>
+          <w:b/>
+          <w:sz w:val="22"/>
+          <w:u w:val="single"/>
+        </w:rPr>
+        <w:t>Posters</w:t>
+      </w:r>
+    </w:p>
+    <w:p>
+      <w:pPr>
+        <w:tabs>
+          <w:tab w:val="left" w:pos="1985"/>
+        </w:tabs>
+        <w:spacing w:line="276" w:lineRule="auto"/>
+        <w:rPr>
+          <w:rFonts w:ascii="Arial" w:hAnsi="Arial" w:cs="Arial"/>
+          <w:bCs/>
+          <w:sz w:val="22"/>
+        </w:rPr>
+      </w:pPr>
+      <w:r>
+        <w:rPr>
+          <w:rFonts w:ascii="Arial" w:hAnsi="Arial" w:cs="Arial"/>
+          <w:b/>
+          <w:sz w:val="22"/>
+        </w:rPr>
+        <w:t xml:space="preserve">Ngiam, W.X.Q., </w:t>
+      </w:r>
+      <w:r>
+        <w:rPr>
+          <w:rFonts w:ascii="Arial" w:hAnsi="Arial" w:cs="Arial"/>
+          <w:bCs/>
+          <w:sz w:val="22"/>
+        </w:rPr>
+        <w:t>Awh, E., Holcombe, A. O. (2019, May). Examin</w:t>
+      </w:r>
+      <w:r>
+        <w:rPr>
+          <w:rFonts w:ascii="Arial" w:hAnsi="Arial" w:cs="Arial"/>
+          <w:bCs/>
+          <w:sz w:val="22"/>
+        </w:rPr>
+        <w:t>in</w:t>
+      </w:r>
+      <w:r>
+        <w:rPr>
+          <w:rFonts w:ascii="Arial" w:hAnsi="Arial" w:cs="Arial"/>
+          <w:bCs/>
+          <w:sz w:val="22"/>
+        </w:rPr>
+        <w:t xml:space="preserve">g the effects of memory compression with contralateral delay activity. </w:t>
+      </w:r>
+      <w:r>
+        <w:rPr>
+          <w:rFonts w:ascii="Arial" w:hAnsi="Arial" w:cs="Arial"/>
+          <w:bCs/>
+          <w:i/>
           <w:iCs/>
           <w:sz w:val="22"/>
-          <w:lang w:val="en-US"/>
-        </w:rPr>
-        <w:t>http://dx.doi.org/10.1037/xlm0000682</w:t>
-      </w:r>
-      <w:r>
-        <w:rPr>
-          <w:rStyle w:val="Hyperlink"/>
-          <w:rFonts w:ascii="Arial" w:hAnsi="Arial" w:cs="Arial"/>
+        </w:rPr>
+        <w:t>19</w:t>
+      </w:r>
+      <w:r>
+        <w:rPr>
+          <w:rFonts w:ascii="Arial" w:hAnsi="Arial" w:cs="Arial"/>
+          <w:bCs/>
+          <w:i/>
           <w:iCs/>
           <w:sz w:val="22"/>
-          <w:lang w:val="en-US"/>
-        </w:rPr>
-        <w:fldChar w:fldCharType="end"/>
-      </w:r>
-    </w:p>
-    <w:p>
-      <w:pPr>
-        <w:tabs>
-          <w:tab w:val="left" w:pos="1985"/>
-        </w:tabs>
-        <w:spacing w:line="276" w:lineRule="auto"/>
-        <w:rPr>
-          <w:rFonts w:ascii="Arial" w:hAnsi="Arial" w:cs="Arial"/>
-          <w:sz w:val="22"/>
-        </w:rPr>
-      </w:pPr>
-    </w:p>
-    <w:p>
-      <w:pPr>
-        <w:tabs>
-          <w:tab w:val="left" w:pos="1985"/>
-        </w:tabs>
-        <w:spacing w:line="276" w:lineRule="auto"/>
-        <w:rPr>
-          <w:rFonts w:ascii="Arial" w:hAnsi="Arial" w:cs="Arial"/>
-          <w:sz w:val="22"/>
-        </w:rPr>
-      </w:pPr>
-      <w:r>
-        <w:rPr>
-          <w:rFonts w:ascii="Arial" w:hAnsi="Arial" w:cs="Arial"/>
-          <w:sz w:val="22"/>
-        </w:rPr>
-        <w:t xml:space="preserve">Goodbourn, P.T., Livesey, E.J., </w:t>
-      </w:r>
+          <w:vertAlign w:val="superscript"/>
+        </w:rPr>
+        <w:t>th</w:t>
+      </w:r>
+      <w:r>
+        <w:rPr>
+          <w:rFonts w:ascii="Arial" w:hAnsi="Arial" w:cs="Arial"/>
+          <w:bCs/>
+          <w:i/>
+          <w:iCs/>
+          <w:sz w:val="22"/>
+        </w:rPr>
+        <w:t xml:space="preserve"> Annual Meeting of the Vision Sciences Society</w:t>
+      </w:r>
+      <w:r>
+        <w:rPr>
+          <w:rFonts w:ascii="Arial" w:hAnsi="Arial" w:cs="Arial"/>
+          <w:bCs/>
+          <w:sz w:val="22"/>
+        </w:rPr>
+        <w:t>, Florida, United States.</w:t>
+      </w:r>
+    </w:p>
+    <w:p>
+      <w:pPr>
+        <w:tabs>
+          <w:tab w:val="left" w:pos="1985"/>
+        </w:tabs>
+        <w:spacing w:line="276" w:lineRule="auto"/>
+        <w:rPr>
+          <w:rFonts w:ascii="Arial" w:hAnsi="Arial" w:cs="Arial"/>
+          <w:bCs/>
+          <w:sz w:val="22"/>
+        </w:rPr>
+      </w:pPr>
+    </w:p>
+    <w:p>
+      <w:pPr>
+        <w:tabs>
+          <w:tab w:val="left" w:pos="1985"/>
+        </w:tabs>
+        <w:spacing w:line="276" w:lineRule="auto"/>
+        <w:rPr>
+          <w:rFonts w:ascii="Arial" w:hAnsi="Arial" w:cs="Arial"/>
+          <w:bCs/>
+          <w:sz w:val="22"/>
+        </w:rPr>
+      </w:pPr>
+      <w:r>
+        <w:rPr>
+          <w:rFonts w:ascii="Arial" w:hAnsi="Arial" w:cs="Arial"/>
+          <w:b/>
+          <w:sz w:val="22"/>
+        </w:rPr>
+        <w:t xml:space="preserve">Ngiam, W.X.Q., </w:t>
+      </w:r>
+      <w:r>
+        <w:rPr>
+          <w:rFonts w:ascii="Arial" w:hAnsi="Arial" w:cs="Arial"/>
+          <w:bCs/>
+          <w:sz w:val="22"/>
+        </w:rPr>
+        <w:t xml:space="preserve">Khaw, K.L.C., Holcombe, A. O., Goodbourn, P.T. (2018, November). Training recognition familiarity is insufficient to improve visual working memory. </w:t>
+      </w:r>
+      <w:r>
+        <w:rPr>
+          <w:rFonts w:ascii="Arial" w:hAnsi="Arial" w:cs="Arial"/>
+          <w:bCs/>
+          <w:i/>
+          <w:iCs/>
+          <w:sz w:val="22"/>
+        </w:rPr>
+        <w:t>59</w:t>
+      </w:r>
+      <w:r>
+        <w:rPr>
+          <w:rFonts w:ascii="Arial" w:hAnsi="Arial" w:cs="Arial"/>
+          <w:bCs/>
+          <w:i/>
+          <w:iCs/>
+          <w:sz w:val="22"/>
+          <w:vertAlign w:val="superscript"/>
+        </w:rPr>
+        <w:t>th</w:t>
+      </w:r>
+      <w:r>
+        <w:rPr>
+          <w:rFonts w:ascii="Arial" w:hAnsi="Arial" w:cs="Arial"/>
+          <w:bCs/>
+          <w:i/>
+          <w:iCs/>
+          <w:sz w:val="22"/>
+        </w:rPr>
+        <w:t xml:space="preserve"> Annual Meeting of the Psychonomic Society, </w:t>
+      </w:r>
+      <w:r>
+        <w:rPr>
+          <w:rFonts w:ascii="Arial" w:hAnsi="Arial" w:cs="Arial"/>
+          <w:bCs/>
+          <w:sz w:val="22"/>
+        </w:rPr>
+        <w:t>New Orleans, United States.</w:t>
+      </w:r>
+    </w:p>
+    <w:p>
+      <w:pPr>
+        <w:tabs>
+          <w:tab w:val="left" w:pos="1985"/>
+        </w:tabs>
+        <w:spacing w:line="276" w:lineRule="auto"/>
+        <w:rPr>
+          <w:rFonts w:ascii="Arial" w:hAnsi="Arial" w:cs="Arial"/>
+          <w:b/>
+          <w:sz w:val="22"/>
+        </w:rPr>
+      </w:pPr>
+    </w:p>
+    <w:p>
+      <w:pPr>
+        <w:tabs>
+          <w:tab w:val="left" w:pos="1985"/>
+        </w:tabs>
+        <w:spacing w:line="276" w:lineRule="auto"/>
+        <w:rPr>
+          <w:rFonts w:ascii="Arial" w:hAnsi="Arial" w:cs="Arial"/>
+          <w:sz w:val="22"/>
+        </w:rPr>
+      </w:pPr>
       <w:r>
         <w:rPr>
           <w:rFonts w:ascii="Arial" w:hAnsi="Arial" w:cs="Arial"/>
@@ -1725,7 +2195,287 @@
           <w:rFonts w:ascii="Arial" w:hAnsi="Arial" w:cs="Arial"/>
           <w:sz w:val="22"/>
         </w:rPr>
-        <w:t>, Holcombe, A.O., Forte, J.D. (in prep.). Learning new symbolic representations of number.</w:t>
+        <w:t xml:space="preserve">, Brissenden, J.A., Awh, E. (2017, May). Memory compression using statistical regularities requires explicit awareness. </w:t>
+      </w:r>
+      <w:r>
+        <w:rPr>
+          <w:rFonts w:ascii="Arial" w:hAnsi="Arial" w:cs="Arial"/>
+          <w:i/>
+          <w:sz w:val="22"/>
+        </w:rPr>
+        <w:t>17</w:t>
+      </w:r>
+      <w:r>
+        <w:rPr>
+          <w:rFonts w:ascii="Arial" w:hAnsi="Arial" w:cs="Arial"/>
+          <w:i/>
+          <w:sz w:val="22"/>
+          <w:vertAlign w:val="superscript"/>
+        </w:rPr>
+        <w:t>th</w:t>
+      </w:r>
+      <w:r>
+        <w:rPr>
+          <w:rFonts w:ascii="Arial" w:hAnsi="Arial" w:cs="Arial"/>
+          <w:i/>
+          <w:sz w:val="22"/>
+        </w:rPr>
+        <w:t xml:space="preserve"> Annual Meeting of the Vision Sciences Society</w:t>
+      </w:r>
+      <w:r>
+        <w:rPr>
+          <w:rFonts w:ascii="Arial" w:hAnsi="Arial" w:cs="Arial"/>
+          <w:sz w:val="22"/>
+        </w:rPr>
+        <w:t>, Florida, United States.</w:t>
+      </w:r>
+    </w:p>
+    <w:p>
+      <w:pPr>
+        <w:tabs>
+          <w:tab w:val="left" w:pos="1985"/>
+        </w:tabs>
+        <w:spacing w:line="276" w:lineRule="auto"/>
+        <w:rPr>
+          <w:rFonts w:ascii="Arial" w:hAnsi="Arial" w:cs="Arial"/>
+          <w:sz w:val="22"/>
+        </w:rPr>
+      </w:pPr>
+    </w:p>
+    <w:p>
+      <w:pPr>
+        <w:tabs>
+          <w:tab w:val="left" w:pos="1985"/>
+        </w:tabs>
+        <w:spacing w:line="276" w:lineRule="auto"/>
+        <w:rPr>
+          <w:rFonts w:ascii="Arial" w:hAnsi="Arial" w:cs="Arial"/>
+          <w:sz w:val="22"/>
+        </w:rPr>
+      </w:pPr>
+      <w:r>
+        <w:rPr>
+          <w:rFonts w:ascii="Arial" w:hAnsi="Arial" w:cs="Arial"/>
+          <w:b/>
+          <w:sz w:val="22"/>
+        </w:rPr>
+        <w:t xml:space="preserve">Ngiam, W.X.Q., </w:t>
+      </w:r>
+      <w:r>
+        <w:rPr>
+          <w:rFonts w:ascii="Arial" w:hAnsi="Arial" w:cs="Arial"/>
+          <w:sz w:val="22"/>
+        </w:rPr>
+        <w:t xml:space="preserve">Goodbourn, P.T. (2016, November). Familiarity, but not visual complexity, affects letter encoding in visual working memory. </w:t>
+      </w:r>
+      <w:r>
+        <w:rPr>
+          <w:rFonts w:ascii="Arial" w:hAnsi="Arial" w:cs="Arial"/>
+          <w:i/>
+          <w:sz w:val="22"/>
+        </w:rPr>
+        <w:t>57</w:t>
+      </w:r>
+      <w:r>
+        <w:rPr>
+          <w:rFonts w:ascii="Arial" w:hAnsi="Arial" w:cs="Arial"/>
+          <w:i/>
+          <w:sz w:val="22"/>
+          <w:vertAlign w:val="superscript"/>
+        </w:rPr>
+        <w:t>th</w:t>
+      </w:r>
+      <w:r>
+        <w:rPr>
+          <w:rFonts w:ascii="Arial" w:hAnsi="Arial" w:cs="Arial"/>
+          <w:i/>
+          <w:sz w:val="22"/>
+        </w:rPr>
+        <w:t xml:space="preserve"> Annual Meeting of the Psychonomic Society</w:t>
+      </w:r>
+      <w:r>
+        <w:rPr>
+          <w:rFonts w:ascii="Arial" w:hAnsi="Arial" w:cs="Arial"/>
+          <w:sz w:val="22"/>
+        </w:rPr>
+        <w:t>, Boston, United States.</w:t>
+      </w:r>
+    </w:p>
+    <w:p>
+      <w:pPr>
+        <w:tabs>
+          <w:tab w:val="left" w:pos="1985"/>
+        </w:tabs>
+        <w:spacing w:line="276" w:lineRule="auto"/>
+        <w:rPr>
+          <w:rFonts w:ascii="Arial" w:hAnsi="Arial" w:cs="Arial"/>
+          <w:sz w:val="22"/>
+        </w:rPr>
+      </w:pPr>
+    </w:p>
+    <w:p>
+      <w:pPr>
+        <w:tabs>
+          <w:tab w:val="left" w:pos="1985"/>
+        </w:tabs>
+        <w:spacing w:line="276" w:lineRule="auto"/>
+        <w:rPr>
+          <w:rFonts w:ascii="Arial" w:hAnsi="Arial" w:cs="Arial"/>
+          <w:sz w:val="22"/>
+        </w:rPr>
+      </w:pPr>
+      <w:r>
+        <w:rPr>
+          <w:rFonts w:ascii="Arial" w:hAnsi="Arial" w:cs="Arial"/>
+          <w:b/>
+          <w:sz w:val="22"/>
+        </w:rPr>
+        <w:t>Ngiam, W.X.Q.</w:t>
+      </w:r>
+      <w:r>
+        <w:rPr>
+          <w:rFonts w:ascii="Arial" w:hAnsi="Arial" w:cs="Arial"/>
+          <w:sz w:val="22"/>
+        </w:rPr>
+        <w:t xml:space="preserve">, Goodbourn, P.T. (2015, April). Encoding and capacity limits of visual working memory are not set by stimulus complexity. </w:t>
+      </w:r>
+      <w:r>
+        <w:rPr>
+          <w:rFonts w:ascii="Arial" w:hAnsi="Arial" w:cs="Arial"/>
+          <w:i/>
+          <w:sz w:val="22"/>
+        </w:rPr>
+        <w:t>42</w:t>
+      </w:r>
+      <w:r>
+        <w:rPr>
+          <w:rFonts w:ascii="Arial" w:hAnsi="Arial" w:cs="Arial"/>
+          <w:i/>
+          <w:sz w:val="22"/>
+          <w:vertAlign w:val="superscript"/>
+        </w:rPr>
+        <w:t>nd</w:t>
+      </w:r>
+      <w:r>
+        <w:rPr>
+          <w:rFonts w:ascii="Arial" w:hAnsi="Arial" w:cs="Arial"/>
+          <w:i/>
+          <w:sz w:val="22"/>
+        </w:rPr>
+        <w:t xml:space="preserve"> Annual Conference of the Australasian Society for Experimental Psychology</w:t>
+      </w:r>
+      <w:r>
+        <w:rPr>
+          <w:rFonts w:ascii="Arial" w:hAnsi="Arial" w:cs="Arial"/>
+          <w:sz w:val="22"/>
+        </w:rPr>
+        <w:t>, Sydney, Australia.</w:t>
+      </w:r>
+    </w:p>
+    <w:p>
+      <w:pPr>
+        <w:tabs>
+          <w:tab w:val="left" w:pos="1985"/>
+        </w:tabs>
+        <w:spacing w:line="276" w:lineRule="auto"/>
+        <w:rPr>
+          <w:rFonts w:ascii="Arial" w:hAnsi="Arial" w:cs="Arial"/>
+          <w:sz w:val="22"/>
+        </w:rPr>
+      </w:pPr>
+    </w:p>
+    <w:p>
+      <w:pPr>
+        <w:tabs>
+          <w:tab w:val="left" w:pos="1985"/>
+        </w:tabs>
+        <w:spacing w:line="276" w:lineRule="auto"/>
+        <w:rPr>
+          <w:rFonts w:ascii="Arial" w:hAnsi="Arial" w:cs="Arial"/>
+          <w:b/>
+          <w:bCs/>
+          <w:sz w:val="22"/>
+          <w:u w:val="single"/>
+        </w:rPr>
+      </w:pPr>
+      <w:r>
+        <w:rPr>
+          <w:rFonts w:ascii="Arial" w:hAnsi="Arial" w:cs="Arial"/>
+          <w:b/>
+          <w:bCs/>
+          <w:sz w:val="22"/>
+          <w:u w:val="single"/>
+        </w:rPr>
+        <w:t>Journals Reviewed For</w:t>
+      </w:r>
+    </w:p>
+    <w:p>
+      <w:pPr>
+        <w:tabs>
+          <w:tab w:val="left" w:pos="1985"/>
+        </w:tabs>
+        <w:spacing w:line="276" w:lineRule="auto"/>
+        <w:rPr>
+          <w:rFonts w:ascii="Arial" w:hAnsi="Arial" w:cs="Arial"/>
+          <w:i/>
+          <w:iCs/>
+          <w:sz w:val="22"/>
+        </w:rPr>
+      </w:pPr>
+      <w:r>
+        <w:rPr>
+          <w:rFonts w:ascii="Arial" w:hAnsi="Arial" w:cs="Arial"/>
+          <w:i/>
+          <w:iCs/>
+          <w:sz w:val="22"/>
+        </w:rPr>
+        <w:t>Journal of Experimental Psychology: Learning, Memory and Cognition.</w:t>
+      </w:r>
+    </w:p>
+    <w:p>
+      <w:pPr>
+        <w:tabs>
+          <w:tab w:val="left" w:pos="1985"/>
+        </w:tabs>
+        <w:spacing w:line="276" w:lineRule="auto"/>
+        <w:rPr>
+          <w:rFonts w:ascii="Arial" w:hAnsi="Arial" w:cs="Arial"/>
+          <w:i/>
+          <w:iCs/>
+          <w:sz w:val="22"/>
+        </w:rPr>
+      </w:pPr>
+      <w:r>
+        <w:rPr>
+          <w:rFonts w:ascii="Arial" w:hAnsi="Arial" w:cs="Arial"/>
+          <w:i/>
+          <w:iCs/>
+          <w:sz w:val="22"/>
+        </w:rPr>
+        <w:t>Nature Scientific Reports</w:t>
+      </w:r>
+    </w:p>
+    <w:p>
+      <w:pPr>
+        <w:tabs>
+          <w:tab w:val="left" w:pos="1985"/>
+        </w:tabs>
+        <w:spacing w:line="276" w:lineRule="auto"/>
+        <w:rPr>
+          <w:rFonts w:ascii="Arial" w:hAnsi="Arial" w:cs="Arial"/>
+          <w:i/>
+          <w:iCs/>
+          <w:sz w:val="22"/>
+        </w:rPr>
+      </w:pPr>
+      <w:r>
+        <w:rPr>
+          <w:rFonts w:ascii="Arial" w:hAnsi="Arial" w:cs="Arial"/>
+          <w:i/>
+          <w:iCs/>
+          <w:sz w:val="22"/>
+        </w:rPr>
+        <w:t>Memory and Cognition</w:t>
       </w:r>
       <w:bookmarkStart w:id="0" w:name="_GoBack"/>
       <w:bookmarkEnd w:id="0"/>
@@ -1738,768 +2488,20 @@
         <w:spacing w:line="276" w:lineRule="auto"/>
         <w:rPr>
           <w:rFonts w:ascii="Arial" w:hAnsi="Arial" w:cs="Arial"/>
-          <w:sz w:val="22"/>
-        </w:rPr>
-      </w:pPr>
-    </w:p>
-    <w:p>
-      <w:pPr>
-        <w:tabs>
-          <w:tab w:val="left" w:pos="1985"/>
-        </w:tabs>
-        <w:spacing w:line="276" w:lineRule="auto"/>
-        <w:rPr>
-          <w:rFonts w:ascii="Arial" w:hAnsi="Arial" w:cs="Arial"/>
-          <w:sz w:val="22"/>
-        </w:rPr>
-      </w:pPr>
-      <w:r>
-        <w:rPr>
-          <w:rFonts w:ascii="Arial" w:hAnsi="Arial" w:cs="Arial"/>
-          <w:sz w:val="22"/>
-        </w:rPr>
-        <w:t xml:space="preserve">Bateman, J.E., Birney, D. P., </w:t>
-      </w:r>
-      <w:r>
-        <w:rPr>
-          <w:rFonts w:ascii="Arial" w:hAnsi="Arial" w:cs="Arial"/>
-          <w:b/>
-          <w:sz w:val="22"/>
-        </w:rPr>
-        <w:t>Ngiam, W.X.Q</w:t>
-      </w:r>
-      <w:r>
-        <w:rPr>
-          <w:rFonts w:ascii="Arial" w:hAnsi="Arial" w:cs="Arial"/>
-          <w:sz w:val="22"/>
-        </w:rPr>
-        <w:t>. (</w:t>
-      </w:r>
-      <w:r>
-        <w:rPr>
-          <w:rFonts w:ascii="Arial" w:hAnsi="Arial" w:cs="Arial"/>
-          <w:sz w:val="22"/>
-        </w:rPr>
-        <w:t>2018</w:t>
-      </w:r>
-      <w:r>
-        <w:rPr>
-          <w:rFonts w:ascii="Arial" w:hAnsi="Arial" w:cs="Arial"/>
-          <w:sz w:val="22"/>
-        </w:rPr>
-        <w:t>). Relational encoding in visual working memory: Change detection performance is better fo</w:t>
-      </w:r>
-      <w:r>
-        <w:rPr>
-          <w:rFonts w:ascii="Arial" w:hAnsi="Arial" w:cs="Arial"/>
-          <w:sz w:val="22"/>
-        </w:rPr>
-        <w:t xml:space="preserve">r violations in group relations. </w:t>
-      </w:r>
-      <w:r>
-        <w:rPr>
-          <w:rFonts w:ascii="Arial" w:hAnsi="Arial" w:cs="Arial"/>
-          <w:i/>
-          <w:sz w:val="22"/>
-        </w:rPr>
-        <w:t>PLOS ONE</w:t>
-      </w:r>
-      <w:r>
-        <w:rPr>
-          <w:rFonts w:ascii="Arial" w:hAnsi="Arial" w:cs="Arial"/>
-          <w:sz w:val="22"/>
-        </w:rPr>
-        <w:t xml:space="preserve"> 13(9): e0203848. https://doi.org/10.1371/journal.pone.0203848</w:t>
-      </w:r>
-    </w:p>
-    <w:p>
-      <w:pPr>
-        <w:tabs>
-          <w:tab w:val="left" w:pos="1985"/>
-        </w:tabs>
-        <w:spacing w:line="276" w:lineRule="auto"/>
-        <w:rPr>
-          <w:rFonts w:ascii="Arial" w:hAnsi="Arial" w:cs="Arial"/>
-          <w:b/>
+          <w:b/>
+          <w:bCs/>
           <w:sz w:val="22"/>
           <w:u w:val="single"/>
         </w:rPr>
       </w:pPr>
     </w:p>
-    <w:p>
-      <w:pPr>
-        <w:tabs>
-          <w:tab w:val="left" w:pos="1985"/>
-        </w:tabs>
-        <w:spacing w:line="276" w:lineRule="auto"/>
-        <w:rPr>
-          <w:rFonts w:ascii="Arial" w:hAnsi="Arial" w:cs="Arial"/>
-          <w:b/>
-          <w:sz w:val="22"/>
-          <w:u w:val="single"/>
-        </w:rPr>
-      </w:pPr>
-      <w:r>
-        <w:rPr>
-          <w:rFonts w:ascii="Arial" w:hAnsi="Arial" w:cs="Arial"/>
-          <w:b/>
-          <w:sz w:val="22"/>
-          <w:u w:val="single"/>
-        </w:rPr>
-        <w:t>Talks</w:t>
-      </w:r>
-    </w:p>
-    <w:p>
-      <w:pPr>
-        <w:tabs>
-          <w:tab w:val="left" w:pos="1985"/>
-        </w:tabs>
-        <w:spacing w:line="276" w:lineRule="auto"/>
-        <w:rPr>
-          <w:rFonts w:ascii="Arial" w:hAnsi="Arial" w:cs="Arial"/>
-          <w:sz w:val="22"/>
-        </w:rPr>
-      </w:pPr>
-      <w:r>
-        <w:rPr>
-          <w:rFonts w:ascii="Arial" w:hAnsi="Arial" w:cs="Arial"/>
-          <w:b/>
-          <w:sz w:val="22"/>
-        </w:rPr>
-        <w:t>Ngiam, W.X.Q.</w:t>
-      </w:r>
-      <w:r>
-        <w:rPr>
-          <w:rFonts w:ascii="Arial" w:hAnsi="Arial" w:cs="Arial"/>
-          <w:sz w:val="22"/>
-        </w:rPr>
-        <w:t xml:space="preserve">, Khaw, K.L.C., Holcombe, A.O., Goodbourn, P.T. (2018, April). Training recognition familiarity does not improve visual working memory performance. </w:t>
-      </w:r>
-      <w:r>
-        <w:rPr>
-          <w:rFonts w:ascii="Arial" w:hAnsi="Arial" w:cs="Arial"/>
-          <w:i/>
-          <w:sz w:val="22"/>
-        </w:rPr>
-        <w:t>45</w:t>
-      </w:r>
-      <w:r>
-        <w:rPr>
-          <w:rFonts w:ascii="Arial" w:hAnsi="Arial" w:cs="Arial"/>
-          <w:i/>
-          <w:sz w:val="22"/>
-          <w:vertAlign w:val="superscript"/>
-        </w:rPr>
-        <w:t>th</w:t>
-      </w:r>
-      <w:r>
-        <w:rPr>
-          <w:rFonts w:ascii="Arial" w:hAnsi="Arial" w:cs="Arial"/>
-          <w:i/>
-          <w:sz w:val="22"/>
-        </w:rPr>
-        <w:t xml:space="preserve"> Annual Conference of the Australasian Society for Experimental Psychology, </w:t>
-      </w:r>
-      <w:r>
-        <w:rPr>
-          <w:rFonts w:ascii="Arial" w:hAnsi="Arial" w:cs="Arial"/>
-          <w:sz w:val="22"/>
-        </w:rPr>
-        <w:t>Hobart, Australia.</w:t>
-      </w:r>
-    </w:p>
-    <w:p>
-      <w:pPr>
-        <w:tabs>
-          <w:tab w:val="left" w:pos="1985"/>
-        </w:tabs>
-        <w:spacing w:line="276" w:lineRule="auto"/>
-        <w:rPr>
-          <w:rFonts w:ascii="Arial" w:hAnsi="Arial" w:cs="Arial"/>
-          <w:b/>
-          <w:sz w:val="22"/>
-        </w:rPr>
-      </w:pPr>
-    </w:p>
-    <w:p>
-      <w:pPr>
-        <w:tabs>
-          <w:tab w:val="left" w:pos="1985"/>
-        </w:tabs>
-        <w:spacing w:line="276" w:lineRule="auto"/>
-        <w:rPr>
-          <w:rFonts w:ascii="Arial" w:hAnsi="Arial" w:cs="Arial"/>
-          <w:sz w:val="22"/>
-        </w:rPr>
-      </w:pPr>
-      <w:r>
-        <w:rPr>
-          <w:rFonts w:ascii="Arial" w:hAnsi="Arial" w:cs="Arial"/>
-          <w:b/>
-          <w:sz w:val="22"/>
-        </w:rPr>
-        <w:t>Ngiam, W.X.Q.</w:t>
-      </w:r>
-      <w:r>
-        <w:rPr>
-          <w:rFonts w:ascii="Arial" w:hAnsi="Arial" w:cs="Arial"/>
-          <w:sz w:val="22"/>
-        </w:rPr>
-        <w:t xml:space="preserve">, Brissenden, J.A., Awh, E. (2017, April). Enhancing visual working memory performance using statistical regularities requires explicit awareness. </w:t>
-      </w:r>
-      <w:r>
-        <w:rPr>
-          <w:rFonts w:ascii="Arial" w:hAnsi="Arial" w:cs="Arial"/>
-          <w:i/>
-          <w:sz w:val="22"/>
-        </w:rPr>
-        <w:t>44</w:t>
-      </w:r>
-      <w:r>
-        <w:rPr>
-          <w:rFonts w:ascii="Arial" w:hAnsi="Arial" w:cs="Arial"/>
-          <w:i/>
-          <w:sz w:val="22"/>
-          <w:vertAlign w:val="superscript"/>
-        </w:rPr>
-        <w:t>th</w:t>
-      </w:r>
-      <w:r>
-        <w:rPr>
-          <w:rFonts w:ascii="Arial" w:hAnsi="Arial" w:cs="Arial"/>
-          <w:i/>
-          <w:sz w:val="22"/>
-        </w:rPr>
-        <w:t xml:space="preserve"> Annual Conference of the Australasian Society for Experimental Psychology, </w:t>
-      </w:r>
-      <w:r>
-        <w:rPr>
-          <w:rFonts w:ascii="Arial" w:hAnsi="Arial" w:cs="Arial"/>
-          <w:sz w:val="22"/>
-        </w:rPr>
-        <w:t>Newcastle, Australia.</w:t>
-      </w:r>
-    </w:p>
-    <w:p>
-      <w:pPr>
-        <w:tabs>
-          <w:tab w:val="left" w:pos="1985"/>
-        </w:tabs>
-        <w:spacing w:line="276" w:lineRule="auto"/>
-        <w:rPr>
-          <w:rFonts w:ascii="Arial" w:hAnsi="Arial" w:cs="Arial"/>
-          <w:b/>
-          <w:sz w:val="22"/>
-        </w:rPr>
-      </w:pPr>
-    </w:p>
-    <w:p>
-      <w:pPr>
-        <w:tabs>
-          <w:tab w:val="left" w:pos="1985"/>
-        </w:tabs>
-        <w:spacing w:line="276" w:lineRule="auto"/>
-        <w:rPr>
-          <w:rFonts w:ascii="Arial" w:hAnsi="Arial" w:cs="Arial"/>
-          <w:b/>
-          <w:sz w:val="22"/>
-          <w:u w:val="single"/>
-        </w:rPr>
-      </w:pPr>
-      <w:r>
-        <w:rPr>
-          <w:rFonts w:ascii="Arial" w:hAnsi="Arial" w:cs="Arial"/>
-          <w:b/>
-          <w:sz w:val="22"/>
-          <w:u w:val="single"/>
-        </w:rPr>
-        <w:t>Posters</w:t>
-      </w:r>
-    </w:p>
-    <w:p>
-      <w:pPr>
-        <w:tabs>
-          <w:tab w:val="left" w:pos="1985"/>
-        </w:tabs>
-        <w:spacing w:line="276" w:lineRule="auto"/>
-        <w:rPr>
-          <w:rFonts w:ascii="Arial" w:hAnsi="Arial" w:cs="Arial"/>
-          <w:bCs/>
-          <w:sz w:val="22"/>
-        </w:rPr>
-      </w:pPr>
-      <w:r>
-        <w:rPr>
-          <w:rFonts w:ascii="Arial" w:hAnsi="Arial" w:cs="Arial"/>
-          <w:b/>
-          <w:sz w:val="22"/>
-        </w:rPr>
-        <w:t xml:space="preserve">Ngiam, W.X.Q., </w:t>
-      </w:r>
-      <w:r>
-        <w:rPr>
-          <w:rFonts w:ascii="Arial" w:hAnsi="Arial" w:cs="Arial"/>
-          <w:bCs/>
-          <w:sz w:val="22"/>
-        </w:rPr>
-        <w:t>Awh, E., Holcombe, A. O. (2019, May). Examin</w:t>
-      </w:r>
-      <w:r>
-        <w:rPr>
-          <w:rFonts w:ascii="Arial" w:hAnsi="Arial" w:cs="Arial"/>
-          <w:bCs/>
-          <w:sz w:val="22"/>
-        </w:rPr>
-        <w:t>in</w:t>
-      </w:r>
-      <w:r>
-        <w:rPr>
-          <w:rFonts w:ascii="Arial" w:hAnsi="Arial" w:cs="Arial"/>
-          <w:bCs/>
-          <w:sz w:val="22"/>
-        </w:rPr>
-        <w:t xml:space="preserve">g the effects of memory compression with contralateral delay activity. </w:t>
-      </w:r>
-      <w:r>
-        <w:rPr>
-          <w:rFonts w:ascii="Arial" w:hAnsi="Arial" w:cs="Arial"/>
-          <w:bCs/>
-          <w:i/>
-          <w:iCs/>
-          <w:sz w:val="22"/>
-        </w:rPr>
-        <w:t>19</w:t>
-      </w:r>
-      <w:r>
-        <w:rPr>
-          <w:rFonts w:ascii="Arial" w:hAnsi="Arial" w:cs="Arial"/>
-          <w:bCs/>
-          <w:i/>
-          <w:iCs/>
-          <w:sz w:val="22"/>
-          <w:vertAlign w:val="superscript"/>
-        </w:rPr>
-        <w:t>th</w:t>
-      </w:r>
-      <w:r>
-        <w:rPr>
-          <w:rFonts w:ascii="Arial" w:hAnsi="Arial" w:cs="Arial"/>
-          <w:bCs/>
-          <w:i/>
-          <w:iCs/>
-          <w:sz w:val="22"/>
-        </w:rPr>
-        <w:t xml:space="preserve"> Annual Meeting of the Vision Sciences Society</w:t>
-      </w:r>
-      <w:r>
-        <w:rPr>
-          <w:rFonts w:ascii="Arial" w:hAnsi="Arial" w:cs="Arial"/>
-          <w:bCs/>
-          <w:sz w:val="22"/>
-        </w:rPr>
-        <w:t>, Florida, United States.</w:t>
-      </w:r>
-    </w:p>
-    <w:p>
-      <w:pPr>
-        <w:tabs>
-          <w:tab w:val="left" w:pos="1985"/>
-        </w:tabs>
-        <w:spacing w:line="276" w:lineRule="auto"/>
-        <w:rPr>
-          <w:rFonts w:ascii="Arial" w:hAnsi="Arial" w:cs="Arial"/>
-          <w:bCs/>
-          <w:sz w:val="22"/>
-        </w:rPr>
-      </w:pPr>
-    </w:p>
-    <w:p>
-      <w:pPr>
-        <w:tabs>
-          <w:tab w:val="left" w:pos="1985"/>
-        </w:tabs>
-        <w:spacing w:line="276" w:lineRule="auto"/>
-        <w:rPr>
-          <w:rFonts w:ascii="Arial" w:hAnsi="Arial" w:cs="Arial"/>
-          <w:bCs/>
-          <w:sz w:val="22"/>
-        </w:rPr>
-      </w:pPr>
-      <w:r>
-        <w:rPr>
-          <w:rFonts w:ascii="Arial" w:hAnsi="Arial" w:cs="Arial"/>
-          <w:b/>
-          <w:sz w:val="22"/>
-        </w:rPr>
-        <w:t xml:space="preserve">Ngiam, W.X.Q., </w:t>
-      </w:r>
-      <w:r>
-        <w:rPr>
-          <w:rFonts w:ascii="Arial" w:hAnsi="Arial" w:cs="Arial"/>
-          <w:bCs/>
-          <w:sz w:val="22"/>
-        </w:rPr>
-        <w:t xml:space="preserve">Khaw, K.L.C., Holcombe, A. O., Goodbourn, P.T. (2018, November). Training recognition familiarity is insufficient to improve visual working memory. </w:t>
-      </w:r>
-      <w:r>
-        <w:rPr>
-          <w:rFonts w:ascii="Arial" w:hAnsi="Arial" w:cs="Arial"/>
-          <w:bCs/>
-          <w:i/>
-          <w:iCs/>
-          <w:sz w:val="22"/>
-        </w:rPr>
-        <w:t>59</w:t>
-      </w:r>
-      <w:r>
-        <w:rPr>
-          <w:rFonts w:ascii="Arial" w:hAnsi="Arial" w:cs="Arial"/>
-          <w:bCs/>
-          <w:i/>
-          <w:iCs/>
-          <w:sz w:val="22"/>
-          <w:vertAlign w:val="superscript"/>
-        </w:rPr>
-        <w:t>th</w:t>
-      </w:r>
-      <w:r>
-        <w:rPr>
-          <w:rFonts w:ascii="Arial" w:hAnsi="Arial" w:cs="Arial"/>
-          <w:bCs/>
-          <w:i/>
-          <w:iCs/>
-          <w:sz w:val="22"/>
-        </w:rPr>
-        <w:t xml:space="preserve"> Annual Meeting of the Psychonomic Society, </w:t>
-      </w:r>
-      <w:r>
-        <w:rPr>
-          <w:rFonts w:ascii="Arial" w:hAnsi="Arial" w:cs="Arial"/>
-          <w:bCs/>
-          <w:sz w:val="22"/>
-        </w:rPr>
-        <w:t>New Orleans, United States.</w:t>
-      </w:r>
-    </w:p>
-    <w:p>
-      <w:pPr>
-        <w:tabs>
-          <w:tab w:val="left" w:pos="1985"/>
-        </w:tabs>
-        <w:spacing w:line="276" w:lineRule="auto"/>
-        <w:rPr>
-          <w:rFonts w:ascii="Arial" w:hAnsi="Arial" w:cs="Arial"/>
-          <w:b/>
-          <w:sz w:val="22"/>
-        </w:rPr>
-      </w:pPr>
-    </w:p>
-    <w:p>
-      <w:pPr>
-        <w:tabs>
-          <w:tab w:val="left" w:pos="1985"/>
-        </w:tabs>
-        <w:spacing w:line="276" w:lineRule="auto"/>
-        <w:rPr>
-          <w:rFonts w:ascii="Arial" w:hAnsi="Arial" w:cs="Arial"/>
-          <w:sz w:val="22"/>
-        </w:rPr>
-      </w:pPr>
-      <w:r>
-        <w:rPr>
-          <w:rFonts w:ascii="Arial" w:hAnsi="Arial" w:cs="Arial"/>
-          <w:b/>
-          <w:sz w:val="22"/>
-        </w:rPr>
-        <w:t>Ngiam, W.X.Q.</w:t>
-      </w:r>
-      <w:r>
-        <w:rPr>
-          <w:rFonts w:ascii="Arial" w:hAnsi="Arial" w:cs="Arial"/>
-          <w:sz w:val="22"/>
-        </w:rPr>
-        <w:t xml:space="preserve">, Brissenden, J.A., Awh, E. (2017, May). Memory compression using statistical regularities requires explicit awareness. </w:t>
-      </w:r>
-      <w:r>
-        <w:rPr>
-          <w:rFonts w:ascii="Arial" w:hAnsi="Arial" w:cs="Arial"/>
-          <w:i/>
-          <w:sz w:val="22"/>
-        </w:rPr>
-        <w:t>17</w:t>
-      </w:r>
-      <w:r>
-        <w:rPr>
-          <w:rFonts w:ascii="Arial" w:hAnsi="Arial" w:cs="Arial"/>
-          <w:i/>
-          <w:sz w:val="22"/>
-          <w:vertAlign w:val="superscript"/>
-        </w:rPr>
-        <w:t>th</w:t>
-      </w:r>
-      <w:r>
-        <w:rPr>
-          <w:rFonts w:ascii="Arial" w:hAnsi="Arial" w:cs="Arial"/>
-          <w:i/>
-          <w:sz w:val="22"/>
-        </w:rPr>
-        <w:t xml:space="preserve"> Annual Meeting of the Vision Sciences Society</w:t>
-      </w:r>
-      <w:r>
-        <w:rPr>
-          <w:rFonts w:ascii="Arial" w:hAnsi="Arial" w:cs="Arial"/>
-          <w:sz w:val="22"/>
-        </w:rPr>
-        <w:t>, Florida, United States.</w:t>
-      </w:r>
-    </w:p>
-    <w:p>
-      <w:pPr>
-        <w:tabs>
-          <w:tab w:val="left" w:pos="1985"/>
-        </w:tabs>
-        <w:spacing w:line="276" w:lineRule="auto"/>
-        <w:rPr>
-          <w:rFonts w:ascii="Arial" w:hAnsi="Arial" w:cs="Arial"/>
-          <w:sz w:val="22"/>
-        </w:rPr>
-      </w:pPr>
-    </w:p>
-    <w:p>
-      <w:pPr>
-        <w:tabs>
-          <w:tab w:val="left" w:pos="1985"/>
-        </w:tabs>
-        <w:spacing w:line="276" w:lineRule="auto"/>
-        <w:rPr>
-          <w:rFonts w:ascii="Arial" w:hAnsi="Arial" w:cs="Arial"/>
-          <w:sz w:val="22"/>
-        </w:rPr>
-      </w:pPr>
-      <w:r>
-        <w:rPr>
-          <w:rFonts w:ascii="Arial" w:hAnsi="Arial" w:cs="Arial"/>
-          <w:b/>
-          <w:sz w:val="22"/>
-        </w:rPr>
-        <w:t xml:space="preserve">Ngiam, W.X.Q., </w:t>
-      </w:r>
-      <w:r>
-        <w:rPr>
-          <w:rFonts w:ascii="Arial" w:hAnsi="Arial" w:cs="Arial"/>
-          <w:sz w:val="22"/>
-        </w:rPr>
-        <w:t xml:space="preserve">Goodbourn, P.T. (2016, November). Familiarity, but not visual complexity, affects letter encoding in visual working memory. </w:t>
-      </w:r>
-      <w:r>
-        <w:rPr>
-          <w:rFonts w:ascii="Arial" w:hAnsi="Arial" w:cs="Arial"/>
-          <w:i/>
-          <w:sz w:val="22"/>
-        </w:rPr>
-        <w:t>57</w:t>
-      </w:r>
-      <w:r>
-        <w:rPr>
-          <w:rFonts w:ascii="Arial" w:hAnsi="Arial" w:cs="Arial"/>
-          <w:i/>
-          <w:sz w:val="22"/>
-          <w:vertAlign w:val="superscript"/>
-        </w:rPr>
-        <w:t>th</w:t>
-      </w:r>
-      <w:r>
-        <w:rPr>
-          <w:rFonts w:ascii="Arial" w:hAnsi="Arial" w:cs="Arial"/>
-          <w:i/>
-          <w:sz w:val="22"/>
-        </w:rPr>
-        <w:t xml:space="preserve"> Annual Meeting of the Psychonomic Society</w:t>
-      </w:r>
-      <w:r>
-        <w:rPr>
-          <w:rFonts w:ascii="Arial" w:hAnsi="Arial" w:cs="Arial"/>
-          <w:sz w:val="22"/>
-        </w:rPr>
-        <w:t>, Boston, United States.</w:t>
-      </w:r>
-    </w:p>
-    <w:p>
-      <w:pPr>
-        <w:tabs>
-          <w:tab w:val="left" w:pos="1985"/>
-        </w:tabs>
-        <w:spacing w:line="276" w:lineRule="auto"/>
-        <w:rPr>
-          <w:rFonts w:ascii="Arial" w:hAnsi="Arial" w:cs="Arial"/>
-          <w:sz w:val="22"/>
-        </w:rPr>
-      </w:pPr>
-    </w:p>
-    <w:p>
-      <w:pPr>
-        <w:tabs>
-          <w:tab w:val="left" w:pos="1985"/>
-        </w:tabs>
-        <w:spacing w:line="276" w:lineRule="auto"/>
-        <w:rPr>
-          <w:rFonts w:ascii="Arial" w:hAnsi="Arial" w:cs="Arial"/>
-          <w:sz w:val="22"/>
-        </w:rPr>
-      </w:pPr>
-      <w:r>
-        <w:rPr>
-          <w:rFonts w:ascii="Arial" w:hAnsi="Arial" w:cs="Arial"/>
-          <w:b/>
-          <w:sz w:val="22"/>
-        </w:rPr>
-        <w:t>Ngiam, W.X.Q.</w:t>
-      </w:r>
-      <w:r>
-        <w:rPr>
-          <w:rFonts w:ascii="Arial" w:hAnsi="Arial" w:cs="Arial"/>
-          <w:sz w:val="22"/>
-        </w:rPr>
-        <w:t xml:space="preserve">, Goodbourn, P.T. (2015, April). Encoding and capacity limits of visual working memory are not set by stimulus complexity. </w:t>
-      </w:r>
-      <w:r>
-        <w:rPr>
-          <w:rFonts w:ascii="Arial" w:hAnsi="Arial" w:cs="Arial"/>
-          <w:i/>
-          <w:sz w:val="22"/>
-        </w:rPr>
-        <w:t>42</w:t>
-      </w:r>
-      <w:r>
-        <w:rPr>
-          <w:rFonts w:ascii="Arial" w:hAnsi="Arial" w:cs="Arial"/>
-          <w:i/>
-          <w:sz w:val="22"/>
-          <w:vertAlign w:val="superscript"/>
-        </w:rPr>
-        <w:t>nd</w:t>
-      </w:r>
-      <w:r>
-        <w:rPr>
-          <w:rFonts w:ascii="Arial" w:hAnsi="Arial" w:cs="Arial"/>
-          <w:i/>
-          <w:sz w:val="22"/>
-        </w:rPr>
-        <w:t xml:space="preserve"> Annual Conference of the Australasian Society for Experimental Psychology</w:t>
-      </w:r>
-      <w:r>
-        <w:rPr>
-          <w:rFonts w:ascii="Arial" w:hAnsi="Arial" w:cs="Arial"/>
-          <w:sz w:val="22"/>
-        </w:rPr>
-        <w:t>, Sydney, Australia.</w:t>
-      </w:r>
-    </w:p>
-    <w:p>
-      <w:pPr>
-        <w:tabs>
-          <w:tab w:val="left" w:pos="1985"/>
-        </w:tabs>
-        <w:spacing w:line="276" w:lineRule="auto"/>
-        <w:rPr>
-          <w:rFonts w:ascii="Arial" w:hAnsi="Arial" w:cs="Arial"/>
-          <w:sz w:val="22"/>
-        </w:rPr>
-      </w:pPr>
-    </w:p>
-    <w:p>
-      <w:pPr>
-        <w:tabs>
-          <w:tab w:val="left" w:pos="1985"/>
-        </w:tabs>
-        <w:spacing w:line="276" w:lineRule="auto"/>
-        <w:rPr>
-          <w:rFonts w:ascii="Arial" w:hAnsi="Arial" w:cs="Arial"/>
-          <w:b/>
-          <w:bCs/>
-          <w:sz w:val="22"/>
-          <w:u w:val="single"/>
-        </w:rPr>
-      </w:pPr>
-      <w:r>
-        <w:rPr>
-          <w:rFonts w:ascii="Arial" w:hAnsi="Arial" w:cs="Arial"/>
-          <w:b/>
-          <w:bCs/>
-          <w:sz w:val="22"/>
-          <w:u w:val="single"/>
-        </w:rPr>
-        <w:t>Journals Reviewed For</w:t>
-      </w:r>
-    </w:p>
-    <w:p>
-      <w:pPr>
-        <w:tabs>
-          <w:tab w:val="left" w:pos="1985"/>
-        </w:tabs>
-        <w:spacing w:line="276" w:lineRule="auto"/>
-        <w:rPr>
-          <w:rFonts w:ascii="Arial" w:hAnsi="Arial" w:cs="Arial"/>
-          <w:i/>
-          <w:iCs/>
-          <w:sz w:val="22"/>
-        </w:rPr>
-      </w:pPr>
-      <w:r>
-        <w:rPr>
-          <w:rFonts w:ascii="Arial" w:hAnsi="Arial" w:cs="Arial"/>
-          <w:i/>
-          <w:iCs/>
-          <w:sz w:val="22"/>
-        </w:rPr>
-        <w:t>Journal of Experimental Psychology: Learning, Memory and Cognition.</w:t>
-      </w:r>
-    </w:p>
-    <w:p>
-      <w:pPr>
-        <w:tabs>
-          <w:tab w:val="left" w:pos="1985"/>
-        </w:tabs>
-        <w:spacing w:line="276" w:lineRule="auto"/>
-        <w:rPr>
-          <w:rFonts w:ascii="Arial" w:hAnsi="Arial" w:cs="Arial"/>
-          <w:i/>
-          <w:iCs/>
-          <w:sz w:val="22"/>
-        </w:rPr>
-      </w:pPr>
-      <w:r>
-        <w:rPr>
-          <w:rFonts w:ascii="Arial" w:hAnsi="Arial" w:cs="Arial"/>
-          <w:i/>
-          <w:iCs/>
-          <w:sz w:val="22"/>
-        </w:rPr>
-        <w:t>Nature Scientific Reports</w:t>
-      </w:r>
-    </w:p>
-    <w:p>
-      <w:pPr>
-        <w:tabs>
-          <w:tab w:val="left" w:pos="1985"/>
-        </w:tabs>
-        <w:spacing w:line="276" w:lineRule="auto"/>
-        <w:rPr>
-          <w:rFonts w:ascii="Arial" w:hAnsi="Arial" w:cs="Arial"/>
-          <w:b/>
-          <w:bCs/>
-          <w:sz w:val="22"/>
-          <w:u w:val="single"/>
-        </w:rPr>
-      </w:pPr>
-    </w:p>
     <w:sectPr>
-      <w:headerReference w:type="even" r:id="rId9"/>
-      <w:headerReference w:type="default" r:id="rId10"/>
-      <w:footerReference w:type="even" r:id="rId11"/>
-      <w:footerReference w:type="default" r:id="rId12"/>
-      <w:headerReference w:type="first" r:id="rId13"/>
-      <w:footerReference w:type="first" r:id="rId14"/>
+      <w:headerReference w:type="even" r:id="rId10"/>
+      <w:headerReference w:type="default" r:id="rId11"/>
+      <w:footerReference w:type="even" r:id="rId12"/>
+      <w:footerReference w:type="default" r:id="rId13"/>
+      <w:headerReference w:type="first" r:id="rId14"/>
+      <w:footerReference w:type="first" r:id="rId15"/>
       <w:pgSz w:w="11900" w:h="16840"/>
       <w:pgMar w:top="267" w:right="701" w:bottom="1440" w:left="709" w:header="278" w:footer="708" w:gutter="0"/>
       <w:cols w:space="708"/>
@@ -2722,7 +2724,7 @@
     </w:rPrDefault>
     <w:pPrDefault/>
   </w:docDefaults>
-  <w:latentStyles w:defLockedState="0" w:defUIPriority="99" w:defSemiHidden="0" w:defUnhideWhenUsed="0" w:defQFormat="0" w:count="376">
+  <w:latentStyles w:defLockedState="0" w:defUIPriority="99" w:defSemiHidden="0" w:defUnhideWhenUsed="0" w:defQFormat="0" w:count="377">
     <w:lsdException w:name="Normal" w:uiPriority="0" w:qFormat="1"/>
     <w:lsdException w:name="heading 1" w:uiPriority="9" w:qFormat="1"/>
     <w:lsdException w:name="heading 2" w:semiHidden="1" w:uiPriority="9" w:unhideWhenUsed="1" w:qFormat="1"/>
@@ -2828,7 +2830,6 @@
     <w:lsdException w:name="HTML Sample" w:semiHidden="1" w:unhideWhenUsed="1"/>
     <w:lsdException w:name="HTML Typewriter" w:semiHidden="1" w:unhideWhenUsed="1"/>
     <w:lsdException w:name="HTML Variable" w:semiHidden="1" w:unhideWhenUsed="1"/>
-    <w:lsdException w:name="Normal Table" w:semiHidden="1" w:unhideWhenUsed="1"/>
     <w:lsdException w:name="annotation subject" w:semiHidden="1" w:unhideWhenUsed="1"/>
     <w:lsdException w:name="No List" w:semiHidden="1" w:unhideWhenUsed="1"/>
     <w:lsdException w:name="Outline List 1" w:semiHidden="1" w:unhideWhenUsed="1"/>
@@ -2875,10 +2876,8 @@
     <w:lsdException w:name="Table Subtle 2" w:semiHidden="1" w:unhideWhenUsed="1"/>
     <w:lsdException w:name="Table Web 1" w:semiHidden="1" w:unhideWhenUsed="1"/>
     <w:lsdException w:name="Table Web 2" w:semiHidden="1" w:unhideWhenUsed="1"/>
-    <w:lsdException w:name="Table Web 3" w:semiHidden="1" w:unhideWhenUsed="1"/>
     <w:lsdException w:name="Balloon Text" w:semiHidden="1" w:unhideWhenUsed="1"/>
     <w:lsdException w:name="Table Grid" w:uiPriority="59"/>
-    <w:lsdException w:name="Table Theme" w:semiHidden="1" w:unhideWhenUsed="1"/>
     <w:lsdException w:name="Placeholder Text" w:semiHidden="1"/>
     <w:lsdException w:name="No Spacing" w:uiPriority="1" w:qFormat="1"/>
     <w:lsdException w:name="Light Shading" w:uiPriority="60"/>
@@ -3097,6 +3096,7 @@
     <w:lsdException w:name="Mention" w:semiHidden="1" w:unhideWhenUsed="1"/>
     <w:lsdException w:name="Smart Hyperlink" w:semiHidden="1" w:unhideWhenUsed="1"/>
     <w:lsdException w:name="Smart Link" w:semiHidden="1" w:unhideWhenUsed="1"/>
+    <w:lsdException w:name="Smart Link Error" w:semiHidden="1" w:unhideWhenUsed="1"/>
   </w:latentStyles>
   <w:style w:type="paragraph" w:default="1" w:styleId="Normal">
     <w:name w:val="Normal"/>
@@ -3425,6 +3425,7 @@
     <w:rsid w:val="00840B54"/>
     <w:rsid w:val="009B7301"/>
     <w:rsid w:val="00A00B44"/>
+    <w:rsid w:val="00A167A5"/>
     <w:rsid w:val="00B17569"/>
     <w:rsid w:val="00B80CAE"/>
     <w:rsid w:val="00C946C4"/>
@@ -3466,7 +3467,7 @@
     </w:rPrDefault>
     <w:pPrDefault/>
   </w:docDefaults>
-  <w:latentStyles w:defLockedState="0" w:defUIPriority="99" w:defSemiHidden="0" w:defUnhideWhenUsed="0" w:defQFormat="0" w:count="376">
+  <w:latentStyles w:defLockedState="0" w:defUIPriority="99" w:defSemiHidden="0" w:defUnhideWhenUsed="0" w:defQFormat="0" w:count="377">
     <w:lsdException w:name="Normal" w:uiPriority="0" w:qFormat="1"/>
     <w:lsdException w:name="heading 1" w:uiPriority="9" w:qFormat="1"/>
     <w:lsdException w:name="heading 2" w:semiHidden="1" w:uiPriority="9" w:unhideWhenUsed="1" w:qFormat="1"/>
@@ -3572,7 +3573,6 @@
     <w:lsdException w:name="HTML Sample" w:semiHidden="1" w:unhideWhenUsed="1"/>
     <w:lsdException w:name="HTML Typewriter" w:semiHidden="1" w:unhideWhenUsed="1"/>
     <w:lsdException w:name="HTML Variable" w:semiHidden="1" w:unhideWhenUsed="1"/>
-    <w:lsdException w:name="Normal Table" w:semiHidden="1" w:unhideWhenUsed="1"/>
     <w:lsdException w:name="annotation subject" w:semiHidden="1" w:unhideWhenUsed="1"/>
     <w:lsdException w:name="No List" w:semiHidden="1" w:unhideWhenUsed="1"/>
     <w:lsdException w:name="Outline List 1" w:semiHidden="1" w:unhideWhenUsed="1"/>
@@ -3619,10 +3619,8 @@
     <w:lsdException w:name="Table Subtle 2" w:semiHidden="1" w:unhideWhenUsed="1"/>
     <w:lsdException w:name="Table Web 1" w:semiHidden="1" w:unhideWhenUsed="1"/>
     <w:lsdException w:name="Table Web 2" w:semiHidden="1" w:unhideWhenUsed="1"/>
-    <w:lsdException w:name="Table Web 3" w:semiHidden="1" w:unhideWhenUsed="1"/>
     <w:lsdException w:name="Balloon Text" w:semiHidden="1" w:unhideWhenUsed="1"/>
     <w:lsdException w:name="Table Grid" w:uiPriority="59"/>
-    <w:lsdException w:name="Table Theme" w:semiHidden="1" w:unhideWhenUsed="1"/>
     <w:lsdException w:name="Placeholder Text" w:semiHidden="1"/>
     <w:lsdException w:name="No Spacing" w:uiPriority="1" w:qFormat="1"/>
     <w:lsdException w:name="Light Shading" w:uiPriority="60"/>
@@ -3841,6 +3839,7 @@
     <w:lsdException w:name="Mention" w:semiHidden="1" w:unhideWhenUsed="1"/>
     <w:lsdException w:name="Smart Hyperlink" w:semiHidden="1" w:unhideWhenUsed="1"/>
     <w:lsdException w:name="Smart Link" w:semiHidden="1" w:unhideWhenUsed="1"/>
+    <w:lsdException w:name="Smart Link Error" w:semiHidden="1" w:unhideWhenUsed="1"/>
   </w:latentStyles>
   <w:style w:type="paragraph" w:default="1" w:styleId="Normal">
     <w:name w:val="Normal"/>
@@ -4231,7 +4230,7 @@
 </file>
 
 <file path=customXml/itemProps1.xml><?xml version="1.0" encoding="utf-8"?>
-<ds:datastoreItem xmlns:ds="http://schemas.openxmlformats.org/officeDocument/2006/customXml" ds:itemID="{FAA2F59D-C28F-BF42-B790-AEF99E058719}">
+<ds:datastoreItem xmlns:ds="http://schemas.openxmlformats.org/officeDocument/2006/customXml" ds:itemID="{39D75FCD-48C2-1C48-B657-84623EB5D0DF}">
   <ds:schemaRefs>
     <ds:schemaRef ds:uri="http://schemas.openxmlformats.org/officeDocument/2006/bibliography"/>
   </ds:schemaRefs>

</xml_diff>

<commit_message>
Upload Psychonomics 2019 poster
</commit_message>
<xml_diff>
--- a/files/William X. Q. Ngiam Curriculum Vitae.docx
+++ b/files/William X. Q. Ngiam Curriculum Vitae.docx
@@ -233,7 +233,23 @@
           <w:rFonts w:ascii="Arial" w:hAnsi="Arial" w:cs="Arial"/>
           <w:sz w:val="22"/>
         </w:rPr>
-        <w:t xml:space="preserve">Edward Awh and </w:t>
+        <w:t xml:space="preserve">Edward </w:t>
+      </w:r>
+      <w:proofErr w:type="spellStart"/>
+      <w:r>
+        <w:rPr>
+          <w:rFonts w:ascii="Arial" w:hAnsi="Arial" w:cs="Arial"/>
+          <w:sz w:val="22"/>
+        </w:rPr>
+        <w:t>Awh</w:t>
+      </w:r>
+      <w:proofErr w:type="spellEnd"/>
+      <w:r>
+        <w:rPr>
+          <w:rFonts w:ascii="Arial" w:hAnsi="Arial" w:cs="Arial"/>
+          <w:sz w:val="22"/>
+        </w:rPr>
+        <w:t xml:space="preserve"> and </w:t>
       </w:r>
       <w:r>
         <w:rPr>
@@ -255,27 +271,29 @@
         <w:spacing w:line="276" w:lineRule="auto"/>
         <w:rPr>
           <w:rFonts w:ascii="Arial" w:hAnsi="Arial" w:cs="Arial"/>
-          <w:sz w:val="22"/>
-        </w:rPr>
-      </w:pPr>
-    </w:p>
-    <w:p>
-      <w:pPr>
-        <w:spacing w:line="276" w:lineRule="auto"/>
-        <w:rPr>
-          <w:rFonts w:ascii="Arial" w:hAnsi="Arial" w:cs="Arial"/>
           <w:b/>
           <w:sz w:val="22"/>
           <w:u w:val="single"/>
         </w:rPr>
       </w:pPr>
-      <w:r>
+    </w:p>
+    <w:p>
+      <w:pPr>
+        <w:spacing w:line="276" w:lineRule="auto"/>
         <w:rPr>
           <w:rFonts w:ascii="Arial" w:hAnsi="Arial" w:cs="Arial"/>
           <w:b/>
           <w:sz w:val="22"/>
           <w:u w:val="single"/>
         </w:rPr>
+      </w:pPr>
+      <w:r>
+        <w:rPr>
+          <w:rFonts w:ascii="Arial" w:hAnsi="Arial" w:cs="Arial"/>
+          <w:b/>
+          <w:sz w:val="22"/>
+          <w:u w:val="single"/>
+        </w:rPr>
         <w:t>Education</w:t>
       </w:r>
     </w:p>
@@ -361,18 +379,6 @@
           <w:sz w:val="22"/>
         </w:rPr>
       </w:pPr>
-    </w:p>
-    <w:p>
-      <w:pPr>
-        <w:tabs>
-          <w:tab w:val="left" w:pos="1985"/>
-        </w:tabs>
-        <w:spacing w:line="276" w:lineRule="auto"/>
-        <w:rPr>
-          <w:rFonts w:ascii="Arial" w:hAnsi="Arial" w:cs="Arial"/>
-          <w:sz w:val="22"/>
-        </w:rPr>
-      </w:pPr>
       <w:r>
         <w:rPr>
           <w:rFonts w:ascii="Arial" w:hAnsi="Arial" w:cs="Arial"/>
@@ -441,18 +447,36 @@
           <w:rFonts w:ascii="Arial" w:hAnsi="Arial" w:cs="Arial"/>
           <w:sz w:val="22"/>
         </w:rPr>
-        <w:t xml:space="preserve"> Patrick Goodbourn)</w:t>
-      </w:r>
-    </w:p>
-    <w:p>
-      <w:pPr>
-        <w:tabs>
-          <w:tab w:val="left" w:pos="1985"/>
-        </w:tabs>
-        <w:spacing w:line="276" w:lineRule="auto"/>
-        <w:rPr>
-          <w:rFonts w:ascii="Arial" w:hAnsi="Arial" w:cs="Arial"/>
-          <w:sz w:val="22"/>
+        <w:t xml:space="preserve"> Patrick </w:t>
+      </w:r>
+      <w:proofErr w:type="spellStart"/>
+      <w:r>
+        <w:rPr>
+          <w:rFonts w:ascii="Arial" w:hAnsi="Arial" w:cs="Arial"/>
+          <w:sz w:val="22"/>
+        </w:rPr>
+        <w:t>Goodbourn</w:t>
+      </w:r>
+      <w:proofErr w:type="spellEnd"/>
+      <w:r>
+        <w:rPr>
+          <w:rFonts w:ascii="Arial" w:hAnsi="Arial" w:cs="Arial"/>
+          <w:sz w:val="22"/>
+        </w:rPr>
+        <w:t>)</w:t>
+      </w:r>
+    </w:p>
+    <w:p>
+      <w:pPr>
+        <w:tabs>
+          <w:tab w:val="left" w:pos="1985"/>
+        </w:tabs>
+        <w:spacing w:line="276" w:lineRule="auto"/>
+        <w:rPr>
+          <w:rFonts w:ascii="Arial" w:hAnsi="Arial" w:cs="Arial"/>
+          <w:b/>
+          <w:sz w:val="22"/>
+          <w:u w:val="single"/>
         </w:rPr>
       </w:pPr>
     </w:p>
@@ -578,20 +602,6 @@
         <w:ind w:left="1985" w:hanging="1985"/>
         <w:rPr>
           <w:rFonts w:ascii="Arial" w:hAnsi="Arial" w:cs="Arial"/>
-          <w:i/>
-          <w:sz w:val="22"/>
-        </w:rPr>
-      </w:pPr>
-    </w:p>
-    <w:p>
-      <w:pPr>
-        <w:tabs>
-          <w:tab w:val="left" w:pos="1985"/>
-        </w:tabs>
-        <w:spacing w:line="276" w:lineRule="auto"/>
-        <w:ind w:left="1985" w:hanging="1985"/>
-        <w:rPr>
-          <w:rFonts w:ascii="Arial" w:hAnsi="Arial" w:cs="Arial"/>
           <w:sz w:val="22"/>
         </w:rPr>
       </w:pPr>
@@ -635,18 +645,6 @@
         <w:rPr>
           <w:rFonts w:ascii="Arial" w:hAnsi="Arial" w:cs="Arial"/>
           <w:sz w:val="22"/>
-        </w:rPr>
-      </w:pPr>
-    </w:p>
-    <w:p>
-      <w:pPr>
-        <w:tabs>
-          <w:tab w:val="left" w:pos="1985"/>
-        </w:tabs>
-        <w:spacing w:line="276" w:lineRule="auto"/>
-        <w:rPr>
-          <w:rFonts w:ascii="Arial" w:hAnsi="Arial" w:cs="Arial"/>
-          <w:sz w:val="22"/>
           <w:u w:val="single"/>
         </w:rPr>
       </w:pPr>
@@ -704,19 +702,6 @@
         <w:spacing w:line="276" w:lineRule="auto"/>
         <w:rPr>
           <w:rFonts w:ascii="Arial" w:hAnsi="Arial" w:cs="Arial"/>
-          <w:b/>
-          <w:sz w:val="22"/>
-        </w:rPr>
-      </w:pPr>
-    </w:p>
-    <w:p>
-      <w:pPr>
-        <w:tabs>
-          <w:tab w:val="left" w:pos="1985"/>
-        </w:tabs>
-        <w:spacing w:line="276" w:lineRule="auto"/>
-        <w:rPr>
-          <w:rFonts w:ascii="Arial" w:hAnsi="Arial" w:cs="Arial"/>
           <w:sz w:val="22"/>
           <w:u w:val="single"/>
         </w:rPr>
@@ -1172,7 +1157,23 @@
           <w:rFonts w:ascii="Arial" w:hAnsi="Arial" w:cs="Arial"/>
           <w:sz w:val="22"/>
         </w:rPr>
-        <w:t>– PsychFEST Award</w:t>
+        <w:t xml:space="preserve">– </w:t>
+      </w:r>
+      <w:proofErr w:type="spellStart"/>
+      <w:r>
+        <w:rPr>
+          <w:rFonts w:ascii="Arial" w:hAnsi="Arial" w:cs="Arial"/>
+          <w:sz w:val="22"/>
+        </w:rPr>
+        <w:t>PsychFEST</w:t>
+      </w:r>
+      <w:proofErr w:type="spellEnd"/>
+      <w:r>
+        <w:rPr>
+          <w:rFonts w:ascii="Arial" w:hAnsi="Arial" w:cs="Arial"/>
+          <w:sz w:val="22"/>
+        </w:rPr>
+        <w:t xml:space="preserve"> Award</w:t>
       </w:r>
     </w:p>
     <w:p>
@@ -1212,8 +1213,17 @@
           <w:rFonts w:ascii="Arial" w:hAnsi="Arial" w:cs="Arial"/>
           <w:sz w:val="15"/>
         </w:rPr>
-        <w:t xml:space="preserve"> School of Psychology’s PsychFEST</w:t>
-      </w:r>
+        <w:t xml:space="preserve"> School of Psychology’s </w:t>
+      </w:r>
+      <w:proofErr w:type="spellStart"/>
+      <w:r>
+        <w:rPr>
+          <w:rFonts w:ascii="Arial" w:hAnsi="Arial" w:cs="Arial"/>
+          <w:sz w:val="15"/>
+        </w:rPr>
+        <w:t>PsychFEST</w:t>
+      </w:r>
+      <w:proofErr w:type="spellEnd"/>
       <w:r>
         <w:rPr>
           <w:rFonts w:ascii="Arial" w:hAnsi="Arial" w:cs="Arial"/>
@@ -1464,7 +1474,23 @@
           <w:rFonts w:ascii="Arial" w:hAnsi="Arial" w:cs="Arial"/>
           <w:sz w:val="22"/>
         </w:rPr>
-        <w:t>Brissenden, J.A., Awh, E. (</w:t>
+        <w:t xml:space="preserve">Brissenden, J.A., </w:t>
+      </w:r>
+      <w:proofErr w:type="spellStart"/>
+      <w:r>
+        <w:rPr>
+          <w:rFonts w:ascii="Arial" w:hAnsi="Arial" w:cs="Arial"/>
+          <w:sz w:val="22"/>
+        </w:rPr>
+        <w:t>Awh</w:t>
+      </w:r>
+      <w:proofErr w:type="spellEnd"/>
+      <w:r>
+        <w:rPr>
+          <w:rFonts w:ascii="Arial" w:hAnsi="Arial" w:cs="Arial"/>
+          <w:sz w:val="22"/>
+        </w:rPr>
+        <w:t>, E. (</w:t>
       </w:r>
       <w:r>
         <w:rPr>
@@ -1573,12 +1599,37 @@
         </w:rPr>
         <w:t xml:space="preserve">Ngiam, W.X.Q., </w:t>
       </w:r>
-      <w:r>
-        <w:rPr>
-          <w:rFonts w:ascii="Arial" w:hAnsi="Arial" w:cs="Arial"/>
-          <w:sz w:val="22"/>
-        </w:rPr>
-        <w:t>Khaw, K.L.C., Holcombe, A.O., Goodbourn, P.T. (</w:t>
+      <w:proofErr w:type="spellStart"/>
+      <w:r>
+        <w:rPr>
+          <w:rFonts w:ascii="Arial" w:hAnsi="Arial" w:cs="Arial"/>
+          <w:sz w:val="22"/>
+        </w:rPr>
+        <w:t>Khaw</w:t>
+      </w:r>
+      <w:proofErr w:type="spellEnd"/>
+      <w:r>
+        <w:rPr>
+          <w:rFonts w:ascii="Arial" w:hAnsi="Arial" w:cs="Arial"/>
+          <w:sz w:val="22"/>
+        </w:rPr>
+        <w:t xml:space="preserve">, K.L.C., Holcombe, A.O., </w:t>
+      </w:r>
+      <w:proofErr w:type="spellStart"/>
+      <w:r>
+        <w:rPr>
+          <w:rFonts w:ascii="Arial" w:hAnsi="Arial" w:cs="Arial"/>
+          <w:sz w:val="22"/>
+        </w:rPr>
+        <w:t>Goodbourn</w:t>
+      </w:r>
+      <w:proofErr w:type="spellEnd"/>
+      <w:r>
+        <w:rPr>
+          <w:rFonts w:ascii="Arial" w:hAnsi="Arial" w:cs="Arial"/>
+          <w:sz w:val="22"/>
+        </w:rPr>
+        <w:t>, P.T. (</w:t>
       </w:r>
       <w:r>
         <w:rPr>
@@ -1684,12 +1735,21 @@
           <w:sz w:val="22"/>
         </w:rPr>
       </w:pPr>
-      <w:r>
-        <w:rPr>
-          <w:rFonts w:ascii="Arial" w:hAnsi="Arial" w:cs="Arial"/>
-          <w:sz w:val="22"/>
-        </w:rPr>
-        <w:t xml:space="preserve">Goodbourn, P.T., Livesey, E.J., </w:t>
+      <w:proofErr w:type="spellStart"/>
+      <w:r>
+        <w:rPr>
+          <w:rFonts w:ascii="Arial" w:hAnsi="Arial" w:cs="Arial"/>
+          <w:sz w:val="22"/>
+        </w:rPr>
+        <w:t>Goodbourn</w:t>
+      </w:r>
+      <w:proofErr w:type="spellEnd"/>
+      <w:r>
+        <w:rPr>
+          <w:rFonts w:ascii="Arial" w:hAnsi="Arial" w:cs="Arial"/>
+          <w:sz w:val="22"/>
+        </w:rPr>
+        <w:t xml:space="preserve">, P.T., Livesey, E.J., </w:t>
       </w:r>
       <w:r>
         <w:rPr>
@@ -1850,7 +1910,39 @@
           <w:rFonts w:ascii="Arial" w:hAnsi="Arial" w:cs="Arial"/>
           <w:sz w:val="22"/>
         </w:rPr>
-        <w:t xml:space="preserve">, Khaw, K.L.C., Holcombe, A.O., Goodbourn, P.T. (2018, April). Training recognition familiarity does not improve visual working memory performance. </w:t>
+        <w:t xml:space="preserve">, </w:t>
+      </w:r>
+      <w:proofErr w:type="spellStart"/>
+      <w:r>
+        <w:rPr>
+          <w:rFonts w:ascii="Arial" w:hAnsi="Arial" w:cs="Arial"/>
+          <w:sz w:val="22"/>
+        </w:rPr>
+        <w:t>Khaw</w:t>
+      </w:r>
+      <w:proofErr w:type="spellEnd"/>
+      <w:r>
+        <w:rPr>
+          <w:rFonts w:ascii="Arial" w:hAnsi="Arial" w:cs="Arial"/>
+          <w:sz w:val="22"/>
+        </w:rPr>
+        <w:t xml:space="preserve">, K.L.C., Holcombe, A.O., </w:t>
+      </w:r>
+      <w:proofErr w:type="spellStart"/>
+      <w:r>
+        <w:rPr>
+          <w:rFonts w:ascii="Arial" w:hAnsi="Arial" w:cs="Arial"/>
+          <w:sz w:val="22"/>
+        </w:rPr>
+        <w:t>Goodbourn</w:t>
+      </w:r>
+      <w:proofErr w:type="spellEnd"/>
+      <w:r>
+        <w:rPr>
+          <w:rFonts w:ascii="Arial" w:hAnsi="Arial" w:cs="Arial"/>
+          <w:sz w:val="22"/>
+        </w:rPr>
+        <w:t xml:space="preserve">, P.T. (2018, April). Training recognition familiarity does not improve visual working memory performance. </w:t>
       </w:r>
       <w:r>
         <w:rPr>
@@ -1922,7 +2014,23 @@
           <w:rFonts w:ascii="Arial" w:hAnsi="Arial" w:cs="Arial"/>
           <w:sz w:val="22"/>
         </w:rPr>
-        <w:t xml:space="preserve">, Brissenden, J.A., Awh, E. (2017, April). Enhancing visual working memory performance using statistical regularities requires explicit awareness. </w:t>
+        <w:t xml:space="preserve">, Brissenden, J.A., </w:t>
+      </w:r>
+      <w:proofErr w:type="spellStart"/>
+      <w:r>
+        <w:rPr>
+          <w:rFonts w:ascii="Arial" w:hAnsi="Arial" w:cs="Arial"/>
+          <w:sz w:val="22"/>
+        </w:rPr>
+        <w:t>Awh</w:t>
+      </w:r>
+      <w:proofErr w:type="spellEnd"/>
+      <w:r>
+        <w:rPr>
+          <w:rFonts w:ascii="Arial" w:hAnsi="Arial" w:cs="Arial"/>
+          <w:sz w:val="22"/>
+        </w:rPr>
+        <w:t xml:space="preserve">, E. (2017, April). Enhancing visual working memory performance using statistical regularities requires explicit awareness. </w:t>
       </w:r>
       <w:r>
         <w:rPr>
@@ -2011,22 +2119,150 @@
           <w:b/>
           <w:sz w:val="22"/>
         </w:rPr>
+        <w:t>Ngiam, W. X. Q.,</w:t>
+      </w:r>
+      <w:r>
+        <w:rPr>
+          <w:rFonts w:ascii="Arial" w:hAnsi="Arial" w:cs="Arial"/>
+          <w:bCs/>
+          <w:sz w:val="22"/>
+        </w:rPr>
+        <w:t xml:space="preserve"> </w:t>
+      </w:r>
+      <w:proofErr w:type="spellStart"/>
+      <w:r>
+        <w:rPr>
+          <w:rFonts w:ascii="Arial" w:hAnsi="Arial" w:cs="Arial"/>
+          <w:bCs/>
+          <w:sz w:val="22"/>
+        </w:rPr>
+        <w:t>Loetscher</w:t>
+      </w:r>
+      <w:proofErr w:type="spellEnd"/>
+      <w:r>
+        <w:rPr>
+          <w:rFonts w:ascii="Arial" w:hAnsi="Arial" w:cs="Arial"/>
+          <w:bCs/>
+          <w:sz w:val="22"/>
+        </w:rPr>
+        <w:t xml:space="preserve">, K., Vogel, E. K., </w:t>
+      </w:r>
+      <w:proofErr w:type="spellStart"/>
+      <w:r>
+        <w:rPr>
+          <w:rFonts w:ascii="Arial" w:hAnsi="Arial" w:cs="Arial"/>
+          <w:bCs/>
+          <w:sz w:val="22"/>
+        </w:rPr>
+        <w:t>Awh</w:t>
+      </w:r>
+      <w:proofErr w:type="spellEnd"/>
+      <w:r>
+        <w:rPr>
+          <w:rFonts w:ascii="Arial" w:hAnsi="Arial" w:cs="Arial"/>
+          <w:bCs/>
+          <w:sz w:val="22"/>
+        </w:rPr>
+        <w:t xml:space="preserve">, E. (2019, November). “Memory compression” effects in visual working memory are contingent on explicit long-term memory. </w:t>
+      </w:r>
+      <w:r>
+        <w:rPr>
+          <w:rFonts w:ascii="Arial" w:hAnsi="Arial" w:cs="Arial"/>
+          <w:bCs/>
+          <w:i/>
+          <w:iCs/>
+          <w:sz w:val="22"/>
+        </w:rPr>
+        <w:t>60</w:t>
+      </w:r>
+      <w:r>
+        <w:rPr>
+          <w:rFonts w:ascii="Arial" w:hAnsi="Arial" w:cs="Arial"/>
+          <w:bCs/>
+          <w:i/>
+          <w:iCs/>
+          <w:sz w:val="22"/>
+          <w:vertAlign w:val="superscript"/>
+        </w:rPr>
+        <w:t>th</w:t>
+      </w:r>
+      <w:r>
+        <w:rPr>
+          <w:rFonts w:ascii="Arial" w:hAnsi="Arial" w:cs="Arial"/>
+          <w:bCs/>
+          <w:i/>
+          <w:iCs/>
+          <w:sz w:val="22"/>
+        </w:rPr>
+        <w:t xml:space="preserve"> Annual Meeting of the Psychonomic Society, </w:t>
+      </w:r>
+      <w:r>
+        <w:rPr>
+          <w:rFonts w:ascii="Arial" w:hAnsi="Arial" w:cs="Arial"/>
+          <w:bCs/>
+          <w:sz w:val="22"/>
+        </w:rPr>
+        <w:t>Montreal, Canada.</w:t>
+      </w:r>
+    </w:p>
+    <w:p>
+      <w:pPr>
+        <w:tabs>
+          <w:tab w:val="left" w:pos="1985"/>
+        </w:tabs>
+        <w:spacing w:line="276" w:lineRule="auto"/>
+        <w:rPr>
+          <w:rFonts w:ascii="Arial" w:hAnsi="Arial" w:cs="Arial"/>
+          <w:b/>
+          <w:sz w:val="22"/>
+          <w:u w:val="single"/>
+        </w:rPr>
+      </w:pPr>
+    </w:p>
+    <w:p>
+      <w:pPr>
+        <w:tabs>
+          <w:tab w:val="left" w:pos="1985"/>
+        </w:tabs>
+        <w:spacing w:line="276" w:lineRule="auto"/>
+        <w:rPr>
+          <w:rFonts w:ascii="Arial" w:hAnsi="Arial" w:cs="Arial"/>
+          <w:bCs/>
+          <w:sz w:val="22"/>
+        </w:rPr>
+      </w:pPr>
+      <w:r>
+        <w:rPr>
+          <w:rFonts w:ascii="Arial" w:hAnsi="Arial" w:cs="Arial"/>
+          <w:b/>
+          <w:sz w:val="22"/>
+        </w:rPr>
         <w:t xml:space="preserve">Ngiam, W.X.Q., </w:t>
       </w:r>
+      <w:proofErr w:type="spellStart"/>
       <w:r>
         <w:rPr>
           <w:rFonts w:ascii="Arial" w:hAnsi="Arial" w:cs="Arial"/>
           <w:bCs/>
           <w:sz w:val="22"/>
         </w:rPr>
-        <w:t>Awh, E., Holcombe, A. O. (2019, May). Examin</w:t>
-      </w:r>
+        <w:t>Awh</w:t>
+      </w:r>
+      <w:proofErr w:type="spellEnd"/>
       <w:r>
         <w:rPr>
           <w:rFonts w:ascii="Arial" w:hAnsi="Arial" w:cs="Arial"/>
           <w:bCs/>
           <w:sz w:val="22"/>
         </w:rPr>
+        <w:t>, E., Holcombe, A. O. (2019, May). Examin</w:t>
+      </w:r>
+      <w:r>
+        <w:rPr>
+          <w:rFonts w:ascii="Arial" w:hAnsi="Arial" w:cs="Arial"/>
+          <w:bCs/>
+          <w:sz w:val="22"/>
+        </w:rPr>
         <w:t>in</w:t>
       </w:r>
       <w:r>
@@ -2110,18 +2346,46 @@
         </w:rPr>
         <w:t xml:space="preserve">Ngiam, W.X.Q., </w:t>
       </w:r>
+      <w:proofErr w:type="spellStart"/>
       <w:r>
         <w:rPr>
           <w:rFonts w:ascii="Arial" w:hAnsi="Arial" w:cs="Arial"/>
           <w:bCs/>
           <w:sz w:val="22"/>
         </w:rPr>
-        <w:t xml:space="preserve">Khaw, K.L.C., Holcombe, A. O., Goodbourn, P.T. (2018, November). Training recognition familiarity is insufficient to improve visual working memory. </w:t>
-      </w:r>
+        <w:t>Khaw</w:t>
+      </w:r>
+      <w:proofErr w:type="spellEnd"/>
       <w:r>
         <w:rPr>
           <w:rFonts w:ascii="Arial" w:hAnsi="Arial" w:cs="Arial"/>
           <w:bCs/>
+          <w:sz w:val="22"/>
+        </w:rPr>
+        <w:t xml:space="preserve">, K.L.C., Holcombe, A. O., </w:t>
+      </w:r>
+      <w:proofErr w:type="spellStart"/>
+      <w:r>
+        <w:rPr>
+          <w:rFonts w:ascii="Arial" w:hAnsi="Arial" w:cs="Arial"/>
+          <w:bCs/>
+          <w:sz w:val="22"/>
+        </w:rPr>
+        <w:t>Goodbourn</w:t>
+      </w:r>
+      <w:proofErr w:type="spellEnd"/>
+      <w:r>
+        <w:rPr>
+          <w:rFonts w:ascii="Arial" w:hAnsi="Arial" w:cs="Arial"/>
+          <w:bCs/>
+          <w:sz w:val="22"/>
+        </w:rPr>
+        <w:t xml:space="preserve">, P.T. (2018, November). Training recognition familiarity is insufficient to improve visual working memory. </w:t>
+      </w:r>
+      <w:r>
+        <w:rPr>
+          <w:rFonts w:ascii="Arial" w:hAnsi="Arial" w:cs="Arial"/>
+          <w:bCs/>
           <w:i/>
           <w:iCs/>
           <w:sz w:val="22"/>
@@ -2195,7 +2459,23 @@
           <w:rFonts w:ascii="Arial" w:hAnsi="Arial" w:cs="Arial"/>
           <w:sz w:val="22"/>
         </w:rPr>
-        <w:t xml:space="preserve">, Brissenden, J.A., Awh, E. (2017, May). Memory compression using statistical regularities requires explicit awareness. </w:t>
+        <w:t xml:space="preserve">, Brissenden, J.A., </w:t>
+      </w:r>
+      <w:proofErr w:type="spellStart"/>
+      <w:r>
+        <w:rPr>
+          <w:rFonts w:ascii="Arial" w:hAnsi="Arial" w:cs="Arial"/>
+          <w:sz w:val="22"/>
+        </w:rPr>
+        <w:t>Awh</w:t>
+      </w:r>
+      <w:proofErr w:type="spellEnd"/>
+      <w:r>
+        <w:rPr>
+          <w:rFonts w:ascii="Arial" w:hAnsi="Arial" w:cs="Arial"/>
+          <w:sz w:val="22"/>
+        </w:rPr>
+        <w:t xml:space="preserve">, E. (2017, May). Memory compression using statistical regularities requires explicit awareness. </w:t>
       </w:r>
       <w:r>
         <w:rPr>
@@ -2261,224 +2541,279 @@
         </w:rPr>
         <w:t xml:space="preserve">Ngiam, W.X.Q., </w:t>
       </w:r>
-      <w:r>
-        <w:rPr>
-          <w:rFonts w:ascii="Arial" w:hAnsi="Arial" w:cs="Arial"/>
-          <w:sz w:val="22"/>
-        </w:rPr>
-        <w:t xml:space="preserve">Goodbourn, P.T. (2016, November). Familiarity, but not visual complexity, affects letter encoding in visual working memory. </w:t>
-      </w:r>
-      <w:r>
-        <w:rPr>
-          <w:rFonts w:ascii="Arial" w:hAnsi="Arial" w:cs="Arial"/>
-          <w:i/>
-          <w:sz w:val="22"/>
-        </w:rPr>
-        <w:t>57</w:t>
-      </w:r>
-      <w:r>
-        <w:rPr>
-          <w:rFonts w:ascii="Arial" w:hAnsi="Arial" w:cs="Arial"/>
-          <w:i/>
-          <w:sz w:val="22"/>
-          <w:vertAlign w:val="superscript"/>
-        </w:rPr>
-        <w:t>th</w:t>
-      </w:r>
-      <w:r>
-        <w:rPr>
-          <w:rFonts w:ascii="Arial" w:hAnsi="Arial" w:cs="Arial"/>
-          <w:i/>
-          <w:sz w:val="22"/>
-        </w:rPr>
-        <w:t xml:space="preserve"> Annual Meeting of the Psychonomic Society</w:t>
-      </w:r>
-      <w:r>
-        <w:rPr>
-          <w:rFonts w:ascii="Arial" w:hAnsi="Arial" w:cs="Arial"/>
-          <w:sz w:val="22"/>
-        </w:rPr>
-        <w:t>, Boston, United States.</w:t>
-      </w:r>
-    </w:p>
-    <w:p>
-      <w:pPr>
-        <w:tabs>
-          <w:tab w:val="left" w:pos="1985"/>
-        </w:tabs>
-        <w:spacing w:line="276" w:lineRule="auto"/>
-        <w:rPr>
-          <w:rFonts w:ascii="Arial" w:hAnsi="Arial" w:cs="Arial"/>
-          <w:sz w:val="22"/>
-        </w:rPr>
-      </w:pPr>
-    </w:p>
-    <w:p>
-      <w:pPr>
-        <w:tabs>
-          <w:tab w:val="left" w:pos="1985"/>
-        </w:tabs>
-        <w:spacing w:line="276" w:lineRule="auto"/>
-        <w:rPr>
-          <w:rFonts w:ascii="Arial" w:hAnsi="Arial" w:cs="Arial"/>
-          <w:sz w:val="22"/>
-        </w:rPr>
-      </w:pPr>
-      <w:r>
-        <w:rPr>
-          <w:rFonts w:ascii="Arial" w:hAnsi="Arial" w:cs="Arial"/>
-          <w:b/>
-          <w:sz w:val="22"/>
-        </w:rPr>
-        <w:t>Ngiam, W.X.Q.</w:t>
-      </w:r>
-      <w:r>
-        <w:rPr>
-          <w:rFonts w:ascii="Arial" w:hAnsi="Arial" w:cs="Arial"/>
-          <w:sz w:val="22"/>
-        </w:rPr>
-        <w:t xml:space="preserve">, Goodbourn, P.T. (2015, April). Encoding and capacity limits of visual working memory are not set by stimulus complexity. </w:t>
-      </w:r>
-      <w:r>
-        <w:rPr>
-          <w:rFonts w:ascii="Arial" w:hAnsi="Arial" w:cs="Arial"/>
-          <w:i/>
-          <w:sz w:val="22"/>
-        </w:rPr>
-        <w:t>42</w:t>
-      </w:r>
-      <w:r>
-        <w:rPr>
-          <w:rFonts w:ascii="Arial" w:hAnsi="Arial" w:cs="Arial"/>
-          <w:i/>
-          <w:sz w:val="22"/>
-          <w:vertAlign w:val="superscript"/>
-        </w:rPr>
-        <w:t>nd</w:t>
-      </w:r>
-      <w:r>
-        <w:rPr>
-          <w:rFonts w:ascii="Arial" w:hAnsi="Arial" w:cs="Arial"/>
-          <w:i/>
-          <w:sz w:val="22"/>
-        </w:rPr>
-        <w:t xml:space="preserve"> Annual Conference of the Australasian Society for Experimental Psychology</w:t>
-      </w:r>
-      <w:r>
-        <w:rPr>
-          <w:rFonts w:ascii="Arial" w:hAnsi="Arial" w:cs="Arial"/>
-          <w:sz w:val="22"/>
-        </w:rPr>
-        <w:t>, Sydney, Australia.</w:t>
-      </w:r>
-    </w:p>
-    <w:p>
-      <w:pPr>
-        <w:tabs>
-          <w:tab w:val="left" w:pos="1985"/>
-        </w:tabs>
-        <w:spacing w:line="276" w:lineRule="auto"/>
-        <w:rPr>
-          <w:rFonts w:ascii="Arial" w:hAnsi="Arial" w:cs="Arial"/>
-          <w:sz w:val="22"/>
-        </w:rPr>
-      </w:pPr>
-    </w:p>
-    <w:p>
-      <w:pPr>
-        <w:tabs>
-          <w:tab w:val="left" w:pos="1985"/>
-        </w:tabs>
-        <w:spacing w:line="276" w:lineRule="auto"/>
-        <w:rPr>
-          <w:rFonts w:ascii="Arial" w:hAnsi="Arial" w:cs="Arial"/>
-          <w:b/>
-          <w:bCs/>
-          <w:sz w:val="22"/>
-          <w:u w:val="single"/>
-        </w:rPr>
-      </w:pPr>
-      <w:r>
-        <w:rPr>
-          <w:rFonts w:ascii="Arial" w:hAnsi="Arial" w:cs="Arial"/>
-          <w:b/>
-          <w:bCs/>
-          <w:sz w:val="22"/>
-          <w:u w:val="single"/>
-        </w:rPr>
-        <w:t>Journals Reviewed For</w:t>
-      </w:r>
-    </w:p>
-    <w:p>
-      <w:pPr>
-        <w:tabs>
-          <w:tab w:val="left" w:pos="1985"/>
-        </w:tabs>
-        <w:spacing w:line="276" w:lineRule="auto"/>
-        <w:rPr>
-          <w:rFonts w:ascii="Arial" w:hAnsi="Arial" w:cs="Arial"/>
-          <w:i/>
-          <w:iCs/>
-          <w:sz w:val="22"/>
-        </w:rPr>
-      </w:pPr>
-      <w:r>
-        <w:rPr>
-          <w:rFonts w:ascii="Arial" w:hAnsi="Arial" w:cs="Arial"/>
-          <w:i/>
-          <w:iCs/>
-          <w:sz w:val="22"/>
-        </w:rPr>
-        <w:t>Journal of Experimental Psychology: Learning, Memory and Cognition.</w:t>
-      </w:r>
-    </w:p>
-    <w:p>
-      <w:pPr>
-        <w:tabs>
-          <w:tab w:val="left" w:pos="1985"/>
-        </w:tabs>
-        <w:spacing w:line="276" w:lineRule="auto"/>
-        <w:rPr>
-          <w:rFonts w:ascii="Arial" w:hAnsi="Arial" w:cs="Arial"/>
-          <w:i/>
-          <w:iCs/>
-          <w:sz w:val="22"/>
-        </w:rPr>
-      </w:pPr>
-      <w:r>
-        <w:rPr>
-          <w:rFonts w:ascii="Arial" w:hAnsi="Arial" w:cs="Arial"/>
-          <w:i/>
-          <w:iCs/>
-          <w:sz w:val="22"/>
-        </w:rPr>
-        <w:t>Nature Scientific Reports</w:t>
-      </w:r>
-    </w:p>
-    <w:p>
-      <w:pPr>
-        <w:tabs>
-          <w:tab w:val="left" w:pos="1985"/>
-        </w:tabs>
-        <w:spacing w:line="276" w:lineRule="auto"/>
-        <w:rPr>
-          <w:rFonts w:ascii="Arial" w:hAnsi="Arial" w:cs="Arial"/>
-          <w:i/>
-          <w:iCs/>
-          <w:sz w:val="22"/>
-        </w:rPr>
-      </w:pPr>
-      <w:r>
-        <w:rPr>
-          <w:rFonts w:ascii="Arial" w:hAnsi="Arial" w:cs="Arial"/>
-          <w:i/>
-          <w:iCs/>
-          <w:sz w:val="22"/>
-        </w:rPr>
-        <w:t>Memory and Cognition</w:t>
+      <w:proofErr w:type="spellStart"/>
+      <w:r>
+        <w:rPr>
+          <w:rFonts w:ascii="Arial" w:hAnsi="Arial" w:cs="Arial"/>
+          <w:sz w:val="22"/>
+        </w:rPr>
+        <w:t>Goodbourn</w:t>
+      </w:r>
+      <w:proofErr w:type="spellEnd"/>
+      <w:r>
+        <w:rPr>
+          <w:rFonts w:ascii="Arial" w:hAnsi="Arial" w:cs="Arial"/>
+          <w:sz w:val="22"/>
+        </w:rPr>
+        <w:t>, P.T. (2016, November). Familiarity, but not visual complexity, affects letter encoding in visual working</w:t>
       </w:r>
       <w:bookmarkStart w:id="0" w:name="_GoBack"/>
       <w:bookmarkEnd w:id="0"/>
+      <w:r>
+        <w:rPr>
+          <w:rFonts w:ascii="Arial" w:hAnsi="Arial" w:cs="Arial"/>
+          <w:sz w:val="22"/>
+        </w:rPr>
+        <w:t xml:space="preserve"> memory. </w:t>
+      </w:r>
+      <w:r>
+        <w:rPr>
+          <w:rFonts w:ascii="Arial" w:hAnsi="Arial" w:cs="Arial"/>
+          <w:i/>
+          <w:sz w:val="22"/>
+        </w:rPr>
+        <w:t>57</w:t>
+      </w:r>
+      <w:r>
+        <w:rPr>
+          <w:rFonts w:ascii="Arial" w:hAnsi="Arial" w:cs="Arial"/>
+          <w:i/>
+          <w:sz w:val="22"/>
+          <w:vertAlign w:val="superscript"/>
+        </w:rPr>
+        <w:t>th</w:t>
+      </w:r>
+      <w:r>
+        <w:rPr>
+          <w:rFonts w:ascii="Arial" w:hAnsi="Arial" w:cs="Arial"/>
+          <w:i/>
+          <w:sz w:val="22"/>
+        </w:rPr>
+        <w:t xml:space="preserve"> Annual Meeting of the Psychonomic Society</w:t>
+      </w:r>
+      <w:r>
+        <w:rPr>
+          <w:rFonts w:ascii="Arial" w:hAnsi="Arial" w:cs="Arial"/>
+          <w:sz w:val="22"/>
+        </w:rPr>
+        <w:t>, Boston, United States.</w:t>
+      </w:r>
+    </w:p>
+    <w:p>
+      <w:pPr>
+        <w:tabs>
+          <w:tab w:val="left" w:pos="1985"/>
+        </w:tabs>
+        <w:spacing w:line="276" w:lineRule="auto"/>
+        <w:rPr>
+          <w:rFonts w:ascii="Arial" w:hAnsi="Arial" w:cs="Arial"/>
+          <w:sz w:val="22"/>
+        </w:rPr>
+      </w:pPr>
+    </w:p>
+    <w:p>
+      <w:pPr>
+        <w:tabs>
+          <w:tab w:val="left" w:pos="1985"/>
+        </w:tabs>
+        <w:spacing w:line="276" w:lineRule="auto"/>
+        <w:rPr>
+          <w:rFonts w:ascii="Arial" w:hAnsi="Arial" w:cs="Arial"/>
+          <w:sz w:val="22"/>
+        </w:rPr>
+      </w:pPr>
+      <w:r>
+        <w:rPr>
+          <w:rFonts w:ascii="Arial" w:hAnsi="Arial" w:cs="Arial"/>
+          <w:b/>
+          <w:sz w:val="22"/>
+        </w:rPr>
+        <w:t>Ngiam, W.X.Q.</w:t>
+      </w:r>
+      <w:r>
+        <w:rPr>
+          <w:rFonts w:ascii="Arial" w:hAnsi="Arial" w:cs="Arial"/>
+          <w:sz w:val="22"/>
+        </w:rPr>
+        <w:t xml:space="preserve">, </w:t>
+      </w:r>
+      <w:proofErr w:type="spellStart"/>
+      <w:r>
+        <w:rPr>
+          <w:rFonts w:ascii="Arial" w:hAnsi="Arial" w:cs="Arial"/>
+          <w:sz w:val="22"/>
+        </w:rPr>
+        <w:t>Goodbourn</w:t>
+      </w:r>
+      <w:proofErr w:type="spellEnd"/>
+      <w:r>
+        <w:rPr>
+          <w:rFonts w:ascii="Arial" w:hAnsi="Arial" w:cs="Arial"/>
+          <w:sz w:val="22"/>
+        </w:rPr>
+        <w:t xml:space="preserve">, P.T. (2015, April). Encoding and capacity limits of visual working memory are not set by stimulus complexity. </w:t>
+      </w:r>
+      <w:r>
+        <w:rPr>
+          <w:rFonts w:ascii="Arial" w:hAnsi="Arial" w:cs="Arial"/>
+          <w:i/>
+          <w:sz w:val="22"/>
+        </w:rPr>
+        <w:t>42</w:t>
+      </w:r>
+      <w:r>
+        <w:rPr>
+          <w:rFonts w:ascii="Arial" w:hAnsi="Arial" w:cs="Arial"/>
+          <w:i/>
+          <w:sz w:val="22"/>
+          <w:vertAlign w:val="superscript"/>
+        </w:rPr>
+        <w:t>nd</w:t>
+      </w:r>
+      <w:r>
+        <w:rPr>
+          <w:rFonts w:ascii="Arial" w:hAnsi="Arial" w:cs="Arial"/>
+          <w:i/>
+          <w:sz w:val="22"/>
+        </w:rPr>
+        <w:t xml:space="preserve"> Annual Conference of the Australasian Society for Experimental Psychology</w:t>
+      </w:r>
+      <w:r>
+        <w:rPr>
+          <w:rFonts w:ascii="Arial" w:hAnsi="Arial" w:cs="Arial"/>
+          <w:sz w:val="22"/>
+        </w:rPr>
+        <w:t>, Sydney, Australia.</w:t>
+      </w:r>
+    </w:p>
+    <w:p>
+      <w:pPr>
+        <w:tabs>
+          <w:tab w:val="left" w:pos="1985"/>
+        </w:tabs>
+        <w:spacing w:line="276" w:lineRule="auto"/>
+        <w:rPr>
+          <w:rFonts w:ascii="Arial" w:hAnsi="Arial" w:cs="Arial"/>
+          <w:sz w:val="22"/>
+        </w:rPr>
+      </w:pPr>
+    </w:p>
+    <w:p>
+      <w:pPr>
+        <w:tabs>
+          <w:tab w:val="left" w:pos="1985"/>
+        </w:tabs>
+        <w:spacing w:line="276" w:lineRule="auto"/>
+        <w:rPr>
+          <w:rFonts w:ascii="Arial" w:hAnsi="Arial" w:cs="Arial"/>
+          <w:b/>
+          <w:bCs/>
+          <w:sz w:val="22"/>
+          <w:u w:val="single"/>
+        </w:rPr>
+      </w:pPr>
+      <w:r>
+        <w:rPr>
+          <w:rFonts w:ascii="Arial" w:hAnsi="Arial" w:cs="Arial"/>
+          <w:b/>
+          <w:bCs/>
+          <w:sz w:val="22"/>
+          <w:u w:val="single"/>
+        </w:rPr>
+        <w:t>Journals Reviewed For</w:t>
+      </w:r>
+    </w:p>
+    <w:p>
+      <w:pPr>
+        <w:tabs>
+          <w:tab w:val="left" w:pos="1985"/>
+        </w:tabs>
+        <w:spacing w:line="276" w:lineRule="auto"/>
+        <w:rPr>
+          <w:rFonts w:ascii="Arial" w:hAnsi="Arial" w:cs="Arial"/>
+          <w:i/>
+          <w:iCs/>
+          <w:sz w:val="22"/>
+        </w:rPr>
+      </w:pPr>
+      <w:r>
+        <w:rPr>
+          <w:rFonts w:ascii="Arial" w:hAnsi="Arial" w:cs="Arial"/>
+          <w:i/>
+          <w:iCs/>
+          <w:sz w:val="22"/>
+        </w:rPr>
+        <w:t>Journal of Experimental Psychology: Learning, Memory and Cognition.</w:t>
+      </w:r>
+    </w:p>
+    <w:p>
+      <w:pPr>
+        <w:tabs>
+          <w:tab w:val="left" w:pos="1985"/>
+        </w:tabs>
+        <w:spacing w:line="276" w:lineRule="auto"/>
+        <w:rPr>
+          <w:rFonts w:ascii="Arial" w:hAnsi="Arial" w:cs="Arial"/>
+          <w:i/>
+          <w:iCs/>
+          <w:sz w:val="22"/>
+        </w:rPr>
+      </w:pPr>
+      <w:r>
+        <w:rPr>
+          <w:rFonts w:ascii="Arial" w:hAnsi="Arial" w:cs="Arial"/>
+          <w:i/>
+          <w:iCs/>
+          <w:sz w:val="22"/>
+        </w:rPr>
+        <w:t>Nature Scientific Reports</w:t>
+      </w:r>
+    </w:p>
+    <w:p>
+      <w:pPr>
+        <w:tabs>
+          <w:tab w:val="left" w:pos="1985"/>
+        </w:tabs>
+        <w:spacing w:line="276" w:lineRule="auto"/>
+        <w:rPr>
+          <w:rFonts w:ascii="Arial" w:hAnsi="Arial" w:cs="Arial"/>
+          <w:i/>
+          <w:iCs/>
+          <w:sz w:val="22"/>
+        </w:rPr>
+      </w:pPr>
+      <w:r>
+        <w:rPr>
+          <w:rFonts w:ascii="Arial" w:hAnsi="Arial" w:cs="Arial"/>
+          <w:i/>
+          <w:iCs/>
+          <w:sz w:val="22"/>
+        </w:rPr>
+        <w:t>Memory and Cognition</w:t>
+      </w:r>
+    </w:p>
+    <w:p>
+      <w:pPr>
+        <w:tabs>
+          <w:tab w:val="left" w:pos="1985"/>
+        </w:tabs>
+        <w:spacing w:line="276" w:lineRule="auto"/>
+        <w:rPr>
+          <w:rFonts w:ascii="Arial" w:hAnsi="Arial" w:cs="Arial"/>
+          <w:i/>
+          <w:iCs/>
+          <w:sz w:val="22"/>
+        </w:rPr>
+      </w:pPr>
+      <w:r>
+        <w:rPr>
+          <w:rFonts w:ascii="Arial" w:hAnsi="Arial" w:cs="Arial"/>
+          <w:i/>
+          <w:iCs/>
+          <w:sz w:val="22"/>
+        </w:rPr>
+        <w:t>Psychological Research</w:t>
+      </w:r>
     </w:p>
     <w:p>
       <w:pPr>
@@ -2498,10 +2833,6 @@
     <w:sectPr>
       <w:headerReference w:type="even" r:id="rId10"/>
       <w:headerReference w:type="default" r:id="rId11"/>
-      <w:footerReference w:type="even" r:id="rId12"/>
-      <w:footerReference w:type="default" r:id="rId13"/>
-      <w:headerReference w:type="first" r:id="rId14"/>
-      <w:footerReference w:type="first" r:id="rId15"/>
       <w:pgSz w:w="11900" w:h="16840"/>
       <w:pgMar w:top="267" w:right="701" w:bottom="1440" w:left="709" w:header="278" w:footer="708" w:gutter="0"/>
       <w:cols w:space="708"/>
@@ -2528,36 +2859,6 @@
     </w:p>
   </w:endnote>
 </w:endnotes>
-</file>
-
-<file path=word/footer1.xml><?xml version="1.0" encoding="utf-8"?>
-<w:ftr xmlns:wpc="http://schemas.microsoft.com/office/word/2010/wordprocessingCanvas" xmlns:cx="http://schemas.microsoft.com/office/drawing/2014/chartex" xmlns:cx1="http://schemas.microsoft.com/office/drawing/2015/9/8/chartex" xmlns:cx2="http://schemas.microsoft.com/office/drawing/2015/10/21/chartex" xmlns:cx3="http://schemas.microsoft.com/office/drawing/2016/5/9/chartex" xmlns:cx4="http://schemas.microsoft.com/office/drawing/2016/5/10/chartex" xmlns:cx5="http://schemas.microsoft.com/office/drawing/2016/5/11/chartex" xmlns:cx6="http://schemas.microsoft.com/office/drawing/2016/5/12/chartex" xmlns:cx7="http://schemas.microsoft.com/office/drawing/2016/5/13/chartex" xmlns:cx8="http://schemas.microsoft.com/office/drawing/2016/5/14/chartex" xmlns:mc="http://schemas.openxmlformats.org/markup-compatibility/2006" xmlns:aink="http://schemas.microsoft.com/office/drawing/2016/ink" xmlns:am3d="http://schemas.microsoft.com/office/drawing/2017/model3d" xmlns:o="urn:schemas-microsoft-com:office:office" xmlns:r="http://schemas.openxmlformats.org/officeDocument/2006/relationships" xmlns:m="http://schemas.openxmlformats.org/officeDocument/2006/math" xmlns:v="urn:schemas-microsoft-com:vml" xmlns:wp14="http://schemas.microsoft.com/office/word/2010/wordprocessingDrawing" xmlns:wp="http://schemas.openxmlformats.org/drawingml/2006/wordprocessingDrawing" xmlns:w10="urn:schemas-microsoft-com:office:word" xmlns:w="http://schemas.openxmlformats.org/wordprocessingml/2006/main" xmlns:w14="http://schemas.microsoft.com/office/word/2010/wordml" xmlns:w15="http://schemas.microsoft.com/office/word/2012/wordml" xmlns:w16cid="http://schemas.microsoft.com/office/word/2016/wordml/cid" xmlns:w16se="http://schemas.microsoft.com/office/word/2015/wordml/symex" xmlns:wpg="http://schemas.microsoft.com/office/word/2010/wordprocessingGroup" xmlns:wpi="http://schemas.microsoft.com/office/word/2010/wordprocessingInk" xmlns:wne="http://schemas.microsoft.com/office/word/2006/wordml" xmlns:wps="http://schemas.microsoft.com/office/word/2010/wordprocessingShape" mc:Ignorable="w14 w15 w16se w16cid wp14">
-  <w:p>
-    <w:pPr>
-      <w:pStyle w:val="Footer"/>
-    </w:pPr>
-  </w:p>
-</w:ftr>
-</file>
-
-<file path=word/footer2.xml><?xml version="1.0" encoding="utf-8"?>
-<w:ftr xmlns:wpc="http://schemas.microsoft.com/office/word/2010/wordprocessingCanvas" xmlns:cx="http://schemas.microsoft.com/office/drawing/2014/chartex" xmlns:cx1="http://schemas.microsoft.com/office/drawing/2015/9/8/chartex" xmlns:cx2="http://schemas.microsoft.com/office/drawing/2015/10/21/chartex" xmlns:cx3="http://schemas.microsoft.com/office/drawing/2016/5/9/chartex" xmlns:cx4="http://schemas.microsoft.com/office/drawing/2016/5/10/chartex" xmlns:cx5="http://schemas.microsoft.com/office/drawing/2016/5/11/chartex" xmlns:cx6="http://schemas.microsoft.com/office/drawing/2016/5/12/chartex" xmlns:cx7="http://schemas.microsoft.com/office/drawing/2016/5/13/chartex" xmlns:cx8="http://schemas.microsoft.com/office/drawing/2016/5/14/chartex" xmlns:mc="http://schemas.openxmlformats.org/markup-compatibility/2006" xmlns:aink="http://schemas.microsoft.com/office/drawing/2016/ink" xmlns:am3d="http://schemas.microsoft.com/office/drawing/2017/model3d" xmlns:o="urn:schemas-microsoft-com:office:office" xmlns:r="http://schemas.openxmlformats.org/officeDocument/2006/relationships" xmlns:m="http://schemas.openxmlformats.org/officeDocument/2006/math" xmlns:v="urn:schemas-microsoft-com:vml" xmlns:wp14="http://schemas.microsoft.com/office/word/2010/wordprocessingDrawing" xmlns:wp="http://schemas.openxmlformats.org/drawingml/2006/wordprocessingDrawing" xmlns:w10="urn:schemas-microsoft-com:office:word" xmlns:w="http://schemas.openxmlformats.org/wordprocessingml/2006/main" xmlns:w14="http://schemas.microsoft.com/office/word/2010/wordml" xmlns:w15="http://schemas.microsoft.com/office/word/2012/wordml" xmlns:w16cid="http://schemas.microsoft.com/office/word/2016/wordml/cid" xmlns:w16se="http://schemas.microsoft.com/office/word/2015/wordml/symex" xmlns:wpg="http://schemas.microsoft.com/office/word/2010/wordprocessingGroup" xmlns:wpi="http://schemas.microsoft.com/office/word/2010/wordprocessingInk" xmlns:wne="http://schemas.microsoft.com/office/word/2006/wordml" xmlns:wps="http://schemas.microsoft.com/office/word/2010/wordprocessingShape" mc:Ignorable="w14 w15 w16se w16cid wp14">
-  <w:p>
-    <w:pPr>
-      <w:pStyle w:val="Footer"/>
-    </w:pPr>
-  </w:p>
-</w:ftr>
-</file>
-
-<file path=word/footer3.xml><?xml version="1.0" encoding="utf-8"?>
-<w:ftr xmlns:wpc="http://schemas.microsoft.com/office/word/2010/wordprocessingCanvas" xmlns:cx="http://schemas.microsoft.com/office/drawing/2014/chartex" xmlns:cx1="http://schemas.microsoft.com/office/drawing/2015/9/8/chartex" xmlns:cx2="http://schemas.microsoft.com/office/drawing/2015/10/21/chartex" xmlns:cx3="http://schemas.microsoft.com/office/drawing/2016/5/9/chartex" xmlns:cx4="http://schemas.microsoft.com/office/drawing/2016/5/10/chartex" xmlns:cx5="http://schemas.microsoft.com/office/drawing/2016/5/11/chartex" xmlns:cx6="http://schemas.microsoft.com/office/drawing/2016/5/12/chartex" xmlns:cx7="http://schemas.microsoft.com/office/drawing/2016/5/13/chartex" xmlns:cx8="http://schemas.microsoft.com/office/drawing/2016/5/14/chartex" xmlns:mc="http://schemas.openxmlformats.org/markup-compatibility/2006" xmlns:aink="http://schemas.microsoft.com/office/drawing/2016/ink" xmlns:am3d="http://schemas.microsoft.com/office/drawing/2017/model3d" xmlns:o="urn:schemas-microsoft-com:office:office" xmlns:r="http://schemas.openxmlformats.org/officeDocument/2006/relationships" xmlns:m="http://schemas.openxmlformats.org/officeDocument/2006/math" xmlns:v="urn:schemas-microsoft-com:vml" xmlns:wp14="http://schemas.microsoft.com/office/word/2010/wordprocessingDrawing" xmlns:wp="http://schemas.openxmlformats.org/drawingml/2006/wordprocessingDrawing" xmlns:w10="urn:schemas-microsoft-com:office:word" xmlns:w="http://schemas.openxmlformats.org/wordprocessingml/2006/main" xmlns:w14="http://schemas.microsoft.com/office/word/2010/wordml" xmlns:w15="http://schemas.microsoft.com/office/word/2012/wordml" xmlns:w16cid="http://schemas.microsoft.com/office/word/2016/wordml/cid" xmlns:w16se="http://schemas.microsoft.com/office/word/2015/wordml/symex" xmlns:wpg="http://schemas.microsoft.com/office/word/2010/wordprocessingGroup" xmlns:wpi="http://schemas.microsoft.com/office/word/2010/wordprocessingInk" xmlns:wne="http://schemas.microsoft.com/office/word/2006/wordml" xmlns:wps="http://schemas.microsoft.com/office/word/2010/wordprocessingShape" mc:Ignorable="w14 w15 w16se w16cid wp14">
-  <w:p>
-    <w:pPr>
-      <w:pStyle w:val="Footer"/>
-    </w:pPr>
-  </w:p>
-</w:ftr>
 </file>
 
 <file path=word/footnotes.xml><?xml version="1.0" encoding="utf-8"?>
@@ -2686,7 +2987,13 @@
       <w:rPr>
         <w:rFonts w:ascii="Helvetica" w:hAnsi="Helvetica"/>
       </w:rPr>
-      <w:t>June 2019</w:t>
+      <w:t>December</w:t>
+    </w:r>
+    <w:r>
+      <w:rPr>
+        <w:rFonts w:ascii="Helvetica" w:hAnsi="Helvetica"/>
+      </w:rPr>
+      <w:t xml:space="preserve"> 2019</w:t>
     </w:r>
   </w:p>
   <w:p>
@@ -2696,16 +3003,6 @@
       <w:rPr>
         <w:rFonts w:ascii="Helvetica" w:hAnsi="Helvetica"/>
       </w:rPr>
-    </w:pPr>
-  </w:p>
-</w:hdr>
-</file>
-
-<file path=word/header3.xml><?xml version="1.0" encoding="utf-8"?>
-<w:hdr xmlns:wpc="http://schemas.microsoft.com/office/word/2010/wordprocessingCanvas" xmlns:cx="http://schemas.microsoft.com/office/drawing/2014/chartex" xmlns:cx1="http://schemas.microsoft.com/office/drawing/2015/9/8/chartex" xmlns:cx2="http://schemas.microsoft.com/office/drawing/2015/10/21/chartex" xmlns:cx3="http://schemas.microsoft.com/office/drawing/2016/5/9/chartex" xmlns:cx4="http://schemas.microsoft.com/office/drawing/2016/5/10/chartex" xmlns:cx5="http://schemas.microsoft.com/office/drawing/2016/5/11/chartex" xmlns:cx6="http://schemas.microsoft.com/office/drawing/2016/5/12/chartex" xmlns:cx7="http://schemas.microsoft.com/office/drawing/2016/5/13/chartex" xmlns:cx8="http://schemas.microsoft.com/office/drawing/2016/5/14/chartex" xmlns:mc="http://schemas.openxmlformats.org/markup-compatibility/2006" xmlns:aink="http://schemas.microsoft.com/office/drawing/2016/ink" xmlns:am3d="http://schemas.microsoft.com/office/drawing/2017/model3d" xmlns:o="urn:schemas-microsoft-com:office:office" xmlns:r="http://schemas.openxmlformats.org/officeDocument/2006/relationships" xmlns:m="http://schemas.openxmlformats.org/officeDocument/2006/math" xmlns:v="urn:schemas-microsoft-com:vml" xmlns:wp14="http://schemas.microsoft.com/office/word/2010/wordprocessingDrawing" xmlns:wp="http://schemas.openxmlformats.org/drawingml/2006/wordprocessingDrawing" xmlns:w10="urn:schemas-microsoft-com:office:word" xmlns:w="http://schemas.openxmlformats.org/wordprocessingml/2006/main" xmlns:w14="http://schemas.microsoft.com/office/word/2010/wordml" xmlns:w15="http://schemas.microsoft.com/office/word/2012/wordml" xmlns:w16cid="http://schemas.microsoft.com/office/word/2016/wordml/cid" xmlns:w16se="http://schemas.microsoft.com/office/word/2015/wordml/symex" xmlns:wpg="http://schemas.microsoft.com/office/word/2010/wordprocessingGroup" xmlns:wpi="http://schemas.microsoft.com/office/word/2010/wordprocessingInk" xmlns:wne="http://schemas.microsoft.com/office/word/2006/wordml" xmlns:wps="http://schemas.microsoft.com/office/word/2010/wordprocessingShape" mc:Ignorable="w14 w15 w16se w16cid wp14">
-  <w:p>
-    <w:pPr>
-      <w:pStyle w:val="Header"/>
     </w:pPr>
   </w:p>
 </w:hdr>
@@ -2724,7 +3021,7 @@
     </w:rPrDefault>
     <w:pPrDefault/>
   </w:docDefaults>
-  <w:latentStyles w:defLockedState="0" w:defUIPriority="99" w:defSemiHidden="0" w:defUnhideWhenUsed="0" w:defQFormat="0" w:count="377">
+  <w:latentStyles w:defLockedState="0" w:defUIPriority="99" w:defSemiHidden="0" w:defUnhideWhenUsed="0" w:defQFormat="0" w:count="376">
     <w:lsdException w:name="Normal" w:uiPriority="0" w:qFormat="1"/>
     <w:lsdException w:name="heading 1" w:uiPriority="9" w:qFormat="1"/>
     <w:lsdException w:name="heading 2" w:semiHidden="1" w:uiPriority="9" w:unhideWhenUsed="1" w:qFormat="1"/>
@@ -2830,6 +3127,7 @@
     <w:lsdException w:name="HTML Sample" w:semiHidden="1" w:unhideWhenUsed="1"/>
     <w:lsdException w:name="HTML Typewriter" w:semiHidden="1" w:unhideWhenUsed="1"/>
     <w:lsdException w:name="HTML Variable" w:semiHidden="1" w:unhideWhenUsed="1"/>
+    <w:lsdException w:name="Normal Table" w:semiHidden="1" w:unhideWhenUsed="1"/>
     <w:lsdException w:name="annotation subject" w:semiHidden="1" w:unhideWhenUsed="1"/>
     <w:lsdException w:name="No List" w:semiHidden="1" w:unhideWhenUsed="1"/>
     <w:lsdException w:name="Outline List 1" w:semiHidden="1" w:unhideWhenUsed="1"/>
@@ -2876,8 +3174,10 @@
     <w:lsdException w:name="Table Subtle 2" w:semiHidden="1" w:unhideWhenUsed="1"/>
     <w:lsdException w:name="Table Web 1" w:semiHidden="1" w:unhideWhenUsed="1"/>
     <w:lsdException w:name="Table Web 2" w:semiHidden="1" w:unhideWhenUsed="1"/>
+    <w:lsdException w:name="Table Web 3" w:semiHidden="1" w:unhideWhenUsed="1"/>
     <w:lsdException w:name="Balloon Text" w:semiHidden="1" w:unhideWhenUsed="1"/>
     <w:lsdException w:name="Table Grid" w:uiPriority="59"/>
+    <w:lsdException w:name="Table Theme" w:semiHidden="1" w:unhideWhenUsed="1"/>
     <w:lsdException w:name="Placeholder Text" w:semiHidden="1"/>
     <w:lsdException w:name="No Spacing" w:uiPriority="1" w:qFormat="1"/>
     <w:lsdException w:name="Light Shading" w:uiPriority="60"/>
@@ -3096,7 +3396,6 @@
     <w:lsdException w:name="Mention" w:semiHidden="1" w:unhideWhenUsed="1"/>
     <w:lsdException w:name="Smart Hyperlink" w:semiHidden="1" w:unhideWhenUsed="1"/>
     <w:lsdException w:name="Smart Link" w:semiHidden="1" w:unhideWhenUsed="1"/>
-    <w:lsdException w:name="Smart Link Error" w:semiHidden="1" w:unhideWhenUsed="1"/>
   </w:latentStyles>
   <w:style w:type="paragraph" w:default="1" w:styleId="Normal">
     <w:name w:val="Normal"/>
@@ -3370,7 +3669,7 @@
     <w:charset w:val="00"/>
     <w:family w:val="swiss"/>
     <w:pitch w:val="variable"/>
-    <w:sig w:usb0="E0002AFF" w:usb1="C000247B" w:usb2="00000009" w:usb3="00000000" w:csb0="000001FF" w:csb1="00000000"/>
+    <w:sig w:usb0="E0002AFF" w:usb1="C000ACFF" w:usb2="00000009" w:usb3="00000000" w:csb0="000001FF" w:csb1="00000000"/>
   </w:font>
   <w:font w:name="Yu Mincho">
     <w:panose1 w:val="02020400000000000000"/>
@@ -3421,6 +3720,7 @@
     <w:rsid w:val="004A545C"/>
     <w:rsid w:val="005203E9"/>
     <w:rsid w:val="005945DE"/>
+    <w:rsid w:val="006B2141"/>
     <w:rsid w:val="007E4BD3"/>
     <w:rsid w:val="00840B54"/>
     <w:rsid w:val="009B7301"/>
@@ -3467,7 +3767,7 @@
     </w:rPrDefault>
     <w:pPrDefault/>
   </w:docDefaults>
-  <w:latentStyles w:defLockedState="0" w:defUIPriority="99" w:defSemiHidden="0" w:defUnhideWhenUsed="0" w:defQFormat="0" w:count="377">
+  <w:latentStyles w:defLockedState="0" w:defUIPriority="99" w:defSemiHidden="0" w:defUnhideWhenUsed="0" w:defQFormat="0" w:count="376">
     <w:lsdException w:name="Normal" w:uiPriority="0" w:qFormat="1"/>
     <w:lsdException w:name="heading 1" w:uiPriority="9" w:qFormat="1"/>
     <w:lsdException w:name="heading 2" w:semiHidden="1" w:uiPriority="9" w:unhideWhenUsed="1" w:qFormat="1"/>
@@ -3573,6 +3873,7 @@
     <w:lsdException w:name="HTML Sample" w:semiHidden="1" w:unhideWhenUsed="1"/>
     <w:lsdException w:name="HTML Typewriter" w:semiHidden="1" w:unhideWhenUsed="1"/>
     <w:lsdException w:name="HTML Variable" w:semiHidden="1" w:unhideWhenUsed="1"/>
+    <w:lsdException w:name="Normal Table" w:semiHidden="1" w:unhideWhenUsed="1"/>
     <w:lsdException w:name="annotation subject" w:semiHidden="1" w:unhideWhenUsed="1"/>
     <w:lsdException w:name="No List" w:semiHidden="1" w:unhideWhenUsed="1"/>
     <w:lsdException w:name="Outline List 1" w:semiHidden="1" w:unhideWhenUsed="1"/>
@@ -3619,8 +3920,10 @@
     <w:lsdException w:name="Table Subtle 2" w:semiHidden="1" w:unhideWhenUsed="1"/>
     <w:lsdException w:name="Table Web 1" w:semiHidden="1" w:unhideWhenUsed="1"/>
     <w:lsdException w:name="Table Web 2" w:semiHidden="1" w:unhideWhenUsed="1"/>
+    <w:lsdException w:name="Table Web 3" w:semiHidden="1" w:unhideWhenUsed="1"/>
     <w:lsdException w:name="Balloon Text" w:semiHidden="1" w:unhideWhenUsed="1"/>
     <w:lsdException w:name="Table Grid" w:uiPriority="59"/>
+    <w:lsdException w:name="Table Theme" w:semiHidden="1" w:unhideWhenUsed="1"/>
     <w:lsdException w:name="Placeholder Text" w:semiHidden="1"/>
     <w:lsdException w:name="No Spacing" w:uiPriority="1" w:qFormat="1"/>
     <w:lsdException w:name="Light Shading" w:uiPriority="60"/>
@@ -3839,7 +4142,6 @@
     <w:lsdException w:name="Mention" w:semiHidden="1" w:unhideWhenUsed="1"/>
     <w:lsdException w:name="Smart Hyperlink" w:semiHidden="1" w:unhideWhenUsed="1"/>
     <w:lsdException w:name="Smart Link" w:semiHidden="1" w:unhideWhenUsed="1"/>
-    <w:lsdException w:name="Smart Link Error" w:semiHidden="1" w:unhideWhenUsed="1"/>
   </w:latentStyles>
   <w:style w:type="paragraph" w:default="1" w:styleId="Normal">
     <w:name w:val="Normal"/>
@@ -4230,7 +4532,7 @@
 </file>
 
 <file path=customXml/itemProps1.xml><?xml version="1.0" encoding="utf-8"?>
-<ds:datastoreItem xmlns:ds="http://schemas.openxmlformats.org/officeDocument/2006/customXml" ds:itemID="{39D75FCD-48C2-1C48-B657-84623EB5D0DF}">
+<ds:datastoreItem xmlns:ds="http://schemas.openxmlformats.org/officeDocument/2006/customXml" ds:itemID="{4DF90BC1-1203-014E-80E5-EBD2F94600F5}">
   <ds:schemaRefs>
     <ds:schemaRef ds:uri="http://schemas.openxmlformats.org/officeDocument/2006/bibliography"/>
   </ds:schemaRefs>

</xml_diff>

<commit_message>
Add blogpost, update CV
</commit_message>
<xml_diff>
--- a/files/William X. Q. Ngiam Curriculum Vitae.docx
+++ b/files/William X. Q. Ngiam Curriculum Vitae.docx
@@ -9,7 +9,8 @@
         <w:rPr>
           <w:rFonts w:ascii="Arial" w:hAnsi="Arial" w:cs="Arial"/>
           <w:b/>
-          <w:sz w:val="22"/>
+          <w:sz w:val="21"/>
+          <w:szCs w:val="22"/>
           <w:u w:val="single"/>
         </w:rPr>
       </w:pPr>
@@ -17,7 +18,8 @@
         <w:rPr>
           <w:rFonts w:ascii="Arial" w:hAnsi="Arial" w:cs="Arial"/>
           <w:b/>
-          <w:sz w:val="22"/>
+          <w:sz w:val="21"/>
+          <w:szCs w:val="22"/>
           <w:u w:val="single"/>
         </w:rPr>
         <w:t>Curriculum Vita</w:t>
@@ -26,7 +28,8 @@
         <w:rPr>
           <w:rFonts w:ascii="Arial" w:hAnsi="Arial" w:cs="Arial"/>
           <w:b/>
-          <w:sz w:val="22"/>
+          <w:sz w:val="21"/>
+          <w:szCs w:val="22"/>
           <w:u w:val="single"/>
         </w:rPr>
         <w:t>e</w:t>
@@ -39,14 +42,16 @@
         <w:rPr>
           <w:rFonts w:ascii="Arial" w:hAnsi="Arial" w:cs="Arial"/>
           <w:b/>
-          <w:sz w:val="22"/>
-        </w:rPr>
-      </w:pPr>
-      <w:r>
-        <w:rPr>
-          <w:rFonts w:ascii="Arial" w:hAnsi="Arial" w:cs="Arial"/>
-          <w:b/>
-          <w:sz w:val="22"/>
+          <w:sz w:val="21"/>
+          <w:szCs w:val="22"/>
+        </w:rPr>
+      </w:pPr>
+      <w:r>
+        <w:rPr>
+          <w:rFonts w:ascii="Arial" w:hAnsi="Arial" w:cs="Arial"/>
+          <w:b/>
+          <w:sz w:val="21"/>
+          <w:szCs w:val="22"/>
         </w:rPr>
         <w:t>William Xiang Quan Ngiam</w:t>
       </w:r>
@@ -56,13 +61,15 @@
         <w:spacing w:line="276" w:lineRule="auto"/>
         <w:rPr>
           <w:rFonts w:ascii="Arial" w:hAnsi="Arial" w:cs="Arial"/>
-          <w:sz w:val="22"/>
-        </w:rPr>
-      </w:pPr>
-      <w:r>
-        <w:rPr>
-          <w:rFonts w:ascii="Arial" w:hAnsi="Arial" w:cs="Arial"/>
-          <w:sz w:val="22"/>
+          <w:sz w:val="21"/>
+          <w:szCs w:val="22"/>
+        </w:rPr>
+      </w:pPr>
+      <w:r>
+        <w:rPr>
+          <w:rFonts w:ascii="Arial" w:hAnsi="Arial" w:cs="Arial"/>
+          <w:sz w:val="21"/>
+          <w:szCs w:val="22"/>
         </w:rPr>
         <w:t>Department of Psychology</w:t>
       </w:r>
@@ -72,13 +79,15 @@
         <w:spacing w:line="276" w:lineRule="auto"/>
         <w:rPr>
           <w:rFonts w:ascii="Arial" w:hAnsi="Arial" w:cs="Arial"/>
-          <w:sz w:val="22"/>
-        </w:rPr>
-      </w:pPr>
-      <w:r>
-        <w:rPr>
-          <w:rFonts w:ascii="Arial" w:hAnsi="Arial" w:cs="Arial"/>
-          <w:sz w:val="22"/>
+          <w:sz w:val="21"/>
+          <w:szCs w:val="22"/>
+        </w:rPr>
+      </w:pPr>
+      <w:r>
+        <w:rPr>
+          <w:rFonts w:ascii="Arial" w:hAnsi="Arial" w:cs="Arial"/>
+          <w:sz w:val="21"/>
+          <w:szCs w:val="22"/>
         </w:rPr>
         <w:t>Biopsychological Research Building</w:t>
       </w:r>
@@ -88,13 +97,15 @@
         <w:spacing w:line="276" w:lineRule="auto"/>
         <w:rPr>
           <w:rFonts w:ascii="Arial" w:hAnsi="Arial" w:cs="Arial"/>
-          <w:sz w:val="22"/>
-        </w:rPr>
-      </w:pPr>
-      <w:r>
-        <w:rPr>
-          <w:rFonts w:ascii="Arial" w:hAnsi="Arial" w:cs="Arial"/>
-          <w:sz w:val="22"/>
+          <w:sz w:val="21"/>
+          <w:szCs w:val="22"/>
+        </w:rPr>
+      </w:pPr>
+      <w:r>
+        <w:rPr>
+          <w:rFonts w:ascii="Arial" w:hAnsi="Arial" w:cs="Arial"/>
+          <w:sz w:val="21"/>
+          <w:szCs w:val="22"/>
         </w:rPr>
         <w:t>University of Chicago</w:t>
       </w:r>
@@ -104,13 +115,15 @@
         <w:spacing w:line="276" w:lineRule="auto"/>
         <w:rPr>
           <w:rFonts w:ascii="Arial" w:hAnsi="Arial" w:cs="Arial"/>
-          <w:sz w:val="22"/>
-        </w:rPr>
-      </w:pPr>
-      <w:r>
-        <w:rPr>
-          <w:rFonts w:ascii="Arial" w:hAnsi="Arial" w:cs="Arial"/>
-          <w:sz w:val="22"/>
+          <w:sz w:val="21"/>
+          <w:szCs w:val="22"/>
+        </w:rPr>
+      </w:pPr>
+      <w:r>
+        <w:rPr>
+          <w:rFonts w:ascii="Arial" w:hAnsi="Arial" w:cs="Arial"/>
+          <w:sz w:val="21"/>
+          <w:szCs w:val="22"/>
         </w:rPr>
         <w:t>United States</w:t>
       </w:r>
@@ -120,7 +133,8 @@
         <w:spacing w:line="276" w:lineRule="auto"/>
         <w:rPr>
           <w:rFonts w:ascii="Arial" w:hAnsi="Arial" w:cs="Arial"/>
-          <w:sz w:val="22"/>
+          <w:sz w:val="21"/>
+          <w:szCs w:val="22"/>
         </w:rPr>
       </w:pPr>
       <w:hyperlink r:id="rId7" w:history="1">
@@ -128,7 +142,8 @@
           <w:rPr>
             <w:rStyle w:val="Hyperlink"/>
             <w:rFonts w:ascii="Arial" w:hAnsi="Arial" w:cs="Arial"/>
-            <w:sz w:val="22"/>
+            <w:sz w:val="21"/>
+            <w:szCs w:val="22"/>
           </w:rPr>
           <w:t>wngiam@uchicago.edu</w:t>
         </w:r>
@@ -139,18 +154,20 @@
         <w:spacing w:line="276" w:lineRule="auto"/>
         <w:rPr>
           <w:rFonts w:ascii="Arial" w:hAnsi="Arial" w:cs="Arial"/>
-          <w:sz w:val="22"/>
-        </w:rPr>
-      </w:pPr>
-    </w:p>
-    <w:p>
-      <w:pPr>
-        <w:spacing w:line="276" w:lineRule="auto"/>
-        <w:rPr>
-          <w:rFonts w:ascii="Arial" w:hAnsi="Arial" w:cs="Arial"/>
-          <w:b/>
-          <w:bCs/>
-          <w:sz w:val="22"/>
+          <w:sz w:val="21"/>
+          <w:szCs w:val="22"/>
+        </w:rPr>
+      </w:pPr>
+    </w:p>
+    <w:p>
+      <w:pPr>
+        <w:spacing w:line="276" w:lineRule="auto"/>
+        <w:rPr>
+          <w:rFonts w:ascii="Arial" w:hAnsi="Arial" w:cs="Arial"/>
+          <w:b/>
+          <w:bCs/>
+          <w:sz w:val="21"/>
+          <w:szCs w:val="22"/>
           <w:u w:val="single"/>
         </w:rPr>
       </w:pPr>
@@ -159,7 +176,8 @@
           <w:rFonts w:ascii="Arial" w:hAnsi="Arial" w:cs="Arial"/>
           <w:b/>
           <w:bCs/>
-          <w:sz w:val="22"/>
+          <w:sz w:val="21"/>
+          <w:szCs w:val="22"/>
           <w:u w:val="single"/>
         </w:rPr>
         <w:t>Employment</w:t>
@@ -174,20 +192,23 @@
         <w:ind w:left="1980" w:hanging="1980"/>
         <w:rPr>
           <w:rFonts w:ascii="Arial" w:hAnsi="Arial" w:cs="Arial"/>
-          <w:sz w:val="22"/>
-        </w:rPr>
-      </w:pPr>
-      <w:r>
-        <w:rPr>
-          <w:rFonts w:ascii="Arial" w:hAnsi="Arial" w:cs="Arial"/>
-          <w:sz w:val="22"/>
+          <w:sz w:val="21"/>
+          <w:szCs w:val="22"/>
+        </w:rPr>
+      </w:pPr>
+      <w:r>
+        <w:rPr>
+          <w:rFonts w:ascii="Arial" w:hAnsi="Arial" w:cs="Arial"/>
+          <w:sz w:val="21"/>
+          <w:szCs w:val="22"/>
         </w:rPr>
         <w:t>2019 – present</w:t>
       </w:r>
       <w:r>
         <w:rPr>
           <w:rFonts w:ascii="Arial" w:hAnsi="Arial" w:cs="Arial"/>
-          <w:sz w:val="22"/>
+          <w:sz w:val="21"/>
+          <w:szCs w:val="22"/>
         </w:rPr>
         <w:tab/>
       </w:r>
@@ -196,7 +217,8 @@
           <w:rFonts w:ascii="Arial" w:hAnsi="Arial" w:cs="Arial"/>
           <w:b/>
           <w:bCs/>
-          <w:sz w:val="22"/>
+          <w:sz w:val="21"/>
+          <w:szCs w:val="22"/>
         </w:rPr>
         <w:t>Postdoctoral Research Fellow</w:t>
       </w:r>
@@ -210,13 +232,15 @@
         <w:ind w:left="1980" w:hanging="1980"/>
         <w:rPr>
           <w:rFonts w:ascii="Arial" w:hAnsi="Arial" w:cs="Arial"/>
-          <w:sz w:val="22"/>
-        </w:rPr>
-      </w:pPr>
-      <w:r>
-        <w:rPr>
-          <w:rFonts w:ascii="Arial" w:hAnsi="Arial" w:cs="Arial"/>
-          <w:sz w:val="22"/>
+          <w:sz w:val="21"/>
+          <w:szCs w:val="22"/>
+        </w:rPr>
+      </w:pPr>
+      <w:r>
+        <w:rPr>
+          <w:rFonts w:ascii="Arial" w:hAnsi="Arial" w:cs="Arial"/>
+          <w:sz w:val="21"/>
+          <w:szCs w:val="22"/>
         </w:rPr>
         <w:tab/>
         <w:t xml:space="preserve">University of Chicago (with </w:t>
@@ -224,28 +248,50 @@
       <w:r>
         <w:rPr>
           <w:rFonts w:ascii="Arial" w:hAnsi="Arial" w:cs="Arial"/>
-          <w:sz w:val="22"/>
+          <w:sz w:val="21"/>
+          <w:szCs w:val="22"/>
         </w:rPr>
         <w:t xml:space="preserve">Professor </w:t>
       </w:r>
       <w:r>
         <w:rPr>
           <w:rFonts w:ascii="Arial" w:hAnsi="Arial" w:cs="Arial"/>
-          <w:sz w:val="22"/>
-        </w:rPr>
-        <w:t xml:space="preserve">Edward Awh and </w:t>
-      </w:r>
-      <w:r>
-        <w:rPr>
-          <w:rFonts w:ascii="Arial" w:hAnsi="Arial" w:cs="Arial"/>
-          <w:sz w:val="22"/>
+          <w:sz w:val="21"/>
+          <w:szCs w:val="22"/>
+        </w:rPr>
+        <w:t xml:space="preserve">Edward </w:t>
+      </w:r>
+      <w:proofErr w:type="spellStart"/>
+      <w:r>
+        <w:rPr>
+          <w:rFonts w:ascii="Arial" w:hAnsi="Arial" w:cs="Arial"/>
+          <w:sz w:val="21"/>
+          <w:szCs w:val="22"/>
+        </w:rPr>
+        <w:t>Awh</w:t>
+      </w:r>
+      <w:proofErr w:type="spellEnd"/>
+      <w:r>
+        <w:rPr>
+          <w:rFonts w:ascii="Arial" w:hAnsi="Arial" w:cs="Arial"/>
+          <w:sz w:val="21"/>
+          <w:szCs w:val="22"/>
+        </w:rPr>
+        <w:t xml:space="preserve"> and </w:t>
+      </w:r>
+      <w:r>
+        <w:rPr>
+          <w:rFonts w:ascii="Arial" w:hAnsi="Arial" w:cs="Arial"/>
+          <w:sz w:val="21"/>
+          <w:szCs w:val="22"/>
         </w:rPr>
         <w:t xml:space="preserve">Professor </w:t>
       </w:r>
       <w:r>
         <w:rPr>
           <w:rFonts w:ascii="Arial" w:hAnsi="Arial" w:cs="Arial"/>
-          <w:sz w:val="22"/>
+          <w:sz w:val="21"/>
+          <w:szCs w:val="22"/>
         </w:rPr>
         <w:t>Edward Vogel)</w:t>
       </w:r>
@@ -259,7 +305,8 @@
         <w:ind w:left="1980" w:hanging="1980"/>
         <w:rPr>
           <w:rFonts w:ascii="Arial" w:hAnsi="Arial" w:cs="Arial"/>
-          <w:sz w:val="22"/>
+          <w:sz w:val="21"/>
+          <w:szCs w:val="22"/>
         </w:rPr>
       </w:pPr>
     </w:p>
@@ -272,14 +319,16 @@
         <w:ind w:left="1980" w:hanging="1980"/>
         <w:rPr>
           <w:rFonts w:ascii="Arial" w:hAnsi="Arial" w:cs="Arial"/>
-          <w:sz w:val="22"/>
-        </w:rPr>
-      </w:pPr>
-      <w:r>
-        <w:rPr>
-          <w:rFonts w:ascii="Arial" w:hAnsi="Arial" w:cs="Arial"/>
-          <w:b/>
-          <w:sz w:val="22"/>
+          <w:sz w:val="21"/>
+          <w:szCs w:val="22"/>
+        </w:rPr>
+      </w:pPr>
+      <w:r>
+        <w:rPr>
+          <w:rFonts w:ascii="Arial" w:hAnsi="Arial" w:cs="Arial"/>
+          <w:b/>
+          <w:sz w:val="21"/>
+          <w:szCs w:val="22"/>
           <w:u w:val="single"/>
         </w:rPr>
         <w:t>Education</w:t>
@@ -294,27 +343,31 @@
         <w:ind w:left="1980" w:hanging="1980"/>
         <w:rPr>
           <w:rFonts w:ascii="Arial" w:hAnsi="Arial" w:cs="Arial"/>
-          <w:sz w:val="22"/>
-        </w:rPr>
-      </w:pPr>
-      <w:r>
-        <w:rPr>
-          <w:rFonts w:ascii="Arial" w:hAnsi="Arial" w:cs="Arial"/>
-          <w:sz w:val="22"/>
+          <w:sz w:val="21"/>
+          <w:szCs w:val="22"/>
+        </w:rPr>
+      </w:pPr>
+      <w:r>
+        <w:rPr>
+          <w:rFonts w:ascii="Arial" w:hAnsi="Arial" w:cs="Arial"/>
+          <w:sz w:val="21"/>
+          <w:szCs w:val="22"/>
         </w:rPr>
         <w:t xml:space="preserve">2015 – </w:t>
       </w:r>
       <w:r>
         <w:rPr>
           <w:rFonts w:ascii="Arial" w:hAnsi="Arial" w:cs="Arial"/>
-          <w:sz w:val="22"/>
+          <w:sz w:val="21"/>
+          <w:szCs w:val="22"/>
         </w:rPr>
         <w:t>2019</w:t>
       </w:r>
       <w:r>
         <w:rPr>
           <w:rFonts w:ascii="Arial" w:hAnsi="Arial" w:cs="Arial"/>
-          <w:sz w:val="22"/>
+          <w:sz w:val="21"/>
+          <w:szCs w:val="22"/>
         </w:rPr>
         <w:tab/>
       </w:r>
@@ -323,35 +376,40 @@
           <w:rFonts w:ascii="Arial" w:hAnsi="Arial" w:cs="Arial"/>
           <w:b/>
           <w:bCs/>
-          <w:sz w:val="22"/>
+          <w:sz w:val="21"/>
+          <w:szCs w:val="22"/>
         </w:rPr>
         <w:t>Doctor of Philosophy</w:t>
       </w:r>
       <w:r>
         <w:rPr>
           <w:rFonts w:ascii="Arial" w:hAnsi="Arial" w:cs="Arial"/>
-          <w:sz w:val="22"/>
+          <w:sz w:val="21"/>
+          <w:szCs w:val="22"/>
         </w:rPr>
         <w:t xml:space="preserve"> in Psychology </w:t>
       </w:r>
       <w:r>
         <w:rPr>
           <w:rFonts w:ascii="Arial" w:hAnsi="Arial" w:cs="Arial"/>
-          <w:sz w:val="22"/>
+          <w:sz w:val="21"/>
+          <w:szCs w:val="22"/>
         </w:rPr>
         <w:br/>
       </w:r>
       <w:r>
         <w:rPr>
           <w:rFonts w:ascii="Arial" w:hAnsi="Arial" w:cs="Arial"/>
-          <w:sz w:val="22"/>
+          <w:sz w:val="21"/>
+          <w:szCs w:val="22"/>
         </w:rPr>
         <w:t xml:space="preserve">University of Sydney </w:t>
       </w:r>
       <w:r>
         <w:rPr>
           <w:rFonts w:ascii="Arial" w:hAnsi="Arial" w:cs="Arial"/>
-          <w:sz w:val="22"/>
+          <w:sz w:val="21"/>
+          <w:szCs w:val="22"/>
         </w:rPr>
         <w:t>(Supervisor: Professor Alex Holcombe)</w:t>
       </w:r>
@@ -364,34 +422,39 @@
         <w:spacing w:line="276" w:lineRule="auto"/>
         <w:rPr>
           <w:rFonts w:ascii="Arial" w:hAnsi="Arial" w:cs="Arial"/>
-          <w:sz w:val="22"/>
-        </w:rPr>
-      </w:pPr>
-      <w:r>
-        <w:rPr>
-          <w:rFonts w:ascii="Arial" w:hAnsi="Arial" w:cs="Arial"/>
-          <w:sz w:val="22"/>
+          <w:sz w:val="21"/>
+          <w:szCs w:val="22"/>
+        </w:rPr>
+      </w:pPr>
+      <w:r>
+        <w:rPr>
+          <w:rFonts w:ascii="Arial" w:hAnsi="Arial" w:cs="Arial"/>
+          <w:sz w:val="21"/>
+          <w:szCs w:val="22"/>
         </w:rPr>
         <w:t>201</w:t>
       </w:r>
       <w:r>
         <w:rPr>
           <w:rFonts w:ascii="Arial" w:hAnsi="Arial" w:cs="Arial"/>
-          <w:sz w:val="22"/>
+          <w:sz w:val="21"/>
+          <w:szCs w:val="22"/>
         </w:rPr>
         <w:t>1</w:t>
       </w:r>
       <w:r>
         <w:rPr>
           <w:rFonts w:ascii="Arial" w:hAnsi="Arial" w:cs="Arial"/>
-          <w:sz w:val="22"/>
+          <w:sz w:val="21"/>
+          <w:szCs w:val="22"/>
         </w:rPr>
         <w:t xml:space="preserve"> – 2014</w:t>
       </w:r>
       <w:r>
         <w:rPr>
           <w:rFonts w:ascii="Arial" w:hAnsi="Arial" w:cs="Arial"/>
-          <w:sz w:val="22"/>
+          <w:sz w:val="21"/>
+          <w:szCs w:val="22"/>
         </w:rPr>
         <w:tab/>
       </w:r>
@@ -400,14 +463,16 @@
           <w:rFonts w:ascii="Arial" w:hAnsi="Arial" w:cs="Arial"/>
           <w:b/>
           <w:bCs/>
-          <w:sz w:val="22"/>
+          <w:sz w:val="21"/>
+          <w:szCs w:val="22"/>
         </w:rPr>
         <w:t>Bachelor of Psychology (Honours)</w:t>
       </w:r>
       <w:r>
         <w:rPr>
           <w:rFonts w:ascii="Arial" w:hAnsi="Arial" w:cs="Arial"/>
-          <w:sz w:val="22"/>
+          <w:sz w:val="21"/>
+          <w:szCs w:val="22"/>
         </w:rPr>
         <w:t xml:space="preserve"> </w:t>
       </w:r>
@@ -420,36 +485,59 @@
         <w:spacing w:line="276" w:lineRule="auto"/>
         <w:rPr>
           <w:rFonts w:ascii="Arial" w:hAnsi="Arial" w:cs="Arial"/>
-          <w:sz w:val="22"/>
-        </w:rPr>
-      </w:pPr>
-      <w:r>
-        <w:rPr>
-          <w:rFonts w:ascii="Arial" w:hAnsi="Arial" w:cs="Arial"/>
-          <w:sz w:val="22"/>
+          <w:sz w:val="21"/>
+          <w:szCs w:val="22"/>
+        </w:rPr>
+      </w:pPr>
+      <w:r>
+        <w:rPr>
+          <w:rFonts w:ascii="Arial" w:hAnsi="Arial" w:cs="Arial"/>
+          <w:sz w:val="21"/>
+          <w:szCs w:val="22"/>
         </w:rPr>
         <w:tab/>
       </w:r>
       <w:r>
         <w:rPr>
           <w:rFonts w:ascii="Arial" w:hAnsi="Arial" w:cs="Arial"/>
-          <w:sz w:val="22"/>
+          <w:sz w:val="21"/>
+          <w:szCs w:val="22"/>
         </w:rPr>
         <w:t xml:space="preserve">University of Sydney </w:t>
       </w:r>
       <w:r>
         <w:rPr>
           <w:rFonts w:ascii="Arial" w:hAnsi="Arial" w:cs="Arial"/>
-          <w:sz w:val="22"/>
+          <w:sz w:val="21"/>
+          <w:szCs w:val="22"/>
         </w:rPr>
         <w:t>(Supervisor: Dr</w:t>
       </w:r>
       <w:r>
         <w:rPr>
           <w:rFonts w:ascii="Arial" w:hAnsi="Arial" w:cs="Arial"/>
-          <w:sz w:val="22"/>
-        </w:rPr>
-        <w:t xml:space="preserve"> Patrick Goodbourn)</w:t>
+          <w:sz w:val="21"/>
+          <w:szCs w:val="22"/>
+        </w:rPr>
+        <w:t xml:space="preserve"> Patrick </w:t>
+      </w:r>
+      <w:proofErr w:type="spellStart"/>
+      <w:r>
+        <w:rPr>
+          <w:rFonts w:ascii="Arial" w:hAnsi="Arial" w:cs="Arial"/>
+          <w:sz w:val="21"/>
+          <w:szCs w:val="22"/>
+        </w:rPr>
+        <w:t>Goodbourn</w:t>
+      </w:r>
+      <w:proofErr w:type="spellEnd"/>
+      <w:r>
+        <w:rPr>
+          <w:rFonts w:ascii="Arial" w:hAnsi="Arial" w:cs="Arial"/>
+          <w:sz w:val="21"/>
+          <w:szCs w:val="22"/>
+        </w:rPr>
+        <w:t>)</w:t>
       </w:r>
     </w:p>
     <w:p>
@@ -461,7 +549,8 @@
         <w:rPr>
           <w:rFonts w:ascii="Arial" w:hAnsi="Arial" w:cs="Arial"/>
           <w:b/>
-          <w:sz w:val="22"/>
+          <w:sz w:val="21"/>
+          <w:szCs w:val="22"/>
           <w:u w:val="single"/>
         </w:rPr>
       </w:pPr>
@@ -475,7 +564,8 @@
         <w:rPr>
           <w:rFonts w:ascii="Arial" w:hAnsi="Arial" w:cs="Arial"/>
           <w:b/>
-          <w:sz w:val="22"/>
+          <w:sz w:val="21"/>
+          <w:szCs w:val="22"/>
           <w:u w:val="single"/>
         </w:rPr>
       </w:pPr>
@@ -483,7 +573,8 @@
         <w:rPr>
           <w:rFonts w:ascii="Arial" w:hAnsi="Arial" w:cs="Arial"/>
           <w:b/>
-          <w:sz w:val="22"/>
+          <w:sz w:val="21"/>
+          <w:szCs w:val="22"/>
           <w:u w:val="single"/>
         </w:rPr>
         <w:t xml:space="preserve">Teaching </w:t>
@@ -492,7 +583,8 @@
         <w:rPr>
           <w:rFonts w:ascii="Arial" w:hAnsi="Arial" w:cs="Arial"/>
           <w:b/>
-          <w:sz w:val="22"/>
+          <w:sz w:val="21"/>
+          <w:szCs w:val="22"/>
           <w:u w:val="single"/>
         </w:rPr>
         <w:t xml:space="preserve">and Professional </w:t>
@@ -501,7 +593,8 @@
         <w:rPr>
           <w:rFonts w:ascii="Arial" w:hAnsi="Arial" w:cs="Arial"/>
           <w:b/>
-          <w:sz w:val="22"/>
+          <w:sz w:val="21"/>
+          <w:szCs w:val="22"/>
           <w:u w:val="single"/>
         </w:rPr>
         <w:t>Experience</w:t>
@@ -515,14 +608,16 @@
         <w:spacing w:line="276" w:lineRule="auto"/>
         <w:rPr>
           <w:rFonts w:ascii="Arial" w:hAnsi="Arial" w:cs="Arial"/>
-          <w:sz w:val="22"/>
+          <w:sz w:val="21"/>
+          <w:szCs w:val="22"/>
           <w:u w:val="single"/>
         </w:rPr>
       </w:pPr>
       <w:r>
         <w:rPr>
           <w:rFonts w:ascii="Arial" w:hAnsi="Arial" w:cs="Arial"/>
-          <w:sz w:val="22"/>
+          <w:sz w:val="21"/>
+          <w:szCs w:val="22"/>
           <w:u w:val="single"/>
         </w:rPr>
         <w:t>Research</w:t>
@@ -538,20 +633,23 @@
         <w:rPr>
           <w:rFonts w:ascii="Arial" w:hAnsi="Arial" w:cs="Arial"/>
           <w:i/>
-          <w:sz w:val="22"/>
-        </w:rPr>
-      </w:pPr>
-      <w:r>
-        <w:rPr>
-          <w:rFonts w:ascii="Arial" w:hAnsi="Arial" w:cs="Arial"/>
-          <w:sz w:val="22"/>
+          <w:sz w:val="21"/>
+          <w:szCs w:val="22"/>
+        </w:rPr>
+      </w:pPr>
+      <w:r>
+        <w:rPr>
+          <w:rFonts w:ascii="Arial" w:hAnsi="Arial" w:cs="Arial"/>
+          <w:sz w:val="21"/>
+          <w:szCs w:val="22"/>
         </w:rPr>
         <w:t>2017</w:t>
       </w:r>
       <w:r>
         <w:rPr>
           <w:rFonts w:ascii="Arial" w:hAnsi="Arial" w:cs="Arial"/>
-          <w:sz w:val="22"/>
+          <w:sz w:val="21"/>
+          <w:szCs w:val="22"/>
         </w:rPr>
         <w:tab/>
       </w:r>
@@ -560,28 +658,32 @@
           <w:rFonts w:ascii="Arial" w:hAnsi="Arial" w:cs="Arial"/>
           <w:b/>
           <w:bCs/>
-          <w:sz w:val="22"/>
+          <w:sz w:val="21"/>
+          <w:szCs w:val="22"/>
         </w:rPr>
         <w:t>Statistical Assistant/Programmer</w:t>
       </w:r>
       <w:r>
         <w:rPr>
           <w:rFonts w:ascii="Arial" w:hAnsi="Arial" w:cs="Arial"/>
-          <w:sz w:val="22"/>
+          <w:sz w:val="21"/>
+          <w:szCs w:val="22"/>
         </w:rPr>
         <w:t xml:space="preserve"> on University of Sydney Strategic Education Grant</w:t>
       </w:r>
       <w:r>
         <w:rPr>
           <w:rFonts w:ascii="Arial" w:hAnsi="Arial" w:cs="Arial"/>
-          <w:sz w:val="22"/>
+          <w:sz w:val="21"/>
+          <w:szCs w:val="22"/>
         </w:rPr>
         <w:t>/Educational Innovation Grant</w:t>
       </w:r>
       <w:r>
         <w:rPr>
           <w:rFonts w:ascii="Arial" w:hAnsi="Arial" w:cs="Arial"/>
-          <w:sz w:val="22"/>
+          <w:sz w:val="21"/>
+          <w:szCs w:val="22"/>
         </w:rPr>
         <w:t xml:space="preserve">; </w:t>
       </w:r>
@@ -589,7 +691,8 @@
         <w:rPr>
           <w:rFonts w:ascii="Arial" w:hAnsi="Arial" w:cs="Arial"/>
           <w:i/>
-          <w:sz w:val="22"/>
+          <w:sz w:val="21"/>
+          <w:szCs w:val="22"/>
         </w:rPr>
         <w:t>Using interactive learning to integrate statistical theory with contemporary research practices</w:t>
       </w:r>
@@ -603,27 +706,31 @@
         <w:ind w:left="1985" w:hanging="1985"/>
         <w:rPr>
           <w:rFonts w:ascii="Arial" w:hAnsi="Arial" w:cs="Arial"/>
-          <w:sz w:val="22"/>
-        </w:rPr>
-      </w:pPr>
-      <w:r>
-        <w:rPr>
-          <w:rFonts w:ascii="Arial" w:hAnsi="Arial" w:cs="Arial"/>
-          <w:sz w:val="22"/>
+          <w:sz w:val="21"/>
+          <w:szCs w:val="22"/>
+        </w:rPr>
+      </w:pPr>
+      <w:r>
+        <w:rPr>
+          <w:rFonts w:ascii="Arial" w:hAnsi="Arial" w:cs="Arial"/>
+          <w:sz w:val="21"/>
+          <w:szCs w:val="22"/>
         </w:rPr>
         <w:t xml:space="preserve">2017 – </w:t>
       </w:r>
       <w:r>
         <w:rPr>
           <w:rFonts w:ascii="Arial" w:hAnsi="Arial" w:cs="Arial"/>
-          <w:sz w:val="22"/>
+          <w:sz w:val="21"/>
+          <w:szCs w:val="22"/>
         </w:rPr>
         <w:t>2018</w:t>
       </w:r>
       <w:r>
         <w:rPr>
           <w:rFonts w:ascii="Arial" w:hAnsi="Arial" w:cs="Arial"/>
-          <w:sz w:val="22"/>
+          <w:sz w:val="21"/>
+          <w:szCs w:val="22"/>
         </w:rPr>
         <w:tab/>
       </w:r>
@@ -632,21 +739,24 @@
           <w:rFonts w:ascii="Arial" w:hAnsi="Arial" w:cs="Arial"/>
           <w:b/>
           <w:bCs/>
-          <w:sz w:val="22"/>
+          <w:sz w:val="21"/>
+          <w:szCs w:val="22"/>
         </w:rPr>
         <w:t>Research Assistant</w:t>
       </w:r>
       <w:r>
         <w:rPr>
           <w:rFonts w:ascii="Arial" w:hAnsi="Arial" w:cs="Arial"/>
-          <w:sz w:val="22"/>
+          <w:sz w:val="21"/>
+          <w:szCs w:val="22"/>
         </w:rPr>
         <w:t xml:space="preserve"> on University of Sydney</w:t>
       </w:r>
       <w:r>
         <w:rPr>
           <w:rFonts w:ascii="Arial" w:hAnsi="Arial" w:cs="Arial"/>
-          <w:sz w:val="22"/>
+          <w:sz w:val="21"/>
+          <w:szCs w:val="22"/>
         </w:rPr>
         <w:t xml:space="preserve"> Faculty of Science/Seed Funding; </w:t>
       </w:r>
@@ -654,10 +764,20 @@
         <w:rPr>
           <w:rFonts w:ascii="Arial" w:hAnsi="Arial" w:cs="Arial"/>
           <w:i/>
-          <w:sz w:val="22"/>
+          <w:sz w:val="21"/>
+          <w:szCs w:val="22"/>
         </w:rPr>
         <w:t>The development of attentional control in children with and without anxiety</w:t>
       </w:r>
+      <w:r>
+        <w:rPr>
+          <w:rFonts w:ascii="Arial" w:hAnsi="Arial" w:cs="Arial"/>
+          <w:i/>
+          <w:sz w:val="21"/>
+          <w:szCs w:val="22"/>
+        </w:rPr>
+        <w:br/>
+      </w:r>
     </w:p>
     <w:p>
       <w:pPr>
@@ -667,14 +787,16 @@
         <w:spacing w:line="276" w:lineRule="auto"/>
         <w:rPr>
           <w:rFonts w:ascii="Arial" w:hAnsi="Arial" w:cs="Arial"/>
-          <w:sz w:val="22"/>
+          <w:sz w:val="21"/>
+          <w:szCs w:val="22"/>
           <w:u w:val="single"/>
         </w:rPr>
       </w:pPr>
       <w:r>
         <w:rPr>
           <w:rFonts w:ascii="Arial" w:hAnsi="Arial" w:cs="Arial"/>
-          <w:sz w:val="22"/>
+          <w:sz w:val="21"/>
+          <w:szCs w:val="22"/>
           <w:u w:val="single"/>
         </w:rPr>
         <w:t>Teaching</w:t>
@@ -690,20 +812,23 @@
         <w:rPr>
           <w:rFonts w:ascii="Arial" w:hAnsi="Arial" w:cs="Arial"/>
           <w:i/>
-          <w:sz w:val="22"/>
-        </w:rPr>
-      </w:pPr>
-      <w:r>
-        <w:rPr>
-          <w:rFonts w:ascii="Arial" w:hAnsi="Arial" w:cs="Arial"/>
-          <w:sz w:val="22"/>
+          <w:sz w:val="21"/>
+          <w:szCs w:val="22"/>
+        </w:rPr>
+      </w:pPr>
+      <w:r>
+        <w:rPr>
+          <w:rFonts w:ascii="Arial" w:hAnsi="Arial" w:cs="Arial"/>
+          <w:sz w:val="21"/>
+          <w:szCs w:val="22"/>
         </w:rPr>
         <w:t>Summer 2018</w:t>
       </w:r>
       <w:r>
         <w:rPr>
           <w:rFonts w:ascii="Arial" w:hAnsi="Arial" w:cs="Arial"/>
-          <w:sz w:val="22"/>
+          <w:sz w:val="21"/>
+          <w:szCs w:val="22"/>
         </w:rPr>
         <w:tab/>
       </w:r>
@@ -712,36 +837,33 @@
           <w:rFonts w:ascii="Arial" w:hAnsi="Arial" w:cs="Arial"/>
           <w:b/>
           <w:bCs/>
-          <w:sz w:val="22"/>
+          <w:sz w:val="21"/>
+          <w:szCs w:val="22"/>
         </w:rPr>
         <w:t>Lecturer</w:t>
       </w:r>
       <w:r>
         <w:rPr>
           <w:rFonts w:ascii="Arial" w:hAnsi="Arial" w:cs="Arial"/>
-          <w:sz w:val="22"/>
+          <w:sz w:val="21"/>
+          <w:szCs w:val="22"/>
         </w:rPr>
         <w:t xml:space="preserve"> for </w:t>
       </w:r>
       <w:r>
         <w:rPr>
           <w:rFonts w:ascii="Arial" w:hAnsi="Arial" w:cs="Arial"/>
-          <w:sz w:val="22"/>
-        </w:rPr>
-        <w:t>Science</w:t>
-      </w:r>
-      <w:r>
-        <w:rPr>
-          <w:rFonts w:ascii="Arial" w:hAnsi="Arial" w:cs="Arial"/>
-          <w:sz w:val="22"/>
-        </w:rPr>
-        <w:t xml:space="preserve"> and Statistics in Psychology - Introduction to Psychology (PSYC1001), </w:t>
-      </w:r>
-      <w:r>
-        <w:rPr>
-          <w:rFonts w:ascii="Arial" w:hAnsi="Arial" w:cs="Arial"/>
-          <w:i/>
-          <w:sz w:val="22"/>
+          <w:sz w:val="21"/>
+          <w:szCs w:val="22"/>
+        </w:rPr>
+        <w:t xml:space="preserve">Science and Statistics in Psychology - Introduction to Psychology (PSYC1001), </w:t>
+      </w:r>
+      <w:r>
+        <w:rPr>
+          <w:rFonts w:ascii="Arial" w:hAnsi="Arial" w:cs="Arial"/>
+          <w:i/>
+          <w:sz w:val="21"/>
+          <w:szCs w:val="22"/>
         </w:rPr>
         <w:t>University of Sydney</w:t>
       </w:r>
@@ -755,20 +877,23 @@
         <w:ind w:left="1980" w:hanging="1980"/>
         <w:rPr>
           <w:rFonts w:ascii="Arial" w:hAnsi="Arial" w:cs="Arial"/>
-          <w:sz w:val="22"/>
-        </w:rPr>
-      </w:pPr>
-      <w:r>
-        <w:rPr>
-          <w:rFonts w:ascii="Arial" w:hAnsi="Arial" w:cs="Arial"/>
-          <w:sz w:val="22"/>
+          <w:sz w:val="21"/>
+          <w:szCs w:val="22"/>
+        </w:rPr>
+      </w:pPr>
+      <w:r>
+        <w:rPr>
+          <w:rFonts w:ascii="Arial" w:hAnsi="Arial" w:cs="Arial"/>
+          <w:sz w:val="21"/>
+          <w:szCs w:val="22"/>
         </w:rPr>
         <w:t>2015 – 2018</w:t>
       </w:r>
       <w:r>
         <w:rPr>
           <w:rFonts w:ascii="Arial" w:hAnsi="Arial" w:cs="Arial"/>
-          <w:sz w:val="22"/>
+          <w:sz w:val="21"/>
+          <w:szCs w:val="22"/>
         </w:rPr>
         <w:tab/>
       </w:r>
@@ -777,28 +902,32 @@
           <w:rFonts w:ascii="Arial" w:hAnsi="Arial" w:cs="Arial"/>
           <w:b/>
           <w:bCs/>
-          <w:sz w:val="22"/>
+          <w:sz w:val="21"/>
+          <w:szCs w:val="22"/>
         </w:rPr>
         <w:t>Teaching Assistant</w:t>
       </w:r>
       <w:r>
         <w:rPr>
           <w:rFonts w:ascii="Arial" w:hAnsi="Arial" w:cs="Arial"/>
-          <w:sz w:val="22"/>
+          <w:sz w:val="21"/>
+          <w:szCs w:val="22"/>
         </w:rPr>
         <w:t xml:space="preserve"> for </w:t>
       </w:r>
       <w:r>
         <w:rPr>
           <w:rFonts w:ascii="Arial" w:hAnsi="Arial" w:cs="Arial"/>
-          <w:sz w:val="22"/>
+          <w:sz w:val="21"/>
+          <w:szCs w:val="22"/>
         </w:rPr>
         <w:t>Statistics and Research Methods for Psychology (PSYC2012)</w:t>
       </w:r>
       <w:r>
         <w:rPr>
           <w:rFonts w:ascii="Arial" w:hAnsi="Arial" w:cs="Arial"/>
-          <w:sz w:val="22"/>
+          <w:sz w:val="21"/>
+          <w:szCs w:val="22"/>
         </w:rPr>
         <w:t xml:space="preserve">, </w:t>
       </w:r>
@@ -806,7 +935,8 @@
         <w:rPr>
           <w:rFonts w:ascii="Arial" w:hAnsi="Arial" w:cs="Arial"/>
           <w:i/>
-          <w:sz w:val="22"/>
+          <w:sz w:val="21"/>
+          <w:szCs w:val="22"/>
         </w:rPr>
         <w:t>University of Sydney</w:t>
       </w:r>
@@ -820,27 +950,31 @@
         <w:ind w:left="1980" w:hanging="1980"/>
         <w:rPr>
           <w:rFonts w:ascii="Arial" w:hAnsi="Arial" w:cs="Arial"/>
-          <w:sz w:val="22"/>
-        </w:rPr>
-      </w:pPr>
-      <w:r>
-        <w:rPr>
-          <w:rFonts w:ascii="Arial" w:hAnsi="Arial" w:cs="Arial"/>
-          <w:sz w:val="22"/>
+          <w:sz w:val="21"/>
+          <w:szCs w:val="22"/>
+        </w:rPr>
+      </w:pPr>
+      <w:r>
+        <w:rPr>
+          <w:rFonts w:ascii="Arial" w:hAnsi="Arial" w:cs="Arial"/>
+          <w:sz w:val="21"/>
+          <w:szCs w:val="22"/>
         </w:rPr>
         <w:t>2015</w:t>
       </w:r>
       <w:r>
         <w:rPr>
           <w:rFonts w:ascii="Arial" w:hAnsi="Arial" w:cs="Arial"/>
-          <w:sz w:val="22"/>
+          <w:sz w:val="21"/>
+          <w:szCs w:val="22"/>
         </w:rPr>
         <w:t>, 2017</w:t>
       </w:r>
       <w:r>
         <w:rPr>
           <w:rFonts w:ascii="Arial" w:hAnsi="Arial" w:cs="Arial"/>
-          <w:sz w:val="22"/>
+          <w:sz w:val="21"/>
+          <w:szCs w:val="22"/>
         </w:rPr>
         <w:tab/>
       </w:r>
@@ -849,28 +983,32 @@
           <w:rFonts w:ascii="Arial" w:hAnsi="Arial" w:cs="Arial"/>
           <w:b/>
           <w:bCs/>
-          <w:sz w:val="22"/>
+          <w:sz w:val="21"/>
+          <w:szCs w:val="22"/>
         </w:rPr>
         <w:t>Teaching Assistant</w:t>
       </w:r>
       <w:r>
         <w:rPr>
           <w:rFonts w:ascii="Arial" w:hAnsi="Arial" w:cs="Arial"/>
-          <w:sz w:val="22"/>
+          <w:sz w:val="21"/>
+          <w:szCs w:val="22"/>
         </w:rPr>
         <w:t xml:space="preserve"> for </w:t>
       </w:r>
       <w:r>
         <w:rPr>
           <w:rFonts w:ascii="Arial" w:hAnsi="Arial" w:cs="Arial"/>
-          <w:sz w:val="22"/>
+          <w:sz w:val="21"/>
+          <w:szCs w:val="22"/>
         </w:rPr>
         <w:t>Advanced Statistics for Psychology (PSYC3010)</w:t>
       </w:r>
       <w:r>
         <w:rPr>
           <w:rFonts w:ascii="Arial" w:hAnsi="Arial" w:cs="Arial"/>
-          <w:sz w:val="22"/>
+          <w:sz w:val="21"/>
+          <w:szCs w:val="22"/>
         </w:rPr>
         <w:t xml:space="preserve">, </w:t>
       </w:r>
@@ -878,7 +1016,8 @@
         <w:rPr>
           <w:rFonts w:ascii="Arial" w:hAnsi="Arial" w:cs="Arial"/>
           <w:i/>
-          <w:sz w:val="22"/>
+          <w:sz w:val="21"/>
+          <w:szCs w:val="22"/>
         </w:rPr>
         <w:t>University of Sydney</w:t>
       </w:r>
@@ -893,20 +1032,23 @@
         <w:rPr>
           <w:rFonts w:ascii="Arial" w:hAnsi="Arial" w:cs="Arial"/>
           <w:i/>
-          <w:sz w:val="22"/>
-        </w:rPr>
-      </w:pPr>
-      <w:r>
-        <w:rPr>
-          <w:rFonts w:ascii="Arial" w:hAnsi="Arial" w:cs="Arial"/>
-          <w:sz w:val="22"/>
+          <w:sz w:val="21"/>
+          <w:szCs w:val="22"/>
+        </w:rPr>
+      </w:pPr>
+      <w:r>
+        <w:rPr>
+          <w:rFonts w:ascii="Arial" w:hAnsi="Arial" w:cs="Arial"/>
+          <w:sz w:val="21"/>
+          <w:szCs w:val="22"/>
         </w:rPr>
         <w:t>2016</w:t>
       </w:r>
       <w:r>
         <w:rPr>
           <w:rFonts w:ascii="Arial" w:hAnsi="Arial" w:cs="Arial"/>
-          <w:sz w:val="22"/>
+          <w:sz w:val="21"/>
+          <w:szCs w:val="22"/>
         </w:rPr>
         <w:tab/>
       </w:r>
@@ -915,7 +1057,8 @@
           <w:rFonts w:ascii="Arial" w:hAnsi="Arial" w:cs="Arial"/>
           <w:b/>
           <w:bCs/>
-          <w:sz w:val="22"/>
+          <w:sz w:val="21"/>
+          <w:szCs w:val="22"/>
         </w:rPr>
         <w:tab/>
       </w:r>
@@ -924,14 +1067,16 @@
           <w:rFonts w:ascii="Arial" w:hAnsi="Arial" w:cs="Arial"/>
           <w:b/>
           <w:bCs/>
-          <w:sz w:val="22"/>
+          <w:sz w:val="21"/>
+          <w:szCs w:val="22"/>
         </w:rPr>
         <w:t>Teaching</w:t>
       </w:r>
       <w:r>
         <w:rPr>
           <w:rFonts w:ascii="Arial" w:hAnsi="Arial" w:cs="Arial"/>
-          <w:sz w:val="22"/>
+          <w:sz w:val="21"/>
+          <w:szCs w:val="22"/>
         </w:rPr>
         <w:t xml:space="preserve"> </w:t>
       </w:r>
@@ -940,35 +1085,40 @@
           <w:rFonts w:ascii="Arial" w:hAnsi="Arial" w:cs="Arial"/>
           <w:b/>
           <w:bCs/>
-          <w:sz w:val="22"/>
+          <w:sz w:val="21"/>
+          <w:szCs w:val="22"/>
         </w:rPr>
         <w:t>Assistant</w:t>
       </w:r>
       <w:r>
         <w:rPr>
           <w:rFonts w:ascii="Arial" w:hAnsi="Arial" w:cs="Arial"/>
-          <w:sz w:val="22"/>
+          <w:sz w:val="21"/>
+          <w:szCs w:val="22"/>
         </w:rPr>
         <w:t xml:space="preserve"> for </w:t>
       </w:r>
       <w:r>
         <w:rPr>
           <w:rFonts w:ascii="Arial" w:hAnsi="Arial" w:cs="Arial"/>
-          <w:sz w:val="22"/>
+          <w:sz w:val="21"/>
+          <w:szCs w:val="22"/>
         </w:rPr>
         <w:t xml:space="preserve">Research Methods in </w:t>
       </w:r>
       <w:r>
         <w:rPr>
           <w:rFonts w:ascii="Arial" w:hAnsi="Arial" w:cs="Arial"/>
-          <w:sz w:val="22"/>
+          <w:sz w:val="21"/>
+          <w:szCs w:val="22"/>
         </w:rPr>
         <w:t>Honours Psychology</w:t>
       </w:r>
       <w:r>
         <w:rPr>
           <w:rFonts w:ascii="Arial" w:hAnsi="Arial" w:cs="Arial"/>
-          <w:sz w:val="22"/>
+          <w:sz w:val="21"/>
+          <w:szCs w:val="22"/>
         </w:rPr>
         <w:t xml:space="preserve">, </w:t>
       </w:r>
@@ -976,10 +1126,20 @@
         <w:rPr>
           <w:rFonts w:ascii="Arial" w:hAnsi="Arial" w:cs="Arial"/>
           <w:i/>
-          <w:sz w:val="22"/>
+          <w:sz w:val="21"/>
+          <w:szCs w:val="22"/>
         </w:rPr>
         <w:t>University of Sydney</w:t>
       </w:r>
+      <w:r>
+        <w:rPr>
+          <w:rFonts w:ascii="Arial" w:hAnsi="Arial" w:cs="Arial"/>
+          <w:i/>
+          <w:sz w:val="21"/>
+          <w:szCs w:val="22"/>
+        </w:rPr>
+        <w:br/>
+      </w:r>
     </w:p>
     <w:p>
       <w:pPr>
@@ -991,7 +1151,8 @@
         <w:rPr>
           <w:rFonts w:ascii="Arial" w:hAnsi="Arial" w:cs="Arial"/>
           <w:iCs/>
-          <w:sz w:val="22"/>
+          <w:sz w:val="21"/>
+          <w:szCs w:val="22"/>
           <w:u w:val="single"/>
         </w:rPr>
       </w:pPr>
@@ -999,7 +1160,8 @@
         <w:rPr>
           <w:rFonts w:ascii="Arial" w:hAnsi="Arial" w:cs="Arial"/>
           <w:iCs/>
-          <w:sz w:val="22"/>
+          <w:sz w:val="21"/>
+          <w:szCs w:val="22"/>
           <w:u w:val="single"/>
         </w:rPr>
         <w:t>Miscellaneous</w:t>
@@ -1015,14 +1177,16 @@
         <w:rPr>
           <w:rFonts w:ascii="Arial" w:hAnsi="Arial" w:cs="Arial"/>
           <w:iCs/>
-          <w:sz w:val="22"/>
+          <w:sz w:val="21"/>
+          <w:szCs w:val="22"/>
         </w:rPr>
       </w:pPr>
       <w:r>
         <w:rPr>
           <w:rFonts w:ascii="Arial" w:hAnsi="Arial" w:cs="Arial"/>
           <w:iCs/>
-          <w:sz w:val="22"/>
+          <w:sz w:val="21"/>
+          <w:szCs w:val="22"/>
         </w:rPr>
         <w:t>2020</w:t>
       </w:r>
@@ -1030,26 +1194,101 @@
         <w:rPr>
           <w:rFonts w:ascii="Arial" w:hAnsi="Arial" w:cs="Arial"/>
           <w:iCs/>
-          <w:sz w:val="22"/>
+          <w:sz w:val="21"/>
+          <w:szCs w:val="22"/>
+        </w:rPr>
+        <w:t xml:space="preserve"> – present</w:t>
+      </w:r>
+      <w:r>
+        <w:rPr>
+          <w:rFonts w:ascii="Arial" w:hAnsi="Arial" w:cs="Arial"/>
+          <w:iCs/>
+          <w:sz w:val="21"/>
+          <w:szCs w:val="22"/>
         </w:rPr>
         <w:tab/>
+      </w:r>
+      <w:r>
+        <w:rPr>
+          <w:rFonts w:ascii="Arial" w:hAnsi="Arial" w:cs="Arial"/>
+          <w:b/>
+          <w:bCs/>
+          <w:iCs/>
+          <w:sz w:val="21"/>
+          <w:szCs w:val="22"/>
+        </w:rPr>
         <w:t>Founde</w:t>
       </w:r>
       <w:r>
         <w:rPr>
           <w:rFonts w:ascii="Arial" w:hAnsi="Arial" w:cs="Arial"/>
+          <w:b/>
+          <w:bCs/>
           <w:iCs/>
-          <w:sz w:val="22"/>
-        </w:rPr>
-        <w:t>d</w:t>
-      </w:r>
-      <w:r>
-        <w:rPr>
-          <w:rFonts w:ascii="Arial" w:hAnsi="Arial" w:cs="Arial"/>
+          <w:sz w:val="21"/>
+          <w:szCs w:val="22"/>
+        </w:rPr>
+        <w:t xml:space="preserve">r and </w:t>
+      </w:r>
+      <w:r>
+        <w:rPr>
+          <w:rFonts w:ascii="Arial" w:hAnsi="Arial" w:cs="Arial"/>
+          <w:b/>
+          <w:bCs/>
           <w:iCs/>
-          <w:sz w:val="22"/>
-        </w:rPr>
-        <w:t xml:space="preserve"> the University of Chicago ReproducibiliTea Journal Club</w:t>
+          <w:sz w:val="21"/>
+          <w:szCs w:val="22"/>
+        </w:rPr>
+        <w:t>O</w:t>
+      </w:r>
+      <w:r>
+        <w:rPr>
+          <w:rFonts w:ascii="Arial" w:hAnsi="Arial" w:cs="Arial"/>
+          <w:b/>
+          <w:bCs/>
+          <w:iCs/>
+          <w:sz w:val="21"/>
+          <w:szCs w:val="22"/>
+        </w:rPr>
+        <w:t xml:space="preserve">rganizer </w:t>
+      </w:r>
+      <w:r>
+        <w:rPr>
+          <w:rFonts w:ascii="Arial" w:hAnsi="Arial" w:cs="Arial"/>
+          <w:iCs/>
+          <w:sz w:val="21"/>
+          <w:szCs w:val="22"/>
+        </w:rPr>
+        <w:t>of</w:t>
+      </w:r>
+      <w:r>
+        <w:rPr>
+          <w:rFonts w:ascii="Arial" w:hAnsi="Arial" w:cs="Arial"/>
+          <w:iCs/>
+          <w:sz w:val="21"/>
+          <w:szCs w:val="22"/>
+        </w:rPr>
+        <w:t xml:space="preserve"> the University of Chicago </w:t>
+      </w:r>
+      <w:proofErr w:type="spellStart"/>
+      <w:r>
+        <w:rPr>
+          <w:rFonts w:ascii="Arial" w:hAnsi="Arial" w:cs="Arial"/>
+          <w:iCs/>
+          <w:sz w:val="21"/>
+          <w:szCs w:val="22"/>
+        </w:rPr>
+        <w:t>ReproducibiliTea</w:t>
+      </w:r>
+      <w:proofErr w:type="spellEnd"/>
+      <w:r>
+        <w:rPr>
+          <w:rFonts w:ascii="Arial" w:hAnsi="Arial" w:cs="Arial"/>
+          <w:iCs/>
+          <w:sz w:val="21"/>
+          <w:szCs w:val="22"/>
+        </w:rPr>
+        <w:t xml:space="preserve"> Journal Club</w:t>
       </w:r>
     </w:p>
     <w:p>
@@ -1060,7 +1299,8 @@
         <w:spacing w:line="276" w:lineRule="auto"/>
         <w:rPr>
           <w:rFonts w:ascii="Arial" w:hAnsi="Arial" w:cs="Arial"/>
-          <w:sz w:val="22"/>
+          <w:sz w:val="21"/>
+          <w:szCs w:val="22"/>
         </w:rPr>
       </w:pPr>
     </w:p>
@@ -1073,7 +1313,8 @@
         <w:rPr>
           <w:rFonts w:ascii="Arial" w:hAnsi="Arial" w:cs="Arial"/>
           <w:b/>
-          <w:sz w:val="22"/>
+          <w:sz w:val="21"/>
+          <w:szCs w:val="22"/>
           <w:u w:val="single"/>
         </w:rPr>
       </w:pPr>
@@ -1081,7 +1322,8 @@
         <w:rPr>
           <w:rFonts w:ascii="Arial" w:hAnsi="Arial" w:cs="Arial"/>
           <w:b/>
-          <w:sz w:val="22"/>
+          <w:sz w:val="21"/>
+          <w:szCs w:val="22"/>
           <w:u w:val="single"/>
         </w:rPr>
         <w:t>Honours and Awards</w:t>
@@ -1093,29 +1335,34 @@
           <w:tab w:val="left" w:pos="1985"/>
         </w:tabs>
         <w:spacing w:line="276" w:lineRule="auto"/>
-        <w:rPr>
-          <w:rFonts w:ascii="Arial" w:hAnsi="Arial" w:cs="Arial"/>
-          <w:sz w:val="22"/>
-        </w:rPr>
-      </w:pPr>
-      <w:r>
-        <w:rPr>
-          <w:rFonts w:ascii="Arial" w:hAnsi="Arial" w:cs="Arial"/>
-          <w:sz w:val="22"/>
+        <w:ind w:left="1980" w:hanging="1980"/>
+        <w:rPr>
+          <w:rFonts w:ascii="Arial" w:hAnsi="Arial" w:cs="Arial"/>
+          <w:sz w:val="21"/>
+          <w:szCs w:val="22"/>
+        </w:rPr>
+      </w:pPr>
+      <w:r>
+        <w:rPr>
+          <w:rFonts w:ascii="Arial" w:hAnsi="Arial" w:cs="Arial"/>
+          <w:sz w:val="21"/>
+          <w:szCs w:val="22"/>
         </w:rPr>
         <w:t xml:space="preserve">2015 – </w:t>
       </w:r>
       <w:r>
         <w:rPr>
           <w:rFonts w:ascii="Arial" w:hAnsi="Arial" w:cs="Arial"/>
-          <w:sz w:val="22"/>
+          <w:sz w:val="21"/>
+          <w:szCs w:val="22"/>
         </w:rPr>
         <w:t>2019</w:t>
       </w:r>
       <w:r>
         <w:rPr>
           <w:rFonts w:ascii="Arial" w:hAnsi="Arial" w:cs="Arial"/>
-          <w:sz w:val="22"/>
+          <w:sz w:val="21"/>
+          <w:szCs w:val="22"/>
         </w:rPr>
         <w:tab/>
       </w:r>
@@ -1123,17 +1370,27 @@
         <w:rPr>
           <w:rFonts w:ascii="Arial" w:hAnsi="Arial" w:cs="Arial"/>
           <w:i/>
-          <w:sz w:val="22"/>
+          <w:sz w:val="21"/>
+          <w:szCs w:val="22"/>
         </w:rPr>
         <w:t>Australian Government Department of Education and Training</w:t>
       </w:r>
       <w:r>
         <w:rPr>
           <w:rFonts w:ascii="Arial" w:hAnsi="Arial" w:cs="Arial"/>
-          <w:sz w:val="22"/>
+          <w:sz w:val="21"/>
+          <w:szCs w:val="22"/>
         </w:rPr>
         <w:t xml:space="preserve"> – </w:t>
       </w:r>
+      <w:r>
+        <w:rPr>
+          <w:rFonts w:ascii="Arial" w:hAnsi="Arial" w:cs="Arial"/>
+          <w:sz w:val="21"/>
+          <w:szCs w:val="22"/>
+        </w:rPr>
+        <w:t>Research Training Program (RTP)</w:t>
+      </w:r>
     </w:p>
     <w:p>
       <w:pPr>
@@ -1143,22 +1400,25 @@
         <w:spacing w:line="276" w:lineRule="auto"/>
         <w:rPr>
           <w:rFonts w:ascii="Arial" w:hAnsi="Arial" w:cs="Arial"/>
-          <w:sz w:val="22"/>
-        </w:rPr>
-      </w:pPr>
-      <w:r>
-        <w:rPr>
-          <w:rFonts w:ascii="Arial" w:hAnsi="Arial" w:cs="Arial"/>
-          <w:sz w:val="22"/>
+          <w:sz w:val="13"/>
+          <w:szCs w:val="15"/>
+        </w:rPr>
+      </w:pPr>
+      <w:r>
+        <w:rPr>
+          <w:rFonts w:ascii="Arial" w:hAnsi="Arial" w:cs="Arial"/>
+          <w:sz w:val="21"/>
+          <w:szCs w:val="22"/>
         </w:rPr>
         <w:tab/>
       </w:r>
       <w:r>
         <w:rPr>
           <w:rFonts w:ascii="Arial" w:hAnsi="Arial" w:cs="Arial"/>
-          <w:sz w:val="22"/>
-        </w:rPr>
-        <w:t>Research Training Program (RTP)</w:t>
+          <w:sz w:val="13"/>
+          <w:szCs w:val="15"/>
+        </w:rPr>
+        <w:t>Scholarship to undertake a research doctorate degree, formerly known as the Australian Postgraduate Award (APA).</w:t>
       </w:r>
     </w:p>
     <w:p>
@@ -1169,24 +1429,332 @@
         <w:spacing w:line="276" w:lineRule="auto"/>
         <w:rPr>
           <w:rFonts w:ascii="Arial" w:hAnsi="Arial" w:cs="Arial"/>
+          <w:sz w:val="21"/>
+          <w:szCs w:val="22"/>
+        </w:rPr>
+      </w:pPr>
+      <w:r>
+        <w:rPr>
+          <w:rFonts w:ascii="Arial" w:hAnsi="Arial" w:cs="Arial"/>
+          <w:sz w:val="21"/>
+          <w:szCs w:val="22"/>
+        </w:rPr>
+        <w:t xml:space="preserve">2015 – </w:t>
+      </w:r>
+      <w:r>
+        <w:rPr>
+          <w:rFonts w:ascii="Arial" w:hAnsi="Arial" w:cs="Arial"/>
+          <w:sz w:val="21"/>
+          <w:szCs w:val="22"/>
+        </w:rPr>
+        <w:t>2019</w:t>
+      </w:r>
+      <w:r>
+        <w:rPr>
+          <w:rFonts w:ascii="Arial" w:hAnsi="Arial" w:cs="Arial"/>
+          <w:sz w:val="21"/>
+          <w:szCs w:val="22"/>
+        </w:rPr>
+        <w:tab/>
+      </w:r>
+      <w:r>
+        <w:rPr>
+          <w:rFonts w:ascii="Arial" w:hAnsi="Arial" w:cs="Arial"/>
+          <w:i/>
+          <w:sz w:val="21"/>
+          <w:szCs w:val="22"/>
+        </w:rPr>
+        <w:t>University of Sydney</w:t>
+      </w:r>
+      <w:r>
+        <w:rPr>
+          <w:rFonts w:ascii="Arial" w:hAnsi="Arial" w:cs="Arial"/>
+          <w:sz w:val="21"/>
+          <w:szCs w:val="22"/>
+        </w:rPr>
+        <w:t xml:space="preserve"> </w:t>
+      </w:r>
+      <w:r>
+        <w:rPr>
+          <w:rFonts w:ascii="Arial" w:hAnsi="Arial" w:cs="Arial"/>
+          <w:sz w:val="21"/>
+          <w:szCs w:val="22"/>
+        </w:rPr>
+        <w:t xml:space="preserve">– </w:t>
+      </w:r>
+      <w:r>
+        <w:rPr>
+          <w:rFonts w:ascii="Arial" w:hAnsi="Arial" w:cs="Arial"/>
+          <w:sz w:val="21"/>
+          <w:szCs w:val="22"/>
+        </w:rPr>
+        <w:t>Merit Award</w:t>
+      </w:r>
+    </w:p>
+    <w:p>
+      <w:pPr>
+        <w:tabs>
+          <w:tab w:val="left" w:pos="1985"/>
+        </w:tabs>
+        <w:spacing w:line="276" w:lineRule="auto"/>
+        <w:rPr>
+          <w:rFonts w:ascii="Arial" w:hAnsi="Arial" w:cs="Arial"/>
+          <w:sz w:val="13"/>
+          <w:szCs w:val="13"/>
+        </w:rPr>
+      </w:pPr>
+      <w:r>
+        <w:rPr>
+          <w:rFonts w:ascii="Arial" w:hAnsi="Arial" w:cs="Arial"/>
+          <w:sz w:val="21"/>
+          <w:szCs w:val="22"/>
+        </w:rPr>
+        <w:tab/>
+      </w:r>
+      <w:r>
+        <w:rPr>
+          <w:rFonts w:ascii="Arial" w:hAnsi="Arial" w:cs="Arial"/>
+          <w:sz w:val="13"/>
+          <w:szCs w:val="13"/>
+        </w:rPr>
+        <w:t>Top-up scholarship to undertake a research doctorate degree.</w:t>
+      </w:r>
+    </w:p>
+    <w:p>
+      <w:pPr>
+        <w:tabs>
+          <w:tab w:val="left" w:pos="1985"/>
+        </w:tabs>
+        <w:spacing w:line="276" w:lineRule="auto"/>
+        <w:rPr>
+          <w:rFonts w:ascii="Arial" w:hAnsi="Arial" w:cs="Arial"/>
+          <w:sz w:val="21"/>
+          <w:szCs w:val="22"/>
+        </w:rPr>
+      </w:pPr>
+      <w:r>
+        <w:rPr>
+          <w:rFonts w:ascii="Arial" w:hAnsi="Arial" w:cs="Arial"/>
+          <w:sz w:val="21"/>
+          <w:szCs w:val="22"/>
+        </w:rPr>
+        <w:t>2017</w:t>
+      </w:r>
+      <w:r>
+        <w:rPr>
+          <w:rFonts w:ascii="Arial" w:hAnsi="Arial" w:cs="Arial"/>
+          <w:sz w:val="21"/>
+          <w:szCs w:val="22"/>
+        </w:rPr>
+        <w:tab/>
+      </w:r>
+      <w:r>
+        <w:rPr>
+          <w:rFonts w:ascii="Arial" w:hAnsi="Arial" w:cs="Arial"/>
+          <w:i/>
+          <w:sz w:val="21"/>
+          <w:szCs w:val="22"/>
+        </w:rPr>
+        <w:t xml:space="preserve">University of Sydney </w:t>
+      </w:r>
+      <w:r>
+        <w:rPr>
+          <w:rFonts w:ascii="Arial" w:hAnsi="Arial" w:cs="Arial"/>
+          <w:sz w:val="21"/>
+          <w:szCs w:val="22"/>
+        </w:rPr>
+        <w:t xml:space="preserve">– </w:t>
+      </w:r>
+      <w:proofErr w:type="spellStart"/>
+      <w:r>
+        <w:rPr>
+          <w:rFonts w:ascii="Arial" w:hAnsi="Arial" w:cs="Arial"/>
+          <w:sz w:val="21"/>
+          <w:szCs w:val="22"/>
+        </w:rPr>
+        <w:t>PsychFEST</w:t>
+      </w:r>
+      <w:proofErr w:type="spellEnd"/>
+      <w:r>
+        <w:rPr>
+          <w:rFonts w:ascii="Arial" w:hAnsi="Arial" w:cs="Arial"/>
+          <w:sz w:val="21"/>
+          <w:szCs w:val="22"/>
+        </w:rPr>
+        <w:t xml:space="preserve"> Award</w:t>
+      </w:r>
+    </w:p>
+    <w:p>
+      <w:pPr>
+        <w:tabs>
+          <w:tab w:val="left" w:pos="1985"/>
+        </w:tabs>
+        <w:spacing w:line="276" w:lineRule="auto"/>
+        <w:rPr>
+          <w:rFonts w:ascii="Arial" w:hAnsi="Arial" w:cs="Arial"/>
+          <w:sz w:val="13"/>
+          <w:szCs w:val="22"/>
+        </w:rPr>
+      </w:pPr>
+      <w:r>
+        <w:rPr>
+          <w:rFonts w:ascii="Arial" w:hAnsi="Arial" w:cs="Arial"/>
+          <w:sz w:val="21"/>
+          <w:szCs w:val="22"/>
+        </w:rPr>
+        <w:tab/>
+      </w:r>
+      <w:r>
+        <w:rPr>
+          <w:rFonts w:ascii="Arial" w:hAnsi="Arial" w:cs="Arial"/>
+          <w:sz w:val="13"/>
+          <w:szCs w:val="22"/>
+        </w:rPr>
+        <w:t>Awarded for an excellent presentation in</w:t>
+      </w:r>
+      <w:r>
+        <w:rPr>
+          <w:rFonts w:ascii="Arial" w:hAnsi="Arial" w:cs="Arial"/>
+          <w:sz w:val="13"/>
+          <w:szCs w:val="22"/>
+        </w:rPr>
+        <w:t xml:space="preserve"> the</w:t>
+      </w:r>
+      <w:r>
+        <w:rPr>
+          <w:rFonts w:ascii="Arial" w:hAnsi="Arial" w:cs="Arial"/>
+          <w:sz w:val="13"/>
+          <w:szCs w:val="22"/>
+        </w:rPr>
+        <w:t xml:space="preserve"> School of Psychology’s </w:t>
+      </w:r>
+      <w:proofErr w:type="spellStart"/>
+      <w:r>
+        <w:rPr>
+          <w:rFonts w:ascii="Arial" w:hAnsi="Arial" w:cs="Arial"/>
+          <w:sz w:val="13"/>
+          <w:szCs w:val="22"/>
+        </w:rPr>
+        <w:t>PsychFEST</w:t>
+      </w:r>
+      <w:proofErr w:type="spellEnd"/>
+      <w:r>
+        <w:rPr>
+          <w:rFonts w:ascii="Arial" w:hAnsi="Arial" w:cs="Arial"/>
+          <w:sz w:val="13"/>
+          <w:szCs w:val="22"/>
+        </w:rPr>
+        <w:t>.</w:t>
+      </w:r>
+    </w:p>
+    <w:p>
+      <w:pPr>
+        <w:tabs>
+          <w:tab w:val="left" w:pos="1985"/>
+        </w:tabs>
+        <w:spacing w:line="276" w:lineRule="auto"/>
+        <w:ind w:left="1980" w:hanging="1980"/>
+        <w:rPr>
+          <w:rFonts w:ascii="Arial" w:hAnsi="Arial" w:cs="Arial"/>
+          <w:sz w:val="21"/>
+          <w:szCs w:val="22"/>
+        </w:rPr>
+      </w:pPr>
+      <w:r>
+        <w:rPr>
+          <w:rFonts w:ascii="Arial" w:hAnsi="Arial" w:cs="Arial"/>
+          <w:sz w:val="21"/>
+          <w:szCs w:val="22"/>
+        </w:rPr>
+        <w:t>2016</w:t>
+      </w:r>
+      <w:r>
+        <w:rPr>
+          <w:rFonts w:ascii="Arial" w:hAnsi="Arial" w:cs="Arial"/>
+          <w:sz w:val="21"/>
+          <w:szCs w:val="22"/>
+        </w:rPr>
+        <w:tab/>
+      </w:r>
+      <w:r>
+        <w:rPr>
+          <w:rFonts w:ascii="Arial" w:hAnsi="Arial" w:cs="Arial"/>
+          <w:i/>
+          <w:sz w:val="21"/>
+          <w:szCs w:val="22"/>
+        </w:rPr>
+        <w:t>Australian Government Department of Education and Training</w:t>
+      </w:r>
+      <w:r>
+        <w:rPr>
+          <w:rFonts w:ascii="Arial" w:hAnsi="Arial" w:cs="Arial"/>
+          <w:sz w:val="21"/>
+          <w:szCs w:val="22"/>
+        </w:rPr>
+        <w:t xml:space="preserve"> –</w:t>
+      </w:r>
+      <w:r>
+        <w:rPr>
+          <w:rFonts w:ascii="Arial" w:hAnsi="Arial" w:cs="Arial"/>
+          <w:i/>
+          <w:sz w:val="21"/>
+          <w:szCs w:val="22"/>
+        </w:rPr>
+        <w:t xml:space="preserve"> </w:t>
+      </w:r>
+      <w:r>
+        <w:rPr>
+          <w:rFonts w:ascii="Arial" w:hAnsi="Arial" w:cs="Arial"/>
+          <w:sz w:val="21"/>
+          <w:szCs w:val="22"/>
+        </w:rPr>
+        <w:t>Endeavour Research Fellowship</w:t>
+      </w:r>
+    </w:p>
+    <w:p>
+      <w:pPr>
+        <w:tabs>
+          <w:tab w:val="left" w:pos="1985"/>
+        </w:tabs>
+        <w:spacing w:line="276" w:lineRule="auto"/>
+        <w:ind w:left="1980" w:hanging="1980"/>
+        <w:rPr>
+          <w:rFonts w:ascii="Arial" w:hAnsi="Arial" w:cs="Arial"/>
           <w:sz w:val="15"/>
-          <w:szCs w:val="16"/>
-        </w:rPr>
-      </w:pPr>
-      <w:r>
-        <w:rPr>
-          <w:rFonts w:ascii="Arial" w:hAnsi="Arial" w:cs="Arial"/>
-          <w:sz w:val="22"/>
+          <w:szCs w:val="22"/>
+        </w:rPr>
+      </w:pPr>
+      <w:r>
+        <w:rPr>
+          <w:rFonts w:ascii="Arial" w:hAnsi="Arial" w:cs="Arial"/>
+          <w:sz w:val="21"/>
+          <w:szCs w:val="22"/>
         </w:rPr>
         <w:tab/>
       </w:r>
       <w:r>
         <w:rPr>
           <w:rFonts w:ascii="Arial" w:hAnsi="Arial" w:cs="Arial"/>
-          <w:sz w:val="15"/>
-          <w:szCs w:val="16"/>
-        </w:rPr>
-        <w:t>Scholarship to undertake a research doctorate degree, formerly known as the Australian Postgraduate Award (APA).</w:t>
+          <w:sz w:val="13"/>
+          <w:szCs w:val="22"/>
+        </w:rPr>
+        <w:t>Competitive, m</w:t>
+      </w:r>
+      <w:r>
+        <w:rPr>
+          <w:rFonts w:ascii="Arial" w:hAnsi="Arial" w:cs="Arial"/>
+          <w:sz w:val="13"/>
+          <w:szCs w:val="22"/>
+        </w:rPr>
+        <w:t xml:space="preserve">erit-based scholarship </w:t>
+      </w:r>
+      <w:r>
+        <w:rPr>
+          <w:rFonts w:ascii="Arial" w:hAnsi="Arial" w:cs="Arial"/>
+          <w:sz w:val="13"/>
+          <w:szCs w:val="22"/>
+        </w:rPr>
+        <w:t>to undertake study and research overseas.</w:t>
       </w:r>
     </w:p>
     <w:p>
@@ -1197,27 +1765,23 @@
         <w:spacing w:line="276" w:lineRule="auto"/>
         <w:rPr>
           <w:rFonts w:ascii="Arial" w:hAnsi="Arial" w:cs="Arial"/>
-          <w:sz w:val="22"/>
-        </w:rPr>
-      </w:pPr>
-      <w:r>
-        <w:rPr>
-          <w:rFonts w:ascii="Arial" w:hAnsi="Arial" w:cs="Arial"/>
-          <w:sz w:val="22"/>
-        </w:rPr>
-        <w:t xml:space="preserve">2015 – </w:t>
-      </w:r>
-      <w:r>
-        <w:rPr>
-          <w:rFonts w:ascii="Arial" w:hAnsi="Arial" w:cs="Arial"/>
-          <w:sz w:val="22"/>
-        </w:rPr>
-        <w:t>2019</w:t>
-      </w:r>
-      <w:r>
-        <w:rPr>
-          <w:rFonts w:ascii="Arial" w:hAnsi="Arial" w:cs="Arial"/>
-          <w:sz w:val="22"/>
+          <w:sz w:val="21"/>
+          <w:szCs w:val="22"/>
+        </w:rPr>
+      </w:pPr>
+      <w:r>
+        <w:rPr>
+          <w:rFonts w:ascii="Arial" w:hAnsi="Arial" w:cs="Arial"/>
+          <w:sz w:val="21"/>
+          <w:szCs w:val="22"/>
+        </w:rPr>
+        <w:t>2014</w:t>
+      </w:r>
+      <w:r>
+        <w:rPr>
+          <w:rFonts w:ascii="Arial" w:hAnsi="Arial" w:cs="Arial"/>
+          <w:sz w:val="21"/>
+          <w:szCs w:val="22"/>
         </w:rPr>
         <w:tab/>
       </w:r>
@@ -1225,30 +1789,26 @@
         <w:rPr>
           <w:rFonts w:ascii="Arial" w:hAnsi="Arial" w:cs="Arial"/>
           <w:i/>
-          <w:sz w:val="22"/>
-        </w:rPr>
-        <w:t>University of Sydney</w:t>
-      </w:r>
-      <w:r>
-        <w:rPr>
-          <w:rFonts w:ascii="Arial" w:hAnsi="Arial" w:cs="Arial"/>
-          <w:sz w:val="22"/>
+          <w:sz w:val="21"/>
+          <w:szCs w:val="22"/>
+        </w:rPr>
+        <w:t>Australian Psychological Society</w:t>
+      </w:r>
+      <w:r>
+        <w:rPr>
+          <w:rFonts w:ascii="Arial" w:hAnsi="Arial" w:cs="Arial"/>
+          <w:sz w:val="21"/>
+          <w:szCs w:val="22"/>
         </w:rPr>
         <w:t xml:space="preserve"> </w:t>
       </w:r>
       <w:r>
         <w:rPr>
           <w:rFonts w:ascii="Arial" w:hAnsi="Arial" w:cs="Arial"/>
-          <w:sz w:val="22"/>
-        </w:rPr>
-        <w:t xml:space="preserve">– </w:t>
-      </w:r>
-      <w:r>
-        <w:rPr>
-          <w:rFonts w:ascii="Arial" w:hAnsi="Arial" w:cs="Arial"/>
-          <w:sz w:val="22"/>
-        </w:rPr>
-        <w:t>Merit Award</w:t>
+          <w:sz w:val="21"/>
+          <w:szCs w:val="22"/>
+        </w:rPr>
+        <w:t>– APS Prize</w:t>
       </w:r>
     </w:p>
     <w:p>
@@ -1259,24 +1819,33 @@
         <w:spacing w:line="276" w:lineRule="auto"/>
         <w:rPr>
           <w:rFonts w:ascii="Arial" w:hAnsi="Arial" w:cs="Arial"/>
-          <w:sz w:val="15"/>
+          <w:sz w:val="13"/>
           <w:szCs w:val="15"/>
         </w:rPr>
       </w:pPr>
       <w:r>
         <w:rPr>
           <w:rFonts w:ascii="Arial" w:hAnsi="Arial" w:cs="Arial"/>
-          <w:sz w:val="22"/>
+          <w:sz w:val="21"/>
+          <w:szCs w:val="22"/>
         </w:rPr>
         <w:tab/>
       </w:r>
       <w:r>
         <w:rPr>
           <w:rFonts w:ascii="Arial" w:hAnsi="Arial" w:cs="Arial"/>
-          <w:sz w:val="15"/>
+          <w:sz w:val="13"/>
           <w:szCs w:val="15"/>
         </w:rPr>
-        <w:t>Top-up scholarship to undertake a research doctorate degree.</w:t>
+        <w:t xml:space="preserve">Awarded for being the top performing student in </w:t>
+      </w:r>
+      <w:r>
+        <w:rPr>
+          <w:rFonts w:ascii="Arial" w:hAnsi="Arial" w:cs="Arial"/>
+          <w:sz w:val="13"/>
+          <w:szCs w:val="15"/>
+        </w:rPr>
+        <w:t>fourth year psychology (Honours).</w:t>
       </w:r>
     </w:p>
     <w:p>
@@ -1287,37 +1856,30 @@
         <w:spacing w:line="276" w:lineRule="auto"/>
         <w:rPr>
           <w:rFonts w:ascii="Arial" w:hAnsi="Arial" w:cs="Arial"/>
-          <w:sz w:val="22"/>
-        </w:rPr>
-      </w:pPr>
-      <w:r>
-        <w:rPr>
-          <w:rFonts w:ascii="Arial" w:hAnsi="Arial" w:cs="Arial"/>
-          <w:sz w:val="22"/>
-        </w:rPr>
-        <w:t>2017</w:t>
-      </w:r>
-      <w:r>
-        <w:rPr>
-          <w:rFonts w:ascii="Arial" w:hAnsi="Arial" w:cs="Arial"/>
-          <w:sz w:val="22"/>
-        </w:rPr>
-        <w:tab/>
-      </w:r>
-      <w:r>
-        <w:rPr>
-          <w:rFonts w:ascii="Arial" w:hAnsi="Arial" w:cs="Arial"/>
-          <w:i/>
-          <w:sz w:val="22"/>
-        </w:rPr>
-        <w:t xml:space="preserve">University of Sydney </w:t>
-      </w:r>
-      <w:r>
-        <w:rPr>
-          <w:rFonts w:ascii="Arial" w:hAnsi="Arial" w:cs="Arial"/>
-          <w:sz w:val="22"/>
-        </w:rPr>
-        <w:t>– PsychFEST Award</w:t>
+          <w:sz w:val="21"/>
+          <w:szCs w:val="22"/>
+        </w:rPr>
+      </w:pPr>
+    </w:p>
+    <w:p>
+      <w:pPr>
+        <w:rPr>
+          <w:rFonts w:ascii="Arial" w:hAnsi="Arial" w:cs="Arial"/>
+          <w:b/>
+          <w:sz w:val="21"/>
+          <w:szCs w:val="22"/>
+          <w:u w:val="single"/>
+        </w:rPr>
+      </w:pPr>
+      <w:r>
+        <w:rPr>
+          <w:rFonts w:ascii="Arial" w:hAnsi="Arial" w:cs="Arial"/>
+          <w:b/>
+          <w:sz w:val="21"/>
+          <w:szCs w:val="22"/>
+          <w:u w:val="single"/>
+        </w:rPr>
+        <w:br w:type="page"/>
       </w:r>
     </w:p>
     <w:p>
@@ -1328,249 +1890,9 @@
         <w:spacing w:line="276" w:lineRule="auto"/>
         <w:rPr>
           <w:rFonts w:ascii="Arial" w:hAnsi="Arial" w:cs="Arial"/>
-          <w:sz w:val="15"/>
-        </w:rPr>
-      </w:pPr>
-      <w:r>
-        <w:rPr>
-          <w:rFonts w:ascii="Arial" w:hAnsi="Arial" w:cs="Arial"/>
-          <w:sz w:val="22"/>
-        </w:rPr>
-        <w:tab/>
-      </w:r>
-      <w:r>
-        <w:rPr>
-          <w:rFonts w:ascii="Arial" w:hAnsi="Arial" w:cs="Arial"/>
-          <w:sz w:val="15"/>
-        </w:rPr>
-        <w:t>Awarded for an excellent presentation in</w:t>
-      </w:r>
-      <w:r>
-        <w:rPr>
-          <w:rFonts w:ascii="Arial" w:hAnsi="Arial" w:cs="Arial"/>
-          <w:sz w:val="15"/>
-        </w:rPr>
-        <w:t xml:space="preserve"> the</w:t>
-      </w:r>
-      <w:r>
-        <w:rPr>
-          <w:rFonts w:ascii="Arial" w:hAnsi="Arial" w:cs="Arial"/>
-          <w:sz w:val="15"/>
-        </w:rPr>
-        <w:t xml:space="preserve"> School of Psychology’s PsychFEST</w:t>
-      </w:r>
-      <w:r>
-        <w:rPr>
-          <w:rFonts w:ascii="Arial" w:hAnsi="Arial" w:cs="Arial"/>
-          <w:sz w:val="15"/>
-        </w:rPr>
-        <w:t>.</w:t>
-      </w:r>
-    </w:p>
-    <w:p>
-      <w:pPr>
-        <w:tabs>
-          <w:tab w:val="left" w:pos="1985"/>
-        </w:tabs>
-        <w:spacing w:line="276" w:lineRule="auto"/>
-        <w:ind w:left="1980" w:hanging="1980"/>
-        <w:rPr>
-          <w:rFonts w:ascii="Arial" w:hAnsi="Arial" w:cs="Arial"/>
-          <w:sz w:val="22"/>
-        </w:rPr>
-      </w:pPr>
-      <w:r>
-        <w:rPr>
-          <w:rFonts w:ascii="Arial" w:hAnsi="Arial" w:cs="Arial"/>
-          <w:sz w:val="22"/>
-        </w:rPr>
-        <w:t>2016</w:t>
-      </w:r>
-      <w:r>
-        <w:rPr>
-          <w:rFonts w:ascii="Arial" w:hAnsi="Arial" w:cs="Arial"/>
-          <w:sz w:val="22"/>
-        </w:rPr>
-        <w:tab/>
-      </w:r>
-      <w:r>
-        <w:rPr>
-          <w:rFonts w:ascii="Arial" w:hAnsi="Arial" w:cs="Arial"/>
-          <w:i/>
-          <w:sz w:val="22"/>
-        </w:rPr>
-        <w:t>Australian Government Department of Education and Training</w:t>
-      </w:r>
-      <w:r>
-        <w:rPr>
-          <w:rFonts w:ascii="Arial" w:hAnsi="Arial" w:cs="Arial"/>
-          <w:sz w:val="22"/>
-        </w:rPr>
-        <w:t xml:space="preserve"> –</w:t>
-      </w:r>
-      <w:r>
-        <w:rPr>
-          <w:rFonts w:ascii="Arial" w:hAnsi="Arial" w:cs="Arial"/>
-          <w:i/>
-          <w:sz w:val="22"/>
-        </w:rPr>
-        <w:t xml:space="preserve"> </w:t>
-      </w:r>
-      <w:r>
-        <w:rPr>
-          <w:rFonts w:ascii="Arial" w:hAnsi="Arial" w:cs="Arial"/>
-          <w:sz w:val="22"/>
-        </w:rPr>
-        <w:t>Endeavour Research Fellowship</w:t>
-      </w:r>
-    </w:p>
-    <w:p>
-      <w:pPr>
-        <w:tabs>
-          <w:tab w:val="left" w:pos="1985"/>
-        </w:tabs>
-        <w:spacing w:line="276" w:lineRule="auto"/>
-        <w:ind w:left="1980" w:hanging="1980"/>
-        <w:rPr>
-          <w:rFonts w:ascii="Arial" w:hAnsi="Arial" w:cs="Arial"/>
-          <w:sz w:val="16"/>
-        </w:rPr>
-      </w:pPr>
-      <w:r>
-        <w:rPr>
-          <w:rFonts w:ascii="Arial" w:hAnsi="Arial" w:cs="Arial"/>
-          <w:sz w:val="22"/>
-        </w:rPr>
-        <w:tab/>
-      </w:r>
-      <w:r>
-        <w:rPr>
-          <w:rFonts w:ascii="Arial" w:hAnsi="Arial" w:cs="Arial"/>
-          <w:sz w:val="15"/>
-        </w:rPr>
-        <w:t>Competitive, m</w:t>
-      </w:r>
-      <w:r>
-        <w:rPr>
-          <w:rFonts w:ascii="Arial" w:hAnsi="Arial" w:cs="Arial"/>
-          <w:sz w:val="15"/>
-        </w:rPr>
-        <w:t xml:space="preserve">erit-based scholarship </w:t>
-      </w:r>
-      <w:r>
-        <w:rPr>
-          <w:rFonts w:ascii="Arial" w:hAnsi="Arial" w:cs="Arial"/>
-          <w:sz w:val="15"/>
-        </w:rPr>
-        <w:t>to undertake study and research overseas.</w:t>
-      </w:r>
-    </w:p>
-    <w:p>
-      <w:pPr>
-        <w:tabs>
-          <w:tab w:val="left" w:pos="1985"/>
-        </w:tabs>
-        <w:spacing w:line="276" w:lineRule="auto"/>
-        <w:rPr>
-          <w:rFonts w:ascii="Arial" w:hAnsi="Arial" w:cs="Arial"/>
-          <w:sz w:val="22"/>
-        </w:rPr>
-      </w:pPr>
-      <w:r>
-        <w:rPr>
-          <w:rFonts w:ascii="Arial" w:hAnsi="Arial" w:cs="Arial"/>
-          <w:sz w:val="22"/>
-        </w:rPr>
-        <w:t>2014</w:t>
-      </w:r>
-      <w:r>
-        <w:rPr>
-          <w:rFonts w:ascii="Arial" w:hAnsi="Arial" w:cs="Arial"/>
-          <w:sz w:val="22"/>
-        </w:rPr>
-        <w:tab/>
-      </w:r>
-      <w:r>
-        <w:rPr>
-          <w:rFonts w:ascii="Arial" w:hAnsi="Arial" w:cs="Arial"/>
-          <w:i/>
-          <w:sz w:val="22"/>
-        </w:rPr>
-        <w:t>Australian Psychological Society</w:t>
-      </w:r>
-      <w:r>
-        <w:rPr>
-          <w:rFonts w:ascii="Arial" w:hAnsi="Arial" w:cs="Arial"/>
-          <w:sz w:val="22"/>
-        </w:rPr>
-        <w:t xml:space="preserve"> </w:t>
-      </w:r>
-      <w:r>
-        <w:rPr>
-          <w:rFonts w:ascii="Arial" w:hAnsi="Arial" w:cs="Arial"/>
-          <w:sz w:val="22"/>
-        </w:rPr>
-        <w:t>– APS Prize</w:t>
-      </w:r>
-    </w:p>
-    <w:p>
-      <w:pPr>
-        <w:tabs>
-          <w:tab w:val="left" w:pos="1985"/>
-        </w:tabs>
-        <w:spacing w:line="276" w:lineRule="auto"/>
-        <w:rPr>
-          <w:rFonts w:ascii="Arial" w:hAnsi="Arial" w:cs="Arial"/>
-          <w:sz w:val="15"/>
-          <w:szCs w:val="16"/>
-        </w:rPr>
-      </w:pPr>
-      <w:r>
-        <w:rPr>
-          <w:rFonts w:ascii="Arial" w:hAnsi="Arial" w:cs="Arial"/>
-          <w:sz w:val="22"/>
-        </w:rPr>
-        <w:tab/>
-      </w:r>
-      <w:r>
-        <w:rPr>
-          <w:rFonts w:ascii="Arial" w:hAnsi="Arial" w:cs="Arial"/>
-          <w:sz w:val="15"/>
-          <w:szCs w:val="16"/>
-        </w:rPr>
-        <w:t xml:space="preserve">Awarded for being the top performing student in </w:t>
-      </w:r>
-      <w:r>
-        <w:rPr>
-          <w:rFonts w:ascii="Arial" w:hAnsi="Arial" w:cs="Arial"/>
-          <w:sz w:val="15"/>
-          <w:szCs w:val="16"/>
-        </w:rPr>
-        <w:t>fourth year psychology (Honours).</w:t>
-      </w:r>
-    </w:p>
-    <w:p>
-      <w:pPr>
-        <w:tabs>
-          <w:tab w:val="left" w:pos="1985"/>
-        </w:tabs>
-        <w:spacing w:line="276" w:lineRule="auto"/>
-        <w:rPr>
-          <w:rFonts w:ascii="Arial" w:hAnsi="Arial" w:cs="Arial"/>
-          <w:sz w:val="22"/>
-        </w:rPr>
-      </w:pPr>
-    </w:p>
-    <w:p>
-      <w:pPr>
-        <w:tabs>
-          <w:tab w:val="left" w:pos="1985"/>
-        </w:tabs>
-        <w:spacing w:line="276" w:lineRule="auto"/>
-        <w:rPr>
-          <w:rFonts w:ascii="Arial" w:hAnsi="Arial" w:cs="Arial"/>
-          <w:b/>
-          <w:sz w:val="22"/>
+          <w:b/>
+          <w:sz w:val="21"/>
+          <w:szCs w:val="22"/>
           <w:u w:val="single"/>
         </w:rPr>
       </w:pPr>
@@ -1578,7 +1900,8 @@
         <w:rPr>
           <w:rFonts w:ascii="Arial" w:hAnsi="Arial" w:cs="Arial"/>
           <w:b/>
-          <w:sz w:val="22"/>
+          <w:sz w:val="21"/>
+          <w:szCs w:val="22"/>
           <w:u w:val="single"/>
         </w:rPr>
         <w:lastRenderedPageBreak/>
@@ -1593,59 +1916,121 @@
         <w:spacing w:line="276" w:lineRule="auto"/>
         <w:rPr>
           <w:rFonts w:ascii="Arial" w:hAnsi="Arial" w:cs="Arial"/>
-          <w:b/>
-          <w:sz w:val="22"/>
-        </w:rPr>
-      </w:pPr>
-      <w:r>
-        <w:rPr>
-          <w:rFonts w:ascii="Arial" w:hAnsi="Arial" w:cs="Arial"/>
-          <w:b/>
-          <w:sz w:val="22"/>
+          <w:bCs/>
+          <w:sz w:val="21"/>
+          <w:szCs w:val="22"/>
+        </w:rPr>
+      </w:pPr>
+      <w:r>
+        <w:rPr>
+          <w:rFonts w:ascii="Arial" w:hAnsi="Arial" w:cs="Arial"/>
+          <w:b/>
+          <w:sz w:val="21"/>
+          <w:szCs w:val="22"/>
+        </w:rPr>
+        <w:t>Ngiam, W.X.Q.,</w:t>
+      </w:r>
+      <w:r>
+        <w:rPr>
+          <w:rFonts w:ascii="Arial" w:hAnsi="Arial" w:cs="Arial"/>
+          <w:bCs/>
+          <w:sz w:val="21"/>
+          <w:szCs w:val="22"/>
+        </w:rPr>
+        <w:t xml:space="preserve"> Adam, K.C.S., Quirk, C., Vogel, E.K., </w:t>
+      </w:r>
+      <w:proofErr w:type="spellStart"/>
+      <w:r>
+        <w:rPr>
+          <w:rFonts w:ascii="Arial" w:hAnsi="Arial" w:cs="Arial"/>
+          <w:bCs/>
+          <w:sz w:val="21"/>
+          <w:szCs w:val="22"/>
+        </w:rPr>
+        <w:t>Awh</w:t>
+      </w:r>
+      <w:proofErr w:type="spellEnd"/>
+      <w:r>
+        <w:rPr>
+          <w:rFonts w:ascii="Arial" w:hAnsi="Arial" w:cs="Arial"/>
+          <w:bCs/>
+          <w:sz w:val="21"/>
+          <w:szCs w:val="22"/>
+        </w:rPr>
+        <w:t xml:space="preserve">, E. (submitted). Estimating the statistical power to detect set size effects in contralateral delay activity.  </w:t>
+      </w:r>
+    </w:p>
+    <w:p>
+      <w:pPr>
+        <w:tabs>
+          <w:tab w:val="left" w:pos="1985"/>
+        </w:tabs>
+        <w:spacing w:line="276" w:lineRule="auto"/>
+        <w:rPr>
+          <w:rFonts w:ascii="Arial" w:hAnsi="Arial" w:cs="Arial"/>
+          <w:b/>
+          <w:sz w:val="21"/>
+          <w:szCs w:val="22"/>
+        </w:rPr>
+      </w:pPr>
+      <w:r>
+        <w:rPr>
+          <w:rFonts w:ascii="Arial" w:hAnsi="Arial" w:cs="Arial"/>
+          <w:b/>
+          <w:sz w:val="21"/>
+          <w:szCs w:val="22"/>
         </w:rPr>
         <w:t xml:space="preserve">Ngiam, W.X.Q., </w:t>
       </w:r>
       <w:r>
         <w:rPr>
           <w:rFonts w:ascii="Arial" w:hAnsi="Arial" w:cs="Arial"/>
-          <w:sz w:val="22"/>
-        </w:rPr>
-        <w:t>Brissenden, J.A., Awh, E. (</w:t>
-      </w:r>
-      <w:r>
-        <w:rPr>
-          <w:rFonts w:ascii="Arial" w:hAnsi="Arial" w:cs="Arial"/>
-          <w:sz w:val="22"/>
+          <w:sz w:val="21"/>
+          <w:szCs w:val="22"/>
+        </w:rPr>
+        <w:t xml:space="preserve">Brissenden, J.A., </w:t>
+      </w:r>
+      <w:proofErr w:type="spellStart"/>
+      <w:r>
+        <w:rPr>
+          <w:rFonts w:ascii="Arial" w:hAnsi="Arial" w:cs="Arial"/>
+          <w:sz w:val="21"/>
+          <w:szCs w:val="22"/>
+        </w:rPr>
+        <w:t>Awh</w:t>
+      </w:r>
+      <w:proofErr w:type="spellEnd"/>
+      <w:r>
+        <w:rPr>
+          <w:rFonts w:ascii="Arial" w:hAnsi="Arial" w:cs="Arial"/>
+          <w:sz w:val="21"/>
+          <w:szCs w:val="22"/>
+        </w:rPr>
+        <w:t>, E. (</w:t>
+      </w:r>
+      <w:r>
+        <w:rPr>
+          <w:rFonts w:ascii="Arial" w:hAnsi="Arial" w:cs="Arial"/>
+          <w:sz w:val="21"/>
+          <w:szCs w:val="22"/>
         </w:rPr>
         <w:t>2019</w:t>
       </w:r>
       <w:r>
         <w:rPr>
           <w:rFonts w:ascii="Arial" w:hAnsi="Arial" w:cs="Arial"/>
-          <w:sz w:val="22"/>
-        </w:rPr>
-        <w:t>)</w:t>
-      </w:r>
-      <w:r>
-        <w:rPr>
-          <w:rFonts w:ascii="Arial" w:hAnsi="Arial" w:cs="Arial"/>
-          <w:sz w:val="22"/>
-        </w:rPr>
-        <w:t xml:space="preserve"> </w:t>
-      </w:r>
-      <w:r>
-        <w:rPr>
-          <w:rFonts w:ascii="Arial" w:hAnsi="Arial" w:cs="Arial"/>
-          <w:sz w:val="22"/>
-        </w:rPr>
-        <w:t xml:space="preserve">“Memory compression” effects in visual working memory are contingent on explicit long-term memory. </w:t>
+          <w:sz w:val="21"/>
+          <w:szCs w:val="22"/>
+        </w:rPr>
+        <w:t xml:space="preserve">) “Memory compression” effects in visual working memory are contingent on explicit long-term memory. </w:t>
       </w:r>
       <w:r>
         <w:rPr>
           <w:rFonts w:ascii="Arial" w:hAnsi="Arial" w:cs="Arial"/>
           <w:i/>
           <w:iCs/>
-          <w:sz w:val="22"/>
+          <w:sz w:val="21"/>
+          <w:szCs w:val="22"/>
         </w:rPr>
         <w:t>Journal of Experimental Psychology: General</w:t>
       </w:r>
@@ -1654,14 +2039,16 @@
           <w:rFonts w:ascii="Arial" w:hAnsi="Arial" w:cs="Arial"/>
           <w:i/>
           <w:iCs/>
-          <w:sz w:val="22"/>
+          <w:sz w:val="21"/>
+          <w:szCs w:val="22"/>
         </w:rPr>
         <w:t>, 148(8), 1373</w:t>
       </w:r>
       <w:r>
         <w:rPr>
           <w:rFonts w:ascii="Arial" w:hAnsi="Arial" w:cs="Arial"/>
-          <w:sz w:val="22"/>
+          <w:sz w:val="21"/>
+          <w:szCs w:val="22"/>
         </w:rPr>
         <w:t xml:space="preserve">. </w:t>
       </w:r>
@@ -1670,7 +2057,8 @@
           <w:rPr>
             <w:rStyle w:val="Hyperlink"/>
             <w:rFonts w:ascii="Arial" w:hAnsi="Arial" w:cs="Arial"/>
-            <w:sz w:val="22"/>
+            <w:sz w:val="21"/>
+            <w:szCs w:val="22"/>
           </w:rPr>
           <w:t>http://dx.doi.org/</w:t>
         </w:r>
@@ -1678,7 +2066,8 @@
           <w:rPr>
             <w:rStyle w:val="Hyperlink"/>
             <w:rFonts w:ascii="Arial" w:hAnsi="Arial" w:cs="Arial"/>
-            <w:sz w:val="22"/>
+            <w:sz w:val="21"/>
+            <w:szCs w:val="22"/>
             <w:lang w:val="en-US"/>
           </w:rPr>
           <w:t>10.1037/xge0000649 </w:t>
@@ -1693,57 +2082,85 @@
         <w:spacing w:line="276" w:lineRule="auto"/>
         <w:rPr>
           <w:rFonts w:ascii="Arial" w:hAnsi="Arial" w:cs="Arial"/>
-          <w:sz w:val="22"/>
-        </w:rPr>
-      </w:pPr>
-      <w:r>
-        <w:rPr>
-          <w:rFonts w:ascii="Arial" w:hAnsi="Arial" w:cs="Arial"/>
-          <w:b/>
-          <w:sz w:val="22"/>
+          <w:sz w:val="21"/>
+          <w:szCs w:val="22"/>
+        </w:rPr>
+      </w:pPr>
+      <w:r>
+        <w:rPr>
+          <w:rFonts w:ascii="Arial" w:hAnsi="Arial" w:cs="Arial"/>
+          <w:b/>
+          <w:sz w:val="21"/>
+          <w:szCs w:val="22"/>
         </w:rPr>
         <w:t xml:space="preserve">Ngiam, W.X.Q., </w:t>
       </w:r>
-      <w:r>
-        <w:rPr>
-          <w:rFonts w:ascii="Arial" w:hAnsi="Arial" w:cs="Arial"/>
-          <w:sz w:val="22"/>
-        </w:rPr>
-        <w:t>Khaw, K.L.C., Holcombe, A.O., Goodbourn, P.T. (</w:t>
-      </w:r>
-      <w:r>
-        <w:rPr>
-          <w:rFonts w:ascii="Arial" w:hAnsi="Arial" w:cs="Arial"/>
-          <w:sz w:val="22"/>
+      <w:proofErr w:type="spellStart"/>
+      <w:r>
+        <w:rPr>
+          <w:rFonts w:ascii="Arial" w:hAnsi="Arial" w:cs="Arial"/>
+          <w:sz w:val="21"/>
+          <w:szCs w:val="22"/>
+        </w:rPr>
+        <w:t>Khaw</w:t>
+      </w:r>
+      <w:proofErr w:type="spellEnd"/>
+      <w:r>
+        <w:rPr>
+          <w:rFonts w:ascii="Arial" w:hAnsi="Arial" w:cs="Arial"/>
+          <w:sz w:val="21"/>
+          <w:szCs w:val="22"/>
+        </w:rPr>
+        <w:t xml:space="preserve">, K.L.C., Holcombe, A.O., </w:t>
+      </w:r>
+      <w:proofErr w:type="spellStart"/>
+      <w:r>
+        <w:rPr>
+          <w:rFonts w:ascii="Arial" w:hAnsi="Arial" w:cs="Arial"/>
+          <w:sz w:val="21"/>
+          <w:szCs w:val="22"/>
+        </w:rPr>
+        <w:t>Goodbourn</w:t>
+      </w:r>
+      <w:proofErr w:type="spellEnd"/>
+      <w:r>
+        <w:rPr>
+          <w:rFonts w:ascii="Arial" w:hAnsi="Arial" w:cs="Arial"/>
+          <w:sz w:val="21"/>
+          <w:szCs w:val="22"/>
+        </w:rPr>
+        <w:t>, P.T. (</w:t>
+      </w:r>
+      <w:r>
+        <w:rPr>
+          <w:rFonts w:ascii="Arial" w:hAnsi="Arial" w:cs="Arial"/>
+          <w:sz w:val="21"/>
+          <w:szCs w:val="22"/>
         </w:rPr>
         <w:t>201</w:t>
       </w:r>
       <w:r>
         <w:rPr>
           <w:rFonts w:ascii="Arial" w:hAnsi="Arial" w:cs="Arial"/>
-          <w:sz w:val="22"/>
+          <w:sz w:val="21"/>
+          <w:szCs w:val="22"/>
         </w:rPr>
         <w:t>9</w:t>
       </w:r>
       <w:r>
         <w:rPr>
           <w:rFonts w:ascii="Arial" w:hAnsi="Arial" w:cs="Arial"/>
-          <w:sz w:val="22"/>
-        </w:rPr>
-        <w:t>). Visual working memory for letters varies with familiarity but not complexity.</w:t>
-      </w:r>
-      <w:r>
-        <w:rPr>
-          <w:rFonts w:ascii="Arial" w:hAnsi="Arial" w:cs="Arial"/>
-          <w:sz w:val="22"/>
-        </w:rPr>
-        <w:t xml:space="preserve"> </w:t>
-      </w:r>
-      <w:r>
-        <w:rPr>
-          <w:rFonts w:ascii="Arial" w:hAnsi="Arial" w:cs="Arial"/>
-          <w:i/>
-          <w:sz w:val="22"/>
+          <w:sz w:val="21"/>
+          <w:szCs w:val="22"/>
+        </w:rPr>
+        <w:t xml:space="preserve">). Visual working memory for letters varies with familiarity but not complexity. </w:t>
+      </w:r>
+      <w:r>
+        <w:rPr>
+          <w:rFonts w:ascii="Arial" w:hAnsi="Arial" w:cs="Arial"/>
+          <w:i/>
+          <w:sz w:val="21"/>
+          <w:szCs w:val="22"/>
         </w:rPr>
         <w:t>Journal of Experimental Psychology: Learning, Memory and Cognition</w:t>
       </w:r>
@@ -1751,31 +2168,17 @@
         <w:rPr>
           <w:rFonts w:ascii="Arial" w:hAnsi="Arial" w:cs="Arial"/>
           <w:i/>
-          <w:sz w:val="22"/>
-        </w:rPr>
-        <w:t xml:space="preserve">, </w:t>
-      </w:r>
-      <w:r>
-        <w:rPr>
-          <w:rFonts w:ascii="Arial" w:hAnsi="Arial" w:cs="Arial"/>
-          <w:i/>
-          <w:sz w:val="22"/>
-        </w:rPr>
-        <w:t>45(10), 1761-1775</w:t>
-      </w:r>
-      <w:r>
-        <w:rPr>
-          <w:rFonts w:ascii="Arial" w:hAnsi="Arial" w:cs="Arial"/>
-          <w:i/>
-          <w:sz w:val="22"/>
-        </w:rPr>
-        <w:t>.</w:t>
+          <w:sz w:val="21"/>
+          <w:szCs w:val="22"/>
+        </w:rPr>
+        <w:t>, 45(10), 1761-1775.</w:t>
       </w:r>
       <w:r>
         <w:rPr>
           <w:rFonts w:ascii="Arial" w:hAnsi="Arial" w:cs="Arial"/>
           <w:iCs/>
-          <w:sz w:val="22"/>
+          <w:sz w:val="21"/>
+          <w:szCs w:val="22"/>
         </w:rPr>
         <w:t xml:space="preserve"> </w:t>
       </w:r>
@@ -1785,7 +2188,8 @@
             <w:rStyle w:val="Hyperlink"/>
             <w:rFonts w:ascii="Arial" w:hAnsi="Arial" w:cs="Arial"/>
             <w:iCs/>
-            <w:sz w:val="22"/>
+            <w:sz w:val="21"/>
+            <w:szCs w:val="22"/>
             <w:lang w:val="en-US"/>
           </w:rPr>
           <w:t>http://dx.doi.org/10.1037/xlm0000682</w:t>
@@ -1800,28 +2204,42 @@
         <w:spacing w:line="276" w:lineRule="auto"/>
         <w:rPr>
           <w:rFonts w:ascii="Arial" w:hAnsi="Arial" w:cs="Arial"/>
-          <w:sz w:val="22"/>
-        </w:rPr>
-      </w:pPr>
-      <w:r>
-        <w:rPr>
-          <w:rFonts w:ascii="Arial" w:hAnsi="Arial" w:cs="Arial"/>
-          <w:sz w:val="22"/>
-        </w:rPr>
-        <w:t xml:space="preserve">Goodbourn, P.T., Livesey, E.J., </w:t>
-      </w:r>
-      <w:r>
-        <w:rPr>
-          <w:rFonts w:ascii="Arial" w:hAnsi="Arial" w:cs="Arial"/>
-          <w:b/>
-          <w:sz w:val="22"/>
+          <w:sz w:val="21"/>
+          <w:szCs w:val="22"/>
+        </w:rPr>
+      </w:pPr>
+      <w:proofErr w:type="spellStart"/>
+      <w:r>
+        <w:rPr>
+          <w:rFonts w:ascii="Arial" w:hAnsi="Arial" w:cs="Arial"/>
+          <w:sz w:val="21"/>
+          <w:szCs w:val="22"/>
+        </w:rPr>
+        <w:t>Goodbourn</w:t>
+      </w:r>
+      <w:proofErr w:type="spellEnd"/>
+      <w:r>
+        <w:rPr>
+          <w:rFonts w:ascii="Arial" w:hAnsi="Arial" w:cs="Arial"/>
+          <w:sz w:val="21"/>
+          <w:szCs w:val="22"/>
+        </w:rPr>
+        <w:t xml:space="preserve">, P.T., Livesey, E.J., </w:t>
+      </w:r>
+      <w:r>
+        <w:rPr>
+          <w:rFonts w:ascii="Arial" w:hAnsi="Arial" w:cs="Arial"/>
+          <w:b/>
+          <w:sz w:val="21"/>
+          <w:szCs w:val="22"/>
         </w:rPr>
         <w:t>Ngiam, W.X.Q.</w:t>
       </w:r>
       <w:r>
         <w:rPr>
           <w:rFonts w:ascii="Arial" w:hAnsi="Arial" w:cs="Arial"/>
-          <w:sz w:val="22"/>
+          <w:sz w:val="21"/>
+          <w:szCs w:val="22"/>
         </w:rPr>
         <w:t>, Holcombe, A.O., Forte, J.D. (in prep.). Learning new symbolic representations of number.</w:t>
       </w:r>
@@ -1834,13 +2252,15 @@
         <w:spacing w:line="276" w:lineRule="auto"/>
         <w:rPr>
           <w:rFonts w:ascii="Arial" w:hAnsi="Arial" w:cs="Arial"/>
-          <w:sz w:val="22"/>
-        </w:rPr>
-      </w:pPr>
-      <w:r>
-        <w:rPr>
-          <w:rFonts w:ascii="Arial" w:hAnsi="Arial" w:cs="Arial"/>
-          <w:sz w:val="22"/>
+          <w:sz w:val="21"/>
+          <w:szCs w:val="22"/>
+        </w:rPr>
+      </w:pPr>
+      <w:r>
+        <w:rPr>
+          <w:rFonts w:ascii="Arial" w:hAnsi="Arial" w:cs="Arial"/>
+          <w:sz w:val="21"/>
+          <w:szCs w:val="22"/>
         </w:rPr>
         <w:t xml:space="preserve">Bateman, J.E., Birney, D. P., </w:t>
       </w:r>
@@ -1848,50 +2268,33 @@
         <w:rPr>
           <w:rFonts w:ascii="Arial" w:hAnsi="Arial" w:cs="Arial"/>
           <w:b/>
-          <w:sz w:val="22"/>
+          <w:sz w:val="21"/>
+          <w:szCs w:val="22"/>
         </w:rPr>
         <w:t>Ngiam, W.X.Q</w:t>
       </w:r>
       <w:r>
         <w:rPr>
           <w:rFonts w:ascii="Arial" w:hAnsi="Arial" w:cs="Arial"/>
-          <w:sz w:val="22"/>
-        </w:rPr>
-        <w:t>. (</w:t>
-      </w:r>
-      <w:r>
-        <w:rPr>
-          <w:rFonts w:ascii="Arial" w:hAnsi="Arial" w:cs="Arial"/>
-          <w:sz w:val="22"/>
-        </w:rPr>
-        <w:t>2018</w:t>
-      </w:r>
-      <w:r>
-        <w:rPr>
-          <w:rFonts w:ascii="Arial" w:hAnsi="Arial" w:cs="Arial"/>
-          <w:sz w:val="22"/>
-        </w:rPr>
-        <w:t>). Relational encoding in visual working memory: Change detection performance is better fo</w:t>
-      </w:r>
-      <w:r>
-        <w:rPr>
-          <w:rFonts w:ascii="Arial" w:hAnsi="Arial" w:cs="Arial"/>
-          <w:sz w:val="22"/>
-        </w:rPr>
-        <w:t xml:space="preserve">r violations in group relations. </w:t>
-      </w:r>
-      <w:r>
-        <w:rPr>
-          <w:rFonts w:ascii="Arial" w:hAnsi="Arial" w:cs="Arial"/>
-          <w:i/>
-          <w:sz w:val="22"/>
+          <w:sz w:val="21"/>
+          <w:szCs w:val="22"/>
+        </w:rPr>
+        <w:t xml:space="preserve">. (2018). Relational encoding in visual working memory: Change detection performance is better for violations in group relations. </w:t>
+      </w:r>
+      <w:r>
+        <w:rPr>
+          <w:rFonts w:ascii="Arial" w:hAnsi="Arial" w:cs="Arial"/>
+          <w:i/>
+          <w:sz w:val="21"/>
+          <w:szCs w:val="22"/>
         </w:rPr>
         <w:t>PLOS ONE</w:t>
       </w:r>
       <w:r>
         <w:rPr>
           <w:rFonts w:ascii="Arial" w:hAnsi="Arial" w:cs="Arial"/>
-          <w:sz w:val="22"/>
+          <w:sz w:val="21"/>
+          <w:szCs w:val="22"/>
         </w:rPr>
         <w:t xml:space="preserve"> 13(9): e0203848. https://doi.org/10.1371/journal.pone.0203848</w:t>
       </w:r>
@@ -1905,7 +2308,8 @@
         <w:rPr>
           <w:rFonts w:ascii="Arial" w:hAnsi="Arial" w:cs="Arial"/>
           <w:b/>
-          <w:sz w:val="22"/>
+          <w:sz w:val="21"/>
+          <w:szCs w:val="22"/>
           <w:u w:val="single"/>
         </w:rPr>
       </w:pPr>
@@ -1919,7 +2323,8 @@
         <w:rPr>
           <w:rFonts w:ascii="Arial" w:hAnsi="Arial" w:cs="Arial"/>
           <w:b/>
-          <w:sz w:val="22"/>
+          <w:sz w:val="21"/>
+          <w:szCs w:val="22"/>
           <w:u w:val="single"/>
         </w:rPr>
       </w:pPr>
@@ -1927,7 +2332,8 @@
         <w:rPr>
           <w:rFonts w:ascii="Arial" w:hAnsi="Arial" w:cs="Arial"/>
           <w:b/>
-          <w:sz w:val="22"/>
+          <w:sz w:val="21"/>
+          <w:szCs w:val="22"/>
           <w:u w:val="single"/>
         </w:rPr>
         <w:t>Talks</w:t>
@@ -1942,14 +2348,16 @@
         <w:rPr>
           <w:rFonts w:ascii="Arial" w:hAnsi="Arial" w:cs="Arial"/>
           <w:b/>
-          <w:sz w:val="22"/>
-        </w:rPr>
-      </w:pPr>
-      <w:r>
-        <w:rPr>
-          <w:rFonts w:ascii="Arial" w:hAnsi="Arial" w:cs="Arial"/>
-          <w:b/>
-          <w:sz w:val="22"/>
+          <w:sz w:val="21"/>
+          <w:szCs w:val="22"/>
+        </w:rPr>
+      </w:pPr>
+      <w:r>
+        <w:rPr>
+          <w:rFonts w:ascii="Arial" w:hAnsi="Arial" w:cs="Arial"/>
+          <w:b/>
+          <w:sz w:val="21"/>
+          <w:szCs w:val="22"/>
         </w:rPr>
         <w:t>Ngiam, W.X.Q.</w:t>
       </w:r>
@@ -1957,25 +2365,30 @@
         <w:rPr>
           <w:rFonts w:ascii="Arial" w:hAnsi="Arial" w:cs="Arial"/>
           <w:bCs/>
-          <w:sz w:val="22"/>
-        </w:rPr>
-        <w:t xml:space="preserve">, Adam, K.C.S., Quirk, C.T., Vogel, E.K., Awh, E. (2020, June). </w:t>
-      </w:r>
-      <w:r>
-        <w:rPr>
-          <w:rFonts w:ascii="Arial" w:hAnsi="Arial" w:cs="Arial"/>
-          <w:bCs/>
-          <w:sz w:val="22"/>
-        </w:rPr>
-        <w:t>Power for detecting the presence of set size differences in the contralateral delay activity</w:t>
-      </w:r>
-      <w:r>
-        <w:rPr>
-          <w:rFonts w:ascii="Arial" w:hAnsi="Arial" w:cs="Arial"/>
-          <w:bCs/>
-          <w:sz w:val="22"/>
-        </w:rPr>
-        <w:t xml:space="preserve">. </w:t>
+          <w:sz w:val="21"/>
+          <w:szCs w:val="22"/>
+        </w:rPr>
+        <w:t xml:space="preserve">, Adam, K.C.S., Quirk, C.T., Vogel, E.K., </w:t>
+      </w:r>
+      <w:proofErr w:type="spellStart"/>
+      <w:r>
+        <w:rPr>
+          <w:rFonts w:ascii="Arial" w:hAnsi="Arial" w:cs="Arial"/>
+          <w:bCs/>
+          <w:sz w:val="21"/>
+          <w:szCs w:val="22"/>
+        </w:rPr>
+        <w:t>Awh</w:t>
+      </w:r>
+      <w:proofErr w:type="spellEnd"/>
+      <w:r>
+        <w:rPr>
+          <w:rFonts w:ascii="Arial" w:hAnsi="Arial" w:cs="Arial"/>
+          <w:bCs/>
+          <w:sz w:val="21"/>
+          <w:szCs w:val="22"/>
+        </w:rPr>
+        <w:t xml:space="preserve">, E. (2020, June). Power for detecting the presence of set size differences in the contralateral delay activity. </w:t>
       </w:r>
       <w:r>
         <w:rPr>
@@ -1983,7 +2396,8 @@
           <w:bCs/>
           <w:i/>
           <w:iCs/>
-          <w:sz w:val="22"/>
+          <w:sz w:val="21"/>
+          <w:szCs w:val="22"/>
         </w:rPr>
         <w:t>Virtual Working Memory Symposium</w:t>
       </w:r>
@@ -1991,7 +2405,8 @@
         <w:rPr>
           <w:rFonts w:ascii="Arial" w:hAnsi="Arial" w:cs="Arial"/>
           <w:bCs/>
-          <w:sz w:val="22"/>
+          <w:sz w:val="21"/>
+          <w:szCs w:val="22"/>
         </w:rPr>
         <w:t>.</w:t>
       </w:r>
@@ -2005,29 +2420,69 @@
         <w:rPr>
           <w:rFonts w:ascii="Arial" w:hAnsi="Arial" w:cs="Arial"/>
           <w:b/>
-          <w:sz w:val="22"/>
-        </w:rPr>
-      </w:pPr>
-      <w:r>
-        <w:rPr>
-          <w:rFonts w:ascii="Arial" w:hAnsi="Arial" w:cs="Arial"/>
-          <w:b/>
-          <w:sz w:val="22"/>
+          <w:sz w:val="21"/>
+          <w:szCs w:val="22"/>
+        </w:rPr>
+      </w:pPr>
+      <w:r>
+        <w:rPr>
+          <w:rFonts w:ascii="Arial" w:hAnsi="Arial" w:cs="Arial"/>
+          <w:b/>
+          <w:sz w:val="21"/>
+          <w:szCs w:val="22"/>
         </w:rPr>
         <w:t>Ngiam, W.X.Q.</w:t>
       </w:r>
       <w:r>
         <w:rPr>
           <w:rFonts w:ascii="Arial" w:hAnsi="Arial" w:cs="Arial"/>
-          <w:sz w:val="22"/>
-        </w:rPr>
-        <w:t xml:space="preserve">, Khaw, K.L.C., Holcombe, A.O., Goodbourn, P.T. (2018, April). Training recognition familiarity does not improve visual working memory performance. </w:t>
-      </w:r>
-      <w:r>
-        <w:rPr>
-          <w:rFonts w:ascii="Arial" w:hAnsi="Arial" w:cs="Arial"/>
-          <w:i/>
-          <w:sz w:val="22"/>
+          <w:sz w:val="21"/>
+          <w:szCs w:val="22"/>
+        </w:rPr>
+        <w:t xml:space="preserve">, </w:t>
+      </w:r>
+      <w:proofErr w:type="spellStart"/>
+      <w:r>
+        <w:rPr>
+          <w:rFonts w:ascii="Arial" w:hAnsi="Arial" w:cs="Arial"/>
+          <w:sz w:val="21"/>
+          <w:szCs w:val="22"/>
+        </w:rPr>
+        <w:t>Khaw</w:t>
+      </w:r>
+      <w:proofErr w:type="spellEnd"/>
+      <w:r>
+        <w:rPr>
+          <w:rFonts w:ascii="Arial" w:hAnsi="Arial" w:cs="Arial"/>
+          <w:sz w:val="21"/>
+          <w:szCs w:val="22"/>
+        </w:rPr>
+        <w:t xml:space="preserve">, K.L.C., Holcombe, A.O., </w:t>
+      </w:r>
+      <w:proofErr w:type="spellStart"/>
+      <w:r>
+        <w:rPr>
+          <w:rFonts w:ascii="Arial" w:hAnsi="Arial" w:cs="Arial"/>
+          <w:sz w:val="21"/>
+          <w:szCs w:val="22"/>
+        </w:rPr>
+        <w:t>Goodbourn</w:t>
+      </w:r>
+      <w:proofErr w:type="spellEnd"/>
+      <w:r>
+        <w:rPr>
+          <w:rFonts w:ascii="Arial" w:hAnsi="Arial" w:cs="Arial"/>
+          <w:sz w:val="21"/>
+          <w:szCs w:val="22"/>
+        </w:rPr>
+        <w:t xml:space="preserve">, P.T. (2018, April). Training recognition familiarity does not improve visual working memory performance. </w:t>
+      </w:r>
+      <w:r>
+        <w:rPr>
+          <w:rFonts w:ascii="Arial" w:hAnsi="Arial" w:cs="Arial"/>
+          <w:i/>
+          <w:sz w:val="21"/>
+          <w:szCs w:val="22"/>
         </w:rPr>
         <w:t>45</w:t>
       </w:r>
@@ -2035,7 +2490,8 @@
         <w:rPr>
           <w:rFonts w:ascii="Arial" w:hAnsi="Arial" w:cs="Arial"/>
           <w:i/>
-          <w:sz w:val="22"/>
+          <w:sz w:val="21"/>
+          <w:szCs w:val="22"/>
           <w:vertAlign w:val="superscript"/>
         </w:rPr>
         <w:t>th</w:t>
@@ -2044,14 +2500,16 @@
         <w:rPr>
           <w:rFonts w:ascii="Arial" w:hAnsi="Arial" w:cs="Arial"/>
           <w:i/>
-          <w:sz w:val="22"/>
+          <w:sz w:val="21"/>
+          <w:szCs w:val="22"/>
         </w:rPr>
         <w:t xml:space="preserve"> Annual Conference of the Australasian Society for Experimental Psychology, </w:t>
       </w:r>
       <w:r>
         <w:rPr>
           <w:rFonts w:ascii="Arial" w:hAnsi="Arial" w:cs="Arial"/>
-          <w:sz w:val="22"/>
+          <w:sz w:val="21"/>
+          <w:szCs w:val="22"/>
         </w:rPr>
         <w:t>Hobart, Australia.</w:t>
       </w:r>
@@ -2064,29 +2522,51 @@
         <w:spacing w:line="276" w:lineRule="auto"/>
         <w:rPr>
           <w:rFonts w:ascii="Arial" w:hAnsi="Arial" w:cs="Arial"/>
-          <w:sz w:val="22"/>
-        </w:rPr>
-      </w:pPr>
-      <w:r>
-        <w:rPr>
-          <w:rFonts w:ascii="Arial" w:hAnsi="Arial" w:cs="Arial"/>
-          <w:b/>
-          <w:sz w:val="22"/>
+          <w:sz w:val="21"/>
+          <w:szCs w:val="22"/>
+        </w:rPr>
+      </w:pPr>
+      <w:r>
+        <w:rPr>
+          <w:rFonts w:ascii="Arial" w:hAnsi="Arial" w:cs="Arial"/>
+          <w:b/>
+          <w:sz w:val="21"/>
+          <w:szCs w:val="22"/>
         </w:rPr>
         <w:t>Ngiam, W.X.Q.</w:t>
       </w:r>
       <w:r>
         <w:rPr>
           <w:rFonts w:ascii="Arial" w:hAnsi="Arial" w:cs="Arial"/>
-          <w:sz w:val="22"/>
-        </w:rPr>
-        <w:t xml:space="preserve">, Brissenden, J.A., Awh, E. (2017, April). Enhancing visual working memory performance using statistical regularities requires explicit awareness. </w:t>
-      </w:r>
-      <w:r>
-        <w:rPr>
-          <w:rFonts w:ascii="Arial" w:hAnsi="Arial" w:cs="Arial"/>
-          <w:i/>
-          <w:sz w:val="22"/>
+          <w:sz w:val="21"/>
+          <w:szCs w:val="22"/>
+        </w:rPr>
+        <w:t xml:space="preserve">, Brissenden, J.A., </w:t>
+      </w:r>
+      <w:proofErr w:type="spellStart"/>
+      <w:r>
+        <w:rPr>
+          <w:rFonts w:ascii="Arial" w:hAnsi="Arial" w:cs="Arial"/>
+          <w:sz w:val="21"/>
+          <w:szCs w:val="22"/>
+        </w:rPr>
+        <w:t>Awh</w:t>
+      </w:r>
+      <w:proofErr w:type="spellEnd"/>
+      <w:r>
+        <w:rPr>
+          <w:rFonts w:ascii="Arial" w:hAnsi="Arial" w:cs="Arial"/>
+          <w:sz w:val="21"/>
+          <w:szCs w:val="22"/>
+        </w:rPr>
+        <w:t xml:space="preserve">, E. (2017, April). Enhancing visual working memory performance using statistical regularities requires explicit awareness. </w:t>
+      </w:r>
+      <w:r>
+        <w:rPr>
+          <w:rFonts w:ascii="Arial" w:hAnsi="Arial" w:cs="Arial"/>
+          <w:i/>
+          <w:sz w:val="21"/>
+          <w:szCs w:val="22"/>
         </w:rPr>
         <w:t>44</w:t>
       </w:r>
@@ -2094,7 +2574,8 @@
         <w:rPr>
           <w:rFonts w:ascii="Arial" w:hAnsi="Arial" w:cs="Arial"/>
           <w:i/>
-          <w:sz w:val="22"/>
+          <w:sz w:val="21"/>
+          <w:szCs w:val="22"/>
           <w:vertAlign w:val="superscript"/>
         </w:rPr>
         <w:t>th</w:t>
@@ -2103,14 +2584,16 @@
         <w:rPr>
           <w:rFonts w:ascii="Arial" w:hAnsi="Arial" w:cs="Arial"/>
           <w:i/>
-          <w:sz w:val="22"/>
+          <w:sz w:val="21"/>
+          <w:szCs w:val="22"/>
         </w:rPr>
         <w:t xml:space="preserve"> Annual Conference of the Australasian Society for Experimental Psychology, </w:t>
       </w:r>
       <w:r>
         <w:rPr>
           <w:rFonts w:ascii="Arial" w:hAnsi="Arial" w:cs="Arial"/>
-          <w:sz w:val="22"/>
+          <w:sz w:val="21"/>
+          <w:szCs w:val="22"/>
         </w:rPr>
         <w:t>Newcastle, Australia.</w:t>
       </w:r>
@@ -2124,7 +2607,8 @@
         <w:rPr>
           <w:rFonts w:ascii="Arial" w:hAnsi="Arial" w:cs="Arial"/>
           <w:b/>
-          <w:sz w:val="22"/>
+          <w:sz w:val="21"/>
+          <w:szCs w:val="22"/>
         </w:rPr>
       </w:pPr>
     </w:p>
@@ -2137,7 +2621,8 @@
         <w:rPr>
           <w:rFonts w:ascii="Arial" w:hAnsi="Arial" w:cs="Arial"/>
           <w:b/>
-          <w:sz w:val="22"/>
+          <w:sz w:val="21"/>
+          <w:szCs w:val="22"/>
           <w:u w:val="single"/>
         </w:rPr>
       </w:pPr>
@@ -2145,7 +2630,8 @@
         <w:rPr>
           <w:rFonts w:ascii="Arial" w:hAnsi="Arial" w:cs="Arial"/>
           <w:b/>
-          <w:sz w:val="22"/>
+          <w:sz w:val="21"/>
+          <w:szCs w:val="22"/>
           <w:u w:val="single"/>
         </w:rPr>
         <w:t>Posters</w:t>
@@ -2159,8 +2645,302 @@
         <w:spacing w:line="276" w:lineRule="auto"/>
         <w:rPr>
           <w:rFonts w:ascii="Arial" w:hAnsi="Arial" w:cs="Arial"/>
-          <w:b/>
-          <w:sz w:val="22"/>
+          <w:bCs/>
+          <w:sz w:val="21"/>
+          <w:szCs w:val="22"/>
+        </w:rPr>
+      </w:pPr>
+      <w:r>
+        <w:rPr>
+          <w:rFonts w:ascii="Arial" w:hAnsi="Arial" w:cs="Arial"/>
+          <w:b/>
+          <w:sz w:val="21"/>
+          <w:szCs w:val="22"/>
+        </w:rPr>
+        <w:t xml:space="preserve">Ngiam, W.X.Q., </w:t>
+      </w:r>
+      <w:proofErr w:type="spellStart"/>
+      <w:r>
+        <w:rPr>
+          <w:rFonts w:ascii="Arial" w:hAnsi="Arial" w:cs="Arial"/>
+          <w:bCs/>
+          <w:sz w:val="21"/>
+          <w:szCs w:val="22"/>
+        </w:rPr>
+        <w:t>Loetscher</w:t>
+      </w:r>
+      <w:proofErr w:type="spellEnd"/>
+      <w:r>
+        <w:rPr>
+          <w:rFonts w:ascii="Arial" w:hAnsi="Arial" w:cs="Arial"/>
+          <w:bCs/>
+          <w:sz w:val="21"/>
+          <w:szCs w:val="22"/>
+        </w:rPr>
+        <w:t xml:space="preserve">, K., Vogel, E.K., </w:t>
+      </w:r>
+      <w:proofErr w:type="spellStart"/>
+      <w:r>
+        <w:rPr>
+          <w:rFonts w:ascii="Arial" w:hAnsi="Arial" w:cs="Arial"/>
+          <w:bCs/>
+          <w:sz w:val="21"/>
+          <w:szCs w:val="22"/>
+        </w:rPr>
+        <w:t>Awh</w:t>
+      </w:r>
+      <w:proofErr w:type="spellEnd"/>
+      <w:r>
+        <w:rPr>
+          <w:rFonts w:ascii="Arial" w:hAnsi="Arial" w:cs="Arial"/>
+          <w:bCs/>
+          <w:sz w:val="21"/>
+          <w:szCs w:val="22"/>
+        </w:rPr>
+        <w:t xml:space="preserve">, E. (2020, November). Item-based storage limits revealed by whole-report for dual-feature stimuli. </w:t>
+      </w:r>
+      <w:r>
+        <w:rPr>
+          <w:rFonts w:ascii="Arial" w:hAnsi="Arial" w:cs="Arial"/>
+          <w:bCs/>
+          <w:i/>
+          <w:iCs/>
+          <w:sz w:val="21"/>
+          <w:szCs w:val="22"/>
+        </w:rPr>
+        <w:t>61</w:t>
+      </w:r>
+      <w:r>
+        <w:rPr>
+          <w:rFonts w:ascii="Arial" w:hAnsi="Arial" w:cs="Arial"/>
+          <w:bCs/>
+          <w:i/>
+          <w:iCs/>
+          <w:sz w:val="21"/>
+          <w:szCs w:val="22"/>
+          <w:vertAlign w:val="superscript"/>
+        </w:rPr>
+        <w:t>st</w:t>
+      </w:r>
+      <w:r>
+        <w:rPr>
+          <w:rFonts w:ascii="Arial" w:hAnsi="Arial" w:cs="Arial"/>
+          <w:bCs/>
+          <w:i/>
+          <w:iCs/>
+          <w:sz w:val="21"/>
+          <w:szCs w:val="22"/>
+        </w:rPr>
+        <w:t xml:space="preserve"> Annual Meeting of the Psychonomic Society, </w:t>
+      </w:r>
+      <w:r>
+        <w:rPr>
+          <w:rFonts w:ascii="Arial" w:hAnsi="Arial" w:cs="Arial"/>
+          <w:bCs/>
+          <w:sz w:val="21"/>
+          <w:szCs w:val="22"/>
+        </w:rPr>
+        <w:t xml:space="preserve">online.  </w:t>
+      </w:r>
+    </w:p>
+    <w:p>
+      <w:pPr>
+        <w:tabs>
+          <w:tab w:val="left" w:pos="1985"/>
+        </w:tabs>
+        <w:spacing w:line="276" w:lineRule="auto"/>
+        <w:rPr>
+          <w:rFonts w:ascii="Arial" w:hAnsi="Arial" w:cs="Arial"/>
+          <w:bCs/>
+          <w:sz w:val="21"/>
+          <w:szCs w:val="22"/>
+        </w:rPr>
+      </w:pPr>
+      <w:r>
+        <w:rPr>
+          <w:rFonts w:ascii="Arial" w:hAnsi="Arial" w:cs="Arial"/>
+          <w:b/>
+          <w:sz w:val="21"/>
+          <w:szCs w:val="22"/>
+        </w:rPr>
+        <w:t xml:space="preserve">Ngiam, W.X.Q., </w:t>
+      </w:r>
+      <w:r>
+        <w:rPr>
+          <w:rFonts w:ascii="Arial" w:hAnsi="Arial" w:cs="Arial"/>
+          <w:bCs/>
+          <w:sz w:val="21"/>
+          <w:szCs w:val="22"/>
+        </w:rPr>
+        <w:t xml:space="preserve">Adam, K.C.S., Quirk, C., Vogel, E.K., </w:t>
+      </w:r>
+      <w:proofErr w:type="spellStart"/>
+      <w:r>
+        <w:rPr>
+          <w:rFonts w:ascii="Arial" w:hAnsi="Arial" w:cs="Arial"/>
+          <w:bCs/>
+          <w:sz w:val="21"/>
+          <w:szCs w:val="22"/>
+        </w:rPr>
+        <w:t>Awh</w:t>
+      </w:r>
+      <w:proofErr w:type="spellEnd"/>
+      <w:r>
+        <w:rPr>
+          <w:rFonts w:ascii="Arial" w:hAnsi="Arial" w:cs="Arial"/>
+          <w:bCs/>
+          <w:sz w:val="21"/>
+          <w:szCs w:val="22"/>
+        </w:rPr>
+        <w:t xml:space="preserve">, E. (2020, November). Estimating the statistical power to detect set-size effects in the contralateral delay activity. </w:t>
+      </w:r>
+      <w:r>
+        <w:rPr>
+          <w:rFonts w:ascii="Arial" w:hAnsi="Arial" w:cs="Arial"/>
+          <w:bCs/>
+          <w:i/>
+          <w:iCs/>
+          <w:sz w:val="21"/>
+          <w:szCs w:val="22"/>
+        </w:rPr>
+        <w:t xml:space="preserve">Object, Perception, Attention and Memory, </w:t>
+      </w:r>
+      <w:r>
+        <w:rPr>
+          <w:rFonts w:ascii="Arial" w:hAnsi="Arial" w:cs="Arial"/>
+          <w:bCs/>
+          <w:sz w:val="21"/>
+          <w:szCs w:val="22"/>
+        </w:rPr>
+        <w:t xml:space="preserve">online. </w:t>
+      </w:r>
+    </w:p>
+    <w:p>
+      <w:pPr>
+        <w:tabs>
+          <w:tab w:val="left" w:pos="1985"/>
+        </w:tabs>
+        <w:spacing w:line="276" w:lineRule="auto"/>
+        <w:rPr>
+          <w:rFonts w:ascii="Arial" w:hAnsi="Arial" w:cs="Arial"/>
+          <w:bCs/>
+          <w:sz w:val="21"/>
+          <w:szCs w:val="22"/>
+        </w:rPr>
+      </w:pPr>
+      <w:r>
+        <w:rPr>
+          <w:rFonts w:ascii="Arial" w:hAnsi="Arial" w:cs="Arial"/>
+          <w:b/>
+          <w:sz w:val="21"/>
+          <w:szCs w:val="22"/>
+        </w:rPr>
+        <w:t>Ngiam, W.X.Q.,</w:t>
+      </w:r>
+      <w:r>
+        <w:rPr>
+          <w:rFonts w:ascii="Arial" w:hAnsi="Arial" w:cs="Arial"/>
+          <w:b/>
+          <w:sz w:val="21"/>
+          <w:szCs w:val="22"/>
+        </w:rPr>
+        <w:t xml:space="preserve"> </w:t>
+      </w:r>
+      <w:proofErr w:type="spellStart"/>
+      <w:r>
+        <w:rPr>
+          <w:rFonts w:ascii="Arial" w:hAnsi="Arial" w:cs="Arial"/>
+          <w:bCs/>
+          <w:sz w:val="21"/>
+          <w:szCs w:val="22"/>
+        </w:rPr>
+        <w:t>Loetscher</w:t>
+      </w:r>
+      <w:proofErr w:type="spellEnd"/>
+      <w:r>
+        <w:rPr>
+          <w:rFonts w:ascii="Arial" w:hAnsi="Arial" w:cs="Arial"/>
+          <w:bCs/>
+          <w:sz w:val="21"/>
+          <w:szCs w:val="22"/>
+        </w:rPr>
+        <w:t xml:space="preserve">, K., Vogel, E.K., </w:t>
+      </w:r>
+      <w:proofErr w:type="spellStart"/>
+      <w:r>
+        <w:rPr>
+          <w:rFonts w:ascii="Arial" w:hAnsi="Arial" w:cs="Arial"/>
+          <w:bCs/>
+          <w:sz w:val="21"/>
+          <w:szCs w:val="22"/>
+        </w:rPr>
+        <w:t>Awh</w:t>
+      </w:r>
+      <w:proofErr w:type="spellEnd"/>
+      <w:r>
+        <w:rPr>
+          <w:rFonts w:ascii="Arial" w:hAnsi="Arial" w:cs="Arial"/>
+          <w:bCs/>
+          <w:sz w:val="21"/>
+          <w:szCs w:val="22"/>
+        </w:rPr>
+        <w:t xml:space="preserve">, E. (2020, May). Object-based memories revealed by whole-report for dual-feature stimuli. </w:t>
+      </w:r>
+      <w:r>
+        <w:rPr>
+          <w:rFonts w:ascii="Arial" w:hAnsi="Arial" w:cs="Arial"/>
+          <w:bCs/>
+          <w:i/>
+          <w:iCs/>
+          <w:sz w:val="21"/>
+          <w:szCs w:val="22"/>
+        </w:rPr>
+        <w:t>20</w:t>
+      </w:r>
+      <w:r>
+        <w:rPr>
+          <w:rFonts w:ascii="Arial" w:hAnsi="Arial" w:cs="Arial"/>
+          <w:bCs/>
+          <w:i/>
+          <w:iCs/>
+          <w:sz w:val="21"/>
+          <w:szCs w:val="22"/>
+          <w:vertAlign w:val="superscript"/>
+        </w:rPr>
+        <w:t>th</w:t>
+      </w:r>
+      <w:r>
+        <w:rPr>
+          <w:rFonts w:ascii="Arial" w:hAnsi="Arial" w:cs="Arial"/>
+          <w:bCs/>
+          <w:i/>
+          <w:iCs/>
+          <w:sz w:val="21"/>
+          <w:szCs w:val="22"/>
+        </w:rPr>
+        <w:t xml:space="preserve"> Annual Meeting of the Vision Sciences Society, </w:t>
+      </w:r>
+      <w:r>
+        <w:rPr>
+          <w:rFonts w:ascii="Arial" w:hAnsi="Arial" w:cs="Arial"/>
+          <w:bCs/>
+          <w:sz w:val="21"/>
+          <w:szCs w:val="22"/>
+        </w:rPr>
+        <w:t>online.</w:t>
+      </w:r>
+    </w:p>
+    <w:p>
+      <w:pPr>
+        <w:tabs>
+          <w:tab w:val="left" w:pos="1985"/>
+        </w:tabs>
+        <w:spacing w:line="276" w:lineRule="auto"/>
+        <w:rPr>
+          <w:rFonts w:ascii="Arial" w:hAnsi="Arial" w:cs="Arial"/>
+          <w:b/>
+          <w:sz w:val="21"/>
+          <w:szCs w:val="22"/>
           <w:u w:val="single"/>
         </w:rPr>
       </w:pPr>
@@ -2168,17 +2948,54 @@
         <w:rPr>
           <w:rFonts w:ascii="Arial" w:hAnsi="Arial" w:cs="Arial"/>
           <w:b/>
-          <w:sz w:val="22"/>
-        </w:rPr>
-        <w:t>Ngiam, W. X. Q.,</w:t>
-      </w:r>
-      <w:r>
-        <w:rPr>
-          <w:rFonts w:ascii="Arial" w:hAnsi="Arial" w:cs="Arial"/>
-          <w:bCs/>
-          <w:sz w:val="22"/>
-        </w:rPr>
-        <w:t xml:space="preserve"> Loetscher, K., Vogel, E. K., Awh, E. (2019, November). “Memory compression” effects in visual working memory are contingent on explicit long-term memory. </w:t>
+          <w:sz w:val="21"/>
+          <w:szCs w:val="22"/>
+        </w:rPr>
+        <w:t>Ngiam, W.X.Q.,</w:t>
+      </w:r>
+      <w:r>
+        <w:rPr>
+          <w:rFonts w:ascii="Arial" w:hAnsi="Arial" w:cs="Arial"/>
+          <w:bCs/>
+          <w:sz w:val="21"/>
+          <w:szCs w:val="22"/>
+        </w:rPr>
+        <w:t xml:space="preserve"> </w:t>
+      </w:r>
+      <w:r>
+        <w:rPr>
+          <w:rFonts w:ascii="Arial" w:hAnsi="Arial" w:cs="Arial"/>
+          <w:sz w:val="21"/>
+          <w:szCs w:val="22"/>
+        </w:rPr>
+        <w:t xml:space="preserve">Brissenden, J.A., </w:t>
+      </w:r>
+      <w:proofErr w:type="spellStart"/>
+      <w:r>
+        <w:rPr>
+          <w:rFonts w:ascii="Arial" w:hAnsi="Arial" w:cs="Arial"/>
+          <w:sz w:val="21"/>
+          <w:szCs w:val="22"/>
+        </w:rPr>
+        <w:t>Awh</w:t>
+      </w:r>
+      <w:proofErr w:type="spellEnd"/>
+      <w:r>
+        <w:rPr>
+          <w:rFonts w:ascii="Arial" w:hAnsi="Arial" w:cs="Arial"/>
+          <w:sz w:val="21"/>
+          <w:szCs w:val="22"/>
+        </w:rPr>
+        <w:t>, E.</w:t>
+      </w:r>
+      <w:r>
+        <w:rPr>
+          <w:rFonts w:ascii="Arial" w:hAnsi="Arial" w:cs="Arial"/>
+          <w:bCs/>
+          <w:sz w:val="21"/>
+          <w:szCs w:val="22"/>
+        </w:rPr>
+        <w:t xml:space="preserve"> (2019, November). “Memory compression” effects in visual working memory are contingent on explicit long-term memory. </w:t>
       </w:r>
       <w:r>
         <w:rPr>
@@ -2186,7 +3003,8 @@
           <w:bCs/>
           <w:i/>
           <w:iCs/>
-          <w:sz w:val="22"/>
+          <w:sz w:val="21"/>
+          <w:szCs w:val="22"/>
         </w:rPr>
         <w:t>60</w:t>
       </w:r>
@@ -2196,7 +3014,8 @@
           <w:bCs/>
           <w:i/>
           <w:iCs/>
-          <w:sz w:val="22"/>
+          <w:sz w:val="21"/>
+          <w:szCs w:val="22"/>
           <w:vertAlign w:val="superscript"/>
         </w:rPr>
         <w:t>th</w:t>
@@ -2207,7 +3026,8 @@
           <w:bCs/>
           <w:i/>
           <w:iCs/>
-          <w:sz w:val="22"/>
+          <w:sz w:val="21"/>
+          <w:szCs w:val="22"/>
         </w:rPr>
         <w:t xml:space="preserve"> Annual Meeting of the Psychonomic Society, </w:t>
       </w:r>
@@ -2215,7 +3035,8 @@
         <w:rPr>
           <w:rFonts w:ascii="Arial" w:hAnsi="Arial" w:cs="Arial"/>
           <w:bCs/>
-          <w:sz w:val="22"/>
+          <w:sz w:val="21"/>
+          <w:szCs w:val="22"/>
         </w:rPr>
         <w:t>Montreal, Canada.</w:t>
       </w:r>
@@ -2229,30 +3050,45 @@
         <w:rPr>
           <w:rFonts w:ascii="Arial" w:hAnsi="Arial" w:cs="Arial"/>
           <w:bCs/>
-          <w:sz w:val="22"/>
-        </w:rPr>
-      </w:pPr>
-      <w:r>
-        <w:rPr>
-          <w:rFonts w:ascii="Arial" w:hAnsi="Arial" w:cs="Arial"/>
-          <w:b/>
-          <w:sz w:val="22"/>
+          <w:sz w:val="21"/>
+          <w:szCs w:val="22"/>
+        </w:rPr>
+      </w:pPr>
+      <w:r>
+        <w:rPr>
+          <w:rFonts w:ascii="Arial" w:hAnsi="Arial" w:cs="Arial"/>
+          <w:b/>
+          <w:sz w:val="21"/>
+          <w:szCs w:val="22"/>
         </w:rPr>
         <w:t xml:space="preserve">Ngiam, W.X.Q., </w:t>
       </w:r>
-      <w:r>
-        <w:rPr>
-          <w:rFonts w:ascii="Arial" w:hAnsi="Arial" w:cs="Arial"/>
-          <w:bCs/>
-          <w:sz w:val="22"/>
-        </w:rPr>
-        <w:t>Awh, E., Holcombe, A. O. (2019, May). Examin</w:t>
-      </w:r>
-      <w:r>
-        <w:rPr>
-          <w:rFonts w:ascii="Arial" w:hAnsi="Arial" w:cs="Arial"/>
-          <w:bCs/>
-          <w:sz w:val="22"/>
+      <w:proofErr w:type="spellStart"/>
+      <w:r>
+        <w:rPr>
+          <w:rFonts w:ascii="Arial" w:hAnsi="Arial" w:cs="Arial"/>
+          <w:bCs/>
+          <w:sz w:val="21"/>
+          <w:szCs w:val="22"/>
+        </w:rPr>
+        <w:t>Awh</w:t>
+      </w:r>
+      <w:proofErr w:type="spellEnd"/>
+      <w:r>
+        <w:rPr>
+          <w:rFonts w:ascii="Arial" w:hAnsi="Arial" w:cs="Arial"/>
+          <w:bCs/>
+          <w:sz w:val="21"/>
+          <w:szCs w:val="22"/>
+        </w:rPr>
+        <w:t>, E., Holcombe, A. O. (2019, May). Examin</w:t>
+      </w:r>
+      <w:r>
+        <w:rPr>
+          <w:rFonts w:ascii="Arial" w:hAnsi="Arial" w:cs="Arial"/>
+          <w:bCs/>
+          <w:sz w:val="21"/>
+          <w:szCs w:val="22"/>
         </w:rPr>
         <w:t>in</w:t>
       </w:r>
@@ -2260,7 +3096,8 @@
         <w:rPr>
           <w:rFonts w:ascii="Arial" w:hAnsi="Arial" w:cs="Arial"/>
           <w:bCs/>
-          <w:sz w:val="22"/>
+          <w:sz w:val="21"/>
+          <w:szCs w:val="22"/>
         </w:rPr>
         <w:t xml:space="preserve">g the effects of memory compression with contralateral delay activity. </w:t>
       </w:r>
@@ -2270,7 +3107,8 @@
           <w:bCs/>
           <w:i/>
           <w:iCs/>
-          <w:sz w:val="22"/>
+          <w:sz w:val="21"/>
+          <w:szCs w:val="22"/>
         </w:rPr>
         <w:t>19</w:t>
       </w:r>
@@ -2280,7 +3118,8 @@
           <w:bCs/>
           <w:i/>
           <w:iCs/>
-          <w:sz w:val="22"/>
+          <w:sz w:val="21"/>
+          <w:szCs w:val="22"/>
           <w:vertAlign w:val="superscript"/>
         </w:rPr>
         <w:t>th</w:t>
@@ -2291,7 +3130,8 @@
           <w:bCs/>
           <w:i/>
           <w:iCs/>
-          <w:sz w:val="22"/>
+          <w:sz w:val="21"/>
+          <w:szCs w:val="22"/>
         </w:rPr>
         <w:t xml:space="preserve"> Annual Meeting of the Vision Sciences Society</w:t>
       </w:r>
@@ -2299,7 +3139,8 @@
         <w:rPr>
           <w:rFonts w:ascii="Arial" w:hAnsi="Arial" w:cs="Arial"/>
           <w:bCs/>
-          <w:sz w:val="22"/>
+          <w:sz w:val="21"/>
+          <w:szCs w:val="22"/>
         </w:rPr>
         <w:t>, Florida, United States.</w:t>
       </w:r>
@@ -2313,24 +3154,58 @@
         <w:rPr>
           <w:rFonts w:ascii="Arial" w:hAnsi="Arial" w:cs="Arial"/>
           <w:b/>
-          <w:sz w:val="22"/>
-        </w:rPr>
-      </w:pPr>
-      <w:r>
-        <w:rPr>
-          <w:rFonts w:ascii="Arial" w:hAnsi="Arial" w:cs="Arial"/>
-          <w:b/>
-          <w:sz w:val="22"/>
+          <w:sz w:val="21"/>
+          <w:szCs w:val="22"/>
+        </w:rPr>
+      </w:pPr>
+      <w:r>
+        <w:rPr>
+          <w:rFonts w:ascii="Arial" w:hAnsi="Arial" w:cs="Arial"/>
+          <w:b/>
+          <w:sz w:val="21"/>
+          <w:szCs w:val="22"/>
         </w:rPr>
         <w:t xml:space="preserve">Ngiam, W.X.Q., </w:t>
       </w:r>
-      <w:r>
-        <w:rPr>
-          <w:rFonts w:ascii="Arial" w:hAnsi="Arial" w:cs="Arial"/>
-          <w:bCs/>
-          <w:sz w:val="22"/>
-        </w:rPr>
-        <w:t xml:space="preserve">Khaw, K.L.C., Holcombe, A. O., Goodbourn, P.T. (2018, November). Training recognition familiarity is insufficient to improve visual working memory. </w:t>
+      <w:proofErr w:type="spellStart"/>
+      <w:r>
+        <w:rPr>
+          <w:rFonts w:ascii="Arial" w:hAnsi="Arial" w:cs="Arial"/>
+          <w:bCs/>
+          <w:sz w:val="21"/>
+          <w:szCs w:val="22"/>
+        </w:rPr>
+        <w:t>Khaw</w:t>
+      </w:r>
+      <w:proofErr w:type="spellEnd"/>
+      <w:r>
+        <w:rPr>
+          <w:rFonts w:ascii="Arial" w:hAnsi="Arial" w:cs="Arial"/>
+          <w:bCs/>
+          <w:sz w:val="21"/>
+          <w:szCs w:val="22"/>
+        </w:rPr>
+        <w:t xml:space="preserve">, K.L.C., Holcombe, A. O., </w:t>
+      </w:r>
+      <w:proofErr w:type="spellStart"/>
+      <w:r>
+        <w:rPr>
+          <w:rFonts w:ascii="Arial" w:hAnsi="Arial" w:cs="Arial"/>
+          <w:bCs/>
+          <w:sz w:val="21"/>
+          <w:szCs w:val="22"/>
+        </w:rPr>
+        <w:t>Goodbourn</w:t>
+      </w:r>
+      <w:proofErr w:type="spellEnd"/>
+      <w:r>
+        <w:rPr>
+          <w:rFonts w:ascii="Arial" w:hAnsi="Arial" w:cs="Arial"/>
+          <w:bCs/>
+          <w:sz w:val="21"/>
+          <w:szCs w:val="22"/>
+        </w:rPr>
+        <w:t xml:space="preserve">, P.T. (2018, November). Training recognition familiarity is insufficient to improve visual working memory. </w:t>
       </w:r>
       <w:r>
         <w:rPr>
@@ -2338,7 +3213,8 @@
           <w:bCs/>
           <w:i/>
           <w:iCs/>
-          <w:sz w:val="22"/>
+          <w:sz w:val="21"/>
+          <w:szCs w:val="22"/>
         </w:rPr>
         <w:t>59</w:t>
       </w:r>
@@ -2348,7 +3224,8 @@
           <w:bCs/>
           <w:i/>
           <w:iCs/>
-          <w:sz w:val="22"/>
+          <w:sz w:val="21"/>
+          <w:szCs w:val="22"/>
           <w:vertAlign w:val="superscript"/>
         </w:rPr>
         <w:t>th</w:t>
@@ -2359,7 +3236,8 @@
           <w:bCs/>
           <w:i/>
           <w:iCs/>
-          <w:sz w:val="22"/>
+          <w:sz w:val="21"/>
+          <w:szCs w:val="22"/>
         </w:rPr>
         <w:t xml:space="preserve"> Annual Meeting of the Psychonomic Society, </w:t>
       </w:r>
@@ -2367,7 +3245,8 @@
         <w:rPr>
           <w:rFonts w:ascii="Arial" w:hAnsi="Arial" w:cs="Arial"/>
           <w:bCs/>
-          <w:sz w:val="22"/>
+          <w:sz w:val="21"/>
+          <w:szCs w:val="22"/>
         </w:rPr>
         <w:t>New Orleans, United States.</w:t>
       </w:r>
@@ -2380,29 +3259,51 @@
         <w:spacing w:line="276" w:lineRule="auto"/>
         <w:rPr>
           <w:rFonts w:ascii="Arial" w:hAnsi="Arial" w:cs="Arial"/>
-          <w:sz w:val="22"/>
-        </w:rPr>
-      </w:pPr>
-      <w:r>
-        <w:rPr>
-          <w:rFonts w:ascii="Arial" w:hAnsi="Arial" w:cs="Arial"/>
-          <w:b/>
-          <w:sz w:val="22"/>
+          <w:sz w:val="21"/>
+          <w:szCs w:val="22"/>
+        </w:rPr>
+      </w:pPr>
+      <w:r>
+        <w:rPr>
+          <w:rFonts w:ascii="Arial" w:hAnsi="Arial" w:cs="Arial"/>
+          <w:b/>
+          <w:sz w:val="21"/>
+          <w:szCs w:val="22"/>
         </w:rPr>
         <w:t>Ngiam, W.X.Q.</w:t>
       </w:r>
       <w:r>
         <w:rPr>
           <w:rFonts w:ascii="Arial" w:hAnsi="Arial" w:cs="Arial"/>
-          <w:sz w:val="22"/>
-        </w:rPr>
-        <w:t xml:space="preserve">, Brissenden, J.A., Awh, E. (2017, May). Memory compression using statistical regularities requires explicit awareness. </w:t>
-      </w:r>
-      <w:r>
-        <w:rPr>
-          <w:rFonts w:ascii="Arial" w:hAnsi="Arial" w:cs="Arial"/>
-          <w:i/>
-          <w:sz w:val="22"/>
+          <w:sz w:val="21"/>
+          <w:szCs w:val="22"/>
+        </w:rPr>
+        <w:t xml:space="preserve">, Brissenden, J.A., </w:t>
+      </w:r>
+      <w:proofErr w:type="spellStart"/>
+      <w:r>
+        <w:rPr>
+          <w:rFonts w:ascii="Arial" w:hAnsi="Arial" w:cs="Arial"/>
+          <w:sz w:val="21"/>
+          <w:szCs w:val="22"/>
+        </w:rPr>
+        <w:t>Awh</w:t>
+      </w:r>
+      <w:proofErr w:type="spellEnd"/>
+      <w:r>
+        <w:rPr>
+          <w:rFonts w:ascii="Arial" w:hAnsi="Arial" w:cs="Arial"/>
+          <w:sz w:val="21"/>
+          <w:szCs w:val="22"/>
+        </w:rPr>
+        <w:t xml:space="preserve">, E. (2017, May). Memory compression using statistical regularities requires explicit awareness. </w:t>
+      </w:r>
+      <w:r>
+        <w:rPr>
+          <w:rFonts w:ascii="Arial" w:hAnsi="Arial" w:cs="Arial"/>
+          <w:i/>
+          <w:sz w:val="21"/>
+          <w:szCs w:val="22"/>
         </w:rPr>
         <w:t>17</w:t>
       </w:r>
@@ -2410,7 +3311,8 @@
         <w:rPr>
           <w:rFonts w:ascii="Arial" w:hAnsi="Arial" w:cs="Arial"/>
           <w:i/>
-          <w:sz w:val="22"/>
+          <w:sz w:val="21"/>
+          <w:szCs w:val="22"/>
           <w:vertAlign w:val="superscript"/>
         </w:rPr>
         <w:t>th</w:t>
@@ -2419,14 +3321,16 @@
         <w:rPr>
           <w:rFonts w:ascii="Arial" w:hAnsi="Arial" w:cs="Arial"/>
           <w:i/>
-          <w:sz w:val="22"/>
+          <w:sz w:val="21"/>
+          <w:szCs w:val="22"/>
         </w:rPr>
         <w:t xml:space="preserve"> Annual Meeting of the Vision Sciences Society</w:t>
       </w:r>
       <w:r>
         <w:rPr>
           <w:rFonts w:ascii="Arial" w:hAnsi="Arial" w:cs="Arial"/>
-          <w:sz w:val="22"/>
+          <w:sz w:val="21"/>
+          <w:szCs w:val="22"/>
         </w:rPr>
         <w:t>, Florida, United States.</w:t>
       </w:r>
@@ -2439,29 +3343,43 @@
         <w:spacing w:line="276" w:lineRule="auto"/>
         <w:rPr>
           <w:rFonts w:ascii="Arial" w:hAnsi="Arial" w:cs="Arial"/>
-          <w:sz w:val="22"/>
-        </w:rPr>
-      </w:pPr>
-      <w:r>
-        <w:rPr>
-          <w:rFonts w:ascii="Arial" w:hAnsi="Arial" w:cs="Arial"/>
-          <w:b/>
-          <w:sz w:val="22"/>
+          <w:sz w:val="21"/>
+          <w:szCs w:val="22"/>
+        </w:rPr>
+      </w:pPr>
+      <w:r>
+        <w:rPr>
+          <w:rFonts w:ascii="Arial" w:hAnsi="Arial" w:cs="Arial"/>
+          <w:b/>
+          <w:sz w:val="21"/>
+          <w:szCs w:val="22"/>
         </w:rPr>
         <w:t xml:space="preserve">Ngiam, W.X.Q., </w:t>
       </w:r>
-      <w:r>
-        <w:rPr>
-          <w:rFonts w:ascii="Arial" w:hAnsi="Arial" w:cs="Arial"/>
-          <w:sz w:val="22"/>
-        </w:rPr>
-        <w:t xml:space="preserve">Goodbourn, P.T. (2016, November). Familiarity, but not visual complexity, affects letter encoding in visual working memory. </w:t>
-      </w:r>
-      <w:r>
-        <w:rPr>
-          <w:rFonts w:ascii="Arial" w:hAnsi="Arial" w:cs="Arial"/>
-          <w:i/>
-          <w:sz w:val="22"/>
+      <w:proofErr w:type="spellStart"/>
+      <w:r>
+        <w:rPr>
+          <w:rFonts w:ascii="Arial" w:hAnsi="Arial" w:cs="Arial"/>
+          <w:sz w:val="21"/>
+          <w:szCs w:val="22"/>
+        </w:rPr>
+        <w:t>Goodbourn</w:t>
+      </w:r>
+      <w:proofErr w:type="spellEnd"/>
+      <w:r>
+        <w:rPr>
+          <w:rFonts w:ascii="Arial" w:hAnsi="Arial" w:cs="Arial"/>
+          <w:sz w:val="21"/>
+          <w:szCs w:val="22"/>
+        </w:rPr>
+        <w:t xml:space="preserve">, P.T. (2016, November). Familiarity, but not visual complexity, affects letter encoding in visual working memory. </w:t>
+      </w:r>
+      <w:r>
+        <w:rPr>
+          <w:rFonts w:ascii="Arial" w:hAnsi="Arial" w:cs="Arial"/>
+          <w:i/>
+          <w:sz w:val="21"/>
+          <w:szCs w:val="22"/>
         </w:rPr>
         <w:t>57</w:t>
       </w:r>
@@ -2469,7 +3387,8 @@
         <w:rPr>
           <w:rFonts w:ascii="Arial" w:hAnsi="Arial" w:cs="Arial"/>
           <w:i/>
-          <w:sz w:val="22"/>
+          <w:sz w:val="21"/>
+          <w:szCs w:val="22"/>
           <w:vertAlign w:val="superscript"/>
         </w:rPr>
         <w:t>th</w:t>
@@ -2478,14 +3397,16 @@
         <w:rPr>
           <w:rFonts w:ascii="Arial" w:hAnsi="Arial" w:cs="Arial"/>
           <w:i/>
-          <w:sz w:val="22"/>
+          <w:sz w:val="21"/>
+          <w:szCs w:val="22"/>
         </w:rPr>
         <w:t xml:space="preserve"> Annual Meeting of the Psychonomic Society</w:t>
       </w:r>
       <w:r>
         <w:rPr>
           <w:rFonts w:ascii="Arial" w:hAnsi="Arial" w:cs="Arial"/>
-          <w:sz w:val="22"/>
+          <w:sz w:val="21"/>
+          <w:szCs w:val="22"/>
         </w:rPr>
         <w:t>, Boston, United States.</w:t>
       </w:r>
@@ -2498,29 +3419,51 @@
         <w:spacing w:line="276" w:lineRule="auto"/>
         <w:rPr>
           <w:rFonts w:ascii="Arial" w:hAnsi="Arial" w:cs="Arial"/>
-          <w:sz w:val="22"/>
-        </w:rPr>
-      </w:pPr>
-      <w:r>
-        <w:rPr>
-          <w:rFonts w:ascii="Arial" w:hAnsi="Arial" w:cs="Arial"/>
-          <w:b/>
-          <w:sz w:val="22"/>
+          <w:sz w:val="21"/>
+          <w:szCs w:val="22"/>
+        </w:rPr>
+      </w:pPr>
+      <w:r>
+        <w:rPr>
+          <w:rFonts w:ascii="Arial" w:hAnsi="Arial" w:cs="Arial"/>
+          <w:b/>
+          <w:sz w:val="21"/>
+          <w:szCs w:val="22"/>
         </w:rPr>
         <w:t>Ngiam, W.X.Q.</w:t>
       </w:r>
       <w:r>
         <w:rPr>
           <w:rFonts w:ascii="Arial" w:hAnsi="Arial" w:cs="Arial"/>
-          <w:sz w:val="22"/>
-        </w:rPr>
-        <w:t xml:space="preserve">, Goodbourn, P.T. (2015, April). Encoding and capacity limits of visual working memory are not set by stimulus complexity. </w:t>
-      </w:r>
-      <w:r>
-        <w:rPr>
-          <w:rFonts w:ascii="Arial" w:hAnsi="Arial" w:cs="Arial"/>
-          <w:i/>
-          <w:sz w:val="22"/>
+          <w:sz w:val="21"/>
+          <w:szCs w:val="22"/>
+        </w:rPr>
+        <w:t xml:space="preserve">, </w:t>
+      </w:r>
+      <w:proofErr w:type="spellStart"/>
+      <w:r>
+        <w:rPr>
+          <w:rFonts w:ascii="Arial" w:hAnsi="Arial" w:cs="Arial"/>
+          <w:sz w:val="21"/>
+          <w:szCs w:val="22"/>
+        </w:rPr>
+        <w:t>Goodbourn</w:t>
+      </w:r>
+      <w:proofErr w:type="spellEnd"/>
+      <w:r>
+        <w:rPr>
+          <w:rFonts w:ascii="Arial" w:hAnsi="Arial" w:cs="Arial"/>
+          <w:sz w:val="21"/>
+          <w:szCs w:val="22"/>
+        </w:rPr>
+        <w:t xml:space="preserve">, P.T. (2015, April). Encoding and capacity limits of visual working memory are not set by stimulus complexity. </w:t>
+      </w:r>
+      <w:r>
+        <w:rPr>
+          <w:rFonts w:ascii="Arial" w:hAnsi="Arial" w:cs="Arial"/>
+          <w:i/>
+          <w:sz w:val="21"/>
+          <w:szCs w:val="22"/>
         </w:rPr>
         <w:t>42</w:t>
       </w:r>
@@ -2528,7 +3471,8 @@
         <w:rPr>
           <w:rFonts w:ascii="Arial" w:hAnsi="Arial" w:cs="Arial"/>
           <w:i/>
-          <w:sz w:val="22"/>
+          <w:sz w:val="21"/>
+          <w:szCs w:val="22"/>
           <w:vertAlign w:val="superscript"/>
         </w:rPr>
         <w:t>nd</w:t>
@@ -2537,14 +3481,16 @@
         <w:rPr>
           <w:rFonts w:ascii="Arial" w:hAnsi="Arial" w:cs="Arial"/>
           <w:i/>
-          <w:sz w:val="22"/>
+          <w:sz w:val="21"/>
+          <w:szCs w:val="22"/>
         </w:rPr>
         <w:t xml:space="preserve"> Annual Conference of the Australasian Society for Experimental Psychology</w:t>
       </w:r>
       <w:r>
         <w:rPr>
           <w:rFonts w:ascii="Arial" w:hAnsi="Arial" w:cs="Arial"/>
-          <w:sz w:val="22"/>
+          <w:sz w:val="21"/>
+          <w:szCs w:val="22"/>
         </w:rPr>
         <w:t>, Sydney, Australia.</w:t>
       </w:r>
@@ -2557,7 +3503,8 @@
         <w:spacing w:line="276" w:lineRule="auto"/>
         <w:rPr>
           <w:rFonts w:ascii="Arial" w:hAnsi="Arial" w:cs="Arial"/>
-          <w:sz w:val="22"/>
+          <w:sz w:val="21"/>
+          <w:szCs w:val="22"/>
         </w:rPr>
       </w:pPr>
     </w:p>
@@ -2571,7 +3518,8 @@
           <w:rFonts w:ascii="Arial" w:hAnsi="Arial" w:cs="Arial"/>
           <w:b/>
           <w:bCs/>
-          <w:sz w:val="22"/>
+          <w:sz w:val="21"/>
+          <w:szCs w:val="22"/>
           <w:u w:val="single"/>
         </w:rPr>
       </w:pPr>
@@ -2580,7 +3528,8 @@
           <w:rFonts w:ascii="Arial" w:hAnsi="Arial" w:cs="Arial"/>
           <w:b/>
           <w:bCs/>
-          <w:sz w:val="22"/>
+          <w:sz w:val="21"/>
+          <w:szCs w:val="22"/>
           <w:u w:val="single"/>
         </w:rPr>
         <w:t>Journals Reviewed For</w:t>
@@ -2596,7 +3545,8 @@
           <w:rFonts w:ascii="Arial" w:hAnsi="Arial" w:cs="Arial"/>
           <w:i/>
           <w:iCs/>
-          <w:sz w:val="22"/>
+          <w:sz w:val="21"/>
+          <w:szCs w:val="22"/>
         </w:rPr>
       </w:pPr>
       <w:r>
@@ -2604,7 +3554,8 @@
           <w:rFonts w:ascii="Arial" w:hAnsi="Arial" w:cs="Arial"/>
           <w:i/>
           <w:iCs/>
-          <w:sz w:val="22"/>
+          <w:sz w:val="21"/>
+          <w:szCs w:val="22"/>
         </w:rPr>
         <w:t>Journal of Experimental Psychology: Learning, Memory and Cognition</w:t>
       </w:r>
@@ -2613,7 +3564,8 @@
           <w:rFonts w:ascii="Arial" w:hAnsi="Arial" w:cs="Arial"/>
           <w:i/>
           <w:iCs/>
-          <w:sz w:val="22"/>
+          <w:sz w:val="21"/>
+          <w:szCs w:val="22"/>
         </w:rPr>
         <w:t xml:space="preserve">, </w:t>
       </w:r>
@@ -2622,7 +3574,8 @@
           <w:rFonts w:ascii="Arial" w:hAnsi="Arial" w:cs="Arial"/>
           <w:i/>
           <w:iCs/>
-          <w:sz w:val="22"/>
+          <w:sz w:val="21"/>
+          <w:szCs w:val="22"/>
         </w:rPr>
         <w:t>Nature Scientific Reports</w:t>
       </w:r>
@@ -2631,7 +3584,8 @@
           <w:rFonts w:ascii="Arial" w:hAnsi="Arial" w:cs="Arial"/>
           <w:i/>
           <w:iCs/>
-          <w:sz w:val="22"/>
+          <w:sz w:val="21"/>
+          <w:szCs w:val="22"/>
         </w:rPr>
         <w:t xml:space="preserve">, </w:t>
       </w:r>
@@ -2640,7 +3594,8 @@
           <w:rFonts w:ascii="Arial" w:hAnsi="Arial" w:cs="Arial"/>
           <w:i/>
           <w:iCs/>
-          <w:sz w:val="22"/>
+          <w:sz w:val="21"/>
+          <w:szCs w:val="22"/>
         </w:rPr>
         <w:t>Memory and Cognition</w:t>
       </w:r>
@@ -2649,16 +3604,40 @@
           <w:rFonts w:ascii="Arial" w:hAnsi="Arial" w:cs="Arial"/>
           <w:i/>
           <w:iCs/>
-          <w:sz w:val="22"/>
-        </w:rPr>
-        <w:t xml:space="preserve">, PLoS One, </w:t>
-      </w:r>
+          <w:sz w:val="21"/>
+          <w:szCs w:val="22"/>
+        </w:rPr>
+        <w:t xml:space="preserve">, </w:t>
+      </w:r>
+      <w:proofErr w:type="spellStart"/>
       <w:r>
         <w:rPr>
           <w:rFonts w:ascii="Arial" w:hAnsi="Arial" w:cs="Arial"/>
           <w:i/>
           <w:iCs/>
-          <w:sz w:val="22"/>
+          <w:sz w:val="21"/>
+          <w:szCs w:val="22"/>
+        </w:rPr>
+        <w:t>PLoS</w:t>
+      </w:r>
+      <w:proofErr w:type="spellEnd"/>
+      <w:r>
+        <w:rPr>
+          <w:rFonts w:ascii="Arial" w:hAnsi="Arial" w:cs="Arial"/>
+          <w:i/>
+          <w:iCs/>
+          <w:sz w:val="21"/>
+          <w:szCs w:val="22"/>
+        </w:rPr>
+        <w:t xml:space="preserve"> One, </w:t>
+      </w:r>
+      <w:r>
+        <w:rPr>
+          <w:rFonts w:ascii="Arial" w:hAnsi="Arial" w:cs="Arial"/>
+          <w:i/>
+          <w:iCs/>
+          <w:sz w:val="21"/>
+          <w:szCs w:val="22"/>
         </w:rPr>
         <w:t>Psychological Research</w:t>
       </w:r>
@@ -2820,7 +3799,7 @@
       <w:rPr>
         <w:rFonts w:ascii="Helvetica" w:hAnsi="Helvetica"/>
       </w:rPr>
-      <w:t>June 2020</w:t>
+      <w:t>January 2021</w:t>
     </w:r>
     <w:r>
       <w:rPr>
@@ -3545,6 +4524,8 @@
     <w:rsid w:val="004A545C"/>
     <w:rsid w:val="005203E9"/>
     <w:rsid w:val="005945DE"/>
+    <w:rsid w:val="00655BF3"/>
+    <w:rsid w:val="006A1363"/>
     <w:rsid w:val="006A580C"/>
     <w:rsid w:val="006B2141"/>
     <w:rsid w:val="007E4BD3"/>
@@ -3557,6 +4538,7 @@
     <w:rsid w:val="00B80CAE"/>
     <w:rsid w:val="00C946C4"/>
     <w:rsid w:val="00E60639"/>
+    <w:rsid w:val="00F5510A"/>
     <w:rsid w:val="00FE4F22"/>
     <w:rsid w:val="00FF0469"/>
   </w:rsids>
@@ -4014,18 +4996,6 @@
     <w:name w:val="C46C8F2F0ADBBE44846637CF7DFC4022"/>
     <w:rsid w:val="001F6B9C"/>
   </w:style>
-  <w:style w:type="paragraph" w:customStyle="1" w:styleId="B5DF428794E40D40A45D9F58E0C74688">
-    <w:name w:val="B5DF428794E40D40A45D9F58E0C74688"/>
-    <w:rsid w:val="001F6B9C"/>
-  </w:style>
-  <w:style w:type="paragraph" w:customStyle="1" w:styleId="C8330F9A7F311C4CA94DBAD3B1A96306">
-    <w:name w:val="C8330F9A7F311C4CA94DBAD3B1A96306"/>
-    <w:rsid w:val="001F6B9C"/>
-  </w:style>
-  <w:style w:type="paragraph" w:customStyle="1" w:styleId="D47E9C104BEA08489D253B67470EE569">
-    <w:name w:val="D47E9C104BEA08489D253B67470EE569"/>
-    <w:rsid w:val="001F6B9C"/>
-  </w:style>
 </w:styles>
 </file>
 

</xml_diff>

<commit_message>
Start of February Update
Added a blogpost (for review), updated CV and about me with joining steering committee at ReproTea
</commit_message>
<xml_diff>
--- a/files/William X. Q. Ngiam Curriculum Vitae.docx
+++ b/files/William X. Q. Ngiam Curriculum Vitae.docx
@@ -1297,6 +1297,70 @@
           <w:tab w:val="left" w:pos="1985"/>
         </w:tabs>
         <w:spacing w:line="276" w:lineRule="auto"/>
+        <w:ind w:left="1980" w:hanging="1980"/>
+        <w:rPr>
+          <w:rFonts w:ascii="Arial" w:hAnsi="Arial" w:cs="Arial"/>
+          <w:iCs/>
+          <w:sz w:val="21"/>
+          <w:szCs w:val="22"/>
+        </w:rPr>
+      </w:pPr>
+      <w:r>
+        <w:rPr>
+          <w:rFonts w:ascii="Arial" w:hAnsi="Arial" w:cs="Arial"/>
+          <w:iCs/>
+          <w:sz w:val="21"/>
+          <w:szCs w:val="22"/>
+        </w:rPr>
+        <w:t>2021 – present</w:t>
+      </w:r>
+      <w:r>
+        <w:rPr>
+          <w:rFonts w:ascii="Arial" w:hAnsi="Arial" w:cs="Arial"/>
+          <w:iCs/>
+          <w:sz w:val="21"/>
+          <w:szCs w:val="22"/>
+        </w:rPr>
+        <w:tab/>
+      </w:r>
+      <w:r>
+        <w:rPr>
+          <w:rFonts w:ascii="Arial" w:hAnsi="Arial" w:cs="Arial"/>
+          <w:b/>
+          <w:bCs/>
+          <w:iCs/>
+          <w:sz w:val="21"/>
+          <w:szCs w:val="22"/>
+        </w:rPr>
+        <w:t xml:space="preserve">Steering Committee </w:t>
+      </w:r>
+      <w:r>
+        <w:rPr>
+          <w:rFonts w:ascii="Arial" w:hAnsi="Arial" w:cs="Arial"/>
+          <w:iCs/>
+          <w:sz w:val="21"/>
+          <w:szCs w:val="22"/>
+        </w:rPr>
+        <w:t xml:space="preserve">member of </w:t>
+      </w:r>
+      <w:proofErr w:type="spellStart"/>
+      <w:r>
+        <w:rPr>
+          <w:rFonts w:ascii="Arial" w:hAnsi="Arial" w:cs="Arial"/>
+          <w:iCs/>
+          <w:sz w:val="21"/>
+          <w:szCs w:val="22"/>
+        </w:rPr>
+        <w:t>ReproducibiliTea</w:t>
+      </w:r>
+      <w:proofErr w:type="spellEnd"/>
+    </w:p>
+    <w:p>
+      <w:pPr>
+        <w:tabs>
+          <w:tab w:val="left" w:pos="1985"/>
+        </w:tabs>
+        <w:spacing w:line="276" w:lineRule="auto"/>
         <w:rPr>
           <w:rFonts w:ascii="Arial" w:hAnsi="Arial" w:cs="Arial"/>
           <w:sz w:val="21"/>
@@ -1957,7 +2021,45 @@
           <w:sz w:val="21"/>
           <w:szCs w:val="22"/>
         </w:rPr>
-        <w:t xml:space="preserve">, E. (submitted). Estimating the statistical power to detect set size effects in contralateral delay activity.  </w:t>
+        <w:t>, E. (</w:t>
+      </w:r>
+      <w:r>
+        <w:rPr>
+          <w:rFonts w:ascii="Arial" w:hAnsi="Arial" w:cs="Arial"/>
+          <w:bCs/>
+          <w:sz w:val="21"/>
+          <w:szCs w:val="22"/>
+        </w:rPr>
+        <w:t>accepted</w:t>
+      </w:r>
+      <w:r>
+        <w:rPr>
+          <w:rFonts w:ascii="Arial" w:hAnsi="Arial" w:cs="Arial"/>
+          <w:bCs/>
+          <w:sz w:val="21"/>
+          <w:szCs w:val="22"/>
+        </w:rPr>
+        <w:t xml:space="preserve">). Estimating the statistical power to detect set size effects in contralateral delay activity. </w:t>
+      </w:r>
+      <w:r>
+        <w:rPr>
+          <w:rFonts w:ascii="Arial" w:hAnsi="Arial" w:cs="Arial"/>
+          <w:bCs/>
+          <w:i/>
+          <w:iCs/>
+          <w:sz w:val="21"/>
+          <w:szCs w:val="22"/>
+        </w:rPr>
+        <w:t>Psychophsyiology</w:t>
+      </w:r>
+      <w:r>
+        <w:rPr>
+          <w:rFonts w:ascii="Arial" w:hAnsi="Arial" w:cs="Arial"/>
+          <w:bCs/>
+          <w:sz w:val="21"/>
+          <w:szCs w:val="22"/>
+        </w:rPr>
+        <w:t xml:space="preserve"> </w:t>
       </w:r>
     </w:p>
     <w:p>
@@ -3799,7 +3901,13 @@
       <w:rPr>
         <w:rFonts w:ascii="Helvetica" w:hAnsi="Helvetica"/>
       </w:rPr>
-      <w:t>January 2021</w:t>
+      <w:t>Febr</w:t>
+    </w:r>
+    <w:r>
+      <w:rPr>
+        <w:rFonts w:ascii="Helvetica" w:hAnsi="Helvetica"/>
+      </w:rPr>
+      <w:t>uary 2021</w:t>
     </w:r>
     <w:r>
       <w:rPr>
@@ -4472,7 +4580,7 @@
     <w:charset w:val="00"/>
     <w:family w:val="swiss"/>
     <w:pitch w:val="variable"/>
-    <w:sig w:usb0="E0002AFF" w:usb1="C000247B" w:usb2="00000009" w:usb3="00000000" w:csb0="000001FF" w:csb1="00000000"/>
+    <w:sig w:usb0="A00002EF" w:usb1="4000207B" w:usb2="00000000" w:usb3="00000000" w:csb0="0000009F" w:csb1="00000000"/>
   </w:font>
   <w:font w:name="Yu Mincho">
     <w:panose1 w:val="02020400000000000000"/>
@@ -4493,7 +4601,7 @@
     <w:charset w:val="00"/>
     <w:family w:val="swiss"/>
     <w:pitch w:val="variable"/>
-    <w:sig w:usb0="E0002AFF" w:usb1="C000247B" w:usb2="00000009" w:usb3="00000000" w:csb0="000001FF" w:csb1="00000000"/>
+    <w:sig w:usb0="E4002EFF" w:usb1="C000247B" w:usb2="00000009" w:usb3="00000000" w:csb0="000001FF" w:csb1="00000000"/>
   </w:font>
 </w:fonts>
 </file>
@@ -4528,6 +4636,7 @@
     <w:rsid w:val="006A1363"/>
     <w:rsid w:val="006A580C"/>
     <w:rsid w:val="006B2141"/>
+    <w:rsid w:val="007B5096"/>
     <w:rsid w:val="007E4BD3"/>
     <w:rsid w:val="00840B54"/>
     <w:rsid w:val="009B7301"/>

</xml_diff>

<commit_message>
Updating CV (August 2021)
</commit_message>
<xml_diff>
--- a/files/William X. Q. Ngiam Curriculum Vitae.docx
+++ b/files/William X. Q. Ngiam Curriculum Vitae.docx
@@ -1,6 +1,6 @@
 
 <file path=word/document.xml><?xml version="1.0" encoding="utf-8"?>
-<w:document xmlns:wpc="http://schemas.microsoft.com/office/word/2010/wordprocessingCanvas" xmlns:cx="http://schemas.microsoft.com/office/drawing/2014/chartex" xmlns:cx1="http://schemas.microsoft.com/office/drawing/2015/9/8/chartex" xmlns:cx2="http://schemas.microsoft.com/office/drawing/2015/10/21/chartex" xmlns:cx3="http://schemas.microsoft.com/office/drawing/2016/5/9/chartex" xmlns:cx4="http://schemas.microsoft.com/office/drawing/2016/5/10/chartex" xmlns:cx5="http://schemas.microsoft.com/office/drawing/2016/5/11/chartex" xmlns:cx6="http://schemas.microsoft.com/office/drawing/2016/5/12/chartex" xmlns:cx7="http://schemas.microsoft.com/office/drawing/2016/5/13/chartex" xmlns:cx8="http://schemas.microsoft.com/office/drawing/2016/5/14/chartex" xmlns:mc="http://schemas.openxmlformats.org/markup-compatibility/2006" xmlns:aink="http://schemas.microsoft.com/office/drawing/2016/ink" xmlns:am3d="http://schemas.microsoft.com/office/drawing/2017/model3d" xmlns:o="urn:schemas-microsoft-com:office:office" xmlns:r="http://schemas.openxmlformats.org/officeDocument/2006/relationships" xmlns:m="http://schemas.openxmlformats.org/officeDocument/2006/math" xmlns:v="urn:schemas-microsoft-com:vml" xmlns:wp14="http://schemas.microsoft.com/office/word/2010/wordprocessingDrawing" xmlns:wp="http://schemas.openxmlformats.org/drawingml/2006/wordprocessingDrawing" xmlns:w10="urn:schemas-microsoft-com:office:word" xmlns:w="http://schemas.openxmlformats.org/wordprocessingml/2006/main" xmlns:w14="http://schemas.microsoft.com/office/word/2010/wordml" xmlns:w15="http://schemas.microsoft.com/office/word/2012/wordml" xmlns:w16cex="http://schemas.microsoft.com/office/word/2018/wordml/cex" xmlns:w16cid="http://schemas.microsoft.com/office/word/2016/wordml/cid" xmlns:w16="http://schemas.microsoft.com/office/word/2018/wordml" xmlns:w16se="http://schemas.microsoft.com/office/word/2015/wordml/symex" xmlns:wpg="http://schemas.microsoft.com/office/word/2010/wordprocessingGroup" xmlns:wpi="http://schemas.microsoft.com/office/word/2010/wordprocessingInk" xmlns:wne="http://schemas.microsoft.com/office/word/2006/wordml" xmlns:wps="http://schemas.microsoft.com/office/word/2010/wordprocessingShape" mc:Ignorable="w14 w15 w16se w16cid w16 w16cex wp14">
+<w:document xmlns:wpc="http://schemas.microsoft.com/office/word/2010/wordprocessingCanvas" xmlns:cx="http://schemas.microsoft.com/office/drawing/2014/chartex" xmlns:cx1="http://schemas.microsoft.com/office/drawing/2015/9/8/chartex" xmlns:cx2="http://schemas.microsoft.com/office/drawing/2015/10/21/chartex" xmlns:cx3="http://schemas.microsoft.com/office/drawing/2016/5/9/chartex" xmlns:cx4="http://schemas.microsoft.com/office/drawing/2016/5/10/chartex" xmlns:cx5="http://schemas.microsoft.com/office/drawing/2016/5/11/chartex" xmlns:cx6="http://schemas.microsoft.com/office/drawing/2016/5/12/chartex" xmlns:cx7="http://schemas.microsoft.com/office/drawing/2016/5/13/chartex" xmlns:cx8="http://schemas.microsoft.com/office/drawing/2016/5/14/chartex" xmlns:mc="http://schemas.openxmlformats.org/markup-compatibility/2006" xmlns:aink="http://schemas.microsoft.com/office/drawing/2016/ink" xmlns:am3d="http://schemas.microsoft.com/office/drawing/2017/model3d" xmlns:o="urn:schemas-microsoft-com:office:office" xmlns:r="http://schemas.openxmlformats.org/officeDocument/2006/relationships" xmlns:m="http://schemas.openxmlformats.org/officeDocument/2006/math" xmlns:v="urn:schemas-microsoft-com:vml" xmlns:wp14="http://schemas.microsoft.com/office/word/2010/wordprocessingDrawing" xmlns:wp="http://schemas.openxmlformats.org/drawingml/2006/wordprocessingDrawing" xmlns:w10="urn:schemas-microsoft-com:office:word" xmlns:w="http://schemas.openxmlformats.org/wordprocessingml/2006/main" xmlns:w14="http://schemas.microsoft.com/office/word/2010/wordml" xmlns:w15="http://schemas.microsoft.com/office/word/2012/wordml" xmlns:w16cex="http://schemas.microsoft.com/office/word/2018/wordml/cex" xmlns:w16cid="http://schemas.microsoft.com/office/word/2016/wordml/cid" xmlns:w16="http://schemas.microsoft.com/office/word/2018/wordml" xmlns:w16sdtdh="http://schemas.microsoft.com/office/word/2020/wordml/sdtdatahash" xmlns:w16se="http://schemas.microsoft.com/office/word/2015/wordml/symex" xmlns:wpg="http://schemas.microsoft.com/office/word/2010/wordprocessingGroup" xmlns:wpi="http://schemas.microsoft.com/office/word/2010/wordprocessingInk" xmlns:wne="http://schemas.microsoft.com/office/word/2006/wordml" xmlns:wps="http://schemas.microsoft.com/office/word/2010/wordprocessingShape" mc:Ignorable="w14 w15 w16se w16cid w16 w16cex w16sdtdh wp14">
   <w:body>
     <w:p>
       <w:pPr>
@@ -1465,6 +1465,54 @@
           <w:sz w:val="21"/>
           <w:szCs w:val="22"/>
         </w:rPr>
+        <w:t>2021</w:t>
+      </w:r>
+      <w:r>
+        <w:rPr>
+          <w:rFonts w:ascii="Arial" w:hAnsi="Arial" w:cs="Arial"/>
+          <w:sz w:val="21"/>
+          <w:szCs w:val="22"/>
+        </w:rPr>
+        <w:tab/>
+      </w:r>
+      <w:r>
+        <w:rPr>
+          <w:rFonts w:ascii="Arial" w:hAnsi="Arial" w:cs="Arial"/>
+          <w:i/>
+          <w:iCs/>
+          <w:sz w:val="21"/>
+          <w:szCs w:val="22"/>
+        </w:rPr>
+        <w:t xml:space="preserve">Newington College </w:t>
+      </w:r>
+      <w:r>
+        <w:rPr>
+          <w:rFonts w:ascii="Arial" w:hAnsi="Arial" w:cs="Arial"/>
+          <w:sz w:val="21"/>
+          <w:szCs w:val="22"/>
+        </w:rPr>
+        <w:t>– ONU Centennial Trust Recipient</w:t>
+      </w:r>
+    </w:p>
+    <w:p>
+      <w:pPr>
+        <w:tabs>
+          <w:tab w:val="left" w:pos="1985"/>
+        </w:tabs>
+        <w:spacing w:line="276" w:lineRule="auto"/>
+        <w:ind w:left="1980" w:hanging="1980"/>
+        <w:rPr>
+          <w:rFonts w:ascii="Arial" w:hAnsi="Arial" w:cs="Arial"/>
+          <w:sz w:val="21"/>
+          <w:szCs w:val="22"/>
+        </w:rPr>
+      </w:pPr>
+      <w:r>
+        <w:rPr>
+          <w:rFonts w:ascii="Arial" w:hAnsi="Arial" w:cs="Arial"/>
+          <w:sz w:val="21"/>
+          <w:szCs w:val="22"/>
+        </w:rPr>
         <w:t xml:space="preserve">2015 – </w:t>
       </w:r>
       <w:r>
@@ -1985,21 +2033,6 @@
         </w:rPr>
         <w:br w:type="page"/>
       </w:r>
-    </w:p>
-    <w:p>
-      <w:pPr>
-        <w:tabs>
-          <w:tab w:val="left" w:pos="1985"/>
-        </w:tabs>
-        <w:spacing w:line="276" w:lineRule="auto"/>
-        <w:rPr>
-          <w:rFonts w:ascii="Arial" w:hAnsi="Arial" w:cs="Arial"/>
-          <w:b/>
-          <w:sz w:val="21"/>
-          <w:szCs w:val="22"/>
-          <w:u w:val="single"/>
-        </w:rPr>
-      </w:pPr>
       <w:r>
         <w:rPr>
           <w:rFonts w:ascii="Arial" w:hAnsi="Arial" w:cs="Arial"/>
@@ -3727,17 +3760,17 @@
           <w:rFonts w:ascii="Arial" w:hAnsi="Arial" w:cs="Arial"/>
           <w:i/>
           <w:iCs/>
-          <w:sz w:val="21"/>
-          <w:szCs w:val="22"/>
-        </w:rPr>
-      </w:pPr>
-      <w:r>
-        <w:rPr>
-          <w:rFonts w:ascii="Arial" w:hAnsi="Arial" w:cs="Arial"/>
-          <w:i/>
-          <w:iCs/>
-          <w:sz w:val="21"/>
-          <w:szCs w:val="22"/>
+          <w:sz w:val="18"/>
+          <w:szCs w:val="20"/>
+        </w:rPr>
+      </w:pPr>
+      <w:r>
+        <w:rPr>
+          <w:rFonts w:ascii="Arial" w:hAnsi="Arial" w:cs="Arial"/>
+          <w:i/>
+          <w:iCs/>
+          <w:sz w:val="18"/>
+          <w:szCs w:val="20"/>
         </w:rPr>
         <w:t>Journal of Experimental Psychology: Learning, Memory and Cognition</w:t>
       </w:r>
@@ -3746,8 +3779,28 @@
           <w:rFonts w:ascii="Arial" w:hAnsi="Arial" w:cs="Arial"/>
           <w:i/>
           <w:iCs/>
-          <w:sz w:val="21"/>
-          <w:szCs w:val="22"/>
+          <w:sz w:val="18"/>
+          <w:szCs w:val="20"/>
+        </w:rPr>
+        <w:t xml:space="preserve">, Journal of Experimental Psychology: Human Perception and Performance, Quarterly Journal of Experimental Psychology, Memory, </w:t>
+      </w:r>
+      <w:r>
+        <w:rPr>
+          <w:rFonts w:ascii="Arial" w:hAnsi="Arial" w:cs="Arial"/>
+          <w:i/>
+          <w:iCs/>
+          <w:sz w:val="18"/>
+          <w:szCs w:val="20"/>
+        </w:rPr>
+        <w:t>Nature Scientific Reports</w:t>
+      </w:r>
+      <w:r>
+        <w:rPr>
+          <w:rFonts w:ascii="Arial" w:hAnsi="Arial" w:cs="Arial"/>
+          <w:i/>
+          <w:iCs/>
+          <w:sz w:val="18"/>
+          <w:szCs w:val="20"/>
         </w:rPr>
         <w:t xml:space="preserve">, </w:t>
       </w:r>
@@ -3756,49 +3809,29 @@
           <w:rFonts w:ascii="Arial" w:hAnsi="Arial" w:cs="Arial"/>
           <w:i/>
           <w:iCs/>
-          <w:sz w:val="21"/>
-          <w:szCs w:val="22"/>
-        </w:rPr>
-        <w:t>Nature Scientific Reports</w:t>
-      </w:r>
-      <w:r>
-        <w:rPr>
-          <w:rFonts w:ascii="Arial" w:hAnsi="Arial" w:cs="Arial"/>
-          <w:i/>
-          <w:iCs/>
-          <w:sz w:val="21"/>
-          <w:szCs w:val="22"/>
+          <w:sz w:val="18"/>
+          <w:szCs w:val="20"/>
+        </w:rPr>
+        <w:t>Memory and Cognition</w:t>
+      </w:r>
+      <w:r>
+        <w:rPr>
+          <w:rFonts w:ascii="Arial" w:hAnsi="Arial" w:cs="Arial"/>
+          <w:i/>
+          <w:iCs/>
+          <w:sz w:val="18"/>
+          <w:szCs w:val="20"/>
         </w:rPr>
         <w:t xml:space="preserve">, </w:t>
       </w:r>
-      <w:r>
-        <w:rPr>
-          <w:rFonts w:ascii="Arial" w:hAnsi="Arial" w:cs="Arial"/>
-          <w:i/>
-          <w:iCs/>
-          <w:sz w:val="21"/>
-          <w:szCs w:val="22"/>
-        </w:rPr>
-        <w:t>Memory and Cognition</w:t>
-      </w:r>
-      <w:r>
-        <w:rPr>
-          <w:rFonts w:ascii="Arial" w:hAnsi="Arial" w:cs="Arial"/>
-          <w:i/>
-          <w:iCs/>
-          <w:sz w:val="21"/>
-          <w:szCs w:val="22"/>
-        </w:rPr>
-        <w:t xml:space="preserve">, </w:t>
-      </w:r>
       <w:proofErr w:type="spellStart"/>
       <w:r>
         <w:rPr>
           <w:rFonts w:ascii="Arial" w:hAnsi="Arial" w:cs="Arial"/>
           <w:i/>
           <w:iCs/>
-          <w:sz w:val="21"/>
-          <w:szCs w:val="22"/>
+          <w:sz w:val="18"/>
+          <w:szCs w:val="20"/>
         </w:rPr>
         <w:t>PLoS</w:t>
       </w:r>
@@ -3808,8 +3841,8 @@
           <w:rFonts w:ascii="Arial" w:hAnsi="Arial" w:cs="Arial"/>
           <w:i/>
           <w:iCs/>
-          <w:sz w:val="21"/>
-          <w:szCs w:val="22"/>
+          <w:sz w:val="18"/>
+          <w:szCs w:val="20"/>
         </w:rPr>
         <w:t xml:space="preserve"> One, </w:t>
       </w:r>
@@ -3818,8 +3851,8 @@
           <w:rFonts w:ascii="Arial" w:hAnsi="Arial" w:cs="Arial"/>
           <w:i/>
           <w:iCs/>
-          <w:sz w:val="21"/>
-          <w:szCs w:val="22"/>
+          <w:sz w:val="18"/>
+          <w:szCs w:val="20"/>
         </w:rPr>
         <w:t>Psychological Research</w:t>
       </w:r>
@@ -3828,8 +3861,8 @@
           <w:rFonts w:ascii="Arial" w:hAnsi="Arial" w:cs="Arial"/>
           <w:i/>
           <w:iCs/>
-          <w:sz w:val="21"/>
-          <w:szCs w:val="22"/>
+          <w:sz w:val="18"/>
+          <w:szCs w:val="20"/>
         </w:rPr>
         <w:t>, Neuroanatomy and Behaviour</w:t>
       </w:r>
@@ -3847,7 +3880,7 @@
 </file>
 
 <file path=word/endnotes.xml><?xml version="1.0" encoding="utf-8"?>
-<w:endnotes xmlns:wpc="http://schemas.microsoft.com/office/word/2010/wordprocessingCanvas" xmlns:cx="http://schemas.microsoft.com/office/drawing/2014/chartex" xmlns:cx1="http://schemas.microsoft.com/office/drawing/2015/9/8/chartex" xmlns:cx2="http://schemas.microsoft.com/office/drawing/2015/10/21/chartex" xmlns:cx3="http://schemas.microsoft.com/office/drawing/2016/5/9/chartex" xmlns:cx4="http://schemas.microsoft.com/office/drawing/2016/5/10/chartex" xmlns:cx5="http://schemas.microsoft.com/office/drawing/2016/5/11/chartex" xmlns:cx6="http://schemas.microsoft.com/office/drawing/2016/5/12/chartex" xmlns:cx7="http://schemas.microsoft.com/office/drawing/2016/5/13/chartex" xmlns:cx8="http://schemas.microsoft.com/office/drawing/2016/5/14/chartex" xmlns:mc="http://schemas.openxmlformats.org/markup-compatibility/2006" xmlns:aink="http://schemas.microsoft.com/office/drawing/2016/ink" xmlns:am3d="http://schemas.microsoft.com/office/drawing/2017/model3d" xmlns:o="urn:schemas-microsoft-com:office:office" xmlns:r="http://schemas.openxmlformats.org/officeDocument/2006/relationships" xmlns:m="http://schemas.openxmlformats.org/officeDocument/2006/math" xmlns:v="urn:schemas-microsoft-com:vml" xmlns:wp14="http://schemas.microsoft.com/office/word/2010/wordprocessingDrawing" xmlns:wp="http://schemas.openxmlformats.org/drawingml/2006/wordprocessingDrawing" xmlns:w10="urn:schemas-microsoft-com:office:word" xmlns:w="http://schemas.openxmlformats.org/wordprocessingml/2006/main" xmlns:w14="http://schemas.microsoft.com/office/word/2010/wordml" xmlns:w15="http://schemas.microsoft.com/office/word/2012/wordml" xmlns:w16cex="http://schemas.microsoft.com/office/word/2018/wordml/cex" xmlns:w16cid="http://schemas.microsoft.com/office/word/2016/wordml/cid" xmlns:w16="http://schemas.microsoft.com/office/word/2018/wordml" xmlns:w16se="http://schemas.microsoft.com/office/word/2015/wordml/symex" xmlns:wpg="http://schemas.microsoft.com/office/word/2010/wordprocessingGroup" xmlns:wpi="http://schemas.microsoft.com/office/word/2010/wordprocessingInk" xmlns:wne="http://schemas.microsoft.com/office/word/2006/wordml" xmlns:wps="http://schemas.microsoft.com/office/word/2010/wordprocessingShape" mc:Ignorable="w14 w15 w16se w16cid w16 w16cex wp14">
+<w:endnotes xmlns:wpc="http://schemas.microsoft.com/office/word/2010/wordprocessingCanvas" xmlns:cx="http://schemas.microsoft.com/office/drawing/2014/chartex" xmlns:cx1="http://schemas.microsoft.com/office/drawing/2015/9/8/chartex" xmlns:cx2="http://schemas.microsoft.com/office/drawing/2015/10/21/chartex" xmlns:cx3="http://schemas.microsoft.com/office/drawing/2016/5/9/chartex" xmlns:cx4="http://schemas.microsoft.com/office/drawing/2016/5/10/chartex" xmlns:cx5="http://schemas.microsoft.com/office/drawing/2016/5/11/chartex" xmlns:cx6="http://schemas.microsoft.com/office/drawing/2016/5/12/chartex" xmlns:cx7="http://schemas.microsoft.com/office/drawing/2016/5/13/chartex" xmlns:cx8="http://schemas.microsoft.com/office/drawing/2016/5/14/chartex" xmlns:mc="http://schemas.openxmlformats.org/markup-compatibility/2006" xmlns:aink="http://schemas.microsoft.com/office/drawing/2016/ink" xmlns:am3d="http://schemas.microsoft.com/office/drawing/2017/model3d" xmlns:o="urn:schemas-microsoft-com:office:office" xmlns:r="http://schemas.openxmlformats.org/officeDocument/2006/relationships" xmlns:m="http://schemas.openxmlformats.org/officeDocument/2006/math" xmlns:v="urn:schemas-microsoft-com:vml" xmlns:wp14="http://schemas.microsoft.com/office/word/2010/wordprocessingDrawing" xmlns:wp="http://schemas.openxmlformats.org/drawingml/2006/wordprocessingDrawing" xmlns:w10="urn:schemas-microsoft-com:office:word" xmlns:w="http://schemas.openxmlformats.org/wordprocessingml/2006/main" xmlns:w14="http://schemas.microsoft.com/office/word/2010/wordml" xmlns:w15="http://schemas.microsoft.com/office/word/2012/wordml" xmlns:w16cex="http://schemas.microsoft.com/office/word/2018/wordml/cex" xmlns:w16cid="http://schemas.microsoft.com/office/word/2016/wordml/cid" xmlns:w16="http://schemas.microsoft.com/office/word/2018/wordml" xmlns:w16sdtdh="http://schemas.microsoft.com/office/word/2020/wordml/sdtdatahash" xmlns:w16se="http://schemas.microsoft.com/office/word/2015/wordml/symex" xmlns:wpg="http://schemas.microsoft.com/office/word/2010/wordprocessingGroup" xmlns:wpi="http://schemas.microsoft.com/office/word/2010/wordprocessingInk" xmlns:wne="http://schemas.microsoft.com/office/word/2006/wordml" xmlns:wps="http://schemas.microsoft.com/office/word/2010/wordprocessingShape" mc:Ignorable="w14 w15 w16se w16cid w16 w16cex w16sdtdh wp14">
   <w:endnote w:type="separator" w:id="-1">
     <w:p>
       <w:r>
@@ -3866,7 +3899,7 @@
 </file>
 
 <file path=word/footnotes.xml><?xml version="1.0" encoding="utf-8"?>
-<w:footnotes xmlns:wpc="http://schemas.microsoft.com/office/word/2010/wordprocessingCanvas" xmlns:cx="http://schemas.microsoft.com/office/drawing/2014/chartex" xmlns:cx1="http://schemas.microsoft.com/office/drawing/2015/9/8/chartex" xmlns:cx2="http://schemas.microsoft.com/office/drawing/2015/10/21/chartex" xmlns:cx3="http://schemas.microsoft.com/office/drawing/2016/5/9/chartex" xmlns:cx4="http://schemas.microsoft.com/office/drawing/2016/5/10/chartex" xmlns:cx5="http://schemas.microsoft.com/office/drawing/2016/5/11/chartex" xmlns:cx6="http://schemas.microsoft.com/office/drawing/2016/5/12/chartex" xmlns:cx7="http://schemas.microsoft.com/office/drawing/2016/5/13/chartex" xmlns:cx8="http://schemas.microsoft.com/office/drawing/2016/5/14/chartex" xmlns:mc="http://schemas.openxmlformats.org/markup-compatibility/2006" xmlns:aink="http://schemas.microsoft.com/office/drawing/2016/ink" xmlns:am3d="http://schemas.microsoft.com/office/drawing/2017/model3d" xmlns:o="urn:schemas-microsoft-com:office:office" xmlns:r="http://schemas.openxmlformats.org/officeDocument/2006/relationships" xmlns:m="http://schemas.openxmlformats.org/officeDocument/2006/math" xmlns:v="urn:schemas-microsoft-com:vml" xmlns:wp14="http://schemas.microsoft.com/office/word/2010/wordprocessingDrawing" xmlns:wp="http://schemas.openxmlformats.org/drawingml/2006/wordprocessingDrawing" xmlns:w10="urn:schemas-microsoft-com:office:word" xmlns:w="http://schemas.openxmlformats.org/wordprocessingml/2006/main" xmlns:w14="http://schemas.microsoft.com/office/word/2010/wordml" xmlns:w15="http://schemas.microsoft.com/office/word/2012/wordml" xmlns:w16cex="http://schemas.microsoft.com/office/word/2018/wordml/cex" xmlns:w16cid="http://schemas.microsoft.com/office/word/2016/wordml/cid" xmlns:w16="http://schemas.microsoft.com/office/word/2018/wordml" xmlns:w16se="http://schemas.microsoft.com/office/word/2015/wordml/symex" xmlns:wpg="http://schemas.microsoft.com/office/word/2010/wordprocessingGroup" xmlns:wpi="http://schemas.microsoft.com/office/word/2010/wordprocessingInk" xmlns:wne="http://schemas.microsoft.com/office/word/2006/wordml" xmlns:wps="http://schemas.microsoft.com/office/word/2010/wordprocessingShape" mc:Ignorable="w14 w15 w16se w16cid w16 w16cex wp14">
+<w:footnotes xmlns:wpc="http://schemas.microsoft.com/office/word/2010/wordprocessingCanvas" xmlns:cx="http://schemas.microsoft.com/office/drawing/2014/chartex" xmlns:cx1="http://schemas.microsoft.com/office/drawing/2015/9/8/chartex" xmlns:cx2="http://schemas.microsoft.com/office/drawing/2015/10/21/chartex" xmlns:cx3="http://schemas.microsoft.com/office/drawing/2016/5/9/chartex" xmlns:cx4="http://schemas.microsoft.com/office/drawing/2016/5/10/chartex" xmlns:cx5="http://schemas.microsoft.com/office/drawing/2016/5/11/chartex" xmlns:cx6="http://schemas.microsoft.com/office/drawing/2016/5/12/chartex" xmlns:cx7="http://schemas.microsoft.com/office/drawing/2016/5/13/chartex" xmlns:cx8="http://schemas.microsoft.com/office/drawing/2016/5/14/chartex" xmlns:mc="http://schemas.openxmlformats.org/markup-compatibility/2006" xmlns:aink="http://schemas.microsoft.com/office/drawing/2016/ink" xmlns:am3d="http://schemas.microsoft.com/office/drawing/2017/model3d" xmlns:o="urn:schemas-microsoft-com:office:office" xmlns:r="http://schemas.openxmlformats.org/officeDocument/2006/relationships" xmlns:m="http://schemas.openxmlformats.org/officeDocument/2006/math" xmlns:v="urn:schemas-microsoft-com:vml" xmlns:wp14="http://schemas.microsoft.com/office/word/2010/wordprocessingDrawing" xmlns:wp="http://schemas.openxmlformats.org/drawingml/2006/wordprocessingDrawing" xmlns:w10="urn:schemas-microsoft-com:office:word" xmlns:w="http://schemas.openxmlformats.org/wordprocessingml/2006/main" xmlns:w14="http://schemas.microsoft.com/office/word/2010/wordml" xmlns:w15="http://schemas.microsoft.com/office/word/2012/wordml" xmlns:w16cex="http://schemas.microsoft.com/office/word/2018/wordml/cex" xmlns:w16cid="http://schemas.microsoft.com/office/word/2016/wordml/cid" xmlns:w16="http://schemas.microsoft.com/office/word/2018/wordml" xmlns:w16sdtdh="http://schemas.microsoft.com/office/word/2020/wordml/sdtdatahash" xmlns:w16se="http://schemas.microsoft.com/office/word/2015/wordml/symex" xmlns:wpg="http://schemas.microsoft.com/office/word/2010/wordprocessingGroup" xmlns:wpi="http://schemas.microsoft.com/office/word/2010/wordprocessingInk" xmlns:wne="http://schemas.microsoft.com/office/word/2006/wordml" xmlns:wps="http://schemas.microsoft.com/office/word/2010/wordprocessingShape" mc:Ignorable="w14 w15 w16se w16cid w16 w16cex w16sdtdh wp14">
   <w:footnote w:type="separator" w:id="-1">
     <w:p>
       <w:r>
@@ -3885,7 +3918,7 @@
 </file>
 
 <file path=word/header1.xml><?xml version="1.0" encoding="utf-8"?>
-<w:hdr xmlns:wpc="http://schemas.microsoft.com/office/word/2010/wordprocessingCanvas" xmlns:cx="http://schemas.microsoft.com/office/drawing/2014/chartex" xmlns:cx1="http://schemas.microsoft.com/office/drawing/2015/9/8/chartex" xmlns:cx2="http://schemas.microsoft.com/office/drawing/2015/10/21/chartex" xmlns:cx3="http://schemas.microsoft.com/office/drawing/2016/5/9/chartex" xmlns:cx4="http://schemas.microsoft.com/office/drawing/2016/5/10/chartex" xmlns:cx5="http://schemas.microsoft.com/office/drawing/2016/5/11/chartex" xmlns:cx6="http://schemas.microsoft.com/office/drawing/2016/5/12/chartex" xmlns:cx7="http://schemas.microsoft.com/office/drawing/2016/5/13/chartex" xmlns:cx8="http://schemas.microsoft.com/office/drawing/2016/5/14/chartex" xmlns:mc="http://schemas.openxmlformats.org/markup-compatibility/2006" xmlns:aink="http://schemas.microsoft.com/office/drawing/2016/ink" xmlns:am3d="http://schemas.microsoft.com/office/drawing/2017/model3d" xmlns:o="urn:schemas-microsoft-com:office:office" xmlns:r="http://schemas.openxmlformats.org/officeDocument/2006/relationships" xmlns:m="http://schemas.openxmlformats.org/officeDocument/2006/math" xmlns:v="urn:schemas-microsoft-com:vml" xmlns:wp14="http://schemas.microsoft.com/office/word/2010/wordprocessingDrawing" xmlns:wp="http://schemas.openxmlformats.org/drawingml/2006/wordprocessingDrawing" xmlns:w10="urn:schemas-microsoft-com:office:word" xmlns:w="http://schemas.openxmlformats.org/wordprocessingml/2006/main" xmlns:w14="http://schemas.microsoft.com/office/word/2010/wordml" xmlns:w15="http://schemas.microsoft.com/office/word/2012/wordml" xmlns:w16cex="http://schemas.microsoft.com/office/word/2018/wordml/cex" xmlns:w16cid="http://schemas.microsoft.com/office/word/2016/wordml/cid" xmlns:w16="http://schemas.microsoft.com/office/word/2018/wordml" xmlns:w16se="http://schemas.microsoft.com/office/word/2015/wordml/symex" xmlns:wpg="http://schemas.microsoft.com/office/word/2010/wordprocessingGroup" xmlns:wpi="http://schemas.microsoft.com/office/word/2010/wordprocessingInk" xmlns:wne="http://schemas.microsoft.com/office/word/2006/wordml" xmlns:wps="http://schemas.microsoft.com/office/word/2010/wordprocessingShape" mc:Ignorable="w14 w15 w16se w16cid w16 w16cex wp14">
+<w:hdr xmlns:wpc="http://schemas.microsoft.com/office/word/2010/wordprocessingCanvas" xmlns:cx="http://schemas.microsoft.com/office/drawing/2014/chartex" xmlns:cx1="http://schemas.microsoft.com/office/drawing/2015/9/8/chartex" xmlns:cx2="http://schemas.microsoft.com/office/drawing/2015/10/21/chartex" xmlns:cx3="http://schemas.microsoft.com/office/drawing/2016/5/9/chartex" xmlns:cx4="http://schemas.microsoft.com/office/drawing/2016/5/10/chartex" xmlns:cx5="http://schemas.microsoft.com/office/drawing/2016/5/11/chartex" xmlns:cx6="http://schemas.microsoft.com/office/drawing/2016/5/12/chartex" xmlns:cx7="http://schemas.microsoft.com/office/drawing/2016/5/13/chartex" xmlns:cx8="http://schemas.microsoft.com/office/drawing/2016/5/14/chartex" xmlns:mc="http://schemas.openxmlformats.org/markup-compatibility/2006" xmlns:aink="http://schemas.microsoft.com/office/drawing/2016/ink" xmlns:am3d="http://schemas.microsoft.com/office/drawing/2017/model3d" xmlns:o="urn:schemas-microsoft-com:office:office" xmlns:r="http://schemas.openxmlformats.org/officeDocument/2006/relationships" xmlns:m="http://schemas.openxmlformats.org/officeDocument/2006/math" xmlns:v="urn:schemas-microsoft-com:vml" xmlns:wp14="http://schemas.microsoft.com/office/word/2010/wordprocessingDrawing" xmlns:wp="http://schemas.openxmlformats.org/drawingml/2006/wordprocessingDrawing" xmlns:w10="urn:schemas-microsoft-com:office:word" xmlns:w="http://schemas.openxmlformats.org/wordprocessingml/2006/main" xmlns:w14="http://schemas.microsoft.com/office/word/2010/wordml" xmlns:w15="http://schemas.microsoft.com/office/word/2012/wordml" xmlns:w16cex="http://schemas.microsoft.com/office/word/2018/wordml/cex" xmlns:w16cid="http://schemas.microsoft.com/office/word/2016/wordml/cid" xmlns:w16="http://schemas.microsoft.com/office/word/2018/wordml" xmlns:w16sdtdh="http://schemas.microsoft.com/office/word/2020/wordml/sdtdatahash" xmlns:w16se="http://schemas.microsoft.com/office/word/2015/wordml/symex" xmlns:wpg="http://schemas.microsoft.com/office/word/2010/wordprocessingGroup" xmlns:wpi="http://schemas.microsoft.com/office/word/2010/wordprocessingInk" xmlns:wne="http://schemas.microsoft.com/office/word/2006/wordml" xmlns:wps="http://schemas.microsoft.com/office/word/2010/wordprocessingShape" mc:Ignorable="w14 w15 w16se w16cid w16 w16cex w16sdtdh wp14">
   <w:p>
     <w:pPr>
       <w:pStyle w:val="Header"/>
@@ -3954,7 +3987,7 @@
 </file>
 
 <file path=word/header2.xml><?xml version="1.0" encoding="utf-8"?>
-<w:hdr xmlns:wpc="http://schemas.microsoft.com/office/word/2010/wordprocessingCanvas" xmlns:cx="http://schemas.microsoft.com/office/drawing/2014/chartex" xmlns:cx1="http://schemas.microsoft.com/office/drawing/2015/9/8/chartex" xmlns:cx2="http://schemas.microsoft.com/office/drawing/2015/10/21/chartex" xmlns:cx3="http://schemas.microsoft.com/office/drawing/2016/5/9/chartex" xmlns:cx4="http://schemas.microsoft.com/office/drawing/2016/5/10/chartex" xmlns:cx5="http://schemas.microsoft.com/office/drawing/2016/5/11/chartex" xmlns:cx6="http://schemas.microsoft.com/office/drawing/2016/5/12/chartex" xmlns:cx7="http://schemas.microsoft.com/office/drawing/2016/5/13/chartex" xmlns:cx8="http://schemas.microsoft.com/office/drawing/2016/5/14/chartex" xmlns:mc="http://schemas.openxmlformats.org/markup-compatibility/2006" xmlns:aink="http://schemas.microsoft.com/office/drawing/2016/ink" xmlns:am3d="http://schemas.microsoft.com/office/drawing/2017/model3d" xmlns:o="urn:schemas-microsoft-com:office:office" xmlns:r="http://schemas.openxmlformats.org/officeDocument/2006/relationships" xmlns:m="http://schemas.openxmlformats.org/officeDocument/2006/math" xmlns:v="urn:schemas-microsoft-com:vml" xmlns:wp14="http://schemas.microsoft.com/office/word/2010/wordprocessingDrawing" xmlns:wp="http://schemas.openxmlformats.org/drawingml/2006/wordprocessingDrawing" xmlns:w10="urn:schemas-microsoft-com:office:word" xmlns:w="http://schemas.openxmlformats.org/wordprocessingml/2006/main" xmlns:w14="http://schemas.microsoft.com/office/word/2010/wordml" xmlns:w15="http://schemas.microsoft.com/office/word/2012/wordml" xmlns:w16cex="http://schemas.microsoft.com/office/word/2018/wordml/cex" xmlns:w16cid="http://schemas.microsoft.com/office/word/2016/wordml/cid" xmlns:w16="http://schemas.microsoft.com/office/word/2018/wordml" xmlns:w16se="http://schemas.microsoft.com/office/word/2015/wordml/symex" xmlns:wpg="http://schemas.microsoft.com/office/word/2010/wordprocessingGroup" xmlns:wpi="http://schemas.microsoft.com/office/word/2010/wordprocessingInk" xmlns:wne="http://schemas.microsoft.com/office/word/2006/wordml" xmlns:wps="http://schemas.microsoft.com/office/word/2010/wordprocessingShape" mc:Ignorable="w14 w15 w16se w16cid w16 w16cex wp14">
+<w:hdr xmlns:wpc="http://schemas.microsoft.com/office/word/2010/wordprocessingCanvas" xmlns:cx="http://schemas.microsoft.com/office/drawing/2014/chartex" xmlns:cx1="http://schemas.microsoft.com/office/drawing/2015/9/8/chartex" xmlns:cx2="http://schemas.microsoft.com/office/drawing/2015/10/21/chartex" xmlns:cx3="http://schemas.microsoft.com/office/drawing/2016/5/9/chartex" xmlns:cx4="http://schemas.microsoft.com/office/drawing/2016/5/10/chartex" xmlns:cx5="http://schemas.microsoft.com/office/drawing/2016/5/11/chartex" xmlns:cx6="http://schemas.microsoft.com/office/drawing/2016/5/12/chartex" xmlns:cx7="http://schemas.microsoft.com/office/drawing/2016/5/13/chartex" xmlns:cx8="http://schemas.microsoft.com/office/drawing/2016/5/14/chartex" xmlns:mc="http://schemas.openxmlformats.org/markup-compatibility/2006" xmlns:aink="http://schemas.microsoft.com/office/drawing/2016/ink" xmlns:am3d="http://schemas.microsoft.com/office/drawing/2017/model3d" xmlns:o="urn:schemas-microsoft-com:office:office" xmlns:r="http://schemas.openxmlformats.org/officeDocument/2006/relationships" xmlns:m="http://schemas.openxmlformats.org/officeDocument/2006/math" xmlns:v="urn:schemas-microsoft-com:vml" xmlns:wp14="http://schemas.microsoft.com/office/word/2010/wordprocessingDrawing" xmlns:wp="http://schemas.openxmlformats.org/drawingml/2006/wordprocessingDrawing" xmlns:w10="urn:schemas-microsoft-com:office:word" xmlns:w="http://schemas.openxmlformats.org/wordprocessingml/2006/main" xmlns:w14="http://schemas.microsoft.com/office/word/2010/wordml" xmlns:w15="http://schemas.microsoft.com/office/word/2012/wordml" xmlns:w16cex="http://schemas.microsoft.com/office/word/2018/wordml/cex" xmlns:w16cid="http://schemas.microsoft.com/office/word/2016/wordml/cid" xmlns:w16="http://schemas.microsoft.com/office/word/2018/wordml" xmlns:w16sdtdh="http://schemas.microsoft.com/office/word/2020/wordml/sdtdatahash" xmlns:w16se="http://schemas.microsoft.com/office/word/2015/wordml/symex" xmlns:wpg="http://schemas.microsoft.com/office/word/2010/wordprocessingGroup" xmlns:wpi="http://schemas.microsoft.com/office/word/2010/wordprocessingInk" xmlns:wne="http://schemas.microsoft.com/office/word/2006/wordml" xmlns:wps="http://schemas.microsoft.com/office/word/2010/wordprocessingShape" mc:Ignorable="w14 w15 w16se w16cid w16 w16cex w16sdtdh wp14">
   <w:p>
     <w:pPr>
       <w:pStyle w:val="Header"/>
@@ -3991,7 +4024,7 @@
       <w:rPr>
         <w:rFonts w:ascii="Helvetica" w:hAnsi="Helvetica"/>
       </w:rPr>
-      <w:t>June</w:t>
+      <w:t>August</w:t>
     </w:r>
     <w:r>
       <w:rPr>
@@ -4010,7 +4043,7 @@
 </file>
 
 <file path=word/styles.xml><?xml version="1.0" encoding="utf-8"?>
-<w:styles xmlns:mc="http://schemas.openxmlformats.org/markup-compatibility/2006" xmlns:r="http://schemas.openxmlformats.org/officeDocument/2006/relationships" xmlns:w="http://schemas.openxmlformats.org/wordprocessingml/2006/main" xmlns:w14="http://schemas.microsoft.com/office/word/2010/wordml" xmlns:w15="http://schemas.microsoft.com/office/word/2012/wordml" xmlns:w16cex="http://schemas.microsoft.com/office/word/2018/wordml/cex" xmlns:w16cid="http://schemas.microsoft.com/office/word/2016/wordml/cid" xmlns:w16="http://schemas.microsoft.com/office/word/2018/wordml" xmlns:w16se="http://schemas.microsoft.com/office/word/2015/wordml/symex" mc:Ignorable="w14 w15 w16se w16cid w16 w16cex">
+<w:styles xmlns:mc="http://schemas.openxmlformats.org/markup-compatibility/2006" xmlns:r="http://schemas.openxmlformats.org/officeDocument/2006/relationships" xmlns:w="http://schemas.openxmlformats.org/wordprocessingml/2006/main" xmlns:w14="http://schemas.microsoft.com/office/word/2010/wordml" xmlns:w15="http://schemas.microsoft.com/office/word/2012/wordml" xmlns:w16cex="http://schemas.microsoft.com/office/word/2018/wordml/cex" xmlns:w16cid="http://schemas.microsoft.com/office/word/2016/wordml/cid" xmlns:w16="http://schemas.microsoft.com/office/word/2018/wordml" xmlns:w16sdtdh="http://schemas.microsoft.com/office/word/2020/wordml/sdtdatahash" xmlns:w16se="http://schemas.microsoft.com/office/word/2015/wordml/symex" mc:Ignorable="w14 w15 w16se w16cid w16 w16cex w16sdtdh">
   <w:docDefaults>
     <w:rPrDefault>
       <w:rPr>
@@ -4535,7 +4568,7 @@
 </file>
 
 <file path=word/glossary/document.xml><?xml version="1.0" encoding="utf-8"?>
-<w:glossaryDocument xmlns:wpc="http://schemas.microsoft.com/office/word/2010/wordprocessingCanvas" xmlns:cx="http://schemas.microsoft.com/office/drawing/2014/chartex" xmlns:cx1="http://schemas.microsoft.com/office/drawing/2015/9/8/chartex" xmlns:cx2="http://schemas.microsoft.com/office/drawing/2015/10/21/chartex" xmlns:cx3="http://schemas.microsoft.com/office/drawing/2016/5/9/chartex" xmlns:cx4="http://schemas.microsoft.com/office/drawing/2016/5/10/chartex" xmlns:cx5="http://schemas.microsoft.com/office/drawing/2016/5/11/chartex" xmlns:cx6="http://schemas.microsoft.com/office/drawing/2016/5/12/chartex" xmlns:cx7="http://schemas.microsoft.com/office/drawing/2016/5/13/chartex" xmlns:cx8="http://schemas.microsoft.com/office/drawing/2016/5/14/chartex" xmlns:mc="http://schemas.openxmlformats.org/markup-compatibility/2006" xmlns:aink="http://schemas.microsoft.com/office/drawing/2016/ink" xmlns:am3d="http://schemas.microsoft.com/office/drawing/2017/model3d" xmlns:o="urn:schemas-microsoft-com:office:office" xmlns:r="http://schemas.openxmlformats.org/officeDocument/2006/relationships" xmlns:m="http://schemas.openxmlformats.org/officeDocument/2006/math" xmlns:v="urn:schemas-microsoft-com:vml" xmlns:wp14="http://schemas.microsoft.com/office/word/2010/wordprocessingDrawing" xmlns:wp="http://schemas.openxmlformats.org/drawingml/2006/wordprocessingDrawing" xmlns:w10="urn:schemas-microsoft-com:office:word" xmlns:w="http://schemas.openxmlformats.org/wordprocessingml/2006/main" xmlns:w14="http://schemas.microsoft.com/office/word/2010/wordml" xmlns:w15="http://schemas.microsoft.com/office/word/2012/wordml" xmlns:w16cex="http://schemas.microsoft.com/office/word/2018/wordml/cex" xmlns:w16cid="http://schemas.microsoft.com/office/word/2016/wordml/cid" xmlns:w16="http://schemas.microsoft.com/office/word/2018/wordml" xmlns:w16se="http://schemas.microsoft.com/office/word/2015/wordml/symex" xmlns:wpg="http://schemas.microsoft.com/office/word/2010/wordprocessingGroup" xmlns:wpi="http://schemas.microsoft.com/office/word/2010/wordprocessingInk" xmlns:wne="http://schemas.microsoft.com/office/word/2006/wordml" xmlns:wps="http://schemas.microsoft.com/office/word/2010/wordprocessingShape" mc:Ignorable="w14 w15 w16se w16cid w16 w16cex wp14">
+<w:glossaryDocument xmlns:wpc="http://schemas.microsoft.com/office/word/2010/wordprocessingCanvas" xmlns:cx="http://schemas.microsoft.com/office/drawing/2014/chartex" xmlns:cx1="http://schemas.microsoft.com/office/drawing/2015/9/8/chartex" xmlns:cx2="http://schemas.microsoft.com/office/drawing/2015/10/21/chartex" xmlns:cx3="http://schemas.microsoft.com/office/drawing/2016/5/9/chartex" xmlns:cx4="http://schemas.microsoft.com/office/drawing/2016/5/10/chartex" xmlns:cx5="http://schemas.microsoft.com/office/drawing/2016/5/11/chartex" xmlns:cx6="http://schemas.microsoft.com/office/drawing/2016/5/12/chartex" xmlns:cx7="http://schemas.microsoft.com/office/drawing/2016/5/13/chartex" xmlns:cx8="http://schemas.microsoft.com/office/drawing/2016/5/14/chartex" xmlns:mc="http://schemas.openxmlformats.org/markup-compatibility/2006" xmlns:aink="http://schemas.microsoft.com/office/drawing/2016/ink" xmlns:am3d="http://schemas.microsoft.com/office/drawing/2017/model3d" xmlns:o="urn:schemas-microsoft-com:office:office" xmlns:r="http://schemas.openxmlformats.org/officeDocument/2006/relationships" xmlns:m="http://schemas.openxmlformats.org/officeDocument/2006/math" xmlns:v="urn:schemas-microsoft-com:vml" xmlns:wp14="http://schemas.microsoft.com/office/word/2010/wordprocessingDrawing" xmlns:wp="http://schemas.openxmlformats.org/drawingml/2006/wordprocessingDrawing" xmlns:w10="urn:schemas-microsoft-com:office:word" xmlns:w="http://schemas.openxmlformats.org/wordprocessingml/2006/main" xmlns:w14="http://schemas.microsoft.com/office/word/2010/wordml" xmlns:w15="http://schemas.microsoft.com/office/word/2012/wordml" xmlns:w16cex="http://schemas.microsoft.com/office/word/2018/wordml/cex" xmlns:w16cid="http://schemas.microsoft.com/office/word/2016/wordml/cid" xmlns:w16="http://schemas.microsoft.com/office/word/2018/wordml" xmlns:w16sdtdh="http://schemas.microsoft.com/office/word/2020/wordml/sdtdatahash" xmlns:w16se="http://schemas.microsoft.com/office/word/2015/wordml/symex" xmlns:wpg="http://schemas.microsoft.com/office/word/2010/wordprocessingGroup" xmlns:wpi="http://schemas.microsoft.com/office/word/2010/wordprocessingInk" xmlns:wne="http://schemas.microsoft.com/office/word/2006/wordml" xmlns:wps="http://schemas.microsoft.com/office/word/2010/wordprocessingShape" mc:Ignorable="w14 w15 w16se w16cid w16 w16cex w16sdtdh wp14">
   <w:docParts>
     <w:docPart>
       <w:docPartPr>
@@ -4620,13 +4653,13 @@
 </file>
 
 <file path=word/glossary/fontTable.xml><?xml version="1.0" encoding="utf-8"?>
-<w:fonts xmlns:mc="http://schemas.openxmlformats.org/markup-compatibility/2006" xmlns:r="http://schemas.openxmlformats.org/officeDocument/2006/relationships" xmlns:w="http://schemas.openxmlformats.org/wordprocessingml/2006/main" xmlns:w14="http://schemas.microsoft.com/office/word/2010/wordml" xmlns:w15="http://schemas.microsoft.com/office/word/2012/wordml" xmlns:w16cex="http://schemas.microsoft.com/office/word/2018/wordml/cex" xmlns:w16cid="http://schemas.microsoft.com/office/word/2016/wordml/cid" xmlns:w16="http://schemas.microsoft.com/office/word/2018/wordml" xmlns:w16se="http://schemas.microsoft.com/office/word/2015/wordml/symex" mc:Ignorable="w14 w15 w16se w16cid w16 w16cex">
+<w:fonts xmlns:mc="http://schemas.openxmlformats.org/markup-compatibility/2006" xmlns:r="http://schemas.openxmlformats.org/officeDocument/2006/relationships" xmlns:w="http://schemas.openxmlformats.org/wordprocessingml/2006/main" xmlns:w14="http://schemas.microsoft.com/office/word/2010/wordml" xmlns:w15="http://schemas.microsoft.com/office/word/2012/wordml" xmlns:w16cex="http://schemas.microsoft.com/office/word/2018/wordml/cex" xmlns:w16cid="http://schemas.microsoft.com/office/word/2016/wordml/cid" xmlns:w16="http://schemas.microsoft.com/office/word/2018/wordml" xmlns:w16sdtdh="http://schemas.microsoft.com/office/word/2020/wordml/sdtdatahash" xmlns:w16se="http://schemas.microsoft.com/office/word/2015/wordml/symex" mc:Ignorable="w14 w15 w16se w16cid w16 w16cex w16sdtdh">
   <w:font w:name="Cambria">
     <w:panose1 w:val="02040503050406030204"/>
     <w:charset w:val="00"/>
     <w:family w:val="roman"/>
     <w:pitch w:val="variable"/>
-    <w:sig w:usb0="E00002FF" w:usb1="400004FF" w:usb2="00000000" w:usb3="00000000" w:csb0="0000019F" w:csb1="00000000"/>
+    <w:sig w:usb0="E00006FF" w:usb1="420024FF" w:usb2="02000000" w:usb3="00000000" w:csb0="0000019F" w:csb1="00000000"/>
   </w:font>
   <w:font w:name="MS Mincho">
     <w:altName w:val="ＭＳ 明朝"/>
@@ -4648,7 +4681,7 @@
     <w:charset w:val="00"/>
     <w:family w:val="swiss"/>
     <w:pitch w:val="variable"/>
-    <w:sig w:usb0="E0002EFF" w:usb1="C000785B" w:usb2="00000009" w:usb3="00000000" w:csb0="000001FF" w:csb1="00000000"/>
+    <w:sig w:usb0="E0002AFF" w:usb1="C0007843" w:usb2="00000009" w:usb3="00000000" w:csb0="000001FF" w:csb1="00000000"/>
   </w:font>
   <w:font w:name="Helvetica">
     <w:panose1 w:val="00000000000000000000"/>
@@ -4697,7 +4730,7 @@
 </file>
 
 <file path=word/glossary/settings.xml><?xml version="1.0" encoding="utf-8"?>
-<w:settings xmlns:mc="http://schemas.openxmlformats.org/markup-compatibility/2006" xmlns:o="urn:schemas-microsoft-com:office:office" xmlns:r="http://schemas.openxmlformats.org/officeDocument/2006/relationships" xmlns:m="http://schemas.openxmlformats.org/officeDocument/2006/math" xmlns:v="urn:schemas-microsoft-com:vml" xmlns:w10="urn:schemas-microsoft-com:office:word" xmlns:w="http://schemas.openxmlformats.org/wordprocessingml/2006/main" xmlns:w14="http://schemas.microsoft.com/office/word/2010/wordml" xmlns:w15="http://schemas.microsoft.com/office/word/2012/wordml" xmlns:w16cex="http://schemas.microsoft.com/office/word/2018/wordml/cex" xmlns:w16cid="http://schemas.microsoft.com/office/word/2016/wordml/cid" xmlns:w16="http://schemas.microsoft.com/office/word/2018/wordml" xmlns:w16se="http://schemas.microsoft.com/office/word/2015/wordml/symex" xmlns:sl="http://schemas.openxmlformats.org/schemaLibrary/2006/main" mc:Ignorable="w14 w15 w16se w16cid w16 w16cex">
+<w:settings xmlns:mc="http://schemas.openxmlformats.org/markup-compatibility/2006" xmlns:o="urn:schemas-microsoft-com:office:office" xmlns:r="http://schemas.openxmlformats.org/officeDocument/2006/relationships" xmlns:m="http://schemas.openxmlformats.org/officeDocument/2006/math" xmlns:v="urn:schemas-microsoft-com:vml" xmlns:w10="urn:schemas-microsoft-com:office:word" xmlns:w="http://schemas.openxmlformats.org/wordprocessingml/2006/main" xmlns:w14="http://schemas.microsoft.com/office/word/2010/wordml" xmlns:w15="http://schemas.microsoft.com/office/word/2012/wordml" xmlns:w16cex="http://schemas.microsoft.com/office/word/2018/wordml/cex" xmlns:w16cid="http://schemas.microsoft.com/office/word/2016/wordml/cid" xmlns:w16="http://schemas.microsoft.com/office/word/2018/wordml" xmlns:w16sdtdh="http://schemas.microsoft.com/office/word/2020/wordml/sdtdatahash" xmlns:w16se="http://schemas.microsoft.com/office/word/2015/wordml/symex" xmlns:sl="http://schemas.openxmlformats.org/schemaLibrary/2006/main" mc:Ignorable="w14 w15 w16se w16cid w16 w16cex w16sdtdh">
   <w:view w:val="normal"/>
   <w:defaultTabStop w:val="720"/>
   <w:characterSpacingControl w:val="doNotCompress"/>
@@ -4739,6 +4772,7 @@
     <w:rsid w:val="00B80CAE"/>
     <w:rsid w:val="00C946C4"/>
     <w:rsid w:val="00E4187E"/>
+    <w:rsid w:val="00E561BB"/>
     <w:rsid w:val="00E60639"/>
     <w:rsid w:val="00F5510A"/>
     <w:rsid w:val="00FE4F22"/>
@@ -4767,7 +4801,7 @@
 </file>
 
 <file path=word/glossary/styles.xml><?xml version="1.0" encoding="utf-8"?>
-<w:styles xmlns:mc="http://schemas.openxmlformats.org/markup-compatibility/2006" xmlns:r="http://schemas.openxmlformats.org/officeDocument/2006/relationships" xmlns:w="http://schemas.openxmlformats.org/wordprocessingml/2006/main" xmlns:w14="http://schemas.microsoft.com/office/word/2010/wordml" xmlns:w15="http://schemas.microsoft.com/office/word/2012/wordml" xmlns:w16cex="http://schemas.microsoft.com/office/word/2018/wordml/cex" xmlns:w16cid="http://schemas.microsoft.com/office/word/2016/wordml/cid" xmlns:w16="http://schemas.microsoft.com/office/word/2018/wordml" xmlns:w16se="http://schemas.microsoft.com/office/word/2015/wordml/symex" mc:Ignorable="w14 w15 w16se w16cid w16 w16cex">
+<w:styles xmlns:mc="http://schemas.openxmlformats.org/markup-compatibility/2006" xmlns:r="http://schemas.openxmlformats.org/officeDocument/2006/relationships" xmlns:w="http://schemas.openxmlformats.org/wordprocessingml/2006/main" xmlns:w14="http://schemas.microsoft.com/office/word/2010/wordml" xmlns:w15="http://schemas.microsoft.com/office/word/2012/wordml" xmlns:w16cex="http://schemas.microsoft.com/office/word/2018/wordml/cex" xmlns:w16cid="http://schemas.microsoft.com/office/word/2016/wordml/cid" xmlns:w16="http://schemas.microsoft.com/office/word/2018/wordml" xmlns:w16sdtdh="http://schemas.microsoft.com/office/word/2020/wordml/sdtdatahash" xmlns:w16se="http://schemas.microsoft.com/office/word/2015/wordml/symex" mc:Ignorable="w14 w15 w16se w16cid w16 w16cex w16sdtdh">
   <w:docDefaults>
     <w:rPrDefault>
       <w:rPr>
@@ -5202,7 +5236,7 @@
 </file>
 
 <file path=word/glossary/webSettings.xml><?xml version="1.0" encoding="utf-8"?>
-<w:webSettings xmlns:mc="http://schemas.openxmlformats.org/markup-compatibility/2006" xmlns:r="http://schemas.openxmlformats.org/officeDocument/2006/relationships" xmlns:w="http://schemas.openxmlformats.org/wordprocessingml/2006/main" xmlns:w14="http://schemas.microsoft.com/office/word/2010/wordml" xmlns:w15="http://schemas.microsoft.com/office/word/2012/wordml" xmlns:w16cex="http://schemas.microsoft.com/office/word/2018/wordml/cex" xmlns:w16cid="http://schemas.microsoft.com/office/word/2016/wordml/cid" xmlns:w16="http://schemas.microsoft.com/office/word/2018/wordml" xmlns:w16se="http://schemas.microsoft.com/office/word/2015/wordml/symex" mc:Ignorable="w14 w15 w16se w16cid w16 w16cex">
+<w:webSettings xmlns:mc="http://schemas.openxmlformats.org/markup-compatibility/2006" xmlns:r="http://schemas.openxmlformats.org/officeDocument/2006/relationships" xmlns:w="http://schemas.openxmlformats.org/wordprocessingml/2006/main" xmlns:w14="http://schemas.microsoft.com/office/word/2010/wordml" xmlns:w15="http://schemas.microsoft.com/office/word/2012/wordml" xmlns:w16cex="http://schemas.microsoft.com/office/word/2018/wordml/cex" xmlns:w16cid="http://schemas.microsoft.com/office/word/2016/wordml/cid" xmlns:w16="http://schemas.microsoft.com/office/word/2018/wordml" xmlns:w16sdtdh="http://schemas.microsoft.com/office/word/2020/wordml/sdtdatahash" xmlns:w16se="http://schemas.microsoft.com/office/word/2015/wordml/symex" mc:Ignorable="w14 w15 w16se w16cid w16 w16cex w16sdtdh">
   <w:allowPNG/>
 </w:webSettings>
 </file>

</xml_diff>

<commit_message>
Edit to the Science needs to be better blogpost
</commit_message>
<xml_diff>
--- a/files/William X. Q. Ngiam Curriculum Vitae.docx
+++ b/files/William X. Q. Ngiam Curriculum Vitae.docx
@@ -2018,8 +2018,8 @@
         <w:rPr>
           <w:rFonts w:ascii="Arial" w:hAnsi="Arial" w:cs="Arial"/>
           <w:b/>
-          <w:sz w:val="21"/>
-          <w:szCs w:val="22"/>
+          <w:sz w:val="19"/>
+          <w:szCs w:val="19"/>
           <w:u w:val="single"/>
         </w:rPr>
       </w:pPr>
@@ -2037,8 +2037,8 @@
         <w:rPr>
           <w:rFonts w:ascii="Arial" w:hAnsi="Arial" w:cs="Arial"/>
           <w:b/>
-          <w:sz w:val="21"/>
-          <w:szCs w:val="22"/>
+          <w:sz w:val="19"/>
+          <w:szCs w:val="19"/>
           <w:u w:val="single"/>
         </w:rPr>
         <w:lastRenderedPageBreak/>
@@ -2054,16 +2054,158 @@
         <w:rPr>
           <w:rFonts w:ascii="Arial" w:hAnsi="Arial" w:cs="Arial"/>
           <w:bCs/>
-          <w:sz w:val="21"/>
-          <w:szCs w:val="22"/>
-        </w:rPr>
-      </w:pPr>
-      <w:r>
-        <w:rPr>
-          <w:rFonts w:ascii="Arial" w:hAnsi="Arial" w:cs="Arial"/>
-          <w:b/>
-          <w:sz w:val="21"/>
-          <w:szCs w:val="22"/>
+          <w:sz w:val="19"/>
+          <w:szCs w:val="19"/>
+        </w:rPr>
+      </w:pPr>
+      <w:r>
+        <w:rPr>
+          <w:rFonts w:ascii="Arial" w:hAnsi="Arial" w:cs="Arial"/>
+          <w:b/>
+          <w:sz w:val="19"/>
+          <w:szCs w:val="19"/>
+        </w:rPr>
+        <w:t xml:space="preserve">Ngiam, W.X.Q., </w:t>
+      </w:r>
+      <w:r>
+        <w:rPr>
+          <w:rFonts w:ascii="Arial" w:hAnsi="Arial" w:cs="Arial"/>
+          <w:bCs/>
+          <w:sz w:val="19"/>
+          <w:szCs w:val="19"/>
+        </w:rPr>
+        <w:t>Foster, J.</w:t>
+      </w:r>
+      <w:r>
+        <w:rPr>
+          <w:rFonts w:ascii="Arial" w:hAnsi="Arial" w:cs="Arial"/>
+          <w:bCs/>
+          <w:sz w:val="19"/>
+          <w:szCs w:val="19"/>
+        </w:rPr>
+        <w:t xml:space="preserve">J., Adam, K.C.S., </w:t>
+      </w:r>
+      <w:proofErr w:type="spellStart"/>
+      <w:r>
+        <w:rPr>
+          <w:rFonts w:ascii="Arial" w:hAnsi="Arial" w:cs="Arial"/>
+          <w:bCs/>
+          <w:sz w:val="19"/>
+          <w:szCs w:val="19"/>
+        </w:rPr>
+        <w:t>Awh</w:t>
+      </w:r>
+      <w:proofErr w:type="spellEnd"/>
+      <w:r>
+        <w:rPr>
+          <w:rFonts w:ascii="Arial" w:hAnsi="Arial" w:cs="Arial"/>
+          <w:bCs/>
+          <w:sz w:val="19"/>
+          <w:szCs w:val="19"/>
+        </w:rPr>
+        <w:t>, E. (in prep). A signature of guessing supports an item limit in visual working memory.</w:t>
+      </w:r>
+    </w:p>
+    <w:p>
+      <w:pPr>
+        <w:tabs>
+          <w:tab w:val="left" w:pos="1985"/>
+        </w:tabs>
+        <w:spacing w:line="276" w:lineRule="auto"/>
+        <w:rPr>
+          <w:rFonts w:ascii="Arial" w:hAnsi="Arial" w:cs="Arial"/>
+          <w:b/>
+          <w:sz w:val="19"/>
+          <w:szCs w:val="19"/>
+        </w:rPr>
+      </w:pPr>
+      <w:r>
+        <w:rPr>
+          <w:rFonts w:ascii="Arial" w:hAnsi="Arial" w:cs="Arial"/>
+          <w:b/>
+          <w:sz w:val="19"/>
+          <w:szCs w:val="19"/>
+        </w:rPr>
+        <w:t xml:space="preserve">Ngiam, W.X.Q., </w:t>
+      </w:r>
+      <w:proofErr w:type="spellStart"/>
+      <w:r>
+        <w:rPr>
+          <w:rFonts w:ascii="Arial" w:hAnsi="Arial" w:cs="Arial"/>
+          <w:bCs/>
+          <w:sz w:val="19"/>
+          <w:szCs w:val="19"/>
+        </w:rPr>
+        <w:t>Loetscher</w:t>
+      </w:r>
+      <w:proofErr w:type="spellEnd"/>
+      <w:r>
+        <w:rPr>
+          <w:rFonts w:ascii="Arial" w:hAnsi="Arial" w:cs="Arial"/>
+          <w:bCs/>
+          <w:sz w:val="19"/>
+          <w:szCs w:val="19"/>
+        </w:rPr>
+        <w:t xml:space="preserve">, K.B., </w:t>
+      </w:r>
+      <w:r>
+        <w:rPr>
+          <w:rFonts w:ascii="Arial" w:hAnsi="Arial" w:cs="Arial"/>
+          <w:bCs/>
+          <w:sz w:val="19"/>
+          <w:szCs w:val="19"/>
+        </w:rPr>
+        <w:t xml:space="preserve">Vogel, E.K., </w:t>
+      </w:r>
+      <w:proofErr w:type="spellStart"/>
+      <w:r>
+        <w:rPr>
+          <w:rFonts w:ascii="Arial" w:hAnsi="Arial" w:cs="Arial"/>
+          <w:bCs/>
+          <w:sz w:val="19"/>
+          <w:szCs w:val="19"/>
+        </w:rPr>
+        <w:t>Awh</w:t>
+      </w:r>
+      <w:proofErr w:type="spellEnd"/>
+      <w:r>
+        <w:rPr>
+          <w:rFonts w:ascii="Arial" w:hAnsi="Arial" w:cs="Arial"/>
+          <w:bCs/>
+          <w:sz w:val="19"/>
+          <w:szCs w:val="19"/>
+        </w:rPr>
+        <w:t>, E. (in prep). Item-based storage revealed by whole-report for dual-feature stimuli.</w:t>
+      </w:r>
+      <w:r>
+        <w:rPr>
+          <w:rFonts w:ascii="Arial" w:hAnsi="Arial" w:cs="Arial"/>
+          <w:b/>
+          <w:sz w:val="19"/>
+          <w:szCs w:val="19"/>
+        </w:rPr>
+        <w:t xml:space="preserve">  </w:t>
+      </w:r>
+    </w:p>
+    <w:p>
+      <w:pPr>
+        <w:tabs>
+          <w:tab w:val="left" w:pos="1985"/>
+        </w:tabs>
+        <w:spacing w:line="276" w:lineRule="auto"/>
+        <w:rPr>
+          <w:rFonts w:ascii="Arial" w:hAnsi="Arial" w:cs="Arial"/>
+          <w:bCs/>
+          <w:sz w:val="19"/>
+          <w:szCs w:val="19"/>
+        </w:rPr>
+      </w:pPr>
+      <w:r>
+        <w:rPr>
+          <w:rFonts w:ascii="Arial" w:hAnsi="Arial" w:cs="Arial"/>
+          <w:b/>
+          <w:sz w:val="19"/>
+          <w:szCs w:val="19"/>
         </w:rPr>
         <w:t>Ngiam, W.X.Q.,</w:t>
       </w:r>
@@ -2071,8 +2213,8 @@
         <w:rPr>
           <w:rFonts w:ascii="Arial" w:hAnsi="Arial" w:cs="Arial"/>
           <w:bCs/>
-          <w:sz w:val="21"/>
-          <w:szCs w:val="22"/>
+          <w:sz w:val="19"/>
+          <w:szCs w:val="19"/>
         </w:rPr>
         <w:t xml:space="preserve"> Adam, K.C.S., Quirk, C., Vogel, E.K., </w:t>
       </w:r>
@@ -2081,8 +2223,8 @@
         <w:rPr>
           <w:rFonts w:ascii="Arial" w:hAnsi="Arial" w:cs="Arial"/>
           <w:bCs/>
-          <w:sz w:val="21"/>
-          <w:szCs w:val="22"/>
+          <w:sz w:val="19"/>
+          <w:szCs w:val="19"/>
         </w:rPr>
         <w:t>Awh</w:t>
       </w:r>
@@ -2091,8 +2233,8 @@
         <w:rPr>
           <w:rFonts w:ascii="Arial" w:hAnsi="Arial" w:cs="Arial"/>
           <w:bCs/>
-          <w:sz w:val="21"/>
-          <w:szCs w:val="22"/>
+          <w:sz w:val="19"/>
+          <w:szCs w:val="19"/>
         </w:rPr>
         <w:t>, E. (</w:t>
       </w:r>
@@ -2100,8 +2242,8 @@
         <w:rPr>
           <w:rFonts w:ascii="Arial" w:hAnsi="Arial" w:cs="Arial"/>
           <w:bCs/>
-          <w:sz w:val="21"/>
-          <w:szCs w:val="22"/>
+          <w:sz w:val="19"/>
+          <w:szCs w:val="19"/>
         </w:rPr>
         <w:t>2021</w:t>
       </w:r>
@@ -2109,8 +2251,8 @@
         <w:rPr>
           <w:rFonts w:ascii="Arial" w:hAnsi="Arial" w:cs="Arial"/>
           <w:bCs/>
-          <w:sz w:val="21"/>
-          <w:szCs w:val="22"/>
+          <w:sz w:val="19"/>
+          <w:szCs w:val="19"/>
         </w:rPr>
         <w:t xml:space="preserve">). Estimating the statistical power to detect set size effects in contralateral delay activity. </w:t>
       </w:r>
@@ -2121,8 +2263,8 @@
           <w:bCs/>
           <w:i/>
           <w:iCs/>
-          <w:sz w:val="21"/>
-          <w:szCs w:val="22"/>
+          <w:sz w:val="19"/>
+          <w:szCs w:val="19"/>
         </w:rPr>
         <w:t>Psychophsyiology</w:t>
       </w:r>
@@ -2133,8 +2275,8 @@
           <w:bCs/>
           <w:i/>
           <w:iCs/>
-          <w:sz w:val="21"/>
-          <w:szCs w:val="22"/>
+          <w:sz w:val="19"/>
+          <w:szCs w:val="19"/>
         </w:rPr>
         <w:t xml:space="preserve">, </w:t>
       </w:r>
@@ -2145,8 +2287,8 @@
           <w:bCs/>
           <w:i/>
           <w:iCs/>
-          <w:sz w:val="21"/>
-          <w:szCs w:val="22"/>
+          <w:sz w:val="19"/>
+          <w:szCs w:val="19"/>
         </w:rPr>
         <w:t>58:e</w:t>
       </w:r>
@@ -2157,8 +2299,8 @@
           <w:bCs/>
           <w:i/>
           <w:iCs/>
-          <w:sz w:val="21"/>
-          <w:szCs w:val="22"/>
+          <w:sz w:val="19"/>
+          <w:szCs w:val="19"/>
         </w:rPr>
         <w:t xml:space="preserve">13791. </w:t>
       </w:r>
@@ -2168,8 +2310,8 @@
             <w:rStyle w:val="Hyperlink"/>
             <w:rFonts w:ascii="Arial" w:hAnsi="Arial" w:cs="Arial"/>
             <w:bCs/>
-            <w:sz w:val="21"/>
-            <w:szCs w:val="22"/>
+            <w:sz w:val="19"/>
+            <w:szCs w:val="19"/>
           </w:rPr>
           <w:t>https://doi.org/10.1111/psyp.13791</w:t>
         </w:r>
@@ -2184,24 +2326,24 @@
         <w:rPr>
           <w:rFonts w:ascii="Arial" w:hAnsi="Arial" w:cs="Arial"/>
           <w:b/>
-          <w:sz w:val="21"/>
-          <w:szCs w:val="22"/>
-        </w:rPr>
-      </w:pPr>
-      <w:r>
-        <w:rPr>
-          <w:rFonts w:ascii="Arial" w:hAnsi="Arial" w:cs="Arial"/>
-          <w:b/>
-          <w:sz w:val="21"/>
-          <w:szCs w:val="22"/>
+          <w:sz w:val="19"/>
+          <w:szCs w:val="19"/>
+        </w:rPr>
+      </w:pPr>
+      <w:r>
+        <w:rPr>
+          <w:rFonts w:ascii="Arial" w:hAnsi="Arial" w:cs="Arial"/>
+          <w:b/>
+          <w:sz w:val="19"/>
+          <w:szCs w:val="19"/>
         </w:rPr>
         <w:t xml:space="preserve">Ngiam, W.X.Q., </w:t>
       </w:r>
       <w:r>
         <w:rPr>
           <w:rFonts w:ascii="Arial" w:hAnsi="Arial" w:cs="Arial"/>
-          <w:sz w:val="21"/>
-          <w:szCs w:val="22"/>
+          <w:sz w:val="19"/>
+          <w:szCs w:val="19"/>
         </w:rPr>
         <w:t xml:space="preserve">Brissenden, J.A., </w:t>
       </w:r>
@@ -2209,8 +2351,8 @@
       <w:r>
         <w:rPr>
           <w:rFonts w:ascii="Arial" w:hAnsi="Arial" w:cs="Arial"/>
-          <w:sz w:val="21"/>
-          <w:szCs w:val="22"/>
+          <w:sz w:val="19"/>
+          <w:szCs w:val="19"/>
         </w:rPr>
         <w:t>Awh</w:t>
       </w:r>
@@ -2218,24 +2360,24 @@
       <w:r>
         <w:rPr>
           <w:rFonts w:ascii="Arial" w:hAnsi="Arial" w:cs="Arial"/>
-          <w:sz w:val="21"/>
-          <w:szCs w:val="22"/>
+          <w:sz w:val="19"/>
+          <w:szCs w:val="19"/>
         </w:rPr>
         <w:t>, E. (</w:t>
       </w:r>
       <w:r>
         <w:rPr>
           <w:rFonts w:ascii="Arial" w:hAnsi="Arial" w:cs="Arial"/>
-          <w:sz w:val="21"/>
-          <w:szCs w:val="22"/>
+          <w:sz w:val="19"/>
+          <w:szCs w:val="19"/>
         </w:rPr>
         <w:t>2019</w:t>
       </w:r>
       <w:r>
         <w:rPr>
           <w:rFonts w:ascii="Arial" w:hAnsi="Arial" w:cs="Arial"/>
-          <w:sz w:val="21"/>
-          <w:szCs w:val="22"/>
+          <w:sz w:val="19"/>
+          <w:szCs w:val="19"/>
         </w:rPr>
         <w:t xml:space="preserve">) “Memory compression” effects in visual working memory are contingent on explicit long-term memory. </w:t>
       </w:r>
@@ -2244,8 +2386,8 @@
           <w:rFonts w:ascii="Arial" w:hAnsi="Arial" w:cs="Arial"/>
           <w:i/>
           <w:iCs/>
-          <w:sz w:val="21"/>
-          <w:szCs w:val="22"/>
+          <w:sz w:val="19"/>
+          <w:szCs w:val="19"/>
         </w:rPr>
         <w:t>Journal of Experimental Psychology: General</w:t>
       </w:r>
@@ -2254,16 +2396,16 @@
           <w:rFonts w:ascii="Arial" w:hAnsi="Arial" w:cs="Arial"/>
           <w:i/>
           <w:iCs/>
-          <w:sz w:val="21"/>
-          <w:szCs w:val="22"/>
+          <w:sz w:val="19"/>
+          <w:szCs w:val="19"/>
         </w:rPr>
         <w:t>, 148(8), 1373</w:t>
       </w:r>
       <w:r>
         <w:rPr>
           <w:rFonts w:ascii="Arial" w:hAnsi="Arial" w:cs="Arial"/>
-          <w:sz w:val="21"/>
-          <w:szCs w:val="22"/>
+          <w:sz w:val="19"/>
+          <w:szCs w:val="19"/>
         </w:rPr>
         <w:t xml:space="preserve">. </w:t>
       </w:r>
@@ -2272,8 +2414,8 @@
           <w:rPr>
             <w:rStyle w:val="Hyperlink"/>
             <w:rFonts w:ascii="Arial" w:hAnsi="Arial" w:cs="Arial"/>
-            <w:sz w:val="21"/>
-            <w:szCs w:val="22"/>
+            <w:sz w:val="19"/>
+            <w:szCs w:val="19"/>
           </w:rPr>
           <w:t>http://dx.doi.org/</w:t>
         </w:r>
@@ -2281,8 +2423,8 @@
           <w:rPr>
             <w:rStyle w:val="Hyperlink"/>
             <w:rFonts w:ascii="Arial" w:hAnsi="Arial" w:cs="Arial"/>
-            <w:sz w:val="21"/>
-            <w:szCs w:val="22"/>
+            <w:sz w:val="19"/>
+            <w:szCs w:val="19"/>
             <w:lang w:val="en-US"/>
           </w:rPr>
           <w:t>10.1037/xge0000649 </w:t>
@@ -2297,16 +2439,16 @@
         <w:spacing w:line="276" w:lineRule="auto"/>
         <w:rPr>
           <w:rFonts w:ascii="Arial" w:hAnsi="Arial" w:cs="Arial"/>
-          <w:sz w:val="21"/>
-          <w:szCs w:val="22"/>
-        </w:rPr>
-      </w:pPr>
-      <w:r>
-        <w:rPr>
-          <w:rFonts w:ascii="Arial" w:hAnsi="Arial" w:cs="Arial"/>
-          <w:b/>
-          <w:sz w:val="21"/>
-          <w:szCs w:val="22"/>
+          <w:sz w:val="19"/>
+          <w:szCs w:val="19"/>
+        </w:rPr>
+      </w:pPr>
+      <w:r>
+        <w:rPr>
+          <w:rFonts w:ascii="Arial" w:hAnsi="Arial" w:cs="Arial"/>
+          <w:b/>
+          <w:sz w:val="19"/>
+          <w:szCs w:val="19"/>
         </w:rPr>
         <w:t xml:space="preserve">Ngiam, W.X.Q., </w:t>
       </w:r>
@@ -2314,8 +2456,8 @@
       <w:r>
         <w:rPr>
           <w:rFonts w:ascii="Arial" w:hAnsi="Arial" w:cs="Arial"/>
-          <w:sz w:val="21"/>
-          <w:szCs w:val="22"/>
+          <w:sz w:val="19"/>
+          <w:szCs w:val="19"/>
         </w:rPr>
         <w:t>Khaw</w:t>
       </w:r>
@@ -2323,8 +2465,8 @@
       <w:r>
         <w:rPr>
           <w:rFonts w:ascii="Arial" w:hAnsi="Arial" w:cs="Arial"/>
-          <w:sz w:val="21"/>
-          <w:szCs w:val="22"/>
+          <w:sz w:val="19"/>
+          <w:szCs w:val="19"/>
         </w:rPr>
         <w:t xml:space="preserve">, K.L.C., Holcombe, A.O., </w:t>
       </w:r>
@@ -2332,8 +2474,8 @@
       <w:r>
         <w:rPr>
           <w:rFonts w:ascii="Arial" w:hAnsi="Arial" w:cs="Arial"/>
-          <w:sz w:val="21"/>
-          <w:szCs w:val="22"/>
+          <w:sz w:val="19"/>
+          <w:szCs w:val="19"/>
         </w:rPr>
         <w:t>Goodbourn</w:t>
       </w:r>
@@ -2341,32 +2483,32 @@
       <w:r>
         <w:rPr>
           <w:rFonts w:ascii="Arial" w:hAnsi="Arial" w:cs="Arial"/>
-          <w:sz w:val="21"/>
-          <w:szCs w:val="22"/>
+          <w:sz w:val="19"/>
+          <w:szCs w:val="19"/>
         </w:rPr>
         <w:t>, P.T. (</w:t>
       </w:r>
       <w:r>
         <w:rPr>
           <w:rFonts w:ascii="Arial" w:hAnsi="Arial" w:cs="Arial"/>
-          <w:sz w:val="21"/>
-          <w:szCs w:val="22"/>
+          <w:sz w:val="19"/>
+          <w:szCs w:val="19"/>
         </w:rPr>
         <w:t>201</w:t>
       </w:r>
       <w:r>
         <w:rPr>
           <w:rFonts w:ascii="Arial" w:hAnsi="Arial" w:cs="Arial"/>
-          <w:sz w:val="21"/>
-          <w:szCs w:val="22"/>
+          <w:sz w:val="19"/>
+          <w:szCs w:val="19"/>
         </w:rPr>
         <w:t>9</w:t>
       </w:r>
       <w:r>
         <w:rPr>
           <w:rFonts w:ascii="Arial" w:hAnsi="Arial" w:cs="Arial"/>
-          <w:sz w:val="21"/>
-          <w:szCs w:val="22"/>
+          <w:sz w:val="19"/>
+          <w:szCs w:val="19"/>
         </w:rPr>
         <w:t xml:space="preserve">). Visual working memory for letters varies with familiarity but not complexity. </w:t>
       </w:r>
@@ -2374,17 +2516,37 @@
         <w:rPr>
           <w:rFonts w:ascii="Arial" w:hAnsi="Arial" w:cs="Arial"/>
           <w:i/>
-          <w:sz w:val="21"/>
-          <w:szCs w:val="22"/>
-        </w:rPr>
-        <w:t>Journal of Experimental Psychology: Learning, Memory and Cognition</w:t>
-      </w:r>
-      <w:r>
-        <w:rPr>
-          <w:rFonts w:ascii="Arial" w:hAnsi="Arial" w:cs="Arial"/>
-          <w:i/>
-          <w:sz w:val="21"/>
-          <w:szCs w:val="22"/>
+          <w:sz w:val="19"/>
+          <w:szCs w:val="19"/>
+        </w:rPr>
+        <w:t xml:space="preserve">Journal of Experimental Psychology: Learning, </w:t>
+      </w:r>
+      <w:proofErr w:type="gramStart"/>
+      <w:r>
+        <w:rPr>
+          <w:rFonts w:ascii="Arial" w:hAnsi="Arial" w:cs="Arial"/>
+          <w:i/>
+          <w:sz w:val="19"/>
+          <w:szCs w:val="19"/>
+        </w:rPr>
+        <w:t>Memory</w:t>
+      </w:r>
+      <w:proofErr w:type="gramEnd"/>
+      <w:r>
+        <w:rPr>
+          <w:rFonts w:ascii="Arial" w:hAnsi="Arial" w:cs="Arial"/>
+          <w:i/>
+          <w:sz w:val="19"/>
+          <w:szCs w:val="19"/>
+        </w:rPr>
+        <w:t xml:space="preserve"> and Cognition</w:t>
+      </w:r>
+      <w:r>
+        <w:rPr>
+          <w:rFonts w:ascii="Arial" w:hAnsi="Arial" w:cs="Arial"/>
+          <w:i/>
+          <w:sz w:val="19"/>
+          <w:szCs w:val="19"/>
         </w:rPr>
         <w:t>, 45(10), 1761-1775.</w:t>
       </w:r>
@@ -2392,8 +2554,8 @@
         <w:rPr>
           <w:rFonts w:ascii="Arial" w:hAnsi="Arial" w:cs="Arial"/>
           <w:iCs/>
-          <w:sz w:val="21"/>
-          <w:szCs w:val="22"/>
+          <w:sz w:val="19"/>
+          <w:szCs w:val="19"/>
         </w:rPr>
         <w:t xml:space="preserve"> </w:t>
       </w:r>
@@ -2403,8 +2565,8 @@
             <w:rStyle w:val="Hyperlink"/>
             <w:rFonts w:ascii="Arial" w:hAnsi="Arial" w:cs="Arial"/>
             <w:iCs/>
-            <w:sz w:val="21"/>
-            <w:szCs w:val="22"/>
+            <w:sz w:val="19"/>
+            <w:szCs w:val="19"/>
             <w:lang w:val="en-US"/>
           </w:rPr>
           <w:t>http://dx.doi.org/10.1037/xlm0000682</w:t>
@@ -2419,16 +2581,16 @@
         <w:spacing w:line="276" w:lineRule="auto"/>
         <w:rPr>
           <w:rFonts w:ascii="Arial" w:hAnsi="Arial" w:cs="Arial"/>
-          <w:sz w:val="21"/>
-          <w:szCs w:val="22"/>
+          <w:sz w:val="19"/>
+          <w:szCs w:val="19"/>
         </w:rPr>
       </w:pPr>
       <w:proofErr w:type="spellStart"/>
       <w:r>
         <w:rPr>
           <w:rFonts w:ascii="Arial" w:hAnsi="Arial" w:cs="Arial"/>
-          <w:sz w:val="21"/>
-          <w:szCs w:val="22"/>
+          <w:sz w:val="19"/>
+          <w:szCs w:val="19"/>
         </w:rPr>
         <w:t>Goodbourn</w:t>
       </w:r>
@@ -2436,8 +2598,8 @@
       <w:r>
         <w:rPr>
           <w:rFonts w:ascii="Arial" w:hAnsi="Arial" w:cs="Arial"/>
-          <w:sz w:val="21"/>
-          <w:szCs w:val="22"/>
+          <w:sz w:val="19"/>
+          <w:szCs w:val="19"/>
         </w:rPr>
         <w:t xml:space="preserve">, P.T., Livesey, E.J., </w:t>
       </w:r>
@@ -2445,16 +2607,16 @@
         <w:rPr>
           <w:rFonts w:ascii="Arial" w:hAnsi="Arial" w:cs="Arial"/>
           <w:b/>
-          <w:sz w:val="21"/>
-          <w:szCs w:val="22"/>
+          <w:sz w:val="19"/>
+          <w:szCs w:val="19"/>
         </w:rPr>
         <w:t>Ngiam, W.X.Q.</w:t>
       </w:r>
       <w:r>
         <w:rPr>
           <w:rFonts w:ascii="Arial" w:hAnsi="Arial" w:cs="Arial"/>
-          <w:sz w:val="21"/>
-          <w:szCs w:val="22"/>
+          <w:sz w:val="19"/>
+          <w:szCs w:val="19"/>
         </w:rPr>
         <w:t>, Holcombe, A.O., Forte, J.D. (in prep.). Learning new symbolic representations of number.</w:t>
       </w:r>
@@ -2467,15 +2629,15 @@
         <w:spacing w:line="276" w:lineRule="auto"/>
         <w:rPr>
           <w:rFonts w:ascii="Arial" w:hAnsi="Arial" w:cs="Arial"/>
-          <w:sz w:val="21"/>
-          <w:szCs w:val="22"/>
-        </w:rPr>
-      </w:pPr>
-      <w:r>
-        <w:rPr>
-          <w:rFonts w:ascii="Arial" w:hAnsi="Arial" w:cs="Arial"/>
-          <w:sz w:val="21"/>
-          <w:szCs w:val="22"/>
+          <w:sz w:val="19"/>
+          <w:szCs w:val="19"/>
+        </w:rPr>
+      </w:pPr>
+      <w:r>
+        <w:rPr>
+          <w:rFonts w:ascii="Arial" w:hAnsi="Arial" w:cs="Arial"/>
+          <w:sz w:val="19"/>
+          <w:szCs w:val="19"/>
         </w:rPr>
         <w:t xml:space="preserve">Bateman, J.E., Birney, D. P., </w:t>
       </w:r>
@@ -2483,16 +2645,16 @@
         <w:rPr>
           <w:rFonts w:ascii="Arial" w:hAnsi="Arial" w:cs="Arial"/>
           <w:b/>
-          <w:sz w:val="21"/>
-          <w:szCs w:val="22"/>
+          <w:sz w:val="19"/>
+          <w:szCs w:val="19"/>
         </w:rPr>
         <w:t>Ngiam, W.X.Q</w:t>
       </w:r>
       <w:r>
         <w:rPr>
           <w:rFonts w:ascii="Arial" w:hAnsi="Arial" w:cs="Arial"/>
-          <w:sz w:val="21"/>
-          <w:szCs w:val="22"/>
+          <w:sz w:val="19"/>
+          <w:szCs w:val="19"/>
         </w:rPr>
         <w:t xml:space="preserve">. (2018). Relational encoding in visual working memory: Change detection performance is better for violations in group relations. </w:t>
       </w:r>
@@ -2500,16 +2662,16 @@
         <w:rPr>
           <w:rFonts w:ascii="Arial" w:hAnsi="Arial" w:cs="Arial"/>
           <w:i/>
-          <w:sz w:val="21"/>
-          <w:szCs w:val="22"/>
+          <w:sz w:val="19"/>
+          <w:szCs w:val="19"/>
         </w:rPr>
         <w:t>PLOS ONE</w:t>
       </w:r>
       <w:r>
         <w:rPr>
           <w:rFonts w:ascii="Arial" w:hAnsi="Arial" w:cs="Arial"/>
-          <w:sz w:val="21"/>
-          <w:szCs w:val="22"/>
+          <w:sz w:val="19"/>
+          <w:szCs w:val="19"/>
         </w:rPr>
         <w:t xml:space="preserve"> 13(9): e0203848. https://doi.org/10.1371/journal.pone.0203848</w:t>
       </w:r>
@@ -2523,8 +2685,8 @@
         <w:rPr>
           <w:rFonts w:ascii="Arial" w:hAnsi="Arial" w:cs="Arial"/>
           <w:b/>
-          <w:sz w:val="21"/>
-          <w:szCs w:val="22"/>
+          <w:sz w:val="19"/>
+          <w:szCs w:val="19"/>
           <w:u w:val="single"/>
         </w:rPr>
       </w:pPr>
@@ -2538,8 +2700,8 @@
         <w:rPr>
           <w:rFonts w:ascii="Arial" w:hAnsi="Arial" w:cs="Arial"/>
           <w:b/>
-          <w:sz w:val="21"/>
-          <w:szCs w:val="22"/>
+          <w:sz w:val="19"/>
+          <w:szCs w:val="19"/>
           <w:u w:val="single"/>
         </w:rPr>
       </w:pPr>
@@ -2547,10 +2709,20 @@
         <w:rPr>
           <w:rFonts w:ascii="Arial" w:hAnsi="Arial" w:cs="Arial"/>
           <w:b/>
-          <w:sz w:val="21"/>
-          <w:szCs w:val="22"/>
+          <w:sz w:val="19"/>
+          <w:szCs w:val="19"/>
           <w:u w:val="single"/>
         </w:rPr>
+        <w:t xml:space="preserve">Conference </w:t>
+      </w:r>
+      <w:r>
+        <w:rPr>
+          <w:rFonts w:ascii="Arial" w:hAnsi="Arial" w:cs="Arial"/>
+          <w:b/>
+          <w:sz w:val="19"/>
+          <w:szCs w:val="19"/>
+          <w:u w:val="single"/>
+        </w:rPr>
         <w:t>Talks</w:t>
       </w:r>
     </w:p>
@@ -2563,16 +2735,16 @@
         <w:rPr>
           <w:rFonts w:ascii="Arial" w:hAnsi="Arial" w:cs="Arial"/>
           <w:b/>
-          <w:sz w:val="21"/>
-          <w:szCs w:val="22"/>
-        </w:rPr>
-      </w:pPr>
-      <w:r>
-        <w:rPr>
-          <w:rFonts w:ascii="Arial" w:hAnsi="Arial" w:cs="Arial"/>
-          <w:b/>
-          <w:sz w:val="21"/>
-          <w:szCs w:val="22"/>
+          <w:sz w:val="19"/>
+          <w:szCs w:val="19"/>
+        </w:rPr>
+      </w:pPr>
+      <w:r>
+        <w:rPr>
+          <w:rFonts w:ascii="Arial" w:hAnsi="Arial" w:cs="Arial"/>
+          <w:b/>
+          <w:sz w:val="19"/>
+          <w:szCs w:val="19"/>
         </w:rPr>
         <w:t>Ngiam, W.X.Q.</w:t>
       </w:r>
@@ -2580,8 +2752,8 @@
         <w:rPr>
           <w:rFonts w:ascii="Arial" w:hAnsi="Arial" w:cs="Arial"/>
           <w:bCs/>
-          <w:sz w:val="21"/>
-          <w:szCs w:val="22"/>
+          <w:sz w:val="19"/>
+          <w:szCs w:val="19"/>
         </w:rPr>
         <w:t xml:space="preserve">, Adam, K.C.S., Quirk, C.T., Vogel, E.K., </w:t>
       </w:r>
@@ -2590,8 +2762,8 @@
         <w:rPr>
           <w:rFonts w:ascii="Arial" w:hAnsi="Arial" w:cs="Arial"/>
           <w:bCs/>
-          <w:sz w:val="21"/>
-          <w:szCs w:val="22"/>
+          <w:sz w:val="19"/>
+          <w:szCs w:val="19"/>
         </w:rPr>
         <w:t>Awh</w:t>
       </w:r>
@@ -2600,8 +2772,8 @@
         <w:rPr>
           <w:rFonts w:ascii="Arial" w:hAnsi="Arial" w:cs="Arial"/>
           <w:bCs/>
-          <w:sz w:val="21"/>
-          <w:szCs w:val="22"/>
+          <w:sz w:val="19"/>
+          <w:szCs w:val="19"/>
         </w:rPr>
         <w:t xml:space="preserve">, E. (2020, June). Power for detecting the presence of set size differences in the contralateral delay activity. </w:t>
       </w:r>
@@ -2611,8 +2783,8 @@
           <w:bCs/>
           <w:i/>
           <w:iCs/>
-          <w:sz w:val="21"/>
-          <w:szCs w:val="22"/>
+          <w:sz w:val="19"/>
+          <w:szCs w:val="19"/>
         </w:rPr>
         <w:t>Virtual Working Memory Symposium</w:t>
       </w:r>
@@ -2620,8 +2792,8 @@
         <w:rPr>
           <w:rFonts w:ascii="Arial" w:hAnsi="Arial" w:cs="Arial"/>
           <w:bCs/>
-          <w:sz w:val="21"/>
-          <w:szCs w:val="22"/>
+          <w:sz w:val="19"/>
+          <w:szCs w:val="19"/>
         </w:rPr>
         <w:t>.</w:t>
       </w:r>
@@ -2635,24 +2807,24 @@
         <w:rPr>
           <w:rFonts w:ascii="Arial" w:hAnsi="Arial" w:cs="Arial"/>
           <w:b/>
-          <w:sz w:val="21"/>
-          <w:szCs w:val="22"/>
-        </w:rPr>
-      </w:pPr>
-      <w:r>
-        <w:rPr>
-          <w:rFonts w:ascii="Arial" w:hAnsi="Arial" w:cs="Arial"/>
-          <w:b/>
-          <w:sz w:val="21"/>
-          <w:szCs w:val="22"/>
+          <w:sz w:val="19"/>
+          <w:szCs w:val="19"/>
+        </w:rPr>
+      </w:pPr>
+      <w:r>
+        <w:rPr>
+          <w:rFonts w:ascii="Arial" w:hAnsi="Arial" w:cs="Arial"/>
+          <w:b/>
+          <w:sz w:val="19"/>
+          <w:szCs w:val="19"/>
         </w:rPr>
         <w:t>Ngiam, W.X.Q.</w:t>
       </w:r>
       <w:r>
         <w:rPr>
           <w:rFonts w:ascii="Arial" w:hAnsi="Arial" w:cs="Arial"/>
-          <w:sz w:val="21"/>
-          <w:szCs w:val="22"/>
+          <w:sz w:val="19"/>
+          <w:szCs w:val="19"/>
         </w:rPr>
         <w:t xml:space="preserve">, </w:t>
       </w:r>
@@ -2660,8 +2832,8 @@
       <w:r>
         <w:rPr>
           <w:rFonts w:ascii="Arial" w:hAnsi="Arial" w:cs="Arial"/>
-          <w:sz w:val="21"/>
-          <w:szCs w:val="22"/>
+          <w:sz w:val="19"/>
+          <w:szCs w:val="19"/>
         </w:rPr>
         <w:t>Khaw</w:t>
       </w:r>
@@ -2669,8 +2841,8 @@
       <w:r>
         <w:rPr>
           <w:rFonts w:ascii="Arial" w:hAnsi="Arial" w:cs="Arial"/>
-          <w:sz w:val="21"/>
-          <w:szCs w:val="22"/>
+          <w:sz w:val="19"/>
+          <w:szCs w:val="19"/>
         </w:rPr>
         <w:t xml:space="preserve">, K.L.C., Holcombe, A.O., </w:t>
       </w:r>
@@ -2678,8 +2850,8 @@
       <w:r>
         <w:rPr>
           <w:rFonts w:ascii="Arial" w:hAnsi="Arial" w:cs="Arial"/>
-          <w:sz w:val="21"/>
-          <w:szCs w:val="22"/>
+          <w:sz w:val="19"/>
+          <w:szCs w:val="19"/>
         </w:rPr>
         <w:t>Goodbourn</w:t>
       </w:r>
@@ -2687,8 +2859,8 @@
       <w:r>
         <w:rPr>
           <w:rFonts w:ascii="Arial" w:hAnsi="Arial" w:cs="Arial"/>
-          <w:sz w:val="21"/>
-          <w:szCs w:val="22"/>
+          <w:sz w:val="19"/>
+          <w:szCs w:val="19"/>
         </w:rPr>
         <w:t xml:space="preserve">, P.T. (2018, April). Training recognition familiarity does not improve visual working memory performance. </w:t>
       </w:r>
@@ -2696,8 +2868,8 @@
         <w:rPr>
           <w:rFonts w:ascii="Arial" w:hAnsi="Arial" w:cs="Arial"/>
           <w:i/>
-          <w:sz w:val="21"/>
-          <w:szCs w:val="22"/>
+          <w:sz w:val="19"/>
+          <w:szCs w:val="19"/>
         </w:rPr>
         <w:t>45</w:t>
       </w:r>
@@ -2705,8 +2877,8 @@
         <w:rPr>
           <w:rFonts w:ascii="Arial" w:hAnsi="Arial" w:cs="Arial"/>
           <w:i/>
-          <w:sz w:val="21"/>
-          <w:szCs w:val="22"/>
+          <w:sz w:val="19"/>
+          <w:szCs w:val="19"/>
           <w:vertAlign w:val="superscript"/>
         </w:rPr>
         <w:t>th</w:t>
@@ -2715,16 +2887,16 @@
         <w:rPr>
           <w:rFonts w:ascii="Arial" w:hAnsi="Arial" w:cs="Arial"/>
           <w:i/>
-          <w:sz w:val="21"/>
-          <w:szCs w:val="22"/>
+          <w:sz w:val="19"/>
+          <w:szCs w:val="19"/>
         </w:rPr>
         <w:t xml:space="preserve"> Annual Conference of the Australasian Society for Experimental Psychology, </w:t>
       </w:r>
       <w:r>
         <w:rPr>
           <w:rFonts w:ascii="Arial" w:hAnsi="Arial" w:cs="Arial"/>
-          <w:sz w:val="21"/>
-          <w:szCs w:val="22"/>
+          <w:sz w:val="19"/>
+          <w:szCs w:val="19"/>
         </w:rPr>
         <w:t>Hobart, Australia.</w:t>
       </w:r>
@@ -2737,24 +2909,24 @@
         <w:spacing w:line="276" w:lineRule="auto"/>
         <w:rPr>
           <w:rFonts w:ascii="Arial" w:hAnsi="Arial" w:cs="Arial"/>
-          <w:sz w:val="21"/>
-          <w:szCs w:val="22"/>
-        </w:rPr>
-      </w:pPr>
-      <w:r>
-        <w:rPr>
-          <w:rFonts w:ascii="Arial" w:hAnsi="Arial" w:cs="Arial"/>
-          <w:b/>
-          <w:sz w:val="21"/>
-          <w:szCs w:val="22"/>
+          <w:sz w:val="19"/>
+          <w:szCs w:val="19"/>
+        </w:rPr>
+      </w:pPr>
+      <w:r>
+        <w:rPr>
+          <w:rFonts w:ascii="Arial" w:hAnsi="Arial" w:cs="Arial"/>
+          <w:b/>
+          <w:sz w:val="19"/>
+          <w:szCs w:val="19"/>
         </w:rPr>
         <w:t>Ngiam, W.X.Q.</w:t>
       </w:r>
       <w:r>
         <w:rPr>
           <w:rFonts w:ascii="Arial" w:hAnsi="Arial" w:cs="Arial"/>
-          <w:sz w:val="21"/>
-          <w:szCs w:val="22"/>
+          <w:sz w:val="19"/>
+          <w:szCs w:val="19"/>
         </w:rPr>
         <w:t xml:space="preserve">, Brissenden, J.A., </w:t>
       </w:r>
@@ -2762,8 +2934,8 @@
       <w:r>
         <w:rPr>
           <w:rFonts w:ascii="Arial" w:hAnsi="Arial" w:cs="Arial"/>
-          <w:sz w:val="21"/>
-          <w:szCs w:val="22"/>
+          <w:sz w:val="19"/>
+          <w:szCs w:val="19"/>
         </w:rPr>
         <w:t>Awh</w:t>
       </w:r>
@@ -2771,8 +2943,8 @@
       <w:r>
         <w:rPr>
           <w:rFonts w:ascii="Arial" w:hAnsi="Arial" w:cs="Arial"/>
-          <w:sz w:val="21"/>
-          <w:szCs w:val="22"/>
+          <w:sz w:val="19"/>
+          <w:szCs w:val="19"/>
         </w:rPr>
         <w:t xml:space="preserve">, E. (2017, April). Enhancing visual working memory performance using statistical regularities requires explicit awareness. </w:t>
       </w:r>
@@ -2780,8 +2952,8 @@
         <w:rPr>
           <w:rFonts w:ascii="Arial" w:hAnsi="Arial" w:cs="Arial"/>
           <w:i/>
-          <w:sz w:val="21"/>
-          <w:szCs w:val="22"/>
+          <w:sz w:val="19"/>
+          <w:szCs w:val="19"/>
         </w:rPr>
         <w:t>44</w:t>
       </w:r>
@@ -2789,8 +2961,8 @@
         <w:rPr>
           <w:rFonts w:ascii="Arial" w:hAnsi="Arial" w:cs="Arial"/>
           <w:i/>
-          <w:sz w:val="21"/>
-          <w:szCs w:val="22"/>
+          <w:sz w:val="19"/>
+          <w:szCs w:val="19"/>
           <w:vertAlign w:val="superscript"/>
         </w:rPr>
         <w:t>th</w:t>
@@ -2799,16 +2971,16 @@
         <w:rPr>
           <w:rFonts w:ascii="Arial" w:hAnsi="Arial" w:cs="Arial"/>
           <w:i/>
-          <w:sz w:val="21"/>
-          <w:szCs w:val="22"/>
+          <w:sz w:val="19"/>
+          <w:szCs w:val="19"/>
         </w:rPr>
         <w:t xml:space="preserve"> Annual Conference of the Australasian Society for Experimental Psychology, </w:t>
       </w:r>
       <w:r>
         <w:rPr>
           <w:rFonts w:ascii="Arial" w:hAnsi="Arial" w:cs="Arial"/>
-          <w:sz w:val="21"/>
-          <w:szCs w:val="22"/>
+          <w:sz w:val="19"/>
+          <w:szCs w:val="19"/>
         </w:rPr>
         <w:t>Newcastle, Australia.</w:t>
       </w:r>
@@ -2822,8 +2994,8 @@
         <w:rPr>
           <w:rFonts w:ascii="Arial" w:hAnsi="Arial" w:cs="Arial"/>
           <w:b/>
-          <w:sz w:val="21"/>
-          <w:szCs w:val="22"/>
+          <w:sz w:val="19"/>
+          <w:szCs w:val="19"/>
         </w:rPr>
       </w:pPr>
     </w:p>
@@ -2836,8 +3008,8 @@
         <w:rPr>
           <w:rFonts w:ascii="Arial" w:hAnsi="Arial" w:cs="Arial"/>
           <w:b/>
-          <w:sz w:val="21"/>
-          <w:szCs w:val="22"/>
+          <w:sz w:val="19"/>
+          <w:szCs w:val="19"/>
           <w:u w:val="single"/>
         </w:rPr>
       </w:pPr>
@@ -2845,10 +3017,20 @@
         <w:rPr>
           <w:rFonts w:ascii="Arial" w:hAnsi="Arial" w:cs="Arial"/>
           <w:b/>
-          <w:sz w:val="21"/>
-          <w:szCs w:val="22"/>
+          <w:sz w:val="19"/>
+          <w:szCs w:val="19"/>
           <w:u w:val="single"/>
         </w:rPr>
+        <w:t xml:space="preserve">Conference </w:t>
+      </w:r>
+      <w:r>
+        <w:rPr>
+          <w:rFonts w:ascii="Arial" w:hAnsi="Arial" w:cs="Arial"/>
+          <w:b/>
+          <w:sz w:val="19"/>
+          <w:szCs w:val="19"/>
+          <w:u w:val="single"/>
+        </w:rPr>
         <w:t>Posters</w:t>
       </w:r>
     </w:p>
@@ -2861,16 +3043,16 @@
         <w:rPr>
           <w:rFonts w:ascii="Arial" w:hAnsi="Arial" w:cs="Arial"/>
           <w:bCs/>
-          <w:sz w:val="21"/>
-          <w:szCs w:val="22"/>
-        </w:rPr>
-      </w:pPr>
-      <w:r>
-        <w:rPr>
-          <w:rFonts w:ascii="Arial" w:hAnsi="Arial" w:cs="Arial"/>
-          <w:b/>
-          <w:sz w:val="21"/>
-          <w:szCs w:val="22"/>
+          <w:sz w:val="19"/>
+          <w:szCs w:val="19"/>
+        </w:rPr>
+      </w:pPr>
+      <w:r>
+        <w:rPr>
+          <w:rFonts w:ascii="Arial" w:hAnsi="Arial" w:cs="Arial"/>
+          <w:b/>
+          <w:sz w:val="19"/>
+          <w:szCs w:val="19"/>
         </w:rPr>
         <w:t xml:space="preserve">Ngiam, W.X.Q., </w:t>
       </w:r>
@@ -2879,8 +3061,8 @@
         <w:rPr>
           <w:rFonts w:ascii="Arial" w:hAnsi="Arial" w:cs="Arial"/>
           <w:bCs/>
-          <w:sz w:val="21"/>
-          <w:szCs w:val="22"/>
+          <w:sz w:val="19"/>
+          <w:szCs w:val="19"/>
         </w:rPr>
         <w:t>Loetscher</w:t>
       </w:r>
@@ -2889,8 +3071,8 @@
         <w:rPr>
           <w:rFonts w:ascii="Arial" w:hAnsi="Arial" w:cs="Arial"/>
           <w:bCs/>
-          <w:sz w:val="21"/>
-          <w:szCs w:val="22"/>
+          <w:sz w:val="19"/>
+          <w:szCs w:val="19"/>
         </w:rPr>
         <w:t xml:space="preserve">, K., Vogel, E.K., </w:t>
       </w:r>
@@ -2899,8 +3081,8 @@
         <w:rPr>
           <w:rFonts w:ascii="Arial" w:hAnsi="Arial" w:cs="Arial"/>
           <w:bCs/>
-          <w:sz w:val="21"/>
-          <w:szCs w:val="22"/>
+          <w:sz w:val="19"/>
+          <w:szCs w:val="19"/>
         </w:rPr>
         <w:t>Awh</w:t>
       </w:r>
@@ -2909,8 +3091,8 @@
         <w:rPr>
           <w:rFonts w:ascii="Arial" w:hAnsi="Arial" w:cs="Arial"/>
           <w:bCs/>
-          <w:sz w:val="21"/>
-          <w:szCs w:val="22"/>
+          <w:sz w:val="19"/>
+          <w:szCs w:val="19"/>
         </w:rPr>
         <w:t xml:space="preserve">, E. (2020, November). Item-based storage limits revealed by whole-report for dual-feature stimuli. </w:t>
       </w:r>
@@ -2920,8 +3102,8 @@
           <w:bCs/>
           <w:i/>
           <w:iCs/>
-          <w:sz w:val="21"/>
-          <w:szCs w:val="22"/>
+          <w:sz w:val="19"/>
+          <w:szCs w:val="19"/>
         </w:rPr>
         <w:t>61</w:t>
       </w:r>
@@ -2931,8 +3113,8 @@
           <w:bCs/>
           <w:i/>
           <w:iCs/>
-          <w:sz w:val="21"/>
-          <w:szCs w:val="22"/>
+          <w:sz w:val="19"/>
+          <w:szCs w:val="19"/>
           <w:vertAlign w:val="superscript"/>
         </w:rPr>
         <w:t>st</w:t>
@@ -2943,8 +3125,8 @@
           <w:bCs/>
           <w:i/>
           <w:iCs/>
-          <w:sz w:val="21"/>
-          <w:szCs w:val="22"/>
+          <w:sz w:val="19"/>
+          <w:szCs w:val="19"/>
         </w:rPr>
         <w:t xml:space="preserve"> Annual Meeting of the Psychonomic Society, </w:t>
       </w:r>
@@ -2952,8 +3134,8 @@
         <w:rPr>
           <w:rFonts w:ascii="Arial" w:hAnsi="Arial" w:cs="Arial"/>
           <w:bCs/>
-          <w:sz w:val="21"/>
-          <w:szCs w:val="22"/>
+          <w:sz w:val="19"/>
+          <w:szCs w:val="19"/>
         </w:rPr>
         <w:t xml:space="preserve">online.  </w:t>
       </w:r>
@@ -2967,16 +3149,16 @@
         <w:rPr>
           <w:rFonts w:ascii="Arial" w:hAnsi="Arial" w:cs="Arial"/>
           <w:bCs/>
-          <w:sz w:val="21"/>
-          <w:szCs w:val="22"/>
-        </w:rPr>
-      </w:pPr>
-      <w:r>
-        <w:rPr>
-          <w:rFonts w:ascii="Arial" w:hAnsi="Arial" w:cs="Arial"/>
-          <w:b/>
-          <w:sz w:val="21"/>
-          <w:szCs w:val="22"/>
+          <w:sz w:val="19"/>
+          <w:szCs w:val="19"/>
+        </w:rPr>
+      </w:pPr>
+      <w:r>
+        <w:rPr>
+          <w:rFonts w:ascii="Arial" w:hAnsi="Arial" w:cs="Arial"/>
+          <w:b/>
+          <w:sz w:val="19"/>
+          <w:szCs w:val="19"/>
         </w:rPr>
         <w:t xml:space="preserve">Ngiam, W.X.Q., </w:t>
       </w:r>
@@ -2984,8 +3166,8 @@
         <w:rPr>
           <w:rFonts w:ascii="Arial" w:hAnsi="Arial" w:cs="Arial"/>
           <w:bCs/>
-          <w:sz w:val="21"/>
-          <w:szCs w:val="22"/>
+          <w:sz w:val="19"/>
+          <w:szCs w:val="19"/>
         </w:rPr>
         <w:t xml:space="preserve">Adam, K.C.S., Quirk, C., Vogel, E.K., </w:t>
       </w:r>
@@ -2994,8 +3176,8 @@
         <w:rPr>
           <w:rFonts w:ascii="Arial" w:hAnsi="Arial" w:cs="Arial"/>
           <w:bCs/>
-          <w:sz w:val="21"/>
-          <w:szCs w:val="22"/>
+          <w:sz w:val="19"/>
+          <w:szCs w:val="19"/>
         </w:rPr>
         <w:t>Awh</w:t>
       </w:r>
@@ -3004,8 +3186,8 @@
         <w:rPr>
           <w:rFonts w:ascii="Arial" w:hAnsi="Arial" w:cs="Arial"/>
           <w:bCs/>
-          <w:sz w:val="21"/>
-          <w:szCs w:val="22"/>
+          <w:sz w:val="19"/>
+          <w:szCs w:val="19"/>
         </w:rPr>
         <w:t xml:space="preserve">, E. (2020, November). Estimating the statistical power to detect set-size effects in the contralateral delay activity. </w:t>
       </w:r>
@@ -3015,8 +3197,8 @@
           <w:bCs/>
           <w:i/>
           <w:iCs/>
-          <w:sz w:val="21"/>
-          <w:szCs w:val="22"/>
+          <w:sz w:val="19"/>
+          <w:szCs w:val="19"/>
         </w:rPr>
         <w:t xml:space="preserve">Object, Perception, Attention and Memory, </w:t>
       </w:r>
@@ -3024,8 +3206,8 @@
         <w:rPr>
           <w:rFonts w:ascii="Arial" w:hAnsi="Arial" w:cs="Arial"/>
           <w:bCs/>
-          <w:sz w:val="21"/>
-          <w:szCs w:val="22"/>
+          <w:sz w:val="19"/>
+          <w:szCs w:val="19"/>
         </w:rPr>
         <w:t xml:space="preserve">online. </w:t>
       </w:r>
@@ -3039,16 +3221,16 @@
         <w:rPr>
           <w:rFonts w:ascii="Arial" w:hAnsi="Arial" w:cs="Arial"/>
           <w:bCs/>
-          <w:sz w:val="21"/>
-          <w:szCs w:val="22"/>
-        </w:rPr>
-      </w:pPr>
-      <w:r>
-        <w:rPr>
-          <w:rFonts w:ascii="Arial" w:hAnsi="Arial" w:cs="Arial"/>
-          <w:b/>
-          <w:sz w:val="21"/>
-          <w:szCs w:val="22"/>
+          <w:sz w:val="19"/>
+          <w:szCs w:val="19"/>
+        </w:rPr>
+      </w:pPr>
+      <w:r>
+        <w:rPr>
+          <w:rFonts w:ascii="Arial" w:hAnsi="Arial" w:cs="Arial"/>
+          <w:b/>
+          <w:sz w:val="19"/>
+          <w:szCs w:val="19"/>
         </w:rPr>
         <w:t>Ngiam, W.X.Q.,</w:t>
       </w:r>
@@ -3056,8 +3238,8 @@
         <w:rPr>
           <w:rFonts w:ascii="Arial" w:hAnsi="Arial" w:cs="Arial"/>
           <w:b/>
-          <w:sz w:val="21"/>
-          <w:szCs w:val="22"/>
+          <w:sz w:val="19"/>
+          <w:szCs w:val="19"/>
         </w:rPr>
         <w:t xml:space="preserve"> </w:t>
       </w:r>
@@ -3066,8 +3248,8 @@
         <w:rPr>
           <w:rFonts w:ascii="Arial" w:hAnsi="Arial" w:cs="Arial"/>
           <w:bCs/>
-          <w:sz w:val="21"/>
-          <w:szCs w:val="22"/>
+          <w:sz w:val="19"/>
+          <w:szCs w:val="19"/>
         </w:rPr>
         <w:t>Loetscher</w:t>
       </w:r>
@@ -3076,8 +3258,8 @@
         <w:rPr>
           <w:rFonts w:ascii="Arial" w:hAnsi="Arial" w:cs="Arial"/>
           <w:bCs/>
-          <w:sz w:val="21"/>
-          <w:szCs w:val="22"/>
+          <w:sz w:val="19"/>
+          <w:szCs w:val="19"/>
         </w:rPr>
         <w:t xml:space="preserve">, K., Vogel, E.K., </w:t>
       </w:r>
@@ -3086,8 +3268,8 @@
         <w:rPr>
           <w:rFonts w:ascii="Arial" w:hAnsi="Arial" w:cs="Arial"/>
           <w:bCs/>
-          <w:sz w:val="21"/>
-          <w:szCs w:val="22"/>
+          <w:sz w:val="19"/>
+          <w:szCs w:val="19"/>
         </w:rPr>
         <w:t>Awh</w:t>
       </w:r>
@@ -3096,8 +3278,8 @@
         <w:rPr>
           <w:rFonts w:ascii="Arial" w:hAnsi="Arial" w:cs="Arial"/>
           <w:bCs/>
-          <w:sz w:val="21"/>
-          <w:szCs w:val="22"/>
+          <w:sz w:val="19"/>
+          <w:szCs w:val="19"/>
         </w:rPr>
         <w:t xml:space="preserve">, E. (2020, May). Object-based memories revealed by whole-report for dual-feature stimuli. </w:t>
       </w:r>
@@ -3107,8 +3289,8 @@
           <w:bCs/>
           <w:i/>
           <w:iCs/>
-          <w:sz w:val="21"/>
-          <w:szCs w:val="22"/>
+          <w:sz w:val="19"/>
+          <w:szCs w:val="19"/>
         </w:rPr>
         <w:t>20</w:t>
       </w:r>
@@ -3118,8 +3300,8 @@
           <w:bCs/>
           <w:i/>
           <w:iCs/>
-          <w:sz w:val="21"/>
-          <w:szCs w:val="22"/>
+          <w:sz w:val="19"/>
+          <w:szCs w:val="19"/>
           <w:vertAlign w:val="superscript"/>
         </w:rPr>
         <w:t>th</w:t>
@@ -3130,8 +3312,8 @@
           <w:bCs/>
           <w:i/>
           <w:iCs/>
-          <w:sz w:val="21"/>
-          <w:szCs w:val="22"/>
+          <w:sz w:val="19"/>
+          <w:szCs w:val="19"/>
         </w:rPr>
         <w:t xml:space="preserve"> Annual Meeting of the Vision Sciences Society, </w:t>
       </w:r>
@@ -3139,8 +3321,8 @@
         <w:rPr>
           <w:rFonts w:ascii="Arial" w:hAnsi="Arial" w:cs="Arial"/>
           <w:bCs/>
-          <w:sz w:val="21"/>
-          <w:szCs w:val="22"/>
+          <w:sz w:val="19"/>
+          <w:szCs w:val="19"/>
         </w:rPr>
         <w:t>online.</w:t>
       </w:r>
@@ -3154,8 +3336,8 @@
         <w:rPr>
           <w:rFonts w:ascii="Arial" w:hAnsi="Arial" w:cs="Arial"/>
           <w:b/>
-          <w:sz w:val="21"/>
-          <w:szCs w:val="22"/>
+          <w:sz w:val="19"/>
+          <w:szCs w:val="19"/>
           <w:u w:val="single"/>
         </w:rPr>
       </w:pPr>
@@ -3163,8 +3345,8 @@
         <w:rPr>
           <w:rFonts w:ascii="Arial" w:hAnsi="Arial" w:cs="Arial"/>
           <w:b/>
-          <w:sz w:val="21"/>
-          <w:szCs w:val="22"/>
+          <w:sz w:val="19"/>
+          <w:szCs w:val="19"/>
         </w:rPr>
         <w:t>Ngiam, W.X.Q.,</w:t>
       </w:r>
@@ -3172,16 +3354,16 @@
         <w:rPr>
           <w:rFonts w:ascii="Arial" w:hAnsi="Arial" w:cs="Arial"/>
           <w:bCs/>
-          <w:sz w:val="21"/>
-          <w:szCs w:val="22"/>
+          <w:sz w:val="19"/>
+          <w:szCs w:val="19"/>
         </w:rPr>
         <w:t xml:space="preserve"> </w:t>
       </w:r>
       <w:r>
         <w:rPr>
           <w:rFonts w:ascii="Arial" w:hAnsi="Arial" w:cs="Arial"/>
-          <w:sz w:val="21"/>
-          <w:szCs w:val="22"/>
+          <w:sz w:val="19"/>
+          <w:szCs w:val="19"/>
         </w:rPr>
         <w:t xml:space="preserve">Brissenden, J.A., </w:t>
       </w:r>
@@ -3189,8 +3371,8 @@
       <w:r>
         <w:rPr>
           <w:rFonts w:ascii="Arial" w:hAnsi="Arial" w:cs="Arial"/>
-          <w:sz w:val="21"/>
-          <w:szCs w:val="22"/>
+          <w:sz w:val="19"/>
+          <w:szCs w:val="19"/>
         </w:rPr>
         <w:t>Awh</w:t>
       </w:r>
@@ -3198,8 +3380,8 @@
       <w:r>
         <w:rPr>
           <w:rFonts w:ascii="Arial" w:hAnsi="Arial" w:cs="Arial"/>
-          <w:sz w:val="21"/>
-          <w:szCs w:val="22"/>
+          <w:sz w:val="19"/>
+          <w:szCs w:val="19"/>
         </w:rPr>
         <w:t>, E.</w:t>
       </w:r>
@@ -3207,8 +3389,8 @@
         <w:rPr>
           <w:rFonts w:ascii="Arial" w:hAnsi="Arial" w:cs="Arial"/>
           <w:bCs/>
-          <w:sz w:val="21"/>
-          <w:szCs w:val="22"/>
+          <w:sz w:val="19"/>
+          <w:szCs w:val="19"/>
         </w:rPr>
         <w:t xml:space="preserve"> (2019, November). “Memory compression” effects in visual working memory are contingent on explicit long-term memory. </w:t>
       </w:r>
@@ -3218,8 +3400,8 @@
           <w:bCs/>
           <w:i/>
           <w:iCs/>
-          <w:sz w:val="21"/>
-          <w:szCs w:val="22"/>
+          <w:sz w:val="19"/>
+          <w:szCs w:val="19"/>
         </w:rPr>
         <w:t>60</w:t>
       </w:r>
@@ -3229,8 +3411,8 @@
           <w:bCs/>
           <w:i/>
           <w:iCs/>
-          <w:sz w:val="21"/>
-          <w:szCs w:val="22"/>
+          <w:sz w:val="19"/>
+          <w:szCs w:val="19"/>
           <w:vertAlign w:val="superscript"/>
         </w:rPr>
         <w:t>th</w:t>
@@ -3241,8 +3423,8 @@
           <w:bCs/>
           <w:i/>
           <w:iCs/>
-          <w:sz w:val="21"/>
-          <w:szCs w:val="22"/>
+          <w:sz w:val="19"/>
+          <w:szCs w:val="19"/>
         </w:rPr>
         <w:t xml:space="preserve"> Annual Meeting of the Psychonomic Society, </w:t>
       </w:r>
@@ -3250,8 +3432,8 @@
         <w:rPr>
           <w:rFonts w:ascii="Arial" w:hAnsi="Arial" w:cs="Arial"/>
           <w:bCs/>
-          <w:sz w:val="21"/>
-          <w:szCs w:val="22"/>
+          <w:sz w:val="19"/>
+          <w:szCs w:val="19"/>
         </w:rPr>
         <w:t>Montreal, Canada.</w:t>
       </w:r>
@@ -3265,16 +3447,16 @@
         <w:rPr>
           <w:rFonts w:ascii="Arial" w:hAnsi="Arial" w:cs="Arial"/>
           <w:bCs/>
-          <w:sz w:val="21"/>
-          <w:szCs w:val="22"/>
-        </w:rPr>
-      </w:pPr>
-      <w:r>
-        <w:rPr>
-          <w:rFonts w:ascii="Arial" w:hAnsi="Arial" w:cs="Arial"/>
-          <w:b/>
-          <w:sz w:val="21"/>
-          <w:szCs w:val="22"/>
+          <w:sz w:val="19"/>
+          <w:szCs w:val="19"/>
+        </w:rPr>
+      </w:pPr>
+      <w:r>
+        <w:rPr>
+          <w:rFonts w:ascii="Arial" w:hAnsi="Arial" w:cs="Arial"/>
+          <w:b/>
+          <w:sz w:val="19"/>
+          <w:szCs w:val="19"/>
         </w:rPr>
         <w:t xml:space="preserve">Ngiam, W.X.Q., </w:t>
       </w:r>
@@ -3283,8 +3465,8 @@
         <w:rPr>
           <w:rFonts w:ascii="Arial" w:hAnsi="Arial" w:cs="Arial"/>
           <w:bCs/>
-          <w:sz w:val="21"/>
-          <w:szCs w:val="22"/>
+          <w:sz w:val="19"/>
+          <w:szCs w:val="19"/>
         </w:rPr>
         <w:t>Awh</w:t>
       </w:r>
@@ -3293,8 +3475,8 @@
         <w:rPr>
           <w:rFonts w:ascii="Arial" w:hAnsi="Arial" w:cs="Arial"/>
           <w:bCs/>
-          <w:sz w:val="21"/>
-          <w:szCs w:val="22"/>
+          <w:sz w:val="19"/>
+          <w:szCs w:val="19"/>
         </w:rPr>
         <w:t>, E., Holcombe, A. O. (2019, May). Examin</w:t>
       </w:r>
@@ -3302,8 +3484,8 @@
         <w:rPr>
           <w:rFonts w:ascii="Arial" w:hAnsi="Arial" w:cs="Arial"/>
           <w:bCs/>
-          <w:sz w:val="21"/>
-          <w:szCs w:val="22"/>
+          <w:sz w:val="19"/>
+          <w:szCs w:val="19"/>
         </w:rPr>
         <w:t>in</w:t>
       </w:r>
@@ -3311,8 +3493,8 @@
         <w:rPr>
           <w:rFonts w:ascii="Arial" w:hAnsi="Arial" w:cs="Arial"/>
           <w:bCs/>
-          <w:sz w:val="21"/>
-          <w:szCs w:val="22"/>
+          <w:sz w:val="19"/>
+          <w:szCs w:val="19"/>
         </w:rPr>
         <w:t xml:space="preserve">g the effects of memory compression with contralateral delay activity. </w:t>
       </w:r>
@@ -3322,8 +3504,8 @@
           <w:bCs/>
           <w:i/>
           <w:iCs/>
-          <w:sz w:val="21"/>
-          <w:szCs w:val="22"/>
+          <w:sz w:val="19"/>
+          <w:szCs w:val="19"/>
         </w:rPr>
         <w:t>19</w:t>
       </w:r>
@@ -3333,8 +3515,8 @@
           <w:bCs/>
           <w:i/>
           <w:iCs/>
-          <w:sz w:val="21"/>
-          <w:szCs w:val="22"/>
+          <w:sz w:val="19"/>
+          <w:szCs w:val="19"/>
           <w:vertAlign w:val="superscript"/>
         </w:rPr>
         <w:t>th</w:t>
@@ -3345,8 +3527,8 @@
           <w:bCs/>
           <w:i/>
           <w:iCs/>
-          <w:sz w:val="21"/>
-          <w:szCs w:val="22"/>
+          <w:sz w:val="19"/>
+          <w:szCs w:val="19"/>
         </w:rPr>
         <w:t xml:space="preserve"> Annual Meeting of the Vision Sciences Society</w:t>
       </w:r>
@@ -3354,8 +3536,8 @@
         <w:rPr>
           <w:rFonts w:ascii="Arial" w:hAnsi="Arial" w:cs="Arial"/>
           <w:bCs/>
-          <w:sz w:val="21"/>
-          <w:szCs w:val="22"/>
+          <w:sz w:val="19"/>
+          <w:szCs w:val="19"/>
         </w:rPr>
         <w:t>, Florida, United States.</w:t>
       </w:r>
@@ -3369,16 +3551,16 @@
         <w:rPr>
           <w:rFonts w:ascii="Arial" w:hAnsi="Arial" w:cs="Arial"/>
           <w:b/>
-          <w:sz w:val="21"/>
-          <w:szCs w:val="22"/>
-        </w:rPr>
-      </w:pPr>
-      <w:r>
-        <w:rPr>
-          <w:rFonts w:ascii="Arial" w:hAnsi="Arial" w:cs="Arial"/>
-          <w:b/>
-          <w:sz w:val="21"/>
-          <w:szCs w:val="22"/>
+          <w:sz w:val="19"/>
+          <w:szCs w:val="19"/>
+        </w:rPr>
+      </w:pPr>
+      <w:r>
+        <w:rPr>
+          <w:rFonts w:ascii="Arial" w:hAnsi="Arial" w:cs="Arial"/>
+          <w:b/>
+          <w:sz w:val="19"/>
+          <w:szCs w:val="19"/>
         </w:rPr>
         <w:t xml:space="preserve">Ngiam, W.X.Q., </w:t>
       </w:r>
@@ -3387,8 +3569,8 @@
         <w:rPr>
           <w:rFonts w:ascii="Arial" w:hAnsi="Arial" w:cs="Arial"/>
           <w:bCs/>
-          <w:sz w:val="21"/>
-          <w:szCs w:val="22"/>
+          <w:sz w:val="19"/>
+          <w:szCs w:val="19"/>
         </w:rPr>
         <w:t>Khaw</w:t>
       </w:r>
@@ -3397,8 +3579,8 @@
         <w:rPr>
           <w:rFonts w:ascii="Arial" w:hAnsi="Arial" w:cs="Arial"/>
           <w:bCs/>
-          <w:sz w:val="21"/>
-          <w:szCs w:val="22"/>
+          <w:sz w:val="19"/>
+          <w:szCs w:val="19"/>
         </w:rPr>
         <w:t xml:space="preserve">, K.L.C., Holcombe, A. O., </w:t>
       </w:r>
@@ -3407,8 +3589,8 @@
         <w:rPr>
           <w:rFonts w:ascii="Arial" w:hAnsi="Arial" w:cs="Arial"/>
           <w:bCs/>
-          <w:sz w:val="21"/>
-          <w:szCs w:val="22"/>
+          <w:sz w:val="19"/>
+          <w:szCs w:val="19"/>
         </w:rPr>
         <w:t>Goodbourn</w:t>
       </w:r>
@@ -3417,8 +3599,8 @@
         <w:rPr>
           <w:rFonts w:ascii="Arial" w:hAnsi="Arial" w:cs="Arial"/>
           <w:bCs/>
-          <w:sz w:val="21"/>
-          <w:szCs w:val="22"/>
+          <w:sz w:val="19"/>
+          <w:szCs w:val="19"/>
         </w:rPr>
         <w:t xml:space="preserve">, P.T. (2018, November). Training recognition familiarity is insufficient to improve visual working memory. </w:t>
       </w:r>
@@ -3428,8 +3610,8 @@
           <w:bCs/>
           <w:i/>
           <w:iCs/>
-          <w:sz w:val="21"/>
-          <w:szCs w:val="22"/>
+          <w:sz w:val="19"/>
+          <w:szCs w:val="19"/>
         </w:rPr>
         <w:t>59</w:t>
       </w:r>
@@ -3439,8 +3621,8 @@
           <w:bCs/>
           <w:i/>
           <w:iCs/>
-          <w:sz w:val="21"/>
-          <w:szCs w:val="22"/>
+          <w:sz w:val="19"/>
+          <w:szCs w:val="19"/>
           <w:vertAlign w:val="superscript"/>
         </w:rPr>
         <w:t>th</w:t>
@@ -3451,8 +3633,8 @@
           <w:bCs/>
           <w:i/>
           <w:iCs/>
-          <w:sz w:val="21"/>
-          <w:szCs w:val="22"/>
+          <w:sz w:val="19"/>
+          <w:szCs w:val="19"/>
         </w:rPr>
         <w:t xml:space="preserve"> Annual Meeting of the Psychonomic Society, </w:t>
       </w:r>
@@ -3460,8 +3642,8 @@
         <w:rPr>
           <w:rFonts w:ascii="Arial" w:hAnsi="Arial" w:cs="Arial"/>
           <w:bCs/>
-          <w:sz w:val="21"/>
-          <w:szCs w:val="22"/>
+          <w:sz w:val="19"/>
+          <w:szCs w:val="19"/>
         </w:rPr>
         <w:t>New Orleans, United States.</w:t>
       </w:r>
@@ -3474,24 +3656,24 @@
         <w:spacing w:line="276" w:lineRule="auto"/>
         <w:rPr>
           <w:rFonts w:ascii="Arial" w:hAnsi="Arial" w:cs="Arial"/>
-          <w:sz w:val="21"/>
-          <w:szCs w:val="22"/>
-        </w:rPr>
-      </w:pPr>
-      <w:r>
-        <w:rPr>
-          <w:rFonts w:ascii="Arial" w:hAnsi="Arial" w:cs="Arial"/>
-          <w:b/>
-          <w:sz w:val="21"/>
-          <w:szCs w:val="22"/>
+          <w:sz w:val="19"/>
+          <w:szCs w:val="19"/>
+        </w:rPr>
+      </w:pPr>
+      <w:r>
+        <w:rPr>
+          <w:rFonts w:ascii="Arial" w:hAnsi="Arial" w:cs="Arial"/>
+          <w:b/>
+          <w:sz w:val="19"/>
+          <w:szCs w:val="19"/>
         </w:rPr>
         <w:t>Ngiam, W.X.Q.</w:t>
       </w:r>
       <w:r>
         <w:rPr>
           <w:rFonts w:ascii="Arial" w:hAnsi="Arial" w:cs="Arial"/>
-          <w:sz w:val="21"/>
-          <w:szCs w:val="22"/>
+          <w:sz w:val="19"/>
+          <w:szCs w:val="19"/>
         </w:rPr>
         <w:t xml:space="preserve">, Brissenden, J.A., </w:t>
       </w:r>
@@ -3499,8 +3681,8 @@
       <w:r>
         <w:rPr>
           <w:rFonts w:ascii="Arial" w:hAnsi="Arial" w:cs="Arial"/>
-          <w:sz w:val="21"/>
-          <w:szCs w:val="22"/>
+          <w:sz w:val="19"/>
+          <w:szCs w:val="19"/>
         </w:rPr>
         <w:t>Awh</w:t>
       </w:r>
@@ -3508,8 +3690,8 @@
       <w:r>
         <w:rPr>
           <w:rFonts w:ascii="Arial" w:hAnsi="Arial" w:cs="Arial"/>
-          <w:sz w:val="21"/>
-          <w:szCs w:val="22"/>
+          <w:sz w:val="19"/>
+          <w:szCs w:val="19"/>
         </w:rPr>
         <w:t xml:space="preserve">, E. (2017, May). Memory compression using statistical regularities requires explicit awareness. </w:t>
       </w:r>
@@ -3517,8 +3699,8 @@
         <w:rPr>
           <w:rFonts w:ascii="Arial" w:hAnsi="Arial" w:cs="Arial"/>
           <w:i/>
-          <w:sz w:val="21"/>
-          <w:szCs w:val="22"/>
+          <w:sz w:val="19"/>
+          <w:szCs w:val="19"/>
         </w:rPr>
         <w:t>17</w:t>
       </w:r>
@@ -3526,8 +3708,8 @@
         <w:rPr>
           <w:rFonts w:ascii="Arial" w:hAnsi="Arial" w:cs="Arial"/>
           <w:i/>
-          <w:sz w:val="21"/>
-          <w:szCs w:val="22"/>
+          <w:sz w:val="19"/>
+          <w:szCs w:val="19"/>
           <w:vertAlign w:val="superscript"/>
         </w:rPr>
         <w:t>th</w:t>
@@ -3536,16 +3718,16 @@
         <w:rPr>
           <w:rFonts w:ascii="Arial" w:hAnsi="Arial" w:cs="Arial"/>
           <w:i/>
-          <w:sz w:val="21"/>
-          <w:szCs w:val="22"/>
+          <w:sz w:val="19"/>
+          <w:szCs w:val="19"/>
         </w:rPr>
         <w:t xml:space="preserve"> Annual Meeting of the Vision Sciences Society</w:t>
       </w:r>
       <w:r>
         <w:rPr>
           <w:rFonts w:ascii="Arial" w:hAnsi="Arial" w:cs="Arial"/>
-          <w:sz w:val="21"/>
-          <w:szCs w:val="22"/>
+          <w:sz w:val="19"/>
+          <w:szCs w:val="19"/>
         </w:rPr>
         <w:t>, Florida, United States.</w:t>
       </w:r>
@@ -3558,16 +3740,16 @@
         <w:spacing w:line="276" w:lineRule="auto"/>
         <w:rPr>
           <w:rFonts w:ascii="Arial" w:hAnsi="Arial" w:cs="Arial"/>
-          <w:sz w:val="21"/>
-          <w:szCs w:val="22"/>
-        </w:rPr>
-      </w:pPr>
-      <w:r>
-        <w:rPr>
-          <w:rFonts w:ascii="Arial" w:hAnsi="Arial" w:cs="Arial"/>
-          <w:b/>
-          <w:sz w:val="21"/>
-          <w:szCs w:val="22"/>
+          <w:sz w:val="19"/>
+          <w:szCs w:val="19"/>
+        </w:rPr>
+      </w:pPr>
+      <w:r>
+        <w:rPr>
+          <w:rFonts w:ascii="Arial" w:hAnsi="Arial" w:cs="Arial"/>
+          <w:b/>
+          <w:sz w:val="19"/>
+          <w:szCs w:val="19"/>
         </w:rPr>
         <w:t xml:space="preserve">Ngiam, W.X.Q., </w:t>
       </w:r>
@@ -3575,8 +3757,8 @@
       <w:r>
         <w:rPr>
           <w:rFonts w:ascii="Arial" w:hAnsi="Arial" w:cs="Arial"/>
-          <w:sz w:val="21"/>
-          <w:szCs w:val="22"/>
+          <w:sz w:val="19"/>
+          <w:szCs w:val="19"/>
         </w:rPr>
         <w:t>Goodbourn</w:t>
       </w:r>
@@ -3584,8 +3766,8 @@
       <w:r>
         <w:rPr>
           <w:rFonts w:ascii="Arial" w:hAnsi="Arial" w:cs="Arial"/>
-          <w:sz w:val="21"/>
-          <w:szCs w:val="22"/>
+          <w:sz w:val="19"/>
+          <w:szCs w:val="19"/>
         </w:rPr>
         <w:t xml:space="preserve">, P.T. (2016, November). Familiarity, but not visual complexity, affects letter encoding in visual working memory. </w:t>
       </w:r>
@@ -3593,8 +3775,8 @@
         <w:rPr>
           <w:rFonts w:ascii="Arial" w:hAnsi="Arial" w:cs="Arial"/>
           <w:i/>
-          <w:sz w:val="21"/>
-          <w:szCs w:val="22"/>
+          <w:sz w:val="19"/>
+          <w:szCs w:val="19"/>
         </w:rPr>
         <w:t>57</w:t>
       </w:r>
@@ -3602,8 +3784,8 @@
         <w:rPr>
           <w:rFonts w:ascii="Arial" w:hAnsi="Arial" w:cs="Arial"/>
           <w:i/>
-          <w:sz w:val="21"/>
-          <w:szCs w:val="22"/>
+          <w:sz w:val="19"/>
+          <w:szCs w:val="19"/>
           <w:vertAlign w:val="superscript"/>
         </w:rPr>
         <w:t>th</w:t>
@@ -3612,16 +3794,16 @@
         <w:rPr>
           <w:rFonts w:ascii="Arial" w:hAnsi="Arial" w:cs="Arial"/>
           <w:i/>
-          <w:sz w:val="21"/>
-          <w:szCs w:val="22"/>
+          <w:sz w:val="19"/>
+          <w:szCs w:val="19"/>
         </w:rPr>
         <w:t xml:space="preserve"> Annual Meeting of the Psychonomic Society</w:t>
       </w:r>
       <w:r>
         <w:rPr>
           <w:rFonts w:ascii="Arial" w:hAnsi="Arial" w:cs="Arial"/>
-          <w:sz w:val="21"/>
-          <w:szCs w:val="22"/>
+          <w:sz w:val="19"/>
+          <w:szCs w:val="19"/>
         </w:rPr>
         <w:t>, Boston, United States.</w:t>
       </w:r>
@@ -3634,24 +3816,24 @@
         <w:spacing w:line="276" w:lineRule="auto"/>
         <w:rPr>
           <w:rFonts w:ascii="Arial" w:hAnsi="Arial" w:cs="Arial"/>
-          <w:sz w:val="21"/>
-          <w:szCs w:val="22"/>
-        </w:rPr>
-      </w:pPr>
-      <w:r>
-        <w:rPr>
-          <w:rFonts w:ascii="Arial" w:hAnsi="Arial" w:cs="Arial"/>
-          <w:b/>
-          <w:sz w:val="21"/>
-          <w:szCs w:val="22"/>
+          <w:sz w:val="19"/>
+          <w:szCs w:val="19"/>
+        </w:rPr>
+      </w:pPr>
+      <w:r>
+        <w:rPr>
+          <w:rFonts w:ascii="Arial" w:hAnsi="Arial" w:cs="Arial"/>
+          <w:b/>
+          <w:sz w:val="19"/>
+          <w:szCs w:val="19"/>
         </w:rPr>
         <w:t>Ngiam, W.X.Q.</w:t>
       </w:r>
       <w:r>
         <w:rPr>
           <w:rFonts w:ascii="Arial" w:hAnsi="Arial" w:cs="Arial"/>
-          <w:sz w:val="21"/>
-          <w:szCs w:val="22"/>
+          <w:sz w:val="19"/>
+          <w:szCs w:val="19"/>
         </w:rPr>
         <w:t xml:space="preserve">, </w:t>
       </w:r>
@@ -3659,8 +3841,8 @@
       <w:r>
         <w:rPr>
           <w:rFonts w:ascii="Arial" w:hAnsi="Arial" w:cs="Arial"/>
-          <w:sz w:val="21"/>
-          <w:szCs w:val="22"/>
+          <w:sz w:val="19"/>
+          <w:szCs w:val="19"/>
         </w:rPr>
         <w:t>Goodbourn</w:t>
       </w:r>
@@ -3668,8 +3850,8 @@
       <w:r>
         <w:rPr>
           <w:rFonts w:ascii="Arial" w:hAnsi="Arial" w:cs="Arial"/>
-          <w:sz w:val="21"/>
-          <w:szCs w:val="22"/>
+          <w:sz w:val="19"/>
+          <w:szCs w:val="19"/>
         </w:rPr>
         <w:t xml:space="preserve">, P.T. (2015, April). Encoding and capacity limits of visual working memory are not set by stimulus complexity. </w:t>
       </w:r>
@@ -3677,8 +3859,8 @@
         <w:rPr>
           <w:rFonts w:ascii="Arial" w:hAnsi="Arial" w:cs="Arial"/>
           <w:i/>
-          <w:sz w:val="21"/>
-          <w:szCs w:val="22"/>
+          <w:sz w:val="19"/>
+          <w:szCs w:val="19"/>
         </w:rPr>
         <w:t>42</w:t>
       </w:r>
@@ -3686,8 +3868,8 @@
         <w:rPr>
           <w:rFonts w:ascii="Arial" w:hAnsi="Arial" w:cs="Arial"/>
           <w:i/>
-          <w:sz w:val="21"/>
-          <w:szCs w:val="22"/>
+          <w:sz w:val="19"/>
+          <w:szCs w:val="19"/>
           <w:vertAlign w:val="superscript"/>
         </w:rPr>
         <w:t>nd</w:t>
@@ -3696,16 +3878,16 @@
         <w:rPr>
           <w:rFonts w:ascii="Arial" w:hAnsi="Arial" w:cs="Arial"/>
           <w:i/>
-          <w:sz w:val="21"/>
-          <w:szCs w:val="22"/>
+          <w:sz w:val="19"/>
+          <w:szCs w:val="19"/>
         </w:rPr>
         <w:t xml:space="preserve"> Annual Conference of the Australasian Society for Experimental Psychology</w:t>
       </w:r>
       <w:r>
         <w:rPr>
           <w:rFonts w:ascii="Arial" w:hAnsi="Arial" w:cs="Arial"/>
-          <w:sz w:val="21"/>
-          <w:szCs w:val="22"/>
+          <w:sz w:val="19"/>
+          <w:szCs w:val="19"/>
         </w:rPr>
         <w:t>, Sydney, Australia.</w:t>
       </w:r>
@@ -3718,8 +3900,11 @@
         <w:spacing w:line="276" w:lineRule="auto"/>
         <w:rPr>
           <w:rFonts w:ascii="Arial" w:hAnsi="Arial" w:cs="Arial"/>
-          <w:sz w:val="21"/>
-          <w:szCs w:val="22"/>
+          <w:b/>
+          <w:bCs/>
+          <w:sz w:val="19"/>
+          <w:szCs w:val="19"/>
+          <w:u w:val="single"/>
         </w:rPr>
       </w:pPr>
     </w:p>
@@ -3733,8 +3918,8 @@
           <w:rFonts w:ascii="Arial" w:hAnsi="Arial" w:cs="Arial"/>
           <w:b/>
           <w:bCs/>
-          <w:sz w:val="21"/>
-          <w:szCs w:val="22"/>
+          <w:sz w:val="19"/>
+          <w:szCs w:val="19"/>
           <w:u w:val="single"/>
         </w:rPr>
       </w:pPr>
@@ -3743,8 +3928,8 @@
           <w:rFonts w:ascii="Arial" w:hAnsi="Arial" w:cs="Arial"/>
           <w:b/>
           <w:bCs/>
-          <w:sz w:val="21"/>
-          <w:szCs w:val="22"/>
+          <w:sz w:val="19"/>
+          <w:szCs w:val="19"/>
           <w:u w:val="single"/>
         </w:rPr>
         <w:t>Journals Reviewed For</w:t>
@@ -3760,17 +3945,17 @@
           <w:rFonts w:ascii="Arial" w:hAnsi="Arial" w:cs="Arial"/>
           <w:i/>
           <w:iCs/>
-          <w:sz w:val="18"/>
-          <w:szCs w:val="20"/>
-        </w:rPr>
-      </w:pPr>
-      <w:r>
-        <w:rPr>
-          <w:rFonts w:ascii="Arial" w:hAnsi="Arial" w:cs="Arial"/>
-          <w:i/>
-          <w:iCs/>
-          <w:sz w:val="18"/>
-          <w:szCs w:val="20"/>
+          <w:sz w:val="19"/>
+          <w:szCs w:val="19"/>
+        </w:rPr>
+      </w:pPr>
+      <w:r>
+        <w:rPr>
+          <w:rFonts w:ascii="Arial" w:hAnsi="Arial" w:cs="Arial"/>
+          <w:i/>
+          <w:iCs/>
+          <w:sz w:val="19"/>
+          <w:szCs w:val="19"/>
         </w:rPr>
         <w:t>Journal of Experimental Psychology: Learning, Memory and Cognition</w:t>
       </w:r>
@@ -3779,8 +3964,8 @@
           <w:rFonts w:ascii="Arial" w:hAnsi="Arial" w:cs="Arial"/>
           <w:i/>
           <w:iCs/>
-          <w:sz w:val="18"/>
-          <w:szCs w:val="20"/>
+          <w:sz w:val="19"/>
+          <w:szCs w:val="19"/>
         </w:rPr>
         <w:t xml:space="preserve">, Journal of Experimental Psychology: Human Perception and Performance, Quarterly Journal of Experimental Psychology, Memory, </w:t>
       </w:r>
@@ -3789,8 +3974,8 @@
           <w:rFonts w:ascii="Arial" w:hAnsi="Arial" w:cs="Arial"/>
           <w:i/>
           <w:iCs/>
-          <w:sz w:val="18"/>
-          <w:szCs w:val="20"/>
+          <w:sz w:val="19"/>
+          <w:szCs w:val="19"/>
         </w:rPr>
         <w:t>Nature Scientific Reports</w:t>
       </w:r>
@@ -3799,28 +3984,40 @@
           <w:rFonts w:ascii="Arial" w:hAnsi="Arial" w:cs="Arial"/>
           <w:i/>
           <w:iCs/>
-          <w:sz w:val="18"/>
-          <w:szCs w:val="20"/>
+          <w:sz w:val="19"/>
+          <w:szCs w:val="19"/>
         </w:rPr>
         <w:t xml:space="preserve">, </w:t>
       </w:r>
-      <w:r>
-        <w:rPr>
-          <w:rFonts w:ascii="Arial" w:hAnsi="Arial" w:cs="Arial"/>
-          <w:i/>
-          <w:iCs/>
-          <w:sz w:val="18"/>
-          <w:szCs w:val="20"/>
-        </w:rPr>
-        <w:t>Memory and Cognition</w:t>
-      </w:r>
-      <w:r>
-        <w:rPr>
-          <w:rFonts w:ascii="Arial" w:hAnsi="Arial" w:cs="Arial"/>
-          <w:i/>
-          <w:iCs/>
-          <w:sz w:val="18"/>
-          <w:szCs w:val="20"/>
+      <w:proofErr w:type="gramStart"/>
+      <w:r>
+        <w:rPr>
+          <w:rFonts w:ascii="Arial" w:hAnsi="Arial" w:cs="Arial"/>
+          <w:i/>
+          <w:iCs/>
+          <w:sz w:val="19"/>
+          <w:szCs w:val="19"/>
+        </w:rPr>
+        <w:t>Memory</w:t>
+      </w:r>
+      <w:proofErr w:type="gramEnd"/>
+      <w:r>
+        <w:rPr>
+          <w:rFonts w:ascii="Arial" w:hAnsi="Arial" w:cs="Arial"/>
+          <w:i/>
+          <w:iCs/>
+          <w:sz w:val="19"/>
+          <w:szCs w:val="19"/>
+        </w:rPr>
+        <w:t xml:space="preserve"> and Cognition</w:t>
+      </w:r>
+      <w:r>
+        <w:rPr>
+          <w:rFonts w:ascii="Arial" w:hAnsi="Arial" w:cs="Arial"/>
+          <w:i/>
+          <w:iCs/>
+          <w:sz w:val="19"/>
+          <w:szCs w:val="19"/>
         </w:rPr>
         <w:t xml:space="preserve">, </w:t>
       </w:r>
@@ -3830,8 +4027,8 @@
           <w:rFonts w:ascii="Arial" w:hAnsi="Arial" w:cs="Arial"/>
           <w:i/>
           <w:iCs/>
-          <w:sz w:val="18"/>
-          <w:szCs w:val="20"/>
+          <w:sz w:val="19"/>
+          <w:szCs w:val="19"/>
         </w:rPr>
         <w:t>PLoS</w:t>
       </w:r>
@@ -3841,8 +4038,8 @@
           <w:rFonts w:ascii="Arial" w:hAnsi="Arial" w:cs="Arial"/>
           <w:i/>
           <w:iCs/>
-          <w:sz w:val="18"/>
-          <w:szCs w:val="20"/>
+          <w:sz w:val="19"/>
+          <w:szCs w:val="19"/>
         </w:rPr>
         <w:t xml:space="preserve"> One, </w:t>
       </w:r>
@@ -3851,8 +4048,8 @@
           <w:rFonts w:ascii="Arial" w:hAnsi="Arial" w:cs="Arial"/>
           <w:i/>
           <w:iCs/>
-          <w:sz w:val="18"/>
-          <w:szCs w:val="20"/>
+          <w:sz w:val="19"/>
+          <w:szCs w:val="19"/>
         </w:rPr>
         <w:t>Psychological Research</w:t>
       </w:r>
@@ -3861,8 +4058,8 @@
           <w:rFonts w:ascii="Arial" w:hAnsi="Arial" w:cs="Arial"/>
           <w:i/>
           <w:iCs/>
-          <w:sz w:val="18"/>
-          <w:szCs w:val="20"/>
+          <w:sz w:val="19"/>
+          <w:szCs w:val="19"/>
         </w:rPr>
         <w:t>, Neuroanatomy and Behaviour</w:t>
       </w:r>
@@ -4024,13 +4221,7 @@
       <w:rPr>
         <w:rFonts w:ascii="Helvetica" w:hAnsi="Helvetica"/>
       </w:rPr>
-      <w:t>August</w:t>
-    </w:r>
-    <w:r>
-      <w:rPr>
-        <w:rFonts w:ascii="Helvetica" w:hAnsi="Helvetica"/>
-      </w:rPr>
-      <w:t xml:space="preserve"> 2021</w:t>
+      <w:t>February 2022</w:t>
     </w:r>
     <w:r>
       <w:rPr>
@@ -4771,6 +4962,7 @@
     <w:rsid w:val="00B17569"/>
     <w:rsid w:val="00B80CAE"/>
     <w:rsid w:val="00C946C4"/>
+    <w:rsid w:val="00CB18A4"/>
     <w:rsid w:val="00E4187E"/>
     <w:rsid w:val="00E561BB"/>
     <w:rsid w:val="00E60639"/>

</xml_diff>

<commit_message>
Updating CV for June 2022
</commit_message>
<xml_diff>
--- a/files/William X. Q. Ngiam Curriculum Vitae.docx
+++ b/files/William X. Q. Ngiam Curriculum Vitae.docx
@@ -1,6 +1,6 @@
 
 <file path=word/document.xml><?xml version="1.0" encoding="utf-8"?>
-<w:document xmlns:wpc="http://schemas.microsoft.com/office/word/2010/wordprocessingCanvas" xmlns:cx="http://schemas.microsoft.com/office/drawing/2014/chartex" xmlns:cx1="http://schemas.microsoft.com/office/drawing/2015/9/8/chartex" xmlns:cx2="http://schemas.microsoft.com/office/drawing/2015/10/21/chartex" xmlns:cx3="http://schemas.microsoft.com/office/drawing/2016/5/9/chartex" xmlns:cx4="http://schemas.microsoft.com/office/drawing/2016/5/10/chartex" xmlns:cx5="http://schemas.microsoft.com/office/drawing/2016/5/11/chartex" xmlns:cx6="http://schemas.microsoft.com/office/drawing/2016/5/12/chartex" xmlns:cx7="http://schemas.microsoft.com/office/drawing/2016/5/13/chartex" xmlns:cx8="http://schemas.microsoft.com/office/drawing/2016/5/14/chartex" xmlns:mc="http://schemas.openxmlformats.org/markup-compatibility/2006" xmlns:aink="http://schemas.microsoft.com/office/drawing/2016/ink" xmlns:am3d="http://schemas.microsoft.com/office/drawing/2017/model3d" xmlns:o="urn:schemas-microsoft-com:office:office" xmlns:r="http://schemas.openxmlformats.org/officeDocument/2006/relationships" xmlns:m="http://schemas.openxmlformats.org/officeDocument/2006/math" xmlns:v="urn:schemas-microsoft-com:vml" xmlns:wp14="http://schemas.microsoft.com/office/word/2010/wordprocessingDrawing" xmlns:wp="http://schemas.openxmlformats.org/drawingml/2006/wordprocessingDrawing" xmlns:w10="urn:schemas-microsoft-com:office:word" xmlns:w="http://schemas.openxmlformats.org/wordprocessingml/2006/main" xmlns:w14="http://schemas.microsoft.com/office/word/2010/wordml" xmlns:w15="http://schemas.microsoft.com/office/word/2012/wordml" xmlns:w16cex="http://schemas.microsoft.com/office/word/2018/wordml/cex" xmlns:w16cid="http://schemas.microsoft.com/office/word/2016/wordml/cid" xmlns:w16="http://schemas.microsoft.com/office/word/2018/wordml" xmlns:w16sdtdh="http://schemas.microsoft.com/office/word/2020/wordml/sdtdatahash" xmlns:w16se="http://schemas.microsoft.com/office/word/2015/wordml/symex" xmlns:wpg="http://schemas.microsoft.com/office/word/2010/wordprocessingGroup" xmlns:wpi="http://schemas.microsoft.com/office/word/2010/wordprocessingInk" xmlns:wne="http://schemas.microsoft.com/office/word/2006/wordml" xmlns:wps="http://schemas.microsoft.com/office/word/2010/wordprocessingShape" mc:Ignorable="w14 w15 w16se w16cid w16 w16cex w16sdtdh wp14">
+<w:document xmlns:wpc="http://schemas.microsoft.com/office/word/2010/wordprocessingCanvas" xmlns:cx="http://schemas.microsoft.com/office/drawing/2014/chartex" xmlns:cx1="http://schemas.microsoft.com/office/drawing/2015/9/8/chartex" xmlns:cx2="http://schemas.microsoft.com/office/drawing/2015/10/21/chartex" xmlns:cx3="http://schemas.microsoft.com/office/drawing/2016/5/9/chartex" xmlns:cx4="http://schemas.microsoft.com/office/drawing/2016/5/10/chartex" xmlns:cx5="http://schemas.microsoft.com/office/drawing/2016/5/11/chartex" xmlns:cx6="http://schemas.microsoft.com/office/drawing/2016/5/12/chartex" xmlns:cx7="http://schemas.microsoft.com/office/drawing/2016/5/13/chartex" xmlns:cx8="http://schemas.microsoft.com/office/drawing/2016/5/14/chartex" xmlns:mc="http://schemas.openxmlformats.org/markup-compatibility/2006" xmlns:aink="http://schemas.microsoft.com/office/drawing/2016/ink" xmlns:am3d="http://schemas.microsoft.com/office/drawing/2017/model3d" xmlns:o="urn:schemas-microsoft-com:office:office" xmlns:oel="http://schemas.microsoft.com/office/2019/extlst" xmlns:r="http://schemas.openxmlformats.org/officeDocument/2006/relationships" xmlns:m="http://schemas.openxmlformats.org/officeDocument/2006/math" xmlns:v="urn:schemas-microsoft-com:vml" xmlns:wp14="http://schemas.microsoft.com/office/word/2010/wordprocessingDrawing" xmlns:wp="http://schemas.openxmlformats.org/drawingml/2006/wordprocessingDrawing" xmlns:w10="urn:schemas-microsoft-com:office:word" xmlns:w="http://schemas.openxmlformats.org/wordprocessingml/2006/main" xmlns:w14="http://schemas.microsoft.com/office/word/2010/wordml" xmlns:w15="http://schemas.microsoft.com/office/word/2012/wordml" xmlns:w16cex="http://schemas.microsoft.com/office/word/2018/wordml/cex" xmlns:w16cid="http://schemas.microsoft.com/office/word/2016/wordml/cid" xmlns:w16="http://schemas.microsoft.com/office/word/2018/wordml" xmlns:w16sdtdh="http://schemas.microsoft.com/office/word/2020/wordml/sdtdatahash" xmlns:w16se="http://schemas.microsoft.com/office/word/2015/wordml/symex" xmlns:wpg="http://schemas.microsoft.com/office/word/2010/wordprocessingGroup" xmlns:wpi="http://schemas.microsoft.com/office/word/2010/wordprocessingInk" xmlns:wne="http://schemas.microsoft.com/office/word/2006/wordml" xmlns:wps="http://schemas.microsoft.com/office/word/2010/wordprocessingShape" mc:Ignorable="w14 w15 w16se w16cid w16 w16cex w16sdtdh wp14">
   <w:body>
     <w:p>
       <w:pPr>
@@ -9,8 +9,6 @@
         <w:rPr>
           <w:rFonts w:ascii="Arial" w:hAnsi="Arial" w:cs="Arial"/>
           <w:b/>
-          <w:sz w:val="21"/>
-          <w:szCs w:val="22"/>
           <w:u w:val="single"/>
         </w:rPr>
       </w:pPr>
@@ -18,8 +16,6 @@
         <w:rPr>
           <w:rFonts w:ascii="Arial" w:hAnsi="Arial" w:cs="Arial"/>
           <w:b/>
-          <w:sz w:val="21"/>
-          <w:szCs w:val="22"/>
           <w:u w:val="single"/>
         </w:rPr>
         <w:t>Curriculum Vita</w:t>
@@ -28,8 +24,6 @@
         <w:rPr>
           <w:rFonts w:ascii="Arial" w:hAnsi="Arial" w:cs="Arial"/>
           <w:b/>
-          <w:sz w:val="21"/>
-          <w:szCs w:val="22"/>
           <w:u w:val="single"/>
         </w:rPr>
         <w:t>e</w:t>
@@ -42,16 +36,12 @@
         <w:rPr>
           <w:rFonts w:ascii="Arial" w:hAnsi="Arial" w:cs="Arial"/>
           <w:b/>
-          <w:sz w:val="21"/>
-          <w:szCs w:val="22"/>
-        </w:rPr>
-      </w:pPr>
-      <w:r>
-        <w:rPr>
-          <w:rFonts w:ascii="Arial" w:hAnsi="Arial" w:cs="Arial"/>
-          <w:b/>
-          <w:sz w:val="21"/>
-          <w:szCs w:val="22"/>
+        </w:rPr>
+      </w:pPr>
+      <w:r>
+        <w:rPr>
+          <w:rFonts w:ascii="Arial" w:hAnsi="Arial" w:cs="Arial"/>
+          <w:b/>
         </w:rPr>
         <w:t>William Xiang Quan Ngiam</w:t>
       </w:r>
@@ -61,15 +51,11 @@
         <w:spacing w:line="276" w:lineRule="auto"/>
         <w:rPr>
           <w:rFonts w:ascii="Arial" w:hAnsi="Arial" w:cs="Arial"/>
-          <w:sz w:val="21"/>
-          <w:szCs w:val="22"/>
-        </w:rPr>
-      </w:pPr>
-      <w:r>
-        <w:rPr>
-          <w:rFonts w:ascii="Arial" w:hAnsi="Arial" w:cs="Arial"/>
-          <w:sz w:val="21"/>
-          <w:szCs w:val="22"/>
+        </w:rPr>
+      </w:pPr>
+      <w:r>
+        <w:rPr>
+          <w:rFonts w:ascii="Arial" w:hAnsi="Arial" w:cs="Arial"/>
         </w:rPr>
         <w:t>Department of Psychology</w:t>
       </w:r>
@@ -79,15 +65,11 @@
         <w:spacing w:line="276" w:lineRule="auto"/>
         <w:rPr>
           <w:rFonts w:ascii="Arial" w:hAnsi="Arial" w:cs="Arial"/>
-          <w:sz w:val="21"/>
-          <w:szCs w:val="22"/>
-        </w:rPr>
-      </w:pPr>
-      <w:r>
-        <w:rPr>
-          <w:rFonts w:ascii="Arial" w:hAnsi="Arial" w:cs="Arial"/>
-          <w:sz w:val="21"/>
-          <w:szCs w:val="22"/>
+        </w:rPr>
+      </w:pPr>
+      <w:r>
+        <w:rPr>
+          <w:rFonts w:ascii="Arial" w:hAnsi="Arial" w:cs="Arial"/>
         </w:rPr>
         <w:t>Biopsychological Research Building</w:t>
       </w:r>
@@ -97,15 +79,11 @@
         <w:spacing w:line="276" w:lineRule="auto"/>
         <w:rPr>
           <w:rFonts w:ascii="Arial" w:hAnsi="Arial" w:cs="Arial"/>
-          <w:sz w:val="21"/>
-          <w:szCs w:val="22"/>
-        </w:rPr>
-      </w:pPr>
-      <w:r>
-        <w:rPr>
-          <w:rFonts w:ascii="Arial" w:hAnsi="Arial" w:cs="Arial"/>
-          <w:sz w:val="21"/>
-          <w:szCs w:val="22"/>
+        </w:rPr>
+      </w:pPr>
+      <w:r>
+        <w:rPr>
+          <w:rFonts w:ascii="Arial" w:hAnsi="Arial" w:cs="Arial"/>
         </w:rPr>
         <w:t>University of Chicago</w:t>
       </w:r>
@@ -115,15 +93,11 @@
         <w:spacing w:line="276" w:lineRule="auto"/>
         <w:rPr>
           <w:rFonts w:ascii="Arial" w:hAnsi="Arial" w:cs="Arial"/>
-          <w:sz w:val="21"/>
-          <w:szCs w:val="22"/>
-        </w:rPr>
-      </w:pPr>
-      <w:r>
-        <w:rPr>
-          <w:rFonts w:ascii="Arial" w:hAnsi="Arial" w:cs="Arial"/>
-          <w:sz w:val="21"/>
-          <w:szCs w:val="22"/>
+        </w:rPr>
+      </w:pPr>
+      <w:r>
+        <w:rPr>
+          <w:rFonts w:ascii="Arial" w:hAnsi="Arial" w:cs="Arial"/>
         </w:rPr>
         <w:t>United States</w:t>
       </w:r>
@@ -133,8 +107,6 @@
         <w:spacing w:line="276" w:lineRule="auto"/>
         <w:rPr>
           <w:rFonts w:ascii="Arial" w:hAnsi="Arial" w:cs="Arial"/>
-          <w:sz w:val="21"/>
-          <w:szCs w:val="22"/>
         </w:rPr>
       </w:pPr>
       <w:hyperlink r:id="rId7" w:history="1">
@@ -142,8 +114,6 @@
           <w:rPr>
             <w:rStyle w:val="Hyperlink"/>
             <w:rFonts w:ascii="Arial" w:hAnsi="Arial" w:cs="Arial"/>
-            <w:sz w:val="21"/>
-            <w:szCs w:val="22"/>
           </w:rPr>
           <w:t>wngiam@uchicago.edu</w:t>
         </w:r>
@@ -154,20 +124,16 @@
         <w:spacing w:line="276" w:lineRule="auto"/>
         <w:rPr>
           <w:rFonts w:ascii="Arial" w:hAnsi="Arial" w:cs="Arial"/>
-          <w:sz w:val="21"/>
-          <w:szCs w:val="22"/>
-        </w:rPr>
-      </w:pPr>
-    </w:p>
-    <w:p>
-      <w:pPr>
-        <w:spacing w:line="276" w:lineRule="auto"/>
-        <w:rPr>
-          <w:rFonts w:ascii="Arial" w:hAnsi="Arial" w:cs="Arial"/>
-          <w:b/>
-          <w:bCs/>
-          <w:sz w:val="21"/>
-          <w:szCs w:val="22"/>
+        </w:rPr>
+      </w:pPr>
+    </w:p>
+    <w:p>
+      <w:pPr>
+        <w:spacing w:line="276" w:lineRule="auto"/>
+        <w:rPr>
+          <w:rFonts w:ascii="Arial" w:hAnsi="Arial" w:cs="Arial"/>
+          <w:b/>
+          <w:bCs/>
           <w:u w:val="single"/>
         </w:rPr>
       </w:pPr>
@@ -176,8 +142,6 @@
           <w:rFonts w:ascii="Arial" w:hAnsi="Arial" w:cs="Arial"/>
           <w:b/>
           <w:bCs/>
-          <w:sz w:val="21"/>
-          <w:szCs w:val="22"/>
           <w:u w:val="single"/>
         </w:rPr>
         <w:t>Employment</w:t>
@@ -192,23 +156,17 @@
         <w:ind w:left="1980" w:hanging="1980"/>
         <w:rPr>
           <w:rFonts w:ascii="Arial" w:hAnsi="Arial" w:cs="Arial"/>
-          <w:sz w:val="21"/>
-          <w:szCs w:val="22"/>
-        </w:rPr>
-      </w:pPr>
-      <w:r>
-        <w:rPr>
-          <w:rFonts w:ascii="Arial" w:hAnsi="Arial" w:cs="Arial"/>
-          <w:sz w:val="21"/>
-          <w:szCs w:val="22"/>
+        </w:rPr>
+      </w:pPr>
+      <w:r>
+        <w:rPr>
+          <w:rFonts w:ascii="Arial" w:hAnsi="Arial" w:cs="Arial"/>
         </w:rPr>
         <w:t>2019 – present</w:t>
       </w:r>
       <w:r>
         <w:rPr>
           <w:rFonts w:ascii="Arial" w:hAnsi="Arial" w:cs="Arial"/>
-          <w:sz w:val="21"/>
-          <w:szCs w:val="22"/>
         </w:rPr>
         <w:tab/>
       </w:r>
@@ -217,8 +175,6 @@
           <w:rFonts w:ascii="Arial" w:hAnsi="Arial" w:cs="Arial"/>
           <w:b/>
           <w:bCs/>
-          <w:sz w:val="21"/>
-          <w:szCs w:val="22"/>
         </w:rPr>
         <w:t>Postdoctoral Research Fellow</w:t>
       </w:r>
@@ -232,15 +188,11 @@
         <w:ind w:left="1980" w:hanging="1980"/>
         <w:rPr>
           <w:rFonts w:ascii="Arial" w:hAnsi="Arial" w:cs="Arial"/>
-          <w:sz w:val="21"/>
-          <w:szCs w:val="22"/>
-        </w:rPr>
-      </w:pPr>
-      <w:r>
-        <w:rPr>
-          <w:rFonts w:ascii="Arial" w:hAnsi="Arial" w:cs="Arial"/>
-          <w:sz w:val="21"/>
-          <w:szCs w:val="22"/>
+        </w:rPr>
+      </w:pPr>
+      <w:r>
+        <w:rPr>
+          <w:rFonts w:ascii="Arial" w:hAnsi="Arial" w:cs="Arial"/>
         </w:rPr>
         <w:tab/>
         <w:t xml:space="preserve">University of Chicago (with </w:t>
@@ -248,16 +200,12 @@
       <w:r>
         <w:rPr>
           <w:rFonts w:ascii="Arial" w:hAnsi="Arial" w:cs="Arial"/>
-          <w:sz w:val="21"/>
-          <w:szCs w:val="22"/>
         </w:rPr>
         <w:t xml:space="preserve">Professor </w:t>
       </w:r>
       <w:r>
         <w:rPr>
           <w:rFonts w:ascii="Arial" w:hAnsi="Arial" w:cs="Arial"/>
-          <w:sz w:val="21"/>
-          <w:szCs w:val="22"/>
         </w:rPr>
         <w:t xml:space="preserve">Edward </w:t>
       </w:r>
@@ -265,8 +213,6 @@
       <w:r>
         <w:rPr>
           <w:rFonts w:ascii="Arial" w:hAnsi="Arial" w:cs="Arial"/>
-          <w:sz w:val="21"/>
-          <w:szCs w:val="22"/>
         </w:rPr>
         <w:t>Awh</w:t>
       </w:r>
@@ -274,24 +220,18 @@
       <w:r>
         <w:rPr>
           <w:rFonts w:ascii="Arial" w:hAnsi="Arial" w:cs="Arial"/>
-          <w:sz w:val="21"/>
-          <w:szCs w:val="22"/>
         </w:rPr>
         <w:t xml:space="preserve"> and </w:t>
       </w:r>
       <w:r>
         <w:rPr>
           <w:rFonts w:ascii="Arial" w:hAnsi="Arial" w:cs="Arial"/>
-          <w:sz w:val="21"/>
-          <w:szCs w:val="22"/>
         </w:rPr>
         <w:t xml:space="preserve">Professor </w:t>
       </w:r>
       <w:r>
         <w:rPr>
           <w:rFonts w:ascii="Arial" w:hAnsi="Arial" w:cs="Arial"/>
-          <w:sz w:val="21"/>
-          <w:szCs w:val="22"/>
         </w:rPr>
         <w:t>Edward Vogel)</w:t>
       </w:r>
@@ -305,8 +245,6 @@
         <w:ind w:left="1980" w:hanging="1980"/>
         <w:rPr>
           <w:rFonts w:ascii="Arial" w:hAnsi="Arial" w:cs="Arial"/>
-          <w:sz w:val="21"/>
-          <w:szCs w:val="22"/>
         </w:rPr>
       </w:pPr>
     </w:p>
@@ -319,16 +257,12 @@
         <w:ind w:left="1980" w:hanging="1980"/>
         <w:rPr>
           <w:rFonts w:ascii="Arial" w:hAnsi="Arial" w:cs="Arial"/>
-          <w:sz w:val="21"/>
-          <w:szCs w:val="22"/>
-        </w:rPr>
-      </w:pPr>
-      <w:r>
-        <w:rPr>
-          <w:rFonts w:ascii="Arial" w:hAnsi="Arial" w:cs="Arial"/>
-          <w:b/>
-          <w:sz w:val="21"/>
-          <w:szCs w:val="22"/>
+        </w:rPr>
+      </w:pPr>
+      <w:r>
+        <w:rPr>
+          <w:rFonts w:ascii="Arial" w:hAnsi="Arial" w:cs="Arial"/>
+          <w:b/>
           <w:u w:val="single"/>
         </w:rPr>
         <w:t>Education</w:t>
@@ -343,31 +277,23 @@
         <w:ind w:left="1980" w:hanging="1980"/>
         <w:rPr>
           <w:rFonts w:ascii="Arial" w:hAnsi="Arial" w:cs="Arial"/>
-          <w:sz w:val="21"/>
-          <w:szCs w:val="22"/>
-        </w:rPr>
-      </w:pPr>
-      <w:r>
-        <w:rPr>
-          <w:rFonts w:ascii="Arial" w:hAnsi="Arial" w:cs="Arial"/>
-          <w:sz w:val="21"/>
-          <w:szCs w:val="22"/>
+        </w:rPr>
+      </w:pPr>
+      <w:r>
+        <w:rPr>
+          <w:rFonts w:ascii="Arial" w:hAnsi="Arial" w:cs="Arial"/>
         </w:rPr>
         <w:t xml:space="preserve">2015 – </w:t>
       </w:r>
       <w:r>
         <w:rPr>
           <w:rFonts w:ascii="Arial" w:hAnsi="Arial" w:cs="Arial"/>
-          <w:sz w:val="21"/>
-          <w:szCs w:val="22"/>
         </w:rPr>
         <w:t>2019</w:t>
       </w:r>
       <w:r>
         <w:rPr>
           <w:rFonts w:ascii="Arial" w:hAnsi="Arial" w:cs="Arial"/>
-          <w:sz w:val="21"/>
-          <w:szCs w:val="22"/>
         </w:rPr>
         <w:tab/>
       </w:r>
@@ -376,40 +302,30 @@
           <w:rFonts w:ascii="Arial" w:hAnsi="Arial" w:cs="Arial"/>
           <w:b/>
           <w:bCs/>
-          <w:sz w:val="21"/>
-          <w:szCs w:val="22"/>
         </w:rPr>
         <w:t>Doctor of Philosophy</w:t>
       </w:r>
       <w:r>
         <w:rPr>
           <w:rFonts w:ascii="Arial" w:hAnsi="Arial" w:cs="Arial"/>
-          <w:sz w:val="21"/>
-          <w:szCs w:val="22"/>
         </w:rPr>
         <w:t xml:space="preserve"> in Psychology </w:t>
       </w:r>
       <w:r>
         <w:rPr>
           <w:rFonts w:ascii="Arial" w:hAnsi="Arial" w:cs="Arial"/>
-          <w:sz w:val="21"/>
-          <w:szCs w:val="22"/>
         </w:rPr>
         <w:br/>
       </w:r>
       <w:r>
         <w:rPr>
           <w:rFonts w:ascii="Arial" w:hAnsi="Arial" w:cs="Arial"/>
-          <w:sz w:val="21"/>
-          <w:szCs w:val="22"/>
         </w:rPr>
         <w:t xml:space="preserve">University of Sydney </w:t>
       </w:r>
       <w:r>
         <w:rPr>
           <w:rFonts w:ascii="Arial" w:hAnsi="Arial" w:cs="Arial"/>
-          <w:sz w:val="21"/>
-          <w:szCs w:val="22"/>
         </w:rPr>
         <w:t>(Supervisor: Professor Alex Holcombe)</w:t>
       </w:r>
@@ -422,39 +338,29 @@
         <w:spacing w:line="276" w:lineRule="auto"/>
         <w:rPr>
           <w:rFonts w:ascii="Arial" w:hAnsi="Arial" w:cs="Arial"/>
-          <w:sz w:val="21"/>
-          <w:szCs w:val="22"/>
-        </w:rPr>
-      </w:pPr>
-      <w:r>
-        <w:rPr>
-          <w:rFonts w:ascii="Arial" w:hAnsi="Arial" w:cs="Arial"/>
-          <w:sz w:val="21"/>
-          <w:szCs w:val="22"/>
+        </w:rPr>
+      </w:pPr>
+      <w:r>
+        <w:rPr>
+          <w:rFonts w:ascii="Arial" w:hAnsi="Arial" w:cs="Arial"/>
         </w:rPr>
         <w:t>201</w:t>
       </w:r>
       <w:r>
         <w:rPr>
           <w:rFonts w:ascii="Arial" w:hAnsi="Arial" w:cs="Arial"/>
-          <w:sz w:val="21"/>
-          <w:szCs w:val="22"/>
         </w:rPr>
         <w:t>1</w:t>
       </w:r>
       <w:r>
         <w:rPr>
           <w:rFonts w:ascii="Arial" w:hAnsi="Arial" w:cs="Arial"/>
-          <w:sz w:val="21"/>
-          <w:szCs w:val="22"/>
         </w:rPr>
         <w:t xml:space="preserve"> – 2014</w:t>
       </w:r>
       <w:r>
         <w:rPr>
           <w:rFonts w:ascii="Arial" w:hAnsi="Arial" w:cs="Arial"/>
-          <w:sz w:val="21"/>
-          <w:szCs w:val="22"/>
         </w:rPr>
         <w:tab/>
       </w:r>
@@ -463,16 +369,12 @@
           <w:rFonts w:ascii="Arial" w:hAnsi="Arial" w:cs="Arial"/>
           <w:b/>
           <w:bCs/>
-          <w:sz w:val="21"/>
-          <w:szCs w:val="22"/>
         </w:rPr>
         <w:t>Bachelor of Psychology (Honours)</w:t>
       </w:r>
       <w:r>
         <w:rPr>
           <w:rFonts w:ascii="Arial" w:hAnsi="Arial" w:cs="Arial"/>
-          <w:sz w:val="21"/>
-          <w:szCs w:val="22"/>
         </w:rPr>
         <w:t xml:space="preserve"> </w:t>
       </w:r>
@@ -485,39 +387,29 @@
         <w:spacing w:line="276" w:lineRule="auto"/>
         <w:rPr>
           <w:rFonts w:ascii="Arial" w:hAnsi="Arial" w:cs="Arial"/>
-          <w:sz w:val="21"/>
-          <w:szCs w:val="22"/>
-        </w:rPr>
-      </w:pPr>
-      <w:r>
-        <w:rPr>
-          <w:rFonts w:ascii="Arial" w:hAnsi="Arial" w:cs="Arial"/>
-          <w:sz w:val="21"/>
-          <w:szCs w:val="22"/>
+        </w:rPr>
+      </w:pPr>
+      <w:r>
+        <w:rPr>
+          <w:rFonts w:ascii="Arial" w:hAnsi="Arial" w:cs="Arial"/>
         </w:rPr>
         <w:tab/>
       </w:r>
       <w:r>
         <w:rPr>
           <w:rFonts w:ascii="Arial" w:hAnsi="Arial" w:cs="Arial"/>
-          <w:sz w:val="21"/>
-          <w:szCs w:val="22"/>
         </w:rPr>
         <w:t xml:space="preserve">University of Sydney </w:t>
       </w:r>
       <w:r>
         <w:rPr>
           <w:rFonts w:ascii="Arial" w:hAnsi="Arial" w:cs="Arial"/>
-          <w:sz w:val="21"/>
-          <w:szCs w:val="22"/>
         </w:rPr>
         <w:t>(Supervisor: Dr</w:t>
       </w:r>
       <w:r>
         <w:rPr>
           <w:rFonts w:ascii="Arial" w:hAnsi="Arial" w:cs="Arial"/>
-          <w:sz w:val="21"/>
-          <w:szCs w:val="22"/>
         </w:rPr>
         <w:t xml:space="preserve"> Patrick </w:t>
       </w:r>
@@ -525,8 +417,6 @@
       <w:r>
         <w:rPr>
           <w:rFonts w:ascii="Arial" w:hAnsi="Arial" w:cs="Arial"/>
-          <w:sz w:val="21"/>
-          <w:szCs w:val="22"/>
         </w:rPr>
         <w:t>Goodbourn</w:t>
       </w:r>
@@ -534,8 +424,6 @@
       <w:r>
         <w:rPr>
           <w:rFonts w:ascii="Arial" w:hAnsi="Arial" w:cs="Arial"/>
-          <w:sz w:val="21"/>
-          <w:szCs w:val="22"/>
         </w:rPr>
         <w:t>)</w:t>
       </w:r>
@@ -549,8 +437,6 @@
         <w:rPr>
           <w:rFonts w:ascii="Arial" w:hAnsi="Arial" w:cs="Arial"/>
           <w:b/>
-          <w:sz w:val="21"/>
-          <w:szCs w:val="22"/>
           <w:u w:val="single"/>
         </w:rPr>
       </w:pPr>
@@ -564,8 +450,6 @@
         <w:rPr>
           <w:rFonts w:ascii="Arial" w:hAnsi="Arial" w:cs="Arial"/>
           <w:b/>
-          <w:sz w:val="21"/>
-          <w:szCs w:val="22"/>
           <w:u w:val="single"/>
         </w:rPr>
       </w:pPr>
@@ -573,8 +457,6 @@
         <w:rPr>
           <w:rFonts w:ascii="Arial" w:hAnsi="Arial" w:cs="Arial"/>
           <w:b/>
-          <w:sz w:val="21"/>
-          <w:szCs w:val="22"/>
           <w:u w:val="single"/>
         </w:rPr>
         <w:t xml:space="preserve">Teaching </w:t>
@@ -583,8 +465,6 @@
         <w:rPr>
           <w:rFonts w:ascii="Arial" w:hAnsi="Arial" w:cs="Arial"/>
           <w:b/>
-          <w:sz w:val="21"/>
-          <w:szCs w:val="22"/>
           <w:u w:val="single"/>
         </w:rPr>
         <w:t xml:space="preserve">and Professional </w:t>
@@ -593,8 +473,6 @@
         <w:rPr>
           <w:rFonts w:ascii="Arial" w:hAnsi="Arial" w:cs="Arial"/>
           <w:b/>
-          <w:sz w:val="21"/>
-          <w:szCs w:val="22"/>
           <w:u w:val="single"/>
         </w:rPr>
         <w:t>Experience</w:t>
@@ -608,16 +486,12 @@
         <w:spacing w:line="276" w:lineRule="auto"/>
         <w:rPr>
           <w:rFonts w:ascii="Arial" w:hAnsi="Arial" w:cs="Arial"/>
-          <w:sz w:val="21"/>
-          <w:szCs w:val="22"/>
           <w:u w:val="single"/>
         </w:rPr>
       </w:pPr>
       <w:r>
         <w:rPr>
           <w:rFonts w:ascii="Arial" w:hAnsi="Arial" w:cs="Arial"/>
-          <w:sz w:val="21"/>
-          <w:szCs w:val="22"/>
           <w:u w:val="single"/>
         </w:rPr>
         <w:t>Research</w:t>
@@ -633,23 +507,17 @@
         <w:rPr>
           <w:rFonts w:ascii="Arial" w:hAnsi="Arial" w:cs="Arial"/>
           <w:i/>
-          <w:sz w:val="21"/>
-          <w:szCs w:val="22"/>
-        </w:rPr>
-      </w:pPr>
-      <w:r>
-        <w:rPr>
-          <w:rFonts w:ascii="Arial" w:hAnsi="Arial" w:cs="Arial"/>
-          <w:sz w:val="21"/>
-          <w:szCs w:val="22"/>
+        </w:rPr>
+      </w:pPr>
+      <w:r>
+        <w:rPr>
+          <w:rFonts w:ascii="Arial" w:hAnsi="Arial" w:cs="Arial"/>
         </w:rPr>
         <w:t>2017</w:t>
       </w:r>
       <w:r>
         <w:rPr>
           <w:rFonts w:ascii="Arial" w:hAnsi="Arial" w:cs="Arial"/>
-          <w:sz w:val="21"/>
-          <w:szCs w:val="22"/>
         </w:rPr>
         <w:tab/>
       </w:r>
@@ -658,32 +526,24 @@
           <w:rFonts w:ascii="Arial" w:hAnsi="Arial" w:cs="Arial"/>
           <w:b/>
           <w:bCs/>
-          <w:sz w:val="21"/>
-          <w:szCs w:val="22"/>
         </w:rPr>
         <w:t>Statistical Assistant/Programmer</w:t>
       </w:r>
       <w:r>
         <w:rPr>
           <w:rFonts w:ascii="Arial" w:hAnsi="Arial" w:cs="Arial"/>
-          <w:sz w:val="21"/>
-          <w:szCs w:val="22"/>
         </w:rPr>
         <w:t xml:space="preserve"> on University of Sydney Strategic Education Grant</w:t>
       </w:r>
       <w:r>
         <w:rPr>
           <w:rFonts w:ascii="Arial" w:hAnsi="Arial" w:cs="Arial"/>
-          <w:sz w:val="21"/>
-          <w:szCs w:val="22"/>
         </w:rPr>
         <w:t>/Educational Innovation Grant</w:t>
       </w:r>
       <w:r>
         <w:rPr>
           <w:rFonts w:ascii="Arial" w:hAnsi="Arial" w:cs="Arial"/>
-          <w:sz w:val="21"/>
-          <w:szCs w:val="22"/>
         </w:rPr>
         <w:t xml:space="preserve">; </w:t>
       </w:r>
@@ -691,8 +551,6 @@
         <w:rPr>
           <w:rFonts w:ascii="Arial" w:hAnsi="Arial" w:cs="Arial"/>
           <w:i/>
-          <w:sz w:val="21"/>
-          <w:szCs w:val="22"/>
         </w:rPr>
         <w:t>Using interactive learning to integrate statistical theory with contemporary research practices</w:t>
       </w:r>
@@ -706,31 +564,23 @@
         <w:ind w:left="1985" w:hanging="1985"/>
         <w:rPr>
           <w:rFonts w:ascii="Arial" w:hAnsi="Arial" w:cs="Arial"/>
-          <w:sz w:val="21"/>
-          <w:szCs w:val="22"/>
-        </w:rPr>
-      </w:pPr>
-      <w:r>
-        <w:rPr>
-          <w:rFonts w:ascii="Arial" w:hAnsi="Arial" w:cs="Arial"/>
-          <w:sz w:val="21"/>
-          <w:szCs w:val="22"/>
+        </w:rPr>
+      </w:pPr>
+      <w:r>
+        <w:rPr>
+          <w:rFonts w:ascii="Arial" w:hAnsi="Arial" w:cs="Arial"/>
         </w:rPr>
         <w:t xml:space="preserve">2017 – </w:t>
       </w:r>
       <w:r>
         <w:rPr>
           <w:rFonts w:ascii="Arial" w:hAnsi="Arial" w:cs="Arial"/>
-          <w:sz w:val="21"/>
-          <w:szCs w:val="22"/>
         </w:rPr>
         <w:t>2018</w:t>
       </w:r>
       <w:r>
         <w:rPr>
           <w:rFonts w:ascii="Arial" w:hAnsi="Arial" w:cs="Arial"/>
-          <w:sz w:val="21"/>
-          <w:szCs w:val="22"/>
         </w:rPr>
         <w:tab/>
       </w:r>
@@ -739,24 +589,18 @@
           <w:rFonts w:ascii="Arial" w:hAnsi="Arial" w:cs="Arial"/>
           <w:b/>
           <w:bCs/>
-          <w:sz w:val="21"/>
-          <w:szCs w:val="22"/>
         </w:rPr>
         <w:t>Research Assistant</w:t>
       </w:r>
       <w:r>
         <w:rPr>
           <w:rFonts w:ascii="Arial" w:hAnsi="Arial" w:cs="Arial"/>
-          <w:sz w:val="21"/>
-          <w:szCs w:val="22"/>
         </w:rPr>
         <w:t xml:space="preserve"> on University of Sydney</w:t>
       </w:r>
       <w:r>
         <w:rPr>
           <w:rFonts w:ascii="Arial" w:hAnsi="Arial" w:cs="Arial"/>
-          <w:sz w:val="21"/>
-          <w:szCs w:val="22"/>
         </w:rPr>
         <w:t xml:space="preserve"> Faculty of Science/Seed Funding; </w:t>
       </w:r>
@@ -764,8 +608,6 @@
         <w:rPr>
           <w:rFonts w:ascii="Arial" w:hAnsi="Arial" w:cs="Arial"/>
           <w:i/>
-          <w:sz w:val="21"/>
-          <w:szCs w:val="22"/>
         </w:rPr>
         <w:t>The development of attentional control in children with and without anxiety</w:t>
       </w:r>
@@ -773,8 +615,6 @@
         <w:rPr>
           <w:rFonts w:ascii="Arial" w:hAnsi="Arial" w:cs="Arial"/>
           <w:i/>
-          <w:sz w:val="21"/>
-          <w:szCs w:val="22"/>
         </w:rPr>
         <w:br/>
       </w:r>
@@ -787,16 +627,12 @@
         <w:spacing w:line="276" w:lineRule="auto"/>
         <w:rPr>
           <w:rFonts w:ascii="Arial" w:hAnsi="Arial" w:cs="Arial"/>
-          <w:sz w:val="21"/>
-          <w:szCs w:val="22"/>
           <w:u w:val="single"/>
         </w:rPr>
       </w:pPr>
       <w:r>
         <w:rPr>
           <w:rFonts w:ascii="Arial" w:hAnsi="Arial" w:cs="Arial"/>
-          <w:sz w:val="21"/>
-          <w:szCs w:val="22"/>
           <w:u w:val="single"/>
         </w:rPr>
         <w:t>Teaching</w:t>
@@ -812,23 +648,17 @@
         <w:rPr>
           <w:rFonts w:ascii="Arial" w:hAnsi="Arial" w:cs="Arial"/>
           <w:i/>
-          <w:sz w:val="21"/>
-          <w:szCs w:val="22"/>
-        </w:rPr>
-      </w:pPr>
-      <w:r>
-        <w:rPr>
-          <w:rFonts w:ascii="Arial" w:hAnsi="Arial" w:cs="Arial"/>
-          <w:sz w:val="21"/>
-          <w:szCs w:val="22"/>
+        </w:rPr>
+      </w:pPr>
+      <w:r>
+        <w:rPr>
+          <w:rFonts w:ascii="Arial" w:hAnsi="Arial" w:cs="Arial"/>
         </w:rPr>
         <w:t>Summer 2018</w:t>
       </w:r>
       <w:r>
         <w:rPr>
           <w:rFonts w:ascii="Arial" w:hAnsi="Arial" w:cs="Arial"/>
-          <w:sz w:val="21"/>
-          <w:szCs w:val="22"/>
         </w:rPr>
         <w:tab/>
       </w:r>
@@ -837,24 +667,18 @@
           <w:rFonts w:ascii="Arial" w:hAnsi="Arial" w:cs="Arial"/>
           <w:b/>
           <w:bCs/>
-          <w:sz w:val="21"/>
-          <w:szCs w:val="22"/>
         </w:rPr>
         <w:t>Lecturer</w:t>
       </w:r>
       <w:r>
         <w:rPr>
           <w:rFonts w:ascii="Arial" w:hAnsi="Arial" w:cs="Arial"/>
-          <w:sz w:val="21"/>
-          <w:szCs w:val="22"/>
         </w:rPr>
         <w:t xml:space="preserve"> for </w:t>
       </w:r>
       <w:r>
         <w:rPr>
           <w:rFonts w:ascii="Arial" w:hAnsi="Arial" w:cs="Arial"/>
-          <w:sz w:val="21"/>
-          <w:szCs w:val="22"/>
         </w:rPr>
         <w:t xml:space="preserve">Science and Statistics in Psychology - Introduction to Psychology (PSYC1001), </w:t>
       </w:r>
@@ -862,8 +686,6 @@
         <w:rPr>
           <w:rFonts w:ascii="Arial" w:hAnsi="Arial" w:cs="Arial"/>
           <w:i/>
-          <w:sz w:val="21"/>
-          <w:szCs w:val="22"/>
         </w:rPr>
         <w:t>University of Sydney</w:t>
       </w:r>
@@ -877,23 +699,17 @@
         <w:ind w:left="1980" w:hanging="1980"/>
         <w:rPr>
           <w:rFonts w:ascii="Arial" w:hAnsi="Arial" w:cs="Arial"/>
-          <w:sz w:val="21"/>
-          <w:szCs w:val="22"/>
-        </w:rPr>
-      </w:pPr>
-      <w:r>
-        <w:rPr>
-          <w:rFonts w:ascii="Arial" w:hAnsi="Arial" w:cs="Arial"/>
-          <w:sz w:val="21"/>
-          <w:szCs w:val="22"/>
+        </w:rPr>
+      </w:pPr>
+      <w:r>
+        <w:rPr>
+          <w:rFonts w:ascii="Arial" w:hAnsi="Arial" w:cs="Arial"/>
         </w:rPr>
         <w:t>2015 – 2018</w:t>
       </w:r>
       <w:r>
         <w:rPr>
           <w:rFonts w:ascii="Arial" w:hAnsi="Arial" w:cs="Arial"/>
-          <w:sz w:val="21"/>
-          <w:szCs w:val="22"/>
         </w:rPr>
         <w:tab/>
       </w:r>
@@ -902,32 +718,24 @@
           <w:rFonts w:ascii="Arial" w:hAnsi="Arial" w:cs="Arial"/>
           <w:b/>
           <w:bCs/>
-          <w:sz w:val="21"/>
-          <w:szCs w:val="22"/>
         </w:rPr>
         <w:t>Teaching Assistant</w:t>
       </w:r>
       <w:r>
         <w:rPr>
           <w:rFonts w:ascii="Arial" w:hAnsi="Arial" w:cs="Arial"/>
-          <w:sz w:val="21"/>
-          <w:szCs w:val="22"/>
         </w:rPr>
         <w:t xml:space="preserve"> for </w:t>
       </w:r>
       <w:r>
         <w:rPr>
           <w:rFonts w:ascii="Arial" w:hAnsi="Arial" w:cs="Arial"/>
-          <w:sz w:val="21"/>
-          <w:szCs w:val="22"/>
         </w:rPr>
         <w:t>Statistics and Research Methods for Psychology (PSYC2012)</w:t>
       </w:r>
       <w:r>
         <w:rPr>
           <w:rFonts w:ascii="Arial" w:hAnsi="Arial" w:cs="Arial"/>
-          <w:sz w:val="21"/>
-          <w:szCs w:val="22"/>
         </w:rPr>
         <w:t xml:space="preserve">, </w:t>
       </w:r>
@@ -935,8 +743,6 @@
         <w:rPr>
           <w:rFonts w:ascii="Arial" w:hAnsi="Arial" w:cs="Arial"/>
           <w:i/>
-          <w:sz w:val="21"/>
-          <w:szCs w:val="22"/>
         </w:rPr>
         <w:t>University of Sydney</w:t>
       </w:r>
@@ -950,31 +756,23 @@
         <w:ind w:left="1980" w:hanging="1980"/>
         <w:rPr>
           <w:rFonts w:ascii="Arial" w:hAnsi="Arial" w:cs="Arial"/>
-          <w:sz w:val="21"/>
-          <w:szCs w:val="22"/>
-        </w:rPr>
-      </w:pPr>
-      <w:r>
-        <w:rPr>
-          <w:rFonts w:ascii="Arial" w:hAnsi="Arial" w:cs="Arial"/>
-          <w:sz w:val="21"/>
-          <w:szCs w:val="22"/>
+        </w:rPr>
+      </w:pPr>
+      <w:r>
+        <w:rPr>
+          <w:rFonts w:ascii="Arial" w:hAnsi="Arial" w:cs="Arial"/>
         </w:rPr>
         <w:t>2015</w:t>
       </w:r>
       <w:r>
         <w:rPr>
           <w:rFonts w:ascii="Arial" w:hAnsi="Arial" w:cs="Arial"/>
-          <w:sz w:val="21"/>
-          <w:szCs w:val="22"/>
         </w:rPr>
         <w:t>, 2017</w:t>
       </w:r>
       <w:r>
         <w:rPr>
           <w:rFonts w:ascii="Arial" w:hAnsi="Arial" w:cs="Arial"/>
-          <w:sz w:val="21"/>
-          <w:szCs w:val="22"/>
         </w:rPr>
         <w:tab/>
       </w:r>
@@ -983,32 +781,24 @@
           <w:rFonts w:ascii="Arial" w:hAnsi="Arial" w:cs="Arial"/>
           <w:b/>
           <w:bCs/>
-          <w:sz w:val="21"/>
-          <w:szCs w:val="22"/>
         </w:rPr>
         <w:t>Teaching Assistant</w:t>
       </w:r>
       <w:r>
         <w:rPr>
           <w:rFonts w:ascii="Arial" w:hAnsi="Arial" w:cs="Arial"/>
-          <w:sz w:val="21"/>
-          <w:szCs w:val="22"/>
         </w:rPr>
         <w:t xml:space="preserve"> for </w:t>
       </w:r>
       <w:r>
         <w:rPr>
           <w:rFonts w:ascii="Arial" w:hAnsi="Arial" w:cs="Arial"/>
-          <w:sz w:val="21"/>
-          <w:szCs w:val="22"/>
         </w:rPr>
         <w:t>Advanced Statistics for Psychology (PSYC3010)</w:t>
       </w:r>
       <w:r>
         <w:rPr>
           <w:rFonts w:ascii="Arial" w:hAnsi="Arial" w:cs="Arial"/>
-          <w:sz w:val="21"/>
-          <w:szCs w:val="22"/>
         </w:rPr>
         <w:t xml:space="preserve">, </w:t>
       </w:r>
@@ -1016,8 +806,6 @@
         <w:rPr>
           <w:rFonts w:ascii="Arial" w:hAnsi="Arial" w:cs="Arial"/>
           <w:i/>
-          <w:sz w:val="21"/>
-          <w:szCs w:val="22"/>
         </w:rPr>
         <w:t>University of Sydney</w:t>
       </w:r>
@@ -1032,23 +820,17 @@
         <w:rPr>
           <w:rFonts w:ascii="Arial" w:hAnsi="Arial" w:cs="Arial"/>
           <w:i/>
-          <w:sz w:val="21"/>
-          <w:szCs w:val="22"/>
-        </w:rPr>
-      </w:pPr>
-      <w:r>
-        <w:rPr>
-          <w:rFonts w:ascii="Arial" w:hAnsi="Arial" w:cs="Arial"/>
-          <w:sz w:val="21"/>
-          <w:szCs w:val="22"/>
+        </w:rPr>
+      </w:pPr>
+      <w:r>
+        <w:rPr>
+          <w:rFonts w:ascii="Arial" w:hAnsi="Arial" w:cs="Arial"/>
         </w:rPr>
         <w:t>2016</w:t>
       </w:r>
       <w:r>
         <w:rPr>
           <w:rFonts w:ascii="Arial" w:hAnsi="Arial" w:cs="Arial"/>
-          <w:sz w:val="21"/>
-          <w:szCs w:val="22"/>
         </w:rPr>
         <w:tab/>
       </w:r>
@@ -1057,8 +839,6 @@
           <w:rFonts w:ascii="Arial" w:hAnsi="Arial" w:cs="Arial"/>
           <w:b/>
           <w:bCs/>
-          <w:sz w:val="21"/>
-          <w:szCs w:val="22"/>
         </w:rPr>
         <w:tab/>
       </w:r>
@@ -1067,16 +847,12 @@
           <w:rFonts w:ascii="Arial" w:hAnsi="Arial" w:cs="Arial"/>
           <w:b/>
           <w:bCs/>
-          <w:sz w:val="21"/>
-          <w:szCs w:val="22"/>
         </w:rPr>
         <w:t>Teaching</w:t>
       </w:r>
       <w:r>
         <w:rPr>
           <w:rFonts w:ascii="Arial" w:hAnsi="Arial" w:cs="Arial"/>
-          <w:sz w:val="21"/>
-          <w:szCs w:val="22"/>
         </w:rPr>
         <w:t xml:space="preserve"> </w:t>
       </w:r>
@@ -1085,40 +861,30 @@
           <w:rFonts w:ascii="Arial" w:hAnsi="Arial" w:cs="Arial"/>
           <w:b/>
           <w:bCs/>
-          <w:sz w:val="21"/>
-          <w:szCs w:val="22"/>
         </w:rPr>
         <w:t>Assistant</w:t>
       </w:r>
       <w:r>
         <w:rPr>
           <w:rFonts w:ascii="Arial" w:hAnsi="Arial" w:cs="Arial"/>
-          <w:sz w:val="21"/>
-          <w:szCs w:val="22"/>
         </w:rPr>
         <w:t xml:space="preserve"> for </w:t>
       </w:r>
       <w:r>
         <w:rPr>
           <w:rFonts w:ascii="Arial" w:hAnsi="Arial" w:cs="Arial"/>
-          <w:sz w:val="21"/>
-          <w:szCs w:val="22"/>
         </w:rPr>
         <w:t xml:space="preserve">Research Methods in </w:t>
       </w:r>
       <w:r>
         <w:rPr>
           <w:rFonts w:ascii="Arial" w:hAnsi="Arial" w:cs="Arial"/>
-          <w:sz w:val="21"/>
-          <w:szCs w:val="22"/>
         </w:rPr>
         <w:t>Honours Psychology</w:t>
       </w:r>
       <w:r>
         <w:rPr>
           <w:rFonts w:ascii="Arial" w:hAnsi="Arial" w:cs="Arial"/>
-          <w:sz w:val="21"/>
-          <w:szCs w:val="22"/>
         </w:rPr>
         <w:t xml:space="preserve">, </w:t>
       </w:r>
@@ -1126,8 +892,6 @@
         <w:rPr>
           <w:rFonts w:ascii="Arial" w:hAnsi="Arial" w:cs="Arial"/>
           <w:i/>
-          <w:sz w:val="21"/>
-          <w:szCs w:val="22"/>
         </w:rPr>
         <w:t>University of Sydney</w:t>
       </w:r>
@@ -1135,8 +899,6 @@
         <w:rPr>
           <w:rFonts w:ascii="Arial" w:hAnsi="Arial" w:cs="Arial"/>
           <w:i/>
-          <w:sz w:val="21"/>
-          <w:szCs w:val="22"/>
         </w:rPr>
         <w:br/>
       </w:r>
@@ -1151,8 +913,6 @@
         <w:rPr>
           <w:rFonts w:ascii="Arial" w:hAnsi="Arial" w:cs="Arial"/>
           <w:iCs/>
-          <w:sz w:val="21"/>
-          <w:szCs w:val="22"/>
           <w:u w:val="single"/>
         </w:rPr>
       </w:pPr>
@@ -1160,8 +920,6 @@
         <w:rPr>
           <w:rFonts w:ascii="Arial" w:hAnsi="Arial" w:cs="Arial"/>
           <w:iCs/>
-          <w:sz w:val="21"/>
-          <w:szCs w:val="22"/>
           <w:u w:val="single"/>
         </w:rPr>
         <w:t>Miscellaneous</w:t>
@@ -1177,16 +935,12 @@
         <w:rPr>
           <w:rFonts w:ascii="Arial" w:hAnsi="Arial" w:cs="Arial"/>
           <w:iCs/>
-          <w:sz w:val="21"/>
-          <w:szCs w:val="22"/>
-        </w:rPr>
-      </w:pPr>
-      <w:r>
-        <w:rPr>
-          <w:rFonts w:ascii="Arial" w:hAnsi="Arial" w:cs="Arial"/>
-          <w:iCs/>
-          <w:sz w:val="21"/>
-          <w:szCs w:val="22"/>
+        </w:rPr>
+      </w:pPr>
+      <w:r>
+        <w:rPr>
+          <w:rFonts w:ascii="Arial" w:hAnsi="Arial" w:cs="Arial"/>
+          <w:iCs/>
         </w:rPr>
         <w:t>2021</w:t>
       </w:r>
@@ -1194,8 +948,6 @@
         <w:rPr>
           <w:rFonts w:ascii="Arial" w:hAnsi="Arial" w:cs="Arial"/>
           <w:iCs/>
-          <w:sz w:val="21"/>
-          <w:szCs w:val="22"/>
         </w:rPr>
         <w:t>, 2022</w:t>
       </w:r>
@@ -1203,8 +955,6 @@
         <w:rPr>
           <w:rFonts w:ascii="Arial" w:hAnsi="Arial" w:cs="Arial"/>
           <w:iCs/>
-          <w:sz w:val="21"/>
-          <w:szCs w:val="22"/>
         </w:rPr>
         <w:tab/>
       </w:r>
@@ -1214,8 +964,6 @@
           <w:b/>
           <w:bCs/>
           <w:iCs/>
-          <w:sz w:val="21"/>
-          <w:szCs w:val="22"/>
         </w:rPr>
         <w:t>Organizer</w:t>
       </w:r>
@@ -1223,10 +971,8 @@
         <w:rPr>
           <w:rFonts w:ascii="Arial" w:hAnsi="Arial" w:cs="Arial"/>
           <w:iCs/>
-          <w:sz w:val="21"/>
-          <w:szCs w:val="22"/>
-        </w:rPr>
-        <w:t xml:space="preserve"> of the Virtual Working Memory Symposium</w:t>
+        </w:rPr>
+        <w:t xml:space="preserve"> of the Working Memory Symposium</w:t>
       </w:r>
     </w:p>
     <w:p>
@@ -1239,16 +985,12 @@
         <w:rPr>
           <w:rFonts w:ascii="Arial" w:hAnsi="Arial" w:cs="Arial"/>
           <w:iCs/>
-          <w:sz w:val="21"/>
-          <w:szCs w:val="22"/>
-        </w:rPr>
-      </w:pPr>
-      <w:r>
-        <w:rPr>
-          <w:rFonts w:ascii="Arial" w:hAnsi="Arial" w:cs="Arial"/>
-          <w:iCs/>
-          <w:sz w:val="21"/>
-          <w:szCs w:val="22"/>
+        </w:rPr>
+      </w:pPr>
+      <w:r>
+        <w:rPr>
+          <w:rFonts w:ascii="Arial" w:hAnsi="Arial" w:cs="Arial"/>
+          <w:iCs/>
         </w:rPr>
         <w:t>2020</w:t>
       </w:r>
@@ -1256,8 +998,6 @@
         <w:rPr>
           <w:rFonts w:ascii="Arial" w:hAnsi="Arial" w:cs="Arial"/>
           <w:iCs/>
-          <w:sz w:val="21"/>
-          <w:szCs w:val="22"/>
         </w:rPr>
         <w:t xml:space="preserve"> – present</w:t>
       </w:r>
@@ -1265,8 +1005,6 @@
         <w:rPr>
           <w:rFonts w:ascii="Arial" w:hAnsi="Arial" w:cs="Arial"/>
           <w:iCs/>
-          <w:sz w:val="21"/>
-          <w:szCs w:val="22"/>
         </w:rPr>
         <w:tab/>
       </w:r>
@@ -1276,8 +1014,6 @@
           <w:b/>
           <w:bCs/>
           <w:iCs/>
-          <w:sz w:val="21"/>
-          <w:szCs w:val="22"/>
         </w:rPr>
         <w:t>Founde</w:t>
       </w:r>
@@ -1287,8 +1023,6 @@
           <w:b/>
           <w:bCs/>
           <w:iCs/>
-          <w:sz w:val="21"/>
-          <w:szCs w:val="22"/>
         </w:rPr>
         <w:t xml:space="preserve">r and </w:t>
       </w:r>
@@ -1298,8 +1032,6 @@
           <w:b/>
           <w:bCs/>
           <w:iCs/>
-          <w:sz w:val="21"/>
-          <w:szCs w:val="22"/>
         </w:rPr>
         <w:t>O</w:t>
       </w:r>
@@ -1309,8 +1041,6 @@
           <w:b/>
           <w:bCs/>
           <w:iCs/>
-          <w:sz w:val="21"/>
-          <w:szCs w:val="22"/>
         </w:rPr>
         <w:t xml:space="preserve">rganizer </w:t>
       </w:r>
@@ -1318,8 +1048,6 @@
         <w:rPr>
           <w:rFonts w:ascii="Arial" w:hAnsi="Arial" w:cs="Arial"/>
           <w:iCs/>
-          <w:sz w:val="21"/>
-          <w:szCs w:val="22"/>
         </w:rPr>
         <w:t>of</w:t>
       </w:r>
@@ -1327,8 +1055,6 @@
         <w:rPr>
           <w:rFonts w:ascii="Arial" w:hAnsi="Arial" w:cs="Arial"/>
           <w:iCs/>
-          <w:sz w:val="21"/>
-          <w:szCs w:val="22"/>
         </w:rPr>
         <w:t xml:space="preserve"> the University of Chicago </w:t>
       </w:r>
@@ -1337,8 +1063,6 @@
         <w:rPr>
           <w:rFonts w:ascii="Arial" w:hAnsi="Arial" w:cs="Arial"/>
           <w:iCs/>
-          <w:sz w:val="21"/>
-          <w:szCs w:val="22"/>
         </w:rPr>
         <w:t>ReproducibiliTea</w:t>
       </w:r>
@@ -1347,8 +1071,6 @@
         <w:rPr>
           <w:rFonts w:ascii="Arial" w:hAnsi="Arial" w:cs="Arial"/>
           <w:iCs/>
-          <w:sz w:val="21"/>
-          <w:szCs w:val="22"/>
         </w:rPr>
         <w:t xml:space="preserve"> Journal Club</w:t>
       </w:r>
@@ -1363,16 +1085,12 @@
         <w:rPr>
           <w:rFonts w:ascii="Arial" w:hAnsi="Arial" w:cs="Arial"/>
           <w:iCs/>
-          <w:sz w:val="21"/>
-          <w:szCs w:val="22"/>
-        </w:rPr>
-      </w:pPr>
-      <w:r>
-        <w:rPr>
-          <w:rFonts w:ascii="Arial" w:hAnsi="Arial" w:cs="Arial"/>
-          <w:iCs/>
-          <w:sz w:val="21"/>
-          <w:szCs w:val="22"/>
+        </w:rPr>
+      </w:pPr>
+      <w:r>
+        <w:rPr>
+          <w:rFonts w:ascii="Arial" w:hAnsi="Arial" w:cs="Arial"/>
+          <w:iCs/>
         </w:rPr>
         <w:t>2021 – present</w:t>
       </w:r>
@@ -1380,8 +1098,6 @@
         <w:rPr>
           <w:rFonts w:ascii="Arial" w:hAnsi="Arial" w:cs="Arial"/>
           <w:iCs/>
-          <w:sz w:val="21"/>
-          <w:szCs w:val="22"/>
         </w:rPr>
         <w:tab/>
       </w:r>
@@ -1391,8 +1107,6 @@
           <w:b/>
           <w:bCs/>
           <w:iCs/>
-          <w:sz w:val="21"/>
-          <w:szCs w:val="22"/>
         </w:rPr>
         <w:t xml:space="preserve">Steering Committee </w:t>
       </w:r>
@@ -1400,8 +1114,6 @@
         <w:rPr>
           <w:rFonts w:ascii="Arial" w:hAnsi="Arial" w:cs="Arial"/>
           <w:iCs/>
-          <w:sz w:val="21"/>
-          <w:szCs w:val="22"/>
         </w:rPr>
         <w:t xml:space="preserve">member of </w:t>
       </w:r>
@@ -1410,8 +1122,6 @@
         <w:rPr>
           <w:rFonts w:ascii="Arial" w:hAnsi="Arial" w:cs="Arial"/>
           <w:iCs/>
-          <w:sz w:val="21"/>
-          <w:szCs w:val="22"/>
         </w:rPr>
         <w:t>ReproducibiliTea</w:t>
       </w:r>
@@ -1427,16 +1137,12 @@
         <w:rPr>
           <w:rFonts w:ascii="Arial" w:hAnsi="Arial" w:cs="Arial"/>
           <w:iCs/>
-          <w:sz w:val="21"/>
-          <w:szCs w:val="22"/>
-        </w:rPr>
-      </w:pPr>
-      <w:r>
-        <w:rPr>
-          <w:rFonts w:ascii="Arial" w:hAnsi="Arial" w:cs="Arial"/>
-          <w:iCs/>
-          <w:sz w:val="21"/>
-          <w:szCs w:val="22"/>
+        </w:rPr>
+      </w:pPr>
+      <w:r>
+        <w:rPr>
+          <w:rFonts w:ascii="Arial" w:hAnsi="Arial" w:cs="Arial"/>
+          <w:iCs/>
         </w:rPr>
         <w:t>2022</w:t>
       </w:r>
@@ -1444,8 +1150,6 @@
         <w:rPr>
           <w:rFonts w:ascii="Arial" w:hAnsi="Arial" w:cs="Arial"/>
           <w:iCs/>
-          <w:sz w:val="21"/>
-          <w:szCs w:val="22"/>
         </w:rPr>
         <w:tab/>
       </w:r>
@@ -1455,8 +1159,6 @@
           <w:b/>
           <w:bCs/>
           <w:iCs/>
-          <w:sz w:val="21"/>
-          <w:szCs w:val="22"/>
         </w:rPr>
         <w:t>Editor-in-Chief</w:t>
       </w:r>
@@ -1464,8 +1166,6 @@
         <w:rPr>
           <w:rFonts w:ascii="Arial" w:hAnsi="Arial" w:cs="Arial"/>
           <w:iCs/>
-          <w:sz w:val="21"/>
-          <w:szCs w:val="22"/>
         </w:rPr>
         <w:t xml:space="preserve"> of the Journal for Reproducibility in Neuroscience</w:t>
       </w:r>
@@ -1478,22 +1178,15 @@
         <w:spacing w:line="276" w:lineRule="auto"/>
         <w:rPr>
           <w:rFonts w:ascii="Arial" w:hAnsi="Arial" w:cs="Arial"/>
-          <w:sz w:val="21"/>
-          <w:szCs w:val="22"/>
-        </w:rPr>
-      </w:pPr>
-    </w:p>
-    <w:p>
-      <w:pPr>
-        <w:tabs>
-          <w:tab w:val="left" w:pos="1985"/>
-        </w:tabs>
-        <w:spacing w:line="276" w:lineRule="auto"/>
-        <w:rPr>
-          <w:rFonts w:ascii="Arial" w:hAnsi="Arial" w:cs="Arial"/>
-          <w:b/>
-          <w:sz w:val="21"/>
-          <w:szCs w:val="22"/>
+        </w:rPr>
+      </w:pPr>
+    </w:p>
+    <w:p>
+      <w:pPr>
+        <w:spacing w:line="276" w:lineRule="auto"/>
+        <w:rPr>
+          <w:rFonts w:ascii="Arial" w:hAnsi="Arial" w:cs="Arial"/>
+          <w:b/>
           <w:u w:val="single"/>
         </w:rPr>
       </w:pPr>
@@ -1501,10 +1194,30 @@
         <w:rPr>
           <w:rFonts w:ascii="Arial" w:hAnsi="Arial" w:cs="Arial"/>
           <w:b/>
-          <w:sz w:val="21"/>
-          <w:szCs w:val="22"/>
           <w:u w:val="single"/>
         </w:rPr>
+        <w:br w:type="page"/>
+      </w:r>
+    </w:p>
+    <w:p>
+      <w:pPr>
+        <w:tabs>
+          <w:tab w:val="left" w:pos="1985"/>
+        </w:tabs>
+        <w:spacing w:line="276" w:lineRule="auto"/>
+        <w:rPr>
+          <w:rFonts w:ascii="Arial" w:hAnsi="Arial" w:cs="Arial"/>
+          <w:b/>
+          <w:u w:val="single"/>
+        </w:rPr>
+      </w:pPr>
+      <w:r>
+        <w:rPr>
+          <w:rFonts w:ascii="Arial" w:hAnsi="Arial" w:cs="Arial"/>
+          <w:b/>
+          <w:u w:val="single"/>
+        </w:rPr>
+        <w:lastRenderedPageBreak/>
         <w:t>Honours and Awards</w:t>
       </w:r>
     </w:p>
@@ -1517,23 +1230,83 @@
         <w:ind w:left="1980" w:hanging="1980"/>
         <w:rPr>
           <w:rFonts w:ascii="Arial" w:hAnsi="Arial" w:cs="Arial"/>
-          <w:sz w:val="21"/>
-          <w:szCs w:val="22"/>
-        </w:rPr>
-      </w:pPr>
-      <w:r>
-        <w:rPr>
-          <w:rFonts w:ascii="Arial" w:hAnsi="Arial" w:cs="Arial"/>
-          <w:sz w:val="21"/>
-          <w:szCs w:val="22"/>
+          <w:i/>
+          <w:iCs/>
+        </w:rPr>
+      </w:pPr>
+      <w:r>
+        <w:rPr>
+          <w:rFonts w:ascii="Arial" w:hAnsi="Arial" w:cs="Arial"/>
+        </w:rPr>
+        <w:t>2022</w:t>
+      </w:r>
+      <w:r>
+        <w:rPr>
+          <w:rFonts w:ascii="Arial" w:hAnsi="Arial" w:cs="Arial"/>
+        </w:rPr>
+        <w:tab/>
+      </w:r>
+      <w:r>
+        <w:rPr>
+          <w:rFonts w:ascii="Arial" w:hAnsi="Arial" w:cs="Arial"/>
+          <w:b/>
+          <w:bCs/>
+        </w:rPr>
+        <w:t xml:space="preserve">Invited Contributor to </w:t>
+      </w:r>
+      <w:proofErr w:type="spellStart"/>
+      <w:r>
+        <w:rPr>
+          <w:rFonts w:ascii="Arial" w:hAnsi="Arial" w:cs="Arial"/>
+          <w:b/>
+          <w:bCs/>
+        </w:rPr>
+        <w:t>Catalyzing</w:t>
+      </w:r>
+      <w:proofErr w:type="spellEnd"/>
+      <w:r>
+        <w:rPr>
+          <w:rFonts w:ascii="Arial" w:hAnsi="Arial" w:cs="Arial"/>
+          <w:b/>
+          <w:bCs/>
+        </w:rPr>
+        <w:t xml:space="preserve"> Communities of Research Rigor </w:t>
+      </w:r>
+      <w:r>
+        <w:rPr>
+          <w:rFonts w:ascii="Arial" w:hAnsi="Arial" w:cs="Arial"/>
+        </w:rPr>
+        <w:t xml:space="preserve">– </w:t>
+      </w:r>
+      <w:r>
+        <w:rPr>
+          <w:rFonts w:ascii="Arial" w:hAnsi="Arial" w:cs="Arial"/>
+          <w:i/>
+          <w:iCs/>
+        </w:rPr>
+        <w:t>National Institutes of Health</w:t>
+      </w:r>
+    </w:p>
+    <w:p>
+      <w:pPr>
+        <w:tabs>
+          <w:tab w:val="left" w:pos="1985"/>
+        </w:tabs>
+        <w:spacing w:line="276" w:lineRule="auto"/>
+        <w:ind w:left="1980" w:hanging="1980"/>
+        <w:rPr>
+          <w:rFonts w:ascii="Arial" w:hAnsi="Arial" w:cs="Arial"/>
+        </w:rPr>
+      </w:pPr>
+      <w:r>
+        <w:rPr>
+          <w:rFonts w:ascii="Arial" w:hAnsi="Arial" w:cs="Arial"/>
         </w:rPr>
         <w:t>2021</w:t>
       </w:r>
       <w:r>
         <w:rPr>
           <w:rFonts w:ascii="Arial" w:hAnsi="Arial" w:cs="Arial"/>
-          <w:sz w:val="21"/>
-          <w:szCs w:val="22"/>
         </w:rPr>
         <w:tab/>
       </w:r>
@@ -1542,45 +1315,196 @@
           <w:rFonts w:ascii="Arial" w:hAnsi="Arial" w:cs="Arial"/>
           <w:b/>
           <w:bCs/>
-          <w:sz w:val="21"/>
-          <w:szCs w:val="22"/>
         </w:rPr>
         <w:t>ONU Centennial Trust Recipient</w:t>
       </w:r>
       <w:r>
         <w:rPr>
           <w:rFonts w:ascii="Arial" w:hAnsi="Arial" w:cs="Arial"/>
-          <w:sz w:val="21"/>
-          <w:szCs w:val="22"/>
+        </w:rPr>
+        <w:t xml:space="preserve"> – </w:t>
+      </w:r>
+      <w:r>
+        <w:rPr>
+          <w:rFonts w:ascii="Arial" w:hAnsi="Arial" w:cs="Arial"/>
+          <w:i/>
+          <w:iCs/>
+        </w:rPr>
+        <w:t>Newington College</w:t>
+      </w:r>
+    </w:p>
+    <w:p>
+      <w:pPr>
+        <w:tabs>
+          <w:tab w:val="left" w:pos="1985"/>
+        </w:tabs>
+        <w:spacing w:line="276" w:lineRule="auto"/>
+        <w:ind w:left="1980" w:hanging="1980"/>
+        <w:rPr>
+          <w:rFonts w:ascii="Arial" w:hAnsi="Arial" w:cs="Arial"/>
+        </w:rPr>
+      </w:pPr>
+      <w:r>
+        <w:rPr>
+          <w:rFonts w:ascii="Arial" w:hAnsi="Arial" w:cs="Arial"/>
+        </w:rPr>
+        <w:t xml:space="preserve">2015 – </w:t>
+      </w:r>
+      <w:r>
+        <w:rPr>
+          <w:rFonts w:ascii="Arial" w:hAnsi="Arial" w:cs="Arial"/>
+        </w:rPr>
+        <w:t>2019</w:t>
+      </w:r>
+      <w:r>
+        <w:rPr>
+          <w:rFonts w:ascii="Arial" w:hAnsi="Arial" w:cs="Arial"/>
+        </w:rPr>
+        <w:tab/>
+      </w:r>
+      <w:r>
+        <w:rPr>
+          <w:rFonts w:ascii="Arial" w:hAnsi="Arial" w:cs="Arial"/>
+          <w:b/>
+          <w:bCs/>
+        </w:rPr>
+        <w:t>Research Training Program (RTP)</w:t>
+      </w:r>
+      <w:r>
+        <w:rPr>
+          <w:rFonts w:ascii="Arial" w:hAnsi="Arial" w:cs="Arial"/>
+        </w:rPr>
+        <w:t xml:space="preserve"> – </w:t>
+      </w:r>
+      <w:r>
+        <w:rPr>
+          <w:rFonts w:ascii="Arial" w:hAnsi="Arial" w:cs="Arial"/>
+          <w:i/>
+        </w:rPr>
+        <w:t>Australian Government Department of Education and Training</w:t>
+      </w:r>
+      <w:r>
+        <w:rPr>
+          <w:rFonts w:ascii="Arial" w:hAnsi="Arial" w:cs="Arial"/>
         </w:rPr>
         <w:t xml:space="preserve"> </w:t>
       </w:r>
-      <w:r>
-        <w:rPr>
-          <w:rFonts w:ascii="Arial" w:hAnsi="Arial" w:cs="Arial"/>
-          <w:sz w:val="21"/>
-          <w:szCs w:val="22"/>
-        </w:rPr>
-        <w:t>–</w:t>
-      </w:r>
-      <w:r>
-        <w:rPr>
-          <w:rFonts w:ascii="Arial" w:hAnsi="Arial" w:cs="Arial"/>
-          <w:sz w:val="21"/>
-          <w:szCs w:val="22"/>
+    </w:p>
+    <w:p>
+      <w:pPr>
+        <w:tabs>
+          <w:tab w:val="left" w:pos="1985"/>
+        </w:tabs>
+        <w:spacing w:line="276" w:lineRule="auto"/>
+        <w:rPr>
+          <w:rFonts w:ascii="Arial" w:hAnsi="Arial" w:cs="Arial"/>
+        </w:rPr>
+      </w:pPr>
+      <w:r>
+        <w:rPr>
+          <w:rFonts w:ascii="Arial" w:hAnsi="Arial" w:cs="Arial"/>
+        </w:rPr>
+        <w:t xml:space="preserve">2015 – </w:t>
+      </w:r>
+      <w:r>
+        <w:rPr>
+          <w:rFonts w:ascii="Arial" w:hAnsi="Arial" w:cs="Arial"/>
+        </w:rPr>
+        <w:t>2019</w:t>
+      </w:r>
+      <w:r>
+        <w:rPr>
+          <w:rFonts w:ascii="Arial" w:hAnsi="Arial" w:cs="Arial"/>
+        </w:rPr>
+        <w:tab/>
+      </w:r>
+      <w:r>
+        <w:rPr>
+          <w:rFonts w:ascii="Arial" w:hAnsi="Arial" w:cs="Arial"/>
+          <w:b/>
+          <w:bCs/>
+        </w:rPr>
+        <w:t>Merit Award</w:t>
+      </w:r>
+      <w:r>
+        <w:rPr>
+          <w:rFonts w:ascii="Arial" w:hAnsi="Arial" w:cs="Arial"/>
+        </w:rPr>
+        <w:t xml:space="preserve"> – </w:t>
+      </w:r>
+      <w:r>
+        <w:rPr>
+          <w:rFonts w:ascii="Arial" w:hAnsi="Arial" w:cs="Arial"/>
+          <w:i/>
+        </w:rPr>
+        <w:t>University of Sydney</w:t>
+      </w:r>
+      <w:r>
+        <w:rPr>
+          <w:rFonts w:ascii="Arial" w:hAnsi="Arial" w:cs="Arial"/>
+        </w:rPr>
+        <w:t xml:space="preserve">  </w:t>
+      </w:r>
+    </w:p>
+    <w:p>
+      <w:pPr>
+        <w:tabs>
+          <w:tab w:val="left" w:pos="1985"/>
+        </w:tabs>
+        <w:spacing w:line="276" w:lineRule="auto"/>
+        <w:rPr>
+          <w:rFonts w:ascii="Arial" w:hAnsi="Arial" w:cs="Arial"/>
+        </w:rPr>
+      </w:pPr>
+      <w:r>
+        <w:rPr>
+          <w:rFonts w:ascii="Arial" w:hAnsi="Arial" w:cs="Arial"/>
+        </w:rPr>
+        <w:t>2017</w:t>
+      </w:r>
+      <w:r>
+        <w:rPr>
+          <w:rFonts w:ascii="Arial" w:hAnsi="Arial" w:cs="Arial"/>
+        </w:rPr>
+        <w:tab/>
+      </w:r>
+      <w:proofErr w:type="spellStart"/>
+      <w:r>
+        <w:rPr>
+          <w:rFonts w:ascii="Arial" w:hAnsi="Arial" w:cs="Arial"/>
+          <w:b/>
+          <w:bCs/>
+        </w:rPr>
+        <w:t>PsychFEST</w:t>
+      </w:r>
+      <w:proofErr w:type="spellEnd"/>
+      <w:r>
+        <w:rPr>
+          <w:rFonts w:ascii="Arial" w:hAnsi="Arial" w:cs="Arial"/>
+          <w:b/>
+          <w:bCs/>
+        </w:rPr>
+        <w:t xml:space="preserve"> Award</w:t>
+      </w:r>
+      <w:r>
+        <w:rPr>
+          <w:rFonts w:ascii="Arial" w:hAnsi="Arial" w:cs="Arial"/>
+        </w:rPr>
+        <w:t xml:space="preserve"> – </w:t>
+      </w:r>
+      <w:r>
+        <w:rPr>
+          <w:rFonts w:ascii="Arial" w:hAnsi="Arial" w:cs="Arial"/>
+          <w:i/>
+        </w:rPr>
+        <w:t xml:space="preserve">University of Sydney </w:t>
+      </w:r>
+      <w:r>
+        <w:rPr>
+          <w:rFonts w:ascii="Arial" w:hAnsi="Arial" w:cs="Arial"/>
         </w:rPr>
         <w:t xml:space="preserve"> </w:t>
       </w:r>
-      <w:r>
-        <w:rPr>
-          <w:rFonts w:ascii="Arial" w:hAnsi="Arial" w:cs="Arial"/>
-          <w:i/>
-          <w:iCs/>
-          <w:sz w:val="21"/>
-          <w:szCs w:val="22"/>
-        </w:rPr>
-        <w:t>Newington College</w:t>
-      </w:r>
     </w:p>
     <w:p>
       <w:pPr>
@@ -1591,31 +1515,17 @@
         <w:ind w:left="1980" w:hanging="1980"/>
         <w:rPr>
           <w:rFonts w:ascii="Arial" w:hAnsi="Arial" w:cs="Arial"/>
-          <w:sz w:val="21"/>
-          <w:szCs w:val="22"/>
-        </w:rPr>
-      </w:pPr>
-      <w:r>
-        <w:rPr>
-          <w:rFonts w:ascii="Arial" w:hAnsi="Arial" w:cs="Arial"/>
-          <w:sz w:val="21"/>
-          <w:szCs w:val="22"/>
-        </w:rPr>
-        <w:t xml:space="preserve">2015 – </w:t>
-      </w:r>
-      <w:r>
-        <w:rPr>
-          <w:rFonts w:ascii="Arial" w:hAnsi="Arial" w:cs="Arial"/>
-          <w:sz w:val="21"/>
-          <w:szCs w:val="22"/>
-        </w:rPr>
-        <w:t>2019</w:t>
-      </w:r>
-      <w:r>
-        <w:rPr>
-          <w:rFonts w:ascii="Arial" w:hAnsi="Arial" w:cs="Arial"/>
-          <w:sz w:val="21"/>
-          <w:szCs w:val="22"/>
+        </w:rPr>
+      </w:pPr>
+      <w:r>
+        <w:rPr>
+          <w:rFonts w:ascii="Arial" w:hAnsi="Arial" w:cs="Arial"/>
+        </w:rPr>
+        <w:t>2016</w:t>
+      </w:r>
+      <w:r>
+        <w:rPr>
+          <w:rFonts w:ascii="Arial" w:hAnsi="Arial" w:cs="Arial"/>
         </w:rPr>
         <w:tab/>
       </w:r>
@@ -1624,86 +1534,55 @@
           <w:rFonts w:ascii="Arial" w:hAnsi="Arial" w:cs="Arial"/>
           <w:b/>
           <w:bCs/>
-          <w:sz w:val="21"/>
-          <w:szCs w:val="22"/>
-        </w:rPr>
-        <w:t>Research Training Program (RTP)</w:t>
-      </w:r>
-      <w:r>
-        <w:rPr>
-          <w:rFonts w:ascii="Arial" w:hAnsi="Arial" w:cs="Arial"/>
-          <w:sz w:val="21"/>
-          <w:szCs w:val="22"/>
+        </w:rPr>
+        <w:t>Endeavour Research Fellowship</w:t>
+      </w:r>
+      <w:r>
+        <w:rPr>
+          <w:rFonts w:ascii="Arial" w:hAnsi="Arial" w:cs="Arial"/>
+        </w:rPr>
+        <w:t xml:space="preserve"> – </w:t>
+      </w:r>
+      <w:r>
+        <w:rPr>
+          <w:rFonts w:ascii="Arial" w:hAnsi="Arial" w:cs="Arial"/>
+          <w:i/>
+        </w:rPr>
+        <w:t>Australian Government Department of Education and Training</w:t>
+      </w:r>
+      <w:r>
+        <w:rPr>
+          <w:rFonts w:ascii="Arial" w:hAnsi="Arial" w:cs="Arial"/>
         </w:rPr>
         <w:t xml:space="preserve"> </w:t>
       </w:r>
       <w:r>
         <w:rPr>
           <w:rFonts w:ascii="Arial" w:hAnsi="Arial" w:cs="Arial"/>
-          <w:sz w:val="21"/>
-          <w:szCs w:val="22"/>
-        </w:rPr>
-        <w:t>–</w:t>
-      </w:r>
-      <w:r>
-        <w:rPr>
-          <w:rFonts w:ascii="Arial" w:hAnsi="Arial" w:cs="Arial"/>
-          <w:sz w:val="21"/>
-          <w:szCs w:val="22"/>
+          <w:i/>
         </w:rPr>
         <w:t xml:space="preserve"> </w:t>
       </w:r>
-      <w:r>
-        <w:rPr>
-          <w:rFonts w:ascii="Arial" w:hAnsi="Arial" w:cs="Arial"/>
-          <w:i/>
-          <w:sz w:val="21"/>
-          <w:szCs w:val="22"/>
-        </w:rPr>
-        <w:t>Australian Government Department of Education and Training</w:t>
-      </w:r>
-      <w:r>
-        <w:rPr>
-          <w:rFonts w:ascii="Arial" w:hAnsi="Arial" w:cs="Arial"/>
-          <w:sz w:val="21"/>
-          <w:szCs w:val="22"/>
-        </w:rPr>
-        <w:t xml:space="preserve"> </w:t>
-      </w:r>
-    </w:p>
-    <w:p>
-      <w:pPr>
-        <w:tabs>
-          <w:tab w:val="left" w:pos="1985"/>
-        </w:tabs>
-        <w:spacing w:line="276" w:lineRule="auto"/>
-        <w:rPr>
-          <w:rFonts w:ascii="Arial" w:hAnsi="Arial" w:cs="Arial"/>
-          <w:sz w:val="21"/>
-          <w:szCs w:val="22"/>
-        </w:rPr>
-      </w:pPr>
-      <w:r>
-        <w:rPr>
-          <w:rFonts w:ascii="Arial" w:hAnsi="Arial" w:cs="Arial"/>
-          <w:sz w:val="21"/>
-          <w:szCs w:val="22"/>
-        </w:rPr>
-        <w:t xml:space="preserve">2015 – </w:t>
-      </w:r>
-      <w:r>
-        <w:rPr>
-          <w:rFonts w:ascii="Arial" w:hAnsi="Arial" w:cs="Arial"/>
-          <w:sz w:val="21"/>
-          <w:szCs w:val="22"/>
-        </w:rPr>
-        <w:t>2019</w:t>
-      </w:r>
-      <w:r>
-        <w:rPr>
-          <w:rFonts w:ascii="Arial" w:hAnsi="Arial" w:cs="Arial"/>
-          <w:sz w:val="21"/>
-          <w:szCs w:val="22"/>
+    </w:p>
+    <w:p>
+      <w:pPr>
+        <w:tabs>
+          <w:tab w:val="left" w:pos="1985"/>
+        </w:tabs>
+        <w:spacing w:line="276" w:lineRule="auto"/>
+        <w:rPr>
+          <w:rFonts w:ascii="Arial" w:hAnsi="Arial" w:cs="Arial"/>
+        </w:rPr>
+      </w:pPr>
+      <w:r>
+        <w:rPr>
+          <w:rFonts w:ascii="Arial" w:hAnsi="Arial" w:cs="Arial"/>
+        </w:rPr>
+        <w:t>2014</w:t>
+      </w:r>
+      <w:r>
+        <w:rPr>
+          <w:rFonts w:ascii="Arial" w:hAnsi="Arial" w:cs="Arial"/>
         </w:rPr>
         <w:tab/>
       </w:r>
@@ -1712,394 +1591,152 @@
           <w:rFonts w:ascii="Arial" w:hAnsi="Arial" w:cs="Arial"/>
           <w:b/>
           <w:bCs/>
-          <w:sz w:val="21"/>
-          <w:szCs w:val="22"/>
-        </w:rPr>
-        <w:t>Merit Award</w:t>
-      </w:r>
-      <w:r>
-        <w:rPr>
-          <w:rFonts w:ascii="Arial" w:hAnsi="Arial" w:cs="Arial"/>
-          <w:sz w:val="21"/>
-          <w:szCs w:val="22"/>
-        </w:rPr>
-        <w:t xml:space="preserve"> </w:t>
-      </w:r>
-      <w:r>
-        <w:rPr>
-          <w:rFonts w:ascii="Arial" w:hAnsi="Arial" w:cs="Arial"/>
-          <w:sz w:val="21"/>
-          <w:szCs w:val="22"/>
-        </w:rPr>
-        <w:t>–</w:t>
-      </w:r>
-      <w:r>
-        <w:rPr>
-          <w:rFonts w:ascii="Arial" w:hAnsi="Arial" w:cs="Arial"/>
-          <w:sz w:val="21"/>
-          <w:szCs w:val="22"/>
-        </w:rPr>
-        <w:t xml:space="preserve"> </w:t>
-      </w:r>
-      <w:r>
-        <w:rPr>
-          <w:rFonts w:ascii="Arial" w:hAnsi="Arial" w:cs="Arial"/>
-          <w:i/>
-          <w:sz w:val="21"/>
-          <w:szCs w:val="22"/>
-        </w:rPr>
-        <w:t>University of Sydney</w:t>
-      </w:r>
-      <w:r>
-        <w:rPr>
-          <w:rFonts w:ascii="Arial" w:hAnsi="Arial" w:cs="Arial"/>
-          <w:sz w:val="21"/>
-          <w:szCs w:val="22"/>
+        </w:rPr>
+        <w:t>APS Prize</w:t>
+      </w:r>
+      <w:r>
+        <w:rPr>
+          <w:rFonts w:ascii="Arial" w:hAnsi="Arial" w:cs="Arial"/>
+        </w:rPr>
+        <w:t xml:space="preserve"> – </w:t>
+      </w:r>
+      <w:r>
+        <w:rPr>
+          <w:rFonts w:ascii="Arial" w:hAnsi="Arial" w:cs="Arial"/>
+          <w:i/>
+        </w:rPr>
+        <w:t>Australian Psychological Society</w:t>
+      </w:r>
+      <w:r>
+        <w:rPr>
+          <w:rFonts w:ascii="Arial" w:hAnsi="Arial" w:cs="Arial"/>
         </w:rPr>
         <w:t xml:space="preserve">  </w:t>
       </w:r>
     </w:p>
     <w:p>
       <w:pPr>
-        <w:tabs>
-          <w:tab w:val="left" w:pos="1985"/>
-        </w:tabs>
-        <w:spacing w:line="276" w:lineRule="auto"/>
-        <w:rPr>
-          <w:rFonts w:ascii="Arial" w:hAnsi="Arial" w:cs="Arial"/>
-          <w:sz w:val="21"/>
-          <w:szCs w:val="22"/>
-        </w:rPr>
-      </w:pPr>
-      <w:r>
-        <w:rPr>
-          <w:rFonts w:ascii="Arial" w:hAnsi="Arial" w:cs="Arial"/>
-          <w:sz w:val="21"/>
-          <w:szCs w:val="22"/>
-        </w:rPr>
-        <w:t>2017</w:t>
-      </w:r>
-      <w:r>
-        <w:rPr>
-          <w:rFonts w:ascii="Arial" w:hAnsi="Arial" w:cs="Arial"/>
-          <w:sz w:val="21"/>
-          <w:szCs w:val="22"/>
-        </w:rPr>
-        <w:tab/>
+        <w:spacing w:line="276" w:lineRule="auto"/>
+        <w:rPr>
+          <w:rFonts w:ascii="Arial" w:hAnsi="Arial" w:cs="Arial"/>
+          <w:b/>
+          <w:u w:val="single"/>
+        </w:rPr>
+      </w:pPr>
+    </w:p>
+    <w:p>
+      <w:pPr>
+        <w:spacing w:line="276" w:lineRule="auto"/>
+        <w:rPr>
+          <w:rFonts w:ascii="Arial" w:hAnsi="Arial" w:cs="Arial"/>
+          <w:b/>
+          <w:u w:val="single"/>
+        </w:rPr>
+      </w:pPr>
+      <w:r>
+        <w:rPr>
+          <w:rFonts w:ascii="Arial" w:hAnsi="Arial" w:cs="Arial"/>
+          <w:b/>
+          <w:u w:val="single"/>
+        </w:rPr>
+        <w:t>Publications</w:t>
+      </w:r>
+    </w:p>
+    <w:p>
+      <w:pPr>
+        <w:tabs>
+          <w:tab w:val="left" w:pos="1985"/>
+        </w:tabs>
+        <w:spacing w:line="276" w:lineRule="auto"/>
+        <w:rPr>
+          <w:rFonts w:ascii="Arial" w:hAnsi="Arial" w:cs="Arial"/>
+          <w:bCs/>
+        </w:rPr>
+      </w:pPr>
+      <w:r>
+        <w:rPr>
+          <w:rFonts w:ascii="Arial" w:hAnsi="Arial" w:cs="Arial"/>
+          <w:b/>
+        </w:rPr>
+        <w:t xml:space="preserve">Ngiam, W.X.Q., </w:t>
+      </w:r>
+      <w:r>
+        <w:rPr>
+          <w:rFonts w:ascii="Arial" w:hAnsi="Arial" w:cs="Arial"/>
+          <w:bCs/>
+        </w:rPr>
+        <w:t>Foster, J.</w:t>
+      </w:r>
+      <w:r>
+        <w:rPr>
+          <w:rFonts w:ascii="Arial" w:hAnsi="Arial" w:cs="Arial"/>
+          <w:bCs/>
+        </w:rPr>
+        <w:t xml:space="preserve">J., Adam, K.C.S., </w:t>
       </w:r>
       <w:proofErr w:type="spellStart"/>
       <w:r>
         <w:rPr>
           <w:rFonts w:ascii="Arial" w:hAnsi="Arial" w:cs="Arial"/>
-          <w:b/>
-          <w:bCs/>
-          <w:sz w:val="21"/>
-          <w:szCs w:val="22"/>
-        </w:rPr>
-        <w:t>PsychFEST</w:t>
+          <w:bCs/>
+        </w:rPr>
+        <w:t>Awh</w:t>
       </w:r>
       <w:proofErr w:type="spellEnd"/>
       <w:r>
         <w:rPr>
           <w:rFonts w:ascii="Arial" w:hAnsi="Arial" w:cs="Arial"/>
-          <w:b/>
-          <w:bCs/>
-          <w:sz w:val="21"/>
-          <w:szCs w:val="22"/>
-        </w:rPr>
-        <w:t xml:space="preserve"> Award</w:t>
-      </w:r>
-      <w:r>
-        <w:rPr>
-          <w:rFonts w:ascii="Arial" w:hAnsi="Arial" w:cs="Arial"/>
-          <w:sz w:val="21"/>
-          <w:szCs w:val="22"/>
-        </w:rPr>
-        <w:t xml:space="preserve"> </w:t>
-      </w:r>
-      <w:r>
-        <w:rPr>
-          <w:rFonts w:ascii="Arial" w:hAnsi="Arial" w:cs="Arial"/>
-          <w:sz w:val="21"/>
-          <w:szCs w:val="22"/>
-        </w:rPr>
-        <w:t>–</w:t>
-      </w:r>
-      <w:r>
-        <w:rPr>
-          <w:rFonts w:ascii="Arial" w:hAnsi="Arial" w:cs="Arial"/>
-          <w:sz w:val="21"/>
-          <w:szCs w:val="22"/>
-        </w:rPr>
-        <w:t xml:space="preserve"> </w:t>
-      </w:r>
-      <w:r>
-        <w:rPr>
-          <w:rFonts w:ascii="Arial" w:hAnsi="Arial" w:cs="Arial"/>
-          <w:i/>
-          <w:sz w:val="21"/>
-          <w:szCs w:val="22"/>
-        </w:rPr>
-        <w:t xml:space="preserve">University of Sydney </w:t>
-      </w:r>
-      <w:r>
-        <w:rPr>
-          <w:rFonts w:ascii="Arial" w:hAnsi="Arial" w:cs="Arial"/>
-          <w:sz w:val="21"/>
-          <w:szCs w:val="22"/>
-        </w:rPr>
-        <w:t xml:space="preserve"> </w:t>
-      </w:r>
-    </w:p>
-    <w:p>
-      <w:pPr>
-        <w:tabs>
-          <w:tab w:val="left" w:pos="1985"/>
-        </w:tabs>
-        <w:spacing w:line="276" w:lineRule="auto"/>
-        <w:ind w:left="1980" w:hanging="1980"/>
-        <w:rPr>
-          <w:rFonts w:ascii="Arial" w:hAnsi="Arial" w:cs="Arial"/>
-          <w:sz w:val="21"/>
-          <w:szCs w:val="22"/>
-        </w:rPr>
-      </w:pPr>
-      <w:r>
-        <w:rPr>
-          <w:rFonts w:ascii="Arial" w:hAnsi="Arial" w:cs="Arial"/>
-          <w:sz w:val="21"/>
-          <w:szCs w:val="22"/>
-        </w:rPr>
-        <w:t>2016</w:t>
-      </w:r>
-      <w:r>
-        <w:rPr>
-          <w:rFonts w:ascii="Arial" w:hAnsi="Arial" w:cs="Arial"/>
-          <w:sz w:val="21"/>
-          <w:szCs w:val="22"/>
-        </w:rPr>
-        <w:tab/>
-      </w:r>
-      <w:r>
-        <w:rPr>
-          <w:rFonts w:ascii="Arial" w:hAnsi="Arial" w:cs="Arial"/>
-          <w:b/>
-          <w:bCs/>
-          <w:sz w:val="21"/>
-          <w:szCs w:val="22"/>
-        </w:rPr>
-        <w:t>Endeavour Research Fellowship</w:t>
-      </w:r>
-      <w:r>
-        <w:rPr>
-          <w:rFonts w:ascii="Arial" w:hAnsi="Arial" w:cs="Arial"/>
-          <w:sz w:val="21"/>
-          <w:szCs w:val="22"/>
-        </w:rPr>
-        <w:t xml:space="preserve"> </w:t>
-      </w:r>
-      <w:r>
-        <w:rPr>
-          <w:rFonts w:ascii="Arial" w:hAnsi="Arial" w:cs="Arial"/>
-          <w:sz w:val="21"/>
-          <w:szCs w:val="22"/>
-        </w:rPr>
-        <w:t>–</w:t>
-      </w:r>
-      <w:r>
-        <w:rPr>
-          <w:rFonts w:ascii="Arial" w:hAnsi="Arial" w:cs="Arial"/>
-          <w:sz w:val="21"/>
-          <w:szCs w:val="22"/>
-        </w:rPr>
-        <w:t xml:space="preserve"> </w:t>
-      </w:r>
-      <w:r>
-        <w:rPr>
-          <w:rFonts w:ascii="Arial" w:hAnsi="Arial" w:cs="Arial"/>
-          <w:i/>
-          <w:sz w:val="21"/>
-          <w:szCs w:val="22"/>
-        </w:rPr>
-        <w:t>Australian Government Department of Education and Training</w:t>
-      </w:r>
-      <w:r>
-        <w:rPr>
-          <w:rFonts w:ascii="Arial" w:hAnsi="Arial" w:cs="Arial"/>
-          <w:sz w:val="21"/>
-          <w:szCs w:val="22"/>
-        </w:rPr>
-        <w:t xml:space="preserve"> </w:t>
-      </w:r>
-      <w:r>
-        <w:rPr>
-          <w:rFonts w:ascii="Arial" w:hAnsi="Arial" w:cs="Arial"/>
-          <w:i/>
-          <w:sz w:val="21"/>
-          <w:szCs w:val="22"/>
-        </w:rPr>
-        <w:t xml:space="preserve"> </w:t>
-      </w:r>
-    </w:p>
-    <w:p>
-      <w:pPr>
-        <w:tabs>
-          <w:tab w:val="left" w:pos="1985"/>
-        </w:tabs>
-        <w:spacing w:line="276" w:lineRule="auto"/>
-        <w:rPr>
-          <w:rFonts w:ascii="Arial" w:hAnsi="Arial" w:cs="Arial"/>
-          <w:sz w:val="21"/>
-          <w:szCs w:val="22"/>
-        </w:rPr>
-      </w:pPr>
-      <w:r>
-        <w:rPr>
-          <w:rFonts w:ascii="Arial" w:hAnsi="Arial" w:cs="Arial"/>
-          <w:sz w:val="21"/>
-          <w:szCs w:val="22"/>
-        </w:rPr>
-        <w:t>2014</w:t>
-      </w:r>
-      <w:r>
-        <w:rPr>
-          <w:rFonts w:ascii="Arial" w:hAnsi="Arial" w:cs="Arial"/>
-          <w:sz w:val="21"/>
-          <w:szCs w:val="22"/>
-        </w:rPr>
-        <w:tab/>
-      </w:r>
-      <w:r>
-        <w:rPr>
-          <w:rFonts w:ascii="Arial" w:hAnsi="Arial" w:cs="Arial"/>
-          <w:b/>
-          <w:bCs/>
-          <w:sz w:val="21"/>
-          <w:szCs w:val="22"/>
-        </w:rPr>
-        <w:t>APS Prize</w:t>
-      </w:r>
-      <w:r>
-        <w:rPr>
-          <w:rFonts w:ascii="Arial" w:hAnsi="Arial" w:cs="Arial"/>
-          <w:sz w:val="21"/>
-          <w:szCs w:val="22"/>
-        </w:rPr>
-        <w:t xml:space="preserve"> </w:t>
-      </w:r>
-      <w:r>
-        <w:rPr>
-          <w:rFonts w:ascii="Arial" w:hAnsi="Arial" w:cs="Arial"/>
-          <w:sz w:val="21"/>
-          <w:szCs w:val="22"/>
-        </w:rPr>
-        <w:t>–</w:t>
-      </w:r>
-      <w:r>
-        <w:rPr>
-          <w:rFonts w:ascii="Arial" w:hAnsi="Arial" w:cs="Arial"/>
-          <w:sz w:val="21"/>
-          <w:szCs w:val="22"/>
-        </w:rPr>
-        <w:t xml:space="preserve"> </w:t>
-      </w:r>
-      <w:r>
-        <w:rPr>
-          <w:rFonts w:ascii="Arial" w:hAnsi="Arial" w:cs="Arial"/>
-          <w:i/>
-          <w:sz w:val="21"/>
-          <w:szCs w:val="22"/>
-        </w:rPr>
-        <w:t>Australian Psychological Society</w:t>
-      </w:r>
-      <w:r>
-        <w:rPr>
-          <w:rFonts w:ascii="Arial" w:hAnsi="Arial" w:cs="Arial"/>
-          <w:sz w:val="21"/>
-          <w:szCs w:val="22"/>
-        </w:rPr>
-        <w:t xml:space="preserve">  </w:t>
-      </w:r>
-    </w:p>
-    <w:p>
-      <w:pPr>
-        <w:rPr>
-          <w:rFonts w:ascii="Arial" w:hAnsi="Arial" w:cs="Arial"/>
-          <w:b/>
-          <w:sz w:val="19"/>
-          <w:szCs w:val="19"/>
-          <w:u w:val="single"/>
-        </w:rPr>
-      </w:pPr>
-      <w:r>
-        <w:rPr>
-          <w:rFonts w:ascii="Arial" w:hAnsi="Arial" w:cs="Arial"/>
-          <w:b/>
-          <w:sz w:val="21"/>
-          <w:szCs w:val="22"/>
-          <w:u w:val="single"/>
-        </w:rPr>
-        <w:br w:type="page"/>
-      </w:r>
-      <w:r>
-        <w:rPr>
-          <w:rFonts w:ascii="Arial" w:hAnsi="Arial" w:cs="Arial"/>
-          <w:b/>
-          <w:sz w:val="19"/>
-          <w:szCs w:val="19"/>
-          <w:u w:val="single"/>
-        </w:rPr>
-        <w:lastRenderedPageBreak/>
-        <w:t>Publications</w:t>
-      </w:r>
-    </w:p>
-    <w:p>
-      <w:pPr>
-        <w:tabs>
-          <w:tab w:val="left" w:pos="1985"/>
-        </w:tabs>
-        <w:spacing w:line="276" w:lineRule="auto"/>
-        <w:rPr>
-          <w:rFonts w:ascii="Arial" w:hAnsi="Arial" w:cs="Arial"/>
-          <w:bCs/>
-          <w:sz w:val="19"/>
-          <w:szCs w:val="19"/>
-        </w:rPr>
-      </w:pPr>
-      <w:r>
-        <w:rPr>
-          <w:rFonts w:ascii="Arial" w:hAnsi="Arial" w:cs="Arial"/>
-          <w:b/>
-          <w:sz w:val="19"/>
-          <w:szCs w:val="19"/>
+          <w:bCs/>
+        </w:rPr>
+        <w:t>, E. (in prep). A signature of guessing supports an item limit in visual working memory.</w:t>
+      </w:r>
+    </w:p>
+    <w:p>
+      <w:pPr>
+        <w:tabs>
+          <w:tab w:val="left" w:pos="1985"/>
+        </w:tabs>
+        <w:spacing w:line="276" w:lineRule="auto"/>
+        <w:rPr>
+          <w:rFonts w:ascii="Arial" w:hAnsi="Arial" w:cs="Arial"/>
+          <w:bCs/>
+        </w:rPr>
+      </w:pPr>
+      <w:r>
+        <w:rPr>
+          <w:rFonts w:ascii="Arial" w:hAnsi="Arial" w:cs="Arial"/>
+          <w:b/>
         </w:rPr>
         <w:t xml:space="preserve">Ngiam, W.X.Q., </w:t>
       </w:r>
-      <w:r>
-        <w:rPr>
-          <w:rFonts w:ascii="Arial" w:hAnsi="Arial" w:cs="Arial"/>
-          <w:bCs/>
-          <w:sz w:val="19"/>
-          <w:szCs w:val="19"/>
-        </w:rPr>
-        <w:t>Foster, J.</w:t>
-      </w:r>
-      <w:r>
-        <w:rPr>
-          <w:rFonts w:ascii="Arial" w:hAnsi="Arial" w:cs="Arial"/>
-          <w:bCs/>
-          <w:sz w:val="19"/>
-          <w:szCs w:val="19"/>
-        </w:rPr>
-        <w:t xml:space="preserve">J., Adam, K.C.S., </w:t>
-      </w:r>
       <w:proofErr w:type="spellStart"/>
       <w:r>
         <w:rPr>
           <w:rFonts w:ascii="Arial" w:hAnsi="Arial" w:cs="Arial"/>
           <w:bCs/>
-          <w:sz w:val="19"/>
-          <w:szCs w:val="19"/>
+        </w:rPr>
+        <w:t>Loetscher</w:t>
+      </w:r>
+      <w:proofErr w:type="spellEnd"/>
+      <w:r>
+        <w:rPr>
+          <w:rFonts w:ascii="Arial" w:hAnsi="Arial" w:cs="Arial"/>
+          <w:bCs/>
+        </w:rPr>
+        <w:t xml:space="preserve">, K.B., </w:t>
+      </w:r>
+      <w:r>
+        <w:rPr>
+          <w:rFonts w:ascii="Arial" w:hAnsi="Arial" w:cs="Arial"/>
+          <w:bCs/>
+        </w:rPr>
+        <w:t xml:space="preserve">Vogel, E.K., </w:t>
+      </w:r>
+      <w:proofErr w:type="spellStart"/>
+      <w:r>
+        <w:rPr>
+          <w:rFonts w:ascii="Arial" w:hAnsi="Arial" w:cs="Arial"/>
+          <w:bCs/>
         </w:rPr>
         <w:t>Awh</w:t>
       </w:r>
@@ -2108,183 +1745,162 @@
         <w:rPr>
           <w:rFonts w:ascii="Arial" w:hAnsi="Arial" w:cs="Arial"/>
           <w:bCs/>
-          <w:sz w:val="19"/>
-          <w:szCs w:val="19"/>
-        </w:rPr>
-        <w:t>, E. (in prep). A signature of guessing supports an item limit in visual working memory.</w:t>
-      </w:r>
-    </w:p>
-    <w:p>
-      <w:pPr>
-        <w:tabs>
-          <w:tab w:val="left" w:pos="1985"/>
-        </w:tabs>
-        <w:spacing w:line="276" w:lineRule="auto"/>
-        <w:rPr>
-          <w:rFonts w:ascii="Arial" w:hAnsi="Arial" w:cs="Arial"/>
-          <w:b/>
-          <w:sz w:val="19"/>
-          <w:szCs w:val="19"/>
-        </w:rPr>
-      </w:pPr>
-      <w:r>
-        <w:rPr>
-          <w:rFonts w:ascii="Arial" w:hAnsi="Arial" w:cs="Arial"/>
-          <w:b/>
-          <w:sz w:val="19"/>
-          <w:szCs w:val="19"/>
-        </w:rPr>
-        <w:t xml:space="preserve">Ngiam, W.X.Q., </w:t>
+        </w:rPr>
+        <w:t>, E. (in prep). Item-based storage revealed by whole-report for dual-feature stimuli.</w:t>
+      </w:r>
+    </w:p>
+    <w:p>
+      <w:pPr>
+        <w:spacing w:line="276" w:lineRule="auto"/>
+        <w:rPr>
+          <w:rFonts w:ascii="Times New Roman" w:eastAsia="Times New Roman" w:hAnsi="Times New Roman" w:cs="Times New Roman"/>
+          <w:lang w:val="en-US"/>
+        </w:rPr>
+      </w:pPr>
+      <w:r>
+        <w:rPr>
+          <w:rFonts w:ascii="Arial" w:eastAsia="Times New Roman" w:hAnsi="Arial" w:cs="Arial"/>
+          <w:b/>
+          <w:bCs/>
+          <w:color w:val="222222"/>
+          <w:shd w:val="clear" w:color="auto" w:fill="FFFFFF"/>
+          <w:lang w:val="en-US"/>
+        </w:rPr>
+        <w:t>Ngiam, W.X.</w:t>
+      </w:r>
+      <w:r>
+        <w:rPr>
+          <w:rFonts w:ascii="Arial" w:eastAsia="Times New Roman" w:hAnsi="Arial" w:cs="Arial"/>
+          <w:b/>
+          <w:bCs/>
+          <w:color w:val="222222"/>
+          <w:shd w:val="clear" w:color="auto" w:fill="FFFFFF"/>
+          <w:lang w:val="en-US"/>
+        </w:rPr>
+        <w:t>Q.</w:t>
+      </w:r>
+      <w:r>
+        <w:rPr>
+          <w:rFonts w:ascii="Arial" w:eastAsia="Times New Roman" w:hAnsi="Arial" w:cs="Arial"/>
+          <w:color w:val="222222"/>
+          <w:shd w:val="clear" w:color="auto" w:fill="FFFFFF"/>
+          <w:lang w:val="en-US"/>
+        </w:rPr>
+        <w:t xml:space="preserve"> (2021). Fully Credited: Making Publishing More Equitable. </w:t>
+      </w:r>
+      <w:r>
+        <w:rPr>
+          <w:rFonts w:ascii="Arial" w:eastAsia="Times New Roman" w:hAnsi="Arial" w:cs="Arial"/>
+          <w:i/>
+          <w:iCs/>
+          <w:color w:val="222222"/>
+          <w:shd w:val="clear" w:color="auto" w:fill="FFFFFF"/>
+          <w:lang w:val="en-US"/>
+        </w:rPr>
+        <w:t>APS Observer</w:t>
+      </w:r>
+      <w:r>
+        <w:rPr>
+          <w:rFonts w:ascii="Arial" w:eastAsia="Times New Roman" w:hAnsi="Arial" w:cs="Arial"/>
+          <w:color w:val="222222"/>
+          <w:shd w:val="clear" w:color="auto" w:fill="FFFFFF"/>
+          <w:lang w:val="en-US"/>
+        </w:rPr>
+        <w:t>, </w:t>
+      </w:r>
+      <w:r>
+        <w:rPr>
+          <w:rFonts w:ascii="Arial" w:eastAsia="Times New Roman" w:hAnsi="Arial" w:cs="Arial"/>
+          <w:i/>
+          <w:iCs/>
+          <w:color w:val="222222"/>
+          <w:shd w:val="clear" w:color="auto" w:fill="FFFFFF"/>
+          <w:lang w:val="en-US"/>
+        </w:rPr>
+        <w:t>35</w:t>
+      </w:r>
+      <w:r>
+        <w:rPr>
+          <w:rFonts w:ascii="Arial" w:eastAsia="Times New Roman" w:hAnsi="Arial" w:cs="Arial"/>
+          <w:color w:val="222222"/>
+          <w:shd w:val="clear" w:color="auto" w:fill="FFFFFF"/>
+          <w:lang w:val="en-US"/>
+        </w:rPr>
+        <w:t>.</w:t>
+      </w:r>
+    </w:p>
+    <w:p>
+      <w:pPr>
+        <w:tabs>
+          <w:tab w:val="left" w:pos="1985"/>
+        </w:tabs>
+        <w:spacing w:line="276" w:lineRule="auto"/>
+        <w:rPr>
+          <w:rFonts w:ascii="Arial" w:hAnsi="Arial" w:cs="Arial"/>
+          <w:bCs/>
+        </w:rPr>
+      </w:pPr>
+      <w:r>
+        <w:rPr>
+          <w:rFonts w:ascii="Arial" w:hAnsi="Arial" w:cs="Arial"/>
+          <w:b/>
+        </w:rPr>
+        <w:t>Ngiam, W.X.Q.,</w:t>
+      </w:r>
+      <w:r>
+        <w:rPr>
+          <w:rFonts w:ascii="Arial" w:hAnsi="Arial" w:cs="Arial"/>
+          <w:bCs/>
+        </w:rPr>
+        <w:t xml:space="preserve"> Adam, K.C.S., Quirk, C., Vogel, E.K., </w:t>
       </w:r>
       <w:proofErr w:type="spellStart"/>
       <w:r>
         <w:rPr>
           <w:rFonts w:ascii="Arial" w:hAnsi="Arial" w:cs="Arial"/>
           <w:bCs/>
-          <w:sz w:val="19"/>
-          <w:szCs w:val="19"/>
-        </w:rPr>
-        <w:t>Loetscher</w:t>
+        </w:rPr>
+        <w:t>Awh</w:t>
       </w:r>
       <w:proofErr w:type="spellEnd"/>
       <w:r>
         <w:rPr>
           <w:rFonts w:ascii="Arial" w:hAnsi="Arial" w:cs="Arial"/>
           <w:bCs/>
-          <w:sz w:val="19"/>
-          <w:szCs w:val="19"/>
-        </w:rPr>
-        <w:t xml:space="preserve">, K.B., </w:t>
-      </w:r>
-      <w:r>
-        <w:rPr>
-          <w:rFonts w:ascii="Arial" w:hAnsi="Arial" w:cs="Arial"/>
-          <w:bCs/>
-          <w:sz w:val="19"/>
-          <w:szCs w:val="19"/>
-        </w:rPr>
-        <w:t xml:space="preserve">Vogel, E.K., </w:t>
+        </w:rPr>
+        <w:t>, E. (</w:t>
+      </w:r>
+      <w:r>
+        <w:rPr>
+          <w:rFonts w:ascii="Arial" w:hAnsi="Arial" w:cs="Arial"/>
+          <w:bCs/>
+        </w:rPr>
+        <w:t>2021</w:t>
+      </w:r>
+      <w:r>
+        <w:rPr>
+          <w:rFonts w:ascii="Arial" w:hAnsi="Arial" w:cs="Arial"/>
+          <w:bCs/>
+        </w:rPr>
+        <w:t xml:space="preserve">). Estimating the statistical power to detect set size effects in contralateral delay activity. </w:t>
       </w:r>
       <w:proofErr w:type="spellStart"/>
       <w:r>
         <w:rPr>
           <w:rFonts w:ascii="Arial" w:hAnsi="Arial" w:cs="Arial"/>
           <w:bCs/>
-          <w:sz w:val="19"/>
-          <w:szCs w:val="19"/>
-        </w:rPr>
-        <w:t>Awh</w:t>
+          <w:i/>
+          <w:iCs/>
+        </w:rPr>
+        <w:t>Psychophsyiology</w:t>
       </w:r>
       <w:proofErr w:type="spellEnd"/>
       <w:r>
         <w:rPr>
           <w:rFonts w:ascii="Arial" w:hAnsi="Arial" w:cs="Arial"/>
           <w:bCs/>
-          <w:sz w:val="19"/>
-          <w:szCs w:val="19"/>
-        </w:rPr>
-        <w:t>, E. (in prep). Item-based storage revealed by whole-report for dual-feature stimuli.</w:t>
-      </w:r>
-      <w:r>
-        <w:rPr>
-          <w:rFonts w:ascii="Arial" w:hAnsi="Arial" w:cs="Arial"/>
-          <w:b/>
-          <w:sz w:val="19"/>
-          <w:szCs w:val="19"/>
-        </w:rPr>
-        <w:t xml:space="preserve">  </w:t>
-      </w:r>
-    </w:p>
-    <w:p>
-      <w:pPr>
-        <w:tabs>
-          <w:tab w:val="left" w:pos="1985"/>
-        </w:tabs>
-        <w:spacing w:line="276" w:lineRule="auto"/>
-        <w:rPr>
-          <w:rFonts w:ascii="Arial" w:hAnsi="Arial" w:cs="Arial"/>
-          <w:bCs/>
-          <w:sz w:val="19"/>
-          <w:szCs w:val="19"/>
-        </w:rPr>
-      </w:pPr>
-      <w:r>
-        <w:rPr>
-          <w:rFonts w:ascii="Arial" w:hAnsi="Arial" w:cs="Arial"/>
-          <w:b/>
-          <w:sz w:val="19"/>
-          <w:szCs w:val="19"/>
-        </w:rPr>
-        <w:t>Ngiam, W.X.Q.,</w:t>
-      </w:r>
-      <w:r>
-        <w:rPr>
-          <w:rFonts w:ascii="Arial" w:hAnsi="Arial" w:cs="Arial"/>
-          <w:bCs/>
-          <w:sz w:val="19"/>
-          <w:szCs w:val="19"/>
-        </w:rPr>
-        <w:t xml:space="preserve"> Adam, K.C.S., Quirk, C., Vogel, E.K., </w:t>
-      </w:r>
-      <w:proofErr w:type="spellStart"/>
-      <w:r>
-        <w:rPr>
-          <w:rFonts w:ascii="Arial" w:hAnsi="Arial" w:cs="Arial"/>
-          <w:bCs/>
-          <w:sz w:val="19"/>
-          <w:szCs w:val="19"/>
-        </w:rPr>
-        <w:t>Awh</w:t>
-      </w:r>
-      <w:proofErr w:type="spellEnd"/>
-      <w:r>
-        <w:rPr>
-          <w:rFonts w:ascii="Arial" w:hAnsi="Arial" w:cs="Arial"/>
-          <w:bCs/>
-          <w:sz w:val="19"/>
-          <w:szCs w:val="19"/>
-        </w:rPr>
-        <w:t>, E. (</w:t>
-      </w:r>
-      <w:r>
-        <w:rPr>
-          <w:rFonts w:ascii="Arial" w:hAnsi="Arial" w:cs="Arial"/>
-          <w:bCs/>
-          <w:sz w:val="19"/>
-          <w:szCs w:val="19"/>
-        </w:rPr>
-        <w:t>2021</w:t>
-      </w:r>
-      <w:r>
-        <w:rPr>
-          <w:rFonts w:ascii="Arial" w:hAnsi="Arial" w:cs="Arial"/>
-          <w:bCs/>
-          <w:sz w:val="19"/>
-          <w:szCs w:val="19"/>
-        </w:rPr>
-        <w:t xml:space="preserve">). Estimating the statistical power to detect set size effects in contralateral delay activity. </w:t>
-      </w:r>
-      <w:proofErr w:type="spellStart"/>
-      <w:r>
-        <w:rPr>
-          <w:rFonts w:ascii="Arial" w:hAnsi="Arial" w:cs="Arial"/>
-          <w:bCs/>
-          <w:i/>
-          <w:iCs/>
-          <w:sz w:val="19"/>
-          <w:szCs w:val="19"/>
-        </w:rPr>
-        <w:t>Psychophsyiology</w:t>
-      </w:r>
-      <w:proofErr w:type="spellEnd"/>
-      <w:r>
-        <w:rPr>
-          <w:rFonts w:ascii="Arial" w:hAnsi="Arial" w:cs="Arial"/>
-          <w:bCs/>
-          <w:i/>
-          <w:iCs/>
-          <w:sz w:val="19"/>
-          <w:szCs w:val="19"/>
+          <w:i/>
+          <w:iCs/>
         </w:rPr>
         <w:t xml:space="preserve">, 58:e13791. </w:t>
       </w:r>
@@ -2294,8 +1910,6 @@
             <w:rStyle w:val="Hyperlink"/>
             <w:rFonts w:ascii="Arial" w:hAnsi="Arial" w:cs="Arial"/>
             <w:bCs/>
-            <w:sz w:val="19"/>
-            <w:szCs w:val="19"/>
           </w:rPr>
           <w:t>https://doi.org/10.1111/psyp.13791</w:t>
         </w:r>
@@ -2308,26 +1922,19 @@
         </w:tabs>
         <w:spacing w:line="276" w:lineRule="auto"/>
         <w:rPr>
-          <w:rFonts w:ascii="Arial" w:hAnsi="Arial" w:cs="Arial"/>
-          <w:b/>
-          <w:sz w:val="19"/>
-          <w:szCs w:val="19"/>
-        </w:rPr>
-      </w:pPr>
-      <w:r>
-        <w:rPr>
-          <w:rFonts w:ascii="Arial" w:hAnsi="Arial" w:cs="Arial"/>
-          <w:b/>
-          <w:sz w:val="19"/>
-          <w:szCs w:val="19"/>
+          <w:lang w:val="en-US"/>
+        </w:rPr>
+      </w:pPr>
+      <w:r>
+        <w:rPr>
+          <w:rFonts w:ascii="Arial" w:hAnsi="Arial" w:cs="Arial"/>
+          <w:b/>
         </w:rPr>
         <w:t xml:space="preserve">Ngiam, W.X.Q., </w:t>
       </w:r>
       <w:r>
         <w:rPr>
           <w:rFonts w:ascii="Arial" w:hAnsi="Arial" w:cs="Arial"/>
-          <w:sz w:val="19"/>
-          <w:szCs w:val="19"/>
         </w:rPr>
         <w:t xml:space="preserve">Brissenden, J.A., </w:t>
       </w:r>
@@ -2335,8 +1942,6 @@
       <w:r>
         <w:rPr>
           <w:rFonts w:ascii="Arial" w:hAnsi="Arial" w:cs="Arial"/>
-          <w:sz w:val="19"/>
-          <w:szCs w:val="19"/>
         </w:rPr>
         <w:t>Awh</w:t>
       </w:r>
@@ -2344,24 +1949,18 @@
       <w:r>
         <w:rPr>
           <w:rFonts w:ascii="Arial" w:hAnsi="Arial" w:cs="Arial"/>
-          <w:sz w:val="19"/>
-          <w:szCs w:val="19"/>
         </w:rPr>
         <w:t>, E. (</w:t>
       </w:r>
       <w:r>
         <w:rPr>
           <w:rFonts w:ascii="Arial" w:hAnsi="Arial" w:cs="Arial"/>
-          <w:sz w:val="19"/>
-          <w:szCs w:val="19"/>
         </w:rPr>
         <w:t>2019</w:t>
       </w:r>
       <w:r>
         <w:rPr>
           <w:rFonts w:ascii="Arial" w:hAnsi="Arial" w:cs="Arial"/>
-          <w:sz w:val="19"/>
-          <w:szCs w:val="19"/>
         </w:rPr>
         <w:t xml:space="preserve">) “Memory compression” effects in visual working memory are contingent on explicit long-term memory. </w:t>
       </w:r>
@@ -2370,8 +1969,6 @@
           <w:rFonts w:ascii="Arial" w:hAnsi="Arial" w:cs="Arial"/>
           <w:i/>
           <w:iCs/>
-          <w:sz w:val="19"/>
-          <w:szCs w:val="19"/>
         </w:rPr>
         <w:t>Journal of Experimental Psychology: General</w:t>
       </w:r>
@@ -2380,38 +1977,23 @@
           <w:rFonts w:ascii="Arial" w:hAnsi="Arial" w:cs="Arial"/>
           <w:i/>
           <w:iCs/>
-          <w:sz w:val="19"/>
-          <w:szCs w:val="19"/>
         </w:rPr>
         <w:t>, 148(8), 1373</w:t>
       </w:r>
       <w:r>
         <w:rPr>
           <w:rFonts w:ascii="Arial" w:hAnsi="Arial" w:cs="Arial"/>
-          <w:sz w:val="19"/>
-          <w:szCs w:val="19"/>
         </w:rPr>
         <w:t xml:space="preserve">. </w:t>
       </w:r>
-      <w:hyperlink r:id="rId9" w:history="1">
+      <w:hyperlink r:id="rId9" w:tgtFrame="_blank" w:history="1">
         <w:r>
           <w:rPr>
             <w:rStyle w:val="Hyperlink"/>
             <w:rFonts w:ascii="Arial" w:hAnsi="Arial" w:cs="Arial"/>
-            <w:sz w:val="19"/>
-            <w:szCs w:val="19"/>
-          </w:rPr>
-          <w:t>http://dx.doi.org/</w:t>
-        </w:r>
-        <w:r>
-          <w:rPr>
-            <w:rStyle w:val="Hyperlink"/>
-            <w:rFonts w:ascii="Arial" w:hAnsi="Arial" w:cs="Arial"/>
-            <w:sz w:val="19"/>
-            <w:szCs w:val="19"/>
             <w:lang w:val="en-US"/>
           </w:rPr>
-          <w:t>10.1037/xge0000649 </w:t>
+          <w:t>https://doi.org/10.1037/xge0000649</w:t>
         </w:r>
       </w:hyperlink>
     </w:p>
@@ -2423,16 +2005,12 @@
         <w:spacing w:line="276" w:lineRule="auto"/>
         <w:rPr>
           <w:rFonts w:ascii="Arial" w:hAnsi="Arial" w:cs="Arial"/>
-          <w:sz w:val="19"/>
-          <w:szCs w:val="19"/>
-        </w:rPr>
-      </w:pPr>
-      <w:r>
-        <w:rPr>
-          <w:rFonts w:ascii="Arial" w:hAnsi="Arial" w:cs="Arial"/>
-          <w:b/>
-          <w:sz w:val="19"/>
-          <w:szCs w:val="19"/>
+        </w:rPr>
+      </w:pPr>
+      <w:r>
+        <w:rPr>
+          <w:rFonts w:ascii="Arial" w:hAnsi="Arial" w:cs="Arial"/>
+          <w:b/>
         </w:rPr>
         <w:t xml:space="preserve">Ngiam, W.X.Q., </w:t>
       </w:r>
@@ -2440,8 +2018,6 @@
       <w:r>
         <w:rPr>
           <w:rFonts w:ascii="Arial" w:hAnsi="Arial" w:cs="Arial"/>
-          <w:sz w:val="19"/>
-          <w:szCs w:val="19"/>
         </w:rPr>
         <w:t>Khaw</w:t>
       </w:r>
@@ -2449,8 +2025,6 @@
       <w:r>
         <w:rPr>
           <w:rFonts w:ascii="Arial" w:hAnsi="Arial" w:cs="Arial"/>
-          <w:sz w:val="19"/>
-          <w:szCs w:val="19"/>
         </w:rPr>
         <w:t xml:space="preserve">, K.L.C., Holcombe, A.O., </w:t>
       </w:r>
@@ -2458,8 +2032,6 @@
       <w:r>
         <w:rPr>
           <w:rFonts w:ascii="Arial" w:hAnsi="Arial" w:cs="Arial"/>
-          <w:sz w:val="19"/>
-          <w:szCs w:val="19"/>
         </w:rPr>
         <w:t>Goodbourn</w:t>
       </w:r>
@@ -2467,32 +2039,24 @@
       <w:r>
         <w:rPr>
           <w:rFonts w:ascii="Arial" w:hAnsi="Arial" w:cs="Arial"/>
-          <w:sz w:val="19"/>
-          <w:szCs w:val="19"/>
         </w:rPr>
         <w:t>, P.T. (</w:t>
       </w:r>
       <w:r>
         <w:rPr>
           <w:rFonts w:ascii="Arial" w:hAnsi="Arial" w:cs="Arial"/>
-          <w:sz w:val="19"/>
-          <w:szCs w:val="19"/>
         </w:rPr>
         <w:t>201</w:t>
       </w:r>
       <w:r>
         <w:rPr>
           <w:rFonts w:ascii="Arial" w:hAnsi="Arial" w:cs="Arial"/>
-          <w:sz w:val="19"/>
-          <w:szCs w:val="19"/>
         </w:rPr>
         <w:t>9</w:t>
       </w:r>
       <w:r>
         <w:rPr>
           <w:rFonts w:ascii="Arial" w:hAnsi="Arial" w:cs="Arial"/>
-          <w:sz w:val="19"/>
-          <w:szCs w:val="19"/>
         </w:rPr>
         <w:t xml:space="preserve">). Visual working memory for letters varies with familiarity but not complexity. </w:t>
       </w:r>
@@ -2500,8 +2064,6 @@
         <w:rPr>
           <w:rFonts w:ascii="Arial" w:hAnsi="Arial" w:cs="Arial"/>
           <w:i/>
-          <w:sz w:val="19"/>
-          <w:szCs w:val="19"/>
         </w:rPr>
         <w:t>Journal of Experimental Psychology: Learning, Memory and Cognition</w:t>
       </w:r>
@@ -2509,8 +2071,6 @@
         <w:rPr>
           <w:rFonts w:ascii="Arial" w:hAnsi="Arial" w:cs="Arial"/>
           <w:i/>
-          <w:sz w:val="19"/>
-          <w:szCs w:val="19"/>
         </w:rPr>
         <w:t>, 45(10), 1761-1775.</w:t>
       </w:r>
@@ -2518,8 +2078,6 @@
         <w:rPr>
           <w:rFonts w:ascii="Arial" w:hAnsi="Arial" w:cs="Arial"/>
           <w:iCs/>
-          <w:sz w:val="19"/>
-          <w:szCs w:val="19"/>
         </w:rPr>
         <w:t xml:space="preserve"> </w:t>
       </w:r>
@@ -2529,11 +2087,9 @@
             <w:rStyle w:val="Hyperlink"/>
             <w:rFonts w:ascii="Arial" w:hAnsi="Arial" w:cs="Arial"/>
             <w:iCs/>
-            <w:sz w:val="19"/>
-            <w:szCs w:val="19"/>
             <w:lang w:val="en-US"/>
           </w:rPr>
-          <w:t>http://dx.doi.org/10.1037/xlm0000682</w:t>
+          <w:t>https://doi.org/10.1037/xlm0000682</w:t>
         </w:r>
       </w:hyperlink>
     </w:p>
@@ -2545,16 +2101,12 @@
         <w:spacing w:line="276" w:lineRule="auto"/>
         <w:rPr>
           <w:rFonts w:ascii="Arial" w:hAnsi="Arial" w:cs="Arial"/>
-          <w:sz w:val="19"/>
-          <w:szCs w:val="19"/>
         </w:rPr>
       </w:pPr>
       <w:proofErr w:type="spellStart"/>
       <w:r>
         <w:rPr>
           <w:rFonts w:ascii="Arial" w:hAnsi="Arial" w:cs="Arial"/>
-          <w:sz w:val="19"/>
-          <w:szCs w:val="19"/>
         </w:rPr>
         <w:t>Goodbourn</w:t>
       </w:r>
@@ -2562,8 +2114,6 @@
       <w:r>
         <w:rPr>
           <w:rFonts w:ascii="Arial" w:hAnsi="Arial" w:cs="Arial"/>
-          <w:sz w:val="19"/>
-          <w:szCs w:val="19"/>
         </w:rPr>
         <w:t xml:space="preserve">, P.T., Livesey, E.J., </w:t>
       </w:r>
@@ -2571,16 +2121,12 @@
         <w:rPr>
           <w:rFonts w:ascii="Arial" w:hAnsi="Arial" w:cs="Arial"/>
           <w:b/>
-          <w:sz w:val="19"/>
-          <w:szCs w:val="19"/>
         </w:rPr>
         <w:t>Ngiam, W.X.Q.</w:t>
       </w:r>
       <w:r>
         <w:rPr>
           <w:rFonts w:ascii="Arial" w:hAnsi="Arial" w:cs="Arial"/>
-          <w:sz w:val="19"/>
-          <w:szCs w:val="19"/>
         </w:rPr>
         <w:t>, Holcombe, A.O., Forte, J.D. (in prep.). Learning new symbolic representations of number.</w:t>
       </w:r>
@@ -2593,15 +2139,11 @@
         <w:spacing w:line="276" w:lineRule="auto"/>
         <w:rPr>
           <w:rFonts w:ascii="Arial" w:hAnsi="Arial" w:cs="Arial"/>
-          <w:sz w:val="19"/>
-          <w:szCs w:val="19"/>
-        </w:rPr>
-      </w:pPr>
-      <w:r>
-        <w:rPr>
-          <w:rFonts w:ascii="Arial" w:hAnsi="Arial" w:cs="Arial"/>
-          <w:sz w:val="19"/>
-          <w:szCs w:val="19"/>
+        </w:rPr>
+      </w:pPr>
+      <w:r>
+        <w:rPr>
+          <w:rFonts w:ascii="Arial" w:hAnsi="Arial" w:cs="Arial"/>
         </w:rPr>
         <w:t xml:space="preserve">Bateman, J.E., Birney, D. P., </w:t>
       </w:r>
@@ -2609,16 +2151,12 @@
         <w:rPr>
           <w:rFonts w:ascii="Arial" w:hAnsi="Arial" w:cs="Arial"/>
           <w:b/>
-          <w:sz w:val="19"/>
-          <w:szCs w:val="19"/>
         </w:rPr>
         <w:t>Ngiam, W.X.Q</w:t>
       </w:r>
       <w:r>
         <w:rPr>
           <w:rFonts w:ascii="Arial" w:hAnsi="Arial" w:cs="Arial"/>
-          <w:sz w:val="19"/>
-          <w:szCs w:val="19"/>
         </w:rPr>
         <w:t xml:space="preserve">. (2018). Relational encoding in visual working memory: Change detection performance is better for violations in group relations. </w:t>
       </w:r>
@@ -2626,16 +2164,12 @@
         <w:rPr>
           <w:rFonts w:ascii="Arial" w:hAnsi="Arial" w:cs="Arial"/>
           <w:i/>
-          <w:sz w:val="19"/>
-          <w:szCs w:val="19"/>
         </w:rPr>
         <w:t>PLOS ONE</w:t>
       </w:r>
       <w:r>
         <w:rPr>
           <w:rFonts w:ascii="Arial" w:hAnsi="Arial" w:cs="Arial"/>
-          <w:sz w:val="19"/>
-          <w:szCs w:val="19"/>
         </w:rPr>
         <w:t xml:space="preserve"> 13(9): e0203848. https://doi.org/10.1371/journal.pone.0203848</w:t>
       </w:r>
@@ -2649,8 +2183,6 @@
         <w:rPr>
           <w:rFonts w:ascii="Arial" w:hAnsi="Arial" w:cs="Arial"/>
           <w:b/>
-          <w:sz w:val="19"/>
-          <w:szCs w:val="19"/>
           <w:u w:val="single"/>
         </w:rPr>
       </w:pPr>
@@ -2664,8 +2196,6 @@
         <w:rPr>
           <w:rFonts w:ascii="Arial" w:hAnsi="Arial" w:cs="Arial"/>
           <w:b/>
-          <w:sz w:val="19"/>
-          <w:szCs w:val="19"/>
           <w:u w:val="single"/>
         </w:rPr>
       </w:pPr>
@@ -2673,8 +2203,6 @@
         <w:rPr>
           <w:rFonts w:ascii="Arial" w:hAnsi="Arial" w:cs="Arial"/>
           <w:b/>
-          <w:sz w:val="19"/>
-          <w:szCs w:val="19"/>
           <w:u w:val="single"/>
         </w:rPr>
         <w:t xml:space="preserve">Conference </w:t>
@@ -2683,8 +2211,6 @@
         <w:rPr>
           <w:rFonts w:ascii="Arial" w:hAnsi="Arial" w:cs="Arial"/>
           <w:b/>
-          <w:sz w:val="19"/>
-          <w:szCs w:val="19"/>
           <w:u w:val="single"/>
         </w:rPr>
         <w:t>Talks</w:t>
@@ -2698,17 +2224,13 @@
         <w:spacing w:line="276" w:lineRule="auto"/>
         <w:rPr>
           <w:rFonts w:ascii="Arial" w:hAnsi="Arial" w:cs="Arial"/>
-          <w:b/>
-          <w:sz w:val="19"/>
-          <w:szCs w:val="19"/>
-        </w:rPr>
-      </w:pPr>
-      <w:r>
-        <w:rPr>
-          <w:rFonts w:ascii="Arial" w:hAnsi="Arial" w:cs="Arial"/>
-          <w:b/>
-          <w:sz w:val="19"/>
-          <w:szCs w:val="19"/>
+          <w:bCs/>
+        </w:rPr>
+      </w:pPr>
+      <w:r>
+        <w:rPr>
+          <w:rFonts w:ascii="Arial" w:hAnsi="Arial" w:cs="Arial"/>
+          <w:b/>
         </w:rPr>
         <w:t>Ngiam, W.X.Q.</w:t>
       </w:r>
@@ -2716,8 +2238,155 @@
         <w:rPr>
           <w:rFonts w:ascii="Arial" w:hAnsi="Arial" w:cs="Arial"/>
           <w:bCs/>
-          <w:sz w:val="19"/>
-          <w:szCs w:val="19"/>
+        </w:rPr>
+        <w:t xml:space="preserve"> Best practices with preregistration (2022, May). </w:t>
+      </w:r>
+      <w:r>
+        <w:rPr>
+          <w:rFonts w:ascii="Arial" w:hAnsi="Arial" w:cs="Arial"/>
+          <w:bCs/>
+          <w:i/>
+          <w:iCs/>
+        </w:rPr>
+        <w:t xml:space="preserve">Open Science Workshop </w:t>
+      </w:r>
+      <w:r>
+        <w:rPr>
+          <w:rFonts w:ascii="Arial" w:hAnsi="Arial" w:cs="Arial"/>
+          <w:bCs/>
+        </w:rPr>
+        <w:t xml:space="preserve">at </w:t>
+      </w:r>
+      <w:r>
+        <w:rPr>
+          <w:rFonts w:ascii="Arial" w:hAnsi="Arial" w:cs="Arial"/>
+          <w:bCs/>
+          <w:i/>
+          <w:iCs/>
+        </w:rPr>
+        <w:t>22</w:t>
+      </w:r>
+      <w:r>
+        <w:rPr>
+          <w:rFonts w:ascii="Arial" w:hAnsi="Arial" w:cs="Arial"/>
+          <w:bCs/>
+          <w:i/>
+          <w:iCs/>
+          <w:vertAlign w:val="superscript"/>
+        </w:rPr>
+        <w:t>nd</w:t>
+      </w:r>
+      <w:r>
+        <w:rPr>
+          <w:rFonts w:ascii="Arial" w:hAnsi="Arial" w:cs="Arial"/>
+          <w:bCs/>
+          <w:i/>
+          <w:iCs/>
+        </w:rPr>
+        <w:t xml:space="preserve"> Annual Meeting of the Vision Science Society, </w:t>
+      </w:r>
+      <w:r>
+        <w:rPr>
+          <w:rFonts w:ascii="Arial" w:hAnsi="Arial" w:cs="Arial"/>
+          <w:bCs/>
+        </w:rPr>
+        <w:t>Florida, United States.</w:t>
+      </w:r>
+    </w:p>
+    <w:p>
+      <w:pPr>
+        <w:tabs>
+          <w:tab w:val="left" w:pos="1985"/>
+        </w:tabs>
+        <w:spacing w:line="276" w:lineRule="auto"/>
+        <w:rPr>
+          <w:rFonts w:ascii="Arial" w:hAnsi="Arial" w:cs="Arial"/>
+          <w:bCs/>
+        </w:rPr>
+      </w:pPr>
+      <w:r>
+        <w:rPr>
+          <w:rFonts w:ascii="Arial" w:hAnsi="Arial" w:cs="Arial"/>
+          <w:b/>
+        </w:rPr>
+        <w:t xml:space="preserve">Ngiam, W.X.Q. </w:t>
+      </w:r>
+      <w:r>
+        <w:rPr>
+          <w:rFonts w:ascii="Arial" w:hAnsi="Arial" w:cs="Arial"/>
+          <w:bCs/>
+        </w:rPr>
+        <w:t>Open Science: a vision for a fair and equitable science.</w:t>
+      </w:r>
+      <w:r>
+        <w:rPr>
+          <w:rFonts w:ascii="Arial" w:hAnsi="Arial" w:cs="Arial"/>
+          <w:bCs/>
+        </w:rPr>
+        <w:t xml:space="preserve"> (2021, November).</w:t>
+      </w:r>
+      <w:r>
+        <w:rPr>
+          <w:rFonts w:ascii="Arial" w:hAnsi="Arial" w:cs="Arial"/>
+          <w:bCs/>
+        </w:rPr>
+        <w:t xml:space="preserve"> </w:t>
+      </w:r>
+      <w:r>
+        <w:rPr>
+          <w:rFonts w:ascii="Arial" w:hAnsi="Arial" w:cs="Arial"/>
+          <w:bCs/>
+          <w:i/>
+          <w:iCs/>
+        </w:rPr>
+        <w:t xml:space="preserve">Equity in Vision Science panel </w:t>
+      </w:r>
+      <w:r>
+        <w:rPr>
+          <w:rFonts w:ascii="Arial" w:hAnsi="Arial" w:cs="Arial"/>
+          <w:bCs/>
+        </w:rPr>
+        <w:t xml:space="preserve">at </w:t>
+      </w:r>
+      <w:r>
+        <w:rPr>
+          <w:rFonts w:ascii="Arial" w:hAnsi="Arial" w:cs="Arial"/>
+          <w:bCs/>
+          <w:i/>
+          <w:iCs/>
+        </w:rPr>
+        <w:t>OPAM29</w:t>
+      </w:r>
+      <w:r>
+        <w:rPr>
+          <w:rFonts w:ascii="Arial" w:hAnsi="Arial" w:cs="Arial"/>
+          <w:bCs/>
+        </w:rPr>
+        <w:t xml:space="preserve">, virtual. </w:t>
+      </w:r>
+    </w:p>
+    <w:p>
+      <w:pPr>
+        <w:tabs>
+          <w:tab w:val="left" w:pos="1985"/>
+        </w:tabs>
+        <w:spacing w:line="276" w:lineRule="auto"/>
+        <w:rPr>
+          <w:rFonts w:ascii="Arial" w:hAnsi="Arial" w:cs="Arial"/>
+          <w:b/>
+        </w:rPr>
+      </w:pPr>
+      <w:r>
+        <w:rPr>
+          <w:rFonts w:ascii="Arial" w:hAnsi="Arial" w:cs="Arial"/>
+          <w:b/>
+        </w:rPr>
+        <w:t>Ngiam, W.X.Q.</w:t>
+      </w:r>
+      <w:r>
+        <w:rPr>
+          <w:rFonts w:ascii="Arial" w:hAnsi="Arial" w:cs="Arial"/>
+          <w:bCs/>
         </w:rPr>
         <w:t xml:space="preserve">, Adam, K.C.S., Quirk, C.T., Vogel, E.K., </w:t>
       </w:r>
@@ -2726,8 +2395,6 @@
         <w:rPr>
           <w:rFonts w:ascii="Arial" w:hAnsi="Arial" w:cs="Arial"/>
           <w:bCs/>
-          <w:sz w:val="19"/>
-          <w:szCs w:val="19"/>
         </w:rPr>
         <w:t>Awh</w:t>
       </w:r>
@@ -2736,8 +2403,6 @@
         <w:rPr>
           <w:rFonts w:ascii="Arial" w:hAnsi="Arial" w:cs="Arial"/>
           <w:bCs/>
-          <w:sz w:val="19"/>
-          <w:szCs w:val="19"/>
         </w:rPr>
         <w:t xml:space="preserve">, E. (2020, June). Power for detecting the presence of set size differences in the contralateral delay activity. </w:t>
       </w:r>
@@ -2747,8 +2412,6 @@
           <w:bCs/>
           <w:i/>
           <w:iCs/>
-          <w:sz w:val="19"/>
-          <w:szCs w:val="19"/>
         </w:rPr>
         <w:t>Virtual Working Memory Symposium</w:t>
       </w:r>
@@ -2756,8 +2419,6 @@
         <w:rPr>
           <w:rFonts w:ascii="Arial" w:hAnsi="Arial" w:cs="Arial"/>
           <w:bCs/>
-          <w:sz w:val="19"/>
-          <w:szCs w:val="19"/>
         </w:rPr>
         <w:t>.</w:t>
       </w:r>
@@ -2771,24 +2432,18 @@
         <w:rPr>
           <w:rFonts w:ascii="Arial" w:hAnsi="Arial" w:cs="Arial"/>
           <w:b/>
-          <w:sz w:val="19"/>
-          <w:szCs w:val="19"/>
-        </w:rPr>
-      </w:pPr>
-      <w:r>
-        <w:rPr>
-          <w:rFonts w:ascii="Arial" w:hAnsi="Arial" w:cs="Arial"/>
-          <w:b/>
-          <w:sz w:val="19"/>
-          <w:szCs w:val="19"/>
+        </w:rPr>
+      </w:pPr>
+      <w:r>
+        <w:rPr>
+          <w:rFonts w:ascii="Arial" w:hAnsi="Arial" w:cs="Arial"/>
+          <w:b/>
         </w:rPr>
         <w:t>Ngiam, W.X.Q.</w:t>
       </w:r>
       <w:r>
         <w:rPr>
           <w:rFonts w:ascii="Arial" w:hAnsi="Arial" w:cs="Arial"/>
-          <w:sz w:val="19"/>
-          <w:szCs w:val="19"/>
         </w:rPr>
         <w:t xml:space="preserve">, </w:t>
       </w:r>
@@ -2796,8 +2451,6 @@
       <w:r>
         <w:rPr>
           <w:rFonts w:ascii="Arial" w:hAnsi="Arial" w:cs="Arial"/>
-          <w:sz w:val="19"/>
-          <w:szCs w:val="19"/>
         </w:rPr>
         <w:t>Khaw</w:t>
       </w:r>
@@ -2805,8 +2458,6 @@
       <w:r>
         <w:rPr>
           <w:rFonts w:ascii="Arial" w:hAnsi="Arial" w:cs="Arial"/>
-          <w:sz w:val="19"/>
-          <w:szCs w:val="19"/>
         </w:rPr>
         <w:t xml:space="preserve">, K.L.C., Holcombe, A.O., </w:t>
       </w:r>
@@ -2814,8 +2465,6 @@
       <w:r>
         <w:rPr>
           <w:rFonts w:ascii="Arial" w:hAnsi="Arial" w:cs="Arial"/>
-          <w:sz w:val="19"/>
-          <w:szCs w:val="19"/>
         </w:rPr>
         <w:t>Goodbourn</w:t>
       </w:r>
@@ -2823,8 +2472,6 @@
       <w:r>
         <w:rPr>
           <w:rFonts w:ascii="Arial" w:hAnsi="Arial" w:cs="Arial"/>
-          <w:sz w:val="19"/>
-          <w:szCs w:val="19"/>
         </w:rPr>
         <w:t xml:space="preserve">, P.T. (2018, April). Training recognition familiarity does not improve visual working memory performance. </w:t>
       </w:r>
@@ -2832,8 +2479,6 @@
         <w:rPr>
           <w:rFonts w:ascii="Arial" w:hAnsi="Arial" w:cs="Arial"/>
           <w:i/>
-          <w:sz w:val="19"/>
-          <w:szCs w:val="19"/>
         </w:rPr>
         <w:t>45</w:t>
       </w:r>
@@ -2841,8 +2486,6 @@
         <w:rPr>
           <w:rFonts w:ascii="Arial" w:hAnsi="Arial" w:cs="Arial"/>
           <w:i/>
-          <w:sz w:val="19"/>
-          <w:szCs w:val="19"/>
           <w:vertAlign w:val="superscript"/>
         </w:rPr>
         <w:t>th</w:t>
@@ -2851,16 +2494,12 @@
         <w:rPr>
           <w:rFonts w:ascii="Arial" w:hAnsi="Arial" w:cs="Arial"/>
           <w:i/>
-          <w:sz w:val="19"/>
-          <w:szCs w:val="19"/>
         </w:rPr>
         <w:t xml:space="preserve"> Annual Conference of the Australasian Society for Experimental Psychology, </w:t>
       </w:r>
       <w:r>
         <w:rPr>
           <w:rFonts w:ascii="Arial" w:hAnsi="Arial" w:cs="Arial"/>
-          <w:sz w:val="19"/>
-          <w:szCs w:val="19"/>
         </w:rPr>
         <w:t>Hobart, Australia.</w:t>
       </w:r>
@@ -2873,24 +2512,19 @@
         <w:spacing w:line="276" w:lineRule="auto"/>
         <w:rPr>
           <w:rFonts w:ascii="Arial" w:hAnsi="Arial" w:cs="Arial"/>
-          <w:sz w:val="19"/>
-          <w:szCs w:val="19"/>
-        </w:rPr>
-      </w:pPr>
-      <w:r>
-        <w:rPr>
-          <w:rFonts w:ascii="Arial" w:hAnsi="Arial" w:cs="Arial"/>
-          <w:b/>
-          <w:sz w:val="19"/>
-          <w:szCs w:val="19"/>
-        </w:rPr>
+        </w:rPr>
+      </w:pPr>
+      <w:r>
+        <w:rPr>
+          <w:rFonts w:ascii="Arial" w:hAnsi="Arial" w:cs="Arial"/>
+          <w:b/>
+        </w:rPr>
+        <w:lastRenderedPageBreak/>
         <w:t>Ngiam, W.X.Q.</w:t>
       </w:r>
       <w:r>
         <w:rPr>
           <w:rFonts w:ascii="Arial" w:hAnsi="Arial" w:cs="Arial"/>
-          <w:sz w:val="19"/>
-          <w:szCs w:val="19"/>
         </w:rPr>
         <w:t xml:space="preserve">, Brissenden, J.A., </w:t>
       </w:r>
@@ -2898,8 +2532,6 @@
       <w:r>
         <w:rPr>
           <w:rFonts w:ascii="Arial" w:hAnsi="Arial" w:cs="Arial"/>
-          <w:sz w:val="19"/>
-          <w:szCs w:val="19"/>
         </w:rPr>
         <w:t>Awh</w:t>
       </w:r>
@@ -2907,8 +2539,6 @@
       <w:r>
         <w:rPr>
           <w:rFonts w:ascii="Arial" w:hAnsi="Arial" w:cs="Arial"/>
-          <w:sz w:val="19"/>
-          <w:szCs w:val="19"/>
         </w:rPr>
         <w:t xml:space="preserve">, E. (2017, April). Enhancing visual working memory performance using statistical regularities requires explicit awareness. </w:t>
       </w:r>
@@ -2916,8 +2546,6 @@
         <w:rPr>
           <w:rFonts w:ascii="Arial" w:hAnsi="Arial" w:cs="Arial"/>
           <w:i/>
-          <w:sz w:val="19"/>
-          <w:szCs w:val="19"/>
         </w:rPr>
         <w:t>44</w:t>
       </w:r>
@@ -2925,8 +2553,6 @@
         <w:rPr>
           <w:rFonts w:ascii="Arial" w:hAnsi="Arial" w:cs="Arial"/>
           <w:i/>
-          <w:sz w:val="19"/>
-          <w:szCs w:val="19"/>
           <w:vertAlign w:val="superscript"/>
         </w:rPr>
         <w:t>th</w:t>
@@ -2935,16 +2561,12 @@
         <w:rPr>
           <w:rFonts w:ascii="Arial" w:hAnsi="Arial" w:cs="Arial"/>
           <w:i/>
-          <w:sz w:val="19"/>
-          <w:szCs w:val="19"/>
         </w:rPr>
         <w:t xml:space="preserve"> Annual Conference of the Australasian Society for Experimental Psychology, </w:t>
       </w:r>
       <w:r>
         <w:rPr>
           <w:rFonts w:ascii="Arial" w:hAnsi="Arial" w:cs="Arial"/>
-          <w:sz w:val="19"/>
-          <w:szCs w:val="19"/>
         </w:rPr>
         <w:t>Newcastle, Australia.</w:t>
       </w:r>
@@ -2958,22 +2580,18 @@
         <w:rPr>
           <w:rFonts w:ascii="Arial" w:hAnsi="Arial" w:cs="Arial"/>
           <w:b/>
-          <w:sz w:val="19"/>
-          <w:szCs w:val="19"/>
-        </w:rPr>
-      </w:pPr>
-    </w:p>
-    <w:p>
-      <w:pPr>
-        <w:tabs>
-          <w:tab w:val="left" w:pos="1985"/>
-        </w:tabs>
-        <w:spacing w:line="276" w:lineRule="auto"/>
-        <w:rPr>
-          <w:rFonts w:ascii="Arial" w:hAnsi="Arial" w:cs="Arial"/>
-          <w:b/>
-          <w:sz w:val="19"/>
-          <w:szCs w:val="19"/>
+        </w:rPr>
+      </w:pPr>
+    </w:p>
+    <w:p>
+      <w:pPr>
+        <w:tabs>
+          <w:tab w:val="left" w:pos="1985"/>
+        </w:tabs>
+        <w:spacing w:line="276" w:lineRule="auto"/>
+        <w:rPr>
+          <w:rFonts w:ascii="Arial" w:hAnsi="Arial" w:cs="Arial"/>
+          <w:b/>
           <w:u w:val="single"/>
         </w:rPr>
       </w:pPr>
@@ -2981,8 +2599,6 @@
         <w:rPr>
           <w:rFonts w:ascii="Arial" w:hAnsi="Arial" w:cs="Arial"/>
           <w:b/>
-          <w:sz w:val="19"/>
-          <w:szCs w:val="19"/>
           <w:u w:val="single"/>
         </w:rPr>
         <w:t xml:space="preserve">Conference </w:t>
@@ -2991,8 +2607,6 @@
         <w:rPr>
           <w:rFonts w:ascii="Arial" w:hAnsi="Arial" w:cs="Arial"/>
           <w:b/>
-          <w:sz w:val="19"/>
-          <w:szCs w:val="19"/>
           <w:u w:val="single"/>
         </w:rPr>
         <w:t>Posters</w:t>
@@ -3007,16 +2621,112 @@
         <w:rPr>
           <w:rFonts w:ascii="Arial" w:hAnsi="Arial" w:cs="Arial"/>
           <w:bCs/>
-          <w:sz w:val="19"/>
-          <w:szCs w:val="19"/>
-        </w:rPr>
-      </w:pPr>
-      <w:r>
-        <w:rPr>
-          <w:rFonts w:ascii="Arial" w:hAnsi="Arial" w:cs="Arial"/>
-          <w:b/>
-          <w:sz w:val="19"/>
-          <w:szCs w:val="19"/>
+        </w:rPr>
+      </w:pPr>
+      <w:r>
+        <w:rPr>
+          <w:rFonts w:ascii="Arial" w:hAnsi="Arial" w:cs="Arial"/>
+          <w:b/>
+        </w:rPr>
+        <w:t>Ngiam, W.X.Q.,</w:t>
+      </w:r>
+      <w:r>
+        <w:rPr>
+          <w:rFonts w:ascii="Arial" w:hAnsi="Arial" w:cs="Arial"/>
+          <w:b/>
+        </w:rPr>
+        <w:t xml:space="preserve"> </w:t>
+      </w:r>
+      <w:proofErr w:type="spellStart"/>
+      <w:r>
+        <w:rPr>
+          <w:rFonts w:ascii="Arial" w:hAnsi="Arial" w:cs="Arial"/>
+          <w:bCs/>
+        </w:rPr>
+        <w:t>Loetscher</w:t>
+      </w:r>
+      <w:proofErr w:type="spellEnd"/>
+      <w:r>
+        <w:rPr>
+          <w:rFonts w:ascii="Arial" w:hAnsi="Arial" w:cs="Arial"/>
+          <w:bCs/>
+        </w:rPr>
+        <w:t xml:space="preserve">, K., Vogel, E.K., </w:t>
+      </w:r>
+      <w:proofErr w:type="spellStart"/>
+      <w:r>
+        <w:rPr>
+          <w:rFonts w:ascii="Arial" w:hAnsi="Arial" w:cs="Arial"/>
+          <w:bCs/>
+        </w:rPr>
+        <w:t>Awh</w:t>
+      </w:r>
+      <w:proofErr w:type="spellEnd"/>
+      <w:r>
+        <w:rPr>
+          <w:rFonts w:ascii="Arial" w:hAnsi="Arial" w:cs="Arial"/>
+          <w:bCs/>
+        </w:rPr>
+        <w:t>, E</w:t>
+      </w:r>
+      <w:r>
+        <w:rPr>
+          <w:rFonts w:ascii="Arial" w:hAnsi="Arial" w:cs="Arial"/>
+          <w:bCs/>
+        </w:rPr>
+        <w:t xml:space="preserve">. (2022, May). Evidence for object-based encoding into visual working memory. </w:t>
+      </w:r>
+      <w:r>
+        <w:rPr>
+          <w:rFonts w:ascii="Arial" w:hAnsi="Arial" w:cs="Arial"/>
+          <w:bCs/>
+          <w:i/>
+          <w:iCs/>
+        </w:rPr>
+        <w:t>22</w:t>
+      </w:r>
+      <w:r>
+        <w:rPr>
+          <w:rFonts w:ascii="Arial" w:hAnsi="Arial" w:cs="Arial"/>
+          <w:bCs/>
+          <w:i/>
+          <w:iCs/>
+          <w:vertAlign w:val="superscript"/>
+        </w:rPr>
+        <w:t>nd</w:t>
+      </w:r>
+      <w:r>
+        <w:rPr>
+          <w:rFonts w:ascii="Arial" w:hAnsi="Arial" w:cs="Arial"/>
+          <w:bCs/>
+          <w:i/>
+          <w:iCs/>
+        </w:rPr>
+        <w:t xml:space="preserve"> Annual Meeting of the Vision Sciences Society</w:t>
+      </w:r>
+      <w:r>
+        <w:rPr>
+          <w:rFonts w:ascii="Arial" w:hAnsi="Arial" w:cs="Arial"/>
+          <w:bCs/>
+        </w:rPr>
+        <w:t>, Florida, United States.</w:t>
+      </w:r>
+    </w:p>
+    <w:p>
+      <w:pPr>
+        <w:tabs>
+          <w:tab w:val="left" w:pos="1985"/>
+        </w:tabs>
+        <w:spacing w:line="276" w:lineRule="auto"/>
+        <w:rPr>
+          <w:rFonts w:ascii="Arial" w:hAnsi="Arial" w:cs="Arial"/>
+          <w:bCs/>
+        </w:rPr>
+      </w:pPr>
+      <w:r>
+        <w:rPr>
+          <w:rFonts w:ascii="Arial" w:hAnsi="Arial" w:cs="Arial"/>
+          <w:b/>
         </w:rPr>
         <w:t xml:space="preserve">Ngiam, W.X.Q., </w:t>
       </w:r>
@@ -3025,8 +2735,6 @@
         <w:rPr>
           <w:rFonts w:ascii="Arial" w:hAnsi="Arial" w:cs="Arial"/>
           <w:bCs/>
-          <w:sz w:val="19"/>
-          <w:szCs w:val="19"/>
         </w:rPr>
         <w:t>Loetscher</w:t>
       </w:r>
@@ -3035,8 +2743,6 @@
         <w:rPr>
           <w:rFonts w:ascii="Arial" w:hAnsi="Arial" w:cs="Arial"/>
           <w:bCs/>
-          <w:sz w:val="19"/>
-          <w:szCs w:val="19"/>
         </w:rPr>
         <w:t xml:space="preserve">, K., Vogel, E.K., </w:t>
       </w:r>
@@ -3045,8 +2751,6 @@
         <w:rPr>
           <w:rFonts w:ascii="Arial" w:hAnsi="Arial" w:cs="Arial"/>
           <w:bCs/>
-          <w:sz w:val="19"/>
-          <w:szCs w:val="19"/>
         </w:rPr>
         <w:t>Awh</w:t>
       </w:r>
@@ -3055,19 +2759,29 @@
         <w:rPr>
           <w:rFonts w:ascii="Arial" w:hAnsi="Arial" w:cs="Arial"/>
           <w:bCs/>
-          <w:sz w:val="19"/>
-          <w:szCs w:val="19"/>
-        </w:rPr>
-        <w:t xml:space="preserve">, E. (2020, November). Item-based storage limits revealed by whole-report for dual-feature stimuli. </w:t>
-      </w:r>
-      <w:r>
-        <w:rPr>
-          <w:rFonts w:ascii="Arial" w:hAnsi="Arial" w:cs="Arial"/>
-          <w:bCs/>
-          <w:i/>
-          <w:iCs/>
-          <w:sz w:val="19"/>
-          <w:szCs w:val="19"/>
+        </w:rPr>
+        <w:t>, E. (2020, November). Item-based storage limits revealed by whole-report</w:t>
+      </w:r>
+      <w:r>
+        <w:rPr>
+          <w:rFonts w:ascii="Arial" w:hAnsi="Arial" w:cs="Arial"/>
+          <w:bCs/>
+        </w:rPr>
+        <w:t xml:space="preserve"> </w:t>
+      </w:r>
+      <w:r>
+        <w:rPr>
+          <w:rFonts w:ascii="Arial" w:hAnsi="Arial" w:cs="Arial"/>
+          <w:bCs/>
+        </w:rPr>
+        <w:t xml:space="preserve">for dual-feature stimuli. </w:t>
+      </w:r>
+      <w:r>
+        <w:rPr>
+          <w:rFonts w:ascii="Arial" w:hAnsi="Arial" w:cs="Arial"/>
+          <w:bCs/>
+          <w:i/>
+          <w:iCs/>
         </w:rPr>
         <w:t>61</w:t>
       </w:r>
@@ -3077,8 +2791,6 @@
           <w:bCs/>
           <w:i/>
           <w:iCs/>
-          <w:sz w:val="19"/>
-          <w:szCs w:val="19"/>
           <w:vertAlign w:val="superscript"/>
         </w:rPr>
         <w:t>st</w:t>
@@ -3089,8 +2801,6 @@
           <w:bCs/>
           <w:i/>
           <w:iCs/>
-          <w:sz w:val="19"/>
-          <w:szCs w:val="19"/>
         </w:rPr>
         <w:t xml:space="preserve"> Annual Meeting of the Psychonomic Society, </w:t>
       </w:r>
@@ -3098,8 +2808,6 @@
         <w:rPr>
           <w:rFonts w:ascii="Arial" w:hAnsi="Arial" w:cs="Arial"/>
           <w:bCs/>
-          <w:sz w:val="19"/>
-          <w:szCs w:val="19"/>
         </w:rPr>
         <w:t xml:space="preserve">online.  </w:t>
       </w:r>
@@ -3113,16 +2821,12 @@
         <w:rPr>
           <w:rFonts w:ascii="Arial" w:hAnsi="Arial" w:cs="Arial"/>
           <w:bCs/>
-          <w:sz w:val="19"/>
-          <w:szCs w:val="19"/>
-        </w:rPr>
-      </w:pPr>
-      <w:r>
-        <w:rPr>
-          <w:rFonts w:ascii="Arial" w:hAnsi="Arial" w:cs="Arial"/>
-          <w:b/>
-          <w:sz w:val="19"/>
-          <w:szCs w:val="19"/>
+        </w:rPr>
+      </w:pPr>
+      <w:r>
+        <w:rPr>
+          <w:rFonts w:ascii="Arial" w:hAnsi="Arial" w:cs="Arial"/>
+          <w:b/>
         </w:rPr>
         <w:t xml:space="preserve">Ngiam, W.X.Q., </w:t>
       </w:r>
@@ -3130,8 +2834,6 @@
         <w:rPr>
           <w:rFonts w:ascii="Arial" w:hAnsi="Arial" w:cs="Arial"/>
           <w:bCs/>
-          <w:sz w:val="19"/>
-          <w:szCs w:val="19"/>
         </w:rPr>
         <w:t xml:space="preserve">Adam, K.C.S., Quirk, C., Vogel, E.K., </w:t>
       </w:r>
@@ -3140,8 +2842,6 @@
         <w:rPr>
           <w:rFonts w:ascii="Arial" w:hAnsi="Arial" w:cs="Arial"/>
           <w:bCs/>
-          <w:sz w:val="19"/>
-          <w:szCs w:val="19"/>
         </w:rPr>
         <w:t>Awh</w:t>
       </w:r>
@@ -3150,8 +2850,6 @@
         <w:rPr>
           <w:rFonts w:ascii="Arial" w:hAnsi="Arial" w:cs="Arial"/>
           <w:bCs/>
-          <w:sz w:val="19"/>
-          <w:szCs w:val="19"/>
         </w:rPr>
         <w:t xml:space="preserve">, E. (2020, November). Estimating the statistical power to detect set-size effects in the contralateral delay activity. </w:t>
       </w:r>
@@ -3161,8 +2859,6 @@
           <w:bCs/>
           <w:i/>
           <w:iCs/>
-          <w:sz w:val="19"/>
-          <w:szCs w:val="19"/>
         </w:rPr>
         <w:t xml:space="preserve">Object, Perception, Attention and Memory, </w:t>
       </w:r>
@@ -3170,8 +2866,6 @@
         <w:rPr>
           <w:rFonts w:ascii="Arial" w:hAnsi="Arial" w:cs="Arial"/>
           <w:bCs/>
-          <w:sz w:val="19"/>
-          <w:szCs w:val="19"/>
         </w:rPr>
         <w:t xml:space="preserve">online. </w:t>
       </w:r>
@@ -3185,16 +2879,12 @@
         <w:rPr>
           <w:rFonts w:ascii="Arial" w:hAnsi="Arial" w:cs="Arial"/>
           <w:bCs/>
-          <w:sz w:val="19"/>
-          <w:szCs w:val="19"/>
-        </w:rPr>
-      </w:pPr>
-      <w:r>
-        <w:rPr>
-          <w:rFonts w:ascii="Arial" w:hAnsi="Arial" w:cs="Arial"/>
-          <w:b/>
-          <w:sz w:val="19"/>
-          <w:szCs w:val="19"/>
+        </w:rPr>
+      </w:pPr>
+      <w:r>
+        <w:rPr>
+          <w:rFonts w:ascii="Arial" w:hAnsi="Arial" w:cs="Arial"/>
+          <w:b/>
         </w:rPr>
         <w:t>Ngiam, W.X.Q.,</w:t>
       </w:r>
@@ -3202,8 +2892,6 @@
         <w:rPr>
           <w:rFonts w:ascii="Arial" w:hAnsi="Arial" w:cs="Arial"/>
           <w:b/>
-          <w:sz w:val="19"/>
-          <w:szCs w:val="19"/>
         </w:rPr>
         <w:t xml:space="preserve"> </w:t>
       </w:r>
@@ -3212,8 +2900,6 @@
         <w:rPr>
           <w:rFonts w:ascii="Arial" w:hAnsi="Arial" w:cs="Arial"/>
           <w:bCs/>
-          <w:sz w:val="19"/>
-          <w:szCs w:val="19"/>
         </w:rPr>
         <w:t>Loetscher</w:t>
       </w:r>
@@ -3222,8 +2908,6 @@
         <w:rPr>
           <w:rFonts w:ascii="Arial" w:hAnsi="Arial" w:cs="Arial"/>
           <w:bCs/>
-          <w:sz w:val="19"/>
-          <w:szCs w:val="19"/>
         </w:rPr>
         <w:t xml:space="preserve">, K., Vogel, E.K., </w:t>
       </w:r>
@@ -3232,8 +2916,6 @@
         <w:rPr>
           <w:rFonts w:ascii="Arial" w:hAnsi="Arial" w:cs="Arial"/>
           <w:bCs/>
-          <w:sz w:val="19"/>
-          <w:szCs w:val="19"/>
         </w:rPr>
         <w:t>Awh</w:t>
       </w:r>
@@ -3242,8 +2924,6 @@
         <w:rPr>
           <w:rFonts w:ascii="Arial" w:hAnsi="Arial" w:cs="Arial"/>
           <w:bCs/>
-          <w:sz w:val="19"/>
-          <w:szCs w:val="19"/>
         </w:rPr>
         <w:t xml:space="preserve">, E. (2020, May). Object-based memories revealed by whole-report for dual-feature stimuli. </w:t>
       </w:r>
@@ -3253,8 +2933,6 @@
           <w:bCs/>
           <w:i/>
           <w:iCs/>
-          <w:sz w:val="19"/>
-          <w:szCs w:val="19"/>
         </w:rPr>
         <w:t>20</w:t>
       </w:r>
@@ -3264,8 +2942,6 @@
           <w:bCs/>
           <w:i/>
           <w:iCs/>
-          <w:sz w:val="19"/>
-          <w:szCs w:val="19"/>
           <w:vertAlign w:val="superscript"/>
         </w:rPr>
         <w:t>th</w:t>
@@ -3276,8 +2952,6 @@
           <w:bCs/>
           <w:i/>
           <w:iCs/>
-          <w:sz w:val="19"/>
-          <w:szCs w:val="19"/>
         </w:rPr>
         <w:t xml:space="preserve"> Annual Meeting of the Vision Sciences Society, </w:t>
       </w:r>
@@ -3285,8 +2959,6 @@
         <w:rPr>
           <w:rFonts w:ascii="Arial" w:hAnsi="Arial" w:cs="Arial"/>
           <w:bCs/>
-          <w:sz w:val="19"/>
-          <w:szCs w:val="19"/>
         </w:rPr>
         <w:t>online.</w:t>
       </w:r>
@@ -3300,8 +2972,6 @@
         <w:rPr>
           <w:rFonts w:ascii="Arial" w:hAnsi="Arial" w:cs="Arial"/>
           <w:b/>
-          <w:sz w:val="19"/>
-          <w:szCs w:val="19"/>
           <w:u w:val="single"/>
         </w:rPr>
       </w:pPr>
@@ -3309,8 +2979,6 @@
         <w:rPr>
           <w:rFonts w:ascii="Arial" w:hAnsi="Arial" w:cs="Arial"/>
           <w:b/>
-          <w:sz w:val="19"/>
-          <w:szCs w:val="19"/>
         </w:rPr>
         <w:t>Ngiam, W.X.Q.,</w:t>
       </w:r>
@@ -3318,16 +2986,12 @@
         <w:rPr>
           <w:rFonts w:ascii="Arial" w:hAnsi="Arial" w:cs="Arial"/>
           <w:bCs/>
-          <w:sz w:val="19"/>
-          <w:szCs w:val="19"/>
         </w:rPr>
         <w:t xml:space="preserve"> </w:t>
       </w:r>
       <w:r>
         <w:rPr>
           <w:rFonts w:ascii="Arial" w:hAnsi="Arial" w:cs="Arial"/>
-          <w:sz w:val="19"/>
-          <w:szCs w:val="19"/>
         </w:rPr>
         <w:t xml:space="preserve">Brissenden, J.A., </w:t>
       </w:r>
@@ -3335,8 +2999,6 @@
       <w:r>
         <w:rPr>
           <w:rFonts w:ascii="Arial" w:hAnsi="Arial" w:cs="Arial"/>
-          <w:sz w:val="19"/>
-          <w:szCs w:val="19"/>
         </w:rPr>
         <w:t>Awh</w:t>
       </w:r>
@@ -3344,8 +3006,6 @@
       <w:r>
         <w:rPr>
           <w:rFonts w:ascii="Arial" w:hAnsi="Arial" w:cs="Arial"/>
-          <w:sz w:val="19"/>
-          <w:szCs w:val="19"/>
         </w:rPr>
         <w:t>, E.</w:t>
       </w:r>
@@ -3353,8 +3013,6 @@
         <w:rPr>
           <w:rFonts w:ascii="Arial" w:hAnsi="Arial" w:cs="Arial"/>
           <w:bCs/>
-          <w:sz w:val="19"/>
-          <w:szCs w:val="19"/>
         </w:rPr>
         <w:t xml:space="preserve"> (2019, November). “Memory compression” effects in visual working memory are contingent on explicit long-term memory. </w:t>
       </w:r>
@@ -3364,8 +3022,6 @@
           <w:bCs/>
           <w:i/>
           <w:iCs/>
-          <w:sz w:val="19"/>
-          <w:szCs w:val="19"/>
         </w:rPr>
         <w:t>60</w:t>
       </w:r>
@@ -3375,8 +3031,6 @@
           <w:bCs/>
           <w:i/>
           <w:iCs/>
-          <w:sz w:val="19"/>
-          <w:szCs w:val="19"/>
           <w:vertAlign w:val="superscript"/>
         </w:rPr>
         <w:t>th</w:t>
@@ -3387,8 +3041,6 @@
           <w:bCs/>
           <w:i/>
           <w:iCs/>
-          <w:sz w:val="19"/>
-          <w:szCs w:val="19"/>
         </w:rPr>
         <w:t xml:space="preserve"> Annual Meeting of the Psychonomic Society, </w:t>
       </w:r>
@@ -3396,8 +3048,6 @@
         <w:rPr>
           <w:rFonts w:ascii="Arial" w:hAnsi="Arial" w:cs="Arial"/>
           <w:bCs/>
-          <w:sz w:val="19"/>
-          <w:szCs w:val="19"/>
         </w:rPr>
         <w:t>Montreal, Canada.</w:t>
       </w:r>
@@ -3411,16 +3061,12 @@
         <w:rPr>
           <w:rFonts w:ascii="Arial" w:hAnsi="Arial" w:cs="Arial"/>
           <w:bCs/>
-          <w:sz w:val="19"/>
-          <w:szCs w:val="19"/>
-        </w:rPr>
-      </w:pPr>
-      <w:r>
-        <w:rPr>
-          <w:rFonts w:ascii="Arial" w:hAnsi="Arial" w:cs="Arial"/>
-          <w:b/>
-          <w:sz w:val="19"/>
-          <w:szCs w:val="19"/>
+        </w:rPr>
+      </w:pPr>
+      <w:r>
+        <w:rPr>
+          <w:rFonts w:ascii="Arial" w:hAnsi="Arial" w:cs="Arial"/>
+          <w:b/>
         </w:rPr>
         <w:t xml:space="preserve">Ngiam, W.X.Q., </w:t>
       </w:r>
@@ -3429,8 +3075,6 @@
         <w:rPr>
           <w:rFonts w:ascii="Arial" w:hAnsi="Arial" w:cs="Arial"/>
           <w:bCs/>
-          <w:sz w:val="19"/>
-          <w:szCs w:val="19"/>
         </w:rPr>
         <w:t>Awh</w:t>
       </w:r>
@@ -3439,8 +3083,6 @@
         <w:rPr>
           <w:rFonts w:ascii="Arial" w:hAnsi="Arial" w:cs="Arial"/>
           <w:bCs/>
-          <w:sz w:val="19"/>
-          <w:szCs w:val="19"/>
         </w:rPr>
         <w:t>, E., Holcombe, A. O. (2019, May). Examin</w:t>
       </w:r>
@@ -3448,8 +3090,6 @@
         <w:rPr>
           <w:rFonts w:ascii="Arial" w:hAnsi="Arial" w:cs="Arial"/>
           <w:bCs/>
-          <w:sz w:val="19"/>
-          <w:szCs w:val="19"/>
         </w:rPr>
         <w:t>in</w:t>
       </w:r>
@@ -3457,8 +3097,6 @@
         <w:rPr>
           <w:rFonts w:ascii="Arial" w:hAnsi="Arial" w:cs="Arial"/>
           <w:bCs/>
-          <w:sz w:val="19"/>
-          <w:szCs w:val="19"/>
         </w:rPr>
         <w:t xml:space="preserve">g the effects of memory compression with contralateral delay activity. </w:t>
       </w:r>
@@ -3468,8 +3106,6 @@
           <w:bCs/>
           <w:i/>
           <w:iCs/>
-          <w:sz w:val="19"/>
-          <w:szCs w:val="19"/>
         </w:rPr>
         <w:t>19</w:t>
       </w:r>
@@ -3479,8 +3115,6 @@
           <w:bCs/>
           <w:i/>
           <w:iCs/>
-          <w:sz w:val="19"/>
-          <w:szCs w:val="19"/>
           <w:vertAlign w:val="superscript"/>
         </w:rPr>
         <w:t>th</w:t>
@@ -3491,8 +3125,6 @@
           <w:bCs/>
           <w:i/>
           <w:iCs/>
-          <w:sz w:val="19"/>
-          <w:szCs w:val="19"/>
         </w:rPr>
         <w:t xml:space="preserve"> Annual Meeting of the Vision Sciences Society</w:t>
       </w:r>
@@ -3500,8 +3132,6 @@
         <w:rPr>
           <w:rFonts w:ascii="Arial" w:hAnsi="Arial" w:cs="Arial"/>
           <w:bCs/>
-          <w:sz w:val="19"/>
-          <w:szCs w:val="19"/>
         </w:rPr>
         <w:t>, Florida, United States.</w:t>
       </w:r>
@@ -3515,16 +3145,12 @@
         <w:rPr>
           <w:rFonts w:ascii="Arial" w:hAnsi="Arial" w:cs="Arial"/>
           <w:b/>
-          <w:sz w:val="19"/>
-          <w:szCs w:val="19"/>
-        </w:rPr>
-      </w:pPr>
-      <w:r>
-        <w:rPr>
-          <w:rFonts w:ascii="Arial" w:hAnsi="Arial" w:cs="Arial"/>
-          <w:b/>
-          <w:sz w:val="19"/>
-          <w:szCs w:val="19"/>
+        </w:rPr>
+      </w:pPr>
+      <w:r>
+        <w:rPr>
+          <w:rFonts w:ascii="Arial" w:hAnsi="Arial" w:cs="Arial"/>
+          <w:b/>
         </w:rPr>
         <w:t xml:space="preserve">Ngiam, W.X.Q., </w:t>
       </w:r>
@@ -3533,8 +3159,6 @@
         <w:rPr>
           <w:rFonts w:ascii="Arial" w:hAnsi="Arial" w:cs="Arial"/>
           <w:bCs/>
-          <w:sz w:val="19"/>
-          <w:szCs w:val="19"/>
         </w:rPr>
         <w:t>Khaw</w:t>
       </w:r>
@@ -3543,8 +3167,6 @@
         <w:rPr>
           <w:rFonts w:ascii="Arial" w:hAnsi="Arial" w:cs="Arial"/>
           <w:bCs/>
-          <w:sz w:val="19"/>
-          <w:szCs w:val="19"/>
         </w:rPr>
         <w:t xml:space="preserve">, K.L.C., Holcombe, A. O., </w:t>
       </w:r>
@@ -3553,8 +3175,6 @@
         <w:rPr>
           <w:rFonts w:ascii="Arial" w:hAnsi="Arial" w:cs="Arial"/>
           <w:bCs/>
-          <w:sz w:val="19"/>
-          <w:szCs w:val="19"/>
         </w:rPr>
         <w:t>Goodbourn</w:t>
       </w:r>
@@ -3563,8 +3183,6 @@
         <w:rPr>
           <w:rFonts w:ascii="Arial" w:hAnsi="Arial" w:cs="Arial"/>
           <w:bCs/>
-          <w:sz w:val="19"/>
-          <w:szCs w:val="19"/>
         </w:rPr>
         <w:t xml:space="preserve">, P.T. (2018, November). Training recognition familiarity is insufficient to improve visual working memory. </w:t>
       </w:r>
@@ -3574,8 +3192,6 @@
           <w:bCs/>
           <w:i/>
           <w:iCs/>
-          <w:sz w:val="19"/>
-          <w:szCs w:val="19"/>
         </w:rPr>
         <w:t>59</w:t>
       </w:r>
@@ -3585,8 +3201,6 @@
           <w:bCs/>
           <w:i/>
           <w:iCs/>
-          <w:sz w:val="19"/>
-          <w:szCs w:val="19"/>
           <w:vertAlign w:val="superscript"/>
         </w:rPr>
         <w:t>th</w:t>
@@ -3597,8 +3211,6 @@
           <w:bCs/>
           <w:i/>
           <w:iCs/>
-          <w:sz w:val="19"/>
-          <w:szCs w:val="19"/>
         </w:rPr>
         <w:t xml:space="preserve"> Annual Meeting of the Psychonomic Society, </w:t>
       </w:r>
@@ -3606,8 +3218,6 @@
         <w:rPr>
           <w:rFonts w:ascii="Arial" w:hAnsi="Arial" w:cs="Arial"/>
           <w:bCs/>
-          <w:sz w:val="19"/>
-          <w:szCs w:val="19"/>
         </w:rPr>
         <w:t>New Orleans, United States.</w:t>
       </w:r>
@@ -3620,24 +3230,18 @@
         <w:spacing w:line="276" w:lineRule="auto"/>
         <w:rPr>
           <w:rFonts w:ascii="Arial" w:hAnsi="Arial" w:cs="Arial"/>
-          <w:sz w:val="19"/>
-          <w:szCs w:val="19"/>
-        </w:rPr>
-      </w:pPr>
-      <w:r>
-        <w:rPr>
-          <w:rFonts w:ascii="Arial" w:hAnsi="Arial" w:cs="Arial"/>
-          <w:b/>
-          <w:sz w:val="19"/>
-          <w:szCs w:val="19"/>
+        </w:rPr>
+      </w:pPr>
+      <w:r>
+        <w:rPr>
+          <w:rFonts w:ascii="Arial" w:hAnsi="Arial" w:cs="Arial"/>
+          <w:b/>
         </w:rPr>
         <w:t>Ngiam, W.X.Q.</w:t>
       </w:r>
       <w:r>
         <w:rPr>
           <w:rFonts w:ascii="Arial" w:hAnsi="Arial" w:cs="Arial"/>
-          <w:sz w:val="19"/>
-          <w:szCs w:val="19"/>
         </w:rPr>
         <w:t xml:space="preserve">, Brissenden, J.A., </w:t>
       </w:r>
@@ -3645,8 +3249,6 @@
       <w:r>
         <w:rPr>
           <w:rFonts w:ascii="Arial" w:hAnsi="Arial" w:cs="Arial"/>
-          <w:sz w:val="19"/>
-          <w:szCs w:val="19"/>
         </w:rPr>
         <w:t>Awh</w:t>
       </w:r>
@@ -3654,8 +3256,6 @@
       <w:r>
         <w:rPr>
           <w:rFonts w:ascii="Arial" w:hAnsi="Arial" w:cs="Arial"/>
-          <w:sz w:val="19"/>
-          <w:szCs w:val="19"/>
         </w:rPr>
         <w:t xml:space="preserve">, E. (2017, May). Memory compression using statistical regularities requires explicit awareness. </w:t>
       </w:r>
@@ -3663,8 +3263,6 @@
         <w:rPr>
           <w:rFonts w:ascii="Arial" w:hAnsi="Arial" w:cs="Arial"/>
           <w:i/>
-          <w:sz w:val="19"/>
-          <w:szCs w:val="19"/>
         </w:rPr>
         <w:t>17</w:t>
       </w:r>
@@ -3672,8 +3270,6 @@
         <w:rPr>
           <w:rFonts w:ascii="Arial" w:hAnsi="Arial" w:cs="Arial"/>
           <w:i/>
-          <w:sz w:val="19"/>
-          <w:szCs w:val="19"/>
           <w:vertAlign w:val="superscript"/>
         </w:rPr>
         <w:t>th</w:t>
@@ -3682,16 +3278,12 @@
         <w:rPr>
           <w:rFonts w:ascii="Arial" w:hAnsi="Arial" w:cs="Arial"/>
           <w:i/>
-          <w:sz w:val="19"/>
-          <w:szCs w:val="19"/>
         </w:rPr>
         <w:t xml:space="preserve"> Annual Meeting of the Vision Sciences Society</w:t>
       </w:r>
       <w:r>
         <w:rPr>
           <w:rFonts w:ascii="Arial" w:hAnsi="Arial" w:cs="Arial"/>
-          <w:sz w:val="19"/>
-          <w:szCs w:val="19"/>
         </w:rPr>
         <w:t>, Florida, United States.</w:t>
       </w:r>
@@ -3704,16 +3296,12 @@
         <w:spacing w:line="276" w:lineRule="auto"/>
         <w:rPr>
           <w:rFonts w:ascii="Arial" w:hAnsi="Arial" w:cs="Arial"/>
-          <w:sz w:val="19"/>
-          <w:szCs w:val="19"/>
-        </w:rPr>
-      </w:pPr>
-      <w:r>
-        <w:rPr>
-          <w:rFonts w:ascii="Arial" w:hAnsi="Arial" w:cs="Arial"/>
-          <w:b/>
-          <w:sz w:val="19"/>
-          <w:szCs w:val="19"/>
+        </w:rPr>
+      </w:pPr>
+      <w:r>
+        <w:rPr>
+          <w:rFonts w:ascii="Arial" w:hAnsi="Arial" w:cs="Arial"/>
+          <w:b/>
         </w:rPr>
         <w:t xml:space="preserve">Ngiam, W.X.Q., </w:t>
       </w:r>
@@ -3721,8 +3309,6 @@
       <w:r>
         <w:rPr>
           <w:rFonts w:ascii="Arial" w:hAnsi="Arial" w:cs="Arial"/>
-          <w:sz w:val="19"/>
-          <w:szCs w:val="19"/>
         </w:rPr>
         <w:t>Goodbourn</w:t>
       </w:r>
@@ -3730,8 +3316,6 @@
       <w:r>
         <w:rPr>
           <w:rFonts w:ascii="Arial" w:hAnsi="Arial" w:cs="Arial"/>
-          <w:sz w:val="19"/>
-          <w:szCs w:val="19"/>
         </w:rPr>
         <w:t xml:space="preserve">, P.T. (2016, November). Familiarity, but not visual complexity, affects letter encoding in visual working memory. </w:t>
       </w:r>
@@ -3739,8 +3323,6 @@
         <w:rPr>
           <w:rFonts w:ascii="Arial" w:hAnsi="Arial" w:cs="Arial"/>
           <w:i/>
-          <w:sz w:val="19"/>
-          <w:szCs w:val="19"/>
         </w:rPr>
         <w:t>57</w:t>
       </w:r>
@@ -3748,8 +3330,6 @@
         <w:rPr>
           <w:rFonts w:ascii="Arial" w:hAnsi="Arial" w:cs="Arial"/>
           <w:i/>
-          <w:sz w:val="19"/>
-          <w:szCs w:val="19"/>
           <w:vertAlign w:val="superscript"/>
         </w:rPr>
         <w:t>th</w:t>
@@ -3758,16 +3338,12 @@
         <w:rPr>
           <w:rFonts w:ascii="Arial" w:hAnsi="Arial" w:cs="Arial"/>
           <w:i/>
-          <w:sz w:val="19"/>
-          <w:szCs w:val="19"/>
         </w:rPr>
         <w:t xml:space="preserve"> Annual Meeting of the Psychonomic Society</w:t>
       </w:r>
       <w:r>
         <w:rPr>
           <w:rFonts w:ascii="Arial" w:hAnsi="Arial" w:cs="Arial"/>
-          <w:sz w:val="19"/>
-          <w:szCs w:val="19"/>
         </w:rPr>
         <w:t>, Boston, United States.</w:t>
       </w:r>
@@ -3780,24 +3356,18 @@
         <w:spacing w:line="276" w:lineRule="auto"/>
         <w:rPr>
           <w:rFonts w:ascii="Arial" w:hAnsi="Arial" w:cs="Arial"/>
-          <w:sz w:val="19"/>
-          <w:szCs w:val="19"/>
-        </w:rPr>
-      </w:pPr>
-      <w:r>
-        <w:rPr>
-          <w:rFonts w:ascii="Arial" w:hAnsi="Arial" w:cs="Arial"/>
-          <w:b/>
-          <w:sz w:val="19"/>
-          <w:szCs w:val="19"/>
+        </w:rPr>
+      </w:pPr>
+      <w:r>
+        <w:rPr>
+          <w:rFonts w:ascii="Arial" w:hAnsi="Arial" w:cs="Arial"/>
+          <w:b/>
         </w:rPr>
         <w:t>Ngiam, W.X.Q.</w:t>
       </w:r>
       <w:r>
         <w:rPr>
           <w:rFonts w:ascii="Arial" w:hAnsi="Arial" w:cs="Arial"/>
-          <w:sz w:val="19"/>
-          <w:szCs w:val="19"/>
         </w:rPr>
         <w:t xml:space="preserve">, </w:t>
       </w:r>
@@ -3805,8 +3375,6 @@
       <w:r>
         <w:rPr>
           <w:rFonts w:ascii="Arial" w:hAnsi="Arial" w:cs="Arial"/>
-          <w:sz w:val="19"/>
-          <w:szCs w:val="19"/>
         </w:rPr>
         <w:t>Goodbourn</w:t>
       </w:r>
@@ -3814,8 +3382,6 @@
       <w:r>
         <w:rPr>
           <w:rFonts w:ascii="Arial" w:hAnsi="Arial" w:cs="Arial"/>
-          <w:sz w:val="19"/>
-          <w:szCs w:val="19"/>
         </w:rPr>
         <w:t xml:space="preserve">, P.T. (2015, April). Encoding and capacity limits of visual working memory are not set by stimulus complexity. </w:t>
       </w:r>
@@ -3823,8 +3389,6 @@
         <w:rPr>
           <w:rFonts w:ascii="Arial" w:hAnsi="Arial" w:cs="Arial"/>
           <w:i/>
-          <w:sz w:val="19"/>
-          <w:szCs w:val="19"/>
         </w:rPr>
         <w:t>42</w:t>
       </w:r>
@@ -3832,8 +3396,6 @@
         <w:rPr>
           <w:rFonts w:ascii="Arial" w:hAnsi="Arial" w:cs="Arial"/>
           <w:i/>
-          <w:sz w:val="19"/>
-          <w:szCs w:val="19"/>
           <w:vertAlign w:val="superscript"/>
         </w:rPr>
         <w:t>nd</w:t>
@@ -3842,16 +3404,12 @@
         <w:rPr>
           <w:rFonts w:ascii="Arial" w:hAnsi="Arial" w:cs="Arial"/>
           <w:i/>
-          <w:sz w:val="19"/>
-          <w:szCs w:val="19"/>
         </w:rPr>
         <w:t xml:space="preserve"> Annual Conference of the Australasian Society for Experimental Psychology</w:t>
       </w:r>
       <w:r>
         <w:rPr>
           <w:rFonts w:ascii="Arial" w:hAnsi="Arial" w:cs="Arial"/>
-          <w:sz w:val="19"/>
-          <w:szCs w:val="19"/>
         </w:rPr>
         <w:t>, Sydney, Australia.</w:t>
       </w:r>
@@ -3866,8 +3424,6 @@
           <w:rFonts w:ascii="Arial" w:hAnsi="Arial" w:cs="Arial"/>
           <w:b/>
           <w:bCs/>
-          <w:sz w:val="19"/>
-          <w:szCs w:val="19"/>
           <w:u w:val="single"/>
         </w:rPr>
       </w:pPr>
@@ -3882,8 +3438,6 @@
           <w:rFonts w:ascii="Arial" w:hAnsi="Arial" w:cs="Arial"/>
           <w:b/>
           <w:bCs/>
-          <w:sz w:val="19"/>
-          <w:szCs w:val="19"/>
           <w:u w:val="single"/>
         </w:rPr>
       </w:pPr>
@@ -3892,8 +3446,6 @@
           <w:rFonts w:ascii="Arial" w:hAnsi="Arial" w:cs="Arial"/>
           <w:b/>
           <w:bCs/>
-          <w:sz w:val="19"/>
-          <w:szCs w:val="19"/>
           <w:u w:val="single"/>
         </w:rPr>
         <w:t>Journals Reviewed For</w:t>
@@ -3909,17 +3461,13 @@
           <w:rFonts w:ascii="Arial" w:hAnsi="Arial" w:cs="Arial"/>
           <w:i/>
           <w:iCs/>
-          <w:sz w:val="19"/>
-          <w:szCs w:val="19"/>
-        </w:rPr>
-      </w:pPr>
-      <w:r>
-        <w:rPr>
-          <w:rFonts w:ascii="Arial" w:hAnsi="Arial" w:cs="Arial"/>
-          <w:i/>
-          <w:iCs/>
-          <w:sz w:val="19"/>
-          <w:szCs w:val="19"/>
+        </w:rPr>
+      </w:pPr>
+      <w:r>
+        <w:rPr>
+          <w:rFonts w:ascii="Arial" w:hAnsi="Arial" w:cs="Arial"/>
+          <w:i/>
+          <w:iCs/>
         </w:rPr>
         <w:t>Journal of Experimental Psychology: Learning, Memory and Cognition</w:t>
       </w:r>
@@ -3928,18 +3476,62 @@
           <w:rFonts w:ascii="Arial" w:hAnsi="Arial" w:cs="Arial"/>
           <w:i/>
           <w:iCs/>
-          <w:sz w:val="19"/>
-          <w:szCs w:val="19"/>
-        </w:rPr>
-        <w:t xml:space="preserve">, Journal of Experimental Psychology: Human Perception and Performance, Quarterly Journal of Experimental Psychology, Memory, </w:t>
-      </w:r>
-      <w:r>
-        <w:rPr>
-          <w:rFonts w:ascii="Arial" w:hAnsi="Arial" w:cs="Arial"/>
-          <w:i/>
-          <w:iCs/>
-          <w:sz w:val="19"/>
-          <w:szCs w:val="19"/>
+        </w:rPr>
+        <w:t xml:space="preserve">; </w:t>
+      </w:r>
+      <w:r>
+        <w:rPr>
+          <w:rFonts w:ascii="Arial" w:hAnsi="Arial" w:cs="Arial"/>
+          <w:i/>
+          <w:iCs/>
+        </w:rPr>
+        <w:t>Journal of Experimental Psychology: Human Perception and Performance</w:t>
+      </w:r>
+      <w:r>
+        <w:rPr>
+          <w:rFonts w:ascii="Arial" w:hAnsi="Arial" w:cs="Arial"/>
+          <w:i/>
+          <w:iCs/>
+        </w:rPr>
+        <w:t xml:space="preserve">; </w:t>
+      </w:r>
+      <w:r>
+        <w:rPr>
+          <w:rFonts w:ascii="Arial" w:hAnsi="Arial" w:cs="Arial"/>
+          <w:i/>
+          <w:iCs/>
+        </w:rPr>
+        <w:t>Quarterly Journal of Experimental Psychology</w:t>
+      </w:r>
+      <w:r>
+        <w:rPr>
+          <w:rFonts w:ascii="Arial" w:hAnsi="Arial" w:cs="Arial"/>
+          <w:i/>
+          <w:iCs/>
+        </w:rPr>
+        <w:t xml:space="preserve">; </w:t>
+      </w:r>
+      <w:r>
+        <w:rPr>
+          <w:rFonts w:ascii="Arial" w:hAnsi="Arial" w:cs="Arial"/>
+          <w:i/>
+          <w:iCs/>
+        </w:rPr>
+        <w:t>Memory</w:t>
+      </w:r>
+      <w:r>
+        <w:rPr>
+          <w:rFonts w:ascii="Arial" w:hAnsi="Arial" w:cs="Arial"/>
+          <w:i/>
+          <w:iCs/>
+        </w:rPr>
+        <w:t xml:space="preserve">; </w:t>
+      </w:r>
+      <w:r>
+        <w:rPr>
+          <w:rFonts w:ascii="Arial" w:hAnsi="Arial" w:cs="Arial"/>
+          <w:i/>
+          <w:iCs/>
         </w:rPr>
         <w:t>Nature Scientific Reports</w:t>
       </w:r>
@@ -3948,18 +3540,14 @@
           <w:rFonts w:ascii="Arial" w:hAnsi="Arial" w:cs="Arial"/>
           <w:i/>
           <w:iCs/>
-          <w:sz w:val="19"/>
-          <w:szCs w:val="19"/>
-        </w:rPr>
-        <w:t xml:space="preserve">, </w:t>
-      </w:r>
-      <w:r>
-        <w:rPr>
-          <w:rFonts w:ascii="Arial" w:hAnsi="Arial" w:cs="Arial"/>
-          <w:i/>
-          <w:iCs/>
-          <w:sz w:val="19"/>
-          <w:szCs w:val="19"/>
+        </w:rPr>
+        <w:t xml:space="preserve">; </w:t>
+      </w:r>
+      <w:r>
+        <w:rPr>
+          <w:rFonts w:ascii="Arial" w:hAnsi="Arial" w:cs="Arial"/>
+          <w:i/>
+          <w:iCs/>
         </w:rPr>
         <w:t>Memory and Cognition</w:t>
       </w:r>
@@ -3968,10 +3556,8 @@
           <w:rFonts w:ascii="Arial" w:hAnsi="Arial" w:cs="Arial"/>
           <w:i/>
           <w:iCs/>
-          <w:sz w:val="19"/>
-          <w:szCs w:val="19"/>
-        </w:rPr>
-        <w:t xml:space="preserve">, </w:t>
+        </w:rPr>
+        <w:t xml:space="preserve">; </w:t>
       </w:r>
       <w:proofErr w:type="spellStart"/>
       <w:r>
@@ -3979,8 +3565,6 @@
           <w:rFonts w:ascii="Arial" w:hAnsi="Arial" w:cs="Arial"/>
           <w:i/>
           <w:iCs/>
-          <w:sz w:val="19"/>
-          <w:szCs w:val="19"/>
         </w:rPr>
         <w:t>PLoS</w:t>
       </w:r>
@@ -3990,18 +3574,22 @@
           <w:rFonts w:ascii="Arial" w:hAnsi="Arial" w:cs="Arial"/>
           <w:i/>
           <w:iCs/>
-          <w:sz w:val="19"/>
-          <w:szCs w:val="19"/>
-        </w:rPr>
-        <w:t xml:space="preserve"> One, </w:t>
-      </w:r>
-      <w:r>
-        <w:rPr>
-          <w:rFonts w:ascii="Arial" w:hAnsi="Arial" w:cs="Arial"/>
-          <w:i/>
-          <w:iCs/>
-          <w:sz w:val="19"/>
-          <w:szCs w:val="19"/>
+        </w:rPr>
+        <w:t xml:space="preserve"> One</w:t>
+      </w:r>
+      <w:r>
+        <w:rPr>
+          <w:rFonts w:ascii="Arial" w:hAnsi="Arial" w:cs="Arial"/>
+          <w:i/>
+          <w:iCs/>
+        </w:rPr>
+        <w:t xml:space="preserve">; </w:t>
+      </w:r>
+      <w:r>
+        <w:rPr>
+          <w:rFonts w:ascii="Arial" w:hAnsi="Arial" w:cs="Arial"/>
+          <w:i/>
+          <w:iCs/>
         </w:rPr>
         <w:t>Psychological Research</w:t>
       </w:r>
@@ -4010,10 +3598,82 @@
           <w:rFonts w:ascii="Arial" w:hAnsi="Arial" w:cs="Arial"/>
           <w:i/>
           <w:iCs/>
-          <w:sz w:val="19"/>
-          <w:szCs w:val="19"/>
-        </w:rPr>
-        <w:t>, Neuroanatomy and Behaviour</w:t>
+        </w:rPr>
+        <w:t xml:space="preserve">; </w:t>
+      </w:r>
+      <w:r>
+        <w:rPr>
+          <w:rFonts w:ascii="Arial" w:hAnsi="Arial" w:cs="Arial"/>
+          <w:i/>
+          <w:iCs/>
+        </w:rPr>
+        <w:t>Neuroanatomy and Behaviour</w:t>
+      </w:r>
+      <w:r>
+        <w:rPr>
+          <w:rFonts w:ascii="Arial" w:hAnsi="Arial" w:cs="Arial"/>
+          <w:i/>
+          <w:iCs/>
+        </w:rPr>
+        <w:t xml:space="preserve">; </w:t>
+      </w:r>
+      <w:r>
+        <w:rPr>
+          <w:rFonts w:ascii="Arial" w:hAnsi="Arial" w:cs="Arial"/>
+          <w:i/>
+          <w:iCs/>
+        </w:rPr>
+        <w:t>Attention, Perception &amp; Psychophysics</w:t>
+      </w:r>
+      <w:r>
+        <w:rPr>
+          <w:rFonts w:ascii="Arial" w:hAnsi="Arial" w:cs="Arial"/>
+          <w:i/>
+          <w:iCs/>
+        </w:rPr>
+        <w:t xml:space="preserve">; </w:t>
+      </w:r>
+      <w:r>
+        <w:rPr>
+          <w:rFonts w:ascii="Arial" w:hAnsi="Arial" w:cs="Arial"/>
+          <w:i/>
+          <w:iCs/>
+        </w:rPr>
+        <w:t>Neuroimage</w:t>
+      </w:r>
+      <w:r>
+        <w:rPr>
+          <w:rFonts w:ascii="Arial" w:hAnsi="Arial" w:cs="Arial"/>
+          <w:i/>
+          <w:iCs/>
+        </w:rPr>
+        <w:t xml:space="preserve">; </w:t>
+      </w:r>
+      <w:proofErr w:type="spellStart"/>
+      <w:r>
+        <w:rPr>
+          <w:rFonts w:ascii="Arial" w:hAnsi="Arial" w:cs="Arial"/>
+          <w:i/>
+          <w:iCs/>
+        </w:rPr>
+        <w:t>eNeuro</w:t>
+      </w:r>
+      <w:proofErr w:type="spellEnd"/>
+      <w:r>
+        <w:rPr>
+          <w:rFonts w:ascii="Arial" w:hAnsi="Arial" w:cs="Arial"/>
+          <w:i/>
+          <w:iCs/>
+        </w:rPr>
+        <w:t xml:space="preserve">; </w:t>
+      </w:r>
+      <w:r>
+        <w:rPr>
+          <w:rFonts w:ascii="Arial" w:hAnsi="Arial" w:cs="Arial"/>
+          <w:i/>
+          <w:iCs/>
+        </w:rPr>
+        <w:t>Psychophysiology</w:t>
       </w:r>
     </w:p>
     <w:sectPr>
@@ -4029,7 +3689,7 @@
 </file>
 
 <file path=word/endnotes.xml><?xml version="1.0" encoding="utf-8"?>
-<w:endnotes xmlns:wpc="http://schemas.microsoft.com/office/word/2010/wordprocessingCanvas" xmlns:cx="http://schemas.microsoft.com/office/drawing/2014/chartex" xmlns:cx1="http://schemas.microsoft.com/office/drawing/2015/9/8/chartex" xmlns:cx2="http://schemas.microsoft.com/office/drawing/2015/10/21/chartex" xmlns:cx3="http://schemas.microsoft.com/office/drawing/2016/5/9/chartex" xmlns:cx4="http://schemas.microsoft.com/office/drawing/2016/5/10/chartex" xmlns:cx5="http://schemas.microsoft.com/office/drawing/2016/5/11/chartex" xmlns:cx6="http://schemas.microsoft.com/office/drawing/2016/5/12/chartex" xmlns:cx7="http://schemas.microsoft.com/office/drawing/2016/5/13/chartex" xmlns:cx8="http://schemas.microsoft.com/office/drawing/2016/5/14/chartex" xmlns:mc="http://schemas.openxmlformats.org/markup-compatibility/2006" xmlns:aink="http://schemas.microsoft.com/office/drawing/2016/ink" xmlns:am3d="http://schemas.microsoft.com/office/drawing/2017/model3d" xmlns:o="urn:schemas-microsoft-com:office:office" xmlns:r="http://schemas.openxmlformats.org/officeDocument/2006/relationships" xmlns:m="http://schemas.openxmlformats.org/officeDocument/2006/math" xmlns:v="urn:schemas-microsoft-com:vml" xmlns:wp14="http://schemas.microsoft.com/office/word/2010/wordprocessingDrawing" xmlns:wp="http://schemas.openxmlformats.org/drawingml/2006/wordprocessingDrawing" xmlns:w10="urn:schemas-microsoft-com:office:word" xmlns:w="http://schemas.openxmlformats.org/wordprocessingml/2006/main" xmlns:w14="http://schemas.microsoft.com/office/word/2010/wordml" xmlns:w15="http://schemas.microsoft.com/office/word/2012/wordml" xmlns:w16cex="http://schemas.microsoft.com/office/word/2018/wordml/cex" xmlns:w16cid="http://schemas.microsoft.com/office/word/2016/wordml/cid" xmlns:w16="http://schemas.microsoft.com/office/word/2018/wordml" xmlns:w16sdtdh="http://schemas.microsoft.com/office/word/2020/wordml/sdtdatahash" xmlns:w16se="http://schemas.microsoft.com/office/word/2015/wordml/symex" xmlns:wpg="http://schemas.microsoft.com/office/word/2010/wordprocessingGroup" xmlns:wpi="http://schemas.microsoft.com/office/word/2010/wordprocessingInk" xmlns:wne="http://schemas.microsoft.com/office/word/2006/wordml" xmlns:wps="http://schemas.microsoft.com/office/word/2010/wordprocessingShape" mc:Ignorable="w14 w15 w16se w16cid w16 w16cex w16sdtdh wp14">
+<w:endnotes xmlns:wpc="http://schemas.microsoft.com/office/word/2010/wordprocessingCanvas" xmlns:cx="http://schemas.microsoft.com/office/drawing/2014/chartex" xmlns:cx1="http://schemas.microsoft.com/office/drawing/2015/9/8/chartex" xmlns:cx2="http://schemas.microsoft.com/office/drawing/2015/10/21/chartex" xmlns:cx3="http://schemas.microsoft.com/office/drawing/2016/5/9/chartex" xmlns:cx4="http://schemas.microsoft.com/office/drawing/2016/5/10/chartex" xmlns:cx5="http://schemas.microsoft.com/office/drawing/2016/5/11/chartex" xmlns:cx6="http://schemas.microsoft.com/office/drawing/2016/5/12/chartex" xmlns:cx7="http://schemas.microsoft.com/office/drawing/2016/5/13/chartex" xmlns:cx8="http://schemas.microsoft.com/office/drawing/2016/5/14/chartex" xmlns:mc="http://schemas.openxmlformats.org/markup-compatibility/2006" xmlns:aink="http://schemas.microsoft.com/office/drawing/2016/ink" xmlns:am3d="http://schemas.microsoft.com/office/drawing/2017/model3d" xmlns:o="urn:schemas-microsoft-com:office:office" xmlns:oel="http://schemas.microsoft.com/office/2019/extlst" xmlns:r="http://schemas.openxmlformats.org/officeDocument/2006/relationships" xmlns:m="http://schemas.openxmlformats.org/officeDocument/2006/math" xmlns:v="urn:schemas-microsoft-com:vml" xmlns:wp14="http://schemas.microsoft.com/office/word/2010/wordprocessingDrawing" xmlns:wp="http://schemas.openxmlformats.org/drawingml/2006/wordprocessingDrawing" xmlns:w10="urn:schemas-microsoft-com:office:word" xmlns:w="http://schemas.openxmlformats.org/wordprocessingml/2006/main" xmlns:w14="http://schemas.microsoft.com/office/word/2010/wordml" xmlns:w15="http://schemas.microsoft.com/office/word/2012/wordml" xmlns:w16cex="http://schemas.microsoft.com/office/word/2018/wordml/cex" xmlns:w16cid="http://schemas.microsoft.com/office/word/2016/wordml/cid" xmlns:w16="http://schemas.microsoft.com/office/word/2018/wordml" xmlns:w16sdtdh="http://schemas.microsoft.com/office/word/2020/wordml/sdtdatahash" xmlns:w16se="http://schemas.microsoft.com/office/word/2015/wordml/symex" xmlns:wpg="http://schemas.microsoft.com/office/word/2010/wordprocessingGroup" xmlns:wpi="http://schemas.microsoft.com/office/word/2010/wordprocessingInk" xmlns:wne="http://schemas.microsoft.com/office/word/2006/wordml" xmlns:wps="http://schemas.microsoft.com/office/word/2010/wordprocessingShape" mc:Ignorable="w14 w15 w16se w16cid w16 w16cex w16sdtdh wp14">
   <w:endnote w:type="separator" w:id="-1">
     <w:p>
       <w:r>
@@ -4048,7 +3708,7 @@
 </file>
 
 <file path=word/footnotes.xml><?xml version="1.0" encoding="utf-8"?>
-<w:footnotes xmlns:wpc="http://schemas.microsoft.com/office/word/2010/wordprocessingCanvas" xmlns:cx="http://schemas.microsoft.com/office/drawing/2014/chartex" xmlns:cx1="http://schemas.microsoft.com/office/drawing/2015/9/8/chartex" xmlns:cx2="http://schemas.microsoft.com/office/drawing/2015/10/21/chartex" xmlns:cx3="http://schemas.microsoft.com/office/drawing/2016/5/9/chartex" xmlns:cx4="http://schemas.microsoft.com/office/drawing/2016/5/10/chartex" xmlns:cx5="http://schemas.microsoft.com/office/drawing/2016/5/11/chartex" xmlns:cx6="http://schemas.microsoft.com/office/drawing/2016/5/12/chartex" xmlns:cx7="http://schemas.microsoft.com/office/drawing/2016/5/13/chartex" xmlns:cx8="http://schemas.microsoft.com/office/drawing/2016/5/14/chartex" xmlns:mc="http://schemas.openxmlformats.org/markup-compatibility/2006" xmlns:aink="http://schemas.microsoft.com/office/drawing/2016/ink" xmlns:am3d="http://schemas.microsoft.com/office/drawing/2017/model3d" xmlns:o="urn:schemas-microsoft-com:office:office" xmlns:r="http://schemas.openxmlformats.org/officeDocument/2006/relationships" xmlns:m="http://schemas.openxmlformats.org/officeDocument/2006/math" xmlns:v="urn:schemas-microsoft-com:vml" xmlns:wp14="http://schemas.microsoft.com/office/word/2010/wordprocessingDrawing" xmlns:wp="http://schemas.openxmlformats.org/drawingml/2006/wordprocessingDrawing" xmlns:w10="urn:schemas-microsoft-com:office:word" xmlns:w="http://schemas.openxmlformats.org/wordprocessingml/2006/main" xmlns:w14="http://schemas.microsoft.com/office/word/2010/wordml" xmlns:w15="http://schemas.microsoft.com/office/word/2012/wordml" xmlns:w16cex="http://schemas.microsoft.com/office/word/2018/wordml/cex" xmlns:w16cid="http://schemas.microsoft.com/office/word/2016/wordml/cid" xmlns:w16="http://schemas.microsoft.com/office/word/2018/wordml" xmlns:w16sdtdh="http://schemas.microsoft.com/office/word/2020/wordml/sdtdatahash" xmlns:w16se="http://schemas.microsoft.com/office/word/2015/wordml/symex" xmlns:wpg="http://schemas.microsoft.com/office/word/2010/wordprocessingGroup" xmlns:wpi="http://schemas.microsoft.com/office/word/2010/wordprocessingInk" xmlns:wne="http://schemas.microsoft.com/office/word/2006/wordml" xmlns:wps="http://schemas.microsoft.com/office/word/2010/wordprocessingShape" mc:Ignorable="w14 w15 w16se w16cid w16 w16cex w16sdtdh wp14">
+<w:footnotes xmlns:wpc="http://schemas.microsoft.com/office/word/2010/wordprocessingCanvas" xmlns:cx="http://schemas.microsoft.com/office/drawing/2014/chartex" xmlns:cx1="http://schemas.microsoft.com/office/drawing/2015/9/8/chartex" xmlns:cx2="http://schemas.microsoft.com/office/drawing/2015/10/21/chartex" xmlns:cx3="http://schemas.microsoft.com/office/drawing/2016/5/9/chartex" xmlns:cx4="http://schemas.microsoft.com/office/drawing/2016/5/10/chartex" xmlns:cx5="http://schemas.microsoft.com/office/drawing/2016/5/11/chartex" xmlns:cx6="http://schemas.microsoft.com/office/drawing/2016/5/12/chartex" xmlns:cx7="http://schemas.microsoft.com/office/drawing/2016/5/13/chartex" xmlns:cx8="http://schemas.microsoft.com/office/drawing/2016/5/14/chartex" xmlns:mc="http://schemas.openxmlformats.org/markup-compatibility/2006" xmlns:aink="http://schemas.microsoft.com/office/drawing/2016/ink" xmlns:am3d="http://schemas.microsoft.com/office/drawing/2017/model3d" xmlns:o="urn:schemas-microsoft-com:office:office" xmlns:oel="http://schemas.microsoft.com/office/2019/extlst" xmlns:r="http://schemas.openxmlformats.org/officeDocument/2006/relationships" xmlns:m="http://schemas.openxmlformats.org/officeDocument/2006/math" xmlns:v="urn:schemas-microsoft-com:vml" xmlns:wp14="http://schemas.microsoft.com/office/word/2010/wordprocessingDrawing" xmlns:wp="http://schemas.openxmlformats.org/drawingml/2006/wordprocessingDrawing" xmlns:w10="urn:schemas-microsoft-com:office:word" xmlns:w="http://schemas.openxmlformats.org/wordprocessingml/2006/main" xmlns:w14="http://schemas.microsoft.com/office/word/2010/wordml" xmlns:w15="http://schemas.microsoft.com/office/word/2012/wordml" xmlns:w16cex="http://schemas.microsoft.com/office/word/2018/wordml/cex" xmlns:w16cid="http://schemas.microsoft.com/office/word/2016/wordml/cid" xmlns:w16="http://schemas.microsoft.com/office/word/2018/wordml" xmlns:w16sdtdh="http://schemas.microsoft.com/office/word/2020/wordml/sdtdatahash" xmlns:w16se="http://schemas.microsoft.com/office/word/2015/wordml/symex" xmlns:wpg="http://schemas.microsoft.com/office/word/2010/wordprocessingGroup" xmlns:wpi="http://schemas.microsoft.com/office/word/2010/wordprocessingInk" xmlns:wne="http://schemas.microsoft.com/office/word/2006/wordml" xmlns:wps="http://schemas.microsoft.com/office/word/2010/wordprocessingShape" mc:Ignorable="w14 w15 w16se w16cid w16 w16cex w16sdtdh wp14">
   <w:footnote w:type="separator" w:id="-1">
     <w:p>
       <w:r>
@@ -4067,7 +3727,7 @@
 </file>
 
 <file path=word/header1.xml><?xml version="1.0" encoding="utf-8"?>
-<w:hdr xmlns:wpc="http://schemas.microsoft.com/office/word/2010/wordprocessingCanvas" xmlns:cx="http://schemas.microsoft.com/office/drawing/2014/chartex" xmlns:cx1="http://schemas.microsoft.com/office/drawing/2015/9/8/chartex" xmlns:cx2="http://schemas.microsoft.com/office/drawing/2015/10/21/chartex" xmlns:cx3="http://schemas.microsoft.com/office/drawing/2016/5/9/chartex" xmlns:cx4="http://schemas.microsoft.com/office/drawing/2016/5/10/chartex" xmlns:cx5="http://schemas.microsoft.com/office/drawing/2016/5/11/chartex" xmlns:cx6="http://schemas.microsoft.com/office/drawing/2016/5/12/chartex" xmlns:cx7="http://schemas.microsoft.com/office/drawing/2016/5/13/chartex" xmlns:cx8="http://schemas.microsoft.com/office/drawing/2016/5/14/chartex" xmlns:mc="http://schemas.openxmlformats.org/markup-compatibility/2006" xmlns:aink="http://schemas.microsoft.com/office/drawing/2016/ink" xmlns:am3d="http://schemas.microsoft.com/office/drawing/2017/model3d" xmlns:o="urn:schemas-microsoft-com:office:office" xmlns:r="http://schemas.openxmlformats.org/officeDocument/2006/relationships" xmlns:m="http://schemas.openxmlformats.org/officeDocument/2006/math" xmlns:v="urn:schemas-microsoft-com:vml" xmlns:wp14="http://schemas.microsoft.com/office/word/2010/wordprocessingDrawing" xmlns:wp="http://schemas.openxmlformats.org/drawingml/2006/wordprocessingDrawing" xmlns:w10="urn:schemas-microsoft-com:office:word" xmlns:w="http://schemas.openxmlformats.org/wordprocessingml/2006/main" xmlns:w14="http://schemas.microsoft.com/office/word/2010/wordml" xmlns:w15="http://schemas.microsoft.com/office/word/2012/wordml" xmlns:w16cex="http://schemas.microsoft.com/office/word/2018/wordml/cex" xmlns:w16cid="http://schemas.microsoft.com/office/word/2016/wordml/cid" xmlns:w16="http://schemas.microsoft.com/office/word/2018/wordml" xmlns:w16sdtdh="http://schemas.microsoft.com/office/word/2020/wordml/sdtdatahash" xmlns:w16se="http://schemas.microsoft.com/office/word/2015/wordml/symex" xmlns:wpg="http://schemas.microsoft.com/office/word/2010/wordprocessingGroup" xmlns:wpi="http://schemas.microsoft.com/office/word/2010/wordprocessingInk" xmlns:wne="http://schemas.microsoft.com/office/word/2006/wordml" xmlns:wps="http://schemas.microsoft.com/office/word/2010/wordprocessingShape" mc:Ignorable="w14 w15 w16se w16cid w16 w16cex w16sdtdh wp14">
+<w:hdr xmlns:wpc="http://schemas.microsoft.com/office/word/2010/wordprocessingCanvas" xmlns:cx="http://schemas.microsoft.com/office/drawing/2014/chartex" xmlns:cx1="http://schemas.microsoft.com/office/drawing/2015/9/8/chartex" xmlns:cx2="http://schemas.microsoft.com/office/drawing/2015/10/21/chartex" xmlns:cx3="http://schemas.microsoft.com/office/drawing/2016/5/9/chartex" xmlns:cx4="http://schemas.microsoft.com/office/drawing/2016/5/10/chartex" xmlns:cx5="http://schemas.microsoft.com/office/drawing/2016/5/11/chartex" xmlns:cx6="http://schemas.microsoft.com/office/drawing/2016/5/12/chartex" xmlns:cx7="http://schemas.microsoft.com/office/drawing/2016/5/13/chartex" xmlns:cx8="http://schemas.microsoft.com/office/drawing/2016/5/14/chartex" xmlns:mc="http://schemas.openxmlformats.org/markup-compatibility/2006" xmlns:aink="http://schemas.microsoft.com/office/drawing/2016/ink" xmlns:am3d="http://schemas.microsoft.com/office/drawing/2017/model3d" xmlns:o="urn:schemas-microsoft-com:office:office" xmlns:oel="http://schemas.microsoft.com/office/2019/extlst" xmlns:r="http://schemas.openxmlformats.org/officeDocument/2006/relationships" xmlns:m="http://schemas.openxmlformats.org/officeDocument/2006/math" xmlns:v="urn:schemas-microsoft-com:vml" xmlns:wp14="http://schemas.microsoft.com/office/word/2010/wordprocessingDrawing" xmlns:wp="http://schemas.openxmlformats.org/drawingml/2006/wordprocessingDrawing" xmlns:w10="urn:schemas-microsoft-com:office:word" xmlns:w="http://schemas.openxmlformats.org/wordprocessingml/2006/main" xmlns:w14="http://schemas.microsoft.com/office/word/2010/wordml" xmlns:w15="http://schemas.microsoft.com/office/word/2012/wordml" xmlns:w16cex="http://schemas.microsoft.com/office/word/2018/wordml/cex" xmlns:w16cid="http://schemas.microsoft.com/office/word/2016/wordml/cid" xmlns:w16="http://schemas.microsoft.com/office/word/2018/wordml" xmlns:w16sdtdh="http://schemas.microsoft.com/office/word/2020/wordml/sdtdatahash" xmlns:w16se="http://schemas.microsoft.com/office/word/2015/wordml/symex" xmlns:wpg="http://schemas.microsoft.com/office/word/2010/wordprocessingGroup" xmlns:wpi="http://schemas.microsoft.com/office/word/2010/wordprocessingInk" xmlns:wne="http://schemas.microsoft.com/office/word/2006/wordml" xmlns:wps="http://schemas.microsoft.com/office/word/2010/wordprocessingShape" mc:Ignorable="w14 w15 w16se w16cid w16 w16cex w16sdtdh wp14">
   <w:p>
     <w:pPr>
       <w:pStyle w:val="Header"/>
@@ -4136,7 +3796,7 @@
 </file>
 
 <file path=word/header2.xml><?xml version="1.0" encoding="utf-8"?>
-<w:hdr xmlns:wpc="http://schemas.microsoft.com/office/word/2010/wordprocessingCanvas" xmlns:cx="http://schemas.microsoft.com/office/drawing/2014/chartex" xmlns:cx1="http://schemas.microsoft.com/office/drawing/2015/9/8/chartex" xmlns:cx2="http://schemas.microsoft.com/office/drawing/2015/10/21/chartex" xmlns:cx3="http://schemas.microsoft.com/office/drawing/2016/5/9/chartex" xmlns:cx4="http://schemas.microsoft.com/office/drawing/2016/5/10/chartex" xmlns:cx5="http://schemas.microsoft.com/office/drawing/2016/5/11/chartex" xmlns:cx6="http://schemas.microsoft.com/office/drawing/2016/5/12/chartex" xmlns:cx7="http://schemas.microsoft.com/office/drawing/2016/5/13/chartex" xmlns:cx8="http://schemas.microsoft.com/office/drawing/2016/5/14/chartex" xmlns:mc="http://schemas.openxmlformats.org/markup-compatibility/2006" xmlns:aink="http://schemas.microsoft.com/office/drawing/2016/ink" xmlns:am3d="http://schemas.microsoft.com/office/drawing/2017/model3d" xmlns:o="urn:schemas-microsoft-com:office:office" xmlns:r="http://schemas.openxmlformats.org/officeDocument/2006/relationships" xmlns:m="http://schemas.openxmlformats.org/officeDocument/2006/math" xmlns:v="urn:schemas-microsoft-com:vml" xmlns:wp14="http://schemas.microsoft.com/office/word/2010/wordprocessingDrawing" xmlns:wp="http://schemas.openxmlformats.org/drawingml/2006/wordprocessingDrawing" xmlns:w10="urn:schemas-microsoft-com:office:word" xmlns:w="http://schemas.openxmlformats.org/wordprocessingml/2006/main" xmlns:w14="http://schemas.microsoft.com/office/word/2010/wordml" xmlns:w15="http://schemas.microsoft.com/office/word/2012/wordml" xmlns:w16cex="http://schemas.microsoft.com/office/word/2018/wordml/cex" xmlns:w16cid="http://schemas.microsoft.com/office/word/2016/wordml/cid" xmlns:w16="http://schemas.microsoft.com/office/word/2018/wordml" xmlns:w16sdtdh="http://schemas.microsoft.com/office/word/2020/wordml/sdtdatahash" xmlns:w16se="http://schemas.microsoft.com/office/word/2015/wordml/symex" xmlns:wpg="http://schemas.microsoft.com/office/word/2010/wordprocessingGroup" xmlns:wpi="http://schemas.microsoft.com/office/word/2010/wordprocessingInk" xmlns:wne="http://schemas.microsoft.com/office/word/2006/wordml" xmlns:wps="http://schemas.microsoft.com/office/word/2010/wordprocessingShape" mc:Ignorable="w14 w15 w16se w16cid w16 w16cex w16sdtdh wp14">
+<w:hdr xmlns:wpc="http://schemas.microsoft.com/office/word/2010/wordprocessingCanvas" xmlns:cx="http://schemas.microsoft.com/office/drawing/2014/chartex" xmlns:cx1="http://schemas.microsoft.com/office/drawing/2015/9/8/chartex" xmlns:cx2="http://schemas.microsoft.com/office/drawing/2015/10/21/chartex" xmlns:cx3="http://schemas.microsoft.com/office/drawing/2016/5/9/chartex" xmlns:cx4="http://schemas.microsoft.com/office/drawing/2016/5/10/chartex" xmlns:cx5="http://schemas.microsoft.com/office/drawing/2016/5/11/chartex" xmlns:cx6="http://schemas.microsoft.com/office/drawing/2016/5/12/chartex" xmlns:cx7="http://schemas.microsoft.com/office/drawing/2016/5/13/chartex" xmlns:cx8="http://schemas.microsoft.com/office/drawing/2016/5/14/chartex" xmlns:mc="http://schemas.openxmlformats.org/markup-compatibility/2006" xmlns:aink="http://schemas.microsoft.com/office/drawing/2016/ink" xmlns:am3d="http://schemas.microsoft.com/office/drawing/2017/model3d" xmlns:o="urn:schemas-microsoft-com:office:office" xmlns:oel="http://schemas.microsoft.com/office/2019/extlst" xmlns:r="http://schemas.openxmlformats.org/officeDocument/2006/relationships" xmlns:m="http://schemas.openxmlformats.org/officeDocument/2006/math" xmlns:v="urn:schemas-microsoft-com:vml" xmlns:wp14="http://schemas.microsoft.com/office/word/2010/wordprocessingDrawing" xmlns:wp="http://schemas.openxmlformats.org/drawingml/2006/wordprocessingDrawing" xmlns:w10="urn:schemas-microsoft-com:office:word" xmlns:w="http://schemas.openxmlformats.org/wordprocessingml/2006/main" xmlns:w14="http://schemas.microsoft.com/office/word/2010/wordml" xmlns:w15="http://schemas.microsoft.com/office/word/2012/wordml" xmlns:w16cex="http://schemas.microsoft.com/office/word/2018/wordml/cex" xmlns:w16cid="http://schemas.microsoft.com/office/word/2016/wordml/cid" xmlns:w16="http://schemas.microsoft.com/office/word/2018/wordml" xmlns:w16sdtdh="http://schemas.microsoft.com/office/word/2020/wordml/sdtdatahash" xmlns:w16se="http://schemas.microsoft.com/office/word/2015/wordml/symex" xmlns:wpg="http://schemas.microsoft.com/office/word/2010/wordprocessingGroup" xmlns:wpi="http://schemas.microsoft.com/office/word/2010/wordprocessingInk" xmlns:wne="http://schemas.microsoft.com/office/word/2006/wordml" xmlns:wps="http://schemas.microsoft.com/office/word/2010/wordprocessingShape" mc:Ignorable="w14 w15 w16se w16cid w16 w16cex w16sdtdh wp14">
   <w:p>
     <w:pPr>
       <w:pStyle w:val="Header"/>
@@ -4173,7 +3833,7 @@
       <w:rPr>
         <w:rFonts w:ascii="Helvetica" w:hAnsi="Helvetica"/>
       </w:rPr>
-      <w:t>March</w:t>
+      <w:t>June</w:t>
     </w:r>
     <w:r>
       <w:rPr>
@@ -4587,7 +4247,6 @@
   <w:style w:type="character" w:default="1" w:styleId="DefaultParagraphFont">
     <w:name w:val="Default Paragraph Font"/>
     <w:uiPriority w:val="1"/>
-    <w:semiHidden/>
     <w:unhideWhenUsed/>
   </w:style>
   <w:style w:type="table" w:default="1" w:styleId="TableNormal">
@@ -4717,7 +4376,7 @@
 </file>
 
 <file path=word/glossary/document.xml><?xml version="1.0" encoding="utf-8"?>
-<w:glossaryDocument xmlns:wpc="http://schemas.microsoft.com/office/word/2010/wordprocessingCanvas" xmlns:cx="http://schemas.microsoft.com/office/drawing/2014/chartex" xmlns:cx1="http://schemas.microsoft.com/office/drawing/2015/9/8/chartex" xmlns:cx2="http://schemas.microsoft.com/office/drawing/2015/10/21/chartex" xmlns:cx3="http://schemas.microsoft.com/office/drawing/2016/5/9/chartex" xmlns:cx4="http://schemas.microsoft.com/office/drawing/2016/5/10/chartex" xmlns:cx5="http://schemas.microsoft.com/office/drawing/2016/5/11/chartex" xmlns:cx6="http://schemas.microsoft.com/office/drawing/2016/5/12/chartex" xmlns:cx7="http://schemas.microsoft.com/office/drawing/2016/5/13/chartex" xmlns:cx8="http://schemas.microsoft.com/office/drawing/2016/5/14/chartex" xmlns:mc="http://schemas.openxmlformats.org/markup-compatibility/2006" xmlns:aink="http://schemas.microsoft.com/office/drawing/2016/ink" xmlns:am3d="http://schemas.microsoft.com/office/drawing/2017/model3d" xmlns:o="urn:schemas-microsoft-com:office:office" xmlns:r="http://schemas.openxmlformats.org/officeDocument/2006/relationships" xmlns:m="http://schemas.openxmlformats.org/officeDocument/2006/math" xmlns:v="urn:schemas-microsoft-com:vml" xmlns:wp14="http://schemas.microsoft.com/office/word/2010/wordprocessingDrawing" xmlns:wp="http://schemas.openxmlformats.org/drawingml/2006/wordprocessingDrawing" xmlns:w10="urn:schemas-microsoft-com:office:word" xmlns:w="http://schemas.openxmlformats.org/wordprocessingml/2006/main" xmlns:w14="http://schemas.microsoft.com/office/word/2010/wordml" xmlns:w15="http://schemas.microsoft.com/office/word/2012/wordml" xmlns:w16cex="http://schemas.microsoft.com/office/word/2018/wordml/cex" xmlns:w16cid="http://schemas.microsoft.com/office/word/2016/wordml/cid" xmlns:w16="http://schemas.microsoft.com/office/word/2018/wordml" xmlns:w16sdtdh="http://schemas.microsoft.com/office/word/2020/wordml/sdtdatahash" xmlns:w16se="http://schemas.microsoft.com/office/word/2015/wordml/symex" xmlns:wpg="http://schemas.microsoft.com/office/word/2010/wordprocessingGroup" xmlns:wpi="http://schemas.microsoft.com/office/word/2010/wordprocessingInk" xmlns:wne="http://schemas.microsoft.com/office/word/2006/wordml" xmlns:wps="http://schemas.microsoft.com/office/word/2010/wordprocessingShape" mc:Ignorable="w14 w15 w16se w16cid w16 w16cex w16sdtdh wp14">
+<w:glossaryDocument xmlns:wpc="http://schemas.microsoft.com/office/word/2010/wordprocessingCanvas" xmlns:cx="http://schemas.microsoft.com/office/drawing/2014/chartex" xmlns:cx1="http://schemas.microsoft.com/office/drawing/2015/9/8/chartex" xmlns:cx2="http://schemas.microsoft.com/office/drawing/2015/10/21/chartex" xmlns:cx3="http://schemas.microsoft.com/office/drawing/2016/5/9/chartex" xmlns:cx4="http://schemas.microsoft.com/office/drawing/2016/5/10/chartex" xmlns:cx5="http://schemas.microsoft.com/office/drawing/2016/5/11/chartex" xmlns:cx6="http://schemas.microsoft.com/office/drawing/2016/5/12/chartex" xmlns:cx7="http://schemas.microsoft.com/office/drawing/2016/5/13/chartex" xmlns:cx8="http://schemas.microsoft.com/office/drawing/2016/5/14/chartex" xmlns:mc="http://schemas.openxmlformats.org/markup-compatibility/2006" xmlns:aink="http://schemas.microsoft.com/office/drawing/2016/ink" xmlns:am3d="http://schemas.microsoft.com/office/drawing/2017/model3d" xmlns:o="urn:schemas-microsoft-com:office:office" xmlns:oel="http://schemas.microsoft.com/office/2019/extlst" xmlns:r="http://schemas.openxmlformats.org/officeDocument/2006/relationships" xmlns:m="http://schemas.openxmlformats.org/officeDocument/2006/math" xmlns:v="urn:schemas-microsoft-com:vml" xmlns:wp14="http://schemas.microsoft.com/office/word/2010/wordprocessingDrawing" xmlns:wp="http://schemas.openxmlformats.org/drawingml/2006/wordprocessingDrawing" xmlns:w10="urn:schemas-microsoft-com:office:word" xmlns:w="http://schemas.openxmlformats.org/wordprocessingml/2006/main" xmlns:w14="http://schemas.microsoft.com/office/word/2010/wordml" xmlns:w15="http://schemas.microsoft.com/office/word/2012/wordml" xmlns:w16cex="http://schemas.microsoft.com/office/word/2018/wordml/cex" xmlns:w16cid="http://schemas.microsoft.com/office/word/2016/wordml/cid" xmlns:w16="http://schemas.microsoft.com/office/word/2018/wordml" xmlns:w16sdtdh="http://schemas.microsoft.com/office/word/2020/wordml/sdtdatahash" xmlns:w16se="http://schemas.microsoft.com/office/word/2015/wordml/symex" xmlns:wpg="http://schemas.microsoft.com/office/word/2010/wordprocessingGroup" xmlns:wpi="http://schemas.microsoft.com/office/word/2010/wordprocessingInk" xmlns:wne="http://schemas.microsoft.com/office/word/2006/wordml" xmlns:wps="http://schemas.microsoft.com/office/word/2010/wordprocessingShape" mc:Ignorable="w14 w15 w16se w16cid w16 w16cex w16sdtdh wp14">
   <w:docParts>
     <w:docPart>
       <w:docPartPr>
@@ -4900,11 +4559,13 @@
     <w:rsid w:val="002A51B8"/>
     <w:rsid w:val="002B727E"/>
     <w:rsid w:val="002C1F92"/>
+    <w:rsid w:val="00334EC6"/>
     <w:rsid w:val="00384076"/>
     <w:rsid w:val="003B18B4"/>
     <w:rsid w:val="003D43AC"/>
     <w:rsid w:val="004A545C"/>
     <w:rsid w:val="005203E9"/>
+    <w:rsid w:val="00580582"/>
     <w:rsid w:val="005945DE"/>
     <w:rsid w:val="00655BF3"/>
     <w:rsid w:val="006A1363"/>

</xml_diff>

<commit_message>
Updating for theory map preprint
</commit_message>
<xml_diff>
--- a/files/William X. Q. Ngiam Curriculum Vitae.docx
+++ b/files/William X. Q. Ngiam Curriculum Vitae.docx
@@ -1,6 +1,6 @@
 
 <file path=word/document.xml><?xml version="1.0" encoding="utf-8"?>
-<w:document xmlns:wpc="http://schemas.microsoft.com/office/word/2010/wordprocessingCanvas" xmlns:cx="http://schemas.microsoft.com/office/drawing/2014/chartex" xmlns:cx1="http://schemas.microsoft.com/office/drawing/2015/9/8/chartex" xmlns:cx2="http://schemas.microsoft.com/office/drawing/2015/10/21/chartex" xmlns:cx3="http://schemas.microsoft.com/office/drawing/2016/5/9/chartex" xmlns:cx4="http://schemas.microsoft.com/office/drawing/2016/5/10/chartex" xmlns:cx5="http://schemas.microsoft.com/office/drawing/2016/5/11/chartex" xmlns:cx6="http://schemas.microsoft.com/office/drawing/2016/5/12/chartex" xmlns:cx7="http://schemas.microsoft.com/office/drawing/2016/5/13/chartex" xmlns:cx8="http://schemas.microsoft.com/office/drawing/2016/5/14/chartex" xmlns:mc="http://schemas.openxmlformats.org/markup-compatibility/2006" xmlns:aink="http://schemas.microsoft.com/office/drawing/2016/ink" xmlns:am3d="http://schemas.microsoft.com/office/drawing/2017/model3d" xmlns:o="urn:schemas-microsoft-com:office:office" xmlns:oel="http://schemas.microsoft.com/office/2019/extlst" xmlns:r="http://schemas.openxmlformats.org/officeDocument/2006/relationships" xmlns:m="http://schemas.openxmlformats.org/officeDocument/2006/math" xmlns:v="urn:schemas-microsoft-com:vml" xmlns:wp14="http://schemas.microsoft.com/office/word/2010/wordprocessingDrawing" xmlns:wp="http://schemas.openxmlformats.org/drawingml/2006/wordprocessingDrawing" xmlns:w10="urn:schemas-microsoft-com:office:word" xmlns:w="http://schemas.openxmlformats.org/wordprocessingml/2006/main" xmlns:w14="http://schemas.microsoft.com/office/word/2010/wordml" xmlns:w15="http://schemas.microsoft.com/office/word/2012/wordml" xmlns:w16cex="http://schemas.microsoft.com/office/word/2018/wordml/cex" xmlns:w16cid="http://schemas.microsoft.com/office/word/2016/wordml/cid" xmlns:w16="http://schemas.microsoft.com/office/word/2018/wordml" xmlns:w16sdtdh="http://schemas.microsoft.com/office/word/2020/wordml/sdtdatahash" xmlns:w16se="http://schemas.microsoft.com/office/word/2015/wordml/symex" xmlns:wpg="http://schemas.microsoft.com/office/word/2010/wordprocessingGroup" xmlns:wpi="http://schemas.microsoft.com/office/word/2010/wordprocessingInk" xmlns:wne="http://schemas.microsoft.com/office/word/2006/wordml" xmlns:wps="http://schemas.microsoft.com/office/word/2010/wordprocessingShape" mc:Ignorable="w14 w15 w16se w16cid w16 w16cex w16sdtdh wp14">
+<w:document xmlns:wpc="http://schemas.microsoft.com/office/word/2010/wordprocessingCanvas" xmlns:cx="http://schemas.microsoft.com/office/drawing/2014/chartex" xmlns:cx1="http://schemas.microsoft.com/office/drawing/2015/9/8/chartex" xmlns:cx2="http://schemas.microsoft.com/office/drawing/2015/10/21/chartex" xmlns:cx3="http://schemas.microsoft.com/office/drawing/2016/5/9/chartex" xmlns:cx4="http://schemas.microsoft.com/office/drawing/2016/5/10/chartex" xmlns:cx5="http://schemas.microsoft.com/office/drawing/2016/5/11/chartex" xmlns:cx6="http://schemas.microsoft.com/office/drawing/2016/5/12/chartex" xmlns:cx7="http://schemas.microsoft.com/office/drawing/2016/5/13/chartex" xmlns:cx8="http://schemas.microsoft.com/office/drawing/2016/5/14/chartex" xmlns:mc="http://schemas.openxmlformats.org/markup-compatibility/2006" xmlns:aink="http://schemas.microsoft.com/office/drawing/2016/ink" xmlns:am3d="http://schemas.microsoft.com/office/drawing/2017/model3d" xmlns:o="urn:schemas-microsoft-com:office:office" xmlns:r="http://schemas.openxmlformats.org/officeDocument/2006/relationships" xmlns:m="http://schemas.openxmlformats.org/officeDocument/2006/math" xmlns:v="urn:schemas-microsoft-com:vml" xmlns:wp14="http://schemas.microsoft.com/office/word/2010/wordprocessingDrawing" xmlns:wp="http://schemas.openxmlformats.org/drawingml/2006/wordprocessingDrawing" xmlns:w10="urn:schemas-microsoft-com:office:word" xmlns:w="http://schemas.openxmlformats.org/wordprocessingml/2006/main" xmlns:w14="http://schemas.microsoft.com/office/word/2010/wordml" xmlns:w15="http://schemas.microsoft.com/office/word/2012/wordml" xmlns:w16cex="http://schemas.microsoft.com/office/word/2018/wordml/cex" xmlns:w16cid="http://schemas.microsoft.com/office/word/2016/wordml/cid" xmlns:w16="http://schemas.microsoft.com/office/word/2018/wordml" xmlns:w16sdtdh="http://schemas.microsoft.com/office/word/2020/wordml/sdtdatahash" xmlns:w16se="http://schemas.microsoft.com/office/word/2015/wordml/symex" xmlns:wpg="http://schemas.microsoft.com/office/word/2010/wordprocessingGroup" xmlns:wpi="http://schemas.microsoft.com/office/word/2010/wordprocessingInk" xmlns:wne="http://schemas.microsoft.com/office/word/2006/wordml" xmlns:wps="http://schemas.microsoft.com/office/word/2010/wordprocessingShape" mc:Ignorable="w14 w15 w16se w16cid w16 w16cex w16sdtdh wp14">
   <w:body>
     <w:p>
       <w:pPr>
@@ -146,7 +146,21 @@
         <w:rPr>
           <w:rFonts w:cs="Arial"/>
         </w:rPr>
-        <w:t>Edward Awh and Edward Vogel)</w:t>
+        <w:t xml:space="preserve">Edward </w:t>
+      </w:r>
+      <w:proofErr w:type="spellStart"/>
+      <w:r>
+        <w:rPr>
+          <w:rFonts w:cs="Arial"/>
+        </w:rPr>
+        <w:t>Awh</w:t>
+      </w:r>
+      <w:proofErr w:type="spellEnd"/>
+      <w:r>
+        <w:rPr>
+          <w:rFonts w:cs="Arial"/>
+        </w:rPr>
+        <w:t xml:space="preserve"> and Edward Vogel)</w:t>
       </w:r>
     </w:p>
     <w:p>
@@ -346,7 +360,21 @@
         <w:rPr>
           <w:rFonts w:cs="Arial"/>
         </w:rPr>
-        <w:t>Patrick Goodbourn)</w:t>
+        <w:t xml:space="preserve">Patrick </w:t>
+      </w:r>
+      <w:proofErr w:type="spellStart"/>
+      <w:r>
+        <w:rPr>
+          <w:rFonts w:cs="Arial"/>
+        </w:rPr>
+        <w:t>Goodbourn</w:t>
+      </w:r>
+      <w:proofErr w:type="spellEnd"/>
+      <w:r>
+        <w:rPr>
+          <w:rFonts w:cs="Arial"/>
+        </w:rPr>
+        <w:t>)</w:t>
       </w:r>
     </w:p>
     <w:p>
@@ -1060,7 +1088,23 @@
           <w:rFonts w:cs="Arial"/>
           <w:iCs/>
         </w:rPr>
-        <w:t xml:space="preserve"> the University of Chicago ReproducibiliTea Journal Club</w:t>
+        <w:t xml:space="preserve"> the University of Chicago </w:t>
+      </w:r>
+      <w:proofErr w:type="spellStart"/>
+      <w:r>
+        <w:rPr>
+          <w:rFonts w:cs="Arial"/>
+          <w:iCs/>
+        </w:rPr>
+        <w:t>ReproducibiliTea</w:t>
+      </w:r>
+      <w:proofErr w:type="spellEnd"/>
+      <w:r>
+        <w:rPr>
+          <w:rFonts w:cs="Arial"/>
+          <w:iCs/>
+        </w:rPr>
+        <w:t xml:space="preserve"> Journal Club</w:t>
       </w:r>
     </w:p>
     <w:p>
@@ -1103,8 +1147,17 @@
           <w:rFonts w:cs="Arial"/>
           <w:iCs/>
         </w:rPr>
-        <w:t>member of ReproducibiliTea</w:t>
-      </w:r>
+        <w:t xml:space="preserve">member of </w:t>
+      </w:r>
+      <w:proofErr w:type="spellStart"/>
+      <w:r>
+        <w:rPr>
+          <w:rFonts w:cs="Arial"/>
+          <w:iCs/>
+        </w:rPr>
+        <w:t>ReproducibiliTea</w:t>
+      </w:r>
+      <w:proofErr w:type="spellEnd"/>
     </w:p>
     <w:p>
       <w:pPr>
@@ -1416,13 +1469,23 @@
         </w:rPr>
         <w:tab/>
       </w:r>
-      <w:r>
-        <w:rPr>
-          <w:rFonts w:cs="Arial"/>
-          <w:b/>
-          <w:bCs/>
-        </w:rPr>
-        <w:t>PsychFEST Award</w:t>
+      <w:proofErr w:type="spellStart"/>
+      <w:r>
+        <w:rPr>
+          <w:rFonts w:cs="Arial"/>
+          <w:b/>
+          <w:bCs/>
+        </w:rPr>
+        <w:t>PsychFEST</w:t>
+      </w:r>
+      <w:proofErr w:type="spellEnd"/>
+      <w:r>
+        <w:rPr>
+          <w:rFonts w:cs="Arial"/>
+          <w:b/>
+          <w:bCs/>
+        </w:rPr>
+        <w:t xml:space="preserve"> Award</w:t>
       </w:r>
       <w:r>
         <w:rPr>
@@ -1594,14 +1657,82 @@
           <w:rFonts w:cs="Arial"/>
           <w:b/>
         </w:rPr>
+        <w:t xml:space="preserve">Ngiam, W.X.Q. </w:t>
+      </w:r>
+      <w:r>
+        <w:rPr>
+          <w:rFonts w:cs="Arial"/>
+          <w:bCs/>
+        </w:rPr>
+        <w:t>(submitted). Mapping visual working memory models to a theoretical framework.</w:t>
+      </w:r>
+      <w:r>
+        <w:rPr>
+          <w:rFonts w:cs="Arial"/>
+          <w:bCs/>
+        </w:rPr>
+        <w:t xml:space="preserve"> </w:t>
+      </w:r>
+      <w:hyperlink r:id="rId8" w:history="1">
+        <w:r>
+          <w:rPr>
+            <w:rStyle w:val="Hyperlink"/>
+            <w:rFonts w:cs="Arial"/>
+            <w:bCs/>
+          </w:rPr>
+          <w:t>https://psyarxiv.com/g8erx</w:t>
+        </w:r>
+      </w:hyperlink>
+    </w:p>
+    <w:p>
+      <w:pPr>
+        <w:tabs>
+          <w:tab w:val="left" w:pos="1985"/>
+        </w:tabs>
+        <w:spacing w:line="276" w:lineRule="auto"/>
+        <w:rPr>
+          <w:rFonts w:cs="Arial"/>
+          <w:bCs/>
+        </w:rPr>
+      </w:pPr>
+      <w:r>
+        <w:rPr>
+          <w:rFonts w:cs="Arial"/>
+          <w:b/>
+        </w:rPr>
         <w:t xml:space="preserve">Ngiam, W.X.Q., </w:t>
       </w:r>
-      <w:r>
-        <w:rPr>
-          <w:rFonts w:cs="Arial"/>
-          <w:bCs/>
-        </w:rPr>
-        <w:t>Loetscher, K.B., Vogel, E.K., Awh, E. (</w:t>
+      <w:proofErr w:type="spellStart"/>
+      <w:r>
+        <w:rPr>
+          <w:rFonts w:cs="Arial"/>
+          <w:bCs/>
+        </w:rPr>
+        <w:t>Loetscher</w:t>
+      </w:r>
+      <w:proofErr w:type="spellEnd"/>
+      <w:r>
+        <w:rPr>
+          <w:rFonts w:cs="Arial"/>
+          <w:bCs/>
+        </w:rPr>
+        <w:t xml:space="preserve">, K.B., Vogel, E.K., </w:t>
+      </w:r>
+      <w:proofErr w:type="spellStart"/>
+      <w:r>
+        <w:rPr>
+          <w:rFonts w:cs="Arial"/>
+          <w:bCs/>
+        </w:rPr>
+        <w:t>Awh</w:t>
+      </w:r>
+      <w:proofErr w:type="spellEnd"/>
+      <w:r>
+        <w:rPr>
+          <w:rFonts w:cs="Arial"/>
+          <w:bCs/>
+        </w:rPr>
+        <w:t>, E. (</w:t>
       </w:r>
       <w:r>
         <w:rPr>
@@ -1631,18 +1762,33 @@
         </w:rPr>
         <w:t>.</w:t>
       </w:r>
-    </w:p>
-    <w:p>
-      <w:pPr>
-        <w:tabs>
-          <w:tab w:val="left" w:pos="1985"/>
-        </w:tabs>
-        <w:spacing w:line="276" w:lineRule="auto"/>
-        <w:rPr>
-          <w:rFonts w:cs="Arial"/>
-          <w:bCs/>
-          <w:i/>
-          <w:iCs/>
+      <w:r>
+        <w:rPr>
+          <w:rFonts w:cs="Arial"/>
+          <w:bCs/>
+        </w:rPr>
+        <w:t xml:space="preserve"> </w:t>
+      </w:r>
+      <w:hyperlink r:id="rId9" w:history="1">
+        <w:r>
+          <w:rPr>
+            <w:rStyle w:val="Hyperlink"/>
+            <w:rFonts w:cs="Arial"/>
+            <w:bCs/>
+          </w:rPr>
+          <w:t>https://psyarxiv.com/mc5p9/</w:t>
+        </w:r>
+      </w:hyperlink>
+    </w:p>
+    <w:p>
+      <w:pPr>
+        <w:tabs>
+          <w:tab w:val="left" w:pos="1985"/>
+        </w:tabs>
+        <w:spacing w:line="276" w:lineRule="auto"/>
+        <w:rPr>
+          <w:rFonts w:cs="Arial"/>
+          <w:bCs/>
         </w:rPr>
       </w:pPr>
       <w:r>
@@ -1664,7 +1810,23 @@
           <w:rFonts w:cs="Arial"/>
           <w:bCs/>
         </w:rPr>
-        <w:t xml:space="preserve">J., Adam, K.C.S., Awh, E. </w:t>
+        <w:t xml:space="preserve">J., Adam, K.C.S., </w:t>
+      </w:r>
+      <w:proofErr w:type="spellStart"/>
+      <w:r>
+        <w:rPr>
+          <w:rFonts w:cs="Arial"/>
+          <w:bCs/>
+        </w:rPr>
+        <w:t>Awh</w:t>
+      </w:r>
+      <w:proofErr w:type="spellEnd"/>
+      <w:r>
+        <w:rPr>
+          <w:rFonts w:cs="Arial"/>
+          <w:bCs/>
+        </w:rPr>
+        <w:t xml:space="preserve">, E. </w:t>
       </w:r>
       <w:r>
         <w:rPr>
@@ -1689,7 +1851,7 @@
         </w:rPr>
         <w:t xml:space="preserve"> </w:t>
       </w:r>
-      <w:hyperlink r:id="rId8" w:history="1">
+      <w:hyperlink r:id="rId10" w:history="1">
         <w:r>
           <w:rPr>
             <w:rStyle w:val="Hyperlink"/>
@@ -1792,7 +1954,23 @@
           <w:rFonts w:cs="Arial"/>
           <w:bCs/>
         </w:rPr>
-        <w:t xml:space="preserve"> Adam, K.C.S., Quirk, C., Vogel, E.K., Awh, E. (</w:t>
+        <w:t xml:space="preserve"> Adam, K.C.S., Quirk, C., Vogel, E.K., </w:t>
+      </w:r>
+      <w:proofErr w:type="spellStart"/>
+      <w:r>
+        <w:rPr>
+          <w:rFonts w:cs="Arial"/>
+          <w:bCs/>
+        </w:rPr>
+        <w:t>Awh</w:t>
+      </w:r>
+      <w:proofErr w:type="spellEnd"/>
+      <w:r>
+        <w:rPr>
+          <w:rFonts w:cs="Arial"/>
+          <w:bCs/>
+        </w:rPr>
+        <w:t>, E. (</w:t>
       </w:r>
       <w:r>
         <w:rPr>
@@ -1808,6 +1986,7 @@
         </w:rPr>
         <w:t xml:space="preserve">). Estimating the statistical power to detect set size effects in contralateral delay activity. </w:t>
       </w:r>
+      <w:proofErr w:type="spellStart"/>
       <w:r>
         <w:rPr>
           <w:rFonts w:cs="Arial"/>
@@ -1817,6 +1996,7 @@
         </w:rPr>
         <w:t>Psychophsyiology</w:t>
       </w:r>
+      <w:proofErr w:type="spellEnd"/>
       <w:r>
         <w:rPr>
           <w:rFonts w:cs="Arial"/>
@@ -1826,7 +2006,7 @@
         </w:rPr>
         <w:t xml:space="preserve">, 58:e13791. </w:t>
       </w:r>
-      <w:hyperlink r:id="rId9" w:history="1">
+      <w:hyperlink r:id="rId11" w:history="1">
         <w:r>
           <w:rPr>
             <w:rStyle w:val="Hyperlink"/>
@@ -1858,7 +2038,21 @@
         <w:rPr>
           <w:rFonts w:cs="Arial"/>
         </w:rPr>
-        <w:t>Brissenden, J.A., Awh, E. (</w:t>
+        <w:t xml:space="preserve">Brissenden, J.A., </w:t>
+      </w:r>
+      <w:proofErr w:type="spellStart"/>
+      <w:r>
+        <w:rPr>
+          <w:rFonts w:cs="Arial"/>
+        </w:rPr>
+        <w:t>Awh</w:t>
+      </w:r>
+      <w:proofErr w:type="spellEnd"/>
+      <w:r>
+        <w:rPr>
+          <w:rFonts w:cs="Arial"/>
+        </w:rPr>
+        <w:t>, E. (</w:t>
       </w:r>
       <w:r>
         <w:rPr>
@@ -1894,7 +2088,7 @@
         </w:rPr>
         <w:t xml:space="preserve">. </w:t>
       </w:r>
-      <w:hyperlink r:id="rId10" w:tgtFrame="_blank" w:history="1">
+      <w:hyperlink r:id="rId12" w:tgtFrame="_blank" w:history="1">
         <w:r>
           <w:rPr>
             <w:rStyle w:val="Hyperlink"/>
@@ -1925,11 +2119,33 @@
         </w:rPr>
         <w:t xml:space="preserve">Ngiam, W.X.Q., </w:t>
       </w:r>
-      <w:r>
-        <w:rPr>
-          <w:rFonts w:cs="Arial"/>
-        </w:rPr>
-        <w:t>Khaw, K.L.C., Holcombe, A.O., Goodbourn, P.T. (</w:t>
+      <w:proofErr w:type="spellStart"/>
+      <w:r>
+        <w:rPr>
+          <w:rFonts w:cs="Arial"/>
+        </w:rPr>
+        <w:t>Khaw</w:t>
+      </w:r>
+      <w:proofErr w:type="spellEnd"/>
+      <w:r>
+        <w:rPr>
+          <w:rFonts w:cs="Arial"/>
+        </w:rPr>
+        <w:t xml:space="preserve">, K.L.C., Holcombe, A.O., </w:t>
+      </w:r>
+      <w:proofErr w:type="spellStart"/>
+      <w:r>
+        <w:rPr>
+          <w:rFonts w:cs="Arial"/>
+        </w:rPr>
+        <w:t>Goodbourn</w:t>
+      </w:r>
+      <w:proofErr w:type="spellEnd"/>
+      <w:r>
+        <w:rPr>
+          <w:rFonts w:cs="Arial"/>
+        </w:rPr>
+        <w:t>, P.T. (</w:t>
       </w:r>
       <w:r>
         <w:rPr>
@@ -1970,7 +2186,7 @@
         </w:rPr>
         <w:t xml:space="preserve"> </w:t>
       </w:r>
-      <w:hyperlink r:id="rId11" w:history="1">
+      <w:hyperlink r:id="rId13" w:history="1">
         <w:r>
           <w:rPr>
             <w:rStyle w:val="Hyperlink"/>
@@ -2037,7 +2253,7 @@
         </w:rPr>
         <w:t xml:space="preserve"> 13(9): e0203848. </w:t>
       </w:r>
-      <w:hyperlink r:id="rId12" w:history="1">
+      <w:hyperlink r:id="rId14" w:history="1">
         <w:r>
           <w:rPr>
             <w:rStyle w:val="Hyperlink"/>
@@ -2057,11 +2273,19 @@
           <w:rFonts w:cs="Arial"/>
         </w:rPr>
       </w:pPr>
-      <w:r>
-        <w:rPr>
-          <w:rFonts w:cs="Arial"/>
-        </w:rPr>
-        <w:t xml:space="preserve">Goodbourn, P.T., Livesey, E.J., </w:t>
+      <w:proofErr w:type="spellStart"/>
+      <w:r>
+        <w:rPr>
+          <w:rFonts w:cs="Arial"/>
+        </w:rPr>
+        <w:t>Goodbourn</w:t>
+      </w:r>
+      <w:proofErr w:type="spellEnd"/>
+      <w:r>
+        <w:rPr>
+          <w:rFonts w:cs="Arial"/>
+        </w:rPr>
+        <w:t xml:space="preserve">, P.T., Livesey, E.J., </w:t>
       </w:r>
       <w:r>
         <w:rPr>
@@ -2074,8 +2298,47 @@
         <w:rPr>
           <w:rFonts w:cs="Arial"/>
         </w:rPr>
-        <w:t>, Holcombe, A.O., Forte, J.D. (in prep.). Learning new symbolic representations of number.</w:t>
-      </w:r>
+        <w:t>, Holcombe, A.O., Forte, J.D. (in prep</w:t>
+      </w:r>
+      <w:r>
+        <w:rPr>
+          <w:rFonts w:cs="Arial"/>
+        </w:rPr>
+        <w:t>aration</w:t>
+      </w:r>
+      <w:r>
+        <w:rPr>
+          <w:rFonts w:cs="Arial"/>
+        </w:rPr>
+        <w:t xml:space="preserve">). Learning </w:t>
+      </w:r>
+      <w:r>
+        <w:rPr>
+          <w:rFonts w:cs="Arial"/>
+        </w:rPr>
+        <w:t xml:space="preserve">and retention of </w:t>
+      </w:r>
+      <w:r>
+        <w:rPr>
+          <w:rFonts w:cs="Arial"/>
+        </w:rPr>
+        <w:t>new symbolic representations of number.</w:t>
+      </w:r>
+      <w:r>
+        <w:rPr>
+          <w:rFonts w:cs="Arial"/>
+        </w:rPr>
+        <w:t xml:space="preserve"> </w:t>
+      </w:r>
+      <w:hyperlink r:id="rId15" w:history="1">
+        <w:r>
+          <w:rPr>
+            <w:rStyle w:val="Hyperlink"/>
+            <w:rFonts w:cs="Arial"/>
+          </w:rPr>
+          <w:t>https://psyarxiv.com/gh5ps</w:t>
+        </w:r>
+      </w:hyperlink>
     </w:p>
     <w:p>
       <w:pPr>
@@ -2357,6 +2620,7 @@
           <w:rFonts w:cs="Arial"/>
           <w:b/>
         </w:rPr>
+        <w:lastRenderedPageBreak/>
         <w:t>Open Science: a vision for a fair and equitable science.</w:t>
       </w:r>
       <w:r>
@@ -2422,7 +2686,6 @@
           <w:rFonts w:cs="Arial"/>
           <w:b/>
         </w:rPr>
-        <w:lastRenderedPageBreak/>
         <w:t>Power for detecting the presence of set size differences in the contralateral delay activity.</w:t>
       </w:r>
       <w:r>
@@ -3421,6 +3684,22 @@
           <w:i/>
           <w:iCs/>
         </w:rPr>
+        <w:t xml:space="preserve"> Psychonomic Bulletin &amp; Review; </w:t>
+      </w:r>
+      <w:r>
+        <w:rPr>
+          <w:rFonts w:cs="Arial"/>
+          <w:i/>
+          <w:iCs/>
+        </w:rPr>
+        <w:t>Attention, Perception &amp; Psychophysics;</w:t>
+      </w:r>
+      <w:r>
+        <w:rPr>
+          <w:rFonts w:cs="Arial"/>
+          <w:i/>
+          <w:iCs/>
+        </w:rPr>
         <w:t xml:space="preserve"> </w:t>
       </w:r>
       <w:r>
@@ -3429,15 +3708,7 @@
           <w:i/>
           <w:iCs/>
         </w:rPr>
-        <w:t xml:space="preserve">Psychonomic Bulletin &amp; Review; </w:t>
-      </w:r>
-      <w:r>
-        <w:rPr>
-          <w:rFonts w:cs="Arial"/>
-          <w:i/>
-          <w:iCs/>
-        </w:rPr>
-        <w:t>Attention, Perception &amp; Psychophysics;</w:t>
+        <w:t>Journal of Cognitive Neuroscience;</w:t>
       </w:r>
       <w:r>
         <w:rPr>
@@ -3453,22 +3724,6 @@
           <w:i/>
           <w:iCs/>
         </w:rPr>
-        <w:t>Journal of Cognitive Neuroscience;</w:t>
-      </w:r>
-      <w:r>
-        <w:rPr>
-          <w:rFonts w:cs="Arial"/>
-          <w:i/>
-          <w:iCs/>
-        </w:rPr>
-        <w:t xml:space="preserve"> </w:t>
-      </w:r>
-      <w:r>
-        <w:rPr>
-          <w:rFonts w:cs="Arial"/>
-          <w:i/>
-          <w:iCs/>
-        </w:rPr>
         <w:t>Psychophysiology</w:t>
       </w:r>
       <w:r>
@@ -3477,15 +3732,7 @@
           <w:i/>
           <w:iCs/>
         </w:rPr>
-        <w:t>;</w:t>
-      </w:r>
-      <w:r>
-        <w:rPr>
-          <w:rFonts w:cs="Arial"/>
-          <w:i/>
-          <w:iCs/>
-        </w:rPr>
-        <w:t xml:space="preserve"> </w:t>
+        <w:t xml:space="preserve">; </w:t>
       </w:r>
       <w:r>
         <w:rPr>
@@ -3535,13 +3782,23 @@
         </w:rPr>
         <w:t xml:space="preserve">; </w:t>
       </w:r>
-      <w:r>
-        <w:rPr>
-          <w:rFonts w:cs="Arial"/>
-          <w:i/>
-          <w:iCs/>
-        </w:rPr>
-        <w:t>PLoS One</w:t>
+      <w:proofErr w:type="spellStart"/>
+      <w:r>
+        <w:rPr>
+          <w:rFonts w:cs="Arial"/>
+          <w:i/>
+          <w:iCs/>
+        </w:rPr>
+        <w:t>PLoS</w:t>
+      </w:r>
+      <w:proofErr w:type="spellEnd"/>
+      <w:r>
+        <w:rPr>
+          <w:rFonts w:cs="Arial"/>
+          <w:i/>
+          <w:iCs/>
+        </w:rPr>
+        <w:t xml:space="preserve"> One</w:t>
       </w:r>
       <w:r>
         <w:rPr>
@@ -3599,6 +3856,7 @@
         </w:rPr>
         <w:t xml:space="preserve">; </w:t>
       </w:r>
+      <w:proofErr w:type="spellStart"/>
       <w:r>
         <w:rPr>
           <w:rFonts w:cs="Arial"/>
@@ -3607,6 +3865,7 @@
         </w:rPr>
         <w:t>eNeuro</w:t>
       </w:r>
+      <w:proofErr w:type="spellEnd"/>
       <w:r>
         <w:rPr>
           <w:rFonts w:cs="Arial"/>
@@ -3625,10 +3884,10 @@
       </w:r>
     </w:p>
     <w:sectPr>
-      <w:headerReference w:type="even" r:id="rId13"/>
-      <w:headerReference w:type="default" r:id="rId14"/>
+      <w:headerReference w:type="even" r:id="rId16"/>
+      <w:headerReference w:type="default" r:id="rId17"/>
       <w:pgSz w:w="11900" w:h="16840"/>
-      <w:pgMar w:top="267" w:right="701" w:bottom="1440" w:left="709" w:header="144" w:footer="144" w:gutter="0"/>
+      <w:pgMar w:top="720" w:right="720" w:bottom="720" w:left="720" w:header="144" w:footer="144" w:gutter="0"/>
       <w:cols w:space="708"/>
       <w:docGrid w:linePitch="360"/>
     </w:sectPr>
@@ -3637,7 +3896,7 @@
 </file>
 
 <file path=word/endnotes.xml><?xml version="1.0" encoding="utf-8"?>
-<w:endnotes xmlns:wpc="http://schemas.microsoft.com/office/word/2010/wordprocessingCanvas" xmlns:cx="http://schemas.microsoft.com/office/drawing/2014/chartex" xmlns:cx1="http://schemas.microsoft.com/office/drawing/2015/9/8/chartex" xmlns:cx2="http://schemas.microsoft.com/office/drawing/2015/10/21/chartex" xmlns:cx3="http://schemas.microsoft.com/office/drawing/2016/5/9/chartex" xmlns:cx4="http://schemas.microsoft.com/office/drawing/2016/5/10/chartex" xmlns:cx5="http://schemas.microsoft.com/office/drawing/2016/5/11/chartex" xmlns:cx6="http://schemas.microsoft.com/office/drawing/2016/5/12/chartex" xmlns:cx7="http://schemas.microsoft.com/office/drawing/2016/5/13/chartex" xmlns:cx8="http://schemas.microsoft.com/office/drawing/2016/5/14/chartex" xmlns:mc="http://schemas.openxmlformats.org/markup-compatibility/2006" xmlns:aink="http://schemas.microsoft.com/office/drawing/2016/ink" xmlns:am3d="http://schemas.microsoft.com/office/drawing/2017/model3d" xmlns:o="urn:schemas-microsoft-com:office:office" xmlns:oel="http://schemas.microsoft.com/office/2019/extlst" xmlns:r="http://schemas.openxmlformats.org/officeDocument/2006/relationships" xmlns:m="http://schemas.openxmlformats.org/officeDocument/2006/math" xmlns:v="urn:schemas-microsoft-com:vml" xmlns:wp14="http://schemas.microsoft.com/office/word/2010/wordprocessingDrawing" xmlns:wp="http://schemas.openxmlformats.org/drawingml/2006/wordprocessingDrawing" xmlns:w10="urn:schemas-microsoft-com:office:word" xmlns:w="http://schemas.openxmlformats.org/wordprocessingml/2006/main" xmlns:w14="http://schemas.microsoft.com/office/word/2010/wordml" xmlns:w15="http://schemas.microsoft.com/office/word/2012/wordml" xmlns:w16cex="http://schemas.microsoft.com/office/word/2018/wordml/cex" xmlns:w16cid="http://schemas.microsoft.com/office/word/2016/wordml/cid" xmlns:w16="http://schemas.microsoft.com/office/word/2018/wordml" xmlns:w16sdtdh="http://schemas.microsoft.com/office/word/2020/wordml/sdtdatahash" xmlns:w16se="http://schemas.microsoft.com/office/word/2015/wordml/symex" xmlns:wpg="http://schemas.microsoft.com/office/word/2010/wordprocessingGroup" xmlns:wpi="http://schemas.microsoft.com/office/word/2010/wordprocessingInk" xmlns:wne="http://schemas.microsoft.com/office/word/2006/wordml" xmlns:wps="http://schemas.microsoft.com/office/word/2010/wordprocessingShape" mc:Ignorable="w14 w15 w16se w16cid w16 w16cex w16sdtdh wp14">
+<w:endnotes xmlns:wpc="http://schemas.microsoft.com/office/word/2010/wordprocessingCanvas" xmlns:cx="http://schemas.microsoft.com/office/drawing/2014/chartex" xmlns:cx1="http://schemas.microsoft.com/office/drawing/2015/9/8/chartex" xmlns:cx2="http://schemas.microsoft.com/office/drawing/2015/10/21/chartex" xmlns:cx3="http://schemas.microsoft.com/office/drawing/2016/5/9/chartex" xmlns:cx4="http://schemas.microsoft.com/office/drawing/2016/5/10/chartex" xmlns:cx5="http://schemas.microsoft.com/office/drawing/2016/5/11/chartex" xmlns:cx6="http://schemas.microsoft.com/office/drawing/2016/5/12/chartex" xmlns:cx7="http://schemas.microsoft.com/office/drawing/2016/5/13/chartex" xmlns:cx8="http://schemas.microsoft.com/office/drawing/2016/5/14/chartex" xmlns:mc="http://schemas.openxmlformats.org/markup-compatibility/2006" xmlns:aink="http://schemas.microsoft.com/office/drawing/2016/ink" xmlns:am3d="http://schemas.microsoft.com/office/drawing/2017/model3d" xmlns:o="urn:schemas-microsoft-com:office:office" xmlns:r="http://schemas.openxmlformats.org/officeDocument/2006/relationships" xmlns:m="http://schemas.openxmlformats.org/officeDocument/2006/math" xmlns:v="urn:schemas-microsoft-com:vml" xmlns:wp14="http://schemas.microsoft.com/office/word/2010/wordprocessingDrawing" xmlns:wp="http://schemas.openxmlformats.org/drawingml/2006/wordprocessingDrawing" xmlns:w10="urn:schemas-microsoft-com:office:word" xmlns:w="http://schemas.openxmlformats.org/wordprocessingml/2006/main" xmlns:w14="http://schemas.microsoft.com/office/word/2010/wordml" xmlns:w15="http://schemas.microsoft.com/office/word/2012/wordml" xmlns:w16cex="http://schemas.microsoft.com/office/word/2018/wordml/cex" xmlns:w16cid="http://schemas.microsoft.com/office/word/2016/wordml/cid" xmlns:w16="http://schemas.microsoft.com/office/word/2018/wordml" xmlns:w16sdtdh="http://schemas.microsoft.com/office/word/2020/wordml/sdtdatahash" xmlns:w16se="http://schemas.microsoft.com/office/word/2015/wordml/symex" xmlns:wpg="http://schemas.microsoft.com/office/word/2010/wordprocessingGroup" xmlns:wpi="http://schemas.microsoft.com/office/word/2010/wordprocessingInk" xmlns:wne="http://schemas.microsoft.com/office/word/2006/wordml" xmlns:wps="http://schemas.microsoft.com/office/word/2010/wordprocessingShape" mc:Ignorable="w14 w15 w16se w16cid w16 w16cex w16sdtdh wp14">
   <w:endnote w:type="separator" w:id="-1">
     <w:p>
       <w:r>
@@ -3656,7 +3915,7 @@
 </file>
 
 <file path=word/footnotes.xml><?xml version="1.0" encoding="utf-8"?>
-<w:footnotes xmlns:wpc="http://schemas.microsoft.com/office/word/2010/wordprocessingCanvas" xmlns:cx="http://schemas.microsoft.com/office/drawing/2014/chartex" xmlns:cx1="http://schemas.microsoft.com/office/drawing/2015/9/8/chartex" xmlns:cx2="http://schemas.microsoft.com/office/drawing/2015/10/21/chartex" xmlns:cx3="http://schemas.microsoft.com/office/drawing/2016/5/9/chartex" xmlns:cx4="http://schemas.microsoft.com/office/drawing/2016/5/10/chartex" xmlns:cx5="http://schemas.microsoft.com/office/drawing/2016/5/11/chartex" xmlns:cx6="http://schemas.microsoft.com/office/drawing/2016/5/12/chartex" xmlns:cx7="http://schemas.microsoft.com/office/drawing/2016/5/13/chartex" xmlns:cx8="http://schemas.microsoft.com/office/drawing/2016/5/14/chartex" xmlns:mc="http://schemas.openxmlformats.org/markup-compatibility/2006" xmlns:aink="http://schemas.microsoft.com/office/drawing/2016/ink" xmlns:am3d="http://schemas.microsoft.com/office/drawing/2017/model3d" xmlns:o="urn:schemas-microsoft-com:office:office" xmlns:oel="http://schemas.microsoft.com/office/2019/extlst" xmlns:r="http://schemas.openxmlformats.org/officeDocument/2006/relationships" xmlns:m="http://schemas.openxmlformats.org/officeDocument/2006/math" xmlns:v="urn:schemas-microsoft-com:vml" xmlns:wp14="http://schemas.microsoft.com/office/word/2010/wordprocessingDrawing" xmlns:wp="http://schemas.openxmlformats.org/drawingml/2006/wordprocessingDrawing" xmlns:w10="urn:schemas-microsoft-com:office:word" xmlns:w="http://schemas.openxmlformats.org/wordprocessingml/2006/main" xmlns:w14="http://schemas.microsoft.com/office/word/2010/wordml" xmlns:w15="http://schemas.microsoft.com/office/word/2012/wordml" xmlns:w16cex="http://schemas.microsoft.com/office/word/2018/wordml/cex" xmlns:w16cid="http://schemas.microsoft.com/office/word/2016/wordml/cid" xmlns:w16="http://schemas.microsoft.com/office/word/2018/wordml" xmlns:w16sdtdh="http://schemas.microsoft.com/office/word/2020/wordml/sdtdatahash" xmlns:w16se="http://schemas.microsoft.com/office/word/2015/wordml/symex" xmlns:wpg="http://schemas.microsoft.com/office/word/2010/wordprocessingGroup" xmlns:wpi="http://schemas.microsoft.com/office/word/2010/wordprocessingInk" xmlns:wne="http://schemas.microsoft.com/office/word/2006/wordml" xmlns:wps="http://schemas.microsoft.com/office/word/2010/wordprocessingShape" mc:Ignorable="w14 w15 w16se w16cid w16 w16cex w16sdtdh wp14">
+<w:footnotes xmlns:wpc="http://schemas.microsoft.com/office/word/2010/wordprocessingCanvas" xmlns:cx="http://schemas.microsoft.com/office/drawing/2014/chartex" xmlns:cx1="http://schemas.microsoft.com/office/drawing/2015/9/8/chartex" xmlns:cx2="http://schemas.microsoft.com/office/drawing/2015/10/21/chartex" xmlns:cx3="http://schemas.microsoft.com/office/drawing/2016/5/9/chartex" xmlns:cx4="http://schemas.microsoft.com/office/drawing/2016/5/10/chartex" xmlns:cx5="http://schemas.microsoft.com/office/drawing/2016/5/11/chartex" xmlns:cx6="http://schemas.microsoft.com/office/drawing/2016/5/12/chartex" xmlns:cx7="http://schemas.microsoft.com/office/drawing/2016/5/13/chartex" xmlns:cx8="http://schemas.microsoft.com/office/drawing/2016/5/14/chartex" xmlns:mc="http://schemas.openxmlformats.org/markup-compatibility/2006" xmlns:aink="http://schemas.microsoft.com/office/drawing/2016/ink" xmlns:am3d="http://schemas.microsoft.com/office/drawing/2017/model3d" xmlns:o="urn:schemas-microsoft-com:office:office" xmlns:r="http://schemas.openxmlformats.org/officeDocument/2006/relationships" xmlns:m="http://schemas.openxmlformats.org/officeDocument/2006/math" xmlns:v="urn:schemas-microsoft-com:vml" xmlns:wp14="http://schemas.microsoft.com/office/word/2010/wordprocessingDrawing" xmlns:wp="http://schemas.openxmlformats.org/drawingml/2006/wordprocessingDrawing" xmlns:w10="urn:schemas-microsoft-com:office:word" xmlns:w="http://schemas.openxmlformats.org/wordprocessingml/2006/main" xmlns:w14="http://schemas.microsoft.com/office/word/2010/wordml" xmlns:w15="http://schemas.microsoft.com/office/word/2012/wordml" xmlns:w16cex="http://schemas.microsoft.com/office/word/2018/wordml/cex" xmlns:w16cid="http://schemas.microsoft.com/office/word/2016/wordml/cid" xmlns:w16="http://schemas.microsoft.com/office/word/2018/wordml" xmlns:w16sdtdh="http://schemas.microsoft.com/office/word/2020/wordml/sdtdatahash" xmlns:w16se="http://schemas.microsoft.com/office/word/2015/wordml/symex" xmlns:wpg="http://schemas.microsoft.com/office/word/2010/wordprocessingGroup" xmlns:wpi="http://schemas.microsoft.com/office/word/2010/wordprocessingInk" xmlns:wne="http://schemas.microsoft.com/office/word/2006/wordml" xmlns:wps="http://schemas.microsoft.com/office/word/2010/wordprocessingShape" mc:Ignorable="w14 w15 w16se w16cid w16 w16cex w16sdtdh wp14">
   <w:footnote w:type="separator" w:id="-1">
     <w:p>
       <w:r>
@@ -3675,7 +3934,7 @@
 </file>
 
 <file path=word/header1.xml><?xml version="1.0" encoding="utf-8"?>
-<w:hdr xmlns:wpc="http://schemas.microsoft.com/office/word/2010/wordprocessingCanvas" xmlns:cx="http://schemas.microsoft.com/office/drawing/2014/chartex" xmlns:cx1="http://schemas.microsoft.com/office/drawing/2015/9/8/chartex" xmlns:cx2="http://schemas.microsoft.com/office/drawing/2015/10/21/chartex" xmlns:cx3="http://schemas.microsoft.com/office/drawing/2016/5/9/chartex" xmlns:cx4="http://schemas.microsoft.com/office/drawing/2016/5/10/chartex" xmlns:cx5="http://schemas.microsoft.com/office/drawing/2016/5/11/chartex" xmlns:cx6="http://schemas.microsoft.com/office/drawing/2016/5/12/chartex" xmlns:cx7="http://schemas.microsoft.com/office/drawing/2016/5/13/chartex" xmlns:cx8="http://schemas.microsoft.com/office/drawing/2016/5/14/chartex" xmlns:mc="http://schemas.openxmlformats.org/markup-compatibility/2006" xmlns:aink="http://schemas.microsoft.com/office/drawing/2016/ink" xmlns:am3d="http://schemas.microsoft.com/office/drawing/2017/model3d" xmlns:o="urn:schemas-microsoft-com:office:office" xmlns:oel="http://schemas.microsoft.com/office/2019/extlst" xmlns:r="http://schemas.openxmlformats.org/officeDocument/2006/relationships" xmlns:m="http://schemas.openxmlformats.org/officeDocument/2006/math" xmlns:v="urn:schemas-microsoft-com:vml" xmlns:wp14="http://schemas.microsoft.com/office/word/2010/wordprocessingDrawing" xmlns:wp="http://schemas.openxmlformats.org/drawingml/2006/wordprocessingDrawing" xmlns:w10="urn:schemas-microsoft-com:office:word" xmlns:w="http://schemas.openxmlformats.org/wordprocessingml/2006/main" xmlns:w14="http://schemas.microsoft.com/office/word/2010/wordml" xmlns:w15="http://schemas.microsoft.com/office/word/2012/wordml" xmlns:w16cex="http://schemas.microsoft.com/office/word/2018/wordml/cex" xmlns:w16cid="http://schemas.microsoft.com/office/word/2016/wordml/cid" xmlns:w16="http://schemas.microsoft.com/office/word/2018/wordml" xmlns:w16sdtdh="http://schemas.microsoft.com/office/word/2020/wordml/sdtdatahash" xmlns:w16se="http://schemas.microsoft.com/office/word/2015/wordml/symex" xmlns:wpg="http://schemas.microsoft.com/office/word/2010/wordprocessingGroup" xmlns:wpi="http://schemas.microsoft.com/office/word/2010/wordprocessingInk" xmlns:wne="http://schemas.microsoft.com/office/word/2006/wordml" xmlns:wps="http://schemas.microsoft.com/office/word/2010/wordprocessingShape" mc:Ignorable="w14 w15 w16se w16cid w16 w16cex w16sdtdh wp14">
+<w:hdr xmlns:wpc="http://schemas.microsoft.com/office/word/2010/wordprocessingCanvas" xmlns:cx="http://schemas.microsoft.com/office/drawing/2014/chartex" xmlns:cx1="http://schemas.microsoft.com/office/drawing/2015/9/8/chartex" xmlns:cx2="http://schemas.microsoft.com/office/drawing/2015/10/21/chartex" xmlns:cx3="http://schemas.microsoft.com/office/drawing/2016/5/9/chartex" xmlns:cx4="http://schemas.microsoft.com/office/drawing/2016/5/10/chartex" xmlns:cx5="http://schemas.microsoft.com/office/drawing/2016/5/11/chartex" xmlns:cx6="http://schemas.microsoft.com/office/drawing/2016/5/12/chartex" xmlns:cx7="http://schemas.microsoft.com/office/drawing/2016/5/13/chartex" xmlns:cx8="http://schemas.microsoft.com/office/drawing/2016/5/14/chartex" xmlns:mc="http://schemas.openxmlformats.org/markup-compatibility/2006" xmlns:aink="http://schemas.microsoft.com/office/drawing/2016/ink" xmlns:am3d="http://schemas.microsoft.com/office/drawing/2017/model3d" xmlns:o="urn:schemas-microsoft-com:office:office" xmlns:r="http://schemas.openxmlformats.org/officeDocument/2006/relationships" xmlns:m="http://schemas.openxmlformats.org/officeDocument/2006/math" xmlns:v="urn:schemas-microsoft-com:vml" xmlns:wp14="http://schemas.microsoft.com/office/word/2010/wordprocessingDrawing" xmlns:wp="http://schemas.openxmlformats.org/drawingml/2006/wordprocessingDrawing" xmlns:w10="urn:schemas-microsoft-com:office:word" xmlns:w="http://schemas.openxmlformats.org/wordprocessingml/2006/main" xmlns:w14="http://schemas.microsoft.com/office/word/2010/wordml" xmlns:w15="http://schemas.microsoft.com/office/word/2012/wordml" xmlns:w16cex="http://schemas.microsoft.com/office/word/2018/wordml/cex" xmlns:w16cid="http://schemas.microsoft.com/office/word/2016/wordml/cid" xmlns:w16="http://schemas.microsoft.com/office/word/2018/wordml" xmlns:w16sdtdh="http://schemas.microsoft.com/office/word/2020/wordml/sdtdatahash" xmlns:w16se="http://schemas.microsoft.com/office/word/2015/wordml/symex" xmlns:wpg="http://schemas.microsoft.com/office/word/2010/wordprocessingGroup" xmlns:wpi="http://schemas.microsoft.com/office/word/2010/wordprocessingInk" xmlns:wne="http://schemas.microsoft.com/office/word/2006/wordml" xmlns:wps="http://schemas.microsoft.com/office/word/2010/wordprocessingShape" mc:Ignorable="w14 w15 w16se w16cid w16 w16cex w16sdtdh wp14">
   <w:p>
     <w:pPr>
       <w:pStyle w:val="Header"/>
@@ -3689,6 +3948,7 @@
         <w:temporary/>
         <w:showingPlcHdr/>
       </w:sdtPr>
+      <w:sdtEndPr/>
       <w:sdtContent>
         <w:r>
           <w:t>[Type text]</w:t>
@@ -3707,6 +3967,7 @@
         <w:temporary/>
         <w:showingPlcHdr/>
       </w:sdtPr>
+      <w:sdtEndPr/>
       <w:sdtContent>
         <w:r>
           <w:t>[Type text]</w:t>
@@ -3725,6 +3986,7 @@
         <w:temporary/>
         <w:showingPlcHdr/>
       </w:sdtPr>
+      <w:sdtEndPr/>
       <w:sdtContent>
         <w:r>
           <w:t>[Type text]</w:t>
@@ -3741,7 +4003,7 @@
 </file>
 
 <file path=word/header2.xml><?xml version="1.0" encoding="utf-8"?>
-<w:hdr xmlns:wpc="http://schemas.microsoft.com/office/word/2010/wordprocessingCanvas" xmlns:cx="http://schemas.microsoft.com/office/drawing/2014/chartex" xmlns:cx1="http://schemas.microsoft.com/office/drawing/2015/9/8/chartex" xmlns:cx2="http://schemas.microsoft.com/office/drawing/2015/10/21/chartex" xmlns:cx3="http://schemas.microsoft.com/office/drawing/2016/5/9/chartex" xmlns:cx4="http://schemas.microsoft.com/office/drawing/2016/5/10/chartex" xmlns:cx5="http://schemas.microsoft.com/office/drawing/2016/5/11/chartex" xmlns:cx6="http://schemas.microsoft.com/office/drawing/2016/5/12/chartex" xmlns:cx7="http://schemas.microsoft.com/office/drawing/2016/5/13/chartex" xmlns:cx8="http://schemas.microsoft.com/office/drawing/2016/5/14/chartex" xmlns:mc="http://schemas.openxmlformats.org/markup-compatibility/2006" xmlns:aink="http://schemas.microsoft.com/office/drawing/2016/ink" xmlns:am3d="http://schemas.microsoft.com/office/drawing/2017/model3d" xmlns:o="urn:schemas-microsoft-com:office:office" xmlns:oel="http://schemas.microsoft.com/office/2019/extlst" xmlns:r="http://schemas.openxmlformats.org/officeDocument/2006/relationships" xmlns:m="http://schemas.openxmlformats.org/officeDocument/2006/math" xmlns:v="urn:schemas-microsoft-com:vml" xmlns:wp14="http://schemas.microsoft.com/office/word/2010/wordprocessingDrawing" xmlns:wp="http://schemas.openxmlformats.org/drawingml/2006/wordprocessingDrawing" xmlns:w10="urn:schemas-microsoft-com:office:word" xmlns:w="http://schemas.openxmlformats.org/wordprocessingml/2006/main" xmlns:w14="http://schemas.microsoft.com/office/word/2010/wordml" xmlns:w15="http://schemas.microsoft.com/office/word/2012/wordml" xmlns:w16cex="http://schemas.microsoft.com/office/word/2018/wordml/cex" xmlns:w16cid="http://schemas.microsoft.com/office/word/2016/wordml/cid" xmlns:w16="http://schemas.microsoft.com/office/word/2018/wordml" xmlns:w16sdtdh="http://schemas.microsoft.com/office/word/2020/wordml/sdtdatahash" xmlns:w16se="http://schemas.microsoft.com/office/word/2015/wordml/symex" xmlns:wpg="http://schemas.microsoft.com/office/word/2010/wordprocessingGroup" xmlns:wpi="http://schemas.microsoft.com/office/word/2010/wordprocessingInk" xmlns:wne="http://schemas.microsoft.com/office/word/2006/wordml" xmlns:wps="http://schemas.microsoft.com/office/word/2010/wordprocessingShape" mc:Ignorable="w14 w15 w16se w16cid w16 w16cex w16sdtdh wp14">
+<w:hdr xmlns:wpc="http://schemas.microsoft.com/office/word/2010/wordprocessingCanvas" xmlns:cx="http://schemas.microsoft.com/office/drawing/2014/chartex" xmlns:cx1="http://schemas.microsoft.com/office/drawing/2015/9/8/chartex" xmlns:cx2="http://schemas.microsoft.com/office/drawing/2015/10/21/chartex" xmlns:cx3="http://schemas.microsoft.com/office/drawing/2016/5/9/chartex" xmlns:cx4="http://schemas.microsoft.com/office/drawing/2016/5/10/chartex" xmlns:cx5="http://schemas.microsoft.com/office/drawing/2016/5/11/chartex" xmlns:cx6="http://schemas.microsoft.com/office/drawing/2016/5/12/chartex" xmlns:cx7="http://schemas.microsoft.com/office/drawing/2016/5/13/chartex" xmlns:cx8="http://schemas.microsoft.com/office/drawing/2016/5/14/chartex" xmlns:mc="http://schemas.openxmlformats.org/markup-compatibility/2006" xmlns:aink="http://schemas.microsoft.com/office/drawing/2016/ink" xmlns:am3d="http://schemas.microsoft.com/office/drawing/2017/model3d" xmlns:o="urn:schemas-microsoft-com:office:office" xmlns:r="http://schemas.openxmlformats.org/officeDocument/2006/relationships" xmlns:m="http://schemas.openxmlformats.org/officeDocument/2006/math" xmlns:v="urn:schemas-microsoft-com:vml" xmlns:wp14="http://schemas.microsoft.com/office/word/2010/wordprocessingDrawing" xmlns:wp="http://schemas.openxmlformats.org/drawingml/2006/wordprocessingDrawing" xmlns:w10="urn:schemas-microsoft-com:office:word" xmlns:w="http://schemas.openxmlformats.org/wordprocessingml/2006/main" xmlns:w14="http://schemas.microsoft.com/office/word/2010/wordml" xmlns:w15="http://schemas.microsoft.com/office/word/2012/wordml" xmlns:w16cex="http://schemas.microsoft.com/office/word/2018/wordml/cex" xmlns:w16cid="http://schemas.microsoft.com/office/word/2016/wordml/cid" xmlns:w16="http://schemas.microsoft.com/office/word/2018/wordml" xmlns:w16sdtdh="http://schemas.microsoft.com/office/word/2020/wordml/sdtdatahash" xmlns:w16se="http://schemas.microsoft.com/office/word/2015/wordml/symex" xmlns:wpg="http://schemas.microsoft.com/office/word/2010/wordprocessingGroup" xmlns:wpi="http://schemas.microsoft.com/office/word/2010/wordprocessingInk" xmlns:wne="http://schemas.microsoft.com/office/word/2006/wordml" xmlns:wps="http://schemas.microsoft.com/office/word/2010/wordprocessingShape" mc:Ignorable="w14 w15 w16se w16cid w16 w16cex w16sdtdh wp14">
   <w:p>
     <w:pPr>
       <w:pStyle w:val="Header"/>
@@ -4200,6 +4462,7 @@
   <w:style w:type="character" w:default="1" w:styleId="DefaultParagraphFont">
     <w:name w:val="Default Paragraph Font"/>
     <w:uiPriority w:val="1"/>
+    <w:semiHidden/>
     <w:unhideWhenUsed/>
   </w:style>
   <w:style w:type="table" w:default="1" w:styleId="TableNormal">
@@ -4329,7 +4592,7 @@
 </file>
 
 <file path=word/glossary/document.xml><?xml version="1.0" encoding="utf-8"?>
-<w:glossaryDocument xmlns:wpc="http://schemas.microsoft.com/office/word/2010/wordprocessingCanvas" xmlns:cx="http://schemas.microsoft.com/office/drawing/2014/chartex" xmlns:cx1="http://schemas.microsoft.com/office/drawing/2015/9/8/chartex" xmlns:cx2="http://schemas.microsoft.com/office/drawing/2015/10/21/chartex" xmlns:cx3="http://schemas.microsoft.com/office/drawing/2016/5/9/chartex" xmlns:cx4="http://schemas.microsoft.com/office/drawing/2016/5/10/chartex" xmlns:cx5="http://schemas.microsoft.com/office/drawing/2016/5/11/chartex" xmlns:cx6="http://schemas.microsoft.com/office/drawing/2016/5/12/chartex" xmlns:cx7="http://schemas.microsoft.com/office/drawing/2016/5/13/chartex" xmlns:cx8="http://schemas.microsoft.com/office/drawing/2016/5/14/chartex" xmlns:mc="http://schemas.openxmlformats.org/markup-compatibility/2006" xmlns:aink="http://schemas.microsoft.com/office/drawing/2016/ink" xmlns:am3d="http://schemas.microsoft.com/office/drawing/2017/model3d" xmlns:o="urn:schemas-microsoft-com:office:office" xmlns:oel="http://schemas.microsoft.com/office/2019/extlst" xmlns:r="http://schemas.openxmlformats.org/officeDocument/2006/relationships" xmlns:m="http://schemas.openxmlformats.org/officeDocument/2006/math" xmlns:v="urn:schemas-microsoft-com:vml" xmlns:wp14="http://schemas.microsoft.com/office/word/2010/wordprocessingDrawing" xmlns:wp="http://schemas.openxmlformats.org/drawingml/2006/wordprocessingDrawing" xmlns:w10="urn:schemas-microsoft-com:office:word" xmlns:w="http://schemas.openxmlformats.org/wordprocessingml/2006/main" xmlns:w14="http://schemas.microsoft.com/office/word/2010/wordml" xmlns:w15="http://schemas.microsoft.com/office/word/2012/wordml" xmlns:w16cex="http://schemas.microsoft.com/office/word/2018/wordml/cex" xmlns:w16cid="http://schemas.microsoft.com/office/word/2016/wordml/cid" xmlns:w16="http://schemas.microsoft.com/office/word/2018/wordml" xmlns:w16sdtdh="http://schemas.microsoft.com/office/word/2020/wordml/sdtdatahash" xmlns:w16se="http://schemas.microsoft.com/office/word/2015/wordml/symex" xmlns:wpg="http://schemas.microsoft.com/office/word/2010/wordprocessingGroup" xmlns:wpi="http://schemas.microsoft.com/office/word/2010/wordprocessingInk" xmlns:wne="http://schemas.microsoft.com/office/word/2006/wordml" xmlns:wps="http://schemas.microsoft.com/office/word/2010/wordprocessingShape" mc:Ignorable="w14 w15 w16se w16cid w16 w16cex w16sdtdh wp14">
+<w:glossaryDocument xmlns:wpc="http://schemas.microsoft.com/office/word/2010/wordprocessingCanvas" xmlns:cx="http://schemas.microsoft.com/office/drawing/2014/chartex" xmlns:cx1="http://schemas.microsoft.com/office/drawing/2015/9/8/chartex" xmlns:cx2="http://schemas.microsoft.com/office/drawing/2015/10/21/chartex" xmlns:cx3="http://schemas.microsoft.com/office/drawing/2016/5/9/chartex" xmlns:cx4="http://schemas.microsoft.com/office/drawing/2016/5/10/chartex" xmlns:cx5="http://schemas.microsoft.com/office/drawing/2016/5/11/chartex" xmlns:cx6="http://schemas.microsoft.com/office/drawing/2016/5/12/chartex" xmlns:cx7="http://schemas.microsoft.com/office/drawing/2016/5/13/chartex" xmlns:cx8="http://schemas.microsoft.com/office/drawing/2016/5/14/chartex" xmlns:mc="http://schemas.openxmlformats.org/markup-compatibility/2006" xmlns:aink="http://schemas.microsoft.com/office/drawing/2016/ink" xmlns:am3d="http://schemas.microsoft.com/office/drawing/2017/model3d" xmlns:o="urn:schemas-microsoft-com:office:office" xmlns:r="http://schemas.openxmlformats.org/officeDocument/2006/relationships" xmlns:m="http://schemas.openxmlformats.org/officeDocument/2006/math" xmlns:v="urn:schemas-microsoft-com:vml" xmlns:wp14="http://schemas.microsoft.com/office/word/2010/wordprocessingDrawing" xmlns:wp="http://schemas.openxmlformats.org/drawingml/2006/wordprocessingDrawing" xmlns:w10="urn:schemas-microsoft-com:office:word" xmlns:w="http://schemas.openxmlformats.org/wordprocessingml/2006/main" xmlns:w14="http://schemas.microsoft.com/office/word/2010/wordml" xmlns:w15="http://schemas.microsoft.com/office/word/2012/wordml" xmlns:w16cex="http://schemas.microsoft.com/office/word/2018/wordml/cex" xmlns:w16cid="http://schemas.microsoft.com/office/word/2016/wordml/cid" xmlns:w16="http://schemas.microsoft.com/office/word/2018/wordml" xmlns:w16sdtdh="http://schemas.microsoft.com/office/word/2020/wordml/sdtdatahash" xmlns:w16se="http://schemas.microsoft.com/office/word/2015/wordml/symex" xmlns:wpg="http://schemas.microsoft.com/office/word/2010/wordprocessingGroup" xmlns:wpi="http://schemas.microsoft.com/office/word/2010/wordprocessingInk" xmlns:wne="http://schemas.microsoft.com/office/word/2006/wordml" xmlns:wps="http://schemas.microsoft.com/office/word/2010/wordprocessingShape" mc:Ignorable="w14 w15 w16se w16cid w16 w16cex w16sdtdh wp14">
   <w:docParts>
     <w:docPart>
       <w:docPartPr>
@@ -4456,7 +4719,7 @@
     <w:charset w:val="00"/>
     <w:family w:val="swiss"/>
     <w:pitch w:val="variable"/>
-    <w:sig w:usb0="E0002AFF" w:usb1="C000ACFF" w:usb2="00000009" w:usb3="00000000" w:csb0="000001FF" w:csb1="00000000"/>
+    <w:sig w:usb0="E0002AFF" w:usb1="C000247B" w:usb2="00000009" w:usb3="00000000" w:csb0="000001FF" w:csb1="00000000"/>
   </w:font>
   <w:font w:name="Yu Mincho">
     <w:panose1 w:val="02020400000000000000"/>
@@ -4498,6 +4761,7 @@
   <w:rsids>
     <w:rsidRoot w:val="001F6B9C"/>
     <w:rsid w:val="00084C53"/>
+    <w:rsid w:val="001409E9"/>
     <w:rsid w:val="00183AAF"/>
     <w:rsid w:val="001F6B9C"/>
     <w:rsid w:val="002145D0"/>
@@ -4516,6 +4780,7 @@
     <w:rsid w:val="006A1363"/>
     <w:rsid w:val="006A580C"/>
     <w:rsid w:val="006B2141"/>
+    <w:rsid w:val="006C77D2"/>
     <w:rsid w:val="007B5096"/>
     <w:rsid w:val="007E4BD3"/>
     <w:rsid w:val="00840B54"/>
@@ -4525,6 +4790,7 @@
     <w:rsid w:val="00A10E20"/>
     <w:rsid w:val="00A167A5"/>
     <w:rsid w:val="00A4657C"/>
+    <w:rsid w:val="00B001DF"/>
     <w:rsid w:val="00B17569"/>
     <w:rsid w:val="00B80CAE"/>
     <w:rsid w:val="00C946C4"/>

</xml_diff>

<commit_message>
Update William X. Q. Ngiam Curriculum Vitae.docx
</commit_message>
<xml_diff>
--- a/files/William X. Q. Ngiam Curriculum Vitae.docx
+++ b/files/William X. Q. Ngiam Curriculum Vitae.docx
@@ -146,7 +146,21 @@
         <w:rPr>
           <w:rFonts w:cs="Arial"/>
         </w:rPr>
-        <w:t>Edward Awh and Edward Vogel)</w:t>
+        <w:t xml:space="preserve">Edward </w:t>
+      </w:r>
+      <w:proofErr w:type="spellStart"/>
+      <w:r>
+        <w:rPr>
+          <w:rFonts w:cs="Arial"/>
+        </w:rPr>
+        <w:t>Awh</w:t>
+      </w:r>
+      <w:proofErr w:type="spellEnd"/>
+      <w:r>
+        <w:rPr>
+          <w:rFonts w:cs="Arial"/>
+        </w:rPr>
+        <w:t xml:space="preserve"> and Edward Vogel)</w:t>
       </w:r>
     </w:p>
     <w:p>
@@ -346,7 +360,21 @@
         <w:rPr>
           <w:rFonts w:cs="Arial"/>
         </w:rPr>
-        <w:t>Patrick Goodbourn)</w:t>
+        <w:t xml:space="preserve">Patrick </w:t>
+      </w:r>
+      <w:proofErr w:type="spellStart"/>
+      <w:r>
+        <w:rPr>
+          <w:rFonts w:cs="Arial"/>
+        </w:rPr>
+        <w:t>Goodbourn</w:t>
+      </w:r>
+      <w:proofErr w:type="spellEnd"/>
+      <w:r>
+        <w:rPr>
+          <w:rFonts w:cs="Arial"/>
+        </w:rPr>
+        <w:t>)</w:t>
       </w:r>
     </w:p>
     <w:p>
@@ -1060,7 +1088,23 @@
           <w:rFonts w:cs="Arial"/>
           <w:iCs/>
         </w:rPr>
-        <w:t xml:space="preserve"> the University of Chicago ReproducibiliTea Journal Club</w:t>
+        <w:t xml:space="preserve"> the University of Chicago </w:t>
+      </w:r>
+      <w:proofErr w:type="spellStart"/>
+      <w:r>
+        <w:rPr>
+          <w:rFonts w:cs="Arial"/>
+          <w:iCs/>
+        </w:rPr>
+        <w:t>ReproducibiliTea</w:t>
+      </w:r>
+      <w:proofErr w:type="spellEnd"/>
+      <w:r>
+        <w:rPr>
+          <w:rFonts w:cs="Arial"/>
+          <w:iCs/>
+        </w:rPr>
+        <w:t xml:space="preserve"> Journal Club</w:t>
       </w:r>
     </w:p>
     <w:p>
@@ -1103,8 +1147,17 @@
           <w:rFonts w:cs="Arial"/>
           <w:iCs/>
         </w:rPr>
-        <w:t>member of ReproducibiliTea</w:t>
-      </w:r>
+        <w:t xml:space="preserve">member of </w:t>
+      </w:r>
+      <w:proofErr w:type="spellStart"/>
+      <w:r>
+        <w:rPr>
+          <w:rFonts w:cs="Arial"/>
+          <w:iCs/>
+        </w:rPr>
+        <w:t>ReproducibiliTea</w:t>
+      </w:r>
+      <w:proofErr w:type="spellEnd"/>
     </w:p>
     <w:p>
       <w:pPr>
@@ -1416,13 +1469,23 @@
         </w:rPr>
         <w:tab/>
       </w:r>
-      <w:r>
-        <w:rPr>
-          <w:rFonts w:cs="Arial"/>
-          <w:b/>
-          <w:bCs/>
-        </w:rPr>
-        <w:t>PsychFEST Award</w:t>
+      <w:proofErr w:type="spellStart"/>
+      <w:r>
+        <w:rPr>
+          <w:rFonts w:cs="Arial"/>
+          <w:b/>
+          <w:bCs/>
+        </w:rPr>
+        <w:t>PsychFEST</w:t>
+      </w:r>
+      <w:proofErr w:type="spellEnd"/>
+      <w:r>
+        <w:rPr>
+          <w:rFonts w:cs="Arial"/>
+          <w:b/>
+          <w:bCs/>
+        </w:rPr>
+        <w:t xml:space="preserve"> Award</w:t>
       </w:r>
       <w:r>
         <w:rPr>
@@ -1596,12 +1659,37 @@
         </w:rPr>
         <w:t xml:space="preserve">Ngiam, W.X.Q., </w:t>
       </w:r>
-      <w:r>
-        <w:rPr>
-          <w:rFonts w:cs="Arial"/>
-          <w:bCs/>
-        </w:rPr>
-        <w:t>Loetscher, K.B., Vogel, E.K., Awh, E. (</w:t>
+      <w:proofErr w:type="spellStart"/>
+      <w:r>
+        <w:rPr>
+          <w:rFonts w:cs="Arial"/>
+          <w:bCs/>
+        </w:rPr>
+        <w:t>Loetscher</w:t>
+      </w:r>
+      <w:proofErr w:type="spellEnd"/>
+      <w:r>
+        <w:rPr>
+          <w:rFonts w:cs="Arial"/>
+          <w:bCs/>
+        </w:rPr>
+        <w:t xml:space="preserve">, K.B., Vogel, E.K., </w:t>
+      </w:r>
+      <w:proofErr w:type="spellStart"/>
+      <w:r>
+        <w:rPr>
+          <w:rFonts w:cs="Arial"/>
+          <w:bCs/>
+        </w:rPr>
+        <w:t>Awh</w:t>
+      </w:r>
+      <w:proofErr w:type="spellEnd"/>
+      <w:r>
+        <w:rPr>
+          <w:rFonts w:cs="Arial"/>
+          <w:bCs/>
+        </w:rPr>
+        <w:t>, E. (</w:t>
       </w:r>
       <w:r>
         <w:rPr>
@@ -1664,7 +1752,23 @@
           <w:rFonts w:cs="Arial"/>
           <w:bCs/>
         </w:rPr>
-        <w:t xml:space="preserve">J., Adam, K.C.S., Awh, E. </w:t>
+        <w:t xml:space="preserve">J., Adam, K.C.S., </w:t>
+      </w:r>
+      <w:proofErr w:type="spellStart"/>
+      <w:r>
+        <w:rPr>
+          <w:rFonts w:cs="Arial"/>
+          <w:bCs/>
+        </w:rPr>
+        <w:t>Awh</w:t>
+      </w:r>
+      <w:proofErr w:type="spellEnd"/>
+      <w:r>
+        <w:rPr>
+          <w:rFonts w:cs="Arial"/>
+          <w:bCs/>
+        </w:rPr>
+        <w:t xml:space="preserve">, E. </w:t>
       </w:r>
       <w:r>
         <w:rPr>
@@ -1792,7 +1896,23 @@
           <w:rFonts w:cs="Arial"/>
           <w:bCs/>
         </w:rPr>
-        <w:t xml:space="preserve"> Adam, K.C.S., Quirk, C., Vogel, E.K., Awh, E. (</w:t>
+        <w:t xml:space="preserve"> Adam, K.C.S., Quirk, C., Vogel, E.K., </w:t>
+      </w:r>
+      <w:proofErr w:type="spellStart"/>
+      <w:r>
+        <w:rPr>
+          <w:rFonts w:cs="Arial"/>
+          <w:bCs/>
+        </w:rPr>
+        <w:t>Awh</w:t>
+      </w:r>
+      <w:proofErr w:type="spellEnd"/>
+      <w:r>
+        <w:rPr>
+          <w:rFonts w:cs="Arial"/>
+          <w:bCs/>
+        </w:rPr>
+        <w:t>, E. (</w:t>
       </w:r>
       <w:r>
         <w:rPr>
@@ -1808,6 +1928,7 @@
         </w:rPr>
         <w:t xml:space="preserve">). Estimating the statistical power to detect set size effects in contralateral delay activity. </w:t>
       </w:r>
+      <w:proofErr w:type="spellStart"/>
       <w:r>
         <w:rPr>
           <w:rFonts w:cs="Arial"/>
@@ -1817,14 +1938,35 @@
         </w:rPr>
         <w:t>Psychophsyiology</w:t>
       </w:r>
-      <w:r>
-        <w:rPr>
-          <w:rFonts w:cs="Arial"/>
-          <w:bCs/>
-          <w:i/>
-          <w:iCs/>
-        </w:rPr>
-        <w:t xml:space="preserve">, 58:e13791. </w:t>
+      <w:proofErr w:type="spellEnd"/>
+      <w:r>
+        <w:rPr>
+          <w:rFonts w:cs="Arial"/>
+          <w:bCs/>
+          <w:i/>
+          <w:iCs/>
+        </w:rPr>
+        <w:t xml:space="preserve">, </w:t>
+      </w:r>
+      <w:proofErr w:type="gramStart"/>
+      <w:r>
+        <w:rPr>
+          <w:rFonts w:cs="Arial"/>
+          <w:bCs/>
+          <w:i/>
+          <w:iCs/>
+        </w:rPr>
+        <w:t>58:e</w:t>
+      </w:r>
+      <w:proofErr w:type="gramEnd"/>
+      <w:r>
+        <w:rPr>
+          <w:rFonts w:cs="Arial"/>
+          <w:bCs/>
+          <w:i/>
+          <w:iCs/>
+        </w:rPr>
+        <w:t xml:space="preserve">13791. </w:t>
       </w:r>
       <w:hyperlink r:id="rId9" w:history="1">
         <w:r>
@@ -1858,7 +2000,21 @@
         <w:rPr>
           <w:rFonts w:cs="Arial"/>
         </w:rPr>
-        <w:t>Brissenden, J.A., Awh, E. (</w:t>
+        <w:t xml:space="preserve">Brissenden, J.A., </w:t>
+      </w:r>
+      <w:proofErr w:type="spellStart"/>
+      <w:r>
+        <w:rPr>
+          <w:rFonts w:cs="Arial"/>
+        </w:rPr>
+        <w:t>Awh</w:t>
+      </w:r>
+      <w:proofErr w:type="spellEnd"/>
+      <w:r>
+        <w:rPr>
+          <w:rFonts w:cs="Arial"/>
+        </w:rPr>
+        <w:t>, E. (</w:t>
       </w:r>
       <w:r>
         <w:rPr>
@@ -1925,11 +2081,33 @@
         </w:rPr>
         <w:t xml:space="preserve">Ngiam, W.X.Q., </w:t>
       </w:r>
-      <w:r>
-        <w:rPr>
-          <w:rFonts w:cs="Arial"/>
-        </w:rPr>
-        <w:t>Khaw, K.L.C., Holcombe, A.O., Goodbourn, P.T. (</w:t>
+      <w:proofErr w:type="spellStart"/>
+      <w:r>
+        <w:rPr>
+          <w:rFonts w:cs="Arial"/>
+        </w:rPr>
+        <w:t>Khaw</w:t>
+      </w:r>
+      <w:proofErr w:type="spellEnd"/>
+      <w:r>
+        <w:rPr>
+          <w:rFonts w:cs="Arial"/>
+        </w:rPr>
+        <w:t xml:space="preserve">, K.L.C., Holcombe, A.O., </w:t>
+      </w:r>
+      <w:proofErr w:type="spellStart"/>
+      <w:r>
+        <w:rPr>
+          <w:rFonts w:cs="Arial"/>
+        </w:rPr>
+        <w:t>Goodbourn</w:t>
+      </w:r>
+      <w:proofErr w:type="spellEnd"/>
+      <w:r>
+        <w:rPr>
+          <w:rFonts w:cs="Arial"/>
+        </w:rPr>
+        <w:t>, P.T. (</w:t>
       </w:r>
       <w:r>
         <w:rPr>
@@ -2057,11 +2235,19 @@
           <w:rFonts w:cs="Arial"/>
         </w:rPr>
       </w:pPr>
-      <w:r>
-        <w:rPr>
-          <w:rFonts w:cs="Arial"/>
-        </w:rPr>
-        <w:t xml:space="preserve">Goodbourn, P.T., Livesey, E.J., </w:t>
+      <w:proofErr w:type="spellStart"/>
+      <w:r>
+        <w:rPr>
+          <w:rFonts w:cs="Arial"/>
+        </w:rPr>
+        <w:t>Goodbourn</w:t>
+      </w:r>
+      <w:proofErr w:type="spellEnd"/>
+      <w:r>
+        <w:rPr>
+          <w:rFonts w:cs="Arial"/>
+        </w:rPr>
+        <w:t xml:space="preserve">, P.T., Livesey, E.J., </w:t>
       </w:r>
       <w:r>
         <w:rPr>
@@ -2357,6 +2543,7 @@
           <w:rFonts w:cs="Arial"/>
           <w:b/>
         </w:rPr>
+        <w:lastRenderedPageBreak/>
         <w:t>Open Science: a vision for a fair and equitable science.</w:t>
       </w:r>
       <w:r>
@@ -2422,7 +2609,6 @@
           <w:rFonts w:cs="Arial"/>
           <w:b/>
         </w:rPr>
-        <w:lastRenderedPageBreak/>
         <w:t>Power for detecting the presence of set size differences in the contralateral delay activity.</w:t>
       </w:r>
       <w:r>
@@ -3421,6 +3607,22 @@
           <w:i/>
           <w:iCs/>
         </w:rPr>
+        <w:t xml:space="preserve"> Psychonomic Bulletin &amp; Review; </w:t>
+      </w:r>
+      <w:r>
+        <w:rPr>
+          <w:rFonts w:cs="Arial"/>
+          <w:i/>
+          <w:iCs/>
+        </w:rPr>
+        <w:t>Attention, Perception &amp; Psychophysics;</w:t>
+      </w:r>
+      <w:r>
+        <w:rPr>
+          <w:rFonts w:cs="Arial"/>
+          <w:i/>
+          <w:iCs/>
+        </w:rPr>
         <w:t xml:space="preserve"> </w:t>
       </w:r>
       <w:r>
@@ -3429,15 +3631,7 @@
           <w:i/>
           <w:iCs/>
         </w:rPr>
-        <w:t xml:space="preserve">Psychonomic Bulletin &amp; Review; </w:t>
-      </w:r>
-      <w:r>
-        <w:rPr>
-          <w:rFonts w:cs="Arial"/>
-          <w:i/>
-          <w:iCs/>
-        </w:rPr>
-        <w:t>Attention, Perception &amp; Psychophysics;</w:t>
+        <w:t>Journal of Cognitive Neuroscience;</w:t>
       </w:r>
       <w:r>
         <w:rPr>
@@ -3453,22 +3647,6 @@
           <w:i/>
           <w:iCs/>
         </w:rPr>
-        <w:t>Journal of Cognitive Neuroscience;</w:t>
-      </w:r>
-      <w:r>
-        <w:rPr>
-          <w:rFonts w:cs="Arial"/>
-          <w:i/>
-          <w:iCs/>
-        </w:rPr>
-        <w:t xml:space="preserve"> </w:t>
-      </w:r>
-      <w:r>
-        <w:rPr>
-          <w:rFonts w:cs="Arial"/>
-          <w:i/>
-          <w:iCs/>
-        </w:rPr>
         <w:t>Psychophysiology</w:t>
       </w:r>
       <w:r>
@@ -3477,15 +3655,7 @@
           <w:i/>
           <w:iCs/>
         </w:rPr>
-        <w:t>;</w:t>
-      </w:r>
-      <w:r>
-        <w:rPr>
-          <w:rFonts w:cs="Arial"/>
-          <w:i/>
-          <w:iCs/>
-        </w:rPr>
-        <w:t xml:space="preserve"> </w:t>
+        <w:t xml:space="preserve">; </w:t>
       </w:r>
       <w:r>
         <w:rPr>
@@ -3535,13 +3705,23 @@
         </w:rPr>
         <w:t xml:space="preserve">; </w:t>
       </w:r>
-      <w:r>
-        <w:rPr>
-          <w:rFonts w:cs="Arial"/>
-          <w:i/>
-          <w:iCs/>
-        </w:rPr>
-        <w:t>PLoS One</w:t>
+      <w:proofErr w:type="spellStart"/>
+      <w:r>
+        <w:rPr>
+          <w:rFonts w:cs="Arial"/>
+          <w:i/>
+          <w:iCs/>
+        </w:rPr>
+        <w:t>PLoS</w:t>
+      </w:r>
+      <w:proofErr w:type="spellEnd"/>
+      <w:r>
+        <w:rPr>
+          <w:rFonts w:cs="Arial"/>
+          <w:i/>
+          <w:iCs/>
+        </w:rPr>
+        <w:t xml:space="preserve"> One</w:t>
       </w:r>
       <w:r>
         <w:rPr>
@@ -3599,6 +3779,7 @@
         </w:rPr>
         <w:t xml:space="preserve">; </w:t>
       </w:r>
+      <w:proofErr w:type="spellStart"/>
       <w:r>
         <w:rPr>
           <w:rFonts w:cs="Arial"/>
@@ -3607,6 +3788,7 @@
         </w:rPr>
         <w:t>eNeuro</w:t>
       </w:r>
+      <w:proofErr w:type="spellEnd"/>
       <w:r>
         <w:rPr>
           <w:rFonts w:cs="Arial"/>
@@ -3628,7 +3810,7 @@
       <w:headerReference w:type="even" r:id="rId13"/>
       <w:headerReference w:type="default" r:id="rId14"/>
       <w:pgSz w:w="11900" w:h="16840"/>
-      <w:pgMar w:top="267" w:right="701" w:bottom="1440" w:left="709" w:header="144" w:footer="144" w:gutter="0"/>
+      <w:pgMar w:top="267" w:right="701" w:bottom="1440" w:left="709" w:header="432" w:footer="144" w:gutter="0"/>
       <w:cols w:space="708"/>
       <w:docGrid w:linePitch="360"/>
     </w:sectPr>
@@ -4200,6 +4382,7 @@
   <w:style w:type="character" w:default="1" w:styleId="DefaultParagraphFont">
     <w:name w:val="Default Paragraph Font"/>
     <w:uiPriority w:val="1"/>
+    <w:semiHidden/>
     <w:unhideWhenUsed/>
   </w:style>
   <w:style w:type="table" w:default="1" w:styleId="TableNormal">
@@ -4508,6 +4691,7 @@
     <w:rsid w:val="00384076"/>
     <w:rsid w:val="003B18B4"/>
     <w:rsid w:val="003D43AC"/>
+    <w:rsid w:val="003E19DF"/>
     <w:rsid w:val="004A545C"/>
     <w:rsid w:val="005203E9"/>
     <w:rsid w:val="00580582"/>

</xml_diff>

<commit_message>
Update publications for theory map and conjunction whole-report
</commit_message>
<xml_diff>
--- a/files/William X. Q. Ngiam Curriculum Vitae.docx
+++ b/files/William X. Q. Ngiam Curriculum Vitae.docx
@@ -4067,7 +4067,7 @@
         <w:sz w:val="18"/>
         <w:szCs w:val="18"/>
       </w:rPr>
-      <w:t>March</w:t>
+      <w:t>June</w:t>
     </w:r>
     <w:r>
       <w:rPr>
@@ -4742,7 +4742,7 @@
     <w:charset w:val="00"/>
     <w:family w:val="swiss"/>
     <w:pitch w:val="variable"/>
-    <w:sig w:usb0="E0002AFF" w:usb1="C000ACFF" w:usb2="00000009" w:usb3="00000000" w:csb0="000001FF" w:csb1="00000000"/>
+    <w:sig w:usb0="E0002AFF" w:usb1="C000247B" w:usb2="00000009" w:usb3="00000000" w:csb0="000001FF" w:csb1="00000000"/>
   </w:font>
   <w:font w:name="Yu Mincho">
     <w:panose1 w:val="02020400000000000000"/>
@@ -4816,6 +4816,7 @@
     <w:rsid w:val="00A4657C"/>
     <w:rsid w:val="00B17569"/>
     <w:rsid w:val="00B80CAE"/>
+    <w:rsid w:val="00C1572F"/>
     <w:rsid w:val="00C946C4"/>
     <w:rsid w:val="00CB18A4"/>
     <w:rsid w:val="00CE13DD"/>

</xml_diff>

<commit_message>
Adding talk slides for Ebbinghaus series
</commit_message>
<xml_diff>
--- a/files/William X. Q. Ngiam Curriculum Vitae.docx
+++ b/files/William X. Q. Ngiam Curriculum Vitae.docx
@@ -1438,6 +1438,7 @@
         <w:spacing w:line="276" w:lineRule="auto"/>
         <w:rPr>
           <w:rFonts w:cs="Arial"/>
+          <w:i/>
         </w:rPr>
       </w:pPr>
       <w:r>
@@ -1487,6 +1488,47 @@
         </w:rPr>
         <w:t>University of Sydney</w:t>
       </w:r>
+    </w:p>
+    <w:p>
+      <w:pPr>
+        <w:tabs>
+          <w:tab w:val="left" w:pos="1985"/>
+        </w:tabs>
+        <w:spacing w:line="276" w:lineRule="auto"/>
+        <w:rPr>
+          <w:rFonts w:cs="Arial"/>
+        </w:rPr>
+      </w:pPr>
+      <w:r>
+        <w:rPr>
+          <w:rFonts w:cs="Arial"/>
+          <w:iCs/>
+        </w:rPr>
+        <w:t>2018</w:t>
+      </w:r>
+      <w:r>
+        <w:rPr>
+          <w:rFonts w:cs="Arial"/>
+          <w:iCs/>
+        </w:rPr>
+        <w:tab/>
+      </w:r>
+      <w:r>
+        <w:rPr>
+          <w:rFonts w:cs="Arial"/>
+          <w:b/>
+          <w:bCs/>
+          <w:iCs/>
+        </w:rPr>
+        <w:t xml:space="preserve">School of Psychology Publication Prize </w:t>
+      </w:r>
+      <w:r>
+        <w:rPr>
+          <w:rFonts w:cs="Arial"/>
+          <w:iCs/>
+        </w:rPr>
+        <w:t>– University of Sydney</w:t>
+      </w:r>
       <w:r>
         <w:rPr>
           <w:rFonts w:cs="Arial"/>
@@ -1508,6 +1550,7 @@
         <w:rPr>
           <w:rFonts w:cs="Arial"/>
         </w:rPr>
+        <w:lastRenderedPageBreak/>
         <w:t>2017</w:t>
       </w:r>
       <w:r>
@@ -1581,7 +1624,6 @@
         <w:rPr>
           <w:rFonts w:cs="Arial"/>
         </w:rPr>
-        <w:lastRenderedPageBreak/>
         <w:t>2016</w:t>
       </w:r>
       <w:r>
@@ -3943,15 +3985,7 @@
           <w:i/>
           <w:iCs/>
         </w:rPr>
-        <w:t>School Research Seminar, University of Newcastle Australia</w:t>
-      </w:r>
-      <w:r>
-        <w:rPr>
-          <w:rFonts w:cs="Arial"/>
-          <w:i/>
-          <w:iCs/>
-        </w:rPr>
-        <w:t>.</w:t>
+        <w:t>School Research Seminar, University of Newcastle Australia.</w:t>
       </w:r>
     </w:p>
     <w:p>
@@ -3972,19 +4006,11 @@
         </w:rPr>
         <w:t xml:space="preserve">An Introduction to Open Science. </w:t>
       </w:r>
-      <w:proofErr w:type="gramStart"/>
-      <w:r>
-        <w:rPr>
-          <w:rFonts w:cs="Arial"/>
-        </w:rPr>
-        <w:t>(</w:t>
-      </w:r>
-      <w:proofErr w:type="gramEnd"/>
-      <w:r>
-        <w:rPr>
-          <w:rFonts w:cs="Arial"/>
-        </w:rPr>
-        <w:t xml:space="preserve">2021). </w:t>
+      <w:r>
+        <w:rPr>
+          <w:rFonts w:cs="Arial"/>
+        </w:rPr>
+        <w:t xml:space="preserve">(2021). </w:t>
       </w:r>
       <w:proofErr w:type="spellStart"/>
       <w:r>
@@ -5238,6 +5264,7 @@
     <w:rsid w:val="003E19DF"/>
     <w:rsid w:val="00453E17"/>
     <w:rsid w:val="004A545C"/>
+    <w:rsid w:val="004C6A87"/>
     <w:rsid w:val="005203E9"/>
     <w:rsid w:val="00580582"/>
     <w:rsid w:val="005945DE"/>

</xml_diff>

<commit_message>
Updating for new job as Lecturer
</commit_message>
<xml_diff>
--- a/files/William X. Q. Ngiam Curriculum Vitae.docx
+++ b/files/William X. Q. Ngiam Curriculum Vitae.docx
@@ -33,15 +33,49 @@
           <w:rFonts w:cs="Arial"/>
         </w:rPr>
       </w:pPr>
-      <w:hyperlink r:id="rId7" w:history="1">
-        <w:r>
-          <w:rPr>
-            <w:rStyle w:val="Hyperlink"/>
-            <w:rFonts w:cs="Arial"/>
-          </w:rPr>
-          <w:t>wngiam@uchicago.edu</w:t>
-        </w:r>
-      </w:hyperlink>
+      <w:r>
+        <w:rPr>
+          <w:rFonts w:cs="Arial"/>
+        </w:rPr>
+        <w:fldChar w:fldCharType="begin"/>
+      </w:r>
+      <w:r>
+        <w:rPr>
+          <w:rFonts w:cs="Arial"/>
+        </w:rPr>
+        <w:instrText>HYPERLINK "mailto:</w:instrText>
+      </w:r>
+      <w:r>
+        <w:rPr>
+          <w:rFonts w:cs="Arial"/>
+        </w:rPr>
+        <w:instrText>william.ngiam@adelaide.edu.au</w:instrText>
+      </w:r>
+      <w:r>
+        <w:rPr>
+          <w:rFonts w:cs="Arial"/>
+        </w:rPr>
+        <w:instrText>"</w:instrText>
+      </w:r>
+      <w:r>
+        <w:rPr>
+          <w:rFonts w:cs="Arial"/>
+        </w:rPr>
+        <w:fldChar w:fldCharType="separate"/>
+      </w:r>
+      <w:r>
+        <w:rPr>
+          <w:rStyle w:val="Hyperlink"/>
+          <w:rFonts w:cs="Arial"/>
+        </w:rPr>
+        <w:t>william.ngiam@adelaide.edu.au</w:t>
+      </w:r>
+      <w:r>
+        <w:rPr>
+          <w:rFonts w:cs="Arial"/>
+        </w:rPr>
+        <w:fldChar w:fldCharType="end"/>
+      </w:r>
     </w:p>
     <w:p>
       <w:pPr>
@@ -65,9 +99,71 @@
           <w:szCs w:val="28"/>
           <w:u w:val="single"/>
         </w:rPr>
-        <w:t>Education</w:t>
-      </w:r>
-      <w:r>
+        <w:t>Academic Employment</w:t>
+      </w:r>
+    </w:p>
+    <w:p>
+      <w:pPr>
+        <w:tabs>
+          <w:tab w:val="left" w:pos="1985"/>
+        </w:tabs>
+        <w:spacing w:line="276" w:lineRule="auto"/>
+        <w:ind w:left="1980" w:hanging="1980"/>
+        <w:rPr>
+          <w:rFonts w:cs="Arial"/>
+        </w:rPr>
+      </w:pPr>
+      <w:r>
+        <w:rPr>
+          <w:rFonts w:cs="Arial"/>
+        </w:rPr>
+        <w:t>2024 – present</w:t>
+      </w:r>
+      <w:r>
+        <w:rPr>
+          <w:rFonts w:cs="Arial"/>
+        </w:rPr>
+        <w:tab/>
+      </w:r>
+      <w:r>
+        <w:rPr>
+          <w:rFonts w:cs="Arial"/>
+          <w:b/>
+          <w:bCs/>
+        </w:rPr>
+        <w:t>Lecturer</w:t>
+      </w:r>
+      <w:r>
+        <w:rPr>
+          <w:rFonts w:cs="Arial"/>
+        </w:rPr>
+        <w:br/>
+      </w:r>
+      <w:r>
+        <w:rPr>
+          <w:rFonts w:cs="Arial"/>
+        </w:rPr>
+        <w:t xml:space="preserve">School of Psychology, </w:t>
+      </w:r>
+      <w:r>
+        <w:rPr>
+          <w:rFonts w:cs="Arial"/>
+        </w:rPr>
+        <w:t xml:space="preserve">University of </w:t>
+      </w:r>
+      <w:r>
+        <w:rPr>
+          <w:rFonts w:cs="Arial"/>
+        </w:rPr>
+        <w:t>Adelaide</w:t>
+      </w:r>
+    </w:p>
+    <w:p>
+      <w:pPr>
+        <w:tabs>
+          <w:tab w:val="left" w:pos="1980"/>
+        </w:tabs>
+        <w:spacing w:line="276" w:lineRule="auto"/>
         <w:rPr>
           <w:rFonts w:cs="Arial"/>
           <w:b/>
@@ -75,236 +171,17 @@
           <w:szCs w:val="28"/>
           <w:u w:val="single"/>
         </w:rPr>
-        <w:t xml:space="preserve"> and Training</w:t>
-      </w:r>
-    </w:p>
-    <w:p>
-      <w:pPr>
-        <w:tabs>
-          <w:tab w:val="left" w:pos="1985"/>
-        </w:tabs>
-        <w:spacing w:line="276" w:lineRule="auto"/>
-        <w:ind w:left="1980" w:hanging="1980"/>
-        <w:rPr>
-          <w:rFonts w:cs="Arial"/>
-        </w:rPr>
-      </w:pPr>
-      <w:r>
-        <w:rPr>
-          <w:rFonts w:cs="Arial"/>
-        </w:rPr>
-        <w:t>2019 – present</w:t>
-      </w:r>
-      <w:r>
-        <w:rPr>
-          <w:rFonts w:cs="Arial"/>
-        </w:rPr>
-        <w:tab/>
-      </w:r>
-      <w:r>
-        <w:rPr>
-          <w:rFonts w:cs="Arial"/>
-          <w:b/>
-          <w:bCs/>
-        </w:rPr>
-        <w:t xml:space="preserve">Postdoctoral Research </w:t>
-      </w:r>
-      <w:r>
-        <w:rPr>
-          <w:rFonts w:cs="Arial"/>
-          <w:b/>
-          <w:bCs/>
-        </w:rPr>
-        <w:t>Scholar</w:t>
-      </w:r>
-      <w:r>
-        <w:rPr>
-          <w:rFonts w:cs="Arial"/>
-        </w:rPr>
-        <w:br/>
-      </w:r>
-      <w:r>
-        <w:rPr>
-          <w:rFonts w:cs="Arial"/>
-        </w:rPr>
-        <w:t>University of Chicago (with Professor</w:t>
-      </w:r>
-      <w:r>
-        <w:rPr>
-          <w:rFonts w:cs="Arial"/>
-        </w:rPr>
-        <w:t>s</w:t>
-      </w:r>
-      <w:r>
-        <w:rPr>
-          <w:rFonts w:cs="Arial"/>
-        </w:rPr>
-        <w:t xml:space="preserve"> Edward Awh and Edward Vogel)</w:t>
-      </w:r>
-    </w:p>
-    <w:p>
-      <w:pPr>
-        <w:tabs>
-          <w:tab w:val="left" w:pos="1985"/>
-        </w:tabs>
-        <w:spacing w:line="276" w:lineRule="auto"/>
-        <w:ind w:left="1980" w:hanging="1980"/>
-        <w:rPr>
-          <w:rFonts w:cs="Arial"/>
-        </w:rPr>
-      </w:pPr>
-      <w:r>
-        <w:rPr>
-          <w:rFonts w:cs="Arial"/>
-        </w:rPr>
-        <w:t xml:space="preserve">2015 – </w:t>
-      </w:r>
-      <w:r>
-        <w:rPr>
-          <w:rFonts w:cs="Arial"/>
-        </w:rPr>
-        <w:t>2019</w:t>
-      </w:r>
-      <w:r>
-        <w:rPr>
-          <w:rFonts w:cs="Arial"/>
-        </w:rPr>
-        <w:tab/>
-      </w:r>
-      <w:r>
-        <w:rPr>
-          <w:rFonts w:cs="Arial"/>
-          <w:b/>
-          <w:bCs/>
-        </w:rPr>
-        <w:t>Doctor of Philosophy</w:t>
-      </w:r>
-      <w:r>
-        <w:rPr>
-          <w:rFonts w:cs="Arial"/>
-        </w:rPr>
-        <w:t xml:space="preserve"> in Psychology </w:t>
-      </w:r>
-      <w:r>
-        <w:rPr>
-          <w:rFonts w:cs="Arial"/>
-        </w:rPr>
-        <w:br/>
-      </w:r>
-      <w:r>
-        <w:rPr>
-          <w:rFonts w:cs="Arial"/>
-        </w:rPr>
-        <w:t xml:space="preserve">University of Sydney </w:t>
-      </w:r>
-      <w:r>
-        <w:rPr>
-          <w:rFonts w:cs="Arial"/>
-        </w:rPr>
-        <w:t>(Supervis</w:t>
-      </w:r>
-      <w:r>
-        <w:rPr>
-          <w:rFonts w:cs="Arial"/>
-        </w:rPr>
-        <w:t xml:space="preserve">ed by </w:t>
-      </w:r>
-      <w:r>
-        <w:rPr>
-          <w:rFonts w:cs="Arial"/>
-        </w:rPr>
-        <w:t>Professor Alex Holcombe)</w:t>
-      </w:r>
-    </w:p>
-    <w:p>
-      <w:pPr>
-        <w:tabs>
-          <w:tab w:val="left" w:pos="1985"/>
-        </w:tabs>
-        <w:spacing w:after="240" w:line="276" w:lineRule="auto"/>
-        <w:rPr>
-          <w:rFonts w:cs="Arial"/>
-        </w:rPr>
-      </w:pPr>
-      <w:r>
-        <w:rPr>
-          <w:rFonts w:cs="Arial"/>
-        </w:rPr>
-        <w:t>201</w:t>
-      </w:r>
-      <w:r>
-        <w:rPr>
-          <w:rFonts w:cs="Arial"/>
-        </w:rPr>
-        <w:t>1</w:t>
-      </w:r>
-      <w:r>
-        <w:rPr>
-          <w:rFonts w:cs="Arial"/>
-        </w:rPr>
-        <w:t xml:space="preserve"> – 2014</w:t>
-      </w:r>
-      <w:r>
-        <w:rPr>
-          <w:rFonts w:cs="Arial"/>
-        </w:rPr>
-        <w:tab/>
-      </w:r>
-      <w:r>
-        <w:rPr>
-          <w:rFonts w:cs="Arial"/>
-          <w:b/>
-          <w:bCs/>
-        </w:rPr>
-        <w:t>Bachelor of Psychology (Honours)</w:t>
-      </w:r>
-      <w:r>
-        <w:rPr>
-          <w:rFonts w:cs="Arial"/>
-        </w:rPr>
-        <w:br/>
-      </w:r>
-      <w:r>
-        <w:rPr>
-          <w:rFonts w:cs="Arial"/>
-        </w:rPr>
-        <w:tab/>
-      </w:r>
-      <w:r>
-        <w:rPr>
-          <w:rFonts w:cs="Arial"/>
-        </w:rPr>
-        <w:t xml:space="preserve">University of Sydney </w:t>
-      </w:r>
-      <w:r>
-        <w:rPr>
-          <w:rFonts w:cs="Arial"/>
-        </w:rPr>
-        <w:t>(Supervis</w:t>
-      </w:r>
-      <w:r>
-        <w:rPr>
-          <w:rFonts w:cs="Arial"/>
-        </w:rPr>
-        <w:t xml:space="preserve">ed by Dr </w:t>
-      </w:r>
-      <w:r>
-        <w:rPr>
-          <w:rFonts w:cs="Arial"/>
-        </w:rPr>
-        <w:t>Patrick Goodbourn)</w:t>
-      </w:r>
-    </w:p>
-    <w:p>
-      <w:pPr>
-        <w:tabs>
-          <w:tab w:val="left" w:pos="1985"/>
-        </w:tabs>
-        <w:spacing w:line="276" w:lineRule="auto"/>
-        <w:rPr>
-          <w:rFonts w:cs="Arial"/>
-          <w:b/>
-          <w:bCs/>
+      </w:pPr>
+    </w:p>
+    <w:p>
+      <w:pPr>
+        <w:tabs>
+          <w:tab w:val="left" w:pos="1980"/>
+        </w:tabs>
+        <w:spacing w:line="276" w:lineRule="auto"/>
+        <w:rPr>
+          <w:rFonts w:cs="Arial"/>
+          <w:b/>
           <w:sz w:val="28"/>
           <w:szCs w:val="28"/>
           <w:u w:val="single"/>
@@ -314,42 +191,45 @@
         <w:rPr>
           <w:rFonts w:cs="Arial"/>
           <w:b/>
-          <w:bCs/>
           <w:sz w:val="28"/>
           <w:szCs w:val="28"/>
           <w:u w:val="single"/>
         </w:rPr>
-        <w:t>Research</w:t>
-      </w:r>
-      <w:r>
-        <w:rPr>
-          <w:rFonts w:cs="Arial"/>
-          <w:b/>
-          <w:bCs/>
+        <w:t>Education</w:t>
+      </w:r>
+      <w:r>
+        <w:rPr>
+          <w:rFonts w:cs="Arial"/>
+          <w:b/>
           <w:sz w:val="28"/>
           <w:szCs w:val="28"/>
           <w:u w:val="single"/>
         </w:rPr>
-        <w:t xml:space="preserve"> Experience</w:t>
-      </w:r>
-    </w:p>
-    <w:p>
-      <w:pPr>
-        <w:tabs>
-          <w:tab w:val="left" w:pos="1985"/>
-        </w:tabs>
-        <w:spacing w:line="276" w:lineRule="auto"/>
-        <w:ind w:left="1985" w:hanging="1985"/>
-        <w:rPr>
-          <w:rFonts w:cs="Arial"/>
-          <w:i/>
-        </w:rPr>
-      </w:pPr>
-      <w:r>
-        <w:rPr>
-          <w:rFonts w:cs="Arial"/>
-        </w:rPr>
-        <w:t>2017</w:t>
+        <w:t xml:space="preserve"> and Training</w:t>
+      </w:r>
+    </w:p>
+    <w:p>
+      <w:pPr>
+        <w:tabs>
+          <w:tab w:val="left" w:pos="1985"/>
+        </w:tabs>
+        <w:spacing w:line="276" w:lineRule="auto"/>
+        <w:ind w:left="1980" w:hanging="1980"/>
+        <w:rPr>
+          <w:rFonts w:cs="Arial"/>
+        </w:rPr>
+      </w:pPr>
+      <w:r>
+        <w:rPr>
+          <w:rFonts w:cs="Arial"/>
+        </w:rPr>
+        <w:t xml:space="preserve">2019 – </w:t>
+      </w:r>
+      <w:r>
+        <w:rPr>
+          <w:rFonts w:cs="Arial"/>
+        </w:rPr>
+        <w:t>2024</w:t>
       </w:r>
       <w:r>
         <w:rPr>
@@ -363,7 +243,15 @@
           <w:b/>
           <w:bCs/>
         </w:rPr>
-        <w:t>Statistical Assistant/Programmer</w:t>
+        <w:t xml:space="preserve">Postdoctoral Research </w:t>
+      </w:r>
+      <w:r>
+        <w:rPr>
+          <w:rFonts w:cs="Arial"/>
+          <w:b/>
+          <w:bCs/>
+        </w:rPr>
+        <w:t>Scholar</w:t>
       </w:r>
       <w:r>
         <w:rPr>
@@ -375,26 +263,107 @@
         <w:rPr>
           <w:rFonts w:cs="Arial"/>
         </w:rPr>
+        <w:t>University of Chicago (with Professor</w:t>
+      </w:r>
+      <w:r>
+        <w:rPr>
+          <w:rFonts w:cs="Arial"/>
+        </w:rPr>
+        <w:t>s</w:t>
+      </w:r>
+      <w:r>
+        <w:rPr>
+          <w:rFonts w:cs="Arial"/>
+        </w:rPr>
+        <w:t xml:space="preserve"> Edward </w:t>
+      </w:r>
+      <w:proofErr w:type="spellStart"/>
+      <w:r>
+        <w:rPr>
+          <w:rFonts w:cs="Arial"/>
+        </w:rPr>
+        <w:t>Awh</w:t>
+      </w:r>
+      <w:proofErr w:type="spellEnd"/>
+      <w:r>
+        <w:rPr>
+          <w:rFonts w:cs="Arial"/>
+        </w:rPr>
+        <w:t xml:space="preserve"> and Edward Vogel)</w:t>
+      </w:r>
+    </w:p>
+    <w:p>
+      <w:pPr>
+        <w:tabs>
+          <w:tab w:val="left" w:pos="1985"/>
+        </w:tabs>
+        <w:spacing w:line="276" w:lineRule="auto"/>
+        <w:ind w:left="1980" w:hanging="1980"/>
+        <w:rPr>
+          <w:rFonts w:cs="Arial"/>
+        </w:rPr>
+      </w:pPr>
+      <w:r>
+        <w:rPr>
+          <w:rFonts w:cs="Arial"/>
+        </w:rPr>
+        <w:t xml:space="preserve">2015 – </w:t>
+      </w:r>
+      <w:r>
+        <w:rPr>
+          <w:rFonts w:cs="Arial"/>
+        </w:rPr>
+        <w:t>2019</w:t>
+      </w:r>
+      <w:r>
+        <w:rPr>
+          <w:rFonts w:cs="Arial"/>
+        </w:rPr>
+        <w:tab/>
+      </w:r>
+      <w:r>
+        <w:rPr>
+          <w:rFonts w:cs="Arial"/>
+          <w:b/>
+          <w:bCs/>
+        </w:rPr>
+        <w:t>Doctor of Philosophy</w:t>
+      </w:r>
+      <w:r>
+        <w:rPr>
+          <w:rFonts w:cs="Arial"/>
+        </w:rPr>
+        <w:t xml:space="preserve"> in Psychology </w:t>
+      </w:r>
+      <w:r>
+        <w:rPr>
+          <w:rFonts w:cs="Arial"/>
+        </w:rPr>
+        <w:br/>
+      </w:r>
+      <w:r>
+        <w:rPr>
+          <w:rFonts w:cs="Arial"/>
+        </w:rPr>
         <w:t xml:space="preserve">University of Sydney </w:t>
       </w:r>
       <w:r>
         <w:rPr>
           <w:rFonts w:cs="Arial"/>
         </w:rPr>
-        <w:t>Educational Innovation Grant</w:t>
-      </w:r>
-      <w:r>
-        <w:rPr>
-          <w:rFonts w:cs="Arial"/>
-        </w:rPr>
-        <w:t xml:space="preserve">; </w:t>
-      </w:r>
-      <w:r>
-        <w:rPr>
-          <w:rFonts w:cs="Arial"/>
-          <w:i/>
-        </w:rPr>
-        <w:t>Using interactive learning to integrate statistical theory with contemporary research practices</w:t>
+        <w:t>(Supervis</w:t>
+      </w:r>
+      <w:r>
+        <w:rPr>
+          <w:rFonts w:cs="Arial"/>
+        </w:rPr>
+        <w:t xml:space="preserve">ed by </w:t>
+      </w:r>
+      <w:r>
+        <w:rPr>
+          <w:rFonts w:cs="Arial"/>
+        </w:rPr>
+        <w:t>Professor Alex Holcombe)</w:t>
       </w:r>
     </w:p>
     <w:p>
@@ -403,22 +372,27 @@
           <w:tab w:val="left" w:pos="1985"/>
         </w:tabs>
         <w:spacing w:after="240" w:line="276" w:lineRule="auto"/>
-        <w:ind w:left="1980" w:hanging="1980"/>
-        <w:rPr>
-          <w:rFonts w:cs="Arial"/>
-        </w:rPr>
-      </w:pPr>
-      <w:r>
-        <w:rPr>
-          <w:rFonts w:cs="Arial"/>
-        </w:rPr>
-        <w:t xml:space="preserve">2017 – </w:t>
-      </w:r>
-      <w:r>
-        <w:rPr>
-          <w:rFonts w:cs="Arial"/>
-        </w:rPr>
-        <w:t>2018</w:t>
+        <w:rPr>
+          <w:rFonts w:cs="Arial"/>
+        </w:rPr>
+      </w:pPr>
+      <w:r>
+        <w:rPr>
+          <w:rFonts w:cs="Arial"/>
+        </w:rPr>
+        <w:t>201</w:t>
+      </w:r>
+      <w:r>
+        <w:rPr>
+          <w:rFonts w:cs="Arial"/>
+        </w:rPr>
+        <w:t>1</w:t>
+      </w:r>
+      <w:r>
+        <w:rPr>
+          <w:rFonts w:cs="Arial"/>
+        </w:rPr>
+        <w:t xml:space="preserve"> – 2014</w:t>
       </w:r>
       <w:r>
         <w:rPr>
@@ -432,7 +406,7 @@
           <w:b/>
           <w:bCs/>
         </w:rPr>
-        <w:t>Research Assistant</w:t>
+        <w:t>Bachelor of Psychology (Honours)</w:t>
       </w:r>
       <w:r>
         <w:rPr>
@@ -450,41 +424,47 @@
         <w:rPr>
           <w:rFonts w:cs="Arial"/>
         </w:rPr>
-        <w:t>University of Sydney</w:t>
-      </w:r>
-      <w:r>
-        <w:rPr>
-          <w:rFonts w:cs="Arial"/>
-        </w:rPr>
-        <w:t xml:space="preserve"> Faculty of Science</w:t>
-      </w:r>
-      <w:r>
-        <w:rPr>
-          <w:rFonts w:cs="Arial"/>
-        </w:rPr>
-        <w:t xml:space="preserve"> </w:t>
-      </w:r>
-      <w:r>
-        <w:rPr>
-          <w:rFonts w:cs="Arial"/>
-        </w:rPr>
-        <w:t xml:space="preserve">Seed Funding; </w:t>
-      </w:r>
-      <w:r>
-        <w:rPr>
-          <w:rFonts w:cs="Arial"/>
-          <w:i/>
-        </w:rPr>
-        <w:t>The development of attentional control in children with and without anxiety</w:t>
-      </w:r>
-    </w:p>
-    <w:p>
-      <w:pPr>
-        <w:tabs>
-          <w:tab w:val="left" w:pos="1985"/>
-        </w:tabs>
-        <w:spacing w:line="276" w:lineRule="auto"/>
-        <w:ind w:left="1980" w:hanging="1980"/>
+        <w:t xml:space="preserve">University of Sydney </w:t>
+      </w:r>
+      <w:r>
+        <w:rPr>
+          <w:rFonts w:cs="Arial"/>
+        </w:rPr>
+        <w:t>(Supervis</w:t>
+      </w:r>
+      <w:r>
+        <w:rPr>
+          <w:rFonts w:cs="Arial"/>
+        </w:rPr>
+        <w:t xml:space="preserve">ed by Dr </w:t>
+      </w:r>
+      <w:r>
+        <w:rPr>
+          <w:rFonts w:cs="Arial"/>
+        </w:rPr>
+        <w:t xml:space="preserve">Patrick </w:t>
+      </w:r>
+      <w:proofErr w:type="spellStart"/>
+      <w:r>
+        <w:rPr>
+          <w:rFonts w:cs="Arial"/>
+        </w:rPr>
+        <w:t>Goodbourn</w:t>
+      </w:r>
+      <w:proofErr w:type="spellEnd"/>
+      <w:r>
+        <w:rPr>
+          <w:rFonts w:cs="Arial"/>
+        </w:rPr>
+        <w:t>)</w:t>
+      </w:r>
+    </w:p>
+    <w:p>
+      <w:pPr>
+        <w:tabs>
+          <w:tab w:val="left" w:pos="1985"/>
+        </w:tabs>
+        <w:spacing w:line="276" w:lineRule="auto"/>
         <w:rPr>
           <w:rFonts w:cs="Arial"/>
           <w:b/>
@@ -503,7 +483,7 @@
           <w:szCs w:val="28"/>
           <w:u w:val="single"/>
         </w:rPr>
-        <w:t>Teaching</w:t>
+        <w:t>Research</w:t>
       </w:r>
       <w:r>
         <w:rPr>
@@ -523,18 +503,17 @@
           <w:tab w:val="left" w:pos="1985"/>
         </w:tabs>
         <w:spacing w:line="276" w:lineRule="auto"/>
-        <w:ind w:left="1980" w:hanging="1980"/>
-        <w:rPr>
-          <w:rFonts w:cs="Arial"/>
-          <w:i/>
-          <w:iCs/>
-        </w:rPr>
-      </w:pPr>
-      <w:r>
-        <w:rPr>
-          <w:rFonts w:cs="Arial"/>
-        </w:rPr>
-        <w:t>2023</w:t>
+        <w:ind w:left="1985" w:hanging="1985"/>
+        <w:rPr>
+          <w:rFonts w:cs="Arial"/>
+          <w:i/>
+        </w:rPr>
+      </w:pPr>
+      <w:r>
+        <w:rPr>
+          <w:rFonts w:cs="Arial"/>
+        </w:rPr>
+        <w:t>2017</w:t>
       </w:r>
       <w:r>
         <w:rPr>
@@ -548,299 +527,38 @@
           <w:b/>
           <w:bCs/>
         </w:rPr>
-        <w:t>Invited Lecturer</w:t>
-      </w:r>
-      <w:r>
-        <w:rPr>
-          <w:rFonts w:cs="Arial"/>
-        </w:rPr>
-        <w:t xml:space="preserve"> on working memory for Introduction to Learning and Memory, </w:t>
-      </w:r>
-      <w:r>
-        <w:rPr>
-          <w:rFonts w:cs="Arial"/>
-          <w:i/>
-          <w:iCs/>
-        </w:rPr>
-        <w:t>University of Chicago</w:t>
-      </w:r>
-    </w:p>
-    <w:p>
-      <w:pPr>
-        <w:tabs>
-          <w:tab w:val="left" w:pos="1985"/>
-        </w:tabs>
-        <w:spacing w:line="276" w:lineRule="auto"/>
-        <w:ind w:left="1980" w:hanging="1980"/>
-        <w:rPr>
-          <w:rFonts w:cs="Arial"/>
-          <w:i/>
-          <w:iCs/>
-        </w:rPr>
-      </w:pPr>
-      <w:r>
-        <w:rPr>
-          <w:rFonts w:cs="Arial"/>
-        </w:rPr>
-        <w:t>2022</w:t>
-      </w:r>
-      <w:r>
-        <w:rPr>
-          <w:rFonts w:cs="Arial"/>
-        </w:rPr>
-        <w:tab/>
-      </w:r>
-      <w:r>
-        <w:rPr>
-          <w:rFonts w:cs="Arial"/>
-          <w:b/>
-          <w:bCs/>
-        </w:rPr>
-        <w:t>Invited Lecturer</w:t>
-      </w:r>
-      <w:r>
-        <w:rPr>
-          <w:rFonts w:cs="Arial"/>
-        </w:rPr>
-        <w:t xml:space="preserve"> on the credibility revolution for Introduction to Social Psychology, </w:t>
-      </w:r>
-      <w:r>
-        <w:rPr>
-          <w:rFonts w:cs="Arial"/>
-          <w:i/>
-          <w:iCs/>
-        </w:rPr>
-        <w:t>University of Chicago</w:t>
-      </w:r>
-    </w:p>
-    <w:p>
-      <w:pPr>
-        <w:tabs>
-          <w:tab w:val="left" w:pos="1985"/>
-        </w:tabs>
-        <w:spacing w:line="276" w:lineRule="auto"/>
-        <w:ind w:left="1980" w:hanging="1980"/>
-        <w:rPr>
-          <w:rFonts w:cs="Arial"/>
-          <w:i/>
-        </w:rPr>
-      </w:pPr>
-      <w:r>
-        <w:rPr>
-          <w:rFonts w:cs="Arial"/>
-        </w:rPr>
-        <w:t>2018</w:t>
-      </w:r>
-      <w:r>
-        <w:rPr>
-          <w:rFonts w:cs="Arial"/>
-        </w:rPr>
-        <w:tab/>
-      </w:r>
-      <w:r>
-        <w:rPr>
-          <w:rFonts w:cs="Arial"/>
-          <w:b/>
-          <w:bCs/>
-        </w:rPr>
-        <w:t>Lecturer</w:t>
-      </w:r>
-      <w:r>
-        <w:rPr>
-          <w:rFonts w:cs="Arial"/>
-          <w:b/>
-          <w:bCs/>
-        </w:rPr>
-        <w:t xml:space="preserve"> (Summer School)</w:t>
-      </w:r>
-      <w:r>
-        <w:rPr>
-          <w:rFonts w:cs="Arial"/>
-        </w:rPr>
-        <w:t xml:space="preserve"> for </w:t>
-      </w:r>
-      <w:r>
-        <w:rPr>
-          <w:rFonts w:cs="Arial"/>
-        </w:rPr>
-        <w:t>Science and Statistics in Psychology - Introduction to Psychology</w:t>
-      </w:r>
-      <w:r>
-        <w:rPr>
-          <w:rFonts w:cs="Arial"/>
-        </w:rPr>
-        <w:t xml:space="preserve">, </w:t>
-      </w:r>
-      <w:r>
-        <w:rPr>
-          <w:rFonts w:cs="Arial"/>
-          <w:i/>
-        </w:rPr>
-        <w:t>University of Sydney</w:t>
-      </w:r>
-    </w:p>
-    <w:p>
-      <w:pPr>
-        <w:tabs>
-          <w:tab w:val="left" w:pos="1985"/>
-        </w:tabs>
-        <w:spacing w:line="276" w:lineRule="auto"/>
-        <w:ind w:left="1980" w:hanging="1980"/>
-        <w:rPr>
-          <w:rFonts w:cs="Arial"/>
-        </w:rPr>
-      </w:pPr>
-      <w:r>
-        <w:rPr>
-          <w:rFonts w:cs="Arial"/>
-        </w:rPr>
-        <w:t>2015 – 2018</w:t>
-      </w:r>
-      <w:r>
-        <w:rPr>
-          <w:rFonts w:cs="Arial"/>
-        </w:rPr>
-        <w:tab/>
-      </w:r>
-      <w:r>
-        <w:rPr>
-          <w:rFonts w:cs="Arial"/>
-          <w:b/>
-          <w:bCs/>
-        </w:rPr>
-        <w:t>Tutor</w:t>
-      </w:r>
-      <w:r>
-        <w:rPr>
-          <w:rFonts w:cs="Arial"/>
-        </w:rPr>
-        <w:t xml:space="preserve"> for </w:t>
-      </w:r>
-      <w:r>
-        <w:rPr>
-          <w:rFonts w:cs="Arial"/>
-        </w:rPr>
-        <w:t>Statistics and Research Methods for Psychology (</w:t>
-      </w:r>
-      <w:r>
-        <w:rPr>
-          <w:rFonts w:cs="Arial"/>
-        </w:rPr>
-        <w:t>2</w:t>
-      </w:r>
-      <w:r>
-        <w:rPr>
-          <w:rFonts w:cs="Arial"/>
-          <w:vertAlign w:val="superscript"/>
-        </w:rPr>
-        <w:t>nd</w:t>
-      </w:r>
-      <w:r>
-        <w:rPr>
-          <w:rFonts w:cs="Arial"/>
-        </w:rPr>
-        <w:t xml:space="preserve"> year undergraduate psychology course</w:t>
-      </w:r>
-      <w:r>
-        <w:rPr>
-          <w:rFonts w:cs="Arial"/>
-        </w:rPr>
-        <w:t>)</w:t>
-      </w:r>
-      <w:r>
-        <w:rPr>
-          <w:rFonts w:cs="Arial"/>
-        </w:rPr>
-        <w:t xml:space="preserve">, </w:t>
-      </w:r>
-      <w:r>
-        <w:rPr>
-          <w:rFonts w:cs="Arial"/>
-          <w:i/>
-        </w:rPr>
-        <w:t>University of Sydney</w:t>
-      </w:r>
-    </w:p>
-    <w:p>
-      <w:pPr>
-        <w:tabs>
-          <w:tab w:val="left" w:pos="1985"/>
-        </w:tabs>
-        <w:spacing w:line="276" w:lineRule="auto"/>
-        <w:ind w:left="1980" w:hanging="1980"/>
-        <w:rPr>
-          <w:rFonts w:cs="Arial"/>
-        </w:rPr>
-      </w:pPr>
-      <w:r>
-        <w:rPr>
-          <w:rFonts w:cs="Arial"/>
-        </w:rPr>
-        <w:t>2015</w:t>
-      </w:r>
-      <w:r>
-        <w:rPr>
-          <w:rFonts w:cs="Arial"/>
-        </w:rPr>
-        <w:t>, 2017</w:t>
-      </w:r>
-      <w:r>
-        <w:rPr>
-          <w:rFonts w:cs="Arial"/>
-        </w:rPr>
-        <w:tab/>
-      </w:r>
-      <w:r>
-        <w:rPr>
-          <w:rFonts w:cs="Arial"/>
-          <w:b/>
-          <w:bCs/>
-        </w:rPr>
-        <w:t>Tutor</w:t>
-      </w:r>
-      <w:r>
-        <w:rPr>
-          <w:rFonts w:cs="Arial"/>
-        </w:rPr>
-        <w:t xml:space="preserve"> for </w:t>
-      </w:r>
-      <w:r>
-        <w:rPr>
-          <w:rFonts w:cs="Arial"/>
-        </w:rPr>
-        <w:t>Advanced Statistics for Psycholog</w:t>
-      </w:r>
-      <w:r>
-        <w:rPr>
-          <w:rFonts w:cs="Arial"/>
-        </w:rPr>
-        <w:t>y (3</w:t>
-      </w:r>
-      <w:r>
-        <w:rPr>
-          <w:rFonts w:cs="Arial"/>
-          <w:vertAlign w:val="superscript"/>
-        </w:rPr>
-        <w:t>rd</w:t>
-      </w:r>
-      <w:r>
-        <w:rPr>
-          <w:rFonts w:cs="Arial"/>
-        </w:rPr>
-        <w:t xml:space="preserve"> year undergraduate psychology course),</w:t>
-      </w:r>
-      <w:r>
-        <w:rPr>
-          <w:rFonts w:cs="Arial"/>
-        </w:rPr>
-        <w:t xml:space="preserve"> </w:t>
-      </w:r>
-      <w:r>
-        <w:rPr>
-          <w:rFonts w:cs="Arial"/>
-          <w:i/>
-        </w:rPr>
-        <w:t>University of Sydney</w:t>
+        <w:t>Statistical Assistant/Programmer</w:t>
+      </w:r>
+      <w:r>
+        <w:rPr>
+          <w:rFonts w:cs="Arial"/>
+        </w:rPr>
+        <w:br/>
+      </w:r>
+      <w:r>
+        <w:rPr>
+          <w:rFonts w:cs="Arial"/>
+        </w:rPr>
+        <w:t xml:space="preserve">University of Sydney </w:t>
+      </w:r>
+      <w:r>
+        <w:rPr>
+          <w:rFonts w:cs="Arial"/>
+        </w:rPr>
+        <w:t>Educational Innovation Grant</w:t>
+      </w:r>
+      <w:r>
+        <w:rPr>
+          <w:rFonts w:cs="Arial"/>
+        </w:rPr>
+        <w:t xml:space="preserve">; </w:t>
+      </w:r>
+      <w:r>
+        <w:rPr>
+          <w:rFonts w:cs="Arial"/>
+          <w:i/>
+        </w:rPr>
+        <w:t>Using interactive learning to integrate statistical theory with contemporary research practices</w:t>
       </w:r>
     </w:p>
     <w:p>
@@ -852,9 +570,89 @@
         <w:ind w:left="1980" w:hanging="1980"/>
         <w:rPr>
           <w:rFonts w:cs="Arial"/>
-          <w:b/>
-          <w:bCs/>
-          <w:iCs/>
+        </w:rPr>
+      </w:pPr>
+      <w:r>
+        <w:rPr>
+          <w:rFonts w:cs="Arial"/>
+        </w:rPr>
+        <w:t xml:space="preserve">2017 – </w:t>
+      </w:r>
+      <w:r>
+        <w:rPr>
+          <w:rFonts w:cs="Arial"/>
+        </w:rPr>
+        <w:t>2018</w:t>
+      </w:r>
+      <w:r>
+        <w:rPr>
+          <w:rFonts w:cs="Arial"/>
+        </w:rPr>
+        <w:tab/>
+      </w:r>
+      <w:r>
+        <w:rPr>
+          <w:rFonts w:cs="Arial"/>
+          <w:b/>
+          <w:bCs/>
+        </w:rPr>
+        <w:t>Research Assistant</w:t>
+      </w:r>
+      <w:r>
+        <w:rPr>
+          <w:rFonts w:cs="Arial"/>
+        </w:rPr>
+        <w:br/>
+      </w:r>
+      <w:r>
+        <w:rPr>
+          <w:rFonts w:cs="Arial"/>
+        </w:rPr>
+        <w:tab/>
+      </w:r>
+      <w:r>
+        <w:rPr>
+          <w:rFonts w:cs="Arial"/>
+        </w:rPr>
+        <w:t>University of Sydney</w:t>
+      </w:r>
+      <w:r>
+        <w:rPr>
+          <w:rFonts w:cs="Arial"/>
+        </w:rPr>
+        <w:t xml:space="preserve"> Faculty of Science</w:t>
+      </w:r>
+      <w:r>
+        <w:rPr>
+          <w:rFonts w:cs="Arial"/>
+        </w:rPr>
+        <w:t xml:space="preserve"> </w:t>
+      </w:r>
+      <w:r>
+        <w:rPr>
+          <w:rFonts w:cs="Arial"/>
+        </w:rPr>
+        <w:t xml:space="preserve">Seed Funding; </w:t>
+      </w:r>
+      <w:r>
+        <w:rPr>
+          <w:rFonts w:cs="Arial"/>
+          <w:i/>
+        </w:rPr>
+        <w:t>The development of attentional control in children with and without anxiety</w:t>
+      </w:r>
+    </w:p>
+    <w:p>
+      <w:pPr>
+        <w:tabs>
+          <w:tab w:val="left" w:pos="1985"/>
+        </w:tabs>
+        <w:spacing w:line="276" w:lineRule="auto"/>
+        <w:ind w:left="1980" w:hanging="1980"/>
+        <w:rPr>
+          <w:rFonts w:cs="Arial"/>
+          <w:b/>
+          <w:bCs/>
           <w:sz w:val="28"/>
           <w:szCs w:val="28"/>
           <w:u w:val="single"/>
@@ -863,109 +661,24 @@
       <w:r>
         <w:rPr>
           <w:rFonts w:cs="Arial"/>
-        </w:rPr>
-        <w:t>2016</w:t>
-      </w:r>
-      <w:r>
-        <w:rPr>
-          <w:rFonts w:cs="Arial"/>
-        </w:rPr>
-        <w:tab/>
-      </w:r>
-      <w:r>
-        <w:rPr>
-          <w:rFonts w:cs="Arial"/>
-          <w:b/>
-          <w:bCs/>
-        </w:rPr>
-        <w:tab/>
-      </w:r>
-      <w:r>
-        <w:rPr>
-          <w:rFonts w:cs="Arial"/>
-          <w:b/>
-          <w:bCs/>
-        </w:rPr>
-        <w:t>Tutor</w:t>
-      </w:r>
-      <w:r>
-        <w:rPr>
-          <w:rFonts w:cs="Arial"/>
-        </w:rPr>
-        <w:t xml:space="preserve"> for </w:t>
-      </w:r>
-      <w:r>
-        <w:rPr>
-          <w:rFonts w:cs="Arial"/>
-        </w:rPr>
-        <w:t xml:space="preserve">Research Methods in </w:t>
-      </w:r>
-      <w:r>
-        <w:rPr>
-          <w:rFonts w:cs="Arial"/>
-        </w:rPr>
-        <w:t>Honours Psychology</w:t>
-      </w:r>
-      <w:r>
-        <w:rPr>
-          <w:rFonts w:cs="Arial"/>
-        </w:rPr>
-        <w:t xml:space="preserve"> (4</w:t>
-      </w:r>
-      <w:r>
-        <w:rPr>
-          <w:rFonts w:cs="Arial"/>
-          <w:vertAlign w:val="superscript"/>
-        </w:rPr>
-        <w:t>th</w:t>
-      </w:r>
-      <w:r>
-        <w:rPr>
-          <w:rFonts w:cs="Arial"/>
-        </w:rPr>
-        <w:t xml:space="preserve"> year Honours psychology course),</w:t>
-      </w:r>
-      <w:r>
-        <w:rPr>
-          <w:rFonts w:cs="Arial"/>
-        </w:rPr>
-        <w:t xml:space="preserve"> </w:t>
-      </w:r>
-      <w:r>
-        <w:rPr>
-          <w:rFonts w:cs="Arial"/>
-          <w:i/>
-        </w:rPr>
-        <w:t>University of Sydney</w:t>
-      </w:r>
-    </w:p>
-    <w:p>
-      <w:pPr>
-        <w:tabs>
-          <w:tab w:val="left" w:pos="1985"/>
-        </w:tabs>
-        <w:spacing w:line="276" w:lineRule="auto"/>
-        <w:rPr>
-          <w:rFonts w:cs="Arial"/>
-          <w:b/>
-          <w:bCs/>
-          <w:iCs/>
+          <w:b/>
+          <w:bCs/>
           <w:sz w:val="28"/>
           <w:szCs w:val="28"/>
           <w:u w:val="single"/>
         </w:rPr>
-      </w:pPr>
-      <w:r>
-        <w:rPr>
-          <w:rFonts w:cs="Arial"/>
-          <w:b/>
-          <w:bCs/>
-          <w:iCs/>
+        <w:t>Teaching</w:t>
+      </w:r>
+      <w:r>
+        <w:rPr>
+          <w:rFonts w:cs="Arial"/>
+          <w:b/>
+          <w:bCs/>
           <w:sz w:val="28"/>
           <w:szCs w:val="28"/>
           <w:u w:val="single"/>
         </w:rPr>
-        <w:t>Service</w:t>
+        <w:t xml:space="preserve"> Experience</w:t>
       </w:r>
     </w:p>
     <w:p>
@@ -977,34 +690,19 @@
         <w:ind w:left="1980" w:hanging="1980"/>
         <w:rPr>
           <w:rFonts w:cs="Arial"/>
-          <w:iCs/>
-        </w:rPr>
-      </w:pPr>
-      <w:r>
-        <w:rPr>
-          <w:rFonts w:cs="Arial"/>
-          <w:iCs/>
-        </w:rPr>
-        <w:t>2021</w:t>
-      </w:r>
-      <w:r>
-        <w:rPr>
-          <w:rFonts w:cs="Arial"/>
-          <w:iCs/>
-        </w:rPr>
-        <w:t xml:space="preserve">– </w:t>
-      </w:r>
-      <w:r>
-        <w:rPr>
-          <w:rFonts w:cs="Arial"/>
-          <w:iCs/>
+          <w:i/>
+          <w:iCs/>
+        </w:rPr>
+      </w:pPr>
+      <w:r>
+        <w:rPr>
+          <w:rFonts w:cs="Arial"/>
         </w:rPr>
         <w:t>2023</w:t>
       </w:r>
       <w:r>
         <w:rPr>
           <w:rFonts w:cs="Arial"/>
-          <w:iCs/>
         </w:rPr>
         <w:tab/>
       </w:r>
@@ -1013,23 +711,22 @@
           <w:rFonts w:cs="Arial"/>
           <w:b/>
           <w:bCs/>
-          <w:iCs/>
-        </w:rPr>
-        <w:t>Organizer</w:t>
-      </w:r>
-      <w:r>
-        <w:rPr>
-          <w:rFonts w:cs="Arial"/>
-          <w:iCs/>
-        </w:rPr>
-        <w:t xml:space="preserve"> of the Working Memory Symposium</w:t>
-      </w:r>
-      <w:r>
-        <w:rPr>
-          <w:rFonts w:cs="Arial"/>
-          <w:iCs/>
-        </w:rPr>
-        <w:t xml:space="preserve"> conference.</w:t>
+        </w:rPr>
+        <w:t>Invited Lecturer</w:t>
+      </w:r>
+      <w:r>
+        <w:rPr>
+          <w:rFonts w:cs="Arial"/>
+        </w:rPr>
+        <w:t xml:space="preserve"> on working memory for Introduction to Learning and Memory, </w:t>
+      </w:r>
+      <w:r>
+        <w:rPr>
+          <w:rFonts w:cs="Arial"/>
+          <w:i/>
+          <w:iCs/>
+        </w:rPr>
+        <w:t>University of Chicago</w:t>
       </w:r>
     </w:p>
     <w:p>
@@ -1041,27 +738,19 @@
         <w:ind w:left="1980" w:hanging="1980"/>
         <w:rPr>
           <w:rFonts w:cs="Arial"/>
-          <w:iCs/>
-        </w:rPr>
-      </w:pPr>
-      <w:r>
-        <w:rPr>
-          <w:rFonts w:cs="Arial"/>
-          <w:iCs/>
-        </w:rPr>
-        <w:t>2020</w:t>
-      </w:r>
-      <w:r>
-        <w:rPr>
-          <w:rFonts w:cs="Arial"/>
-          <w:iCs/>
-        </w:rPr>
-        <w:t xml:space="preserve"> – present</w:t>
-      </w:r>
-      <w:r>
-        <w:rPr>
-          <w:rFonts w:cs="Arial"/>
-          <w:iCs/>
+          <w:i/>
+          <w:iCs/>
+        </w:rPr>
+      </w:pPr>
+      <w:r>
+        <w:rPr>
+          <w:rFonts w:cs="Arial"/>
+        </w:rPr>
+        <w:t>2022</w:t>
+      </w:r>
+      <w:r>
+        <w:rPr>
+          <w:rFonts w:cs="Arial"/>
         </w:rPr>
         <w:tab/>
       </w:r>
@@ -1070,50 +759,22 @@
           <w:rFonts w:cs="Arial"/>
           <w:b/>
           <w:bCs/>
-          <w:iCs/>
-        </w:rPr>
-        <w:t>Founde</w:t>
-      </w:r>
-      <w:r>
-        <w:rPr>
-          <w:rFonts w:cs="Arial"/>
-          <w:b/>
-          <w:bCs/>
-          <w:iCs/>
-        </w:rPr>
-        <w:t xml:space="preserve">r and </w:t>
-      </w:r>
-      <w:r>
-        <w:rPr>
-          <w:rFonts w:cs="Arial"/>
-          <w:b/>
-          <w:bCs/>
-          <w:iCs/>
-        </w:rPr>
-        <w:t>O</w:t>
-      </w:r>
-      <w:r>
-        <w:rPr>
-          <w:rFonts w:cs="Arial"/>
-          <w:b/>
-          <w:bCs/>
-          <w:iCs/>
-        </w:rPr>
-        <w:t xml:space="preserve">rganizer </w:t>
-      </w:r>
-      <w:r>
-        <w:rPr>
-          <w:rFonts w:cs="Arial"/>
-          <w:iCs/>
-        </w:rPr>
-        <w:t>of</w:t>
-      </w:r>
-      <w:r>
-        <w:rPr>
-          <w:rFonts w:cs="Arial"/>
-          <w:iCs/>
-        </w:rPr>
-        <w:t xml:space="preserve"> the University of Chicago ReproducibiliTea Journal Club</w:t>
+        </w:rPr>
+        <w:t>Invited Lecturer</w:t>
+      </w:r>
+      <w:r>
+        <w:rPr>
+          <w:rFonts w:cs="Arial"/>
+        </w:rPr>
+        <w:t xml:space="preserve"> on the credibility revolution for Introduction to Social Psychology, </w:t>
+      </w:r>
+      <w:r>
+        <w:rPr>
+          <w:rFonts w:cs="Arial"/>
+          <w:i/>
+          <w:iCs/>
+        </w:rPr>
+        <w:t>University of Chicago</w:t>
       </w:r>
     </w:p>
     <w:p>
@@ -1125,20 +786,18 @@
         <w:ind w:left="1980" w:hanging="1980"/>
         <w:rPr>
           <w:rFonts w:cs="Arial"/>
-          <w:iCs/>
-        </w:rPr>
-      </w:pPr>
-      <w:r>
-        <w:rPr>
-          <w:rFonts w:cs="Arial"/>
-          <w:iCs/>
-        </w:rPr>
-        <w:t>2021 – present</w:t>
-      </w:r>
-      <w:r>
-        <w:rPr>
-          <w:rFonts w:cs="Arial"/>
-          <w:iCs/>
+          <w:i/>
+        </w:rPr>
+      </w:pPr>
+      <w:r>
+        <w:rPr>
+          <w:rFonts w:cs="Arial"/>
+        </w:rPr>
+        <w:t>2018</w:t>
+      </w:r>
+      <w:r>
+        <w:rPr>
+          <w:rFonts w:cs="Arial"/>
         </w:rPr>
         <w:tab/>
       </w:r>
@@ -1147,16 +806,205 @@
           <w:rFonts w:cs="Arial"/>
           <w:b/>
           <w:bCs/>
-          <w:iCs/>
-        </w:rPr>
-        <w:t xml:space="preserve">Steering Committee </w:t>
-      </w:r>
-      <w:r>
-        <w:rPr>
-          <w:rFonts w:cs="Arial"/>
-          <w:iCs/>
-        </w:rPr>
-        <w:t>member of ReproducibiliTea</w:t>
+        </w:rPr>
+        <w:t>Lecturer</w:t>
+      </w:r>
+      <w:r>
+        <w:rPr>
+          <w:rFonts w:cs="Arial"/>
+          <w:b/>
+          <w:bCs/>
+        </w:rPr>
+        <w:t xml:space="preserve"> (Summer School)</w:t>
+      </w:r>
+      <w:r>
+        <w:rPr>
+          <w:rFonts w:cs="Arial"/>
+        </w:rPr>
+        <w:t xml:space="preserve"> for </w:t>
+      </w:r>
+      <w:r>
+        <w:rPr>
+          <w:rFonts w:cs="Arial"/>
+        </w:rPr>
+        <w:t>Science and Statistics in Psychology - Introduction to Psychology</w:t>
+      </w:r>
+      <w:r>
+        <w:rPr>
+          <w:rFonts w:cs="Arial"/>
+        </w:rPr>
+        <w:t xml:space="preserve">, </w:t>
+      </w:r>
+      <w:r>
+        <w:rPr>
+          <w:rFonts w:cs="Arial"/>
+          <w:i/>
+        </w:rPr>
+        <w:t>University of Sydney</w:t>
+      </w:r>
+    </w:p>
+    <w:p>
+      <w:pPr>
+        <w:tabs>
+          <w:tab w:val="left" w:pos="1985"/>
+        </w:tabs>
+        <w:spacing w:line="276" w:lineRule="auto"/>
+        <w:ind w:left="1980" w:hanging="1980"/>
+        <w:rPr>
+          <w:rFonts w:cs="Arial"/>
+        </w:rPr>
+      </w:pPr>
+      <w:r>
+        <w:rPr>
+          <w:rFonts w:cs="Arial"/>
+        </w:rPr>
+        <w:t>2015 – 2018</w:t>
+      </w:r>
+      <w:r>
+        <w:rPr>
+          <w:rFonts w:cs="Arial"/>
+        </w:rPr>
+        <w:tab/>
+      </w:r>
+      <w:r>
+        <w:rPr>
+          <w:rFonts w:cs="Arial"/>
+          <w:b/>
+          <w:bCs/>
+        </w:rPr>
+        <w:t>Tutor</w:t>
+      </w:r>
+      <w:r>
+        <w:rPr>
+          <w:rFonts w:cs="Arial"/>
+        </w:rPr>
+        <w:t xml:space="preserve"> for </w:t>
+      </w:r>
+      <w:r>
+        <w:rPr>
+          <w:rFonts w:cs="Arial"/>
+        </w:rPr>
+        <w:t>Statistics and Research Methods for Psychology (</w:t>
+      </w:r>
+      <w:r>
+        <w:rPr>
+          <w:rFonts w:cs="Arial"/>
+        </w:rPr>
+        <w:t>2</w:t>
+      </w:r>
+      <w:r>
+        <w:rPr>
+          <w:rFonts w:cs="Arial"/>
+          <w:vertAlign w:val="superscript"/>
+        </w:rPr>
+        <w:t>nd</w:t>
+      </w:r>
+      <w:r>
+        <w:rPr>
+          <w:rFonts w:cs="Arial"/>
+        </w:rPr>
+        <w:t xml:space="preserve"> year undergraduate psychology course</w:t>
+      </w:r>
+      <w:r>
+        <w:rPr>
+          <w:rFonts w:cs="Arial"/>
+        </w:rPr>
+        <w:t>)</w:t>
+      </w:r>
+      <w:r>
+        <w:rPr>
+          <w:rFonts w:cs="Arial"/>
+        </w:rPr>
+        <w:t xml:space="preserve">, </w:t>
+      </w:r>
+      <w:r>
+        <w:rPr>
+          <w:rFonts w:cs="Arial"/>
+          <w:i/>
+        </w:rPr>
+        <w:t>University of Sydney</w:t>
+      </w:r>
+    </w:p>
+    <w:p>
+      <w:pPr>
+        <w:tabs>
+          <w:tab w:val="left" w:pos="1985"/>
+        </w:tabs>
+        <w:spacing w:line="276" w:lineRule="auto"/>
+        <w:ind w:left="1980" w:hanging="1980"/>
+        <w:rPr>
+          <w:rFonts w:cs="Arial"/>
+        </w:rPr>
+      </w:pPr>
+      <w:r>
+        <w:rPr>
+          <w:rFonts w:cs="Arial"/>
+        </w:rPr>
+        <w:t>2015</w:t>
+      </w:r>
+      <w:r>
+        <w:rPr>
+          <w:rFonts w:cs="Arial"/>
+        </w:rPr>
+        <w:t>, 2017</w:t>
+      </w:r>
+      <w:r>
+        <w:rPr>
+          <w:rFonts w:cs="Arial"/>
+        </w:rPr>
+        <w:tab/>
+      </w:r>
+      <w:r>
+        <w:rPr>
+          <w:rFonts w:cs="Arial"/>
+          <w:b/>
+          <w:bCs/>
+        </w:rPr>
+        <w:t>Tutor</w:t>
+      </w:r>
+      <w:r>
+        <w:rPr>
+          <w:rFonts w:cs="Arial"/>
+        </w:rPr>
+        <w:t xml:space="preserve"> for </w:t>
+      </w:r>
+      <w:r>
+        <w:rPr>
+          <w:rFonts w:cs="Arial"/>
+        </w:rPr>
+        <w:t>Advanced Statistics for Psycholog</w:t>
+      </w:r>
+      <w:r>
+        <w:rPr>
+          <w:rFonts w:cs="Arial"/>
+        </w:rPr>
+        <w:t>y (3</w:t>
+      </w:r>
+      <w:r>
+        <w:rPr>
+          <w:rFonts w:cs="Arial"/>
+          <w:vertAlign w:val="superscript"/>
+        </w:rPr>
+        <w:t>rd</w:t>
+      </w:r>
+      <w:r>
+        <w:rPr>
+          <w:rFonts w:cs="Arial"/>
+        </w:rPr>
+        <w:t xml:space="preserve"> year undergraduate psychology course),</w:t>
+      </w:r>
+      <w:r>
+        <w:rPr>
+          <w:rFonts w:cs="Arial"/>
+        </w:rPr>
+        <w:t xml:space="preserve"> </w:t>
+      </w:r>
+      <w:r>
+        <w:rPr>
+          <w:rFonts w:cs="Arial"/>
+          <w:i/>
+        </w:rPr>
+        <w:t>University of Sydney</w:t>
       </w:r>
     </w:p>
     <w:p>
@@ -1169,6 +1017,8 @@
         <w:rPr>
           <w:rFonts w:cs="Arial"/>
           <w:b/>
+          <w:bCs/>
+          <w:iCs/>
           <w:sz w:val="28"/>
           <w:szCs w:val="28"/>
           <w:u w:val="single"/>
@@ -1177,21 +1027,12 @@
       <w:r>
         <w:rPr>
           <w:rFonts w:cs="Arial"/>
-          <w:iCs/>
-        </w:rPr>
-        <w:t>2022</w:t>
-      </w:r>
-      <w:r>
-        <w:rPr>
-          <w:rFonts w:cs="Arial"/>
-          <w:iCs/>
-        </w:rPr>
-        <w:t xml:space="preserve"> – present</w:t>
-      </w:r>
-      <w:r>
-        <w:rPr>
-          <w:rFonts w:cs="Arial"/>
-          <w:iCs/>
+        </w:rPr>
+        <w:t>2016</w:t>
+      </w:r>
+      <w:r>
+        <w:rPr>
+          <w:rFonts w:cs="Arial"/>
         </w:rPr>
         <w:tab/>
       </w:r>
@@ -1200,433 +1041,120 @@
           <w:rFonts w:cs="Arial"/>
           <w:b/>
           <w:bCs/>
-          <w:iCs/>
-        </w:rPr>
-        <w:t>Editor-in-Chief</w:t>
-      </w:r>
-      <w:r>
-        <w:rPr>
-          <w:rFonts w:cs="Arial"/>
-          <w:iCs/>
-        </w:rPr>
-        <w:t xml:space="preserve"> of the Journal for Reproducibility in Neuroscience</w:t>
-      </w:r>
-    </w:p>
-    <w:p>
-      <w:pPr>
-        <w:spacing w:line="276" w:lineRule="auto"/>
-        <w:rPr>
-          <w:rFonts w:cs="Arial"/>
-          <w:b/>
-          <w:u w:val="single"/>
-        </w:rPr>
-      </w:pPr>
-      <w:r>
-        <w:rPr>
-          <w:rFonts w:cs="Arial"/>
-          <w:b/>
+        </w:rPr>
+        <w:tab/>
+      </w:r>
+      <w:r>
+        <w:rPr>
+          <w:rFonts w:cs="Arial"/>
+          <w:b/>
+          <w:bCs/>
+        </w:rPr>
+        <w:t>Tutor</w:t>
+      </w:r>
+      <w:r>
+        <w:rPr>
+          <w:rFonts w:cs="Arial"/>
+        </w:rPr>
+        <w:t xml:space="preserve"> for </w:t>
+      </w:r>
+      <w:r>
+        <w:rPr>
+          <w:rFonts w:cs="Arial"/>
+        </w:rPr>
+        <w:t xml:space="preserve">Research Methods in </w:t>
+      </w:r>
+      <w:r>
+        <w:rPr>
+          <w:rFonts w:cs="Arial"/>
+        </w:rPr>
+        <w:t>Honours Psychology</w:t>
+      </w:r>
+      <w:r>
+        <w:rPr>
+          <w:rFonts w:cs="Arial"/>
+        </w:rPr>
+        <w:t xml:space="preserve"> (4</w:t>
+      </w:r>
+      <w:r>
+        <w:rPr>
+          <w:rFonts w:cs="Arial"/>
+          <w:vertAlign w:val="superscript"/>
+        </w:rPr>
+        <w:t>th</w:t>
+      </w:r>
+      <w:r>
+        <w:rPr>
+          <w:rFonts w:cs="Arial"/>
+        </w:rPr>
+        <w:t xml:space="preserve"> year Honours psychology course),</w:t>
+      </w:r>
+      <w:r>
+        <w:rPr>
+          <w:rFonts w:cs="Arial"/>
+        </w:rPr>
+        <w:t xml:space="preserve"> </w:t>
+      </w:r>
+      <w:r>
+        <w:rPr>
+          <w:rFonts w:cs="Arial"/>
+          <w:i/>
+        </w:rPr>
+        <w:t>University of Sydney</w:t>
+      </w:r>
+    </w:p>
+    <w:p>
+      <w:pPr>
+        <w:tabs>
+          <w:tab w:val="left" w:pos="1985"/>
+        </w:tabs>
+        <w:spacing w:line="276" w:lineRule="auto"/>
+        <w:rPr>
+          <w:rFonts w:cs="Arial"/>
+          <w:b/>
+          <w:bCs/>
+          <w:iCs/>
           <w:sz w:val="28"/>
           <w:szCs w:val="28"/>
           <w:u w:val="single"/>
         </w:rPr>
-        <w:t>Honours and Awards</w:t>
-      </w:r>
-    </w:p>
-    <w:p>
-      <w:pPr>
-        <w:tabs>
-          <w:tab w:val="left" w:pos="1985"/>
-        </w:tabs>
-        <w:spacing w:line="276" w:lineRule="auto"/>
-        <w:ind w:left="1980" w:hanging="1980"/>
-        <w:rPr>
-          <w:rFonts w:cs="Arial"/>
-          <w:i/>
-          <w:iCs/>
-        </w:rPr>
-      </w:pPr>
-      <w:r>
-        <w:rPr>
-          <w:rFonts w:cs="Arial"/>
-        </w:rPr>
-        <w:t>2022</w:t>
-      </w:r>
-      <w:r>
-        <w:rPr>
-          <w:rFonts w:cs="Arial"/>
-        </w:rPr>
-        <w:tab/>
-      </w:r>
-      <w:r>
-        <w:rPr>
-          <w:rFonts w:cs="Arial"/>
-          <w:b/>
-          <w:bCs/>
-        </w:rPr>
-        <w:t>Research</w:t>
-      </w:r>
-      <w:r>
-        <w:rPr>
-          <w:rFonts w:cs="Arial"/>
-          <w:b/>
-          <w:bCs/>
-        </w:rPr>
-        <w:t xml:space="preserve"> Rigor</w:t>
-      </w:r>
-      <w:r>
-        <w:rPr>
-          <w:rFonts w:cs="Arial"/>
-          <w:b/>
-          <w:bCs/>
-        </w:rPr>
-        <w:t xml:space="preserve"> Champion</w:t>
-      </w:r>
-      <w:r>
-        <w:rPr>
-          <w:rFonts w:cs="Arial"/>
-          <w:b/>
-          <w:bCs/>
-        </w:rPr>
-        <w:t xml:space="preserve"> </w:t>
-      </w:r>
-      <w:r>
-        <w:rPr>
-          <w:rFonts w:cs="Arial"/>
-        </w:rPr>
-        <w:t xml:space="preserve">– </w:t>
-      </w:r>
-      <w:r>
-        <w:rPr>
-          <w:rFonts w:cs="Arial"/>
-          <w:i/>
-          <w:iCs/>
-        </w:rPr>
-        <w:t>National Institutes of Health</w:t>
-      </w:r>
-      <w:r>
-        <w:rPr>
-          <w:rFonts w:cs="Arial"/>
-          <w:i/>
-          <w:iCs/>
-        </w:rPr>
-        <w:t xml:space="preserve"> (United States)</w:t>
-      </w:r>
-    </w:p>
-    <w:p>
-      <w:pPr>
-        <w:tabs>
-          <w:tab w:val="left" w:pos="1985"/>
-        </w:tabs>
-        <w:spacing w:line="276" w:lineRule="auto"/>
-        <w:ind w:left="1980" w:hanging="1980"/>
-        <w:rPr>
-          <w:rFonts w:cs="Arial"/>
-        </w:rPr>
-      </w:pPr>
-      <w:r>
-        <w:rPr>
-          <w:rFonts w:cs="Arial"/>
-        </w:rPr>
-        <w:t xml:space="preserve">2015 – </w:t>
-      </w:r>
-      <w:r>
-        <w:rPr>
-          <w:rFonts w:cs="Arial"/>
-        </w:rPr>
-        <w:t>2019</w:t>
-      </w:r>
-      <w:r>
-        <w:rPr>
-          <w:rFonts w:cs="Arial"/>
-        </w:rPr>
-        <w:tab/>
-      </w:r>
-      <w:r>
-        <w:rPr>
-          <w:rFonts w:cs="Arial"/>
-          <w:b/>
-          <w:bCs/>
-        </w:rPr>
-        <w:t>Research Training Program (RTP)</w:t>
-      </w:r>
-      <w:r>
-        <w:rPr>
-          <w:rFonts w:cs="Arial"/>
-          <w:b/>
-          <w:bCs/>
-        </w:rPr>
-        <w:t xml:space="preserve"> Award </w:t>
-      </w:r>
-      <w:r>
-        <w:rPr>
-          <w:rFonts w:cs="Arial"/>
-        </w:rPr>
-        <w:t xml:space="preserve">– </w:t>
-      </w:r>
-      <w:r>
-        <w:rPr>
-          <w:rFonts w:cs="Arial"/>
-          <w:i/>
-        </w:rPr>
-        <w:t>Australian Government Department of Education and Training</w:t>
-      </w:r>
-      <w:r>
-        <w:rPr>
-          <w:rFonts w:cs="Arial"/>
-        </w:rPr>
-        <w:t xml:space="preserve"> </w:t>
-      </w:r>
-    </w:p>
-    <w:p>
-      <w:pPr>
-        <w:tabs>
-          <w:tab w:val="left" w:pos="1985"/>
-        </w:tabs>
-        <w:spacing w:line="276" w:lineRule="auto"/>
-        <w:rPr>
-          <w:rFonts w:cs="Arial"/>
-          <w:i/>
-        </w:rPr>
-      </w:pPr>
-      <w:r>
-        <w:rPr>
-          <w:rFonts w:cs="Arial"/>
-        </w:rPr>
-        <w:t xml:space="preserve">2015 – </w:t>
-      </w:r>
-      <w:r>
-        <w:rPr>
-          <w:rFonts w:cs="Arial"/>
-        </w:rPr>
-        <w:t>2019</w:t>
-      </w:r>
-      <w:r>
-        <w:rPr>
-          <w:rFonts w:cs="Arial"/>
-        </w:rPr>
-        <w:tab/>
-      </w:r>
-      <w:r>
-        <w:rPr>
-          <w:rFonts w:cs="Arial"/>
-          <w:b/>
-          <w:bCs/>
-        </w:rPr>
-        <w:t xml:space="preserve">Academic </w:t>
-      </w:r>
-      <w:r>
-        <w:rPr>
-          <w:rFonts w:cs="Arial"/>
-          <w:b/>
-          <w:bCs/>
-        </w:rPr>
-        <w:t>Merit Award</w:t>
-      </w:r>
-      <w:r>
-        <w:rPr>
-          <w:rFonts w:cs="Arial"/>
-        </w:rPr>
-        <w:t xml:space="preserve"> – </w:t>
-      </w:r>
-      <w:r>
-        <w:rPr>
-          <w:rFonts w:cs="Arial"/>
-          <w:i/>
-        </w:rPr>
-        <w:t>University of Sydney</w:t>
-      </w:r>
-    </w:p>
-    <w:p>
-      <w:pPr>
-        <w:tabs>
-          <w:tab w:val="left" w:pos="1985"/>
-        </w:tabs>
-        <w:spacing w:line="276" w:lineRule="auto"/>
-        <w:rPr>
-          <w:rFonts w:cs="Arial"/>
-        </w:rPr>
-      </w:pPr>
-      <w:r>
-        <w:rPr>
-          <w:rFonts w:cs="Arial"/>
-          <w:iCs/>
-        </w:rPr>
-        <w:t>2018</w:t>
-      </w:r>
-      <w:r>
-        <w:rPr>
-          <w:rFonts w:cs="Arial"/>
-          <w:iCs/>
-        </w:rPr>
-        <w:tab/>
-      </w:r>
-      <w:r>
-        <w:rPr>
-          <w:rFonts w:cs="Arial"/>
-          <w:b/>
-          <w:bCs/>
-          <w:iCs/>
-        </w:rPr>
-        <w:t xml:space="preserve">School of Psychology Publication Prize </w:t>
-      </w:r>
-      <w:r>
-        <w:rPr>
-          <w:rFonts w:cs="Arial"/>
-          <w:iCs/>
-        </w:rPr>
-        <w:t>– University of Sydney</w:t>
-      </w:r>
-      <w:r>
-        <w:rPr>
-          <w:rFonts w:cs="Arial"/>
-        </w:rPr>
-        <w:t xml:space="preserve">  </w:t>
-      </w:r>
-    </w:p>
-    <w:p>
-      <w:pPr>
-        <w:tabs>
-          <w:tab w:val="left" w:pos="1985"/>
-        </w:tabs>
-        <w:spacing w:line="276" w:lineRule="auto"/>
-        <w:rPr>
-          <w:rFonts w:cs="Arial"/>
-        </w:rPr>
-      </w:pPr>
-      <w:r>
-        <w:rPr>
-          <w:rFonts w:cs="Arial"/>
-        </w:rPr>
-        <w:lastRenderedPageBreak/>
-        <w:t>2017</w:t>
-      </w:r>
-      <w:r>
-        <w:rPr>
-          <w:rFonts w:cs="Arial"/>
-        </w:rPr>
-        <w:tab/>
-      </w:r>
-      <w:r>
-        <w:rPr>
-          <w:rFonts w:cs="Arial"/>
-          <w:b/>
-          <w:bCs/>
-        </w:rPr>
-        <w:t>PsychFEST Award</w:t>
-      </w:r>
-      <w:r>
-        <w:rPr>
-          <w:rFonts w:cs="Arial"/>
-        </w:rPr>
-        <w:t xml:space="preserve"> </w:t>
-      </w:r>
-      <w:r>
-        <w:rPr>
-          <w:rFonts w:cs="Arial"/>
-        </w:rPr>
-        <w:t xml:space="preserve">for Excellent Presentation </w:t>
-      </w:r>
-      <w:r>
-        <w:rPr>
-          <w:rFonts w:cs="Arial"/>
-        </w:rPr>
-        <w:t xml:space="preserve">– </w:t>
-      </w:r>
-      <w:r>
-        <w:rPr>
-          <w:rFonts w:cs="Arial"/>
-          <w:i/>
-        </w:rPr>
-        <w:t xml:space="preserve">University of Sydney </w:t>
-      </w:r>
-      <w:r>
-        <w:rPr>
-          <w:rFonts w:cs="Arial"/>
-        </w:rPr>
-        <w:t xml:space="preserve"> </w:t>
-      </w:r>
-    </w:p>
-    <w:p>
-      <w:pPr>
-        <w:tabs>
-          <w:tab w:val="left" w:pos="1985"/>
-        </w:tabs>
-        <w:spacing w:line="276" w:lineRule="auto"/>
-        <w:ind w:left="1980" w:hanging="1980"/>
-        <w:rPr>
-          <w:rFonts w:cs="Arial"/>
-        </w:rPr>
-      </w:pPr>
-      <w:r>
-        <w:rPr>
-          <w:rFonts w:cs="Arial"/>
-        </w:rPr>
-        <w:t>2016</w:t>
-      </w:r>
-      <w:r>
-        <w:rPr>
-          <w:rFonts w:cs="Arial"/>
-        </w:rPr>
-        <w:tab/>
-      </w:r>
-      <w:r>
-        <w:rPr>
-          <w:rFonts w:cs="Arial"/>
-          <w:b/>
-          <w:bCs/>
-        </w:rPr>
-        <w:t>Endeavour Research Fellowship</w:t>
-      </w:r>
-      <w:r>
-        <w:rPr>
-          <w:rFonts w:cs="Arial"/>
-        </w:rPr>
-        <w:t xml:space="preserve"> – </w:t>
-      </w:r>
-      <w:r>
-        <w:rPr>
-          <w:rFonts w:cs="Arial"/>
-          <w:i/>
-        </w:rPr>
-        <w:t>Australian Government Department of Education and Training</w:t>
-      </w:r>
-      <w:r>
-        <w:rPr>
-          <w:rFonts w:cs="Arial"/>
-        </w:rPr>
-        <w:t xml:space="preserve"> </w:t>
-      </w:r>
-      <w:r>
-        <w:rPr>
-          <w:rFonts w:cs="Arial"/>
-          <w:i/>
-        </w:rPr>
-        <w:t xml:space="preserve"> </w:t>
-      </w:r>
-    </w:p>
-    <w:p>
-      <w:pPr>
-        <w:tabs>
-          <w:tab w:val="left" w:pos="1985"/>
-        </w:tabs>
-        <w:spacing w:after="240" w:line="276" w:lineRule="auto"/>
-        <w:rPr>
-          <w:rFonts w:cs="Arial"/>
-          <w:b/>
+      </w:pPr>
+      <w:r>
+        <w:rPr>
+          <w:rFonts w:cs="Arial"/>
+          <w:b/>
+          <w:bCs/>
+          <w:iCs/>
           <w:sz w:val="28"/>
           <w:szCs w:val="28"/>
           <w:u w:val="single"/>
         </w:rPr>
-      </w:pPr>
-      <w:r>
-        <w:rPr>
-          <w:rFonts w:cs="Arial"/>
-        </w:rPr>
-        <w:t>2014</w:t>
-      </w:r>
-      <w:r>
-        <w:rPr>
-          <w:rFonts w:cs="Arial"/>
+        <w:t>Service</w:t>
+      </w:r>
+    </w:p>
+    <w:p>
+      <w:pPr>
+        <w:tabs>
+          <w:tab w:val="left" w:pos="1985"/>
+        </w:tabs>
+        <w:spacing w:line="276" w:lineRule="auto"/>
+        <w:ind w:left="1980" w:hanging="1980"/>
+        <w:rPr>
+          <w:rFonts w:cs="Arial"/>
+          <w:i/>
+        </w:rPr>
+      </w:pPr>
+      <w:r>
+        <w:rPr>
+          <w:rFonts w:cs="Arial"/>
+          <w:iCs/>
+        </w:rPr>
+        <w:t>2024 – present</w:t>
+      </w:r>
+      <w:r>
+        <w:rPr>
+          <w:rFonts w:cs="Arial"/>
+          <w:iCs/>
         </w:rPr>
         <w:tab/>
       </w:r>
@@ -1635,29 +1163,316 @@
           <w:rFonts w:cs="Arial"/>
           <w:b/>
           <w:bCs/>
-        </w:rPr>
-        <w:t>APS Prize</w:t>
-      </w:r>
-      <w:r>
-        <w:rPr>
-          <w:rFonts w:cs="Arial"/>
+          <w:iCs/>
+        </w:rPr>
+        <w:t>Open Practices Editor</w:t>
+      </w:r>
+      <w:r>
+        <w:rPr>
+          <w:rFonts w:cs="Arial"/>
+          <w:iCs/>
+        </w:rPr>
+        <w:t xml:space="preserve"> of </w:t>
+      </w:r>
+      <w:r>
+        <w:rPr>
+          <w:rFonts w:cs="Arial"/>
+          <w:i/>
+        </w:rPr>
+        <w:t>Attention, Perception, &amp; Psychophysics.</w:t>
+      </w:r>
+    </w:p>
+    <w:p>
+      <w:pPr>
+        <w:tabs>
+          <w:tab w:val="left" w:pos="1985"/>
+        </w:tabs>
+        <w:spacing w:line="276" w:lineRule="auto"/>
+        <w:ind w:left="1980" w:hanging="1980"/>
+        <w:rPr>
+          <w:rFonts w:cs="Arial"/>
+          <w:iCs/>
+        </w:rPr>
+      </w:pPr>
+      <w:r>
+        <w:rPr>
+          <w:rFonts w:cs="Arial"/>
+          <w:iCs/>
+        </w:rPr>
+        <w:t>2023, 2024</w:t>
+      </w:r>
+      <w:r>
+        <w:rPr>
+          <w:rFonts w:cs="Arial"/>
+          <w:iCs/>
+        </w:rPr>
+        <w:tab/>
+      </w:r>
+      <w:r>
+        <w:rPr>
+          <w:rFonts w:cs="Arial"/>
+          <w:b/>
+          <w:bCs/>
+          <w:iCs/>
+        </w:rPr>
+        <w:t>Organizer</w:t>
+      </w:r>
+      <w:r>
+        <w:rPr>
+          <w:rFonts w:cs="Arial"/>
+          <w:iCs/>
+        </w:rPr>
+        <w:t xml:space="preserve"> of the Pre-data Poster Session at the </w:t>
+      </w:r>
+      <w:r>
+        <w:rPr>
+          <w:rFonts w:cs="Arial"/>
+          <w:i/>
+        </w:rPr>
+        <w:t xml:space="preserve">Vision Sciences Society </w:t>
+      </w:r>
+      <w:r>
+        <w:rPr>
+          <w:rFonts w:cs="Arial"/>
+          <w:iCs/>
+        </w:rPr>
+        <w:t>meeting.</w:t>
+      </w:r>
+    </w:p>
+    <w:p>
+      <w:pPr>
+        <w:tabs>
+          <w:tab w:val="left" w:pos="1985"/>
+        </w:tabs>
+        <w:spacing w:line="276" w:lineRule="auto"/>
+        <w:ind w:left="1980" w:hanging="1980"/>
+        <w:rPr>
+          <w:rFonts w:cs="Arial"/>
+          <w:iCs/>
+        </w:rPr>
+      </w:pPr>
+      <w:r>
+        <w:rPr>
+          <w:rFonts w:cs="Arial"/>
+          <w:iCs/>
+        </w:rPr>
+        <w:t>2021</w:t>
+      </w:r>
+      <w:r>
+        <w:rPr>
+          <w:rFonts w:cs="Arial"/>
+          <w:iCs/>
+        </w:rPr>
+        <w:t xml:space="preserve">– </w:t>
+      </w:r>
+      <w:r>
+        <w:rPr>
+          <w:rFonts w:cs="Arial"/>
+          <w:iCs/>
+        </w:rPr>
+        <w:t>2023</w:t>
+      </w:r>
+      <w:r>
+        <w:rPr>
+          <w:rFonts w:cs="Arial"/>
+          <w:iCs/>
+        </w:rPr>
+        <w:tab/>
+      </w:r>
+      <w:r>
+        <w:rPr>
+          <w:rFonts w:cs="Arial"/>
+          <w:b/>
+          <w:bCs/>
+          <w:iCs/>
+        </w:rPr>
+        <w:t>Organizer</w:t>
+      </w:r>
+      <w:r>
+        <w:rPr>
+          <w:rFonts w:cs="Arial"/>
+          <w:iCs/>
+        </w:rPr>
+        <w:t xml:space="preserve"> of the </w:t>
+      </w:r>
+      <w:r>
+        <w:rPr>
+          <w:rFonts w:cs="Arial"/>
+          <w:i/>
+        </w:rPr>
+        <w:t>Working Memory Symposium</w:t>
+      </w:r>
+      <w:r>
+        <w:rPr>
+          <w:rFonts w:cs="Arial"/>
+          <w:iCs/>
+        </w:rPr>
+        <w:t xml:space="preserve"> conference.</w:t>
+      </w:r>
+    </w:p>
+    <w:p>
+      <w:pPr>
+        <w:tabs>
+          <w:tab w:val="left" w:pos="1985"/>
+        </w:tabs>
+        <w:spacing w:line="276" w:lineRule="auto"/>
+        <w:ind w:left="1980" w:hanging="1980"/>
+        <w:rPr>
+          <w:rFonts w:cs="Arial"/>
+          <w:iCs/>
+        </w:rPr>
+      </w:pPr>
+      <w:r>
+        <w:rPr>
+          <w:rFonts w:cs="Arial"/>
+          <w:iCs/>
+        </w:rPr>
+        <w:t>2020</w:t>
+      </w:r>
+      <w:r>
+        <w:rPr>
+          <w:rFonts w:cs="Arial"/>
+          <w:iCs/>
         </w:rPr>
         <w:t xml:space="preserve"> – </w:t>
       </w:r>
       <w:r>
         <w:rPr>
           <w:rFonts w:cs="Arial"/>
-          <w:i/>
-        </w:rPr>
-        <w:t>Australian Psychological Society</w:t>
-      </w:r>
-    </w:p>
-    <w:p>
-      <w:pPr>
-        <w:spacing w:line="276" w:lineRule="auto"/>
-        <w:rPr>
-          <w:rFonts w:cs="Arial"/>
-          <w:b/>
+          <w:iCs/>
+        </w:rPr>
+        <w:t>2024</w:t>
+      </w:r>
+      <w:r>
+        <w:rPr>
+          <w:rFonts w:cs="Arial"/>
+          <w:iCs/>
+        </w:rPr>
+        <w:tab/>
+      </w:r>
+      <w:r>
+        <w:rPr>
+          <w:rFonts w:cs="Arial"/>
+          <w:b/>
+          <w:bCs/>
+          <w:iCs/>
+        </w:rPr>
+        <w:t>Founde</w:t>
+      </w:r>
+      <w:r>
+        <w:rPr>
+          <w:rFonts w:cs="Arial"/>
+          <w:b/>
+          <w:bCs/>
+          <w:iCs/>
+        </w:rPr>
+        <w:t xml:space="preserve">r and </w:t>
+      </w:r>
+      <w:r>
+        <w:rPr>
+          <w:rFonts w:cs="Arial"/>
+          <w:b/>
+          <w:bCs/>
+          <w:iCs/>
+        </w:rPr>
+        <w:t>O</w:t>
+      </w:r>
+      <w:r>
+        <w:rPr>
+          <w:rFonts w:cs="Arial"/>
+          <w:b/>
+          <w:bCs/>
+          <w:iCs/>
+        </w:rPr>
+        <w:t xml:space="preserve">rganizer </w:t>
+      </w:r>
+      <w:r>
+        <w:rPr>
+          <w:rFonts w:cs="Arial"/>
+          <w:iCs/>
+        </w:rPr>
+        <w:t>of</w:t>
+      </w:r>
+      <w:r>
+        <w:rPr>
+          <w:rFonts w:cs="Arial"/>
+          <w:iCs/>
+        </w:rPr>
+        <w:t xml:space="preserve"> University of Chicago </w:t>
+      </w:r>
+      <w:proofErr w:type="spellStart"/>
+      <w:r>
+        <w:rPr>
+          <w:rFonts w:cs="Arial"/>
+          <w:i/>
+        </w:rPr>
+        <w:t>ReproducibiliTea</w:t>
+      </w:r>
+      <w:proofErr w:type="spellEnd"/>
+    </w:p>
+    <w:p>
+      <w:pPr>
+        <w:tabs>
+          <w:tab w:val="left" w:pos="1985"/>
+        </w:tabs>
+        <w:spacing w:line="276" w:lineRule="auto"/>
+        <w:ind w:left="1980" w:hanging="1980"/>
+        <w:rPr>
+          <w:rFonts w:cs="Arial"/>
+          <w:i/>
+        </w:rPr>
+      </w:pPr>
+      <w:r>
+        <w:rPr>
+          <w:rFonts w:cs="Arial"/>
+          <w:iCs/>
+        </w:rPr>
+        <w:t>2021 – present</w:t>
+      </w:r>
+      <w:r>
+        <w:rPr>
+          <w:rFonts w:cs="Arial"/>
+          <w:iCs/>
+        </w:rPr>
+        <w:tab/>
+      </w:r>
+      <w:r>
+        <w:rPr>
+          <w:rFonts w:cs="Arial"/>
+          <w:b/>
+          <w:bCs/>
+          <w:iCs/>
+        </w:rPr>
+        <w:t xml:space="preserve">Steering Committee </w:t>
+      </w:r>
+      <w:r>
+        <w:rPr>
+          <w:rFonts w:cs="Arial"/>
+          <w:iCs/>
+        </w:rPr>
+        <w:t xml:space="preserve">member of </w:t>
+      </w:r>
+      <w:proofErr w:type="spellStart"/>
+      <w:r>
+        <w:rPr>
+          <w:rFonts w:cs="Arial"/>
+          <w:i/>
+        </w:rPr>
+        <w:t>ReproducibiliTea</w:t>
+      </w:r>
+      <w:proofErr w:type="spellEnd"/>
+    </w:p>
+    <w:p>
+      <w:pPr>
+        <w:tabs>
+          <w:tab w:val="left" w:pos="1985"/>
+        </w:tabs>
+        <w:spacing w:after="240" w:line="276" w:lineRule="auto"/>
+        <w:ind w:left="1980" w:hanging="1980"/>
+        <w:rPr>
+          <w:rFonts w:cs="Arial"/>
+          <w:b/>
+          <w:i/>
           <w:sz w:val="28"/>
           <w:szCs w:val="28"/>
           <w:u w:val="single"/>
@@ -1666,11 +1481,522 @@
       <w:r>
         <w:rPr>
           <w:rFonts w:cs="Arial"/>
+          <w:iCs/>
+        </w:rPr>
+        <w:t>2022</w:t>
+      </w:r>
+      <w:r>
+        <w:rPr>
+          <w:rFonts w:cs="Arial"/>
+          <w:iCs/>
+        </w:rPr>
+        <w:t xml:space="preserve"> – </w:t>
+      </w:r>
+      <w:r>
+        <w:rPr>
+          <w:rFonts w:cs="Arial"/>
+          <w:iCs/>
+        </w:rPr>
+        <w:t>2024</w:t>
+      </w:r>
+      <w:r>
+        <w:rPr>
+          <w:rFonts w:cs="Arial"/>
+          <w:iCs/>
+        </w:rPr>
+        <w:tab/>
+      </w:r>
+      <w:r>
+        <w:rPr>
+          <w:rFonts w:cs="Arial"/>
+          <w:b/>
+          <w:bCs/>
+          <w:iCs/>
+        </w:rPr>
+        <w:t>Editor-in-Chief</w:t>
+      </w:r>
+      <w:r>
+        <w:rPr>
+          <w:rFonts w:cs="Arial"/>
+          <w:iCs/>
+        </w:rPr>
+        <w:t xml:space="preserve"> of the </w:t>
+      </w:r>
+      <w:r>
+        <w:rPr>
+          <w:rFonts w:cs="Arial"/>
+          <w:i/>
+        </w:rPr>
+        <w:t>Journal for Reproducibility in Neuroscience</w:t>
+      </w:r>
+    </w:p>
+    <w:p>
+      <w:pPr>
+        <w:spacing w:line="276" w:lineRule="auto"/>
+        <w:rPr>
+          <w:rFonts w:cs="Arial"/>
+          <w:b/>
+          <w:u w:val="single"/>
+        </w:rPr>
+      </w:pPr>
+      <w:r>
+        <w:rPr>
+          <w:rFonts w:cs="Arial"/>
           <w:b/>
           <w:sz w:val="28"/>
           <w:szCs w:val="28"/>
           <w:u w:val="single"/>
         </w:rPr>
+        <w:lastRenderedPageBreak/>
+        <w:t>Honours and Awards</w:t>
+      </w:r>
+    </w:p>
+    <w:p>
+      <w:pPr>
+        <w:tabs>
+          <w:tab w:val="left" w:pos="1985"/>
+        </w:tabs>
+        <w:spacing w:line="276" w:lineRule="auto"/>
+        <w:ind w:left="1980" w:hanging="1980"/>
+        <w:rPr>
+          <w:rFonts w:cs="Arial"/>
+          <w:i/>
+          <w:iCs/>
+        </w:rPr>
+      </w:pPr>
+      <w:r>
+        <w:rPr>
+          <w:rFonts w:cs="Arial"/>
+        </w:rPr>
+        <w:t>202</w:t>
+      </w:r>
+      <w:r>
+        <w:rPr>
+          <w:rFonts w:cs="Arial"/>
+        </w:rPr>
+        <w:t>3</w:t>
+      </w:r>
+      <w:r>
+        <w:rPr>
+          <w:rFonts w:cs="Arial"/>
+        </w:rPr>
+        <w:tab/>
+      </w:r>
+      <w:r>
+        <w:rPr>
+          <w:rFonts w:cs="Arial"/>
+          <w:b/>
+          <w:bCs/>
+        </w:rPr>
+        <w:t>Rigor Champions Prize</w:t>
+      </w:r>
+      <w:r>
+        <w:rPr>
+          <w:rFonts w:cs="Arial"/>
+          <w:b/>
+          <w:bCs/>
+        </w:rPr>
+        <w:t xml:space="preserve"> </w:t>
+      </w:r>
+      <w:r>
+        <w:rPr>
+          <w:rFonts w:cs="Arial"/>
+        </w:rPr>
+        <w:t xml:space="preserve">– </w:t>
+      </w:r>
+      <w:r>
+        <w:rPr>
+          <w:rFonts w:cs="Arial"/>
+          <w:i/>
+          <w:iCs/>
+        </w:rPr>
+        <w:t xml:space="preserve">NINDS // </w:t>
+      </w:r>
+      <w:r>
+        <w:rPr>
+          <w:rFonts w:cs="Arial"/>
+          <w:i/>
+          <w:iCs/>
+        </w:rPr>
+        <w:t>National Institutes of Health</w:t>
+      </w:r>
+      <w:r>
+        <w:rPr>
+          <w:rFonts w:cs="Arial"/>
+          <w:i/>
+          <w:iCs/>
+        </w:rPr>
+        <w:t xml:space="preserve"> (United States)</w:t>
+      </w:r>
+    </w:p>
+    <w:p>
+      <w:pPr>
+        <w:tabs>
+          <w:tab w:val="left" w:pos="1985"/>
+        </w:tabs>
+        <w:spacing w:line="276" w:lineRule="auto"/>
+        <w:ind w:left="1980" w:hanging="1980"/>
+        <w:rPr>
+          <w:rFonts w:cs="Arial"/>
+        </w:rPr>
+      </w:pPr>
+      <w:r>
+        <w:rPr>
+          <w:rFonts w:cs="Arial"/>
+        </w:rPr>
+        <w:t xml:space="preserve">2015 – </w:t>
+      </w:r>
+      <w:r>
+        <w:rPr>
+          <w:rFonts w:cs="Arial"/>
+        </w:rPr>
+        <w:t>2019</w:t>
+      </w:r>
+      <w:r>
+        <w:rPr>
+          <w:rFonts w:cs="Arial"/>
+        </w:rPr>
+        <w:tab/>
+      </w:r>
+      <w:r>
+        <w:rPr>
+          <w:rFonts w:cs="Arial"/>
+          <w:b/>
+          <w:bCs/>
+        </w:rPr>
+        <w:t>Research Training Program (RTP)</w:t>
+      </w:r>
+      <w:r>
+        <w:rPr>
+          <w:rFonts w:cs="Arial"/>
+          <w:b/>
+          <w:bCs/>
+        </w:rPr>
+        <w:t xml:space="preserve"> Award </w:t>
+      </w:r>
+      <w:r>
+        <w:rPr>
+          <w:rFonts w:cs="Arial"/>
+        </w:rPr>
+        <w:t xml:space="preserve">– </w:t>
+      </w:r>
+      <w:r>
+        <w:rPr>
+          <w:rFonts w:cs="Arial"/>
+          <w:i/>
+        </w:rPr>
+        <w:t>Australian Government Department of Education and Training</w:t>
+      </w:r>
+      <w:r>
+        <w:rPr>
+          <w:rFonts w:cs="Arial"/>
+        </w:rPr>
+        <w:t xml:space="preserve"> </w:t>
+      </w:r>
+    </w:p>
+    <w:p>
+      <w:pPr>
+        <w:tabs>
+          <w:tab w:val="left" w:pos="1985"/>
+        </w:tabs>
+        <w:spacing w:line="276" w:lineRule="auto"/>
+        <w:rPr>
+          <w:rFonts w:cs="Arial"/>
+          <w:i/>
+        </w:rPr>
+      </w:pPr>
+      <w:r>
+        <w:rPr>
+          <w:rFonts w:cs="Arial"/>
+        </w:rPr>
+        <w:t xml:space="preserve">2015 – </w:t>
+      </w:r>
+      <w:r>
+        <w:rPr>
+          <w:rFonts w:cs="Arial"/>
+        </w:rPr>
+        <w:t>2019</w:t>
+      </w:r>
+      <w:r>
+        <w:rPr>
+          <w:rFonts w:cs="Arial"/>
+        </w:rPr>
+        <w:tab/>
+      </w:r>
+      <w:r>
+        <w:rPr>
+          <w:rFonts w:cs="Arial"/>
+          <w:b/>
+          <w:bCs/>
+        </w:rPr>
+        <w:t xml:space="preserve">Academic </w:t>
+      </w:r>
+      <w:r>
+        <w:rPr>
+          <w:rFonts w:cs="Arial"/>
+          <w:b/>
+          <w:bCs/>
+        </w:rPr>
+        <w:t>Merit Award</w:t>
+      </w:r>
+      <w:r>
+        <w:rPr>
+          <w:rFonts w:cs="Arial"/>
+        </w:rPr>
+        <w:t xml:space="preserve"> – </w:t>
+      </w:r>
+      <w:r>
+        <w:rPr>
+          <w:rFonts w:cs="Arial"/>
+          <w:i/>
+        </w:rPr>
+        <w:t>University of Sydney</w:t>
+      </w:r>
+    </w:p>
+    <w:p>
+      <w:pPr>
+        <w:tabs>
+          <w:tab w:val="left" w:pos="1985"/>
+        </w:tabs>
+        <w:spacing w:line="276" w:lineRule="auto"/>
+        <w:rPr>
+          <w:rFonts w:cs="Arial"/>
+        </w:rPr>
+      </w:pPr>
+      <w:r>
+        <w:rPr>
+          <w:rFonts w:cs="Arial"/>
+          <w:iCs/>
+        </w:rPr>
+        <w:t>2018</w:t>
+      </w:r>
+      <w:r>
+        <w:rPr>
+          <w:rFonts w:cs="Arial"/>
+          <w:iCs/>
+        </w:rPr>
+        <w:tab/>
+      </w:r>
+      <w:r>
+        <w:rPr>
+          <w:rFonts w:cs="Arial"/>
+          <w:b/>
+          <w:bCs/>
+          <w:iCs/>
+        </w:rPr>
+        <w:t xml:space="preserve">School of Psychology Publication Prize </w:t>
+      </w:r>
+      <w:r>
+        <w:rPr>
+          <w:rFonts w:cs="Arial"/>
+          <w:iCs/>
+        </w:rPr>
+        <w:t>– University of Sydney</w:t>
+      </w:r>
+      <w:r>
+        <w:rPr>
+          <w:rFonts w:cs="Arial"/>
+        </w:rPr>
+        <w:t xml:space="preserve">  </w:t>
+      </w:r>
+    </w:p>
+    <w:p>
+      <w:pPr>
+        <w:tabs>
+          <w:tab w:val="left" w:pos="1985"/>
+        </w:tabs>
+        <w:spacing w:line="276" w:lineRule="auto"/>
+        <w:rPr>
+          <w:rFonts w:cs="Arial"/>
+        </w:rPr>
+      </w:pPr>
+      <w:r>
+        <w:rPr>
+          <w:rFonts w:cs="Arial"/>
+        </w:rPr>
+        <w:t>2017</w:t>
+      </w:r>
+      <w:r>
+        <w:rPr>
+          <w:rFonts w:cs="Arial"/>
+        </w:rPr>
+        <w:tab/>
+      </w:r>
+      <w:proofErr w:type="spellStart"/>
+      <w:r>
+        <w:rPr>
+          <w:rFonts w:cs="Arial"/>
+          <w:b/>
+          <w:bCs/>
+        </w:rPr>
+        <w:t>PsychFEST</w:t>
+      </w:r>
+      <w:proofErr w:type="spellEnd"/>
+      <w:r>
+        <w:rPr>
+          <w:rFonts w:cs="Arial"/>
+          <w:b/>
+          <w:bCs/>
+        </w:rPr>
+        <w:t xml:space="preserve"> Award</w:t>
+      </w:r>
+      <w:r>
+        <w:rPr>
+          <w:rFonts w:cs="Arial"/>
+        </w:rPr>
+        <w:t xml:space="preserve"> </w:t>
+      </w:r>
+      <w:r>
+        <w:rPr>
+          <w:rFonts w:cs="Arial"/>
+        </w:rPr>
+        <w:t xml:space="preserve">for Excellent Presentation </w:t>
+      </w:r>
+      <w:r>
+        <w:rPr>
+          <w:rFonts w:cs="Arial"/>
+        </w:rPr>
+        <w:t xml:space="preserve">– </w:t>
+      </w:r>
+      <w:r>
+        <w:rPr>
+          <w:rFonts w:cs="Arial"/>
+          <w:i/>
+        </w:rPr>
+        <w:t xml:space="preserve">University of Sydney </w:t>
+      </w:r>
+      <w:r>
+        <w:rPr>
+          <w:rFonts w:cs="Arial"/>
+        </w:rPr>
+        <w:t xml:space="preserve"> </w:t>
+      </w:r>
+    </w:p>
+    <w:p>
+      <w:pPr>
+        <w:tabs>
+          <w:tab w:val="left" w:pos="1985"/>
+        </w:tabs>
+        <w:spacing w:line="276" w:lineRule="auto"/>
+        <w:ind w:left="1980" w:hanging="1980"/>
+        <w:rPr>
+          <w:rFonts w:cs="Arial"/>
+        </w:rPr>
+      </w:pPr>
+      <w:r>
+        <w:rPr>
+          <w:rFonts w:cs="Arial"/>
+        </w:rPr>
+        <w:t>2016</w:t>
+      </w:r>
+      <w:r>
+        <w:rPr>
+          <w:rFonts w:cs="Arial"/>
+        </w:rPr>
+        <w:tab/>
+      </w:r>
+      <w:r>
+        <w:rPr>
+          <w:rFonts w:cs="Arial"/>
+          <w:b/>
+          <w:bCs/>
+        </w:rPr>
+        <w:t>Endeavour Research Fellowship</w:t>
+      </w:r>
+      <w:r>
+        <w:rPr>
+          <w:rFonts w:cs="Arial"/>
+        </w:rPr>
+        <w:t xml:space="preserve"> – </w:t>
+      </w:r>
+      <w:r>
+        <w:rPr>
+          <w:rFonts w:cs="Arial"/>
+          <w:i/>
+        </w:rPr>
+        <w:t>Australian Government Department of Education and Training</w:t>
+      </w:r>
+      <w:r>
+        <w:rPr>
+          <w:rFonts w:cs="Arial"/>
+        </w:rPr>
+        <w:t xml:space="preserve"> </w:t>
+      </w:r>
+      <w:r>
+        <w:rPr>
+          <w:rFonts w:cs="Arial"/>
+          <w:i/>
+        </w:rPr>
+        <w:t xml:space="preserve"> </w:t>
+      </w:r>
+    </w:p>
+    <w:p>
+      <w:pPr>
+        <w:tabs>
+          <w:tab w:val="left" w:pos="1985"/>
+        </w:tabs>
+        <w:spacing w:after="240" w:line="276" w:lineRule="auto"/>
+        <w:rPr>
+          <w:rFonts w:cs="Arial"/>
+          <w:b/>
+          <w:sz w:val="28"/>
+          <w:szCs w:val="28"/>
+          <w:u w:val="single"/>
+        </w:rPr>
+      </w:pPr>
+      <w:r>
+        <w:rPr>
+          <w:rFonts w:cs="Arial"/>
+        </w:rPr>
+        <w:t>2014</w:t>
+      </w:r>
+      <w:r>
+        <w:rPr>
+          <w:rFonts w:cs="Arial"/>
+        </w:rPr>
+        <w:tab/>
+      </w:r>
+      <w:r>
+        <w:rPr>
+          <w:rFonts w:cs="Arial"/>
+          <w:b/>
+          <w:bCs/>
+        </w:rPr>
+        <w:t>APS Prize</w:t>
+      </w:r>
+      <w:r>
+        <w:rPr>
+          <w:rFonts w:cs="Arial"/>
+        </w:rPr>
+        <w:t xml:space="preserve"> – </w:t>
+      </w:r>
+      <w:r>
+        <w:rPr>
+          <w:rFonts w:cs="Arial"/>
+          <w:i/>
+        </w:rPr>
+        <w:t>Australian Psychological Society</w:t>
+      </w:r>
+    </w:p>
+    <w:p>
+      <w:pPr>
+        <w:spacing w:line="276" w:lineRule="auto"/>
+        <w:rPr>
+          <w:rFonts w:cs="Arial"/>
+          <w:b/>
+          <w:sz w:val="28"/>
+          <w:szCs w:val="28"/>
+          <w:u w:val="single"/>
+        </w:rPr>
+      </w:pPr>
+      <w:r>
+        <w:rPr>
+          <w:rFonts w:cs="Arial"/>
+          <w:b/>
+          <w:sz w:val="28"/>
+          <w:szCs w:val="28"/>
+          <w:u w:val="single"/>
+        </w:rPr>
         <w:t>Publications</w:t>
       </w:r>
     </w:p>
@@ -1688,12 +2014,37 @@
         </w:rPr>
         <w:t xml:space="preserve">Ngiam, W.X.Q., </w:t>
       </w:r>
-      <w:r>
-        <w:rPr>
-          <w:rFonts w:cs="Arial"/>
-          <w:bCs/>
-        </w:rPr>
-        <w:t>Loetscher, K.B., Vogel, E.K., Awh, E. (</w:t>
+      <w:proofErr w:type="spellStart"/>
+      <w:r>
+        <w:rPr>
+          <w:rFonts w:cs="Arial"/>
+          <w:bCs/>
+        </w:rPr>
+        <w:t>Loetscher</w:t>
+      </w:r>
+      <w:proofErr w:type="spellEnd"/>
+      <w:r>
+        <w:rPr>
+          <w:rFonts w:cs="Arial"/>
+          <w:bCs/>
+        </w:rPr>
+        <w:t xml:space="preserve">, K.B., Vogel, E.K., </w:t>
+      </w:r>
+      <w:proofErr w:type="spellStart"/>
+      <w:r>
+        <w:rPr>
+          <w:rFonts w:cs="Arial"/>
+          <w:bCs/>
+        </w:rPr>
+        <w:t>Awh</w:t>
+      </w:r>
+      <w:proofErr w:type="spellEnd"/>
+      <w:r>
+        <w:rPr>
+          <w:rFonts w:cs="Arial"/>
+          <w:bCs/>
+        </w:rPr>
+        <w:t>, E. (</w:t>
       </w:r>
       <w:r>
         <w:rPr>
@@ -1740,7 +2091,7 @@
       <w:r>
         <w:t xml:space="preserve">. </w:t>
       </w:r>
-      <w:hyperlink r:id="rId8" w:history="1">
+      <w:hyperlink r:id="rId7" w:history="1">
         <w:r>
           <w:rPr>
             <w:rStyle w:val="Hyperlink"/>
@@ -1794,7 +2145,7 @@
       <w:r>
         <w:t xml:space="preserve">. </w:t>
       </w:r>
-      <w:hyperlink r:id="rId9" w:history="1">
+      <w:hyperlink r:id="rId8" w:history="1">
         <w:r>
           <w:rPr>
             <w:rStyle w:val="Hyperlink"/>
@@ -1835,7 +2186,23 @@
           <w:rFonts w:cs="Arial"/>
           <w:bCs/>
         </w:rPr>
-        <w:t xml:space="preserve">J., Adam, K.C.S., Awh, E. </w:t>
+        <w:t xml:space="preserve">J., Adam, K.C.S., </w:t>
+      </w:r>
+      <w:proofErr w:type="spellStart"/>
+      <w:r>
+        <w:rPr>
+          <w:rFonts w:cs="Arial"/>
+          <w:bCs/>
+        </w:rPr>
+        <w:t>Awh</w:t>
+      </w:r>
+      <w:proofErr w:type="spellEnd"/>
+      <w:r>
+        <w:rPr>
+          <w:rFonts w:cs="Arial"/>
+          <w:bCs/>
+        </w:rPr>
+        <w:t xml:space="preserve">, E. </w:t>
       </w:r>
       <w:r>
         <w:rPr>
@@ -1860,7 +2227,7 @@
         </w:rPr>
         <w:t xml:space="preserve"> </w:t>
       </w:r>
-      <w:hyperlink r:id="rId10" w:history="1">
+      <w:hyperlink r:id="rId9" w:history="1">
         <w:r>
           <w:rPr>
             <w:rStyle w:val="Hyperlink"/>
@@ -1963,7 +2330,23 @@
           <w:rFonts w:cs="Arial"/>
           <w:bCs/>
         </w:rPr>
-        <w:t xml:space="preserve"> Adam, K.C.S., Quirk, C., Vogel, E.K., Awh, E. (</w:t>
+        <w:t xml:space="preserve"> Adam, K.C.S., Quirk, C., Vogel, E.K., </w:t>
+      </w:r>
+      <w:proofErr w:type="spellStart"/>
+      <w:r>
+        <w:rPr>
+          <w:rFonts w:cs="Arial"/>
+          <w:bCs/>
+        </w:rPr>
+        <w:t>Awh</w:t>
+      </w:r>
+      <w:proofErr w:type="spellEnd"/>
+      <w:r>
+        <w:rPr>
+          <w:rFonts w:cs="Arial"/>
+          <w:bCs/>
+        </w:rPr>
+        <w:t>, E. (</w:t>
       </w:r>
       <w:r>
         <w:rPr>
@@ -1979,6 +2362,7 @@
         </w:rPr>
         <w:t xml:space="preserve">). Estimating the statistical power to detect set size effects in contralateral delay activity. </w:t>
       </w:r>
+      <w:proofErr w:type="spellStart"/>
       <w:r>
         <w:rPr>
           <w:rFonts w:cs="Arial"/>
@@ -1988,16 +2372,37 @@
         </w:rPr>
         <w:t>Psychophsyiology</w:t>
       </w:r>
-      <w:r>
-        <w:rPr>
-          <w:rFonts w:cs="Arial"/>
-          <w:bCs/>
-          <w:i/>
-          <w:iCs/>
-        </w:rPr>
-        <w:t xml:space="preserve">, 58:e13791. </w:t>
-      </w:r>
-      <w:hyperlink r:id="rId11" w:history="1">
+      <w:proofErr w:type="spellEnd"/>
+      <w:r>
+        <w:rPr>
+          <w:rFonts w:cs="Arial"/>
+          <w:bCs/>
+          <w:i/>
+          <w:iCs/>
+        </w:rPr>
+        <w:t xml:space="preserve">, </w:t>
+      </w:r>
+      <w:proofErr w:type="gramStart"/>
+      <w:r>
+        <w:rPr>
+          <w:rFonts w:cs="Arial"/>
+          <w:bCs/>
+          <w:i/>
+          <w:iCs/>
+        </w:rPr>
+        <w:t>58:e</w:t>
+      </w:r>
+      <w:proofErr w:type="gramEnd"/>
+      <w:r>
+        <w:rPr>
+          <w:rFonts w:cs="Arial"/>
+          <w:bCs/>
+          <w:i/>
+          <w:iCs/>
+        </w:rPr>
+        <w:t xml:space="preserve">13791. </w:t>
+      </w:r>
+      <w:hyperlink r:id="rId10" w:history="1">
         <w:r>
           <w:rPr>
             <w:rStyle w:val="Hyperlink"/>
@@ -2029,7 +2434,21 @@
         <w:rPr>
           <w:rFonts w:cs="Arial"/>
         </w:rPr>
-        <w:t>Brissenden, J.A., Awh, E. (</w:t>
+        <w:t xml:space="preserve">Brissenden, J.A., </w:t>
+      </w:r>
+      <w:proofErr w:type="spellStart"/>
+      <w:r>
+        <w:rPr>
+          <w:rFonts w:cs="Arial"/>
+        </w:rPr>
+        <w:t>Awh</w:t>
+      </w:r>
+      <w:proofErr w:type="spellEnd"/>
+      <w:r>
+        <w:rPr>
+          <w:rFonts w:cs="Arial"/>
+        </w:rPr>
+        <w:t>, E. (</w:t>
       </w:r>
       <w:r>
         <w:rPr>
@@ -2065,7 +2484,7 @@
         </w:rPr>
         <w:t xml:space="preserve">. </w:t>
       </w:r>
-      <w:hyperlink r:id="rId12" w:tgtFrame="_blank" w:history="1">
+      <w:hyperlink r:id="rId11" w:tgtFrame="_blank" w:history="1">
         <w:r>
           <w:rPr>
             <w:rStyle w:val="Hyperlink"/>
@@ -2096,11 +2515,33 @@
         </w:rPr>
         <w:t xml:space="preserve">Ngiam, W.X.Q., </w:t>
       </w:r>
-      <w:r>
-        <w:rPr>
-          <w:rFonts w:cs="Arial"/>
-        </w:rPr>
-        <w:t>Khaw, K.L.C., Holcombe, A.O., Goodbourn, P.T. (</w:t>
+      <w:proofErr w:type="spellStart"/>
+      <w:r>
+        <w:rPr>
+          <w:rFonts w:cs="Arial"/>
+        </w:rPr>
+        <w:t>Khaw</w:t>
+      </w:r>
+      <w:proofErr w:type="spellEnd"/>
+      <w:r>
+        <w:rPr>
+          <w:rFonts w:cs="Arial"/>
+        </w:rPr>
+        <w:t xml:space="preserve">, K.L.C., Holcombe, A.O., </w:t>
+      </w:r>
+      <w:proofErr w:type="spellStart"/>
+      <w:r>
+        <w:rPr>
+          <w:rFonts w:cs="Arial"/>
+        </w:rPr>
+        <w:t>Goodbourn</w:t>
+      </w:r>
+      <w:proofErr w:type="spellEnd"/>
+      <w:r>
+        <w:rPr>
+          <w:rFonts w:cs="Arial"/>
+        </w:rPr>
+        <w:t>, P.T. (</w:t>
       </w:r>
       <w:r>
         <w:rPr>
@@ -2141,7 +2582,7 @@
         </w:rPr>
         <w:t xml:space="preserve"> </w:t>
       </w:r>
-      <w:hyperlink r:id="rId13" w:history="1">
+      <w:hyperlink r:id="rId12" w:history="1">
         <w:r>
           <w:rPr>
             <w:rStyle w:val="Hyperlink"/>
@@ -2208,7 +2649,7 @@
         </w:rPr>
         <w:t xml:space="preserve"> 13(9): e0203848. </w:t>
       </w:r>
-      <w:hyperlink r:id="rId14" w:history="1">
+      <w:hyperlink r:id="rId13" w:history="1">
         <w:r>
           <w:rPr>
             <w:rStyle w:val="Hyperlink"/>
@@ -2228,11 +2669,19 @@
           <w:rFonts w:cs="Arial"/>
         </w:rPr>
       </w:pPr>
-      <w:r>
-        <w:rPr>
-          <w:rFonts w:cs="Arial"/>
-        </w:rPr>
-        <w:t xml:space="preserve">Goodbourn, P.T., Livesey, E.J., </w:t>
+      <w:proofErr w:type="spellStart"/>
+      <w:r>
+        <w:rPr>
+          <w:rFonts w:cs="Arial"/>
+        </w:rPr>
+        <w:t>Goodbourn</w:t>
+      </w:r>
+      <w:proofErr w:type="spellEnd"/>
+      <w:r>
+        <w:rPr>
+          <w:rFonts w:cs="Arial"/>
+        </w:rPr>
+        <w:t xml:space="preserve">, P.T., Livesey, E.J., </w:t>
       </w:r>
       <w:r>
         <w:rPr>
@@ -2346,6 +2795,69 @@
           <w:rFonts w:cs="Arial"/>
           <w:b/>
         </w:rPr>
+        <w:t>Associative learning changes multivariate neural signatures of visual working memory</w:t>
+      </w:r>
+      <w:r>
+        <w:rPr>
+          <w:rFonts w:cs="Arial"/>
+          <w:b/>
+        </w:rPr>
+        <w:t xml:space="preserve"> </w:t>
+      </w:r>
+      <w:r>
+        <w:rPr>
+          <w:rFonts w:cs="Arial"/>
+          <w:bCs/>
+        </w:rPr>
+        <w:t>(202</w:t>
+      </w:r>
+      <w:r>
+        <w:rPr>
+          <w:rFonts w:cs="Arial"/>
+          <w:bCs/>
+        </w:rPr>
+        <w:t>4</w:t>
+      </w:r>
+      <w:r>
+        <w:rPr>
+          <w:rFonts w:cs="Arial"/>
+          <w:bCs/>
+        </w:rPr>
+        <w:t xml:space="preserve">). </w:t>
+      </w:r>
+      <w:r>
+        <w:rPr>
+          <w:rFonts w:cs="Arial"/>
+          <w:bCs/>
+          <w:i/>
+          <w:iCs/>
+        </w:rPr>
+        <w:t>Vision Sciences Society</w:t>
+      </w:r>
+      <w:r>
+        <w:rPr>
+          <w:rFonts w:cs="Arial"/>
+          <w:bCs/>
+        </w:rPr>
+        <w:t>.</w:t>
+      </w:r>
+    </w:p>
+    <w:p>
+      <w:pPr>
+        <w:tabs>
+          <w:tab w:val="left" w:pos="1985"/>
+        </w:tabs>
+        <w:spacing w:line="276" w:lineRule="auto"/>
+        <w:rPr>
+          <w:rFonts w:cs="Arial"/>
+          <w:bCs/>
+        </w:rPr>
+      </w:pPr>
+      <w:r>
+        <w:rPr>
+          <w:rFonts w:cs="Arial"/>
+          <w:b/>
+        </w:rPr>
         <w:t xml:space="preserve">Object-based encoding in visual working memory </w:t>
       </w:r>
       <w:r>
@@ -2514,6 +3026,7 @@
           <w:b/>
           <w:bCs/>
         </w:rPr>
+        <w:lastRenderedPageBreak/>
         <w:t>Training recognition familiarity does not improve visual working memory performance.</w:t>
       </w:r>
       <w:r>
@@ -2713,7 +3226,6 @@
           <w:rFonts w:cs="Arial"/>
           <w:b/>
         </w:rPr>
-        <w:lastRenderedPageBreak/>
         <w:t>Evidence for object-based encoding into visual working memory.</w:t>
       </w:r>
       <w:r>
@@ -3703,34 +4215,80 @@
         </w:rPr>
         <w:t xml:space="preserve">. (2022). </w:t>
       </w:r>
-      <w:r>
-        <w:rPr>
-          <w:rFonts w:cs="Arial"/>
-          <w:i/>
-          <w:iCs/>
-        </w:rPr>
-        <w:t>ReproducibiliTea, Campus Kulmbach at the University of Bayreuth.</w:t>
-      </w:r>
-    </w:p>
-    <w:p>
-      <w:pPr>
-        <w:tabs>
-          <w:tab w:val="left" w:pos="1985"/>
-        </w:tabs>
-        <w:spacing w:line="276" w:lineRule="auto"/>
-        <w:rPr>
-          <w:rFonts w:cs="Arial"/>
-          <w:i/>
-          <w:iCs/>
-        </w:rPr>
-      </w:pPr>
-      <w:r>
-        <w:rPr>
-          <w:rFonts w:cs="Arial"/>
-          <w:b/>
-          <w:bCs/>
-        </w:rPr>
-        <w:t xml:space="preserve">Give researchers the CRediT they deserve. </w:t>
+      <w:proofErr w:type="spellStart"/>
+      <w:r>
+        <w:rPr>
+          <w:rFonts w:cs="Arial"/>
+          <w:i/>
+          <w:iCs/>
+        </w:rPr>
+        <w:t>ReproducibiliTea</w:t>
+      </w:r>
+      <w:proofErr w:type="spellEnd"/>
+      <w:r>
+        <w:rPr>
+          <w:rFonts w:cs="Arial"/>
+          <w:i/>
+          <w:iCs/>
+        </w:rPr>
+        <w:t xml:space="preserve">, Campus </w:t>
+      </w:r>
+      <w:proofErr w:type="spellStart"/>
+      <w:r>
+        <w:rPr>
+          <w:rFonts w:cs="Arial"/>
+          <w:i/>
+          <w:iCs/>
+        </w:rPr>
+        <w:t>Kulmbach</w:t>
+      </w:r>
+      <w:proofErr w:type="spellEnd"/>
+      <w:r>
+        <w:rPr>
+          <w:rFonts w:cs="Arial"/>
+          <w:i/>
+          <w:iCs/>
+        </w:rPr>
+        <w:t xml:space="preserve"> at the University of Bayreuth.</w:t>
+      </w:r>
+    </w:p>
+    <w:p>
+      <w:pPr>
+        <w:tabs>
+          <w:tab w:val="left" w:pos="1985"/>
+        </w:tabs>
+        <w:spacing w:line="276" w:lineRule="auto"/>
+        <w:rPr>
+          <w:rFonts w:cs="Arial"/>
+          <w:i/>
+          <w:iCs/>
+        </w:rPr>
+      </w:pPr>
+      <w:r>
+        <w:rPr>
+          <w:rFonts w:cs="Arial"/>
+          <w:b/>
+          <w:bCs/>
+        </w:rPr>
+        <w:t xml:space="preserve">Give researchers the </w:t>
+      </w:r>
+      <w:proofErr w:type="spellStart"/>
+      <w:r>
+        <w:rPr>
+          <w:rFonts w:cs="Arial"/>
+          <w:b/>
+          <w:bCs/>
+        </w:rPr>
+        <w:t>CRediT</w:t>
+      </w:r>
+      <w:proofErr w:type="spellEnd"/>
+      <w:r>
+        <w:rPr>
+          <w:rFonts w:cs="Arial"/>
+          <w:b/>
+          <w:bCs/>
+        </w:rPr>
+        <w:t xml:space="preserve"> they deserve. </w:t>
       </w:r>
       <w:r>
         <w:rPr>
@@ -3738,13 +4296,23 @@
         </w:rPr>
         <w:t xml:space="preserve">(2022). </w:t>
       </w:r>
-      <w:r>
-        <w:rPr>
-          <w:rFonts w:cs="Arial"/>
-          <w:i/>
-          <w:iCs/>
-        </w:rPr>
-        <w:t>ReproducibiliTea, University of Frankfurt.</w:t>
+      <w:proofErr w:type="spellStart"/>
+      <w:r>
+        <w:rPr>
+          <w:rFonts w:cs="Arial"/>
+          <w:i/>
+          <w:iCs/>
+        </w:rPr>
+        <w:t>ReproducibiliTea</w:t>
+      </w:r>
+      <w:proofErr w:type="spellEnd"/>
+      <w:r>
+        <w:rPr>
+          <w:rFonts w:cs="Arial"/>
+          <w:i/>
+          <w:iCs/>
+        </w:rPr>
+        <w:t>, University of Frankfurt.</w:t>
       </w:r>
     </w:p>
     <w:p>
@@ -3796,6 +4364,7 @@
           <w:b/>
           <w:bCs/>
         </w:rPr>
+        <w:lastRenderedPageBreak/>
         <w:t xml:space="preserve">An Introduction to Open Science. </w:t>
       </w:r>
       <w:r>
@@ -3804,13 +4373,23 @@
         </w:rPr>
         <w:t xml:space="preserve">(2021). </w:t>
       </w:r>
-      <w:r>
-        <w:rPr>
-          <w:rFonts w:cs="Arial"/>
-          <w:i/>
-          <w:iCs/>
-        </w:rPr>
-        <w:t>ReproducibiliTea, University of Missouri.</w:t>
+      <w:proofErr w:type="spellStart"/>
+      <w:r>
+        <w:rPr>
+          <w:rFonts w:cs="Arial"/>
+          <w:i/>
+          <w:iCs/>
+        </w:rPr>
+        <w:t>ReproducibiliTea</w:t>
+      </w:r>
+      <w:proofErr w:type="spellEnd"/>
+      <w:r>
+        <w:rPr>
+          <w:rFonts w:cs="Arial"/>
+          <w:i/>
+          <w:iCs/>
+        </w:rPr>
+        <w:t>, University of Missouri.</w:t>
       </w:r>
     </w:p>
     <w:p>
@@ -4031,6 +4610,7 @@
         </w:rPr>
         <w:t xml:space="preserve">; </w:t>
       </w:r>
+      <w:proofErr w:type="spellStart"/>
       <w:r>
         <w:rPr>
           <w:rFonts w:cs="Arial"/>
@@ -4039,8 +4619,9 @@
           <w:sz w:val="22"/>
           <w:szCs w:val="22"/>
         </w:rPr>
-        <w:t>PLoS One</w:t>
-      </w:r>
+        <w:t>PLoS</w:t>
+      </w:r>
+      <w:proofErr w:type="spellEnd"/>
       <w:r>
         <w:rPr>
           <w:rFonts w:cs="Arial"/>
@@ -4049,7 +4630,7 @@
           <w:sz w:val="22"/>
           <w:szCs w:val="22"/>
         </w:rPr>
-        <w:t xml:space="preserve">; </w:t>
+        <w:t xml:space="preserve"> One</w:t>
       </w:r>
       <w:r>
         <w:rPr>
@@ -4059,7 +4640,7 @@
           <w:sz w:val="22"/>
           <w:szCs w:val="22"/>
         </w:rPr>
-        <w:t>Psychological Research</w:t>
+        <w:t xml:space="preserve">; </w:t>
       </w:r>
       <w:r>
         <w:rPr>
@@ -4069,7 +4650,7 @@
           <w:sz w:val="22"/>
           <w:szCs w:val="22"/>
         </w:rPr>
-        <w:t xml:space="preserve">; </w:t>
+        <w:t>Psychological Research</w:t>
       </w:r>
       <w:r>
         <w:rPr>
@@ -4079,7 +4660,7 @@
           <w:sz w:val="22"/>
           <w:szCs w:val="22"/>
         </w:rPr>
-        <w:t>Neuroanatomy and Behaviour</w:t>
+        <w:t xml:space="preserve">; </w:t>
       </w:r>
       <w:r>
         <w:rPr>
@@ -4089,7 +4670,7 @@
           <w:sz w:val="22"/>
           <w:szCs w:val="22"/>
         </w:rPr>
-        <w:t xml:space="preserve">; </w:t>
+        <w:t>Neuroanatomy and Behaviour</w:t>
       </w:r>
       <w:r>
         <w:rPr>
@@ -4099,7 +4680,7 @@
           <w:sz w:val="22"/>
           <w:szCs w:val="22"/>
         </w:rPr>
-        <w:t>Neuroimage</w:t>
+        <w:t xml:space="preserve">; </w:t>
       </w:r>
       <w:r>
         <w:rPr>
@@ -4109,7 +4690,7 @@
           <w:sz w:val="22"/>
           <w:szCs w:val="22"/>
         </w:rPr>
-        <w:t xml:space="preserve">; </w:t>
+        <w:t>Neuroimage</w:t>
       </w:r>
       <w:r>
         <w:rPr>
@@ -4119,8 +4700,9 @@
           <w:sz w:val="22"/>
           <w:szCs w:val="22"/>
         </w:rPr>
-        <w:t>eNeuro</w:t>
-      </w:r>
+        <w:t xml:space="preserve">; </w:t>
+      </w:r>
+      <w:proofErr w:type="spellStart"/>
       <w:r>
         <w:rPr>
           <w:rFonts w:cs="Arial"/>
@@ -4129,8 +4711,9 @@
           <w:sz w:val="22"/>
           <w:szCs w:val="22"/>
         </w:rPr>
-        <w:t xml:space="preserve">; </w:t>
-      </w:r>
+        <w:t>eNeuro</w:t>
+      </w:r>
+      <w:proofErr w:type="spellEnd"/>
       <w:r>
         <w:rPr>
           <w:rFonts w:cs="Arial"/>
@@ -4139,12 +4722,26 @@
           <w:sz w:val="22"/>
           <w:szCs w:val="22"/>
         </w:rPr>
+        <w:t xml:space="preserve">; </w:t>
+      </w:r>
+      <w:r>
+        <w:rPr>
+          <w:rFonts w:cs="Arial"/>
+          <w:i/>
+          <w:iCs/>
+          <w:sz w:val="22"/>
+          <w:szCs w:val="22"/>
+        </w:rPr>
         <w:t>Memory</w:t>
       </w:r>
     </w:p>
     <w:sectPr>
-      <w:headerReference w:type="even" r:id="rId15"/>
-      <w:headerReference w:type="default" r:id="rId16"/>
+      <w:headerReference w:type="even" r:id="rId14"/>
+      <w:headerReference w:type="default" r:id="rId15"/>
+      <w:footerReference w:type="even" r:id="rId16"/>
+      <w:footerReference w:type="default" r:id="rId17"/>
+      <w:headerReference w:type="first" r:id="rId18"/>
+      <w:footerReference w:type="first" r:id="rId19"/>
       <w:type w:val="continuous"/>
       <w:pgSz w:w="11900" w:h="16840"/>
       <w:pgMar w:top="432" w:right="432" w:bottom="432" w:left="432" w:header="432" w:footer="144" w:gutter="0"/>
@@ -4172,6 +4769,36 @@
     </w:p>
   </w:endnote>
 </w:endnotes>
+</file>
+
+<file path=word/footer1.xml><?xml version="1.0" encoding="utf-8"?>
+<w:ftr xmlns:wpc="http://schemas.microsoft.com/office/word/2010/wordprocessingCanvas" xmlns:cx="http://schemas.microsoft.com/office/drawing/2014/chartex" xmlns:cx1="http://schemas.microsoft.com/office/drawing/2015/9/8/chartex" xmlns:cx2="http://schemas.microsoft.com/office/drawing/2015/10/21/chartex" xmlns:cx3="http://schemas.microsoft.com/office/drawing/2016/5/9/chartex" xmlns:cx4="http://schemas.microsoft.com/office/drawing/2016/5/10/chartex" xmlns:cx5="http://schemas.microsoft.com/office/drawing/2016/5/11/chartex" xmlns:cx6="http://schemas.microsoft.com/office/drawing/2016/5/12/chartex" xmlns:cx7="http://schemas.microsoft.com/office/drawing/2016/5/13/chartex" xmlns:cx8="http://schemas.microsoft.com/office/drawing/2016/5/14/chartex" xmlns:mc="http://schemas.openxmlformats.org/markup-compatibility/2006" xmlns:aink="http://schemas.microsoft.com/office/drawing/2016/ink" xmlns:am3d="http://schemas.microsoft.com/office/drawing/2017/model3d" xmlns:o="urn:schemas-microsoft-com:office:office" xmlns:oel="http://schemas.microsoft.com/office/2019/extlst" xmlns:r="http://schemas.openxmlformats.org/officeDocument/2006/relationships" xmlns:m="http://schemas.openxmlformats.org/officeDocument/2006/math" xmlns:v="urn:schemas-microsoft-com:vml" xmlns:wp14="http://schemas.microsoft.com/office/word/2010/wordprocessingDrawing" xmlns:wp="http://schemas.openxmlformats.org/drawingml/2006/wordprocessingDrawing" xmlns:w10="urn:schemas-microsoft-com:office:word" xmlns:w="http://schemas.openxmlformats.org/wordprocessingml/2006/main" xmlns:w14="http://schemas.microsoft.com/office/word/2010/wordml" xmlns:w15="http://schemas.microsoft.com/office/word/2012/wordml" xmlns:w16cex="http://schemas.microsoft.com/office/word/2018/wordml/cex" xmlns:w16cid="http://schemas.microsoft.com/office/word/2016/wordml/cid" xmlns:w16="http://schemas.microsoft.com/office/word/2018/wordml" xmlns:w16sdtdh="http://schemas.microsoft.com/office/word/2020/wordml/sdtdatahash" xmlns:w16se="http://schemas.microsoft.com/office/word/2015/wordml/symex" xmlns:wpg="http://schemas.microsoft.com/office/word/2010/wordprocessingGroup" xmlns:wpi="http://schemas.microsoft.com/office/word/2010/wordprocessingInk" xmlns:wne="http://schemas.microsoft.com/office/word/2006/wordml" xmlns:wps="http://schemas.microsoft.com/office/word/2010/wordprocessingShape" mc:Ignorable="w14 w15 w16se w16cid w16 w16cex w16sdtdh wp14">
+  <w:p>
+    <w:pPr>
+      <w:pStyle w:val="Footer"/>
+    </w:pPr>
+  </w:p>
+</w:ftr>
+</file>
+
+<file path=word/footer2.xml><?xml version="1.0" encoding="utf-8"?>
+<w:ftr xmlns:wpc="http://schemas.microsoft.com/office/word/2010/wordprocessingCanvas" xmlns:cx="http://schemas.microsoft.com/office/drawing/2014/chartex" xmlns:cx1="http://schemas.microsoft.com/office/drawing/2015/9/8/chartex" xmlns:cx2="http://schemas.microsoft.com/office/drawing/2015/10/21/chartex" xmlns:cx3="http://schemas.microsoft.com/office/drawing/2016/5/9/chartex" xmlns:cx4="http://schemas.microsoft.com/office/drawing/2016/5/10/chartex" xmlns:cx5="http://schemas.microsoft.com/office/drawing/2016/5/11/chartex" xmlns:cx6="http://schemas.microsoft.com/office/drawing/2016/5/12/chartex" xmlns:cx7="http://schemas.microsoft.com/office/drawing/2016/5/13/chartex" xmlns:cx8="http://schemas.microsoft.com/office/drawing/2016/5/14/chartex" xmlns:mc="http://schemas.openxmlformats.org/markup-compatibility/2006" xmlns:aink="http://schemas.microsoft.com/office/drawing/2016/ink" xmlns:am3d="http://schemas.microsoft.com/office/drawing/2017/model3d" xmlns:o="urn:schemas-microsoft-com:office:office" xmlns:oel="http://schemas.microsoft.com/office/2019/extlst" xmlns:r="http://schemas.openxmlformats.org/officeDocument/2006/relationships" xmlns:m="http://schemas.openxmlformats.org/officeDocument/2006/math" xmlns:v="urn:schemas-microsoft-com:vml" xmlns:wp14="http://schemas.microsoft.com/office/word/2010/wordprocessingDrawing" xmlns:wp="http://schemas.openxmlformats.org/drawingml/2006/wordprocessingDrawing" xmlns:w10="urn:schemas-microsoft-com:office:word" xmlns:w="http://schemas.openxmlformats.org/wordprocessingml/2006/main" xmlns:w14="http://schemas.microsoft.com/office/word/2010/wordml" xmlns:w15="http://schemas.microsoft.com/office/word/2012/wordml" xmlns:w16cex="http://schemas.microsoft.com/office/word/2018/wordml/cex" xmlns:w16cid="http://schemas.microsoft.com/office/word/2016/wordml/cid" xmlns:w16="http://schemas.microsoft.com/office/word/2018/wordml" xmlns:w16sdtdh="http://schemas.microsoft.com/office/word/2020/wordml/sdtdatahash" xmlns:w16se="http://schemas.microsoft.com/office/word/2015/wordml/symex" xmlns:wpg="http://schemas.microsoft.com/office/word/2010/wordprocessingGroup" xmlns:wpi="http://schemas.microsoft.com/office/word/2010/wordprocessingInk" xmlns:wne="http://schemas.microsoft.com/office/word/2006/wordml" xmlns:wps="http://schemas.microsoft.com/office/word/2010/wordprocessingShape" mc:Ignorable="w14 w15 w16se w16cid w16 w16cex w16sdtdh wp14">
+  <w:p>
+    <w:pPr>
+      <w:pStyle w:val="Footer"/>
+    </w:pPr>
+  </w:p>
+</w:ftr>
+</file>
+
+<file path=word/footer3.xml><?xml version="1.0" encoding="utf-8"?>
+<w:ftr xmlns:wpc="http://schemas.microsoft.com/office/word/2010/wordprocessingCanvas" xmlns:cx="http://schemas.microsoft.com/office/drawing/2014/chartex" xmlns:cx1="http://schemas.microsoft.com/office/drawing/2015/9/8/chartex" xmlns:cx2="http://schemas.microsoft.com/office/drawing/2015/10/21/chartex" xmlns:cx3="http://schemas.microsoft.com/office/drawing/2016/5/9/chartex" xmlns:cx4="http://schemas.microsoft.com/office/drawing/2016/5/10/chartex" xmlns:cx5="http://schemas.microsoft.com/office/drawing/2016/5/11/chartex" xmlns:cx6="http://schemas.microsoft.com/office/drawing/2016/5/12/chartex" xmlns:cx7="http://schemas.microsoft.com/office/drawing/2016/5/13/chartex" xmlns:cx8="http://schemas.microsoft.com/office/drawing/2016/5/14/chartex" xmlns:mc="http://schemas.openxmlformats.org/markup-compatibility/2006" xmlns:aink="http://schemas.microsoft.com/office/drawing/2016/ink" xmlns:am3d="http://schemas.microsoft.com/office/drawing/2017/model3d" xmlns:o="urn:schemas-microsoft-com:office:office" xmlns:oel="http://schemas.microsoft.com/office/2019/extlst" xmlns:r="http://schemas.openxmlformats.org/officeDocument/2006/relationships" xmlns:m="http://schemas.openxmlformats.org/officeDocument/2006/math" xmlns:v="urn:schemas-microsoft-com:vml" xmlns:wp14="http://schemas.microsoft.com/office/word/2010/wordprocessingDrawing" xmlns:wp="http://schemas.openxmlformats.org/drawingml/2006/wordprocessingDrawing" xmlns:w10="urn:schemas-microsoft-com:office:word" xmlns:w="http://schemas.openxmlformats.org/wordprocessingml/2006/main" xmlns:w14="http://schemas.microsoft.com/office/word/2010/wordml" xmlns:w15="http://schemas.microsoft.com/office/word/2012/wordml" xmlns:w16cex="http://schemas.microsoft.com/office/word/2018/wordml/cex" xmlns:w16cid="http://schemas.microsoft.com/office/word/2016/wordml/cid" xmlns:w16="http://schemas.microsoft.com/office/word/2018/wordml" xmlns:w16sdtdh="http://schemas.microsoft.com/office/word/2020/wordml/sdtdatahash" xmlns:w16se="http://schemas.microsoft.com/office/word/2015/wordml/symex" xmlns:wpg="http://schemas.microsoft.com/office/word/2010/wordprocessingGroup" xmlns:wpi="http://schemas.microsoft.com/office/word/2010/wordprocessingInk" xmlns:wne="http://schemas.microsoft.com/office/word/2006/wordml" xmlns:wps="http://schemas.microsoft.com/office/word/2010/wordprocessingShape" mc:Ignorable="w14 w15 w16se w16cid w16 w16cex w16sdtdh wp14">
+  <w:p>
+    <w:pPr>
+      <w:pStyle w:val="Footer"/>
+    </w:pPr>
+  </w:p>
+</w:ftr>
 </file>
 
 <file path=word/footnotes.xml><?xml version="1.0" encoding="utf-8"?>
@@ -4301,7 +4928,7 @@
         <w:sz w:val="18"/>
         <w:szCs w:val="18"/>
       </w:rPr>
-      <w:t>December</w:t>
+      <w:t>June</w:t>
     </w:r>
     <w:r>
       <w:rPr>
@@ -4309,7 +4936,7 @@
         <w:sz w:val="18"/>
         <w:szCs w:val="18"/>
       </w:rPr>
-      <w:t xml:space="preserve"> 202</w:t>
+      <w:t xml:space="preserve"> </w:t>
     </w:r>
     <w:r>
       <w:rPr>
@@ -4317,8 +4944,26 @@
         <w:sz w:val="18"/>
         <w:szCs w:val="18"/>
       </w:rPr>
-      <w:t>3</w:t>
+      <w:t>202</w:t>
     </w:r>
+    <w:r>
+      <w:rPr>
+        <w:rFonts w:ascii="Helvetica" w:hAnsi="Helvetica"/>
+        <w:sz w:val="18"/>
+        <w:szCs w:val="18"/>
+      </w:rPr>
+      <w:t>4</w:t>
+    </w:r>
+  </w:p>
+</w:hdr>
+</file>
+
+<file path=word/header3.xml><?xml version="1.0" encoding="utf-8"?>
+<w:hdr xmlns:wpc="http://schemas.microsoft.com/office/word/2010/wordprocessingCanvas" xmlns:cx="http://schemas.microsoft.com/office/drawing/2014/chartex" xmlns:cx1="http://schemas.microsoft.com/office/drawing/2015/9/8/chartex" xmlns:cx2="http://schemas.microsoft.com/office/drawing/2015/10/21/chartex" xmlns:cx3="http://schemas.microsoft.com/office/drawing/2016/5/9/chartex" xmlns:cx4="http://schemas.microsoft.com/office/drawing/2016/5/10/chartex" xmlns:cx5="http://schemas.microsoft.com/office/drawing/2016/5/11/chartex" xmlns:cx6="http://schemas.microsoft.com/office/drawing/2016/5/12/chartex" xmlns:cx7="http://schemas.microsoft.com/office/drawing/2016/5/13/chartex" xmlns:cx8="http://schemas.microsoft.com/office/drawing/2016/5/14/chartex" xmlns:mc="http://schemas.openxmlformats.org/markup-compatibility/2006" xmlns:aink="http://schemas.microsoft.com/office/drawing/2016/ink" xmlns:am3d="http://schemas.microsoft.com/office/drawing/2017/model3d" xmlns:o="urn:schemas-microsoft-com:office:office" xmlns:oel="http://schemas.microsoft.com/office/2019/extlst" xmlns:r="http://schemas.openxmlformats.org/officeDocument/2006/relationships" xmlns:m="http://schemas.openxmlformats.org/officeDocument/2006/math" xmlns:v="urn:schemas-microsoft-com:vml" xmlns:wp14="http://schemas.microsoft.com/office/word/2010/wordprocessingDrawing" xmlns:wp="http://schemas.openxmlformats.org/drawingml/2006/wordprocessingDrawing" xmlns:w10="urn:schemas-microsoft-com:office:word" xmlns:w="http://schemas.openxmlformats.org/wordprocessingml/2006/main" xmlns:w14="http://schemas.microsoft.com/office/word/2010/wordml" xmlns:w15="http://schemas.microsoft.com/office/word/2012/wordml" xmlns:w16cex="http://schemas.microsoft.com/office/word/2018/wordml/cex" xmlns:w16cid="http://schemas.microsoft.com/office/word/2016/wordml/cid" xmlns:w16="http://schemas.microsoft.com/office/word/2018/wordml" xmlns:w16sdtdh="http://schemas.microsoft.com/office/word/2020/wordml/sdtdatahash" xmlns:w16se="http://schemas.microsoft.com/office/word/2015/wordml/symex" xmlns:wpg="http://schemas.microsoft.com/office/word/2010/wordprocessingGroup" xmlns:wpi="http://schemas.microsoft.com/office/word/2010/wordprocessingInk" xmlns:wne="http://schemas.microsoft.com/office/word/2006/wordml" xmlns:wps="http://schemas.microsoft.com/office/word/2010/wordprocessingShape" mc:Ignorable="w14 w15 w16se w16cid w16 w16cex w16sdtdh wp14">
+  <w:p>
+    <w:pPr>
+      <w:pStyle w:val="Header"/>
+    </w:pPr>
   </w:p>
 </w:hdr>
 </file>
@@ -4972,7 +5617,6 @@
     <w:sig w:usb0="E00002FF" w:usb1="5000785B" w:usb2="00000000" w:usb3="00000000" w:csb0="0000019F" w:csb1="00000000"/>
   </w:font>
   <w:font w:name="Calibri">
-    <w:altName w:val="Calibri"/>
     <w:panose1 w:val="020F0502020204030204"/>
     <w:charset w:val="00"/>
     <w:family w:val="swiss"/>
@@ -5044,6 +5688,7 @@
     <w:rsid w:val="006B2141"/>
     <w:rsid w:val="007B5096"/>
     <w:rsid w:val="007E4BD3"/>
+    <w:rsid w:val="007F603F"/>
     <w:rsid w:val="00840B54"/>
     <w:rsid w:val="008D14E4"/>
     <w:rsid w:val="009B7301"/>

</xml_diff>

<commit_message>
Update for Sep 2025
</commit_message>
<xml_diff>
--- a/files/William X. Q. Ngiam Curriculum Vitae.docx
+++ b/files/William X. Q. Ngiam Curriculum Vitae.docx
@@ -631,6 +631,12 @@
         <w:rPr>
           <w:rFonts w:ascii="Georgia" w:hAnsi="Georgia" w:cs="Arial"/>
         </w:rPr>
+        <w:t>, 2025</w:t>
+      </w:r>
+      <w:r>
+        <w:rPr>
+          <w:rFonts w:ascii="Georgia" w:hAnsi="Georgia" w:cs="Arial"/>
+        </w:rPr>
         <w:tab/>
       </w:r>
       <w:r>
@@ -645,7 +651,19 @@
         <w:rPr>
           <w:rFonts w:ascii="Georgia" w:hAnsi="Georgia" w:cs="Arial"/>
         </w:rPr>
-        <w:t xml:space="preserve"> for Perception and Cognition (3</w:t>
+        <w:t xml:space="preserve"> </w:t>
+      </w:r>
+      <w:r>
+        <w:rPr>
+          <w:rFonts w:ascii="Georgia" w:hAnsi="Georgia" w:cs="Arial"/>
+        </w:rPr>
+        <w:t>in</w:t>
+      </w:r>
+      <w:r>
+        <w:rPr>
+          <w:rFonts w:ascii="Georgia" w:hAnsi="Georgia" w:cs="Arial"/>
+        </w:rPr>
+        <w:t xml:space="preserve"> Perception and Cognition (3</w:t>
       </w:r>
       <w:r>
         <w:rPr>
@@ -686,13 +704,91 @@
         <w:rPr>
           <w:rFonts w:ascii="Georgia" w:hAnsi="Georgia" w:cs="Arial"/>
         </w:rPr>
+        <w:t>2024, 2025</w:t>
+      </w:r>
+      <w:r>
+        <w:rPr>
+          <w:rFonts w:ascii="Georgia" w:hAnsi="Georgia" w:cs="Arial"/>
+        </w:rPr>
+        <w:tab/>
+      </w:r>
+      <w:r>
+        <w:rPr>
+          <w:rFonts w:ascii="Georgia" w:hAnsi="Georgia" w:cs="Arial"/>
+          <w:b/>
+          <w:bCs/>
+        </w:rPr>
+        <w:t>Course Coordinator</w:t>
+      </w:r>
+      <w:r>
+        <w:rPr>
+          <w:rFonts w:ascii="Georgia" w:hAnsi="Georgia" w:cs="Arial"/>
+          <w:b/>
+          <w:bCs/>
+          <w:i/>
+          <w:iCs/>
+        </w:rPr>
+        <w:t xml:space="preserve"> </w:t>
+      </w:r>
+      <w:r>
+        <w:rPr>
+          <w:rFonts w:ascii="Georgia" w:hAnsi="Georgia" w:cs="Arial"/>
+        </w:rPr>
+        <w:t xml:space="preserve">for </w:t>
+      </w:r>
+      <w:r>
+        <w:rPr>
+          <w:rFonts w:ascii="Georgia" w:hAnsi="Georgia" w:cs="Arial"/>
+        </w:rPr>
+        <w:t>Research Project Planning, Managing and Analysing Data</w:t>
+      </w:r>
+      <w:r>
+        <w:rPr>
+          <w:rFonts w:ascii="Georgia" w:hAnsi="Georgia" w:cs="Arial"/>
+          <w:i/>
+          <w:iCs/>
+        </w:rPr>
+        <w:t xml:space="preserve"> </w:t>
+      </w:r>
+      <w:r>
+        <w:rPr>
+          <w:rFonts w:ascii="Georgia" w:hAnsi="Georgia" w:cs="Arial"/>
+        </w:rPr>
+        <w:t xml:space="preserve">(Graduate Diploma Advanced in Psychology), </w:t>
+      </w:r>
+      <w:r>
+        <w:rPr>
+          <w:rFonts w:ascii="Georgia" w:hAnsi="Georgia" w:cs="Arial"/>
+          <w:i/>
+          <w:iCs/>
+        </w:rPr>
+        <w:t>University of Adelaide</w:t>
+      </w:r>
+    </w:p>
+    <w:p>
+      <w:pPr>
+        <w:tabs>
+          <w:tab w:val="left" w:pos="1985"/>
+        </w:tabs>
+        <w:spacing w:line="276" w:lineRule="auto"/>
+        <w:ind w:left="1980" w:hanging="1980"/>
+        <w:rPr>
+          <w:rFonts w:ascii="Georgia" w:hAnsi="Georgia" w:cs="Arial"/>
+          <w:i/>
+          <w:iCs/>
+        </w:rPr>
+      </w:pPr>
+      <w:r>
+        <w:rPr>
+          <w:rFonts w:ascii="Georgia" w:hAnsi="Georgia" w:cs="Arial"/>
+        </w:rPr>
         <w:t>2024</w:t>
       </w:r>
       <w:r>
         <w:rPr>
           <w:rFonts w:ascii="Georgia" w:hAnsi="Georgia" w:cs="Arial"/>
         </w:rPr>
-        <w:t xml:space="preserve"> OTP5</w:t>
+        <w:t>, 2025</w:t>
       </w:r>
       <w:r>
         <w:rPr>
@@ -765,12 +861,6 @@
           <w:rFonts w:ascii="Georgia" w:hAnsi="Georgia" w:cs="Arial"/>
         </w:rPr>
         <w:t>2024</w:t>
-      </w:r>
-      <w:r>
-        <w:rPr>
-          <w:rFonts w:ascii="Georgia" w:hAnsi="Georgia" w:cs="Arial"/>
-        </w:rPr>
-        <w:t xml:space="preserve"> OTP6</w:t>
       </w:r>
       <w:r>
         <w:rPr>
@@ -1239,7 +1329,25 @@
           <w:bCs/>
           <w:iCs/>
         </w:rPr>
-        <w:t>Founder and Organizer</w:t>
+        <w:t>Founder and Organi</w:t>
+      </w:r>
+      <w:r>
+        <w:rPr>
+          <w:rFonts w:ascii="Georgia" w:hAnsi="Georgia" w:cs="Arial"/>
+          <w:b/>
+          <w:bCs/>
+          <w:iCs/>
+        </w:rPr>
+        <w:t>s</w:t>
+      </w:r>
+      <w:r>
+        <w:rPr>
+          <w:rFonts w:ascii="Georgia" w:hAnsi="Georgia" w:cs="Arial"/>
+          <w:b/>
+          <w:bCs/>
+          <w:iCs/>
+        </w:rPr>
+        <w:t>er</w:t>
       </w:r>
       <w:r>
         <w:rPr>
@@ -1460,7 +1568,25 @@
           <w:bCs/>
           <w:iCs/>
         </w:rPr>
-        <w:t xml:space="preserve">rganizer </w:t>
+        <w:t>rgani</w:t>
+      </w:r>
+      <w:r>
+        <w:rPr>
+          <w:rFonts w:ascii="Georgia" w:hAnsi="Georgia" w:cs="Arial"/>
+          <w:b/>
+          <w:bCs/>
+          <w:iCs/>
+        </w:rPr>
+        <w:t>s</w:t>
+      </w:r>
+      <w:r>
+        <w:rPr>
+          <w:rFonts w:ascii="Georgia" w:hAnsi="Georgia" w:cs="Arial"/>
+          <w:b/>
+          <w:bCs/>
+          <w:iCs/>
+        </w:rPr>
+        <w:t xml:space="preserve">er </w:t>
       </w:r>
       <w:r>
         <w:rPr>
@@ -1605,9 +1731,7 @@
         </w:rPr>
         <w:t>Journal for Reproducibility in Neuroscience</w:t>
       </w:r>
-    </w:p>
-    <w:p>
-      <w:pPr>
+      <w:r>
         <w:rPr>
           <w:rFonts w:ascii="Georgia" w:hAnsi="Georgia" w:cs="Arial"/>
           <w:b/>
@@ -1615,6 +1739,17 @@
           <w:szCs w:val="28"/>
           <w:u w:val="single"/>
         </w:rPr>
+        <w:br w:type="page"/>
+      </w:r>
+    </w:p>
+    <w:p>
+      <w:pPr>
+        <w:spacing w:line="276" w:lineRule="auto"/>
+        <w:rPr>
+          <w:rFonts w:ascii="Georgia" w:hAnsi="Georgia" w:cs="Arial"/>
+          <w:b/>
+          <w:u w:val="single"/>
+        </w:rPr>
       </w:pPr>
       <w:r>
         <w:rPr>
@@ -1624,19 +1759,395 @@
           <w:szCs w:val="28"/>
           <w:u w:val="single"/>
         </w:rPr>
-        <w:br w:type="page"/>
-      </w:r>
-    </w:p>
-    <w:p>
-      <w:pPr>
-        <w:spacing w:line="276" w:lineRule="auto"/>
-        <w:rPr>
-          <w:rFonts w:ascii="Georgia" w:hAnsi="Georgia" w:cs="Arial"/>
-          <w:b/>
-          <w:u w:val="single"/>
-        </w:rPr>
-      </w:pPr>
-      <w:r>
+        <w:lastRenderedPageBreak/>
+        <w:t>Honours and Awards</w:t>
+      </w:r>
+    </w:p>
+    <w:p>
+      <w:pPr>
+        <w:tabs>
+          <w:tab w:val="left" w:pos="1985"/>
+        </w:tabs>
+        <w:spacing w:line="276" w:lineRule="auto"/>
+        <w:ind w:left="1980" w:hanging="1980"/>
+        <w:rPr>
+          <w:rFonts w:ascii="Georgia" w:hAnsi="Georgia" w:cs="Arial"/>
+          <w:i/>
+          <w:iCs/>
+        </w:rPr>
+      </w:pPr>
+      <w:r>
+        <w:rPr>
+          <w:rFonts w:ascii="Georgia" w:hAnsi="Georgia" w:cs="Arial"/>
+        </w:rPr>
+        <w:t>202</w:t>
+      </w:r>
+      <w:r>
+        <w:rPr>
+          <w:rFonts w:ascii="Georgia" w:hAnsi="Georgia" w:cs="Arial"/>
+        </w:rPr>
+        <w:t>3</w:t>
+      </w:r>
+      <w:r>
+        <w:rPr>
+          <w:rFonts w:ascii="Georgia" w:hAnsi="Georgia" w:cs="Arial"/>
+        </w:rPr>
+        <w:tab/>
+      </w:r>
+      <w:r>
+        <w:rPr>
+          <w:rFonts w:ascii="Georgia" w:hAnsi="Georgia" w:cs="Arial"/>
+          <w:b/>
+          <w:bCs/>
+        </w:rPr>
+        <w:t>Rigor Champions Prize</w:t>
+      </w:r>
+      <w:r>
+        <w:rPr>
+          <w:rFonts w:ascii="Georgia" w:hAnsi="Georgia" w:cs="Arial"/>
+          <w:b/>
+          <w:bCs/>
+        </w:rPr>
+        <w:t xml:space="preserve"> </w:t>
+      </w:r>
+      <w:r>
+        <w:rPr>
+          <w:rFonts w:ascii="Georgia" w:hAnsi="Georgia" w:cs="Arial"/>
+        </w:rPr>
+        <w:t xml:space="preserve">– </w:t>
+      </w:r>
+      <w:r>
+        <w:rPr>
+          <w:rFonts w:ascii="Georgia" w:hAnsi="Georgia" w:cs="Arial"/>
+          <w:i/>
+          <w:iCs/>
+        </w:rPr>
+        <w:t xml:space="preserve">NINDS // </w:t>
+      </w:r>
+      <w:r>
+        <w:rPr>
+          <w:rFonts w:ascii="Georgia" w:hAnsi="Georgia" w:cs="Arial"/>
+          <w:i/>
+          <w:iCs/>
+        </w:rPr>
+        <w:t>National Institutes of Health</w:t>
+      </w:r>
+      <w:r>
+        <w:rPr>
+          <w:rFonts w:ascii="Georgia" w:hAnsi="Georgia" w:cs="Arial"/>
+          <w:i/>
+          <w:iCs/>
+        </w:rPr>
+        <w:t xml:space="preserve"> (United States)</w:t>
+      </w:r>
+    </w:p>
+    <w:p>
+      <w:pPr>
+        <w:tabs>
+          <w:tab w:val="left" w:pos="1985"/>
+        </w:tabs>
+        <w:spacing w:line="276" w:lineRule="auto"/>
+        <w:ind w:left="1980" w:hanging="1980"/>
+        <w:rPr>
+          <w:rFonts w:ascii="Georgia" w:hAnsi="Georgia" w:cs="Arial"/>
+        </w:rPr>
+      </w:pPr>
+      <w:r>
+        <w:rPr>
+          <w:rFonts w:ascii="Georgia" w:hAnsi="Georgia" w:cs="Arial"/>
+        </w:rPr>
+        <w:t xml:space="preserve">2015 – </w:t>
+      </w:r>
+      <w:r>
+        <w:rPr>
+          <w:rFonts w:ascii="Georgia" w:hAnsi="Georgia" w:cs="Arial"/>
+        </w:rPr>
+        <w:t>2019</w:t>
+      </w:r>
+      <w:r>
+        <w:rPr>
+          <w:rFonts w:ascii="Georgia" w:hAnsi="Georgia" w:cs="Arial"/>
+        </w:rPr>
+        <w:tab/>
+      </w:r>
+      <w:r>
+        <w:rPr>
+          <w:rFonts w:ascii="Georgia" w:hAnsi="Georgia" w:cs="Arial"/>
+          <w:b/>
+          <w:bCs/>
+        </w:rPr>
+        <w:t>Research Training Program (RTP)</w:t>
+      </w:r>
+      <w:r>
+        <w:rPr>
+          <w:rFonts w:ascii="Georgia" w:hAnsi="Georgia" w:cs="Arial"/>
+          <w:b/>
+          <w:bCs/>
+        </w:rPr>
+        <w:t xml:space="preserve"> Award </w:t>
+      </w:r>
+      <w:r>
+        <w:rPr>
+          <w:rFonts w:ascii="Georgia" w:hAnsi="Georgia" w:cs="Arial"/>
+        </w:rPr>
+        <w:t xml:space="preserve">– </w:t>
+      </w:r>
+      <w:r>
+        <w:rPr>
+          <w:rFonts w:ascii="Georgia" w:hAnsi="Georgia" w:cs="Arial"/>
+          <w:i/>
+        </w:rPr>
+        <w:t>Australian Government Department of Education and Training</w:t>
+      </w:r>
+      <w:r>
+        <w:rPr>
+          <w:rFonts w:ascii="Georgia" w:hAnsi="Georgia" w:cs="Arial"/>
+        </w:rPr>
+        <w:t xml:space="preserve"> </w:t>
+      </w:r>
+    </w:p>
+    <w:p>
+      <w:pPr>
+        <w:tabs>
+          <w:tab w:val="left" w:pos="1985"/>
+        </w:tabs>
+        <w:spacing w:line="276" w:lineRule="auto"/>
+        <w:rPr>
+          <w:rFonts w:ascii="Georgia" w:hAnsi="Georgia" w:cs="Arial"/>
+          <w:i/>
+        </w:rPr>
+      </w:pPr>
+      <w:r>
+        <w:rPr>
+          <w:rFonts w:ascii="Georgia" w:hAnsi="Georgia" w:cs="Arial"/>
+        </w:rPr>
+        <w:t xml:space="preserve">2015 – </w:t>
+      </w:r>
+      <w:r>
+        <w:rPr>
+          <w:rFonts w:ascii="Georgia" w:hAnsi="Georgia" w:cs="Arial"/>
+        </w:rPr>
+        <w:t>2019</w:t>
+      </w:r>
+      <w:r>
+        <w:rPr>
+          <w:rFonts w:ascii="Georgia" w:hAnsi="Georgia" w:cs="Arial"/>
+        </w:rPr>
+        <w:tab/>
+      </w:r>
+      <w:r>
+        <w:rPr>
+          <w:rFonts w:ascii="Georgia" w:hAnsi="Georgia" w:cs="Arial"/>
+          <w:b/>
+          <w:bCs/>
+        </w:rPr>
+        <w:t xml:space="preserve">Academic </w:t>
+      </w:r>
+      <w:r>
+        <w:rPr>
+          <w:rFonts w:ascii="Georgia" w:hAnsi="Georgia" w:cs="Arial"/>
+          <w:b/>
+          <w:bCs/>
+        </w:rPr>
+        <w:t>Merit Award</w:t>
+      </w:r>
+      <w:r>
+        <w:rPr>
+          <w:rFonts w:ascii="Georgia" w:hAnsi="Georgia" w:cs="Arial"/>
+        </w:rPr>
+        <w:t xml:space="preserve"> – </w:t>
+      </w:r>
+      <w:r>
+        <w:rPr>
+          <w:rFonts w:ascii="Georgia" w:hAnsi="Georgia" w:cs="Arial"/>
+          <w:i/>
+        </w:rPr>
+        <w:t>University of Sydney</w:t>
+      </w:r>
+    </w:p>
+    <w:p>
+      <w:pPr>
+        <w:tabs>
+          <w:tab w:val="left" w:pos="1985"/>
+        </w:tabs>
+        <w:spacing w:line="276" w:lineRule="auto"/>
+        <w:rPr>
+          <w:rFonts w:ascii="Georgia" w:hAnsi="Georgia" w:cs="Arial"/>
+        </w:rPr>
+      </w:pPr>
+      <w:r>
+        <w:rPr>
+          <w:rFonts w:ascii="Georgia" w:hAnsi="Georgia" w:cs="Arial"/>
+          <w:iCs/>
+        </w:rPr>
+        <w:t>2018</w:t>
+      </w:r>
+      <w:r>
+        <w:rPr>
+          <w:rFonts w:ascii="Georgia" w:hAnsi="Georgia" w:cs="Arial"/>
+          <w:iCs/>
+        </w:rPr>
+        <w:tab/>
+      </w:r>
+      <w:r>
+        <w:rPr>
+          <w:rFonts w:ascii="Georgia" w:hAnsi="Georgia" w:cs="Arial"/>
+          <w:b/>
+          <w:bCs/>
+          <w:iCs/>
+        </w:rPr>
+        <w:t xml:space="preserve">School of Psychology Publication Prize </w:t>
+      </w:r>
+      <w:r>
+        <w:rPr>
+          <w:rFonts w:ascii="Georgia" w:hAnsi="Georgia" w:cs="Arial"/>
+          <w:iCs/>
+        </w:rPr>
+        <w:t>– University of Sydney</w:t>
+      </w:r>
+      <w:r>
+        <w:rPr>
+          <w:rFonts w:ascii="Georgia" w:hAnsi="Georgia" w:cs="Arial"/>
+        </w:rPr>
+        <w:t xml:space="preserve">  </w:t>
+      </w:r>
+    </w:p>
+    <w:p>
+      <w:pPr>
+        <w:tabs>
+          <w:tab w:val="left" w:pos="1985"/>
+        </w:tabs>
+        <w:spacing w:line="276" w:lineRule="auto"/>
+        <w:rPr>
+          <w:rFonts w:ascii="Georgia" w:hAnsi="Georgia" w:cs="Arial"/>
+        </w:rPr>
+      </w:pPr>
+      <w:r>
+        <w:rPr>
+          <w:rFonts w:ascii="Georgia" w:hAnsi="Georgia" w:cs="Arial"/>
+        </w:rPr>
+        <w:t>2017</w:t>
+      </w:r>
+      <w:r>
+        <w:rPr>
+          <w:rFonts w:ascii="Georgia" w:hAnsi="Georgia" w:cs="Arial"/>
+        </w:rPr>
+        <w:tab/>
+      </w:r>
+      <w:proofErr w:type="spellStart"/>
+      <w:r>
+        <w:rPr>
+          <w:rFonts w:ascii="Georgia" w:hAnsi="Georgia" w:cs="Arial"/>
+          <w:b/>
+          <w:bCs/>
+        </w:rPr>
+        <w:t>PsychFEST</w:t>
+      </w:r>
+      <w:proofErr w:type="spellEnd"/>
+      <w:r>
+        <w:rPr>
+          <w:rFonts w:ascii="Georgia" w:hAnsi="Georgia" w:cs="Arial"/>
+          <w:b/>
+          <w:bCs/>
+        </w:rPr>
+        <w:t xml:space="preserve"> Award</w:t>
+      </w:r>
+      <w:r>
+        <w:rPr>
+          <w:rFonts w:ascii="Georgia" w:hAnsi="Georgia" w:cs="Arial"/>
+        </w:rPr>
+        <w:t xml:space="preserve"> </w:t>
+      </w:r>
+      <w:r>
+        <w:rPr>
+          <w:rFonts w:ascii="Georgia" w:hAnsi="Georgia" w:cs="Arial"/>
+        </w:rPr>
+        <w:t xml:space="preserve">for Excellent Presentation </w:t>
+      </w:r>
+      <w:r>
+        <w:rPr>
+          <w:rFonts w:ascii="Georgia" w:hAnsi="Georgia" w:cs="Arial"/>
+        </w:rPr>
+        <w:t xml:space="preserve">– </w:t>
+      </w:r>
+      <w:r>
+        <w:rPr>
+          <w:rFonts w:ascii="Georgia" w:hAnsi="Georgia" w:cs="Arial"/>
+          <w:i/>
+        </w:rPr>
+        <w:t xml:space="preserve">University of Sydney </w:t>
+      </w:r>
+      <w:r>
+        <w:rPr>
+          <w:rFonts w:ascii="Georgia" w:hAnsi="Georgia" w:cs="Arial"/>
+        </w:rPr>
+        <w:t xml:space="preserve"> </w:t>
+      </w:r>
+    </w:p>
+    <w:p>
+      <w:pPr>
+        <w:tabs>
+          <w:tab w:val="left" w:pos="1985"/>
+        </w:tabs>
+        <w:spacing w:line="276" w:lineRule="auto"/>
+        <w:ind w:left="1980" w:hanging="1980"/>
+        <w:rPr>
+          <w:rFonts w:ascii="Georgia" w:hAnsi="Georgia" w:cs="Arial"/>
+        </w:rPr>
+      </w:pPr>
+      <w:r>
+        <w:rPr>
+          <w:rFonts w:ascii="Georgia" w:hAnsi="Georgia" w:cs="Arial"/>
+        </w:rPr>
+        <w:t>2016</w:t>
+      </w:r>
+      <w:r>
+        <w:rPr>
+          <w:rFonts w:ascii="Georgia" w:hAnsi="Georgia" w:cs="Arial"/>
+        </w:rPr>
+        <w:tab/>
+      </w:r>
+      <w:r>
+        <w:rPr>
+          <w:rFonts w:ascii="Georgia" w:hAnsi="Georgia" w:cs="Arial"/>
+          <w:b/>
+          <w:bCs/>
+        </w:rPr>
+        <w:t>Endeavour Research Fellowship</w:t>
+      </w:r>
+      <w:r>
+        <w:rPr>
+          <w:rFonts w:ascii="Georgia" w:hAnsi="Georgia" w:cs="Arial"/>
+        </w:rPr>
+        <w:t xml:space="preserve"> – </w:t>
+      </w:r>
+      <w:r>
+        <w:rPr>
+          <w:rFonts w:ascii="Georgia" w:hAnsi="Georgia" w:cs="Arial"/>
+          <w:i/>
+        </w:rPr>
+        <w:t>Australian Government Department of Education and Training</w:t>
+      </w:r>
+      <w:r>
+        <w:rPr>
+          <w:rFonts w:ascii="Georgia" w:hAnsi="Georgia" w:cs="Arial"/>
+        </w:rPr>
+        <w:t xml:space="preserve"> </w:t>
+      </w:r>
+      <w:r>
+        <w:rPr>
+          <w:rFonts w:ascii="Georgia" w:hAnsi="Georgia" w:cs="Arial"/>
+          <w:i/>
+        </w:rPr>
+        <w:t xml:space="preserve"> </w:t>
+      </w:r>
+    </w:p>
+    <w:p>
+      <w:pPr>
+        <w:tabs>
+          <w:tab w:val="left" w:pos="1985"/>
+        </w:tabs>
+        <w:spacing w:after="240" w:line="276" w:lineRule="auto"/>
         <w:rPr>
           <w:rFonts w:ascii="Georgia" w:hAnsi="Georgia" w:cs="Arial"/>
           <w:b/>
@@ -1644,34 +2155,12 @@
           <w:szCs w:val="28"/>
           <w:u w:val="single"/>
         </w:rPr>
-        <w:lastRenderedPageBreak/>
-        <w:t>Honours and Awards</w:t>
-      </w:r>
-    </w:p>
-    <w:p>
-      <w:pPr>
-        <w:tabs>
-          <w:tab w:val="left" w:pos="1985"/>
-        </w:tabs>
-        <w:spacing w:line="276" w:lineRule="auto"/>
-        <w:ind w:left="1980" w:hanging="1980"/>
-        <w:rPr>
-          <w:rFonts w:ascii="Georgia" w:hAnsi="Georgia" w:cs="Arial"/>
-          <w:i/>
-          <w:iCs/>
-        </w:rPr>
-      </w:pPr>
-      <w:r>
-        <w:rPr>
-          <w:rFonts w:ascii="Georgia" w:hAnsi="Georgia" w:cs="Arial"/>
-        </w:rPr>
-        <w:t>202</w:t>
-      </w:r>
-      <w:r>
-        <w:rPr>
-          <w:rFonts w:ascii="Georgia" w:hAnsi="Georgia" w:cs="Arial"/>
-        </w:rPr>
-        <w:t>3</w:t>
+      </w:pPr>
+      <w:r>
+        <w:rPr>
+          <w:rFonts w:ascii="Georgia" w:hAnsi="Georgia" w:cs="Arial"/>
+        </w:rPr>
+        <w:t>2014</w:t>
       </w:r>
       <w:r>
         <w:rPr>
@@ -1685,156 +2174,7 @@
           <w:b/>
           <w:bCs/>
         </w:rPr>
-        <w:t>Rigor Champions Prize</w:t>
-      </w:r>
-      <w:r>
-        <w:rPr>
-          <w:rFonts w:ascii="Georgia" w:hAnsi="Georgia" w:cs="Arial"/>
-          <w:b/>
-          <w:bCs/>
-        </w:rPr>
-        <w:t xml:space="preserve"> </w:t>
-      </w:r>
-      <w:r>
-        <w:rPr>
-          <w:rFonts w:ascii="Georgia" w:hAnsi="Georgia" w:cs="Arial"/>
-        </w:rPr>
-        <w:t xml:space="preserve">– </w:t>
-      </w:r>
-      <w:r>
-        <w:rPr>
-          <w:rFonts w:ascii="Georgia" w:hAnsi="Georgia" w:cs="Arial"/>
-          <w:i/>
-          <w:iCs/>
-        </w:rPr>
-        <w:t xml:space="preserve">NINDS // </w:t>
-      </w:r>
-      <w:r>
-        <w:rPr>
-          <w:rFonts w:ascii="Georgia" w:hAnsi="Georgia" w:cs="Arial"/>
-          <w:i/>
-          <w:iCs/>
-        </w:rPr>
-        <w:t>National Institutes of Health</w:t>
-      </w:r>
-      <w:r>
-        <w:rPr>
-          <w:rFonts w:ascii="Georgia" w:hAnsi="Georgia" w:cs="Arial"/>
-          <w:i/>
-          <w:iCs/>
-        </w:rPr>
-        <w:t xml:space="preserve"> (United States)</w:t>
-      </w:r>
-    </w:p>
-    <w:p>
-      <w:pPr>
-        <w:tabs>
-          <w:tab w:val="left" w:pos="1985"/>
-        </w:tabs>
-        <w:spacing w:line="276" w:lineRule="auto"/>
-        <w:ind w:left="1980" w:hanging="1980"/>
-        <w:rPr>
-          <w:rFonts w:ascii="Georgia" w:hAnsi="Georgia" w:cs="Arial"/>
-        </w:rPr>
-      </w:pPr>
-      <w:r>
-        <w:rPr>
-          <w:rFonts w:ascii="Georgia" w:hAnsi="Georgia" w:cs="Arial"/>
-        </w:rPr>
-        <w:t xml:space="preserve">2015 – </w:t>
-      </w:r>
-      <w:r>
-        <w:rPr>
-          <w:rFonts w:ascii="Georgia" w:hAnsi="Georgia" w:cs="Arial"/>
-        </w:rPr>
-        <w:t>2019</w:t>
-      </w:r>
-      <w:r>
-        <w:rPr>
-          <w:rFonts w:ascii="Georgia" w:hAnsi="Georgia" w:cs="Arial"/>
-        </w:rPr>
-        <w:tab/>
-      </w:r>
-      <w:r>
-        <w:rPr>
-          <w:rFonts w:ascii="Georgia" w:hAnsi="Georgia" w:cs="Arial"/>
-          <w:b/>
-          <w:bCs/>
-        </w:rPr>
-        <w:t>Research Training Program (RTP)</w:t>
-      </w:r>
-      <w:r>
-        <w:rPr>
-          <w:rFonts w:ascii="Georgia" w:hAnsi="Georgia" w:cs="Arial"/>
-          <w:b/>
-          <w:bCs/>
-        </w:rPr>
-        <w:t xml:space="preserve"> Award </w:t>
-      </w:r>
-      <w:r>
-        <w:rPr>
-          <w:rFonts w:ascii="Georgia" w:hAnsi="Georgia" w:cs="Arial"/>
-        </w:rPr>
-        <w:t xml:space="preserve">– </w:t>
-      </w:r>
-      <w:r>
-        <w:rPr>
-          <w:rFonts w:ascii="Georgia" w:hAnsi="Georgia" w:cs="Arial"/>
-          <w:i/>
-        </w:rPr>
-        <w:t>Australian Government Department of Education and Training</w:t>
-      </w:r>
-      <w:r>
-        <w:rPr>
-          <w:rFonts w:ascii="Georgia" w:hAnsi="Georgia" w:cs="Arial"/>
-        </w:rPr>
-        <w:t xml:space="preserve"> </w:t>
-      </w:r>
-    </w:p>
-    <w:p>
-      <w:pPr>
-        <w:tabs>
-          <w:tab w:val="left" w:pos="1985"/>
-        </w:tabs>
-        <w:spacing w:line="276" w:lineRule="auto"/>
-        <w:rPr>
-          <w:rFonts w:ascii="Georgia" w:hAnsi="Georgia" w:cs="Arial"/>
-          <w:i/>
-        </w:rPr>
-      </w:pPr>
-      <w:r>
-        <w:rPr>
-          <w:rFonts w:ascii="Georgia" w:hAnsi="Georgia" w:cs="Arial"/>
-        </w:rPr>
-        <w:t xml:space="preserve">2015 – </w:t>
-      </w:r>
-      <w:r>
-        <w:rPr>
-          <w:rFonts w:ascii="Georgia" w:hAnsi="Georgia" w:cs="Arial"/>
-        </w:rPr>
-        <w:t>2019</w:t>
-      </w:r>
-      <w:r>
-        <w:rPr>
-          <w:rFonts w:ascii="Georgia" w:hAnsi="Georgia" w:cs="Arial"/>
-        </w:rPr>
-        <w:tab/>
-      </w:r>
-      <w:r>
-        <w:rPr>
-          <w:rFonts w:ascii="Georgia" w:hAnsi="Georgia" w:cs="Arial"/>
-          <w:b/>
-          <w:bCs/>
-        </w:rPr>
-        <w:t xml:space="preserve">Academic </w:t>
-      </w:r>
-      <w:r>
-        <w:rPr>
-          <w:rFonts w:ascii="Georgia" w:hAnsi="Georgia" w:cs="Arial"/>
-          <w:b/>
-          <w:bCs/>
-        </w:rPr>
-        <w:t>Merit Award</w:t>
+        <w:t>APS Prize</w:t>
       </w:r>
       <w:r>
         <w:rPr>
@@ -1847,192 +2187,12 @@
           <w:rFonts w:ascii="Georgia" w:hAnsi="Georgia" w:cs="Arial"/>
           <w:i/>
         </w:rPr>
-        <w:t>University of Sydney</w:t>
-      </w:r>
-    </w:p>
-    <w:p>
-      <w:pPr>
-        <w:tabs>
-          <w:tab w:val="left" w:pos="1985"/>
-        </w:tabs>
-        <w:spacing w:line="276" w:lineRule="auto"/>
-        <w:rPr>
-          <w:rFonts w:ascii="Georgia" w:hAnsi="Georgia" w:cs="Arial"/>
-        </w:rPr>
-      </w:pPr>
-      <w:r>
-        <w:rPr>
-          <w:rFonts w:ascii="Georgia" w:hAnsi="Georgia" w:cs="Arial"/>
-          <w:iCs/>
-        </w:rPr>
-        <w:t>2018</w:t>
-      </w:r>
-      <w:r>
-        <w:rPr>
-          <w:rFonts w:ascii="Georgia" w:hAnsi="Georgia" w:cs="Arial"/>
-          <w:iCs/>
-        </w:rPr>
-        <w:tab/>
-      </w:r>
-      <w:r>
-        <w:rPr>
-          <w:rFonts w:ascii="Georgia" w:hAnsi="Georgia" w:cs="Arial"/>
-          <w:b/>
-          <w:bCs/>
-          <w:iCs/>
-        </w:rPr>
-        <w:t xml:space="preserve">School of Psychology Publication Prize </w:t>
-      </w:r>
-      <w:r>
-        <w:rPr>
-          <w:rFonts w:ascii="Georgia" w:hAnsi="Georgia" w:cs="Arial"/>
-          <w:iCs/>
-        </w:rPr>
-        <w:t>– University of Sydney</w:t>
-      </w:r>
-      <w:r>
-        <w:rPr>
-          <w:rFonts w:ascii="Georgia" w:hAnsi="Georgia" w:cs="Arial"/>
-        </w:rPr>
-        <w:t xml:space="preserve">  </w:t>
-      </w:r>
-    </w:p>
-    <w:p>
-      <w:pPr>
-        <w:tabs>
-          <w:tab w:val="left" w:pos="1985"/>
-        </w:tabs>
-        <w:spacing w:line="276" w:lineRule="auto"/>
-        <w:rPr>
-          <w:rFonts w:ascii="Georgia" w:hAnsi="Georgia" w:cs="Arial"/>
-        </w:rPr>
-      </w:pPr>
-      <w:r>
-        <w:rPr>
-          <w:rFonts w:ascii="Georgia" w:hAnsi="Georgia" w:cs="Arial"/>
-        </w:rPr>
-        <w:t>2017</w:t>
-      </w:r>
-      <w:r>
-        <w:rPr>
-          <w:rFonts w:ascii="Georgia" w:hAnsi="Georgia" w:cs="Arial"/>
-        </w:rPr>
-        <w:tab/>
-      </w:r>
-      <w:proofErr w:type="spellStart"/>
-      <w:r>
-        <w:rPr>
-          <w:rFonts w:ascii="Georgia" w:hAnsi="Georgia" w:cs="Arial"/>
-          <w:b/>
-          <w:bCs/>
-        </w:rPr>
-        <w:t>PsychFEST</w:t>
-      </w:r>
-      <w:proofErr w:type="spellEnd"/>
-      <w:r>
-        <w:rPr>
-          <w:rFonts w:ascii="Georgia" w:hAnsi="Georgia" w:cs="Arial"/>
-          <w:b/>
-          <w:bCs/>
-        </w:rPr>
-        <w:t xml:space="preserve"> Award</w:t>
-      </w:r>
-      <w:r>
-        <w:rPr>
-          <w:rFonts w:ascii="Georgia" w:hAnsi="Georgia" w:cs="Arial"/>
-        </w:rPr>
-        <w:t xml:space="preserve"> </w:t>
-      </w:r>
-      <w:r>
-        <w:rPr>
-          <w:rFonts w:ascii="Georgia" w:hAnsi="Georgia" w:cs="Arial"/>
-        </w:rPr>
-        <w:t xml:space="preserve">for Excellent Presentation </w:t>
-      </w:r>
-      <w:r>
-        <w:rPr>
-          <w:rFonts w:ascii="Georgia" w:hAnsi="Georgia" w:cs="Arial"/>
-        </w:rPr>
-        <w:t xml:space="preserve">– </w:t>
-      </w:r>
-      <w:r>
-        <w:rPr>
-          <w:rFonts w:ascii="Georgia" w:hAnsi="Georgia" w:cs="Arial"/>
-          <w:i/>
-        </w:rPr>
-        <w:t xml:space="preserve">University of Sydney </w:t>
-      </w:r>
-      <w:r>
-        <w:rPr>
-          <w:rFonts w:ascii="Georgia" w:hAnsi="Georgia" w:cs="Arial"/>
-        </w:rPr>
-        <w:t xml:space="preserve"> </w:t>
-      </w:r>
-    </w:p>
-    <w:p>
-      <w:pPr>
-        <w:tabs>
-          <w:tab w:val="left" w:pos="1985"/>
-        </w:tabs>
-        <w:spacing w:line="276" w:lineRule="auto"/>
-        <w:ind w:left="1980" w:hanging="1980"/>
-        <w:rPr>
-          <w:rFonts w:ascii="Georgia" w:hAnsi="Georgia" w:cs="Arial"/>
-        </w:rPr>
-      </w:pPr>
-      <w:r>
-        <w:rPr>
-          <w:rFonts w:ascii="Georgia" w:hAnsi="Georgia" w:cs="Arial"/>
-        </w:rPr>
-        <w:t>2016</w:t>
-      </w:r>
-      <w:r>
-        <w:rPr>
-          <w:rFonts w:ascii="Georgia" w:hAnsi="Georgia" w:cs="Arial"/>
-        </w:rPr>
-        <w:tab/>
-      </w:r>
-      <w:r>
-        <w:rPr>
-          <w:rFonts w:ascii="Georgia" w:hAnsi="Georgia" w:cs="Arial"/>
-          <w:b/>
-          <w:bCs/>
-        </w:rPr>
-        <w:t>Endeavour Research Fellowship</w:t>
-      </w:r>
-      <w:r>
-        <w:rPr>
-          <w:rFonts w:ascii="Georgia" w:hAnsi="Georgia" w:cs="Arial"/>
-        </w:rPr>
-        <w:t xml:space="preserve"> – </w:t>
-      </w:r>
-      <w:r>
-        <w:rPr>
-          <w:rFonts w:ascii="Georgia" w:hAnsi="Georgia" w:cs="Arial"/>
-          <w:i/>
-        </w:rPr>
-        <w:t>Australian Government Department of Education and Training</w:t>
-      </w:r>
-      <w:r>
-        <w:rPr>
-          <w:rFonts w:ascii="Georgia" w:hAnsi="Georgia" w:cs="Arial"/>
-        </w:rPr>
-        <w:t xml:space="preserve"> </w:t>
-      </w:r>
-      <w:r>
-        <w:rPr>
-          <w:rFonts w:ascii="Georgia" w:hAnsi="Georgia" w:cs="Arial"/>
-          <w:i/>
-        </w:rPr>
-        <w:t xml:space="preserve"> </w:t>
-      </w:r>
-    </w:p>
-    <w:p>
-      <w:pPr>
-        <w:tabs>
-          <w:tab w:val="left" w:pos="1985"/>
-        </w:tabs>
-        <w:spacing w:after="240" w:line="276" w:lineRule="auto"/>
+        <w:t>Australian Psychological Society</w:t>
+      </w:r>
+    </w:p>
+    <w:p>
+      <w:pPr>
+        <w:spacing w:line="276" w:lineRule="auto"/>
         <w:rPr>
           <w:rFonts w:ascii="Georgia" w:hAnsi="Georgia" w:cs="Arial"/>
           <w:b/>
@@ -2044,56 +2204,11 @@
       <w:r>
         <w:rPr>
           <w:rFonts w:ascii="Georgia" w:hAnsi="Georgia" w:cs="Arial"/>
-        </w:rPr>
-        <w:t>2014</w:t>
-      </w:r>
-      <w:r>
-        <w:rPr>
-          <w:rFonts w:ascii="Georgia" w:hAnsi="Georgia" w:cs="Arial"/>
-        </w:rPr>
-        <w:tab/>
-      </w:r>
-      <w:r>
-        <w:rPr>
-          <w:rFonts w:ascii="Georgia" w:hAnsi="Georgia" w:cs="Arial"/>
-          <w:b/>
-          <w:bCs/>
-        </w:rPr>
-        <w:t>APS Prize</w:t>
-      </w:r>
-      <w:r>
-        <w:rPr>
-          <w:rFonts w:ascii="Georgia" w:hAnsi="Georgia" w:cs="Arial"/>
-        </w:rPr>
-        <w:t xml:space="preserve"> – </w:t>
-      </w:r>
-      <w:r>
-        <w:rPr>
-          <w:rFonts w:ascii="Georgia" w:hAnsi="Georgia" w:cs="Arial"/>
-          <w:i/>
-        </w:rPr>
-        <w:t>Australian Psychological Society</w:t>
-      </w:r>
-    </w:p>
-    <w:p>
-      <w:pPr>
-        <w:spacing w:line="276" w:lineRule="auto"/>
-        <w:rPr>
-          <w:rFonts w:ascii="Georgia" w:hAnsi="Georgia" w:cs="Arial"/>
           <w:b/>
           <w:sz w:val="28"/>
           <w:szCs w:val="28"/>
           <w:u w:val="single"/>
         </w:rPr>
-      </w:pPr>
-      <w:r>
-        <w:rPr>
-          <w:rFonts w:ascii="Georgia" w:hAnsi="Georgia" w:cs="Arial"/>
-          <w:b/>
-          <w:sz w:val="28"/>
-          <w:szCs w:val="28"/>
-          <w:u w:val="single"/>
-        </w:rPr>
         <w:t>Publications</w:t>
       </w:r>
     </w:p>
@@ -2108,6 +2223,125 @@
           <w:bCs/>
         </w:rPr>
       </w:pPr>
+      <w:proofErr w:type="spellStart"/>
+      <w:r>
+        <w:rPr>
+          <w:rFonts w:ascii="Georgia" w:hAnsi="Georgia" w:cs="Arial"/>
+          <w:bCs/>
+        </w:rPr>
+        <w:t>Styrkowiec</w:t>
+      </w:r>
+      <w:proofErr w:type="spellEnd"/>
+      <w:r>
+        <w:rPr>
+          <w:rFonts w:ascii="Georgia" w:hAnsi="Georgia" w:cs="Arial"/>
+          <w:bCs/>
+        </w:rPr>
+        <w:t>, P. P.</w:t>
+      </w:r>
+      <w:r>
+        <w:rPr>
+          <w:rFonts w:ascii="Georgia" w:hAnsi="Georgia" w:cs="Arial"/>
+          <w:bCs/>
+        </w:rPr>
+        <w:t>*</w:t>
+      </w:r>
+      <w:r>
+        <w:rPr>
+          <w:rFonts w:ascii="Georgia" w:hAnsi="Georgia" w:cs="Arial"/>
+          <w:bCs/>
+        </w:rPr>
+        <w:t xml:space="preserve">, </w:t>
+      </w:r>
+      <w:r>
+        <w:rPr>
+          <w:rFonts w:ascii="Georgia" w:hAnsi="Georgia" w:cs="Arial"/>
+          <w:b/>
+        </w:rPr>
+        <w:t>Ngiam, W. X.</w:t>
+      </w:r>
+      <w:r>
+        <w:rPr>
+          <w:rFonts w:ascii="Georgia" w:hAnsi="Georgia" w:cs="Arial"/>
+          <w:bCs/>
+        </w:rPr>
+        <w:t xml:space="preserve"> </w:t>
+      </w:r>
+      <w:r>
+        <w:rPr>
+          <w:rFonts w:ascii="Georgia" w:hAnsi="Georgia" w:cs="Arial"/>
+          <w:b/>
+        </w:rPr>
+        <w:t>Q.</w:t>
+      </w:r>
+      <w:r>
+        <w:rPr>
+          <w:rFonts w:ascii="Georgia" w:hAnsi="Georgia" w:cs="Arial"/>
+          <w:b/>
+        </w:rPr>
+        <w:t>*</w:t>
+      </w:r>
+      <w:r>
+        <w:rPr>
+          <w:rFonts w:ascii="Georgia" w:hAnsi="Georgia" w:cs="Arial"/>
+          <w:bCs/>
+        </w:rPr>
+        <w:t xml:space="preserve">, Epstein, W., Gneezy, R., Jones, H. M., </w:t>
+      </w:r>
+      <w:proofErr w:type="spellStart"/>
+      <w:r>
+        <w:rPr>
+          <w:rFonts w:ascii="Georgia" w:hAnsi="Georgia" w:cs="Arial"/>
+          <w:bCs/>
+        </w:rPr>
+        <w:t>Awh</w:t>
+      </w:r>
+      <w:proofErr w:type="spellEnd"/>
+      <w:r>
+        <w:rPr>
+          <w:rFonts w:ascii="Georgia" w:hAnsi="Georgia" w:cs="Arial"/>
+          <w:bCs/>
+        </w:rPr>
+        <w:t>, E., &amp; Vogel, E. K. (2025). Item-based parsing of dynamic scenes in a combined attentional tracking and working memory task.</w:t>
+      </w:r>
+      <w:r>
+        <w:rPr>
+          <w:rFonts w:ascii="Georgia" w:hAnsi="Georgia" w:cs="Arial"/>
+          <w:bCs/>
+          <w:i/>
+          <w:iCs/>
+        </w:rPr>
+        <w:t xml:space="preserve"> Journal of Cognitive Neuroscience</w:t>
+      </w:r>
+      <w:r>
+        <w:rPr>
+          <w:rFonts w:ascii="Georgia" w:hAnsi="Georgia" w:cs="Arial"/>
+          <w:bCs/>
+        </w:rPr>
+        <w:t>, 1-17. </w:t>
+      </w:r>
+      <w:hyperlink r:id="rId8" w:history="1">
+        <w:r>
+          <w:rPr>
+            <w:rStyle w:val="Hyperlink"/>
+            <w:rFonts w:ascii="Georgia" w:hAnsi="Georgia" w:cs="Arial"/>
+            <w:bCs/>
+          </w:rPr>
+          <w:t>https://doi.org/10.1162/jocn.a.96</w:t>
+        </w:r>
+      </w:hyperlink>
+    </w:p>
+    <w:p>
+      <w:pPr>
+        <w:tabs>
+          <w:tab w:val="left" w:pos="1985"/>
+        </w:tabs>
+        <w:spacing w:line="276" w:lineRule="auto"/>
+        <w:rPr>
+          <w:rFonts w:ascii="Georgia" w:hAnsi="Georgia" w:cs="Arial"/>
+          <w:bCs/>
+        </w:rPr>
+      </w:pPr>
       <w:r>
         <w:rPr>
           <w:rFonts w:ascii="Georgia" w:hAnsi="Georgia" w:cs="Arial"/>
@@ -2143,23 +2377,21 @@
           <w:rFonts w:ascii="Georgia" w:hAnsi="Georgia" w:cs="Arial"/>
           <w:bCs/>
         </w:rPr>
-        <w:t xml:space="preserve">, E. (2024) </w:t>
-      </w:r>
-      <w:proofErr w:type="spellStart"/>
-      <w:r>
-        <w:rPr>
-          <w:rFonts w:ascii="Georgia" w:hAnsi="Georgia" w:cs="Arial"/>
-          <w:bCs/>
-        </w:rPr>
-        <w:t>Electroencphalogram</w:t>
-      </w:r>
-      <w:proofErr w:type="spellEnd"/>
-      <w:r>
-        <w:rPr>
-          <w:rFonts w:ascii="Georgia" w:hAnsi="Georgia" w:cs="Arial"/>
-          <w:bCs/>
-        </w:rPr>
-        <w:t xml:space="preserve"> decoding reveals distinct processes for directing spatial attention and encoding into working memory. </w:t>
+        <w:t>, E. (2024) Electroenc</w:t>
+      </w:r>
+      <w:r>
+        <w:rPr>
+          <w:rFonts w:ascii="Georgia" w:hAnsi="Georgia" w:cs="Arial"/>
+          <w:bCs/>
+        </w:rPr>
+        <w:t>e</w:t>
+      </w:r>
+      <w:r>
+        <w:rPr>
+          <w:rFonts w:ascii="Georgia" w:hAnsi="Georgia" w:cs="Arial"/>
+          <w:bCs/>
+        </w:rPr>
+        <w:t xml:space="preserve">phalogram decoding reveals distinct processes for directing spatial attention and encoding into working memory. </w:t>
       </w:r>
       <w:r>
         <w:rPr>
@@ -2177,7 +2409,7 @@
         </w:rPr>
         <w:t xml:space="preserve">. </w:t>
       </w:r>
-      <w:hyperlink r:id="rId8" w:history="1">
+      <w:hyperlink r:id="rId9" w:history="1">
         <w:r>
           <w:rPr>
             <w:rStyle w:val="Hyperlink"/>
@@ -2244,113 +2476,6 @@
           <w:iCs/>
         </w:rPr>
         <w:t>Research Integrity and Peer Review</w:t>
-      </w:r>
-      <w:r>
-        <w:rPr>
-          <w:rFonts w:ascii="Georgia" w:hAnsi="Georgia" w:cs="Arial"/>
-          <w:bCs/>
-        </w:rPr>
-        <w:t xml:space="preserve">. </w:t>
-      </w:r>
-      <w:hyperlink r:id="rId9" w:history="1">
-        <w:r>
-          <w:rPr>
-            <w:rStyle w:val="Hyperlink"/>
-            <w:rFonts w:ascii="Georgia" w:hAnsi="Georgia" w:cs="Arial"/>
-            <w:bCs/>
-          </w:rPr>
-          <w:t>https://doi.org/10.1093/braincomms/fcae120</w:t>
-        </w:r>
-      </w:hyperlink>
-      <w:r>
-        <w:rPr>
-          <w:rFonts w:ascii="Georgia" w:hAnsi="Georgia" w:cs="Arial"/>
-          <w:bCs/>
-        </w:rPr>
-        <w:t xml:space="preserve"> </w:t>
-      </w:r>
-    </w:p>
-    <w:p>
-      <w:pPr>
-        <w:tabs>
-          <w:tab w:val="left" w:pos="1985"/>
-        </w:tabs>
-        <w:spacing w:line="276" w:lineRule="auto"/>
-        <w:rPr>
-          <w:rFonts w:ascii="Georgia" w:hAnsi="Georgia" w:cs="Arial"/>
-          <w:bCs/>
-        </w:rPr>
-      </w:pPr>
-      <w:proofErr w:type="spellStart"/>
-      <w:r>
-        <w:rPr>
-          <w:rFonts w:ascii="Georgia" w:hAnsi="Georgia" w:cs="Arial"/>
-          <w:bCs/>
-        </w:rPr>
-        <w:t>Brumback</w:t>
-      </w:r>
-      <w:proofErr w:type="spellEnd"/>
-      <w:r>
-        <w:rPr>
-          <w:rFonts w:ascii="Georgia" w:hAnsi="Georgia" w:cs="Arial"/>
-          <w:bCs/>
-        </w:rPr>
-        <w:t xml:space="preserve">, A.C., </w:t>
-      </w:r>
-      <w:r>
-        <w:rPr>
-          <w:rFonts w:ascii="Georgia" w:hAnsi="Georgia" w:cs="Arial"/>
-          <w:b/>
-        </w:rPr>
-        <w:t>Ngiam, W.X.Q.</w:t>
-      </w:r>
-      <w:r>
-        <w:rPr>
-          <w:rFonts w:ascii="Georgia" w:hAnsi="Georgia" w:cs="Arial"/>
-          <w:bCs/>
-        </w:rPr>
-        <w:t xml:space="preserve">, </w:t>
-      </w:r>
-      <w:proofErr w:type="spellStart"/>
-      <w:r>
-        <w:rPr>
-          <w:rFonts w:ascii="Georgia" w:hAnsi="Georgia" w:cs="Arial"/>
-          <w:bCs/>
-        </w:rPr>
-        <w:t>Lapato</w:t>
-      </w:r>
-      <w:proofErr w:type="spellEnd"/>
-      <w:r>
-        <w:rPr>
-          <w:rFonts w:ascii="Georgia" w:hAnsi="Georgia" w:cs="Arial"/>
-          <w:bCs/>
-        </w:rPr>
-        <w:t xml:space="preserve">, D.M. et al. (2024). </w:t>
-      </w:r>
-      <w:proofErr w:type="spellStart"/>
-      <w:r>
-        <w:rPr>
-          <w:rFonts w:ascii="Georgia" w:hAnsi="Georgia" w:cs="Arial"/>
-          <w:bCs/>
-        </w:rPr>
-        <w:t>Catalyzing</w:t>
-      </w:r>
-      <w:proofErr w:type="spellEnd"/>
-      <w:r>
-        <w:rPr>
-          <w:rFonts w:ascii="Georgia" w:hAnsi="Georgia" w:cs="Arial"/>
-          <w:bCs/>
-        </w:rPr>
-        <w:t xml:space="preserve"> communities of research rigour champions. </w:t>
-      </w:r>
-      <w:r>
-        <w:rPr>
-          <w:rFonts w:ascii="Georgia" w:hAnsi="Georgia" w:cs="Arial"/>
-          <w:bCs/>
-          <w:i/>
-          <w:iCs/>
-        </w:rPr>
-        <w:t>Brain Communications</w:t>
       </w:r>
       <w:r>
         <w:rPr>
@@ -2384,6 +2509,113 @@
         </w:tabs>
         <w:spacing w:line="276" w:lineRule="auto"/>
         <w:rPr>
+          <w:rFonts w:ascii="Georgia" w:hAnsi="Georgia" w:cs="Arial"/>
+          <w:bCs/>
+        </w:rPr>
+      </w:pPr>
+      <w:proofErr w:type="spellStart"/>
+      <w:r>
+        <w:rPr>
+          <w:rFonts w:ascii="Georgia" w:hAnsi="Georgia" w:cs="Arial"/>
+          <w:bCs/>
+        </w:rPr>
+        <w:t>Brumback</w:t>
+      </w:r>
+      <w:proofErr w:type="spellEnd"/>
+      <w:r>
+        <w:rPr>
+          <w:rFonts w:ascii="Georgia" w:hAnsi="Georgia" w:cs="Arial"/>
+          <w:bCs/>
+        </w:rPr>
+        <w:t xml:space="preserve">, A.C., </w:t>
+      </w:r>
+      <w:r>
+        <w:rPr>
+          <w:rFonts w:ascii="Georgia" w:hAnsi="Georgia" w:cs="Arial"/>
+          <w:b/>
+        </w:rPr>
+        <w:t>Ngiam, W.X.Q.</w:t>
+      </w:r>
+      <w:r>
+        <w:rPr>
+          <w:rFonts w:ascii="Georgia" w:hAnsi="Georgia" w:cs="Arial"/>
+          <w:bCs/>
+        </w:rPr>
+        <w:t xml:space="preserve">, </w:t>
+      </w:r>
+      <w:proofErr w:type="spellStart"/>
+      <w:r>
+        <w:rPr>
+          <w:rFonts w:ascii="Georgia" w:hAnsi="Georgia" w:cs="Arial"/>
+          <w:bCs/>
+        </w:rPr>
+        <w:t>Lapato</w:t>
+      </w:r>
+      <w:proofErr w:type="spellEnd"/>
+      <w:r>
+        <w:rPr>
+          <w:rFonts w:ascii="Georgia" w:hAnsi="Georgia" w:cs="Arial"/>
+          <w:bCs/>
+        </w:rPr>
+        <w:t xml:space="preserve">, D.M. et al. (2024). </w:t>
+      </w:r>
+      <w:proofErr w:type="spellStart"/>
+      <w:r>
+        <w:rPr>
+          <w:rFonts w:ascii="Georgia" w:hAnsi="Georgia" w:cs="Arial"/>
+          <w:bCs/>
+        </w:rPr>
+        <w:t>Catalyzing</w:t>
+      </w:r>
+      <w:proofErr w:type="spellEnd"/>
+      <w:r>
+        <w:rPr>
+          <w:rFonts w:ascii="Georgia" w:hAnsi="Georgia" w:cs="Arial"/>
+          <w:bCs/>
+        </w:rPr>
+        <w:t xml:space="preserve"> communities of research rigour champions. </w:t>
+      </w:r>
+      <w:r>
+        <w:rPr>
+          <w:rFonts w:ascii="Georgia" w:hAnsi="Georgia" w:cs="Arial"/>
+          <w:bCs/>
+          <w:i/>
+          <w:iCs/>
+        </w:rPr>
+        <w:t>Brain Communications</w:t>
+      </w:r>
+      <w:r>
+        <w:rPr>
+          <w:rFonts w:ascii="Georgia" w:hAnsi="Georgia" w:cs="Arial"/>
+          <w:bCs/>
+        </w:rPr>
+        <w:t xml:space="preserve">. </w:t>
+      </w:r>
+      <w:hyperlink r:id="rId11" w:history="1">
+        <w:r>
+          <w:rPr>
+            <w:rStyle w:val="Hyperlink"/>
+            <w:rFonts w:ascii="Georgia" w:hAnsi="Georgia" w:cs="Arial"/>
+            <w:bCs/>
+          </w:rPr>
+          <w:t>https://doi.org/10.1093/braincomms/fcae120</w:t>
+        </w:r>
+      </w:hyperlink>
+      <w:r>
+        <w:rPr>
+          <w:rFonts w:ascii="Georgia" w:hAnsi="Georgia" w:cs="Arial"/>
+          <w:bCs/>
+        </w:rPr>
+        <w:t xml:space="preserve"> </w:t>
+      </w:r>
+    </w:p>
+    <w:p>
+      <w:pPr>
+        <w:tabs>
+          <w:tab w:val="left" w:pos="1985"/>
+        </w:tabs>
+        <w:spacing w:line="276" w:lineRule="auto"/>
+        <w:rPr>
           <w:rFonts w:ascii="Georgia" w:hAnsi="Georgia"/>
         </w:rPr>
       </w:pPr>
@@ -2424,7 +2656,21 @@
           <w:rFonts w:ascii="Georgia" w:hAnsi="Georgia" w:cs="Arial"/>
           <w:bCs/>
         </w:rPr>
-        <w:t xml:space="preserve">, E. (2023). Object-based encoding constrains storage in visual working memory. </w:t>
+        <w:t>, E. (202</w:t>
+      </w:r>
+      <w:r>
+        <w:rPr>
+          <w:rFonts w:ascii="Georgia" w:hAnsi="Georgia" w:cs="Arial"/>
+          <w:bCs/>
+        </w:rPr>
+        <w:t>4</w:t>
+      </w:r>
+      <w:r>
+        <w:rPr>
+          <w:rFonts w:ascii="Georgia" w:hAnsi="Georgia" w:cs="Arial"/>
+          <w:bCs/>
+        </w:rPr>
+        <w:t xml:space="preserve">). Object-based encoding constrains storage in visual working memory. </w:t>
       </w:r>
       <w:r>
         <w:rPr>
@@ -2440,7 +2686,7 @@
         </w:rPr>
         <w:t xml:space="preserve">. </w:t>
       </w:r>
-      <w:hyperlink r:id="rId11" w:history="1">
+      <w:hyperlink r:id="rId12" w:history="1">
         <w:r>
           <w:rPr>
             <w:rStyle w:val="Hyperlink"/>
@@ -2479,7 +2725,14 @@
           <w:rFonts w:ascii="Georgia" w:hAnsi="Georgia" w:cs="Arial"/>
           <w:bCs/>
         </w:rPr>
-        <w:t>2023</w:t>
+        <w:t>202</w:t>
+      </w:r>
+      <w:r>
+        <w:rPr>
+          <w:rFonts w:ascii="Georgia" w:hAnsi="Georgia" w:cs="Arial"/>
+          <w:bCs/>
+        </w:rPr>
+        <w:t>4</w:t>
       </w:r>
       <w:r>
         <w:rPr>
@@ -2502,7 +2755,7 @@
         </w:rPr>
         <w:t xml:space="preserve">. </w:t>
       </w:r>
-      <w:hyperlink r:id="rId12" w:history="1">
+      <w:hyperlink r:id="rId13" w:history="1">
         <w:r>
           <w:rPr>
             <w:rStyle w:val="Hyperlink"/>
@@ -2567,7 +2820,21 @@
           <w:rFonts w:ascii="Georgia" w:hAnsi="Georgia" w:cs="Arial"/>
           <w:bCs/>
         </w:rPr>
-        <w:t xml:space="preserve">(2022). Distinguishing guesses from fuzzy memories: Further evidence for item limits in visual working memory. </w:t>
+        <w:t>(202</w:t>
+      </w:r>
+      <w:r>
+        <w:rPr>
+          <w:rFonts w:ascii="Georgia" w:hAnsi="Georgia" w:cs="Arial"/>
+          <w:bCs/>
+        </w:rPr>
+        <w:t>3</w:t>
+      </w:r>
+      <w:r>
+        <w:rPr>
+          <w:rFonts w:ascii="Georgia" w:hAnsi="Georgia" w:cs="Arial"/>
+          <w:bCs/>
+        </w:rPr>
+        <w:t xml:space="preserve">). Distinguishing guesses from fuzzy memories: Further evidence for item limits in visual working memory. </w:t>
       </w:r>
       <w:r>
         <w:rPr>
@@ -2585,7 +2852,7 @@
         </w:rPr>
         <w:t xml:space="preserve"> </w:t>
       </w:r>
-      <w:hyperlink r:id="rId13" w:history="1">
+      <w:hyperlink r:id="rId14" w:history="1">
         <w:r>
           <w:rPr>
             <w:rStyle w:val="Hyperlink"/>
@@ -2760,7 +3027,7 @@
         </w:rPr>
         <w:t xml:space="preserve">13791. </w:t>
       </w:r>
-      <w:hyperlink r:id="rId14" w:history="1">
+      <w:hyperlink r:id="rId15" w:history="1">
         <w:r>
           <w:rPr>
             <w:rStyle w:val="Hyperlink"/>
@@ -2843,7 +3110,7 @@
         </w:rPr>
         <w:t xml:space="preserve">. </w:t>
       </w:r>
-      <w:hyperlink r:id="rId15" w:tgtFrame="_blank" w:history="1">
+      <w:hyperlink r:id="rId16" w:tgtFrame="_blank" w:history="1">
         <w:r>
           <w:rPr>
             <w:rStyle w:val="Hyperlink"/>
@@ -2941,7 +3208,7 @@
         </w:rPr>
         <w:t xml:space="preserve"> </w:t>
       </w:r>
-      <w:hyperlink r:id="rId16" w:history="1">
+      <w:hyperlink r:id="rId17" w:history="1">
         <w:r>
           <w:rPr>
             <w:rStyle w:val="Hyperlink"/>
@@ -3008,7 +3275,7 @@
         </w:rPr>
         <w:t xml:space="preserve"> 13(9): e0203848. </w:t>
       </w:r>
-      <w:hyperlink r:id="rId17" w:history="1">
+      <w:hyperlink r:id="rId18" w:history="1">
         <w:r>
           <w:rPr>
             <w:rStyle w:val="Hyperlink"/>
@@ -3023,61 +3290,17 @@
         <w:tabs>
           <w:tab w:val="left" w:pos="1985"/>
         </w:tabs>
-        <w:spacing w:after="240" w:line="276" w:lineRule="auto"/>
-        <w:rPr>
-          <w:rFonts w:ascii="Georgia" w:hAnsi="Georgia" w:cs="Arial"/>
-        </w:rPr>
-      </w:pPr>
-      <w:proofErr w:type="spellStart"/>
-      <w:r>
-        <w:rPr>
-          <w:rFonts w:ascii="Georgia" w:hAnsi="Georgia" w:cs="Arial"/>
-        </w:rPr>
-        <w:t>Goodbourn</w:t>
-      </w:r>
-      <w:proofErr w:type="spellEnd"/>
-      <w:r>
-        <w:rPr>
-          <w:rFonts w:ascii="Georgia" w:hAnsi="Georgia" w:cs="Arial"/>
-        </w:rPr>
-        <w:t xml:space="preserve">, P.T., Livesey, E.J., </w:t>
-      </w:r>
-      <w:r>
-        <w:rPr>
-          <w:rFonts w:ascii="Georgia" w:hAnsi="Georgia" w:cs="Arial"/>
-          <w:b/>
-        </w:rPr>
-        <w:t>Ngiam, W.X.Q.</w:t>
-      </w:r>
-      <w:r>
-        <w:rPr>
-          <w:rFonts w:ascii="Georgia" w:hAnsi="Georgia" w:cs="Arial"/>
-        </w:rPr>
-        <w:t>, Holcombe, A.O., Forte, J.D. (</w:t>
-      </w:r>
-      <w:r>
-        <w:rPr>
-          <w:rFonts w:ascii="Georgia" w:hAnsi="Georgia" w:cs="Arial"/>
-        </w:rPr>
-        <w:t>under review</w:t>
-      </w:r>
-      <w:r>
-        <w:rPr>
-          <w:rFonts w:ascii="Georgia" w:hAnsi="Georgia" w:cs="Arial"/>
-        </w:rPr>
-        <w:t>.). Learning new symbolic representations of number.</w:t>
-      </w:r>
-    </w:p>
-    <w:p>
-      <w:pPr>
-        <w:tabs>
-          <w:tab w:val="left" w:pos="1985"/>
-        </w:tabs>
-        <w:spacing w:line="276" w:lineRule="auto"/>
-        <w:rPr>
-          <w:rFonts w:ascii="Georgia" w:hAnsi="Georgia" w:cs="Arial"/>
-        </w:rPr>
-      </w:pPr>
+        <w:spacing w:line="276" w:lineRule="auto"/>
+        <w:rPr>
+          <w:rFonts w:ascii="Georgia" w:hAnsi="Georgia" w:cs="Arial"/>
+        </w:rPr>
+      </w:pPr>
+      <w:r>
+        <w:rPr>
+          <w:rFonts w:ascii="Georgia" w:hAnsi="Georgia" w:cs="Arial"/>
+        </w:rPr>
+        <w:br/>
+      </w:r>
       <w:r>
         <w:rPr>
           <w:rFonts w:ascii="Georgia" w:hAnsi="Georgia" w:cs="Arial"/>
@@ -3153,6 +3376,154 @@
         <w:rPr>
           <w:rFonts w:ascii="Georgia" w:hAnsi="Georgia" w:cs="Arial"/>
           <w:b/>
+          <w:lang w:val="en-US"/>
+        </w:rPr>
+        <w:t>Item-based encoding in a combined attentional tracking and working memory task</w:t>
+      </w:r>
+      <w:r>
+        <w:rPr>
+          <w:rFonts w:ascii="Georgia" w:hAnsi="Georgia" w:cs="Arial"/>
+          <w:b/>
+          <w:lang w:val="en-US"/>
+        </w:rPr>
+        <w:t xml:space="preserve">. </w:t>
+      </w:r>
+      <w:r>
+        <w:rPr>
+          <w:rFonts w:ascii="Georgia" w:hAnsi="Georgia" w:cs="Arial"/>
+          <w:bCs/>
+          <w:lang w:val="en-US"/>
+        </w:rPr>
+        <w:t xml:space="preserve">(2025). </w:t>
+      </w:r>
+      <w:r>
+        <w:rPr>
+          <w:rFonts w:ascii="Georgia" w:hAnsi="Georgia" w:cs="Arial"/>
+          <w:bCs/>
+          <w:i/>
+          <w:iCs/>
+          <w:lang w:val="en-US"/>
+        </w:rPr>
+        <w:t>Australasian Experimental Psychology Conference.</w:t>
+      </w:r>
+    </w:p>
+    <w:p>
+      <w:pPr>
+        <w:tabs>
+          <w:tab w:val="left" w:pos="1985"/>
+        </w:tabs>
+        <w:spacing w:line="276" w:lineRule="auto"/>
+        <w:rPr>
+          <w:rFonts w:ascii="Georgia" w:hAnsi="Georgia" w:cs="Arial"/>
+          <w:bCs/>
+          <w:i/>
+          <w:iCs/>
+        </w:rPr>
+      </w:pPr>
+      <w:r>
+        <w:rPr>
+          <w:rFonts w:ascii="Georgia" w:hAnsi="Georgia" w:cs="Arial"/>
+          <w:b/>
+        </w:rPr>
+        <w:t>Proposing a lazy generalised model of visual working memory to promote theory-building.</w:t>
+      </w:r>
+      <w:r>
+        <w:rPr>
+          <w:rFonts w:ascii="Georgia" w:hAnsi="Georgia" w:cs="Arial"/>
+          <w:b/>
+        </w:rPr>
+        <w:t xml:space="preserve"> </w:t>
+      </w:r>
+      <w:r>
+        <w:rPr>
+          <w:rFonts w:ascii="Georgia" w:hAnsi="Georgia" w:cs="Arial"/>
+          <w:bCs/>
+        </w:rPr>
+        <w:t xml:space="preserve">(2025). </w:t>
+      </w:r>
+      <w:r>
+        <w:rPr>
+          <w:rFonts w:ascii="Georgia" w:hAnsi="Georgia" w:cs="Arial"/>
+          <w:bCs/>
+          <w:i/>
+          <w:iCs/>
+        </w:rPr>
+        <w:t>Australasian Mathematical Psychology Conference.</w:t>
+      </w:r>
+    </w:p>
+    <w:p>
+      <w:pPr>
+        <w:tabs>
+          <w:tab w:val="left" w:pos="1985"/>
+        </w:tabs>
+        <w:spacing w:line="276" w:lineRule="auto"/>
+        <w:rPr>
+          <w:rFonts w:ascii="Georgia" w:hAnsi="Georgia" w:cs="Arial"/>
+          <w:lang w:val="en-US"/>
+        </w:rPr>
+      </w:pPr>
+      <w:r>
+        <w:rPr>
+          <w:rFonts w:ascii="Georgia" w:hAnsi="Georgia" w:cs="Arial"/>
+          <w:b/>
+          <w:bCs/>
+          <w:i/>
+          <w:iCs/>
+          <w:lang w:val="en-US"/>
+        </w:rPr>
+        <w:lastRenderedPageBreak/>
+        <w:t>Multivariate decoding in a combined multiple-object tracking and working memory task</w:t>
+      </w:r>
+      <w:r>
+        <w:rPr>
+          <w:rFonts w:ascii="Georgia" w:hAnsi="Georgia" w:cs="Arial"/>
+          <w:b/>
+          <w:bCs/>
+          <w:i/>
+          <w:iCs/>
+          <w:lang w:val="en-US"/>
+        </w:rPr>
+        <w:t xml:space="preserve">. </w:t>
+      </w:r>
+      <w:r>
+        <w:rPr>
+          <w:rFonts w:ascii="Georgia" w:hAnsi="Georgia" w:cs="Arial"/>
+          <w:lang w:val="en-US"/>
+        </w:rPr>
+        <w:t xml:space="preserve">(2024). </w:t>
+      </w:r>
+      <w:r>
+        <w:rPr>
+          <w:rFonts w:ascii="Georgia" w:hAnsi="Georgia" w:cs="Arial"/>
+          <w:i/>
+          <w:iCs/>
+          <w:lang w:val="en-US"/>
+        </w:rPr>
+        <w:t>Australasian Cognitive Neuroscience Society</w:t>
+      </w:r>
+      <w:r>
+        <w:rPr>
+          <w:rFonts w:ascii="Georgia" w:hAnsi="Georgia" w:cs="Arial"/>
+          <w:lang w:val="en-US"/>
+        </w:rPr>
+        <w:t>.</w:t>
+      </w:r>
+    </w:p>
+    <w:p>
+      <w:pPr>
+        <w:tabs>
+          <w:tab w:val="left" w:pos="1985"/>
+        </w:tabs>
+        <w:spacing w:line="276" w:lineRule="auto"/>
+        <w:rPr>
+          <w:rFonts w:ascii="Georgia" w:hAnsi="Georgia" w:cs="Arial"/>
+          <w:bCs/>
+        </w:rPr>
+      </w:pPr>
+      <w:r>
+        <w:rPr>
+          <w:rFonts w:ascii="Georgia" w:hAnsi="Georgia" w:cs="Arial"/>
+          <w:b/>
         </w:rPr>
         <w:t xml:space="preserve">Associative learning changes multivariate neural signatures of visual working memory </w:t>
       </w:r>
@@ -3263,7 +3634,6 @@
           <w:rFonts w:ascii="Georgia" w:hAnsi="Georgia" w:cs="Arial"/>
           <w:b/>
         </w:rPr>
-        <w:lastRenderedPageBreak/>
         <w:t>A signature of guessing supports an item limit in visual working memory</w:t>
       </w:r>
       <w:r>
@@ -4428,16 +4798,6 @@
     </w:p>
     <w:p>
       <w:pPr>
-        <w:tabs>
-          <w:tab w:val="left" w:pos="1985"/>
-        </w:tabs>
-        <w:spacing w:line="276" w:lineRule="auto"/>
-        <w:rPr>
-          <w:rFonts w:ascii="Georgia" w:hAnsi="Georgia" w:cs="Arial"/>
-          <w:bCs/>
-        </w:rPr>
-      </w:pPr>
-      <w:r>
         <w:rPr>
           <w:rFonts w:ascii="Georgia" w:hAnsi="Georgia" w:cs="Arial"/>
           <w:b/>
@@ -4446,509 +4806,6 @@
           <w:szCs w:val="28"/>
           <w:u w:val="single"/>
         </w:rPr>
-        <w:t>Invited Talks</w:t>
-      </w:r>
-    </w:p>
-    <w:p>
-      <w:pPr>
-        <w:tabs>
-          <w:tab w:val="left" w:pos="1985"/>
-        </w:tabs>
-        <w:spacing w:line="276" w:lineRule="auto"/>
-        <w:rPr>
-          <w:rFonts w:ascii="Georgia" w:hAnsi="Georgia" w:cs="Arial"/>
-          <w:i/>
-          <w:iCs/>
-        </w:rPr>
-      </w:pPr>
-      <w:r>
-        <w:rPr>
-          <w:rFonts w:ascii="Georgia" w:hAnsi="Georgia" w:cs="Arial"/>
-          <w:b/>
-          <w:bCs/>
-        </w:rPr>
-        <w:t xml:space="preserve">Empowering early-career researchers to enhance research culture with </w:t>
-      </w:r>
-      <w:proofErr w:type="spellStart"/>
-      <w:r>
-        <w:rPr>
-          <w:rFonts w:ascii="Georgia" w:hAnsi="Georgia" w:cs="Arial"/>
-          <w:b/>
-          <w:bCs/>
-        </w:rPr>
-        <w:t>ReproducibiliTea</w:t>
-      </w:r>
-      <w:proofErr w:type="spellEnd"/>
-      <w:r>
-        <w:rPr>
-          <w:rFonts w:ascii="Georgia" w:hAnsi="Georgia" w:cs="Arial"/>
-        </w:rPr>
-        <w:t xml:space="preserve">. (2024) </w:t>
-      </w:r>
-      <w:r>
-        <w:rPr>
-          <w:rFonts w:ascii="Georgia" w:hAnsi="Georgia" w:cs="Arial"/>
-          <w:i/>
-          <w:iCs/>
-        </w:rPr>
-        <w:t xml:space="preserve">Rigor and Reproducibility Seminar Series, University of Florida </w:t>
-      </w:r>
-    </w:p>
-    <w:p>
-      <w:pPr>
-        <w:tabs>
-          <w:tab w:val="left" w:pos="1985"/>
-        </w:tabs>
-        <w:spacing w:line="276" w:lineRule="auto"/>
-        <w:rPr>
-          <w:rFonts w:ascii="Georgia" w:hAnsi="Georgia" w:cs="Arial"/>
-          <w:i/>
-          <w:iCs/>
-        </w:rPr>
-      </w:pPr>
-      <w:r>
-        <w:rPr>
-          <w:rFonts w:ascii="Georgia" w:hAnsi="Georgia" w:cs="Arial"/>
-          <w:b/>
-          <w:bCs/>
-        </w:rPr>
-        <w:t xml:space="preserve">Multivariate decoding of visual attention and memory. </w:t>
-      </w:r>
-      <w:r>
-        <w:rPr>
-          <w:rFonts w:ascii="Georgia" w:hAnsi="Georgia" w:cs="Arial"/>
-        </w:rPr>
-        <w:t xml:space="preserve">(2024). </w:t>
-      </w:r>
-      <w:r>
-        <w:rPr>
-          <w:rFonts w:ascii="Georgia" w:hAnsi="Georgia" w:cs="Arial"/>
-          <w:i/>
-          <w:iCs/>
-        </w:rPr>
-        <w:t>School of Psychology Colloquium, University of Sydney.</w:t>
-      </w:r>
-    </w:p>
-    <w:p>
-      <w:pPr>
-        <w:tabs>
-          <w:tab w:val="left" w:pos="1985"/>
-        </w:tabs>
-        <w:spacing w:line="276" w:lineRule="auto"/>
-        <w:rPr>
-          <w:rFonts w:ascii="Georgia" w:hAnsi="Georgia" w:cs="Arial"/>
-          <w:i/>
-          <w:iCs/>
-        </w:rPr>
-      </w:pPr>
-      <w:r>
-        <w:rPr>
-          <w:rFonts w:ascii="Georgia" w:hAnsi="Georgia" w:cs="Arial"/>
-          <w:b/>
-          <w:bCs/>
-        </w:rPr>
-        <w:t xml:space="preserve">Are scientists attending to the right things? </w:t>
-      </w:r>
-      <w:r>
-        <w:rPr>
-          <w:rFonts w:ascii="Georgia" w:hAnsi="Georgia" w:cs="Arial"/>
-        </w:rPr>
-        <w:t xml:space="preserve">(2024). </w:t>
-      </w:r>
-      <w:r>
-        <w:rPr>
-          <w:rFonts w:ascii="Georgia" w:hAnsi="Georgia" w:cs="Arial"/>
-          <w:i/>
-          <w:iCs/>
-        </w:rPr>
-        <w:t>University of Texas Austin.</w:t>
-      </w:r>
-    </w:p>
-    <w:p>
-      <w:pPr>
-        <w:tabs>
-          <w:tab w:val="left" w:pos="1985"/>
-        </w:tabs>
-        <w:spacing w:line="276" w:lineRule="auto"/>
-        <w:rPr>
-          <w:rFonts w:ascii="Georgia" w:hAnsi="Georgia" w:cs="Arial"/>
-        </w:rPr>
-      </w:pPr>
-      <w:r>
-        <w:rPr>
-          <w:rFonts w:ascii="Georgia" w:hAnsi="Georgia" w:cs="Arial"/>
-          <w:b/>
-          <w:bCs/>
-        </w:rPr>
-        <w:t>Correcting bias in visual working memory researchers: Steps towards an integrative framework</w:t>
-      </w:r>
-      <w:r>
-        <w:rPr>
-          <w:rFonts w:ascii="Georgia" w:hAnsi="Georgia" w:cs="Arial"/>
-          <w:b/>
-          <w:bCs/>
-        </w:rPr>
-        <w:t xml:space="preserve">. </w:t>
-      </w:r>
-      <w:r>
-        <w:rPr>
-          <w:rFonts w:ascii="Georgia" w:hAnsi="Georgia" w:cs="Arial"/>
-        </w:rPr>
-        <w:t xml:space="preserve">(2023). </w:t>
-      </w:r>
-      <w:r>
-        <w:rPr>
-          <w:rFonts w:ascii="Georgia" w:hAnsi="Georgia" w:cs="Arial"/>
-          <w:i/>
-          <w:iCs/>
-        </w:rPr>
-        <w:t>Ebbinghaus Empire Series, University of Toronto</w:t>
-      </w:r>
-      <w:r>
-        <w:rPr>
-          <w:rFonts w:ascii="Georgia" w:hAnsi="Georgia" w:cs="Arial"/>
-        </w:rPr>
-        <w:t>.</w:t>
-      </w:r>
-    </w:p>
-    <w:p>
-      <w:pPr>
-        <w:tabs>
-          <w:tab w:val="left" w:pos="1985"/>
-        </w:tabs>
-        <w:spacing w:line="276" w:lineRule="auto"/>
-        <w:rPr>
-          <w:rFonts w:ascii="Georgia" w:hAnsi="Georgia" w:cs="Arial"/>
-          <w:i/>
-          <w:iCs/>
-        </w:rPr>
-      </w:pPr>
-      <w:r>
-        <w:rPr>
-          <w:rFonts w:ascii="Georgia" w:hAnsi="Georgia" w:cs="Arial"/>
-          <w:b/>
-          <w:bCs/>
-        </w:rPr>
-        <w:lastRenderedPageBreak/>
-        <w:t>Rethinking attention in visual working memory (and its researchers)</w:t>
-      </w:r>
-      <w:r>
-        <w:rPr>
-          <w:rFonts w:ascii="Georgia" w:hAnsi="Georgia" w:cs="Arial"/>
-          <w:b/>
-          <w:bCs/>
-          <w:i/>
-          <w:iCs/>
-        </w:rPr>
-        <w:t xml:space="preserve">. </w:t>
-      </w:r>
-      <w:r>
-        <w:rPr>
-          <w:rFonts w:ascii="Georgia" w:hAnsi="Georgia" w:cs="Arial"/>
-        </w:rPr>
-        <w:t xml:space="preserve">(2023). </w:t>
-      </w:r>
-      <w:r>
-        <w:rPr>
-          <w:rFonts w:ascii="Georgia" w:hAnsi="Georgia" w:cs="Arial"/>
-          <w:i/>
-          <w:iCs/>
-        </w:rPr>
-        <w:t xml:space="preserve">Neurocognition and Work Talk Series, </w:t>
-      </w:r>
-      <w:r>
-        <w:rPr>
-          <w:rFonts w:ascii="Georgia" w:hAnsi="Georgia" w:cs="Arial"/>
-          <w:i/>
-          <w:iCs/>
-          <w:lang w:val="en-US"/>
-        </w:rPr>
-        <w:t>Leibniz Research Centre for Working Environment and Human Factors</w:t>
-      </w:r>
-    </w:p>
-    <w:p>
-      <w:pPr>
-        <w:tabs>
-          <w:tab w:val="left" w:pos="1985"/>
-        </w:tabs>
-        <w:spacing w:line="276" w:lineRule="auto"/>
-        <w:rPr>
-          <w:rFonts w:ascii="Georgia" w:hAnsi="Georgia" w:cs="Arial"/>
-        </w:rPr>
-      </w:pPr>
-      <w:r>
-        <w:rPr>
-          <w:rFonts w:ascii="Georgia" w:hAnsi="Georgia" w:cs="Arial"/>
-          <w:b/>
-          <w:bCs/>
-        </w:rPr>
-        <w:t>Rethinking the theoretical foundation of visual working memory</w:t>
-      </w:r>
-      <w:r>
-        <w:rPr>
-          <w:rFonts w:ascii="Georgia" w:hAnsi="Georgia" w:cs="Arial"/>
-        </w:rPr>
-        <w:t xml:space="preserve">. (2023). </w:t>
-      </w:r>
-      <w:r>
-        <w:rPr>
-          <w:rFonts w:ascii="Georgia" w:hAnsi="Georgia" w:cs="Arial"/>
-          <w:i/>
-          <w:iCs/>
-        </w:rPr>
-        <w:t>Visual Cognition seminar, University of California Davis.</w:t>
-      </w:r>
-    </w:p>
-    <w:p>
-      <w:pPr>
-        <w:tabs>
-          <w:tab w:val="left" w:pos="1985"/>
-        </w:tabs>
-        <w:spacing w:line="276" w:lineRule="auto"/>
-        <w:rPr>
-          <w:rFonts w:ascii="Georgia" w:hAnsi="Georgia" w:cs="Arial"/>
-        </w:rPr>
-      </w:pPr>
-      <w:r>
-        <w:rPr>
-          <w:rFonts w:ascii="Georgia" w:hAnsi="Georgia" w:cs="Arial"/>
-          <w:b/>
-          <w:bCs/>
-        </w:rPr>
-        <w:t xml:space="preserve">The whole-report on visual working memory. </w:t>
-      </w:r>
-      <w:r>
-        <w:rPr>
-          <w:rFonts w:ascii="Georgia" w:hAnsi="Georgia" w:cs="Arial"/>
-        </w:rPr>
-        <w:t xml:space="preserve">(2022). </w:t>
-      </w:r>
-      <w:r>
-        <w:rPr>
-          <w:rFonts w:ascii="Georgia" w:hAnsi="Georgia" w:cs="Arial"/>
-          <w:i/>
-          <w:iCs/>
-        </w:rPr>
-        <w:t>Department of Psychology Colloquium, University of New South Wales</w:t>
-      </w:r>
-      <w:r>
-        <w:rPr>
-          <w:rFonts w:ascii="Georgia" w:hAnsi="Georgia" w:cs="Arial"/>
-        </w:rPr>
-        <w:t>.</w:t>
-      </w:r>
-    </w:p>
-    <w:p>
-      <w:pPr>
-        <w:tabs>
-          <w:tab w:val="left" w:pos="1985"/>
-        </w:tabs>
-        <w:spacing w:line="276" w:lineRule="auto"/>
-        <w:rPr>
-          <w:rFonts w:ascii="Georgia" w:hAnsi="Georgia" w:cs="Arial"/>
-        </w:rPr>
-      </w:pPr>
-      <w:r>
-        <w:rPr>
-          <w:rFonts w:ascii="Georgia" w:hAnsi="Georgia" w:cs="Arial"/>
-          <w:b/>
-          <w:bCs/>
-        </w:rPr>
-        <w:t>Improving your research with preregistration</w:t>
-      </w:r>
-      <w:r>
-        <w:rPr>
-          <w:rFonts w:ascii="Georgia" w:hAnsi="Georgia" w:cs="Arial"/>
-        </w:rPr>
-        <w:t xml:space="preserve">. (2022). </w:t>
-      </w:r>
-      <w:proofErr w:type="spellStart"/>
-      <w:r>
-        <w:rPr>
-          <w:rFonts w:ascii="Georgia" w:hAnsi="Georgia" w:cs="Arial"/>
-          <w:i/>
-          <w:iCs/>
-        </w:rPr>
-        <w:t>ReproducibiliTea</w:t>
-      </w:r>
-      <w:proofErr w:type="spellEnd"/>
-      <w:r>
-        <w:rPr>
-          <w:rFonts w:ascii="Georgia" w:hAnsi="Georgia" w:cs="Arial"/>
-          <w:i/>
-          <w:iCs/>
-        </w:rPr>
-        <w:t xml:space="preserve">, Campus </w:t>
-      </w:r>
-      <w:proofErr w:type="spellStart"/>
-      <w:r>
-        <w:rPr>
-          <w:rFonts w:ascii="Georgia" w:hAnsi="Georgia" w:cs="Arial"/>
-          <w:i/>
-          <w:iCs/>
-        </w:rPr>
-        <w:t>Kulmbach</w:t>
-      </w:r>
-      <w:proofErr w:type="spellEnd"/>
-      <w:r>
-        <w:rPr>
-          <w:rFonts w:ascii="Georgia" w:hAnsi="Georgia" w:cs="Arial"/>
-          <w:i/>
-          <w:iCs/>
-        </w:rPr>
-        <w:t xml:space="preserve"> at the University of Bayreuth.</w:t>
-      </w:r>
-    </w:p>
-    <w:p>
-      <w:pPr>
-        <w:tabs>
-          <w:tab w:val="left" w:pos="1985"/>
-        </w:tabs>
-        <w:spacing w:line="276" w:lineRule="auto"/>
-        <w:rPr>
-          <w:rFonts w:ascii="Georgia" w:hAnsi="Georgia" w:cs="Arial"/>
-          <w:i/>
-          <w:iCs/>
-        </w:rPr>
-      </w:pPr>
-      <w:r>
-        <w:rPr>
-          <w:rFonts w:ascii="Georgia" w:hAnsi="Georgia" w:cs="Arial"/>
-          <w:b/>
-          <w:bCs/>
-        </w:rPr>
-        <w:t xml:space="preserve">Give researchers the </w:t>
-      </w:r>
-      <w:proofErr w:type="spellStart"/>
-      <w:r>
-        <w:rPr>
-          <w:rFonts w:ascii="Georgia" w:hAnsi="Georgia" w:cs="Arial"/>
-          <w:b/>
-          <w:bCs/>
-        </w:rPr>
-        <w:t>CRediT</w:t>
-      </w:r>
-      <w:proofErr w:type="spellEnd"/>
-      <w:r>
-        <w:rPr>
-          <w:rFonts w:ascii="Georgia" w:hAnsi="Georgia" w:cs="Arial"/>
-          <w:b/>
-          <w:bCs/>
-        </w:rPr>
-        <w:t xml:space="preserve"> they deserve. </w:t>
-      </w:r>
-      <w:r>
-        <w:rPr>
-          <w:rFonts w:ascii="Georgia" w:hAnsi="Georgia" w:cs="Arial"/>
-        </w:rPr>
-        <w:t xml:space="preserve">(2022). </w:t>
-      </w:r>
-      <w:proofErr w:type="spellStart"/>
-      <w:r>
-        <w:rPr>
-          <w:rFonts w:ascii="Georgia" w:hAnsi="Georgia" w:cs="Arial"/>
-          <w:i/>
-          <w:iCs/>
-        </w:rPr>
-        <w:t>ReproducibiliTea</w:t>
-      </w:r>
-      <w:proofErr w:type="spellEnd"/>
-      <w:r>
-        <w:rPr>
-          <w:rFonts w:ascii="Georgia" w:hAnsi="Georgia" w:cs="Arial"/>
-          <w:i/>
-          <w:iCs/>
-        </w:rPr>
-        <w:t>, University of Frankfurt.</w:t>
-      </w:r>
-    </w:p>
-    <w:p>
-      <w:pPr>
-        <w:tabs>
-          <w:tab w:val="left" w:pos="1985"/>
-        </w:tabs>
-        <w:spacing w:line="276" w:lineRule="auto"/>
-        <w:rPr>
-          <w:rFonts w:ascii="Georgia" w:hAnsi="Georgia" w:cs="Arial"/>
-        </w:rPr>
-      </w:pPr>
-      <w:r>
-        <w:rPr>
-          <w:rFonts w:ascii="Georgia" w:hAnsi="Georgia" w:cs="Arial"/>
-          <w:b/>
-          <w:bCs/>
-        </w:rPr>
-        <w:t>Why Open Science should matter to every researcher today.</w:t>
-      </w:r>
-      <w:r>
-        <w:rPr>
-          <w:rFonts w:ascii="Georgia" w:hAnsi="Georgia" w:cs="Arial"/>
-        </w:rPr>
-        <w:t xml:space="preserve"> (2021). </w:t>
-      </w:r>
-      <w:r>
-        <w:rPr>
-          <w:rFonts w:ascii="Georgia" w:hAnsi="Georgia" w:cs="Arial"/>
-          <w:i/>
-          <w:iCs/>
-        </w:rPr>
-        <w:t>School Research Seminar, University of Newcastle Australia.</w:t>
-      </w:r>
-    </w:p>
-    <w:p>
-      <w:pPr>
-        <w:tabs>
-          <w:tab w:val="left" w:pos="1985"/>
-        </w:tabs>
-        <w:spacing w:after="240" w:line="276" w:lineRule="auto"/>
-        <w:rPr>
-          <w:rFonts w:ascii="Georgia" w:hAnsi="Georgia" w:cs="Arial"/>
-        </w:rPr>
-      </w:pPr>
-      <w:r>
-        <w:rPr>
-          <w:rFonts w:ascii="Georgia" w:hAnsi="Georgia" w:cs="Arial"/>
-          <w:b/>
-          <w:bCs/>
-        </w:rPr>
-        <w:t xml:space="preserve">An Introduction to Open Science. </w:t>
-      </w:r>
-      <w:r>
-        <w:rPr>
-          <w:rFonts w:ascii="Georgia" w:hAnsi="Georgia" w:cs="Arial"/>
-        </w:rPr>
-        <w:t xml:space="preserve">(2021). </w:t>
-      </w:r>
-      <w:proofErr w:type="spellStart"/>
-      <w:r>
-        <w:rPr>
-          <w:rFonts w:ascii="Georgia" w:hAnsi="Georgia" w:cs="Arial"/>
-          <w:i/>
-          <w:iCs/>
-        </w:rPr>
-        <w:t>ReproducibiliTea</w:t>
-      </w:r>
-      <w:proofErr w:type="spellEnd"/>
-      <w:r>
-        <w:rPr>
-          <w:rFonts w:ascii="Georgia" w:hAnsi="Georgia" w:cs="Arial"/>
-          <w:i/>
-          <w:iCs/>
-        </w:rPr>
-        <w:t>, University of Missouri.</w:t>
-      </w:r>
-    </w:p>
-    <w:p>
-      <w:pPr>
-        <w:tabs>
-          <w:tab w:val="left" w:pos="1985"/>
-        </w:tabs>
-        <w:spacing w:line="276" w:lineRule="auto"/>
-        <w:rPr>
-          <w:rFonts w:ascii="Georgia" w:hAnsi="Georgia" w:cs="Arial"/>
-          <w:i/>
-          <w:iCs/>
-        </w:rPr>
       </w:pPr>
       <w:r>
         <w:rPr>
@@ -4959,6 +4816,620 @@
           <w:szCs w:val="28"/>
           <w:u w:val="single"/>
         </w:rPr>
+        <w:br w:type="page"/>
+      </w:r>
+    </w:p>
+    <w:p>
+      <w:pPr>
+        <w:tabs>
+          <w:tab w:val="left" w:pos="1985"/>
+        </w:tabs>
+        <w:spacing w:line="276" w:lineRule="auto"/>
+        <w:rPr>
+          <w:rFonts w:ascii="Georgia" w:hAnsi="Georgia" w:cs="Arial"/>
+          <w:bCs/>
+        </w:rPr>
+      </w:pPr>
+      <w:r>
+        <w:rPr>
+          <w:rFonts w:ascii="Georgia" w:hAnsi="Georgia" w:cs="Arial"/>
+          <w:b/>
+          <w:bCs/>
+          <w:sz w:val="28"/>
+          <w:szCs w:val="28"/>
+          <w:u w:val="single"/>
+        </w:rPr>
+        <w:lastRenderedPageBreak/>
+        <w:t>Invited Talks</w:t>
+      </w:r>
+    </w:p>
+    <w:p>
+      <w:pPr>
+        <w:tabs>
+          <w:tab w:val="left" w:pos="1985"/>
+        </w:tabs>
+        <w:spacing w:line="276" w:lineRule="auto"/>
+        <w:rPr>
+          <w:rFonts w:ascii="Georgia" w:hAnsi="Georgia" w:cs="Arial"/>
+          <w:i/>
+          <w:iCs/>
+        </w:rPr>
+      </w:pPr>
+      <w:r>
+        <w:rPr>
+          <w:rFonts w:ascii="Georgia" w:hAnsi="Georgia" w:cs="Arial"/>
+          <w:b/>
+          <w:bCs/>
+        </w:rPr>
+        <w:t>Mobilising open scholarship in psychology.</w:t>
+      </w:r>
+      <w:r>
+        <w:rPr>
+          <w:rFonts w:ascii="Georgia" w:hAnsi="Georgia" w:cs="Arial"/>
+        </w:rPr>
+        <w:t xml:space="preserve"> (2025) </w:t>
+      </w:r>
+      <w:r>
+        <w:rPr>
+          <w:rFonts w:ascii="Georgia" w:hAnsi="Georgia" w:cs="Arial"/>
+          <w:i/>
+          <w:iCs/>
+        </w:rPr>
+        <w:t>School of Psychology Colloquium, Flinders University</w:t>
+      </w:r>
+      <w:r>
+        <w:rPr>
+          <w:rFonts w:ascii="Georgia" w:hAnsi="Georgia" w:cs="Arial"/>
+          <w:i/>
+          <w:iCs/>
+        </w:rPr>
+        <w:t xml:space="preserve"> </w:t>
+      </w:r>
+    </w:p>
+    <w:p>
+      <w:pPr>
+        <w:tabs>
+          <w:tab w:val="left" w:pos="1985"/>
+        </w:tabs>
+        <w:spacing w:line="276" w:lineRule="auto"/>
+        <w:rPr>
+          <w:rFonts w:ascii="Georgia" w:hAnsi="Georgia" w:cs="Arial"/>
+          <w:i/>
+          <w:iCs/>
+        </w:rPr>
+      </w:pPr>
+      <w:r>
+        <w:rPr>
+          <w:rFonts w:ascii="Georgia" w:hAnsi="Georgia" w:cs="Arial"/>
+          <w:b/>
+          <w:bCs/>
+        </w:rPr>
+        <w:t xml:space="preserve">Embracing open science as an early-career researcher. </w:t>
+      </w:r>
+      <w:r>
+        <w:rPr>
+          <w:rFonts w:ascii="Georgia" w:hAnsi="Georgia" w:cs="Arial"/>
+        </w:rPr>
+        <w:t>(2025)</w:t>
+      </w:r>
+      <w:r>
+        <w:rPr>
+          <w:rFonts w:ascii="Georgia" w:hAnsi="Georgia" w:cs="Arial"/>
+          <w:i/>
+          <w:iCs/>
+        </w:rPr>
+        <w:t xml:space="preserve"> PGR Career Series, University of Warwick.</w:t>
+      </w:r>
+    </w:p>
+    <w:p>
+      <w:pPr>
+        <w:tabs>
+          <w:tab w:val="left" w:pos="1985"/>
+        </w:tabs>
+        <w:spacing w:line="276" w:lineRule="auto"/>
+        <w:rPr>
+          <w:rFonts w:ascii="Georgia" w:hAnsi="Georgia" w:cs="Arial"/>
+          <w:i/>
+          <w:iCs/>
+        </w:rPr>
+      </w:pPr>
+      <w:r>
+        <w:rPr>
+          <w:rFonts w:ascii="Georgia" w:hAnsi="Georgia" w:cs="Arial"/>
+          <w:b/>
+          <w:bCs/>
+        </w:rPr>
+        <w:t xml:space="preserve">Empowering early-career researchers to enhance research culture with </w:t>
+      </w:r>
+      <w:proofErr w:type="spellStart"/>
+      <w:r>
+        <w:rPr>
+          <w:rFonts w:ascii="Georgia" w:hAnsi="Georgia" w:cs="Arial"/>
+          <w:b/>
+          <w:bCs/>
+        </w:rPr>
+        <w:t>ReproducibiliTea</w:t>
+      </w:r>
+      <w:proofErr w:type="spellEnd"/>
+      <w:r>
+        <w:rPr>
+          <w:rFonts w:ascii="Georgia" w:hAnsi="Georgia" w:cs="Arial"/>
+        </w:rPr>
+        <w:t xml:space="preserve">. (2024) </w:t>
+      </w:r>
+      <w:r>
+        <w:rPr>
+          <w:rFonts w:ascii="Georgia" w:hAnsi="Georgia" w:cs="Arial"/>
+          <w:i/>
+          <w:iCs/>
+        </w:rPr>
+        <w:t xml:space="preserve">Rigor and Reproducibility Seminar Series, University of Florida </w:t>
+      </w:r>
+    </w:p>
+    <w:p>
+      <w:pPr>
+        <w:tabs>
+          <w:tab w:val="left" w:pos="1985"/>
+        </w:tabs>
+        <w:spacing w:line="276" w:lineRule="auto"/>
+        <w:rPr>
+          <w:rFonts w:ascii="Georgia" w:hAnsi="Georgia" w:cs="Arial"/>
+          <w:i/>
+          <w:iCs/>
+        </w:rPr>
+      </w:pPr>
+      <w:r>
+        <w:rPr>
+          <w:rFonts w:ascii="Georgia" w:hAnsi="Georgia" w:cs="Arial"/>
+          <w:b/>
+          <w:bCs/>
+        </w:rPr>
+        <w:t xml:space="preserve">Multivariate decoding of visual attention and memory. </w:t>
+      </w:r>
+      <w:r>
+        <w:rPr>
+          <w:rFonts w:ascii="Georgia" w:hAnsi="Georgia" w:cs="Arial"/>
+        </w:rPr>
+        <w:t xml:space="preserve">(2024). </w:t>
+      </w:r>
+      <w:r>
+        <w:rPr>
+          <w:rFonts w:ascii="Georgia" w:hAnsi="Georgia" w:cs="Arial"/>
+          <w:i/>
+          <w:iCs/>
+        </w:rPr>
+        <w:t>School of Psychology Colloquium, University of Sydney.</w:t>
+      </w:r>
+    </w:p>
+    <w:p>
+      <w:pPr>
+        <w:tabs>
+          <w:tab w:val="left" w:pos="1985"/>
+        </w:tabs>
+        <w:spacing w:line="276" w:lineRule="auto"/>
+        <w:rPr>
+          <w:rFonts w:ascii="Georgia" w:hAnsi="Georgia" w:cs="Arial"/>
+          <w:i/>
+          <w:iCs/>
+        </w:rPr>
+      </w:pPr>
+      <w:r>
+        <w:rPr>
+          <w:rFonts w:ascii="Georgia" w:hAnsi="Georgia" w:cs="Arial"/>
+          <w:b/>
+          <w:bCs/>
+        </w:rPr>
+        <w:t xml:space="preserve">Are scientists attending to the right things? </w:t>
+      </w:r>
+      <w:r>
+        <w:rPr>
+          <w:rFonts w:ascii="Georgia" w:hAnsi="Georgia" w:cs="Arial"/>
+        </w:rPr>
+        <w:t xml:space="preserve">(2024). </w:t>
+      </w:r>
+      <w:r>
+        <w:rPr>
+          <w:rFonts w:ascii="Georgia" w:hAnsi="Georgia" w:cs="Arial"/>
+          <w:i/>
+          <w:iCs/>
+        </w:rPr>
+        <w:t>University of Texas Austin.</w:t>
+      </w:r>
+    </w:p>
+    <w:p>
+      <w:pPr>
+        <w:tabs>
+          <w:tab w:val="left" w:pos="1985"/>
+        </w:tabs>
+        <w:spacing w:line="276" w:lineRule="auto"/>
+        <w:rPr>
+          <w:rFonts w:ascii="Georgia" w:hAnsi="Georgia" w:cs="Arial"/>
+        </w:rPr>
+      </w:pPr>
+      <w:r>
+        <w:rPr>
+          <w:rFonts w:ascii="Georgia" w:hAnsi="Georgia" w:cs="Arial"/>
+          <w:b/>
+          <w:bCs/>
+        </w:rPr>
+        <w:t>Correcting bias in visual working memory researchers: Steps towards an integrative framework</w:t>
+      </w:r>
+      <w:r>
+        <w:rPr>
+          <w:rFonts w:ascii="Georgia" w:hAnsi="Georgia" w:cs="Arial"/>
+          <w:b/>
+          <w:bCs/>
+        </w:rPr>
+        <w:t xml:space="preserve">. </w:t>
+      </w:r>
+      <w:r>
+        <w:rPr>
+          <w:rFonts w:ascii="Georgia" w:hAnsi="Georgia" w:cs="Arial"/>
+        </w:rPr>
+        <w:t xml:space="preserve">(2023). </w:t>
+      </w:r>
+      <w:r>
+        <w:rPr>
+          <w:rFonts w:ascii="Georgia" w:hAnsi="Georgia" w:cs="Arial"/>
+          <w:i/>
+          <w:iCs/>
+        </w:rPr>
+        <w:t>Ebbinghaus Empire Series, University of Toronto</w:t>
+      </w:r>
+      <w:r>
+        <w:rPr>
+          <w:rFonts w:ascii="Georgia" w:hAnsi="Georgia" w:cs="Arial"/>
+        </w:rPr>
+        <w:t>.</w:t>
+      </w:r>
+    </w:p>
+    <w:p>
+      <w:pPr>
+        <w:tabs>
+          <w:tab w:val="left" w:pos="1985"/>
+        </w:tabs>
+        <w:spacing w:line="276" w:lineRule="auto"/>
+        <w:rPr>
+          <w:rFonts w:ascii="Georgia" w:hAnsi="Georgia" w:cs="Arial"/>
+          <w:i/>
+          <w:iCs/>
+        </w:rPr>
+      </w:pPr>
+      <w:r>
+        <w:rPr>
+          <w:rFonts w:ascii="Georgia" w:hAnsi="Georgia" w:cs="Arial"/>
+          <w:b/>
+          <w:bCs/>
+        </w:rPr>
+        <w:t>Rethinking attention in visual working memory (and its researchers)</w:t>
+      </w:r>
+      <w:r>
+        <w:rPr>
+          <w:rFonts w:ascii="Georgia" w:hAnsi="Georgia" w:cs="Arial"/>
+          <w:b/>
+          <w:bCs/>
+          <w:i/>
+          <w:iCs/>
+        </w:rPr>
+        <w:t xml:space="preserve">. </w:t>
+      </w:r>
+      <w:r>
+        <w:rPr>
+          <w:rFonts w:ascii="Georgia" w:hAnsi="Georgia" w:cs="Arial"/>
+        </w:rPr>
+        <w:t xml:space="preserve">(2023). </w:t>
+      </w:r>
+      <w:r>
+        <w:rPr>
+          <w:rFonts w:ascii="Georgia" w:hAnsi="Georgia" w:cs="Arial"/>
+          <w:i/>
+          <w:iCs/>
+        </w:rPr>
+        <w:t xml:space="preserve">Neurocognition and Work Talk Series, </w:t>
+      </w:r>
+      <w:r>
+        <w:rPr>
+          <w:rFonts w:ascii="Georgia" w:hAnsi="Georgia" w:cs="Arial"/>
+          <w:i/>
+          <w:iCs/>
+          <w:lang w:val="en-US"/>
+        </w:rPr>
+        <w:t>Leibniz Research Centre for Working Environment and Human Factors</w:t>
+      </w:r>
+    </w:p>
+    <w:p>
+      <w:pPr>
+        <w:tabs>
+          <w:tab w:val="left" w:pos="1985"/>
+        </w:tabs>
+        <w:spacing w:line="276" w:lineRule="auto"/>
+        <w:rPr>
+          <w:rFonts w:ascii="Georgia" w:hAnsi="Georgia" w:cs="Arial"/>
+        </w:rPr>
+      </w:pPr>
+      <w:r>
+        <w:rPr>
+          <w:rFonts w:ascii="Georgia" w:hAnsi="Georgia" w:cs="Arial"/>
+          <w:b/>
+          <w:bCs/>
+        </w:rPr>
+        <w:t>Rethinking the theoretical foundation of visual working memory</w:t>
+      </w:r>
+      <w:r>
+        <w:rPr>
+          <w:rFonts w:ascii="Georgia" w:hAnsi="Georgia" w:cs="Arial"/>
+        </w:rPr>
+        <w:t xml:space="preserve">. (2023). </w:t>
+      </w:r>
+      <w:r>
+        <w:rPr>
+          <w:rFonts w:ascii="Georgia" w:hAnsi="Georgia" w:cs="Arial"/>
+          <w:i/>
+          <w:iCs/>
+        </w:rPr>
+        <w:t>Visual Cognition seminar, University of California Davis.</w:t>
+      </w:r>
+    </w:p>
+    <w:p>
+      <w:pPr>
+        <w:tabs>
+          <w:tab w:val="left" w:pos="1985"/>
+        </w:tabs>
+        <w:spacing w:line="276" w:lineRule="auto"/>
+        <w:rPr>
+          <w:rFonts w:ascii="Georgia" w:hAnsi="Georgia" w:cs="Arial"/>
+        </w:rPr>
+      </w:pPr>
+      <w:r>
+        <w:rPr>
+          <w:rFonts w:ascii="Georgia" w:hAnsi="Georgia" w:cs="Arial"/>
+          <w:b/>
+          <w:bCs/>
+        </w:rPr>
+        <w:t xml:space="preserve">The whole-report on visual working memory. </w:t>
+      </w:r>
+      <w:r>
+        <w:rPr>
+          <w:rFonts w:ascii="Georgia" w:hAnsi="Georgia" w:cs="Arial"/>
+        </w:rPr>
+        <w:t xml:space="preserve">(2022). </w:t>
+      </w:r>
+      <w:r>
+        <w:rPr>
+          <w:rFonts w:ascii="Georgia" w:hAnsi="Georgia" w:cs="Arial"/>
+          <w:i/>
+          <w:iCs/>
+        </w:rPr>
+        <w:t>Department of Psychology Colloquium, University of New South Wales</w:t>
+      </w:r>
+      <w:r>
+        <w:rPr>
+          <w:rFonts w:ascii="Georgia" w:hAnsi="Georgia" w:cs="Arial"/>
+        </w:rPr>
+        <w:t>.</w:t>
+      </w:r>
+    </w:p>
+    <w:p>
+      <w:pPr>
+        <w:tabs>
+          <w:tab w:val="left" w:pos="1985"/>
+        </w:tabs>
+        <w:spacing w:line="276" w:lineRule="auto"/>
+        <w:rPr>
+          <w:rFonts w:ascii="Georgia" w:hAnsi="Georgia" w:cs="Arial"/>
+        </w:rPr>
+      </w:pPr>
+      <w:r>
+        <w:rPr>
+          <w:rFonts w:ascii="Georgia" w:hAnsi="Georgia" w:cs="Arial"/>
+          <w:b/>
+          <w:bCs/>
+        </w:rPr>
+        <w:t>Improving your research with preregistration</w:t>
+      </w:r>
+      <w:r>
+        <w:rPr>
+          <w:rFonts w:ascii="Georgia" w:hAnsi="Georgia" w:cs="Arial"/>
+        </w:rPr>
+        <w:t xml:space="preserve">. (2022). </w:t>
+      </w:r>
+      <w:proofErr w:type="spellStart"/>
+      <w:r>
+        <w:rPr>
+          <w:rFonts w:ascii="Georgia" w:hAnsi="Georgia" w:cs="Arial"/>
+          <w:i/>
+          <w:iCs/>
+        </w:rPr>
+        <w:t>ReproducibiliTea</w:t>
+      </w:r>
+      <w:proofErr w:type="spellEnd"/>
+      <w:r>
+        <w:rPr>
+          <w:rFonts w:ascii="Georgia" w:hAnsi="Georgia" w:cs="Arial"/>
+          <w:i/>
+          <w:iCs/>
+        </w:rPr>
+        <w:t xml:space="preserve">, Campus </w:t>
+      </w:r>
+      <w:proofErr w:type="spellStart"/>
+      <w:r>
+        <w:rPr>
+          <w:rFonts w:ascii="Georgia" w:hAnsi="Georgia" w:cs="Arial"/>
+          <w:i/>
+          <w:iCs/>
+        </w:rPr>
+        <w:t>Kulmbach</w:t>
+      </w:r>
+      <w:proofErr w:type="spellEnd"/>
+      <w:r>
+        <w:rPr>
+          <w:rFonts w:ascii="Georgia" w:hAnsi="Georgia" w:cs="Arial"/>
+          <w:i/>
+          <w:iCs/>
+        </w:rPr>
+        <w:t xml:space="preserve"> at the University of Bayreuth.</w:t>
+      </w:r>
+    </w:p>
+    <w:p>
+      <w:pPr>
+        <w:tabs>
+          <w:tab w:val="left" w:pos="1985"/>
+        </w:tabs>
+        <w:spacing w:line="276" w:lineRule="auto"/>
+        <w:rPr>
+          <w:rFonts w:ascii="Georgia" w:hAnsi="Georgia" w:cs="Arial"/>
+          <w:i/>
+          <w:iCs/>
+        </w:rPr>
+      </w:pPr>
+      <w:r>
+        <w:rPr>
+          <w:rFonts w:ascii="Georgia" w:hAnsi="Georgia" w:cs="Arial"/>
+          <w:b/>
+          <w:bCs/>
+        </w:rPr>
+        <w:t xml:space="preserve">Give researchers the </w:t>
+      </w:r>
+      <w:proofErr w:type="spellStart"/>
+      <w:r>
+        <w:rPr>
+          <w:rFonts w:ascii="Georgia" w:hAnsi="Georgia" w:cs="Arial"/>
+          <w:b/>
+          <w:bCs/>
+        </w:rPr>
+        <w:t>CRediT</w:t>
+      </w:r>
+      <w:proofErr w:type="spellEnd"/>
+      <w:r>
+        <w:rPr>
+          <w:rFonts w:ascii="Georgia" w:hAnsi="Georgia" w:cs="Arial"/>
+          <w:b/>
+          <w:bCs/>
+        </w:rPr>
+        <w:t xml:space="preserve"> they deserve. </w:t>
+      </w:r>
+      <w:r>
+        <w:rPr>
+          <w:rFonts w:ascii="Georgia" w:hAnsi="Georgia" w:cs="Arial"/>
+        </w:rPr>
+        <w:t xml:space="preserve">(2022). </w:t>
+      </w:r>
+      <w:proofErr w:type="spellStart"/>
+      <w:r>
+        <w:rPr>
+          <w:rFonts w:ascii="Georgia" w:hAnsi="Georgia" w:cs="Arial"/>
+          <w:i/>
+          <w:iCs/>
+        </w:rPr>
+        <w:t>ReproducibiliTea</w:t>
+      </w:r>
+      <w:proofErr w:type="spellEnd"/>
+      <w:r>
+        <w:rPr>
+          <w:rFonts w:ascii="Georgia" w:hAnsi="Georgia" w:cs="Arial"/>
+          <w:i/>
+          <w:iCs/>
+        </w:rPr>
+        <w:t>, University of Frankfurt.</w:t>
+      </w:r>
+    </w:p>
+    <w:p>
+      <w:pPr>
+        <w:tabs>
+          <w:tab w:val="left" w:pos="1985"/>
+        </w:tabs>
+        <w:spacing w:line="276" w:lineRule="auto"/>
+        <w:rPr>
+          <w:rFonts w:ascii="Georgia" w:hAnsi="Georgia" w:cs="Arial"/>
+        </w:rPr>
+      </w:pPr>
+      <w:r>
+        <w:rPr>
+          <w:rFonts w:ascii="Georgia" w:hAnsi="Georgia" w:cs="Arial"/>
+          <w:b/>
+          <w:bCs/>
+        </w:rPr>
+        <w:t>Why Open Science should matter to every researcher today.</w:t>
+      </w:r>
+      <w:r>
+        <w:rPr>
+          <w:rFonts w:ascii="Georgia" w:hAnsi="Georgia" w:cs="Arial"/>
+        </w:rPr>
+        <w:t xml:space="preserve"> (2021). </w:t>
+      </w:r>
+      <w:r>
+        <w:rPr>
+          <w:rFonts w:ascii="Georgia" w:hAnsi="Georgia" w:cs="Arial"/>
+          <w:i/>
+          <w:iCs/>
+        </w:rPr>
+        <w:t>School Research Seminar, University of Newcastle Australia.</w:t>
+      </w:r>
+    </w:p>
+    <w:p>
+      <w:pPr>
+        <w:tabs>
+          <w:tab w:val="left" w:pos="1985"/>
+        </w:tabs>
+        <w:spacing w:after="240" w:line="276" w:lineRule="auto"/>
+        <w:rPr>
+          <w:rFonts w:ascii="Georgia" w:hAnsi="Georgia" w:cs="Arial"/>
+        </w:rPr>
+      </w:pPr>
+      <w:r>
+        <w:rPr>
+          <w:rFonts w:ascii="Georgia" w:hAnsi="Georgia" w:cs="Arial"/>
+          <w:b/>
+          <w:bCs/>
+        </w:rPr>
+        <w:t xml:space="preserve">An Introduction to Open Science. </w:t>
+      </w:r>
+      <w:r>
+        <w:rPr>
+          <w:rFonts w:ascii="Georgia" w:hAnsi="Georgia" w:cs="Arial"/>
+        </w:rPr>
+        <w:t xml:space="preserve">(2021). </w:t>
+      </w:r>
+      <w:proofErr w:type="spellStart"/>
+      <w:r>
+        <w:rPr>
+          <w:rFonts w:ascii="Georgia" w:hAnsi="Georgia" w:cs="Arial"/>
+          <w:i/>
+          <w:iCs/>
+        </w:rPr>
+        <w:t>ReproducibiliTea</w:t>
+      </w:r>
+      <w:proofErr w:type="spellEnd"/>
+      <w:r>
+        <w:rPr>
+          <w:rFonts w:ascii="Georgia" w:hAnsi="Georgia" w:cs="Arial"/>
+          <w:i/>
+          <w:iCs/>
+        </w:rPr>
+        <w:t>, University of Missouri.</w:t>
+      </w:r>
+    </w:p>
+    <w:p>
+      <w:pPr>
+        <w:tabs>
+          <w:tab w:val="left" w:pos="1985"/>
+        </w:tabs>
+        <w:spacing w:line="276" w:lineRule="auto"/>
+        <w:rPr>
+          <w:rFonts w:ascii="Georgia" w:hAnsi="Georgia" w:cs="Arial"/>
+          <w:i/>
+          <w:iCs/>
+        </w:rPr>
+      </w:pPr>
+      <w:r>
+        <w:rPr>
+          <w:rFonts w:ascii="Georgia" w:hAnsi="Georgia" w:cs="Arial"/>
+          <w:b/>
+          <w:bCs/>
+          <w:sz w:val="28"/>
+          <w:szCs w:val="28"/>
+          <w:u w:val="single"/>
+        </w:rPr>
         <w:t>Journals Reviewed For</w:t>
       </w:r>
     </w:p>
@@ -5280,10 +5751,62 @@
         </w:rPr>
         <w:t>Memory</w:t>
       </w:r>
+      <w:r>
+        <w:rPr>
+          <w:rFonts w:ascii="Georgia" w:hAnsi="Georgia" w:cs="Arial"/>
+          <w:i/>
+          <w:iCs/>
+          <w:sz w:val="22"/>
+          <w:szCs w:val="22"/>
+        </w:rPr>
+        <w:t xml:space="preserve">; </w:t>
+      </w:r>
+      <w:r>
+        <w:rPr>
+          <w:rFonts w:ascii="Georgia" w:hAnsi="Georgia" w:cs="Arial"/>
+          <w:i/>
+          <w:iCs/>
+          <w:sz w:val="22"/>
+          <w:szCs w:val="22"/>
+        </w:rPr>
+        <w:t>Psychology, Health &amp; Medicine</w:t>
+      </w:r>
+      <w:r>
+        <w:rPr>
+          <w:rFonts w:ascii="Georgia" w:hAnsi="Georgia" w:cs="Arial"/>
+          <w:i/>
+          <w:iCs/>
+          <w:sz w:val="22"/>
+          <w:szCs w:val="22"/>
+        </w:rPr>
+        <w:t xml:space="preserve">; Visual Cognition; </w:t>
+      </w:r>
+      <w:proofErr w:type="spellStart"/>
+      <w:r>
+        <w:rPr>
+          <w:rFonts w:ascii="Georgia" w:hAnsi="Georgia" w:cs="Arial"/>
+          <w:i/>
+          <w:iCs/>
+          <w:sz w:val="22"/>
+          <w:szCs w:val="22"/>
+        </w:rPr>
+        <w:t>PLoS</w:t>
+      </w:r>
+      <w:proofErr w:type="spellEnd"/>
+      <w:r>
+        <w:rPr>
+          <w:rFonts w:ascii="Georgia" w:hAnsi="Georgia" w:cs="Arial"/>
+          <w:i/>
+          <w:iCs/>
+          <w:sz w:val="22"/>
+          <w:szCs w:val="22"/>
+        </w:rPr>
+        <w:t xml:space="preserve"> Computational Biology; Current Psychology; Peer Community in Registered Reports; Proceedings of the National Academy of Sciences; Journal of Vision; Journal of Cognition; </w:t>
+      </w:r>
     </w:p>
     <w:sectPr>
-      <w:headerReference w:type="even" r:id="rId18"/>
-      <w:headerReference w:type="default" r:id="rId19"/>
+      <w:headerReference w:type="even" r:id="rId19"/>
+      <w:headerReference w:type="default" r:id="rId20"/>
       <w:type w:val="continuous"/>
       <w:pgSz w:w="11900" w:h="16840"/>
       <w:pgMar w:top="432" w:right="432" w:bottom="432" w:left="432" w:header="432" w:footer="144" w:gutter="0"/>
@@ -6136,7 +6659,7 @@
     <w:charset w:val="00"/>
     <w:family w:val="swiss"/>
     <w:pitch w:val="variable"/>
-    <w:sig w:usb0="E4002EFF" w:usb1="C000247B" w:usb2="00000009" w:usb3="00000000" w:csb0="000001FF" w:csb1="00000000"/>
+    <w:sig w:usb0="E4002EFF" w:usb1="C200247B" w:usb2="00000009" w:usb3="00000000" w:csb0="000001FF" w:csb1="00000000"/>
   </w:font>
   <w:font w:name="Yu Mincho">
     <w:panose1 w:val="02020400000000000000"/>
@@ -6157,7 +6680,7 @@
     <w:charset w:val="00"/>
     <w:family w:val="swiss"/>
     <w:pitch w:val="variable"/>
-    <w:sig w:usb0="E4002EFF" w:usb1="C000247B" w:usb2="00000009" w:usb3="00000000" w:csb0="000001FF" w:csb1="00000000"/>
+    <w:sig w:usb0="E0002AFF" w:usb1="C000247B" w:usb2="00000009" w:usb3="00000000" w:csb0="000001FF" w:csb1="00000000"/>
   </w:font>
 </w:fonts>
 </file>
@@ -6206,6 +6729,7 @@
     <w:rsid w:val="007F603F"/>
     <w:rsid w:val="00840B54"/>
     <w:rsid w:val="008D14E4"/>
+    <w:rsid w:val="009868FA"/>
     <w:rsid w:val="009923A4"/>
     <w:rsid w:val="009B7301"/>
     <w:rsid w:val="00A00B44"/>

</xml_diff>